<commit_message>
- Implemented Version module - Updated .gitignore file: removed 'nbproject' and 'dist' folders
</commit_message>
<xml_diff>
--- a/LMU.X/LMU ChangeLog.docx
+++ b/LMU.X/LMU ChangeLog.docx
@@ -89,23 +89,7 @@
           <w:szCs w:val="20"/>
           <w:lang w:val="en-US"/>
         </w:rPr>
-        <w:t xml:space="preserve">: September </w:t>
-      </w:r>
-      <w:r>
-        <w:rPr>
-          <w:sz w:val="20"/>
-          <w:szCs w:val="20"/>
-          <w:lang w:val="en-US"/>
-        </w:rPr>
-        <w:t>11</w:t>
-      </w:r>
-      <w:r>
-        <w:rPr>
-          <w:sz w:val="20"/>
-          <w:szCs w:val="20"/>
-          <w:lang w:val="en-US"/>
-        </w:rPr>
-        <w:t>, 2024</w:t>
+        <w:t xml:space="preserve">: </w:t>
       </w:r>
     </w:p>
     <w:p>
@@ -164,6 +148,7 @@
           <w:color w:val="4C94D8" w:themeColor="text2" w:themeTint="80"/>
           <w:sz w:val="20"/>
           <w:szCs w:val="20"/>
+          <w:lang w:val="it-IT"/>
         </w:rPr>
       </w:pPr>
     </w:p>
@@ -174,6 +159,7 @@
           <w:color w:val="4C94D8" w:themeColor="text2" w:themeTint="80"/>
           <w:sz w:val="20"/>
           <w:szCs w:val="20"/>
+          <w:lang w:val="it-IT"/>
         </w:rPr>
       </w:pPr>
     </w:p>
@@ -238,7 +224,23 @@
           <w:szCs w:val="20"/>
           <w:lang w:val="en-US"/>
         </w:rPr>
-        <w:t>[0fd5e53]</w:t>
+        <w:t>[</w:t>
+      </w:r>
+      <w:r>
+        <w:rPr>
+          <w:sz w:val="20"/>
+          <w:szCs w:val="20"/>
+          <w:lang w:val="en-US"/>
+        </w:rPr>
+        <w:t>d473c92</w:t>
+      </w:r>
+      <w:r>
+        <w:rPr>
+          <w:sz w:val="20"/>
+          <w:szCs w:val="20"/>
+          <w:lang w:val="en-US"/>
+        </w:rPr>
+        <w:t>]</w:t>
       </w:r>
       <w:r>
         <w:rPr>
@@ -264,7 +266,7 @@
           <w:szCs w:val="20"/>
           <w:lang w:val="en-US"/>
         </w:rPr>
-        <w:t>: September 9, 2024</w:t>
+        <w:t>: September 11, 2024</w:t>
       </w:r>
     </w:p>
     <w:p>
@@ -295,15 +297,313 @@
           <w:szCs w:val="20"/>
           <w:lang w:val="it-IT"/>
         </w:rPr>
+        <w:t>: BRANCARO\</w:t>
+      </w:r>
+      <w:proofErr w:type="spellStart"/>
+      <w:r>
+        <w:rPr>
+          <w:sz w:val="20"/>
+          <w:szCs w:val="20"/>
+          <w:lang w:val="it-IT"/>
+        </w:rPr>
+        <w:t>p.parrino</w:t>
+      </w:r>
+      <w:proofErr w:type="spellEnd"/>
+      <w:r>
+        <w:rPr>
+          <w:sz w:val="20"/>
+          <w:szCs w:val="20"/>
+          <w:lang w:val="it-IT"/>
+        </w:rPr>
+        <w:t xml:space="preserve"> &lt;p.parrino@brancaro.com&gt;</w:t>
+      </w:r>
+    </w:p>
+    <w:p>
+      <w:pPr>
+        <w:rPr>
+          <w:sz w:val="20"/>
+          <w:szCs w:val="20"/>
+        </w:rPr>
+      </w:pPr>
+      <w:r>
+        <w:rPr>
+          <w:sz w:val="20"/>
+          <w:szCs w:val="20"/>
+        </w:rPr>
+        <w:t xml:space="preserve">- </w:t>
+      </w:r>
+      <w:r>
+        <w:rPr>
+          <w:sz w:val="20"/>
+          <w:szCs w:val="20"/>
+        </w:rPr>
+        <w:t xml:space="preserve">Implemented module </w:t>
+      </w:r>
+      <w:proofErr w:type="spellStart"/>
+      <w:r>
+        <w:rPr>
+          <w:sz w:val="20"/>
+          <w:szCs w:val="20"/>
+        </w:rPr>
+        <w:t>App_Main</w:t>
+      </w:r>
+      <w:proofErr w:type="spellEnd"/>
+      <w:r>
+        <w:rPr>
+          <w:sz w:val="20"/>
+          <w:szCs w:val="20"/>
+        </w:rPr>
+        <w:t xml:space="preserve"> to manage the project scheduler</w:t>
+      </w:r>
+    </w:p>
+    <w:p>
+      <w:pPr>
+        <w:rPr>
+          <w:sz w:val="20"/>
+          <w:szCs w:val="20"/>
+        </w:rPr>
+      </w:pPr>
+      <w:r>
+        <w:rPr>
+          <w:sz w:val="20"/>
+          <w:szCs w:val="20"/>
+        </w:rPr>
+        <w:t>- Implemented module Timers to have timers functionalities</w:t>
+      </w:r>
+    </w:p>
+    <w:p>
+      <w:pPr>
+        <w:rPr>
+          <w:sz w:val="20"/>
+          <w:szCs w:val="20"/>
+        </w:rPr>
+      </w:pPr>
+      <w:r>
+        <w:rPr>
+          <w:sz w:val="20"/>
+          <w:szCs w:val="20"/>
+        </w:rPr>
+        <w:t xml:space="preserve">- Implemented module LED On Board to manage on board </w:t>
+      </w:r>
+      <w:proofErr w:type="spellStart"/>
+      <w:r>
+        <w:rPr>
+          <w:sz w:val="20"/>
+          <w:szCs w:val="20"/>
+        </w:rPr>
+        <w:t>leds</w:t>
+      </w:r>
+      <w:proofErr w:type="spellEnd"/>
+    </w:p>
+    <w:p>
+      <w:pPr>
+        <w:rPr>
+          <w:sz w:val="20"/>
+          <w:szCs w:val="20"/>
+        </w:rPr>
+      </w:pPr>
+      <w:r>
+        <w:rPr>
+          <w:sz w:val="20"/>
+          <w:szCs w:val="20"/>
+        </w:rPr>
+        <w:t xml:space="preserve">- Implemented </w:t>
+      </w:r>
+      <w:proofErr w:type="spellStart"/>
+      <w:r>
+        <w:rPr>
+          <w:sz w:val="20"/>
+          <w:szCs w:val="20"/>
+        </w:rPr>
+        <w:t>hearbeat</w:t>
+      </w:r>
+      <w:proofErr w:type="spellEnd"/>
+      <w:r>
+        <w:rPr>
+          <w:sz w:val="20"/>
+          <w:szCs w:val="20"/>
+        </w:rPr>
+        <w:t xml:space="preserve"> for On Board Green LED- Added LMU ChangeLog.docx file</w:t>
+      </w:r>
+    </w:p>
+    <w:p>
+      <w:pPr>
+        <w:rPr>
+          <w:rFonts w:ascii="Verdana" w:hAnsi="Verdana"/>
+          <w:color w:val="4C94D8" w:themeColor="text2" w:themeTint="80"/>
+          <w:sz w:val="20"/>
+          <w:szCs w:val="20"/>
+        </w:rPr>
+      </w:pPr>
+      <w:r>
+        <w:rPr>
+          <w:sz w:val="20"/>
+          <w:szCs w:val="20"/>
+        </w:rPr>
+        <w:t>- Modified .</w:t>
+      </w:r>
+      <w:proofErr w:type="spellStart"/>
+      <w:r>
+        <w:rPr>
+          <w:sz w:val="20"/>
+          <w:szCs w:val="20"/>
+        </w:rPr>
+        <w:t>gitignore</w:t>
+      </w:r>
+      <w:proofErr w:type="spellEnd"/>
+      <w:r>
+        <w:rPr>
+          <w:sz w:val="20"/>
+          <w:szCs w:val="20"/>
+        </w:rPr>
+        <w:t xml:space="preserve"> file to remove from backup .</w:t>
+      </w:r>
+      <w:proofErr w:type="spellStart"/>
+      <w:r>
+        <w:rPr>
+          <w:sz w:val="20"/>
+          <w:szCs w:val="20"/>
+        </w:rPr>
+        <w:t>generated_files</w:t>
+      </w:r>
+      <w:proofErr w:type="spellEnd"/>
+      <w:r>
+        <w:rPr>
+          <w:sz w:val="20"/>
+          <w:szCs w:val="20"/>
+        </w:rPr>
+        <w:t xml:space="preserve"> folder</w:t>
+      </w:r>
+    </w:p>
+    <w:p>
+      <w:pPr>
+        <w:rPr>
+          <w:rFonts w:ascii="Verdana" w:hAnsi="Verdana"/>
+          <w:color w:val="4C94D8" w:themeColor="text2" w:themeTint="80"/>
+          <w:sz w:val="20"/>
+          <w:szCs w:val="20"/>
+        </w:rPr>
+      </w:pPr>
+    </w:p>
+    <w:p>
+      <w:pPr>
+        <w:rPr>
+          <w:rFonts w:ascii="Verdana" w:hAnsi="Verdana"/>
+          <w:color w:val="4C94D8" w:themeColor="text2" w:themeTint="80"/>
+          <w:sz w:val="20"/>
+          <w:szCs w:val="20"/>
+        </w:rPr>
+      </w:pPr>
+      <w:r>
+        <w:rPr>
+          <w:rFonts w:ascii="Verdana" w:hAnsi="Verdana"/>
+          <w:color w:val="4C94D8" w:themeColor="text2" w:themeTint="80"/>
+          <w:sz w:val="20"/>
+          <w:szCs w:val="20"/>
+        </w:rPr>
+        <w:t>----------------------------------------------------------------------------------------------------------</w:t>
+      </w:r>
+    </w:p>
+    <w:p>
+      <w:pPr>
+        <w:pStyle w:val="Titolo1"/>
+      </w:pPr>
+      <w:r>
+        <w:t>Release 0.0.1</w:t>
+      </w:r>
+    </w:p>
+    <w:p>
+      <w:pPr>
+        <w:tabs>
+          <w:tab w:val="left" w:pos="0"/>
+          <w:tab w:val="left" w:pos="3402"/>
+        </w:tabs>
+        <w:rPr>
+          <w:sz w:val="20"/>
+          <w:szCs w:val="20"/>
+          <w:lang w:val="en-US"/>
+        </w:rPr>
+      </w:pPr>
+      <w:r>
+        <w:rPr>
+          <w:b/>
+          <w:bCs/>
+          <w:sz w:val="20"/>
+          <w:szCs w:val="20"/>
+        </w:rPr>
+        <w:t>GIT Commit</w:t>
+      </w:r>
+      <w:r>
+        <w:rPr>
+          <w:sz w:val="20"/>
+          <w:szCs w:val="20"/>
+        </w:rPr>
         <w:t xml:space="preserve">: </w:t>
       </w:r>
       <w:r>
         <w:rPr>
           <w:sz w:val="20"/>
           <w:szCs w:val="20"/>
+          <w:lang w:val="en-US"/>
+        </w:rPr>
+        <w:t>[0fd5e53]</w:t>
+      </w:r>
+      <w:r>
+        <w:rPr>
+          <w:sz w:val="20"/>
+          <w:szCs w:val="20"/>
+          <w:lang w:val="en-US"/>
+        </w:rPr>
+        <w:tab/>
+      </w:r>
+      <w:r>
+        <w:rPr>
+          <w:b/>
+          <w:bCs/>
+          <w:sz w:val="20"/>
+          <w:szCs w:val="20"/>
+          <w:lang w:val="en-US"/>
+        </w:rPr>
+        <w:t>Date</w:t>
+      </w:r>
+      <w:r>
+        <w:rPr>
+          <w:sz w:val="20"/>
+          <w:szCs w:val="20"/>
+          <w:lang w:val="en-US"/>
+        </w:rPr>
+        <w:t>: September 9, 2024</w:t>
+      </w:r>
+    </w:p>
+    <w:p>
+      <w:pPr>
+        <w:tabs>
+          <w:tab w:val="left" w:pos="0"/>
+          <w:tab w:val="left" w:pos="3402"/>
+        </w:tabs>
+        <w:rPr>
+          <w:sz w:val="20"/>
+          <w:szCs w:val="20"/>
           <w:lang w:val="it-IT"/>
         </w:rPr>
-        <w:t>BRANCARO\</w:t>
+      </w:pPr>
+      <w:r>
+        <w:rPr>
+          <w:b/>
+          <w:bCs/>
+          <w:sz w:val="20"/>
+          <w:szCs w:val="20"/>
+          <w:lang w:val="it-IT"/>
+        </w:rPr>
+        <w:t>Author</w:t>
+      </w:r>
+      <w:r>
+        <w:rPr>
+          <w:sz w:val="20"/>
+          <w:szCs w:val="20"/>
+          <w:lang w:val="it-IT"/>
+        </w:rPr>
+        <w:t>: BRANCARO\</w:t>
       </w:r>
       <w:proofErr w:type="spellStart"/>
       <w:r>
@@ -390,13 +690,6 @@
           <w:lang w:val="en-US"/>
         </w:rPr>
         <w:tab/>
-      </w:r>
-      <w:r>
-        <w:rPr>
-          <w:sz w:val="20"/>
-          <w:szCs w:val="20"/>
-          <w:lang w:val="en-US"/>
-        </w:rPr>
         <w:t>Set Clock @180MHz from 8MHz External Oscillator and with PLL</w:t>
       </w:r>
     </w:p>
@@ -424,13 +717,6 @@
           <w:lang w:val="en-US"/>
         </w:rPr>
         <w:tab/>
-      </w:r>
-      <w:r>
-        <w:rPr>
-          <w:sz w:val="20"/>
-          <w:szCs w:val="20"/>
-          <w:lang w:val="en-US"/>
-        </w:rPr>
         <w:t>Set TMR1 Interrupt @250us</w:t>
       </w:r>
     </w:p>
@@ -457,13 +743,6 @@
           <w:lang w:val="en-US"/>
         </w:rPr>
         <w:tab/>
-      </w:r>
-      <w:r>
-        <w:rPr>
-          <w:sz w:val="20"/>
-          <w:szCs w:val="20"/>
-          <w:lang w:val="en-US"/>
-        </w:rPr>
         <w:t xml:space="preserve">Set UART1 to Baud Rate:115200, </w:t>
       </w:r>
       <w:proofErr w:type="spellStart"/>

</xml_diff>

<commit_message>
- Implemented CAN module - Implemented CAN RecvdMsgParser module (with example test for Tx and Rx CAN messages) - Improvements in LED_OnBoard module and Version module
</commit_message>
<xml_diff>
--- a/LMU.X/LMU ChangeLog.docx
+++ b/LMU.X/LMU ChangeLog.docx
@@ -63,7 +63,23 @@
           <w:szCs w:val="20"/>
           <w:lang w:val="en-US"/>
         </w:rPr>
-        <w:t>[]</w:t>
+        <w:t>[</w:t>
+      </w:r>
+      <w:r>
+        <w:rPr>
+          <w:sz w:val="20"/>
+          <w:szCs w:val="20"/>
+          <w:lang w:val="en-US"/>
+        </w:rPr>
+        <w:t>707e293</w:t>
+      </w:r>
+      <w:r>
+        <w:rPr>
+          <w:sz w:val="20"/>
+          <w:szCs w:val="20"/>
+          <w:lang w:val="en-US"/>
+        </w:rPr>
+        <w:t>]</w:t>
       </w:r>
       <w:r>
         <w:rPr>
@@ -120,25 +136,7 @@
           <w:szCs w:val="20"/>
           <w:lang w:val="it-IT"/>
         </w:rPr>
-        <w:t>: BRANCARO\</w:t>
-      </w:r>
-      <w:proofErr w:type="spellStart"/>
-      <w:r>
-        <w:rPr>
-          <w:sz w:val="20"/>
-          <w:szCs w:val="20"/>
-          <w:lang w:val="it-IT"/>
-        </w:rPr>
-        <w:t>p.parrino</w:t>
-      </w:r>
-      <w:proofErr w:type="spellEnd"/>
-      <w:r>
-        <w:rPr>
-          <w:sz w:val="20"/>
-          <w:szCs w:val="20"/>
-          <w:lang w:val="it-IT"/>
-        </w:rPr>
-        <w:t xml:space="preserve"> &lt;p.parrino@brancaro.com&gt;</w:t>
+        <w:t>: BRANCARO\p.parrino &lt;p.parrino@brancaro.com&gt;</w:t>
       </w:r>
     </w:p>
     <w:p>
@@ -148,18 +146,6 @@
           <w:color w:val="4C94D8" w:themeColor="text2" w:themeTint="80"/>
           <w:sz w:val="20"/>
           <w:szCs w:val="20"/>
-          <w:lang w:val="it-IT"/>
-        </w:rPr>
-      </w:pPr>
-    </w:p>
-    <w:p>
-      <w:pPr>
-        <w:rPr>
-          <w:rFonts w:ascii="Verdana" w:hAnsi="Verdana"/>
-          <w:color w:val="4C94D8" w:themeColor="text2" w:themeTint="80"/>
-          <w:sz w:val="20"/>
-          <w:szCs w:val="20"/>
-          <w:lang w:val="it-IT"/>
         </w:rPr>
       </w:pPr>
     </w:p>
@@ -232,7 +218,7 @@
           <w:szCs w:val="20"/>
           <w:lang w:val="en-US"/>
         </w:rPr>
-        <w:t>d473c92</w:t>
+        <w:t>707e293</w:t>
       </w:r>
       <w:r>
         <w:rPr>
@@ -266,7 +252,31 @@
           <w:szCs w:val="20"/>
           <w:lang w:val="en-US"/>
         </w:rPr>
-        <w:t>: September 11, 2024</w:t>
+        <w:t xml:space="preserve">: </w:t>
+      </w:r>
+      <w:r>
+        <w:rPr>
+          <w:sz w:val="20"/>
+          <w:szCs w:val="20"/>
+          <w:lang w:val="en-US"/>
+        </w:rPr>
+        <w:t>September 1</w:t>
+      </w:r>
+      <w:r>
+        <w:rPr>
+          <w:sz w:val="20"/>
+          <w:szCs w:val="20"/>
+          <w:lang w:val="en-US"/>
+        </w:rPr>
+        <w:t>2</w:t>
+      </w:r>
+      <w:r>
+        <w:rPr>
+          <w:sz w:val="20"/>
+          <w:szCs w:val="20"/>
+          <w:lang w:val="en-US"/>
+        </w:rPr>
+        <w:t>, 2024</w:t>
       </w:r>
     </w:p>
     <w:p>
@@ -297,182 +307,37 @@
           <w:szCs w:val="20"/>
           <w:lang w:val="it-IT"/>
         </w:rPr>
-        <w:t>: BRANCARO\</w:t>
-      </w:r>
-      <w:proofErr w:type="spellStart"/>
-      <w:r>
-        <w:rPr>
-          <w:sz w:val="20"/>
-          <w:szCs w:val="20"/>
-          <w:lang w:val="it-IT"/>
-        </w:rPr>
-        <w:t>p.parrino</w:t>
-      </w:r>
-      <w:proofErr w:type="spellEnd"/>
-      <w:r>
-        <w:rPr>
-          <w:sz w:val="20"/>
-          <w:szCs w:val="20"/>
-          <w:lang w:val="it-IT"/>
-        </w:rPr>
-        <w:t xml:space="preserve"> &lt;p.parrino@brancaro.com&gt;</w:t>
-      </w:r>
-    </w:p>
-    <w:p>
-      <w:pPr>
-        <w:rPr>
-          <w:sz w:val="20"/>
-          <w:szCs w:val="20"/>
-        </w:rPr>
-      </w:pPr>
-      <w:r>
-        <w:rPr>
-          <w:sz w:val="20"/>
-          <w:szCs w:val="20"/>
-        </w:rPr>
-        <w:t xml:space="preserve">- </w:t>
-      </w:r>
-      <w:r>
-        <w:rPr>
-          <w:sz w:val="20"/>
-          <w:szCs w:val="20"/>
-        </w:rPr>
-        <w:t xml:space="preserve">Implemented module </w:t>
-      </w:r>
-      <w:proofErr w:type="spellStart"/>
-      <w:r>
-        <w:rPr>
-          <w:sz w:val="20"/>
-          <w:szCs w:val="20"/>
-        </w:rPr>
-        <w:t>App_Main</w:t>
-      </w:r>
-      <w:proofErr w:type="spellEnd"/>
-      <w:r>
-        <w:rPr>
-          <w:sz w:val="20"/>
-          <w:szCs w:val="20"/>
-        </w:rPr>
-        <w:t xml:space="preserve"> to manage the project scheduler</w:t>
-      </w:r>
-    </w:p>
-    <w:p>
-      <w:pPr>
-        <w:rPr>
-          <w:sz w:val="20"/>
-          <w:szCs w:val="20"/>
-        </w:rPr>
-      </w:pPr>
-      <w:r>
-        <w:rPr>
-          <w:sz w:val="20"/>
-          <w:szCs w:val="20"/>
-        </w:rPr>
-        <w:t>- Implemented module Timers to have timers functionalities</w:t>
-      </w:r>
-    </w:p>
-    <w:p>
-      <w:pPr>
-        <w:rPr>
-          <w:sz w:val="20"/>
-          <w:szCs w:val="20"/>
-        </w:rPr>
-      </w:pPr>
-      <w:r>
-        <w:rPr>
-          <w:sz w:val="20"/>
-          <w:szCs w:val="20"/>
-        </w:rPr>
-        <w:t xml:space="preserve">- Implemented module LED On Board to manage on board </w:t>
-      </w:r>
-      <w:proofErr w:type="spellStart"/>
-      <w:r>
-        <w:rPr>
-          <w:sz w:val="20"/>
-          <w:szCs w:val="20"/>
-        </w:rPr>
-        <w:t>leds</w:t>
-      </w:r>
-      <w:proofErr w:type="spellEnd"/>
-    </w:p>
-    <w:p>
-      <w:pPr>
-        <w:rPr>
-          <w:sz w:val="20"/>
-          <w:szCs w:val="20"/>
-        </w:rPr>
-      </w:pPr>
-      <w:r>
-        <w:rPr>
-          <w:sz w:val="20"/>
-          <w:szCs w:val="20"/>
-        </w:rPr>
-        <w:t xml:space="preserve">- Implemented </w:t>
-      </w:r>
-      <w:proofErr w:type="spellStart"/>
-      <w:r>
-        <w:rPr>
-          <w:sz w:val="20"/>
-          <w:szCs w:val="20"/>
-        </w:rPr>
-        <w:t>hearbeat</w:t>
-      </w:r>
-      <w:proofErr w:type="spellEnd"/>
-      <w:r>
-        <w:rPr>
-          <w:sz w:val="20"/>
-          <w:szCs w:val="20"/>
-        </w:rPr>
-        <w:t xml:space="preserve"> for On Board Green LED- Added LMU ChangeLog.docx file</w:t>
-      </w:r>
-    </w:p>
-    <w:p>
-      <w:pPr>
-        <w:rPr>
-          <w:rFonts w:ascii="Verdana" w:hAnsi="Verdana"/>
-          <w:color w:val="4C94D8" w:themeColor="text2" w:themeTint="80"/>
-          <w:sz w:val="20"/>
-          <w:szCs w:val="20"/>
-        </w:rPr>
-      </w:pPr>
-      <w:r>
-        <w:rPr>
-          <w:sz w:val="20"/>
-          <w:szCs w:val="20"/>
-        </w:rPr>
-        <w:t>- Modified .</w:t>
-      </w:r>
-      <w:proofErr w:type="spellStart"/>
-      <w:r>
-        <w:rPr>
-          <w:sz w:val="20"/>
-          <w:szCs w:val="20"/>
-        </w:rPr>
-        <w:t>gitignore</w:t>
-      </w:r>
-      <w:proofErr w:type="spellEnd"/>
-      <w:r>
-        <w:rPr>
-          <w:sz w:val="20"/>
-          <w:szCs w:val="20"/>
-        </w:rPr>
-        <w:t xml:space="preserve"> file to remove from backup .</w:t>
-      </w:r>
-      <w:proofErr w:type="spellStart"/>
-      <w:r>
-        <w:rPr>
-          <w:sz w:val="20"/>
-          <w:szCs w:val="20"/>
-        </w:rPr>
-        <w:t>generated_files</w:t>
-      </w:r>
-      <w:proofErr w:type="spellEnd"/>
-      <w:r>
-        <w:rPr>
-          <w:sz w:val="20"/>
-          <w:szCs w:val="20"/>
-        </w:rPr>
-        <w:t xml:space="preserve"> folder</w:t>
+        <w:t>: BRANCARO\p.parrino &lt;p.parrino@brancaro.com&gt;</w:t>
+      </w:r>
+    </w:p>
+    <w:p>
+      <w:pPr>
+        <w:rPr>
+          <w:sz w:val="20"/>
+          <w:szCs w:val="20"/>
+        </w:rPr>
+      </w:pPr>
+      <w:r>
+        <w:rPr>
+          <w:sz w:val="20"/>
+          <w:szCs w:val="20"/>
+        </w:rPr>
+        <w:t>- Implemented Version module</w:t>
+      </w:r>
+    </w:p>
+    <w:p>
+      <w:pPr>
+        <w:rPr>
+          <w:sz w:val="20"/>
+          <w:szCs w:val="20"/>
+        </w:rPr>
+      </w:pPr>
+      <w:r>
+        <w:rPr>
+          <w:sz w:val="20"/>
+          <w:szCs w:val="20"/>
+        </w:rPr>
+        <w:t>- Updated .gitignore file: removed 'nbproject' and 'dist' folders</w:t>
       </w:r>
     </w:p>
     <w:p>
@@ -546,7 +411,23 @@
           <w:szCs w:val="20"/>
           <w:lang w:val="en-US"/>
         </w:rPr>
-        <w:t>[0fd5e53]</w:t>
+        <w:t>[</w:t>
+      </w:r>
+      <w:r>
+        <w:rPr>
+          <w:sz w:val="20"/>
+          <w:szCs w:val="20"/>
+          <w:lang w:val="en-US"/>
+        </w:rPr>
+        <w:t>d473c92</w:t>
+      </w:r>
+      <w:r>
+        <w:rPr>
+          <w:sz w:val="20"/>
+          <w:szCs w:val="20"/>
+          <w:lang w:val="en-US"/>
+        </w:rPr>
+        <w:t>]</w:t>
       </w:r>
       <w:r>
         <w:rPr>
@@ -572,7 +453,7 @@
           <w:szCs w:val="20"/>
           <w:lang w:val="en-US"/>
         </w:rPr>
-        <w:t>: September 9, 2024</w:t>
+        <w:t>: September 11, 2024</w:t>
       </w:r>
     </w:p>
     <w:p>
@@ -603,25 +484,222 @@
           <w:szCs w:val="20"/>
           <w:lang w:val="it-IT"/>
         </w:rPr>
-        <w:t>: BRANCARO\</w:t>
-      </w:r>
-      <w:proofErr w:type="spellStart"/>
-      <w:r>
+        <w:t>: BRANCARO\p.parrino &lt;p.parrino@brancaro.com&gt;</w:t>
+      </w:r>
+    </w:p>
+    <w:p>
+      <w:pPr>
+        <w:rPr>
+          <w:sz w:val="20"/>
+          <w:szCs w:val="20"/>
+        </w:rPr>
+      </w:pPr>
+      <w:r>
+        <w:rPr>
+          <w:sz w:val="20"/>
+          <w:szCs w:val="20"/>
+        </w:rPr>
+        <w:t xml:space="preserve">- </w:t>
+      </w:r>
+      <w:r>
+        <w:rPr>
+          <w:sz w:val="20"/>
+          <w:szCs w:val="20"/>
+        </w:rPr>
+        <w:t>Implemented module App_Main to manage the project scheduler</w:t>
+      </w:r>
+    </w:p>
+    <w:p>
+      <w:pPr>
+        <w:rPr>
+          <w:sz w:val="20"/>
+          <w:szCs w:val="20"/>
+        </w:rPr>
+      </w:pPr>
+      <w:r>
+        <w:rPr>
+          <w:sz w:val="20"/>
+          <w:szCs w:val="20"/>
+        </w:rPr>
+        <w:t>- Implemented module Timers to have timers functionalities</w:t>
+      </w:r>
+    </w:p>
+    <w:p>
+      <w:pPr>
+        <w:rPr>
+          <w:sz w:val="20"/>
+          <w:szCs w:val="20"/>
+        </w:rPr>
+      </w:pPr>
+      <w:r>
+        <w:rPr>
+          <w:sz w:val="20"/>
+          <w:szCs w:val="20"/>
+        </w:rPr>
+        <w:t>- Implemented module LED On Board to manage on board leds</w:t>
+      </w:r>
+    </w:p>
+    <w:p>
+      <w:pPr>
+        <w:rPr>
+          <w:sz w:val="20"/>
+          <w:szCs w:val="20"/>
+        </w:rPr>
+      </w:pPr>
+      <w:r>
+        <w:rPr>
+          <w:sz w:val="20"/>
+          <w:szCs w:val="20"/>
+        </w:rPr>
+        <w:t>- Implemented hearbeat for On Board Green LED- Added LMU ChangeLog.docx file</w:t>
+      </w:r>
+    </w:p>
+    <w:p>
+      <w:pPr>
+        <w:rPr>
+          <w:rFonts w:ascii="Verdana" w:hAnsi="Verdana"/>
+          <w:color w:val="4C94D8" w:themeColor="text2" w:themeTint="80"/>
+          <w:sz w:val="20"/>
+          <w:szCs w:val="20"/>
+        </w:rPr>
+      </w:pPr>
+      <w:r>
+        <w:rPr>
+          <w:sz w:val="20"/>
+          <w:szCs w:val="20"/>
+        </w:rPr>
+        <w:t>- Modified .gitignore file to remove from backup .generated_files folder</w:t>
+      </w:r>
+    </w:p>
+    <w:p>
+      <w:pPr>
+        <w:rPr>
+          <w:rFonts w:ascii="Verdana" w:hAnsi="Verdana"/>
+          <w:color w:val="4C94D8" w:themeColor="text2" w:themeTint="80"/>
+          <w:sz w:val="20"/>
+          <w:szCs w:val="20"/>
+        </w:rPr>
+      </w:pPr>
+    </w:p>
+    <w:p>
+      <w:pPr>
+        <w:rPr>
+          <w:rFonts w:ascii="Verdana" w:hAnsi="Verdana"/>
+          <w:color w:val="4C94D8" w:themeColor="text2" w:themeTint="80"/>
+          <w:sz w:val="20"/>
+          <w:szCs w:val="20"/>
+        </w:rPr>
+      </w:pPr>
+      <w:r>
+        <w:rPr>
+          <w:rFonts w:ascii="Verdana" w:hAnsi="Verdana"/>
+          <w:color w:val="4C94D8" w:themeColor="text2" w:themeTint="80"/>
+          <w:sz w:val="20"/>
+          <w:szCs w:val="20"/>
+        </w:rPr>
+        <w:t>----------------------------------------------------------------------------------------------------------</w:t>
+      </w:r>
+    </w:p>
+    <w:p>
+      <w:pPr>
+        <w:pStyle w:val="Titolo1"/>
+      </w:pPr>
+      <w:r>
+        <w:t>Release 0.0.1</w:t>
+      </w:r>
+    </w:p>
+    <w:p>
+      <w:pPr>
+        <w:tabs>
+          <w:tab w:val="left" w:pos="0"/>
+          <w:tab w:val="left" w:pos="3402"/>
+        </w:tabs>
+        <w:rPr>
+          <w:sz w:val="20"/>
+          <w:szCs w:val="20"/>
+          <w:lang w:val="en-US"/>
+        </w:rPr>
+      </w:pPr>
+      <w:r>
+        <w:rPr>
+          <w:b/>
+          <w:bCs/>
+          <w:sz w:val="20"/>
+          <w:szCs w:val="20"/>
+        </w:rPr>
+        <w:t>GIT Commit</w:t>
+      </w:r>
+      <w:r>
+        <w:rPr>
+          <w:sz w:val="20"/>
+          <w:szCs w:val="20"/>
+        </w:rPr>
+        <w:t xml:space="preserve">: </w:t>
+      </w:r>
+      <w:r>
+        <w:rPr>
+          <w:sz w:val="20"/>
+          <w:szCs w:val="20"/>
+          <w:lang w:val="en-US"/>
+        </w:rPr>
+        <w:t>[0fd5e53]</w:t>
+      </w:r>
+      <w:r>
+        <w:rPr>
+          <w:sz w:val="20"/>
+          <w:szCs w:val="20"/>
+          <w:lang w:val="en-US"/>
+        </w:rPr>
+        <w:tab/>
+      </w:r>
+      <w:r>
+        <w:rPr>
+          <w:b/>
+          <w:bCs/>
+          <w:sz w:val="20"/>
+          <w:szCs w:val="20"/>
+          <w:lang w:val="en-US"/>
+        </w:rPr>
+        <w:t>Date</w:t>
+      </w:r>
+      <w:r>
+        <w:rPr>
+          <w:sz w:val="20"/>
+          <w:szCs w:val="20"/>
+          <w:lang w:val="en-US"/>
+        </w:rPr>
+        <w:t>: September 9, 2024</w:t>
+      </w:r>
+    </w:p>
+    <w:p>
+      <w:pPr>
+        <w:tabs>
+          <w:tab w:val="left" w:pos="0"/>
+          <w:tab w:val="left" w:pos="3402"/>
+        </w:tabs>
         <w:rPr>
           <w:sz w:val="20"/>
           <w:szCs w:val="20"/>
           <w:lang w:val="it-IT"/>
         </w:rPr>
-        <w:t>p.parrino</w:t>
-      </w:r>
-      <w:proofErr w:type="spellEnd"/>
-      <w:r>
-        <w:rPr>
+      </w:pPr>
+      <w:r>
+        <w:rPr>
+          <w:b/>
+          <w:bCs/>
           <w:sz w:val="20"/>
           <w:szCs w:val="20"/>
           <w:lang w:val="it-IT"/>
         </w:rPr>
-        <w:t xml:space="preserve"> &lt;p.parrino@brancaro.com&gt;</w:t>
+        <w:t>Author</w:t>
+      </w:r>
+      <w:r>
+        <w:rPr>
+          <w:sz w:val="20"/>
+          <w:szCs w:val="20"/>
+          <w:lang w:val="it-IT"/>
+        </w:rPr>
+        <w:t>: BRANCARO\p.parrino &lt;p.parrino@brancaro.com&gt;</w:t>
       </w:r>
     </w:p>
     <w:p>
@@ -656,6 +734,7 @@
           <w:sz w:val="20"/>
           <w:szCs w:val="20"/>
         </w:rPr>
+        <w:lastRenderedPageBreak/>
         <w:t>Created LMU project</w:t>
       </w:r>
       <w:r>
@@ -743,36 +822,8 @@
           <w:lang w:val="en-US"/>
         </w:rPr>
         <w:tab/>
-        <w:t xml:space="preserve">Set UART1 to Baud Rate:115200, </w:t>
-      </w:r>
-      <w:proofErr w:type="spellStart"/>
-      <w:r>
-        <w:rPr>
-          <w:sz w:val="20"/>
-          <w:szCs w:val="20"/>
-          <w:lang w:val="en-US"/>
-        </w:rPr>
-        <w:t>Parity:None</w:t>
-      </w:r>
-      <w:proofErr w:type="spellEnd"/>
-      <w:r>
-        <w:rPr>
-          <w:sz w:val="20"/>
-          <w:szCs w:val="20"/>
-          <w:lang w:val="en-US"/>
-        </w:rPr>
-        <w:t xml:space="preserve">, Data Bits:8, Stop Bits:1, Parity </w:t>
-      </w:r>
-      <w:proofErr w:type="spellStart"/>
-      <w:r>
-        <w:rPr>
-          <w:sz w:val="20"/>
-          <w:szCs w:val="20"/>
-          <w:lang w:val="en-US"/>
-        </w:rPr>
-        <w:t>Error:None</w:t>
-      </w:r>
-      <w:proofErr w:type="spellEnd"/>
+        <w:t>Set UART1 to Baud Rate:115200, Parity:None, Data Bits:8, Stop Bits:1, Parity Error:None</w:t>
+      </w:r>
     </w:p>
     <w:sectPr>
       <w:pgSz w:w="11906" w:h="16838"/>

</xml_diff>

<commit_message>
- Implemented CANFeedback module - Moved CAN HeartBeat function in CANFeedback module - Implemented I2C driver
</commit_message>
<xml_diff>
--- a/LMU.X/LMU ChangeLog.docx
+++ b/LMU.X/LMU ChangeLog.docx
@@ -63,23 +63,7 @@
           <w:szCs w:val="20"/>
           <w:lang w:val="en-US"/>
         </w:rPr>
-        <w:t>[</w:t>
-      </w:r>
-      <w:r>
-        <w:rPr>
-          <w:sz w:val="20"/>
-          <w:szCs w:val="20"/>
-          <w:lang w:val="en-US"/>
-        </w:rPr>
-        <w:t>707e293</w:t>
-      </w:r>
-      <w:r>
-        <w:rPr>
-          <w:sz w:val="20"/>
-          <w:szCs w:val="20"/>
-          <w:lang w:val="en-US"/>
-        </w:rPr>
-        <w:t>]</w:t>
+        <w:t>[]</w:t>
       </w:r>
       <w:r>
         <w:rPr>
@@ -117,7 +101,6 @@
         <w:rPr>
           <w:sz w:val="20"/>
           <w:szCs w:val="20"/>
-          <w:lang w:val="it-IT"/>
         </w:rPr>
       </w:pPr>
       <w:r>
@@ -126,7 +109,6 @@
           <w:bCs/>
           <w:sz w:val="20"/>
           <w:szCs w:val="20"/>
-          <w:lang w:val="it-IT"/>
         </w:rPr>
         <w:t>Author</w:t>
       </w:r>
@@ -134,40 +116,32 @@
         <w:rPr>
           <w:sz w:val="20"/>
           <w:szCs w:val="20"/>
-          <w:lang w:val="it-IT"/>
-        </w:rPr>
-        <w:t>: BRANCARO\p.parrino &lt;p.parrino@brancaro.com&gt;</w:t>
-      </w:r>
-    </w:p>
-    <w:p>
-      <w:pPr>
+        </w:rPr>
+        <w:t xml:space="preserve">: BRANCARO\p.parrino </w:t>
+      </w:r>
+      <w:hyperlink r:id="rId5" w:history="1">
+        <w:r>
+          <w:rPr>
+            <w:rStyle w:val="Collegamentoipertestuale"/>
+            <w:sz w:val="20"/>
+            <w:szCs w:val="20"/>
+          </w:rPr>
+          <w:t>p.parrino@brancaro.com</w:t>
+        </w:r>
+      </w:hyperlink>
+    </w:p>
+    <w:p>
+      <w:r>
         <w:rPr>
           <w:rFonts w:ascii="Verdana" w:hAnsi="Verdana"/>
           <w:color w:val="4C94D8" w:themeColor="text2" w:themeTint="80"/>
           <w:sz w:val="20"/>
           <w:szCs w:val="20"/>
         </w:rPr>
-      </w:pPr>
-    </w:p>
-    <w:p>
-      <w:pPr>
-        <w:rPr>
-          <w:rFonts w:ascii="Verdana" w:hAnsi="Verdana"/>
-          <w:color w:val="4C94D8" w:themeColor="text2" w:themeTint="80"/>
-          <w:sz w:val="20"/>
-          <w:szCs w:val="20"/>
-        </w:rPr>
-      </w:pPr>
-      <w:r>
-        <w:rPr>
-          <w:rFonts w:ascii="Verdana" w:hAnsi="Verdana"/>
-          <w:color w:val="4C94D8" w:themeColor="text2" w:themeTint="80"/>
-          <w:sz w:val="20"/>
-          <w:szCs w:val="20"/>
-        </w:rPr>
         <w:t>----------------------------------------------------------------------------------------------------------</w:t>
       </w:r>
     </w:p>
+    <w:p/>
     <w:p>
       <w:pPr>
         <w:pStyle w:val="Titolo1"/>
@@ -218,7 +192,7 @@
           <w:szCs w:val="20"/>
           <w:lang w:val="en-US"/>
         </w:rPr>
-        <w:t>707e293</w:t>
+        <w:t>7e6e94a</w:t>
       </w:r>
       <w:r>
         <w:rPr>
@@ -260,23 +234,7 @@
           <w:szCs w:val="20"/>
           <w:lang w:val="en-US"/>
         </w:rPr>
-        <w:t>September 1</w:t>
-      </w:r>
-      <w:r>
-        <w:rPr>
-          <w:sz w:val="20"/>
-          <w:szCs w:val="20"/>
-          <w:lang w:val="en-US"/>
-        </w:rPr>
-        <w:t>2</w:t>
-      </w:r>
-      <w:r>
-        <w:rPr>
-          <w:sz w:val="20"/>
-          <w:szCs w:val="20"/>
-          <w:lang w:val="en-US"/>
-        </w:rPr>
-        <w:t>, 2024</w:t>
+        <w:t>September 24, 2024</w:t>
       </w:r>
     </w:p>
     <w:p>
@@ -322,33 +280,38 @@
           <w:sz w:val="20"/>
           <w:szCs w:val="20"/>
         </w:rPr>
-        <w:t>- Implemented Version module</w:t>
-      </w:r>
-    </w:p>
-    <w:p>
-      <w:pPr>
-        <w:rPr>
-          <w:sz w:val="20"/>
-          <w:szCs w:val="20"/>
-        </w:rPr>
-      </w:pPr>
-      <w:r>
-        <w:rPr>
-          <w:sz w:val="20"/>
-          <w:szCs w:val="20"/>
-        </w:rPr>
-        <w:t>- Updated .gitignore file: removed 'nbproject' and 'dist' folders</w:t>
-      </w:r>
-    </w:p>
-    <w:p>
-      <w:pPr>
-        <w:rPr>
-          <w:rFonts w:ascii="Verdana" w:hAnsi="Verdana"/>
-          <w:color w:val="4C94D8" w:themeColor="text2" w:themeTint="80"/>
-          <w:sz w:val="20"/>
-          <w:szCs w:val="20"/>
-        </w:rPr>
-      </w:pPr>
+        <w:t>- Implemented CAN module</w:t>
+      </w:r>
+    </w:p>
+    <w:p>
+      <w:pPr>
+        <w:rPr>
+          <w:sz w:val="20"/>
+          <w:szCs w:val="20"/>
+        </w:rPr>
+      </w:pPr>
+      <w:r>
+        <w:rPr>
+          <w:sz w:val="20"/>
+          <w:szCs w:val="20"/>
+        </w:rPr>
+        <w:t>- Implemented CAN RecvdMsgParser module (with example test for Tx and Rx CAN messages)</w:t>
+      </w:r>
+    </w:p>
+    <w:p>
+      <w:pPr>
+        <w:rPr>
+          <w:sz w:val="20"/>
+          <w:szCs w:val="20"/>
+        </w:rPr>
+      </w:pPr>
+      <w:r>
+        <w:rPr>
+          <w:sz w:val="20"/>
+          <w:szCs w:val="20"/>
+        </w:rPr>
+        <w:t>- Improvements in LED_OnBoard module and Version module</w:t>
+      </w:r>
     </w:p>
     <w:p>
       <w:pPr>
@@ -419,7 +382,7 @@
           <w:szCs w:val="20"/>
           <w:lang w:val="en-US"/>
         </w:rPr>
-        <w:t>d473c92</w:t>
+        <w:t>707e293</w:t>
       </w:r>
       <w:r>
         <w:rPr>
@@ -453,7 +416,15 @@
           <w:szCs w:val="20"/>
           <w:lang w:val="en-US"/>
         </w:rPr>
-        <w:t>: September 11, 2024</w:t>
+        <w:t xml:space="preserve">: </w:t>
+      </w:r>
+      <w:r>
+        <w:rPr>
+          <w:sz w:val="20"/>
+          <w:szCs w:val="20"/>
+          <w:lang w:val="en-US"/>
+        </w:rPr>
+        <w:t>September 12, 2024</w:t>
       </w:r>
     </w:p>
     <w:p>
@@ -499,59 +470,22 @@
           <w:sz w:val="20"/>
           <w:szCs w:val="20"/>
         </w:rPr>
-        <w:t xml:space="preserve">- </w:t>
-      </w:r>
-      <w:r>
-        <w:rPr>
-          <w:sz w:val="20"/>
-          <w:szCs w:val="20"/>
-        </w:rPr>
-        <w:t>Implemented module App_Main to manage the project scheduler</w:t>
-      </w:r>
-    </w:p>
-    <w:p>
-      <w:pPr>
-        <w:rPr>
-          <w:sz w:val="20"/>
-          <w:szCs w:val="20"/>
-        </w:rPr>
-      </w:pPr>
-      <w:r>
-        <w:rPr>
-          <w:sz w:val="20"/>
-          <w:szCs w:val="20"/>
-        </w:rPr>
-        <w:t>- Implemented module Timers to have timers functionalities</w:t>
-      </w:r>
-    </w:p>
-    <w:p>
-      <w:pPr>
-        <w:rPr>
-          <w:sz w:val="20"/>
-          <w:szCs w:val="20"/>
-        </w:rPr>
-      </w:pPr>
-      <w:r>
-        <w:rPr>
-          <w:sz w:val="20"/>
-          <w:szCs w:val="20"/>
-        </w:rPr>
-        <w:t>- Implemented module LED On Board to manage on board leds</w:t>
-      </w:r>
-    </w:p>
-    <w:p>
-      <w:pPr>
-        <w:rPr>
-          <w:sz w:val="20"/>
-          <w:szCs w:val="20"/>
-        </w:rPr>
-      </w:pPr>
-      <w:r>
-        <w:rPr>
-          <w:sz w:val="20"/>
-          <w:szCs w:val="20"/>
-        </w:rPr>
-        <w:t>- Implemented hearbeat for On Board Green LED- Added LMU ChangeLog.docx file</w:t>
+        <w:t>- Implemented Version module</w:t>
+      </w:r>
+    </w:p>
+    <w:p>
+      <w:pPr>
+        <w:rPr>
+          <w:sz w:val="20"/>
+          <w:szCs w:val="20"/>
+        </w:rPr>
+      </w:pPr>
+      <w:r>
+        <w:rPr>
+          <w:sz w:val="20"/>
+          <w:szCs w:val="20"/>
+        </w:rPr>
+        <w:t>- Updated .gitignore file: removed 'nbproject' and 'dist' folders</w:t>
       </w:r>
     </w:p>
     <w:p>
@@ -565,21 +499,198 @@
       </w:pPr>
       <w:r>
         <w:rPr>
-          <w:sz w:val="20"/>
-          <w:szCs w:val="20"/>
-        </w:rPr>
-        <w:t>- Modified .gitignore file to remove from backup .generated_files folder</w:t>
-      </w:r>
-    </w:p>
-    <w:p>
-      <w:pPr>
-        <w:rPr>
           <w:rFonts w:ascii="Verdana" w:hAnsi="Verdana"/>
           <w:color w:val="4C94D8" w:themeColor="text2" w:themeTint="80"/>
           <w:sz w:val="20"/>
           <w:szCs w:val="20"/>
         </w:rPr>
-      </w:pPr>
+        <w:t>----------------------------------------------------------------------------------------------------------</w:t>
+      </w:r>
+    </w:p>
+    <w:p>
+      <w:pPr>
+        <w:pStyle w:val="Titolo1"/>
+      </w:pPr>
+      <w:r>
+        <w:t>Release 0.0.1</w:t>
+      </w:r>
+    </w:p>
+    <w:p>
+      <w:pPr>
+        <w:tabs>
+          <w:tab w:val="left" w:pos="0"/>
+          <w:tab w:val="left" w:pos="3402"/>
+        </w:tabs>
+        <w:rPr>
+          <w:sz w:val="20"/>
+          <w:szCs w:val="20"/>
+          <w:lang w:val="en-US"/>
+        </w:rPr>
+      </w:pPr>
+      <w:r>
+        <w:rPr>
+          <w:b/>
+          <w:bCs/>
+          <w:sz w:val="20"/>
+          <w:szCs w:val="20"/>
+        </w:rPr>
+        <w:t>GIT Commit</w:t>
+      </w:r>
+      <w:r>
+        <w:rPr>
+          <w:sz w:val="20"/>
+          <w:szCs w:val="20"/>
+        </w:rPr>
+        <w:t xml:space="preserve">: </w:t>
+      </w:r>
+      <w:r>
+        <w:rPr>
+          <w:sz w:val="20"/>
+          <w:szCs w:val="20"/>
+          <w:lang w:val="en-US"/>
+        </w:rPr>
+        <w:t>[</w:t>
+      </w:r>
+      <w:r>
+        <w:rPr>
+          <w:sz w:val="20"/>
+          <w:szCs w:val="20"/>
+          <w:lang w:val="en-US"/>
+        </w:rPr>
+        <w:t>d473c92</w:t>
+      </w:r>
+      <w:r>
+        <w:rPr>
+          <w:sz w:val="20"/>
+          <w:szCs w:val="20"/>
+          <w:lang w:val="en-US"/>
+        </w:rPr>
+        <w:t>]</w:t>
+      </w:r>
+      <w:r>
+        <w:rPr>
+          <w:sz w:val="20"/>
+          <w:szCs w:val="20"/>
+          <w:lang w:val="en-US"/>
+        </w:rPr>
+        <w:tab/>
+      </w:r>
+      <w:r>
+        <w:rPr>
+          <w:b/>
+          <w:bCs/>
+          <w:sz w:val="20"/>
+          <w:szCs w:val="20"/>
+          <w:lang w:val="en-US"/>
+        </w:rPr>
+        <w:t>Date</w:t>
+      </w:r>
+      <w:r>
+        <w:rPr>
+          <w:sz w:val="20"/>
+          <w:szCs w:val="20"/>
+          <w:lang w:val="en-US"/>
+        </w:rPr>
+        <w:t>: September 11, 2024</w:t>
+      </w:r>
+    </w:p>
+    <w:p>
+      <w:pPr>
+        <w:tabs>
+          <w:tab w:val="left" w:pos="0"/>
+          <w:tab w:val="left" w:pos="3402"/>
+        </w:tabs>
+        <w:rPr>
+          <w:sz w:val="20"/>
+          <w:szCs w:val="20"/>
+          <w:lang w:val="it-IT"/>
+        </w:rPr>
+      </w:pPr>
+      <w:r>
+        <w:rPr>
+          <w:b/>
+          <w:bCs/>
+          <w:sz w:val="20"/>
+          <w:szCs w:val="20"/>
+          <w:lang w:val="it-IT"/>
+        </w:rPr>
+        <w:t>Author</w:t>
+      </w:r>
+      <w:r>
+        <w:rPr>
+          <w:sz w:val="20"/>
+          <w:szCs w:val="20"/>
+          <w:lang w:val="it-IT"/>
+        </w:rPr>
+        <w:t>: BRANCARO\p.parrino &lt;p.parrino@brancaro.com&gt;</w:t>
+      </w:r>
+    </w:p>
+    <w:p>
+      <w:pPr>
+        <w:rPr>
+          <w:sz w:val="20"/>
+          <w:szCs w:val="20"/>
+        </w:rPr>
+      </w:pPr>
+      <w:r>
+        <w:rPr>
+          <w:sz w:val="20"/>
+          <w:szCs w:val="20"/>
+        </w:rPr>
+        <w:t xml:space="preserve">- </w:t>
+      </w:r>
+      <w:r>
+        <w:rPr>
+          <w:sz w:val="20"/>
+          <w:szCs w:val="20"/>
+        </w:rPr>
+        <w:t>Implemented module App_Main to manage the project scheduler</w:t>
+      </w:r>
+    </w:p>
+    <w:p>
+      <w:pPr>
+        <w:rPr>
+          <w:sz w:val="20"/>
+          <w:szCs w:val="20"/>
+        </w:rPr>
+      </w:pPr>
+      <w:r>
+        <w:rPr>
+          <w:sz w:val="20"/>
+          <w:szCs w:val="20"/>
+        </w:rPr>
+        <w:t>- Implemented module Timers to have timers functionalities</w:t>
+      </w:r>
+    </w:p>
+    <w:p>
+      <w:pPr>
+        <w:rPr>
+          <w:sz w:val="20"/>
+          <w:szCs w:val="20"/>
+        </w:rPr>
+      </w:pPr>
+      <w:r>
+        <w:rPr>
+          <w:sz w:val="20"/>
+          <w:szCs w:val="20"/>
+        </w:rPr>
+        <w:t>- Implemented module LED On Board to manage on board leds</w:t>
+      </w:r>
+    </w:p>
+    <w:p>
+      <w:pPr>
+        <w:rPr>
+          <w:sz w:val="20"/>
+          <w:szCs w:val="20"/>
+        </w:rPr>
+      </w:pPr>
+      <w:r>
+        <w:rPr>
+          <w:sz w:val="20"/>
+          <w:szCs w:val="20"/>
+        </w:rPr>
+        <w:t>- Implemented hearbeat for On Board Green LED- Added LMU ChangeLog.docx file</w:t>
+      </w:r>
     </w:p>
     <w:p>
       <w:pPr>
@@ -592,11 +703,29 @@
       </w:pPr>
       <w:r>
         <w:rPr>
+          <w:sz w:val="20"/>
+          <w:szCs w:val="20"/>
+        </w:rPr>
+        <w:t>- Modified .gitignore file to remove from backup .generated_files folder</w:t>
+      </w:r>
+    </w:p>
+    <w:p>
+      <w:pPr>
+        <w:rPr>
           <w:rFonts w:ascii="Verdana" w:hAnsi="Verdana"/>
           <w:color w:val="4C94D8" w:themeColor="text2" w:themeTint="80"/>
           <w:sz w:val="20"/>
           <w:szCs w:val="20"/>
         </w:rPr>
+      </w:pPr>
+      <w:r>
+        <w:rPr>
+          <w:rFonts w:ascii="Verdana" w:hAnsi="Verdana"/>
+          <w:color w:val="4C94D8" w:themeColor="text2" w:themeTint="80"/>
+          <w:sz w:val="20"/>
+          <w:szCs w:val="20"/>
+        </w:rPr>
+        <w:lastRenderedPageBreak/>
         <w:t>----------------------------------------------------------------------------------------------------------</w:t>
       </w:r>
     </w:p>
@@ -734,7 +863,6 @@
           <w:sz w:val="20"/>
           <w:szCs w:val="20"/>
         </w:rPr>
-        <w:lastRenderedPageBreak/>
         <w:t>Created LMU project</w:t>
       </w:r>
       <w:r>
@@ -2004,6 +2132,29 @@
       <w:spacing w:val="5"/>
     </w:rPr>
   </w:style>
+  <w:style w:type="character" w:styleId="Collegamentoipertestuale">
+    <w:name w:val="Hyperlink"/>
+    <w:basedOn w:val="Carpredefinitoparagrafo"/>
+    <w:uiPriority w:val="99"/>
+    <w:unhideWhenUsed/>
+    <w:rsid w:val="00FB580D"/>
+    <w:rPr>
+      <w:color w:val="467886" w:themeColor="hyperlink"/>
+      <w:u w:val="single"/>
+    </w:rPr>
+  </w:style>
+  <w:style w:type="character" w:styleId="Menzionenonrisolta">
+    <w:name w:val="Unresolved Mention"/>
+    <w:basedOn w:val="Carpredefinitoparagrafo"/>
+    <w:uiPriority w:val="99"/>
+    <w:semiHidden/>
+    <w:unhideWhenUsed/>
+    <w:rsid w:val="00FB580D"/>
+    <w:rPr>
+      <w:color w:val="605E5C"/>
+      <w:shd w:val="clear" w:color="auto" w:fill="E1DFDD"/>
+    </w:rPr>
+  </w:style>
 </w:styles>
 </file>
 

</xml_diff>

<commit_message>
- Implemented ADCManager module - Implemente ADC module - Implemented I2C module - Implemented basic structure for MCP23017_IO_EXP module - Implemented basic structure for PCA9685_IO_PWM module - Implemented basic structure for ADS7128_ADC_EXP module - Improved CANFeedback module
</commit_message>
<xml_diff>
--- a/LMU.X/LMU ChangeLog.docx
+++ b/LMU.X/LMU ChangeLog.docx
@@ -101,6 +101,7 @@
         <w:rPr>
           <w:sz w:val="20"/>
           <w:szCs w:val="20"/>
+          <w:lang w:val="it-IT"/>
         </w:rPr>
       </w:pPr>
       <w:r>
@@ -109,6 +110,7 @@
           <w:bCs/>
           <w:sz w:val="20"/>
           <w:szCs w:val="20"/>
+          <w:lang w:val="it-IT"/>
         </w:rPr>
         <w:t>Author</w:t>
       </w:r>
@@ -116,8 +118,27 @@
         <w:rPr>
           <w:sz w:val="20"/>
           <w:szCs w:val="20"/>
-        </w:rPr>
-        <w:t xml:space="preserve">: BRANCARO\p.parrino </w:t>
+          <w:lang w:val="it-IT"/>
+        </w:rPr>
+        <w:t>: BRANCARO\</w:t>
+      </w:r>
+      <w:proofErr w:type="spellStart"/>
+      <w:r>
+        <w:rPr>
+          <w:sz w:val="20"/>
+          <w:szCs w:val="20"/>
+          <w:lang w:val="it-IT"/>
+        </w:rPr>
+        <w:t>p.parrino</w:t>
+      </w:r>
+      <w:proofErr w:type="spellEnd"/>
+      <w:r>
+        <w:rPr>
+          <w:sz w:val="20"/>
+          <w:szCs w:val="20"/>
+          <w:lang w:val="it-IT"/>
+        </w:rPr>
+        <w:t xml:space="preserve"> </w:t>
       </w:r>
       <w:hyperlink r:id="rId5" w:history="1">
         <w:r>
@@ -125,12 +146,28 @@
             <w:rStyle w:val="Collegamentoipertestuale"/>
             <w:sz w:val="20"/>
             <w:szCs w:val="20"/>
+            <w:lang w:val="it-IT"/>
           </w:rPr>
           <w:t>p.parrino@brancaro.com</w:t>
         </w:r>
       </w:hyperlink>
     </w:p>
     <w:p>
+      <w:pPr>
+        <w:rPr>
+          <w:sz w:val="20"/>
+          <w:szCs w:val="20"/>
+        </w:rPr>
+      </w:pPr>
+      <w:r>
+        <w:rPr>
+          <w:sz w:val="20"/>
+          <w:szCs w:val="20"/>
+        </w:rPr>
+        <w:t xml:space="preserve">- </w:t>
+      </w:r>
+    </w:p>
+    <w:p>
       <w:r>
         <w:rPr>
           <w:rFonts w:ascii="Verdana" w:hAnsi="Verdana"/>
@@ -141,6 +178,7 @@
         <w:t>----------------------------------------------------------------------------------------------------------</w:t>
       </w:r>
     </w:p>
+    <w:p/>
     <w:p/>
     <w:p>
       <w:pPr>
@@ -192,7 +230,7 @@
           <w:szCs w:val="20"/>
           <w:lang w:val="en-US"/>
         </w:rPr>
-        <w:t>7e6e94a</w:t>
+        <w:t>cbeb507</w:t>
       </w:r>
       <w:r>
         <w:rPr>
@@ -234,7 +272,23 @@
           <w:szCs w:val="20"/>
           <w:lang w:val="en-US"/>
         </w:rPr>
-        <w:t>September 24, 2024</w:t>
+        <w:t>September 2</w:t>
+      </w:r>
+      <w:r>
+        <w:rPr>
+          <w:sz w:val="20"/>
+          <w:szCs w:val="20"/>
+          <w:lang w:val="en-US"/>
+        </w:rPr>
+        <w:t>5</w:t>
+      </w:r>
+      <w:r>
+        <w:rPr>
+          <w:sz w:val="20"/>
+          <w:szCs w:val="20"/>
+          <w:lang w:val="en-US"/>
+        </w:rPr>
+        <w:t>, 2024</w:t>
       </w:r>
     </w:p>
     <w:p>
@@ -265,73 +319,143 @@
           <w:szCs w:val="20"/>
           <w:lang w:val="it-IT"/>
         </w:rPr>
-        <w:t>: BRANCARO\p.parrino &lt;p.parrino@brancaro.com&gt;</w:t>
-      </w:r>
-    </w:p>
-    <w:p>
-      <w:pPr>
-        <w:rPr>
-          <w:sz w:val="20"/>
-          <w:szCs w:val="20"/>
-        </w:rPr>
-      </w:pPr>
-      <w:r>
-        <w:rPr>
-          <w:sz w:val="20"/>
-          <w:szCs w:val="20"/>
-        </w:rPr>
-        <w:t>- Implemented CAN module</w:t>
-      </w:r>
-    </w:p>
-    <w:p>
-      <w:pPr>
-        <w:rPr>
-          <w:sz w:val="20"/>
-          <w:szCs w:val="20"/>
-        </w:rPr>
-      </w:pPr>
-      <w:r>
-        <w:rPr>
-          <w:sz w:val="20"/>
-          <w:szCs w:val="20"/>
-        </w:rPr>
-        <w:t>- Implemented CAN RecvdMsgParser module (with example test for Tx and Rx CAN messages)</w:t>
-      </w:r>
-    </w:p>
-    <w:p>
-      <w:pPr>
-        <w:rPr>
-          <w:sz w:val="20"/>
-          <w:szCs w:val="20"/>
-        </w:rPr>
-      </w:pPr>
-      <w:r>
-        <w:rPr>
-          <w:sz w:val="20"/>
-          <w:szCs w:val="20"/>
-        </w:rPr>
-        <w:t>- Improvements in LED_OnBoard module and Version module</w:t>
-      </w:r>
-    </w:p>
-    <w:p>
-      <w:pPr>
+        <w:t>: BRANCARO\</w:t>
+      </w:r>
+      <w:proofErr w:type="spellStart"/>
+      <w:r>
+        <w:rPr>
+          <w:sz w:val="20"/>
+          <w:szCs w:val="20"/>
+          <w:lang w:val="it-IT"/>
+        </w:rPr>
+        <w:t>p.parrino</w:t>
+      </w:r>
+      <w:proofErr w:type="spellEnd"/>
+      <w:r>
+        <w:rPr>
+          <w:sz w:val="20"/>
+          <w:szCs w:val="20"/>
+          <w:lang w:val="it-IT"/>
+        </w:rPr>
+        <w:t xml:space="preserve"> </w:t>
+      </w:r>
+      <w:hyperlink r:id="rId6" w:history="1">
+        <w:r>
+          <w:rPr>
+            <w:rStyle w:val="Collegamentoipertestuale"/>
+            <w:sz w:val="20"/>
+            <w:szCs w:val="20"/>
+            <w:lang w:val="it-IT"/>
+          </w:rPr>
+          <w:t>p.parrino@brancaro.com</w:t>
+        </w:r>
+      </w:hyperlink>
+    </w:p>
+    <w:p>
+      <w:pPr>
+        <w:rPr>
+          <w:sz w:val="20"/>
+          <w:szCs w:val="20"/>
+        </w:rPr>
+      </w:pPr>
+      <w:r>
+        <w:rPr>
+          <w:sz w:val="20"/>
+          <w:szCs w:val="20"/>
+        </w:rPr>
+        <w:t xml:space="preserve">- Implemented </w:t>
+      </w:r>
+      <w:proofErr w:type="spellStart"/>
+      <w:r>
+        <w:rPr>
+          <w:sz w:val="20"/>
+          <w:szCs w:val="20"/>
+        </w:rPr>
+        <w:t>CANFeedback</w:t>
+      </w:r>
+      <w:proofErr w:type="spellEnd"/>
+      <w:r>
+        <w:rPr>
+          <w:sz w:val="20"/>
+          <w:szCs w:val="20"/>
+        </w:rPr>
+        <w:t xml:space="preserve"> module</w:t>
+      </w:r>
+    </w:p>
+    <w:p>
+      <w:pPr>
+        <w:rPr>
+          <w:sz w:val="20"/>
+          <w:szCs w:val="20"/>
+        </w:rPr>
+      </w:pPr>
+      <w:r>
+        <w:rPr>
+          <w:sz w:val="20"/>
+          <w:szCs w:val="20"/>
+        </w:rPr>
+        <w:t xml:space="preserve">- Moved CAN </w:t>
+      </w:r>
+      <w:proofErr w:type="spellStart"/>
+      <w:r>
+        <w:rPr>
+          <w:sz w:val="20"/>
+          <w:szCs w:val="20"/>
+        </w:rPr>
+        <w:t>HeartBeat</w:t>
+      </w:r>
+      <w:proofErr w:type="spellEnd"/>
+      <w:r>
+        <w:rPr>
+          <w:sz w:val="20"/>
+          <w:szCs w:val="20"/>
+        </w:rPr>
+        <w:t xml:space="preserve"> function in </w:t>
+      </w:r>
+      <w:proofErr w:type="spellStart"/>
+      <w:r>
+        <w:rPr>
+          <w:sz w:val="20"/>
+          <w:szCs w:val="20"/>
+        </w:rPr>
+        <w:t>CANFeedback</w:t>
+      </w:r>
+      <w:proofErr w:type="spellEnd"/>
+      <w:r>
+        <w:rPr>
+          <w:sz w:val="20"/>
+          <w:szCs w:val="20"/>
+        </w:rPr>
+        <w:t xml:space="preserve"> module</w:t>
+      </w:r>
+    </w:p>
+    <w:p>
+      <w:pPr>
+        <w:rPr>
+          <w:sz w:val="20"/>
+          <w:szCs w:val="20"/>
+        </w:rPr>
+      </w:pPr>
+      <w:r>
+        <w:rPr>
+          <w:sz w:val="20"/>
+          <w:szCs w:val="20"/>
+        </w:rPr>
+        <w:t>- Implemented I2C driver</w:t>
+      </w:r>
+    </w:p>
+    <w:p>
+      <w:r>
         <w:rPr>
           <w:rFonts w:ascii="Verdana" w:hAnsi="Verdana"/>
           <w:color w:val="4C94D8" w:themeColor="text2" w:themeTint="80"/>
           <w:sz w:val="20"/>
           <w:szCs w:val="20"/>
         </w:rPr>
-      </w:pPr>
-      <w:r>
-        <w:rPr>
-          <w:rFonts w:ascii="Verdana" w:hAnsi="Verdana"/>
-          <w:color w:val="4C94D8" w:themeColor="text2" w:themeTint="80"/>
-          <w:sz w:val="20"/>
-          <w:szCs w:val="20"/>
-        </w:rPr>
         <w:t>----------------------------------------------------------------------------------------------------------</w:t>
       </w:r>
     </w:p>
+    <w:p/>
     <w:p>
       <w:pPr>
         <w:pStyle w:val="Titolo1"/>
@@ -382,7 +506,7 @@
           <w:szCs w:val="20"/>
           <w:lang w:val="en-US"/>
         </w:rPr>
-        <w:t>707e293</w:t>
+        <w:t>7e6e94a</w:t>
       </w:r>
       <w:r>
         <w:rPr>
@@ -424,7 +548,7 @@
           <w:szCs w:val="20"/>
           <w:lang w:val="en-US"/>
         </w:rPr>
-        <w:t>September 12, 2024</w:t>
+        <w:t>September 24, 2024</w:t>
       </w:r>
     </w:p>
     <w:p>
@@ -455,37 +579,102 @@
           <w:szCs w:val="20"/>
           <w:lang w:val="it-IT"/>
         </w:rPr>
-        <w:t>: BRANCARO\p.parrino &lt;p.parrino@brancaro.com&gt;</w:t>
-      </w:r>
-    </w:p>
-    <w:p>
-      <w:pPr>
-        <w:rPr>
-          <w:sz w:val="20"/>
-          <w:szCs w:val="20"/>
-        </w:rPr>
-      </w:pPr>
-      <w:r>
-        <w:rPr>
-          <w:sz w:val="20"/>
-          <w:szCs w:val="20"/>
-        </w:rPr>
-        <w:t>- Implemented Version module</w:t>
-      </w:r>
-    </w:p>
-    <w:p>
-      <w:pPr>
-        <w:rPr>
-          <w:sz w:val="20"/>
-          <w:szCs w:val="20"/>
-        </w:rPr>
-      </w:pPr>
-      <w:r>
-        <w:rPr>
-          <w:sz w:val="20"/>
-          <w:szCs w:val="20"/>
-        </w:rPr>
-        <w:t>- Updated .gitignore file: removed 'nbproject' and 'dist' folders</w:t>
+        <w:t>: BRANCARO\</w:t>
+      </w:r>
+      <w:proofErr w:type="spellStart"/>
+      <w:r>
+        <w:rPr>
+          <w:sz w:val="20"/>
+          <w:szCs w:val="20"/>
+          <w:lang w:val="it-IT"/>
+        </w:rPr>
+        <w:t>p.parrino</w:t>
+      </w:r>
+      <w:proofErr w:type="spellEnd"/>
+      <w:r>
+        <w:rPr>
+          <w:sz w:val="20"/>
+          <w:szCs w:val="20"/>
+          <w:lang w:val="it-IT"/>
+        </w:rPr>
+        <w:t xml:space="preserve"> &lt;p.parrino@brancaro.com&gt;</w:t>
+      </w:r>
+    </w:p>
+    <w:p>
+      <w:pPr>
+        <w:rPr>
+          <w:sz w:val="20"/>
+          <w:szCs w:val="20"/>
+        </w:rPr>
+      </w:pPr>
+      <w:r>
+        <w:rPr>
+          <w:sz w:val="20"/>
+          <w:szCs w:val="20"/>
+        </w:rPr>
+        <w:t>- Implemented CAN module</w:t>
+      </w:r>
+    </w:p>
+    <w:p>
+      <w:pPr>
+        <w:rPr>
+          <w:sz w:val="20"/>
+          <w:szCs w:val="20"/>
+        </w:rPr>
+      </w:pPr>
+      <w:r>
+        <w:rPr>
+          <w:sz w:val="20"/>
+          <w:szCs w:val="20"/>
+        </w:rPr>
+        <w:t xml:space="preserve">- Implemented CAN </w:t>
+      </w:r>
+      <w:proofErr w:type="spellStart"/>
+      <w:r>
+        <w:rPr>
+          <w:sz w:val="20"/>
+          <w:szCs w:val="20"/>
+        </w:rPr>
+        <w:t>RecvdMsgParser</w:t>
+      </w:r>
+      <w:proofErr w:type="spellEnd"/>
+      <w:r>
+        <w:rPr>
+          <w:sz w:val="20"/>
+          <w:szCs w:val="20"/>
+        </w:rPr>
+        <w:t xml:space="preserve"> module (with example test for Tx and Rx CAN messages)</w:t>
+      </w:r>
+    </w:p>
+    <w:p>
+      <w:pPr>
+        <w:rPr>
+          <w:sz w:val="20"/>
+          <w:szCs w:val="20"/>
+        </w:rPr>
+      </w:pPr>
+      <w:r>
+        <w:rPr>
+          <w:sz w:val="20"/>
+          <w:szCs w:val="20"/>
+        </w:rPr>
+        <w:t xml:space="preserve">- Improvements in </w:t>
+      </w:r>
+      <w:proofErr w:type="spellStart"/>
+      <w:r>
+        <w:rPr>
+          <w:sz w:val="20"/>
+          <w:szCs w:val="20"/>
+        </w:rPr>
+        <w:t>LED_OnBoard</w:t>
+      </w:r>
+      <w:proofErr w:type="spellEnd"/>
+      <w:r>
+        <w:rPr>
+          <w:sz w:val="20"/>
+          <w:szCs w:val="20"/>
+        </w:rPr>
+        <w:t xml:space="preserve"> module and Version module</w:t>
       </w:r>
     </w:p>
     <w:p>
@@ -557,7 +746,7 @@
           <w:szCs w:val="20"/>
           <w:lang w:val="en-US"/>
         </w:rPr>
-        <w:t>d473c92</w:t>
+        <w:t>707e293</w:t>
       </w:r>
       <w:r>
         <w:rPr>
@@ -591,7 +780,15 @@
           <w:szCs w:val="20"/>
           <w:lang w:val="en-US"/>
         </w:rPr>
-        <w:t>: September 11, 2024</w:t>
+        <w:t xml:space="preserve">: </w:t>
+      </w:r>
+      <w:r>
+        <w:rPr>
+          <w:sz w:val="20"/>
+          <w:szCs w:val="20"/>
+          <w:lang w:val="en-US"/>
+        </w:rPr>
+        <w:t>September 12, 2024</w:t>
       </w:r>
     </w:p>
     <w:p>
@@ -622,74 +819,104 @@
           <w:szCs w:val="20"/>
           <w:lang w:val="it-IT"/>
         </w:rPr>
-        <w:t>: BRANCARO\p.parrino &lt;p.parrino@brancaro.com&gt;</w:t>
-      </w:r>
-    </w:p>
-    <w:p>
-      <w:pPr>
-        <w:rPr>
-          <w:sz w:val="20"/>
-          <w:szCs w:val="20"/>
-        </w:rPr>
-      </w:pPr>
-      <w:r>
-        <w:rPr>
-          <w:sz w:val="20"/>
-          <w:szCs w:val="20"/>
-        </w:rPr>
-        <w:t xml:space="preserve">- </w:t>
-      </w:r>
-      <w:r>
-        <w:rPr>
-          <w:sz w:val="20"/>
-          <w:szCs w:val="20"/>
-        </w:rPr>
-        <w:t>Implemented module App_Main to manage the project scheduler</w:t>
-      </w:r>
-    </w:p>
-    <w:p>
-      <w:pPr>
-        <w:rPr>
-          <w:sz w:val="20"/>
-          <w:szCs w:val="20"/>
-        </w:rPr>
-      </w:pPr>
-      <w:r>
-        <w:rPr>
-          <w:sz w:val="20"/>
-          <w:szCs w:val="20"/>
-        </w:rPr>
-        <w:t>- Implemented module Timers to have timers functionalities</w:t>
-      </w:r>
-    </w:p>
-    <w:p>
-      <w:pPr>
-        <w:rPr>
-          <w:sz w:val="20"/>
-          <w:szCs w:val="20"/>
-        </w:rPr>
-      </w:pPr>
-      <w:r>
-        <w:rPr>
-          <w:sz w:val="20"/>
-          <w:szCs w:val="20"/>
-        </w:rPr>
-        <w:t>- Implemented module LED On Board to manage on board leds</w:t>
-      </w:r>
-    </w:p>
-    <w:p>
-      <w:pPr>
-        <w:rPr>
-          <w:sz w:val="20"/>
-          <w:szCs w:val="20"/>
-        </w:rPr>
-      </w:pPr>
-      <w:r>
-        <w:rPr>
-          <w:sz w:val="20"/>
-          <w:szCs w:val="20"/>
-        </w:rPr>
-        <w:t>- Implemented hearbeat for On Board Green LED- Added LMU ChangeLog.docx file</w:t>
+        <w:t>: BRANCARO\</w:t>
+      </w:r>
+      <w:proofErr w:type="spellStart"/>
+      <w:r>
+        <w:rPr>
+          <w:sz w:val="20"/>
+          <w:szCs w:val="20"/>
+          <w:lang w:val="it-IT"/>
+        </w:rPr>
+        <w:t>p.parrino</w:t>
+      </w:r>
+      <w:proofErr w:type="spellEnd"/>
+      <w:r>
+        <w:rPr>
+          <w:sz w:val="20"/>
+          <w:szCs w:val="20"/>
+          <w:lang w:val="it-IT"/>
+        </w:rPr>
+        <w:t xml:space="preserve"> &lt;p.parrino@brancaro.com&gt;</w:t>
+      </w:r>
+    </w:p>
+    <w:p>
+      <w:pPr>
+        <w:rPr>
+          <w:sz w:val="20"/>
+          <w:szCs w:val="20"/>
+        </w:rPr>
+      </w:pPr>
+      <w:r>
+        <w:rPr>
+          <w:sz w:val="20"/>
+          <w:szCs w:val="20"/>
+        </w:rPr>
+        <w:lastRenderedPageBreak/>
+        <w:t>- Implemented Version module</w:t>
+      </w:r>
+    </w:p>
+    <w:p>
+      <w:pPr>
+        <w:rPr>
+          <w:sz w:val="20"/>
+          <w:szCs w:val="20"/>
+        </w:rPr>
+      </w:pPr>
+      <w:r>
+        <w:rPr>
+          <w:sz w:val="20"/>
+          <w:szCs w:val="20"/>
+        </w:rPr>
+        <w:t>- Updated .</w:t>
+      </w:r>
+      <w:proofErr w:type="spellStart"/>
+      <w:r>
+        <w:rPr>
+          <w:sz w:val="20"/>
+          <w:szCs w:val="20"/>
+        </w:rPr>
+        <w:t>gitignore</w:t>
+      </w:r>
+      <w:proofErr w:type="spellEnd"/>
+      <w:r>
+        <w:rPr>
+          <w:sz w:val="20"/>
+          <w:szCs w:val="20"/>
+        </w:rPr>
+        <w:t xml:space="preserve"> file: removed '</w:t>
+      </w:r>
+      <w:proofErr w:type="spellStart"/>
+      <w:r>
+        <w:rPr>
+          <w:sz w:val="20"/>
+          <w:szCs w:val="20"/>
+        </w:rPr>
+        <w:t>nbproject</w:t>
+      </w:r>
+      <w:proofErr w:type="spellEnd"/>
+      <w:r>
+        <w:rPr>
+          <w:sz w:val="20"/>
+          <w:szCs w:val="20"/>
+        </w:rPr>
+        <w:t>' and '</w:t>
+      </w:r>
+      <w:proofErr w:type="spellStart"/>
+      <w:r>
+        <w:rPr>
+          <w:sz w:val="20"/>
+          <w:szCs w:val="20"/>
+        </w:rPr>
+        <w:t>dist</w:t>
+      </w:r>
+      <w:proofErr w:type="spellEnd"/>
+      <w:r>
+        <w:rPr>
+          <w:sz w:val="20"/>
+          <w:szCs w:val="20"/>
+        </w:rPr>
+        <w:t>' folders</w:t>
       </w:r>
     </w:p>
     <w:p>
@@ -703,29 +930,11 @@
       </w:pPr>
       <w:r>
         <w:rPr>
-          <w:sz w:val="20"/>
-          <w:szCs w:val="20"/>
-        </w:rPr>
-        <w:t>- Modified .gitignore file to remove from backup .generated_files folder</w:t>
-      </w:r>
-    </w:p>
-    <w:p>
-      <w:pPr>
-        <w:rPr>
           <w:rFonts w:ascii="Verdana" w:hAnsi="Verdana"/>
           <w:color w:val="4C94D8" w:themeColor="text2" w:themeTint="80"/>
           <w:sz w:val="20"/>
           <w:szCs w:val="20"/>
         </w:rPr>
-      </w:pPr>
-      <w:r>
-        <w:rPr>
-          <w:rFonts w:ascii="Verdana" w:hAnsi="Verdana"/>
-          <w:color w:val="4C94D8" w:themeColor="text2" w:themeTint="80"/>
-          <w:sz w:val="20"/>
-          <w:szCs w:val="20"/>
-        </w:rPr>
-        <w:lastRenderedPageBreak/>
         <w:t>----------------------------------------------------------------------------------------------------------</w:t>
       </w:r>
     </w:p>
@@ -771,7 +980,23 @@
           <w:szCs w:val="20"/>
           <w:lang w:val="en-US"/>
         </w:rPr>
-        <w:t>[0fd5e53]</w:t>
+        <w:t>[</w:t>
+      </w:r>
+      <w:r>
+        <w:rPr>
+          <w:sz w:val="20"/>
+          <w:szCs w:val="20"/>
+          <w:lang w:val="en-US"/>
+        </w:rPr>
+        <w:t>d473c92</w:t>
+      </w:r>
+      <w:r>
+        <w:rPr>
+          <w:sz w:val="20"/>
+          <w:szCs w:val="20"/>
+          <w:lang w:val="en-US"/>
+        </w:rPr>
+        <w:t>]</w:t>
       </w:r>
       <w:r>
         <w:rPr>
@@ -797,7 +1022,7 @@
           <w:szCs w:val="20"/>
           <w:lang w:val="en-US"/>
         </w:rPr>
-        <w:t>: September 9, 2024</w:t>
+        <w:t>: September 11, 2024</w:t>
       </w:r>
     </w:p>
     <w:p>
@@ -828,7 +1053,321 @@
           <w:szCs w:val="20"/>
           <w:lang w:val="it-IT"/>
         </w:rPr>
-        <w:t>: BRANCARO\p.parrino &lt;p.parrino@brancaro.com&gt;</w:t>
+        <w:t>: BRANCARO\</w:t>
+      </w:r>
+      <w:proofErr w:type="spellStart"/>
+      <w:r>
+        <w:rPr>
+          <w:sz w:val="20"/>
+          <w:szCs w:val="20"/>
+          <w:lang w:val="it-IT"/>
+        </w:rPr>
+        <w:t>p.parrino</w:t>
+      </w:r>
+      <w:proofErr w:type="spellEnd"/>
+      <w:r>
+        <w:rPr>
+          <w:sz w:val="20"/>
+          <w:szCs w:val="20"/>
+          <w:lang w:val="it-IT"/>
+        </w:rPr>
+        <w:t xml:space="preserve"> &lt;p.parrino@brancaro.com&gt;</w:t>
+      </w:r>
+    </w:p>
+    <w:p>
+      <w:pPr>
+        <w:rPr>
+          <w:sz w:val="20"/>
+          <w:szCs w:val="20"/>
+        </w:rPr>
+      </w:pPr>
+      <w:r>
+        <w:rPr>
+          <w:sz w:val="20"/>
+          <w:szCs w:val="20"/>
+        </w:rPr>
+        <w:t xml:space="preserve">- </w:t>
+      </w:r>
+      <w:r>
+        <w:rPr>
+          <w:sz w:val="20"/>
+          <w:szCs w:val="20"/>
+        </w:rPr>
+        <w:t xml:space="preserve">Implemented module </w:t>
+      </w:r>
+      <w:proofErr w:type="spellStart"/>
+      <w:r>
+        <w:rPr>
+          <w:sz w:val="20"/>
+          <w:szCs w:val="20"/>
+        </w:rPr>
+        <w:t>App_Main</w:t>
+      </w:r>
+      <w:proofErr w:type="spellEnd"/>
+      <w:r>
+        <w:rPr>
+          <w:sz w:val="20"/>
+          <w:szCs w:val="20"/>
+        </w:rPr>
+        <w:t xml:space="preserve"> to manage the project scheduler</w:t>
+      </w:r>
+    </w:p>
+    <w:p>
+      <w:pPr>
+        <w:rPr>
+          <w:sz w:val="20"/>
+          <w:szCs w:val="20"/>
+        </w:rPr>
+      </w:pPr>
+      <w:r>
+        <w:rPr>
+          <w:sz w:val="20"/>
+          <w:szCs w:val="20"/>
+        </w:rPr>
+        <w:t>- Implemented module Timers to have timers functionalities</w:t>
+      </w:r>
+    </w:p>
+    <w:p>
+      <w:pPr>
+        <w:rPr>
+          <w:sz w:val="20"/>
+          <w:szCs w:val="20"/>
+        </w:rPr>
+      </w:pPr>
+      <w:r>
+        <w:rPr>
+          <w:sz w:val="20"/>
+          <w:szCs w:val="20"/>
+        </w:rPr>
+        <w:t xml:space="preserve">- Implemented module LED On Board to manage on board </w:t>
+      </w:r>
+      <w:proofErr w:type="spellStart"/>
+      <w:r>
+        <w:rPr>
+          <w:sz w:val="20"/>
+          <w:szCs w:val="20"/>
+        </w:rPr>
+        <w:t>leds</w:t>
+      </w:r>
+      <w:proofErr w:type="spellEnd"/>
+    </w:p>
+    <w:p>
+      <w:pPr>
+        <w:rPr>
+          <w:sz w:val="20"/>
+          <w:szCs w:val="20"/>
+        </w:rPr>
+      </w:pPr>
+      <w:r>
+        <w:rPr>
+          <w:sz w:val="20"/>
+          <w:szCs w:val="20"/>
+        </w:rPr>
+        <w:t xml:space="preserve">- Implemented </w:t>
+      </w:r>
+      <w:proofErr w:type="spellStart"/>
+      <w:r>
+        <w:rPr>
+          <w:sz w:val="20"/>
+          <w:szCs w:val="20"/>
+        </w:rPr>
+        <w:t>hearbeat</w:t>
+      </w:r>
+      <w:proofErr w:type="spellEnd"/>
+      <w:r>
+        <w:rPr>
+          <w:sz w:val="20"/>
+          <w:szCs w:val="20"/>
+        </w:rPr>
+        <w:t xml:space="preserve"> for On Board Green LED- Added LMU ChangeLog.docx file</w:t>
+      </w:r>
+    </w:p>
+    <w:p>
+      <w:pPr>
+        <w:rPr>
+          <w:rFonts w:ascii="Verdana" w:hAnsi="Verdana"/>
+          <w:color w:val="4C94D8" w:themeColor="text2" w:themeTint="80"/>
+          <w:sz w:val="20"/>
+          <w:szCs w:val="20"/>
+        </w:rPr>
+      </w:pPr>
+      <w:r>
+        <w:rPr>
+          <w:sz w:val="20"/>
+          <w:szCs w:val="20"/>
+        </w:rPr>
+        <w:t>- Modified .</w:t>
+      </w:r>
+      <w:proofErr w:type="spellStart"/>
+      <w:r>
+        <w:rPr>
+          <w:sz w:val="20"/>
+          <w:szCs w:val="20"/>
+        </w:rPr>
+        <w:t>gitignore</w:t>
+      </w:r>
+      <w:proofErr w:type="spellEnd"/>
+      <w:r>
+        <w:rPr>
+          <w:sz w:val="20"/>
+          <w:szCs w:val="20"/>
+        </w:rPr>
+        <w:t xml:space="preserve"> file to remove from backup .</w:t>
+      </w:r>
+      <w:proofErr w:type="spellStart"/>
+      <w:r>
+        <w:rPr>
+          <w:sz w:val="20"/>
+          <w:szCs w:val="20"/>
+        </w:rPr>
+        <w:t>generated_files</w:t>
+      </w:r>
+      <w:proofErr w:type="spellEnd"/>
+      <w:r>
+        <w:rPr>
+          <w:sz w:val="20"/>
+          <w:szCs w:val="20"/>
+        </w:rPr>
+        <w:t xml:space="preserve"> folder</w:t>
+      </w:r>
+    </w:p>
+    <w:p>
+      <w:pPr>
+        <w:rPr>
+          <w:rFonts w:ascii="Verdana" w:hAnsi="Verdana"/>
+          <w:color w:val="4C94D8" w:themeColor="text2" w:themeTint="80"/>
+          <w:sz w:val="20"/>
+          <w:szCs w:val="20"/>
+        </w:rPr>
+      </w:pPr>
+      <w:r>
+        <w:rPr>
+          <w:rFonts w:ascii="Verdana" w:hAnsi="Verdana"/>
+          <w:color w:val="4C94D8" w:themeColor="text2" w:themeTint="80"/>
+          <w:sz w:val="20"/>
+          <w:szCs w:val="20"/>
+        </w:rPr>
+        <w:t>----------------------------------------------------------------------------------------------------------</w:t>
+      </w:r>
+    </w:p>
+    <w:p>
+      <w:pPr>
+        <w:pStyle w:val="Titolo1"/>
+      </w:pPr>
+      <w:r>
+        <w:t>Release 0.0.1</w:t>
+      </w:r>
+    </w:p>
+    <w:p>
+      <w:pPr>
+        <w:tabs>
+          <w:tab w:val="left" w:pos="0"/>
+          <w:tab w:val="left" w:pos="3402"/>
+        </w:tabs>
+        <w:rPr>
+          <w:sz w:val="20"/>
+          <w:szCs w:val="20"/>
+          <w:lang w:val="en-US"/>
+        </w:rPr>
+      </w:pPr>
+      <w:r>
+        <w:rPr>
+          <w:b/>
+          <w:bCs/>
+          <w:sz w:val="20"/>
+          <w:szCs w:val="20"/>
+        </w:rPr>
+        <w:t>GIT Commit</w:t>
+      </w:r>
+      <w:r>
+        <w:rPr>
+          <w:sz w:val="20"/>
+          <w:szCs w:val="20"/>
+        </w:rPr>
+        <w:t xml:space="preserve">: </w:t>
+      </w:r>
+      <w:r>
+        <w:rPr>
+          <w:sz w:val="20"/>
+          <w:szCs w:val="20"/>
+          <w:lang w:val="en-US"/>
+        </w:rPr>
+        <w:t>[0fd5e53]</w:t>
+      </w:r>
+      <w:r>
+        <w:rPr>
+          <w:sz w:val="20"/>
+          <w:szCs w:val="20"/>
+          <w:lang w:val="en-US"/>
+        </w:rPr>
+        <w:tab/>
+      </w:r>
+      <w:r>
+        <w:rPr>
+          <w:b/>
+          <w:bCs/>
+          <w:sz w:val="20"/>
+          <w:szCs w:val="20"/>
+          <w:lang w:val="en-US"/>
+        </w:rPr>
+        <w:t>Date</w:t>
+      </w:r>
+      <w:r>
+        <w:rPr>
+          <w:sz w:val="20"/>
+          <w:szCs w:val="20"/>
+          <w:lang w:val="en-US"/>
+        </w:rPr>
+        <w:t>: September 9, 2024</w:t>
+      </w:r>
+    </w:p>
+    <w:p>
+      <w:pPr>
+        <w:tabs>
+          <w:tab w:val="left" w:pos="0"/>
+          <w:tab w:val="left" w:pos="3402"/>
+        </w:tabs>
+        <w:rPr>
+          <w:sz w:val="20"/>
+          <w:szCs w:val="20"/>
+          <w:lang w:val="it-IT"/>
+        </w:rPr>
+      </w:pPr>
+      <w:r>
+        <w:rPr>
+          <w:b/>
+          <w:bCs/>
+          <w:sz w:val="20"/>
+          <w:szCs w:val="20"/>
+          <w:lang w:val="it-IT"/>
+        </w:rPr>
+        <w:t>Author</w:t>
+      </w:r>
+      <w:r>
+        <w:rPr>
+          <w:sz w:val="20"/>
+          <w:szCs w:val="20"/>
+          <w:lang w:val="it-IT"/>
+        </w:rPr>
+        <w:t>: BRANCARO\</w:t>
+      </w:r>
+      <w:proofErr w:type="spellStart"/>
+      <w:r>
+        <w:rPr>
+          <w:sz w:val="20"/>
+          <w:szCs w:val="20"/>
+          <w:lang w:val="it-IT"/>
+        </w:rPr>
+        <w:t>p.parrino</w:t>
+      </w:r>
+      <w:proofErr w:type="spellEnd"/>
+      <w:r>
+        <w:rPr>
+          <w:sz w:val="20"/>
+          <w:szCs w:val="20"/>
+          <w:lang w:val="it-IT"/>
+        </w:rPr>
+        <w:t xml:space="preserve"> &lt;p.parrino@brancaro.com&gt;</w:t>
       </w:r>
     </w:p>
     <w:p>
@@ -950,8 +1489,36 @@
           <w:lang w:val="en-US"/>
         </w:rPr>
         <w:tab/>
-        <w:t>Set UART1 to Baud Rate:115200, Parity:None, Data Bits:8, Stop Bits:1, Parity Error:None</w:t>
-      </w:r>
+        <w:t xml:space="preserve">Set UART1 to Baud Rate:115200, </w:t>
+      </w:r>
+      <w:proofErr w:type="spellStart"/>
+      <w:r>
+        <w:rPr>
+          <w:sz w:val="20"/>
+          <w:szCs w:val="20"/>
+          <w:lang w:val="en-US"/>
+        </w:rPr>
+        <w:t>Parity:None</w:t>
+      </w:r>
+      <w:proofErr w:type="spellEnd"/>
+      <w:r>
+        <w:rPr>
+          <w:sz w:val="20"/>
+          <w:szCs w:val="20"/>
+          <w:lang w:val="en-US"/>
+        </w:rPr>
+        <w:t xml:space="preserve">, Data Bits:8, Stop Bits:1, Parity </w:t>
+      </w:r>
+      <w:proofErr w:type="spellStart"/>
+      <w:r>
+        <w:rPr>
+          <w:sz w:val="20"/>
+          <w:szCs w:val="20"/>
+          <w:lang w:val="en-US"/>
+        </w:rPr>
+        <w:t>Error:None</w:t>
+      </w:r>
+      <w:proofErr w:type="spellEnd"/>
     </w:p>
     <w:sectPr>
       <w:pgSz w:w="11906" w:h="16838"/>

</xml_diff>

<commit_message>
- Improved and tested ADCManager module - Improved CANFeddback module
</commit_message>
<xml_diff>
--- a/LMU.X/LMU ChangeLog.docx
+++ b/LMU.X/LMU ChangeLog.docx
@@ -20,7 +20,6 @@
         <w:t>LMU CHANGELOG</w:t>
       </w:r>
     </w:p>
-    <w:p/>
     <w:p>
       <w:pPr>
         <w:pStyle w:val="Titolo1"/>
@@ -163,6 +162,7 @@
         <w:rPr>
           <w:sz w:val="20"/>
           <w:szCs w:val="20"/>
+          <w:lang w:val="en-US"/>
         </w:rPr>
         <w:t xml:space="preserve">- </w:t>
       </w:r>
@@ -178,7 +178,6 @@
         <w:t>----------------------------------------------------------------------------------------------------------</w:t>
       </w:r>
     </w:p>
-    <w:p/>
     <w:p/>
     <w:p>
       <w:pPr>
@@ -230,7 +229,7 @@
           <w:szCs w:val="20"/>
           <w:lang w:val="en-US"/>
         </w:rPr>
-        <w:t>cbeb507</w:t>
+        <w:t>13f2e7e</w:t>
       </w:r>
       <w:r>
         <w:rPr>
@@ -272,23 +271,7 @@
           <w:szCs w:val="20"/>
           <w:lang w:val="en-US"/>
         </w:rPr>
-        <w:t>September 2</w:t>
-      </w:r>
-      <w:r>
-        <w:rPr>
-          <w:sz w:val="20"/>
-          <w:szCs w:val="20"/>
-          <w:lang w:val="en-US"/>
-        </w:rPr>
-        <w:t>5</w:t>
-      </w:r>
-      <w:r>
-        <w:rPr>
-          <w:sz w:val="20"/>
-          <w:szCs w:val="20"/>
-          <w:lang w:val="en-US"/>
-        </w:rPr>
-        <w:t>, 2024</w:t>
+        <w:t>September 27, 2024</w:t>
       </w:r>
     </w:p>
     <w:p>
@@ -356,12 +339,14 @@
         <w:rPr>
           <w:sz w:val="20"/>
           <w:szCs w:val="20"/>
-        </w:rPr>
-      </w:pPr>
-      <w:r>
-        <w:rPr>
-          <w:sz w:val="20"/>
-          <w:szCs w:val="20"/>
+          <w:lang w:val="en-US"/>
+        </w:rPr>
+      </w:pPr>
+      <w:r>
+        <w:rPr>
+          <w:sz w:val="20"/>
+          <w:szCs w:val="20"/>
+          <w:lang w:val="en-US"/>
         </w:rPr>
         <w:t xml:space="preserve">- Implemented </w:t>
       </w:r>
@@ -370,6 +355,144 @@
         <w:rPr>
           <w:sz w:val="20"/>
           <w:szCs w:val="20"/>
+          <w:lang w:val="en-US"/>
+        </w:rPr>
+        <w:t>ADCManager</w:t>
+      </w:r>
+      <w:proofErr w:type="spellEnd"/>
+      <w:r>
+        <w:rPr>
+          <w:sz w:val="20"/>
+          <w:szCs w:val="20"/>
+          <w:lang w:val="en-US"/>
+        </w:rPr>
+        <w:t xml:space="preserve"> module</w:t>
+      </w:r>
+    </w:p>
+    <w:p>
+      <w:pPr>
+        <w:rPr>
+          <w:sz w:val="20"/>
+          <w:szCs w:val="20"/>
+          <w:lang w:val="en-US"/>
+        </w:rPr>
+      </w:pPr>
+      <w:r>
+        <w:rPr>
+          <w:sz w:val="20"/>
+          <w:szCs w:val="20"/>
+          <w:lang w:val="en-US"/>
+        </w:rPr>
+        <w:t xml:space="preserve">- </w:t>
+      </w:r>
+      <w:proofErr w:type="spellStart"/>
+      <w:r>
+        <w:rPr>
+          <w:sz w:val="20"/>
+          <w:szCs w:val="20"/>
+          <w:lang w:val="en-US"/>
+        </w:rPr>
+        <w:t>Implemente</w:t>
+      </w:r>
+      <w:proofErr w:type="spellEnd"/>
+      <w:r>
+        <w:rPr>
+          <w:sz w:val="20"/>
+          <w:szCs w:val="20"/>
+          <w:lang w:val="en-US"/>
+        </w:rPr>
+        <w:t xml:space="preserve"> ADC module</w:t>
+      </w:r>
+    </w:p>
+    <w:p>
+      <w:pPr>
+        <w:rPr>
+          <w:sz w:val="20"/>
+          <w:szCs w:val="20"/>
+          <w:lang w:val="en-US"/>
+        </w:rPr>
+      </w:pPr>
+      <w:r>
+        <w:rPr>
+          <w:sz w:val="20"/>
+          <w:szCs w:val="20"/>
+          <w:lang w:val="en-US"/>
+        </w:rPr>
+        <w:t>- Implemented I2C module</w:t>
+      </w:r>
+    </w:p>
+    <w:p>
+      <w:pPr>
+        <w:rPr>
+          <w:sz w:val="20"/>
+          <w:szCs w:val="20"/>
+          <w:lang w:val="en-US"/>
+        </w:rPr>
+      </w:pPr>
+      <w:r>
+        <w:rPr>
+          <w:sz w:val="20"/>
+          <w:szCs w:val="20"/>
+          <w:lang w:val="en-US"/>
+        </w:rPr>
+        <w:t>- Implemented basic structure for MCP23017_IO_EXP module</w:t>
+      </w:r>
+    </w:p>
+    <w:p>
+      <w:pPr>
+        <w:rPr>
+          <w:sz w:val="20"/>
+          <w:szCs w:val="20"/>
+          <w:lang w:val="en-US"/>
+        </w:rPr>
+      </w:pPr>
+      <w:r>
+        <w:rPr>
+          <w:sz w:val="20"/>
+          <w:szCs w:val="20"/>
+          <w:lang w:val="en-US"/>
+        </w:rPr>
+        <w:t>- Implemented basic structure for PCA9685_IO_PWM module</w:t>
+      </w:r>
+    </w:p>
+    <w:p>
+      <w:pPr>
+        <w:rPr>
+          <w:sz w:val="20"/>
+          <w:szCs w:val="20"/>
+          <w:lang w:val="en-US"/>
+        </w:rPr>
+      </w:pPr>
+      <w:r>
+        <w:rPr>
+          <w:sz w:val="20"/>
+          <w:szCs w:val="20"/>
+          <w:lang w:val="en-US"/>
+        </w:rPr>
+        <w:t>- Implemented basic structure for ADS7128_ADC_EXP module</w:t>
+      </w:r>
+    </w:p>
+    <w:p>
+      <w:pPr>
+        <w:rPr>
+          <w:sz w:val="20"/>
+          <w:szCs w:val="20"/>
+        </w:rPr>
+      </w:pPr>
+      <w:r>
+        <w:rPr>
+          <w:sz w:val="20"/>
+          <w:szCs w:val="20"/>
+          <w:lang w:val="en-US"/>
+        </w:rPr>
+        <w:t xml:space="preserve">- Improved </w:t>
+      </w:r>
+      <w:proofErr w:type="spellStart"/>
+      <w:r>
+        <w:rPr>
+          <w:sz w:val="20"/>
+          <w:szCs w:val="20"/>
+          <w:lang w:val="en-US"/>
         </w:rPr>
         <w:t>CANFeedback</w:t>
       </w:r>
@@ -378,70 +501,9 @@
         <w:rPr>
           <w:sz w:val="20"/>
           <w:szCs w:val="20"/>
+          <w:lang w:val="en-US"/>
         </w:rPr>
         <w:t xml:space="preserve"> module</w:t>
-      </w:r>
-    </w:p>
-    <w:p>
-      <w:pPr>
-        <w:rPr>
-          <w:sz w:val="20"/>
-          <w:szCs w:val="20"/>
-        </w:rPr>
-      </w:pPr>
-      <w:r>
-        <w:rPr>
-          <w:sz w:val="20"/>
-          <w:szCs w:val="20"/>
-        </w:rPr>
-        <w:t xml:space="preserve">- Moved CAN </w:t>
-      </w:r>
-      <w:proofErr w:type="spellStart"/>
-      <w:r>
-        <w:rPr>
-          <w:sz w:val="20"/>
-          <w:szCs w:val="20"/>
-        </w:rPr>
-        <w:t>HeartBeat</w:t>
-      </w:r>
-      <w:proofErr w:type="spellEnd"/>
-      <w:r>
-        <w:rPr>
-          <w:sz w:val="20"/>
-          <w:szCs w:val="20"/>
-        </w:rPr>
-        <w:t xml:space="preserve"> function in </w:t>
-      </w:r>
-      <w:proofErr w:type="spellStart"/>
-      <w:r>
-        <w:rPr>
-          <w:sz w:val="20"/>
-          <w:szCs w:val="20"/>
-        </w:rPr>
-        <w:t>CANFeedback</w:t>
-      </w:r>
-      <w:proofErr w:type="spellEnd"/>
-      <w:r>
-        <w:rPr>
-          <w:sz w:val="20"/>
-          <w:szCs w:val="20"/>
-        </w:rPr>
-        <w:t xml:space="preserve"> module</w:t>
-      </w:r>
-    </w:p>
-    <w:p>
-      <w:pPr>
-        <w:rPr>
-          <w:sz w:val="20"/>
-          <w:szCs w:val="20"/>
-        </w:rPr>
-      </w:pPr>
-      <w:r>
-        <w:rPr>
-          <w:sz w:val="20"/>
-          <w:szCs w:val="20"/>
-        </w:rPr>
-        <w:t>- Implemented I2C driver</w:t>
       </w:r>
     </w:p>
     <w:p>
@@ -506,7 +568,7 @@
           <w:szCs w:val="20"/>
           <w:lang w:val="en-US"/>
         </w:rPr>
-        <w:t>7e6e94a</w:t>
+        <w:t>cbeb507</w:t>
       </w:r>
       <w:r>
         <w:rPr>
@@ -548,7 +610,7 @@
           <w:szCs w:val="20"/>
           <w:lang w:val="en-US"/>
         </w:rPr>
-        <w:t>September 24, 2024</w:t>
+        <w:t>September 25, 2024</w:t>
       </w:r>
     </w:p>
     <w:p>
@@ -597,37 +659,33 @@
           <w:szCs w:val="20"/>
           <w:lang w:val="it-IT"/>
         </w:rPr>
-        <w:t xml:space="preserve"> &lt;p.parrino@brancaro.com&gt;</w:t>
-      </w:r>
-    </w:p>
-    <w:p>
-      <w:pPr>
-        <w:rPr>
-          <w:sz w:val="20"/>
-          <w:szCs w:val="20"/>
-        </w:rPr>
-      </w:pPr>
-      <w:r>
-        <w:rPr>
-          <w:sz w:val="20"/>
-          <w:szCs w:val="20"/>
-        </w:rPr>
-        <w:t>- Implemented CAN module</w:t>
-      </w:r>
-    </w:p>
-    <w:p>
-      <w:pPr>
-        <w:rPr>
-          <w:sz w:val="20"/>
-          <w:szCs w:val="20"/>
-        </w:rPr>
-      </w:pPr>
-      <w:r>
-        <w:rPr>
-          <w:sz w:val="20"/>
-          <w:szCs w:val="20"/>
-        </w:rPr>
-        <w:t xml:space="preserve">- Implemented CAN </w:t>
+        <w:t xml:space="preserve"> </w:t>
+      </w:r>
+      <w:hyperlink r:id="rId7" w:history="1">
+        <w:r>
+          <w:rPr>
+            <w:rStyle w:val="Collegamentoipertestuale"/>
+            <w:sz w:val="20"/>
+            <w:szCs w:val="20"/>
+            <w:lang w:val="it-IT"/>
+          </w:rPr>
+          <w:t>p.parrino@brancaro.com</w:t>
+        </w:r>
+      </w:hyperlink>
+    </w:p>
+    <w:p>
+      <w:pPr>
+        <w:rPr>
+          <w:sz w:val="20"/>
+          <w:szCs w:val="20"/>
+        </w:rPr>
+      </w:pPr>
+      <w:r>
+        <w:rPr>
+          <w:sz w:val="20"/>
+          <w:szCs w:val="20"/>
+        </w:rPr>
+        <w:t xml:space="preserve">- Implemented </w:t>
       </w:r>
       <w:proofErr w:type="spellStart"/>
       <w:r>
@@ -635,7 +693,7 @@
           <w:sz w:val="20"/>
           <w:szCs w:val="20"/>
         </w:rPr>
-        <w:t>RecvdMsgParser</w:t>
+        <w:t>CANFeedback</w:t>
       </w:r>
       <w:proofErr w:type="spellEnd"/>
       <w:r>
@@ -643,22 +701,22 @@
           <w:sz w:val="20"/>
           <w:szCs w:val="20"/>
         </w:rPr>
-        <w:t xml:space="preserve"> module (with example test for Tx and Rx CAN messages)</w:t>
-      </w:r>
-    </w:p>
-    <w:p>
-      <w:pPr>
-        <w:rPr>
-          <w:sz w:val="20"/>
-          <w:szCs w:val="20"/>
-        </w:rPr>
-      </w:pPr>
-      <w:r>
-        <w:rPr>
-          <w:sz w:val="20"/>
-          <w:szCs w:val="20"/>
-        </w:rPr>
-        <w:t xml:space="preserve">- Improvements in </w:t>
+        <w:t xml:space="preserve"> module</w:t>
+      </w:r>
+    </w:p>
+    <w:p>
+      <w:pPr>
+        <w:rPr>
+          <w:sz w:val="20"/>
+          <w:szCs w:val="20"/>
+        </w:rPr>
+      </w:pPr>
+      <w:r>
+        <w:rPr>
+          <w:sz w:val="20"/>
+          <w:szCs w:val="20"/>
+        </w:rPr>
+        <w:t xml:space="preserve">- Moved CAN </w:t>
       </w:r>
       <w:proofErr w:type="spellStart"/>
       <w:r>
@@ -666,7 +724,7 @@
           <w:sz w:val="20"/>
           <w:szCs w:val="20"/>
         </w:rPr>
-        <w:t>LED_OnBoard</w:t>
+        <w:t>HeartBeat</w:t>
       </w:r>
       <w:proofErr w:type="spellEnd"/>
       <w:r>
@@ -674,33 +732,58 @@
           <w:sz w:val="20"/>
           <w:szCs w:val="20"/>
         </w:rPr>
-        <w:t xml:space="preserve"> module and Version module</w:t>
-      </w:r>
-    </w:p>
-    <w:p>
-      <w:pPr>
+        <w:t xml:space="preserve"> function in </w:t>
+      </w:r>
+      <w:proofErr w:type="spellStart"/>
+      <w:r>
+        <w:rPr>
+          <w:sz w:val="20"/>
+          <w:szCs w:val="20"/>
+        </w:rPr>
+        <w:t>CANFeedback</w:t>
+      </w:r>
+      <w:proofErr w:type="spellEnd"/>
+      <w:r>
+        <w:rPr>
+          <w:sz w:val="20"/>
+          <w:szCs w:val="20"/>
+        </w:rPr>
+        <w:t xml:space="preserve"> module</w:t>
+      </w:r>
+    </w:p>
+    <w:p>
+      <w:pPr>
+        <w:rPr>
+          <w:sz w:val="20"/>
+          <w:szCs w:val="20"/>
+        </w:rPr>
+      </w:pPr>
+      <w:r>
+        <w:rPr>
+          <w:sz w:val="20"/>
+          <w:szCs w:val="20"/>
+        </w:rPr>
+        <w:t>- Implemented I2C driver</w:t>
+      </w:r>
+    </w:p>
+    <w:p>
+      <w:r>
         <w:rPr>
           <w:rFonts w:ascii="Verdana" w:hAnsi="Verdana"/>
           <w:color w:val="4C94D8" w:themeColor="text2" w:themeTint="80"/>
           <w:sz w:val="20"/>
           <w:szCs w:val="20"/>
         </w:rPr>
-      </w:pPr>
-      <w:r>
-        <w:rPr>
-          <w:rFonts w:ascii="Verdana" w:hAnsi="Verdana"/>
-          <w:color w:val="4C94D8" w:themeColor="text2" w:themeTint="80"/>
-          <w:sz w:val="20"/>
-          <w:szCs w:val="20"/>
-        </w:rPr>
         <w:t>----------------------------------------------------------------------------------------------------------</w:t>
       </w:r>
     </w:p>
+    <w:p/>
     <w:p>
       <w:pPr>
         <w:pStyle w:val="Titolo1"/>
       </w:pPr>
       <w:r>
+        <w:lastRenderedPageBreak/>
         <w:t>Release 0.0.1</w:t>
       </w:r>
     </w:p>
@@ -746,7 +829,7 @@
           <w:szCs w:val="20"/>
           <w:lang w:val="en-US"/>
         </w:rPr>
-        <w:t>707e293</w:t>
+        <w:t>7e6e94a</w:t>
       </w:r>
       <w:r>
         <w:rPr>
@@ -788,7 +871,7 @@
           <w:szCs w:val="20"/>
           <w:lang w:val="en-US"/>
         </w:rPr>
-        <w:t>September 12, 2024</w:t>
+        <w:t>September 24, 2024</w:t>
       </w:r>
     </w:p>
     <w:p>
@@ -852,23 +935,22 @@
           <w:sz w:val="20"/>
           <w:szCs w:val="20"/>
         </w:rPr>
-        <w:lastRenderedPageBreak/>
-        <w:t>- Implemented Version module</w:t>
-      </w:r>
-    </w:p>
-    <w:p>
-      <w:pPr>
-        <w:rPr>
-          <w:sz w:val="20"/>
-          <w:szCs w:val="20"/>
-        </w:rPr>
-      </w:pPr>
-      <w:r>
-        <w:rPr>
-          <w:sz w:val="20"/>
-          <w:szCs w:val="20"/>
-        </w:rPr>
-        <w:t>- Updated .</w:t>
+        <w:t>- Implemented CAN module</w:t>
+      </w:r>
+    </w:p>
+    <w:p>
+      <w:pPr>
+        <w:rPr>
+          <w:sz w:val="20"/>
+          <w:szCs w:val="20"/>
+        </w:rPr>
+      </w:pPr>
+      <w:r>
+        <w:rPr>
+          <w:sz w:val="20"/>
+          <w:szCs w:val="20"/>
+        </w:rPr>
+        <w:t xml:space="preserve">- Implemented CAN </w:t>
       </w:r>
       <w:proofErr w:type="spellStart"/>
       <w:r>
@@ -876,7 +958,7 @@
           <w:sz w:val="20"/>
           <w:szCs w:val="20"/>
         </w:rPr>
-        <w:t>gitignore</w:t>
+        <w:t>RecvdMsgParser</w:t>
       </w:r>
       <w:proofErr w:type="spellEnd"/>
       <w:r>
@@ -884,7 +966,22 @@
           <w:sz w:val="20"/>
           <w:szCs w:val="20"/>
         </w:rPr>
-        <w:t xml:space="preserve"> file: removed '</w:t>
+        <w:t xml:space="preserve"> module (with example test for Tx and Rx CAN messages)</w:t>
+      </w:r>
+    </w:p>
+    <w:p>
+      <w:pPr>
+        <w:rPr>
+          <w:sz w:val="20"/>
+          <w:szCs w:val="20"/>
+        </w:rPr>
+      </w:pPr>
+      <w:r>
+        <w:rPr>
+          <w:sz w:val="20"/>
+          <w:szCs w:val="20"/>
+        </w:rPr>
+        <w:t xml:space="preserve">- Improvements in </w:t>
       </w:r>
       <w:proofErr w:type="spellStart"/>
       <w:r>
@@ -892,7 +989,7 @@
           <w:sz w:val="20"/>
           <w:szCs w:val="20"/>
         </w:rPr>
-        <w:t>nbproject</w:t>
+        <w:t>LED_OnBoard</w:t>
       </w:r>
       <w:proofErr w:type="spellEnd"/>
       <w:r>
@@ -900,23 +997,7 @@
           <w:sz w:val="20"/>
           <w:szCs w:val="20"/>
         </w:rPr>
-        <w:t>' and '</w:t>
-      </w:r>
-      <w:proofErr w:type="spellStart"/>
-      <w:r>
-        <w:rPr>
-          <w:sz w:val="20"/>
-          <w:szCs w:val="20"/>
-        </w:rPr>
-        <w:t>dist</w:t>
-      </w:r>
-      <w:proofErr w:type="spellEnd"/>
-      <w:r>
-        <w:rPr>
-          <w:sz w:val="20"/>
-          <w:szCs w:val="20"/>
-        </w:rPr>
-        <w:t>' folders</w:t>
+        <w:t xml:space="preserve"> module and Version module</w:t>
       </w:r>
     </w:p>
     <w:p>
@@ -988,7 +1069,7 @@
           <w:szCs w:val="20"/>
           <w:lang w:val="en-US"/>
         </w:rPr>
-        <w:t>d473c92</w:t>
+        <w:t>707e293</w:t>
       </w:r>
       <w:r>
         <w:rPr>
@@ -1022,7 +1103,15 @@
           <w:szCs w:val="20"/>
           <w:lang w:val="en-US"/>
         </w:rPr>
-        <w:t>: September 11, 2024</w:t>
+        <w:t xml:space="preserve">: </w:t>
+      </w:r>
+      <w:r>
+        <w:rPr>
+          <w:sz w:val="20"/>
+          <w:szCs w:val="20"/>
+          <w:lang w:val="en-US"/>
+        </w:rPr>
+        <w:t>September 12, 2024</w:t>
       </w:r>
     </w:p>
     <w:p>
@@ -1086,14 +1175,30 @@
           <w:sz w:val="20"/>
           <w:szCs w:val="20"/>
         </w:rPr>
+        <w:t>- Implemented Version module</w:t>
+      </w:r>
+    </w:p>
+    <w:p>
+      <w:pPr>
+        <w:rPr>
+          <w:sz w:val="20"/>
+          <w:szCs w:val="20"/>
+        </w:rPr>
+      </w:pPr>
+      <w:r>
+        <w:rPr>
+          <w:sz w:val="20"/>
+          <w:szCs w:val="20"/>
+        </w:rPr>
         <w:t xml:space="preserve">- </w:t>
       </w:r>
-      <w:r>
-        <w:rPr>
-          <w:sz w:val="20"/>
-          <w:szCs w:val="20"/>
-        </w:rPr>
-        <w:t xml:space="preserve">Implemented module </w:t>
+      <w:proofErr w:type="gramStart"/>
+      <w:r>
+        <w:rPr>
+          <w:sz w:val="20"/>
+          <w:szCs w:val="20"/>
+        </w:rPr>
+        <w:t>Updated .</w:t>
       </w:r>
       <w:proofErr w:type="spellStart"/>
       <w:r>
@@ -1101,45 +1206,16 @@
           <w:sz w:val="20"/>
           <w:szCs w:val="20"/>
         </w:rPr>
-        <w:t>App_Main</w:t>
+        <w:t>gitignore</w:t>
       </w:r>
       <w:proofErr w:type="spellEnd"/>
-      <w:r>
-        <w:rPr>
-          <w:sz w:val="20"/>
-          <w:szCs w:val="20"/>
-        </w:rPr>
-        <w:t xml:space="preserve"> to manage the project scheduler</w:t>
-      </w:r>
-    </w:p>
-    <w:p>
-      <w:pPr>
-        <w:rPr>
-          <w:sz w:val="20"/>
-          <w:szCs w:val="20"/>
-        </w:rPr>
-      </w:pPr>
-      <w:r>
-        <w:rPr>
-          <w:sz w:val="20"/>
-          <w:szCs w:val="20"/>
-        </w:rPr>
-        <w:t>- Implemented module Timers to have timers functionalities</w:t>
-      </w:r>
-    </w:p>
-    <w:p>
-      <w:pPr>
-        <w:rPr>
-          <w:sz w:val="20"/>
-          <w:szCs w:val="20"/>
-        </w:rPr>
-      </w:pPr>
-      <w:r>
-        <w:rPr>
-          <w:sz w:val="20"/>
-          <w:szCs w:val="20"/>
-        </w:rPr>
-        <w:t xml:space="preserve">- Implemented module LED On Board to manage on board </w:t>
+      <w:proofErr w:type="gramEnd"/>
+      <w:r>
+        <w:rPr>
+          <w:sz w:val="20"/>
+          <w:szCs w:val="20"/>
+        </w:rPr>
+        <w:t xml:space="preserve"> file: removed '</w:t>
       </w:r>
       <w:proofErr w:type="spellStart"/>
       <w:r>
@@ -1147,23 +1223,15 @@
           <w:sz w:val="20"/>
           <w:szCs w:val="20"/>
         </w:rPr>
-        <w:t>leds</w:t>
+        <w:t>nbproject</w:t>
       </w:r>
       <w:proofErr w:type="spellEnd"/>
-    </w:p>
-    <w:p>
-      <w:pPr>
-        <w:rPr>
-          <w:sz w:val="20"/>
-          <w:szCs w:val="20"/>
-        </w:rPr>
-      </w:pPr>
-      <w:r>
-        <w:rPr>
-          <w:sz w:val="20"/>
-          <w:szCs w:val="20"/>
-        </w:rPr>
-        <w:t xml:space="preserve">- Implemented </w:t>
+      <w:r>
+        <w:rPr>
+          <w:sz w:val="20"/>
+          <w:szCs w:val="20"/>
+        </w:rPr>
+        <w:t>' and '</w:t>
       </w:r>
       <w:proofErr w:type="spellStart"/>
       <w:r>
@@ -1171,7 +1239,7 @@
           <w:sz w:val="20"/>
           <w:szCs w:val="20"/>
         </w:rPr>
-        <w:t>hearbeat</w:t>
+        <w:t>dist</w:t>
       </w:r>
       <w:proofErr w:type="spellEnd"/>
       <w:r>
@@ -1179,7 +1247,7 @@
           <w:sz w:val="20"/>
           <w:szCs w:val="20"/>
         </w:rPr>
-        <w:t xml:space="preserve"> for On Board Green LED- Added LMU ChangeLog.docx file</w:t>
+        <w:t>' folders</w:t>
       </w:r>
     </w:p>
     <w:p>
@@ -1193,20 +1261,308 @@
       </w:pPr>
       <w:r>
         <w:rPr>
-          <w:sz w:val="20"/>
-          <w:szCs w:val="20"/>
-        </w:rPr>
-        <w:t>- Modified .</w:t>
+          <w:rFonts w:ascii="Verdana" w:hAnsi="Verdana"/>
+          <w:color w:val="4C94D8" w:themeColor="text2" w:themeTint="80"/>
+          <w:sz w:val="20"/>
+          <w:szCs w:val="20"/>
+        </w:rPr>
+        <w:t>----------------------------------------------------------------------------------------------------------</w:t>
+      </w:r>
+    </w:p>
+    <w:p>
+      <w:pPr>
+        <w:pStyle w:val="Titolo1"/>
+      </w:pPr>
+      <w:r>
+        <w:t>Release 0.0.1</w:t>
+      </w:r>
+    </w:p>
+    <w:p>
+      <w:pPr>
+        <w:tabs>
+          <w:tab w:val="left" w:pos="0"/>
+          <w:tab w:val="left" w:pos="3402"/>
+        </w:tabs>
+        <w:rPr>
+          <w:sz w:val="20"/>
+          <w:szCs w:val="20"/>
+          <w:lang w:val="en-US"/>
+        </w:rPr>
+      </w:pPr>
+      <w:r>
+        <w:rPr>
+          <w:b/>
+          <w:bCs/>
+          <w:sz w:val="20"/>
+          <w:szCs w:val="20"/>
+        </w:rPr>
+        <w:t>GIT Commit</w:t>
+      </w:r>
+      <w:r>
+        <w:rPr>
+          <w:sz w:val="20"/>
+          <w:szCs w:val="20"/>
+        </w:rPr>
+        <w:t xml:space="preserve">: </w:t>
+      </w:r>
+      <w:r>
+        <w:rPr>
+          <w:sz w:val="20"/>
+          <w:szCs w:val="20"/>
+          <w:lang w:val="en-US"/>
+        </w:rPr>
+        <w:t>[</w:t>
+      </w:r>
+      <w:r>
+        <w:rPr>
+          <w:sz w:val="20"/>
+          <w:szCs w:val="20"/>
+          <w:lang w:val="en-US"/>
+        </w:rPr>
+        <w:t>d473c92</w:t>
+      </w:r>
+      <w:r>
+        <w:rPr>
+          <w:sz w:val="20"/>
+          <w:szCs w:val="20"/>
+          <w:lang w:val="en-US"/>
+        </w:rPr>
+        <w:t>]</w:t>
+      </w:r>
+      <w:r>
+        <w:rPr>
+          <w:sz w:val="20"/>
+          <w:szCs w:val="20"/>
+          <w:lang w:val="en-US"/>
+        </w:rPr>
+        <w:tab/>
+      </w:r>
+      <w:r>
+        <w:rPr>
+          <w:b/>
+          <w:bCs/>
+          <w:sz w:val="20"/>
+          <w:szCs w:val="20"/>
+          <w:lang w:val="en-US"/>
+        </w:rPr>
+        <w:t>Date</w:t>
+      </w:r>
+      <w:r>
+        <w:rPr>
+          <w:sz w:val="20"/>
+          <w:szCs w:val="20"/>
+          <w:lang w:val="en-US"/>
+        </w:rPr>
+        <w:t>: September 11, 2024</w:t>
+      </w:r>
+    </w:p>
+    <w:p>
+      <w:pPr>
+        <w:tabs>
+          <w:tab w:val="left" w:pos="0"/>
+          <w:tab w:val="left" w:pos="3402"/>
+        </w:tabs>
+        <w:rPr>
+          <w:sz w:val="20"/>
+          <w:szCs w:val="20"/>
+          <w:lang w:val="it-IT"/>
+        </w:rPr>
+      </w:pPr>
+      <w:r>
+        <w:rPr>
+          <w:b/>
+          <w:bCs/>
+          <w:sz w:val="20"/>
+          <w:szCs w:val="20"/>
+          <w:lang w:val="it-IT"/>
+        </w:rPr>
+        <w:t>Author</w:t>
+      </w:r>
+      <w:r>
+        <w:rPr>
+          <w:sz w:val="20"/>
+          <w:szCs w:val="20"/>
+          <w:lang w:val="it-IT"/>
+        </w:rPr>
+        <w:t>: BRANCARO\</w:t>
       </w:r>
       <w:proofErr w:type="spellStart"/>
       <w:r>
         <w:rPr>
           <w:sz w:val="20"/>
           <w:szCs w:val="20"/>
+          <w:lang w:val="it-IT"/>
+        </w:rPr>
+        <w:t>p.parrino</w:t>
+      </w:r>
+      <w:proofErr w:type="spellEnd"/>
+      <w:r>
+        <w:rPr>
+          <w:sz w:val="20"/>
+          <w:szCs w:val="20"/>
+          <w:lang w:val="it-IT"/>
+        </w:rPr>
+        <w:t xml:space="preserve"> &lt;p.parrino@brancaro.com&gt;</w:t>
+      </w:r>
+    </w:p>
+    <w:p>
+      <w:pPr>
+        <w:rPr>
+          <w:sz w:val="20"/>
+          <w:szCs w:val="20"/>
+        </w:rPr>
+      </w:pPr>
+      <w:r>
+        <w:rPr>
+          <w:sz w:val="20"/>
+          <w:szCs w:val="20"/>
+        </w:rPr>
+        <w:t xml:space="preserve">- </w:t>
+      </w:r>
+      <w:r>
+        <w:rPr>
+          <w:sz w:val="20"/>
+          <w:szCs w:val="20"/>
+        </w:rPr>
+        <w:t xml:space="preserve">Implemented module </w:t>
+      </w:r>
+      <w:proofErr w:type="spellStart"/>
+      <w:r>
+        <w:rPr>
+          <w:sz w:val="20"/>
+          <w:szCs w:val="20"/>
+        </w:rPr>
+        <w:t>App_Main</w:t>
+      </w:r>
+      <w:proofErr w:type="spellEnd"/>
+      <w:r>
+        <w:rPr>
+          <w:sz w:val="20"/>
+          <w:szCs w:val="20"/>
+        </w:rPr>
+        <w:t xml:space="preserve"> to manage the project scheduler</w:t>
+      </w:r>
+    </w:p>
+    <w:p>
+      <w:pPr>
+        <w:rPr>
+          <w:sz w:val="20"/>
+          <w:szCs w:val="20"/>
+        </w:rPr>
+      </w:pPr>
+      <w:r>
+        <w:rPr>
+          <w:sz w:val="20"/>
+          <w:szCs w:val="20"/>
+        </w:rPr>
+        <w:t xml:space="preserve">- Implemented module Timers to have </w:t>
+      </w:r>
+      <w:proofErr w:type="gramStart"/>
+      <w:r>
+        <w:rPr>
+          <w:sz w:val="20"/>
+          <w:szCs w:val="20"/>
+        </w:rPr>
+        <w:t>timers</w:t>
+      </w:r>
+      <w:proofErr w:type="gramEnd"/>
+      <w:r>
+        <w:rPr>
+          <w:sz w:val="20"/>
+          <w:szCs w:val="20"/>
+        </w:rPr>
+        <w:t xml:space="preserve"> functionalities</w:t>
+      </w:r>
+    </w:p>
+    <w:p>
+      <w:pPr>
+        <w:rPr>
+          <w:sz w:val="20"/>
+          <w:szCs w:val="20"/>
+        </w:rPr>
+      </w:pPr>
+      <w:r>
+        <w:rPr>
+          <w:sz w:val="20"/>
+          <w:szCs w:val="20"/>
+        </w:rPr>
+        <w:t xml:space="preserve">- Implemented module LED On Board to manage on board </w:t>
+      </w:r>
+      <w:proofErr w:type="spellStart"/>
+      <w:r>
+        <w:rPr>
+          <w:sz w:val="20"/>
+          <w:szCs w:val="20"/>
+        </w:rPr>
+        <w:t>leds</w:t>
+      </w:r>
+      <w:proofErr w:type="spellEnd"/>
+    </w:p>
+    <w:p>
+      <w:pPr>
+        <w:rPr>
+          <w:sz w:val="20"/>
+          <w:szCs w:val="20"/>
+        </w:rPr>
+      </w:pPr>
+      <w:r>
+        <w:rPr>
+          <w:sz w:val="20"/>
+          <w:szCs w:val="20"/>
+        </w:rPr>
+        <w:t xml:space="preserve">- Implemented </w:t>
+      </w:r>
+      <w:proofErr w:type="spellStart"/>
+      <w:r>
+        <w:rPr>
+          <w:sz w:val="20"/>
+          <w:szCs w:val="20"/>
+        </w:rPr>
+        <w:t>hearbeat</w:t>
+      </w:r>
+      <w:proofErr w:type="spellEnd"/>
+      <w:r>
+        <w:rPr>
+          <w:sz w:val="20"/>
+          <w:szCs w:val="20"/>
+        </w:rPr>
+        <w:t xml:space="preserve"> for On Board Green LED- Added LMU ChangeLog.docx file</w:t>
+      </w:r>
+    </w:p>
+    <w:p>
+      <w:pPr>
+        <w:rPr>
+          <w:rFonts w:ascii="Verdana" w:hAnsi="Verdana"/>
+          <w:color w:val="4C94D8" w:themeColor="text2" w:themeTint="80"/>
+          <w:sz w:val="20"/>
+          <w:szCs w:val="20"/>
+        </w:rPr>
+      </w:pPr>
+      <w:r>
+        <w:rPr>
+          <w:sz w:val="20"/>
+          <w:szCs w:val="20"/>
+        </w:rPr>
+        <w:t xml:space="preserve">- </w:t>
+      </w:r>
+      <w:proofErr w:type="gramStart"/>
+      <w:r>
+        <w:rPr>
+          <w:sz w:val="20"/>
+          <w:szCs w:val="20"/>
+        </w:rPr>
+        <w:t>Modified .</w:t>
+      </w:r>
+      <w:proofErr w:type="spellStart"/>
+      <w:r>
+        <w:rPr>
+          <w:sz w:val="20"/>
+          <w:szCs w:val="20"/>
         </w:rPr>
         <w:t>gitignore</w:t>
       </w:r>
       <w:proofErr w:type="spellEnd"/>
+      <w:proofErr w:type="gramEnd"/>
       <w:r>
         <w:rPr>
           <w:sz w:val="20"/>
@@ -1480,6 +1836,7 @@
           <w:szCs w:val="20"/>
           <w:lang w:val="en-US"/>
         </w:rPr>
+        <w:lastRenderedPageBreak/>
         <w:t xml:space="preserve">- </w:t>
       </w:r>
       <w:r>
@@ -1492,6 +1849,7 @@
         <w:t xml:space="preserve">Set UART1 to Baud Rate:115200, </w:t>
       </w:r>
       <w:proofErr w:type="spellStart"/>
+      <w:proofErr w:type="gramStart"/>
       <w:r>
         <w:rPr>
           <w:sz w:val="20"/>
@@ -1501,6 +1859,7 @@
         <w:t>Parity:None</w:t>
       </w:r>
       <w:proofErr w:type="spellEnd"/>
+      <w:proofErr w:type="gramEnd"/>
       <w:r>
         <w:rPr>
           <w:sz w:val="20"/>
@@ -2166,7 +2525,7 @@
   <w:style w:type="paragraph" w:default="1" w:styleId="Normale">
     <w:name w:val="Normal"/>
     <w:qFormat/>
-    <w:rsid w:val="00C54F28"/>
+    <w:rsid w:val="00FC02E9"/>
     <w:rPr>
       <w:lang w:val="en-GB"/>
     </w:rPr>

</xml_diff>

<commit_message>
- Added calculation functions for all ADCs on Override + Logic Board - Added Maintenance pins for manage hw heartbeat. (temporary in LED_OnBoard module) - Added PEAKCAN LMU project for data CAN management
</commit_message>
<xml_diff>
--- a/LMU.X/LMU ChangeLog.docx
+++ b/LMU.X/LMU ChangeLog.docx
@@ -100,7 +100,6 @@
         <w:rPr>
           <w:sz w:val="20"/>
           <w:szCs w:val="20"/>
-          <w:lang w:val="it-IT"/>
         </w:rPr>
       </w:pPr>
       <w:r>
@@ -109,7 +108,6 @@
           <w:bCs/>
           <w:sz w:val="20"/>
           <w:szCs w:val="20"/>
-          <w:lang w:val="it-IT"/>
         </w:rPr>
         <w:t>Author</w:t>
       </w:r>
@@ -117,7 +115,6 @@
         <w:rPr>
           <w:sz w:val="20"/>
           <w:szCs w:val="20"/>
-          <w:lang w:val="it-IT"/>
         </w:rPr>
         <w:t>: BRANCARO\</w:t>
       </w:r>
@@ -126,7 +123,6 @@
         <w:rPr>
           <w:sz w:val="20"/>
           <w:szCs w:val="20"/>
-          <w:lang w:val="it-IT"/>
         </w:rPr>
         <w:t>p.parrino</w:t>
       </w:r>
@@ -135,7 +131,6 @@
         <w:rPr>
           <w:sz w:val="20"/>
           <w:szCs w:val="20"/>
-          <w:lang w:val="it-IT"/>
         </w:rPr>
         <w:t xml:space="preserve"> </w:t>
       </w:r>
@@ -145,7 +140,6 @@
             <w:rStyle w:val="Collegamentoipertestuale"/>
             <w:sz w:val="20"/>
             <w:szCs w:val="20"/>
-            <w:lang w:val="it-IT"/>
           </w:rPr>
           <w:t>p.parrino@brancaro.com</w:t>
         </w:r>
@@ -178,7 +172,11 @@
         <w:t>----------------------------------------------------------------------------------------------------------</w:t>
       </w:r>
     </w:p>
-    <w:p/>
+    <w:p>
+      <w:pPr>
+        <w:pStyle w:val="Titolo1"/>
+      </w:pPr>
+    </w:p>
     <w:p>
       <w:pPr>
         <w:pStyle w:val="Titolo1"/>
@@ -229,7 +227,7 @@
           <w:szCs w:val="20"/>
           <w:lang w:val="en-US"/>
         </w:rPr>
-        <w:t>13f2e7e</w:t>
+        <w:t>0286331</w:t>
       </w:r>
       <w:r>
         <w:rPr>
@@ -271,7 +269,7 @@
           <w:szCs w:val="20"/>
           <w:lang w:val="en-US"/>
         </w:rPr>
-        <w:t>September 27, 2024</w:t>
+        <w:t>October 01, 2024</w:t>
       </w:r>
     </w:p>
     <w:p>
@@ -283,7 +281,6 @@
         <w:rPr>
           <w:sz w:val="20"/>
           <w:szCs w:val="20"/>
-          <w:lang w:val="it-IT"/>
         </w:rPr>
       </w:pPr>
       <w:r>
@@ -292,7 +289,6 @@
           <w:bCs/>
           <w:sz w:val="20"/>
           <w:szCs w:val="20"/>
-          <w:lang w:val="it-IT"/>
         </w:rPr>
         <w:t>Author</w:t>
       </w:r>
@@ -300,7 +296,6 @@
         <w:rPr>
           <w:sz w:val="20"/>
           <w:szCs w:val="20"/>
-          <w:lang w:val="it-IT"/>
         </w:rPr>
         <w:t>: BRANCARO\</w:t>
       </w:r>
@@ -309,7 +304,6 @@
         <w:rPr>
           <w:sz w:val="20"/>
           <w:szCs w:val="20"/>
-          <w:lang w:val="it-IT"/>
         </w:rPr>
         <w:t>p.parrino</w:t>
       </w:r>
@@ -318,7 +312,6 @@
         <w:rPr>
           <w:sz w:val="20"/>
           <w:szCs w:val="20"/>
-          <w:lang w:val="it-IT"/>
         </w:rPr>
         <w:t xml:space="preserve"> </w:t>
       </w:r>
@@ -328,7 +321,6 @@
             <w:rStyle w:val="Collegamentoipertestuale"/>
             <w:sz w:val="20"/>
             <w:szCs w:val="20"/>
-            <w:lang w:val="it-IT"/>
           </w:rPr>
           <w:t>p.parrino@brancaro.com</w:t>
         </w:r>
@@ -348,7 +340,15 @@
           <w:szCs w:val="20"/>
           <w:lang w:val="en-US"/>
         </w:rPr>
-        <w:t xml:space="preserve">- Implemented </w:t>
+        <w:t xml:space="preserve">- </w:t>
+      </w:r>
+      <w:r>
+        <w:rPr>
+          <w:sz w:val="20"/>
+          <w:szCs w:val="20"/>
+          <w:lang w:val="en-US"/>
+        </w:rPr>
+        <w:t xml:space="preserve">Improved and tested </w:t>
       </w:r>
       <w:proofErr w:type="spellStart"/>
       <w:r>
@@ -374,16 +374,15 @@
         <w:rPr>
           <w:sz w:val="20"/>
           <w:szCs w:val="20"/>
-          <w:lang w:val="en-US"/>
-        </w:rPr>
-      </w:pPr>
-      <w:r>
-        <w:rPr>
-          <w:sz w:val="20"/>
-          <w:szCs w:val="20"/>
-          <w:lang w:val="en-US"/>
-        </w:rPr>
-        <w:t xml:space="preserve">- </w:t>
+        </w:rPr>
+      </w:pPr>
+      <w:r>
+        <w:rPr>
+          <w:sz w:val="20"/>
+          <w:szCs w:val="20"/>
+          <w:lang w:val="en-US"/>
+        </w:rPr>
+        <w:t xml:space="preserve">- Improved </w:t>
       </w:r>
       <w:proofErr w:type="spellStart"/>
       <w:r>
@@ -392,109 +391,7 @@
           <w:szCs w:val="20"/>
           <w:lang w:val="en-US"/>
         </w:rPr>
-        <w:t>Implemente</w:t>
-      </w:r>
-      <w:proofErr w:type="spellEnd"/>
-      <w:r>
-        <w:rPr>
-          <w:sz w:val="20"/>
-          <w:szCs w:val="20"/>
-          <w:lang w:val="en-US"/>
-        </w:rPr>
-        <w:t xml:space="preserve"> ADC module</w:t>
-      </w:r>
-    </w:p>
-    <w:p>
-      <w:pPr>
-        <w:rPr>
-          <w:sz w:val="20"/>
-          <w:szCs w:val="20"/>
-          <w:lang w:val="en-US"/>
-        </w:rPr>
-      </w:pPr>
-      <w:r>
-        <w:rPr>
-          <w:sz w:val="20"/>
-          <w:szCs w:val="20"/>
-          <w:lang w:val="en-US"/>
-        </w:rPr>
-        <w:t>- Implemented I2C module</w:t>
-      </w:r>
-    </w:p>
-    <w:p>
-      <w:pPr>
-        <w:rPr>
-          <w:sz w:val="20"/>
-          <w:szCs w:val="20"/>
-          <w:lang w:val="en-US"/>
-        </w:rPr>
-      </w:pPr>
-      <w:r>
-        <w:rPr>
-          <w:sz w:val="20"/>
-          <w:szCs w:val="20"/>
-          <w:lang w:val="en-US"/>
-        </w:rPr>
-        <w:t>- Implemented basic structure for MCP23017_IO_EXP module</w:t>
-      </w:r>
-    </w:p>
-    <w:p>
-      <w:pPr>
-        <w:rPr>
-          <w:sz w:val="20"/>
-          <w:szCs w:val="20"/>
-          <w:lang w:val="en-US"/>
-        </w:rPr>
-      </w:pPr>
-      <w:r>
-        <w:rPr>
-          <w:sz w:val="20"/>
-          <w:szCs w:val="20"/>
-          <w:lang w:val="en-US"/>
-        </w:rPr>
-        <w:t>- Implemented basic structure for PCA9685_IO_PWM module</w:t>
-      </w:r>
-    </w:p>
-    <w:p>
-      <w:pPr>
-        <w:rPr>
-          <w:sz w:val="20"/>
-          <w:szCs w:val="20"/>
-          <w:lang w:val="en-US"/>
-        </w:rPr>
-      </w:pPr>
-      <w:r>
-        <w:rPr>
-          <w:sz w:val="20"/>
-          <w:szCs w:val="20"/>
-          <w:lang w:val="en-US"/>
-        </w:rPr>
-        <w:t>- Implemented basic structure for ADS7128_ADC_EXP module</w:t>
-      </w:r>
-    </w:p>
-    <w:p>
-      <w:pPr>
-        <w:rPr>
-          <w:sz w:val="20"/>
-          <w:szCs w:val="20"/>
-        </w:rPr>
-      </w:pPr>
-      <w:r>
-        <w:rPr>
-          <w:sz w:val="20"/>
-          <w:szCs w:val="20"/>
-          <w:lang w:val="en-US"/>
-        </w:rPr>
-        <w:t xml:space="preserve">- Improved </w:t>
-      </w:r>
-      <w:proofErr w:type="spellStart"/>
-      <w:r>
-        <w:rPr>
-          <w:sz w:val="20"/>
-          <w:szCs w:val="20"/>
-          <w:lang w:val="en-US"/>
-        </w:rPr>
-        <w:t>CANFeedback</w:t>
+        <w:t>CANFeddback</w:t>
       </w:r>
       <w:proofErr w:type="spellEnd"/>
       <w:r>
@@ -568,7 +465,7 @@
           <w:szCs w:val="20"/>
           <w:lang w:val="en-US"/>
         </w:rPr>
-        <w:t>cbeb507</w:t>
+        <w:t>13f2e7e</w:t>
       </w:r>
       <w:r>
         <w:rPr>
@@ -610,7 +507,7 @@
           <w:szCs w:val="20"/>
           <w:lang w:val="en-US"/>
         </w:rPr>
-        <w:t>September 25, 2024</w:t>
+        <w:t>September 27, 2024</w:t>
       </w:r>
     </w:p>
     <w:p>
@@ -678,12 +575,14 @@
         <w:rPr>
           <w:sz w:val="20"/>
           <w:szCs w:val="20"/>
-        </w:rPr>
-      </w:pPr>
-      <w:r>
-        <w:rPr>
-          <w:sz w:val="20"/>
-          <w:szCs w:val="20"/>
+          <w:lang w:val="en-US"/>
+        </w:rPr>
+      </w:pPr>
+      <w:r>
+        <w:rPr>
+          <w:sz w:val="20"/>
+          <w:szCs w:val="20"/>
+          <w:lang w:val="en-US"/>
         </w:rPr>
         <w:t xml:space="preserve">- Implemented </w:t>
       </w:r>
@@ -692,6 +591,144 @@
         <w:rPr>
           <w:sz w:val="20"/>
           <w:szCs w:val="20"/>
+          <w:lang w:val="en-US"/>
+        </w:rPr>
+        <w:t>ADCManager</w:t>
+      </w:r>
+      <w:proofErr w:type="spellEnd"/>
+      <w:r>
+        <w:rPr>
+          <w:sz w:val="20"/>
+          <w:szCs w:val="20"/>
+          <w:lang w:val="en-US"/>
+        </w:rPr>
+        <w:t xml:space="preserve"> module</w:t>
+      </w:r>
+    </w:p>
+    <w:p>
+      <w:pPr>
+        <w:rPr>
+          <w:sz w:val="20"/>
+          <w:szCs w:val="20"/>
+          <w:lang w:val="en-US"/>
+        </w:rPr>
+      </w:pPr>
+      <w:r>
+        <w:rPr>
+          <w:sz w:val="20"/>
+          <w:szCs w:val="20"/>
+          <w:lang w:val="en-US"/>
+        </w:rPr>
+        <w:t xml:space="preserve">- </w:t>
+      </w:r>
+      <w:proofErr w:type="spellStart"/>
+      <w:r>
+        <w:rPr>
+          <w:sz w:val="20"/>
+          <w:szCs w:val="20"/>
+          <w:lang w:val="en-US"/>
+        </w:rPr>
+        <w:t>Implemente</w:t>
+      </w:r>
+      <w:proofErr w:type="spellEnd"/>
+      <w:r>
+        <w:rPr>
+          <w:sz w:val="20"/>
+          <w:szCs w:val="20"/>
+          <w:lang w:val="en-US"/>
+        </w:rPr>
+        <w:t xml:space="preserve"> ADC module</w:t>
+      </w:r>
+    </w:p>
+    <w:p>
+      <w:pPr>
+        <w:rPr>
+          <w:sz w:val="20"/>
+          <w:szCs w:val="20"/>
+          <w:lang w:val="en-US"/>
+        </w:rPr>
+      </w:pPr>
+      <w:r>
+        <w:rPr>
+          <w:sz w:val="20"/>
+          <w:szCs w:val="20"/>
+          <w:lang w:val="en-US"/>
+        </w:rPr>
+        <w:t>- Implemented I2C module</w:t>
+      </w:r>
+    </w:p>
+    <w:p>
+      <w:pPr>
+        <w:rPr>
+          <w:sz w:val="20"/>
+          <w:szCs w:val="20"/>
+          <w:lang w:val="en-US"/>
+        </w:rPr>
+      </w:pPr>
+      <w:r>
+        <w:rPr>
+          <w:sz w:val="20"/>
+          <w:szCs w:val="20"/>
+          <w:lang w:val="en-US"/>
+        </w:rPr>
+        <w:t>- Implemented basic structure for MCP23017_IO_EXP module</w:t>
+      </w:r>
+    </w:p>
+    <w:p>
+      <w:pPr>
+        <w:rPr>
+          <w:sz w:val="20"/>
+          <w:szCs w:val="20"/>
+          <w:lang w:val="en-US"/>
+        </w:rPr>
+      </w:pPr>
+      <w:r>
+        <w:rPr>
+          <w:sz w:val="20"/>
+          <w:szCs w:val="20"/>
+          <w:lang w:val="en-US"/>
+        </w:rPr>
+        <w:t>- Implemented basic structure for PCA9685_IO_PWM module</w:t>
+      </w:r>
+    </w:p>
+    <w:p>
+      <w:pPr>
+        <w:rPr>
+          <w:sz w:val="20"/>
+          <w:szCs w:val="20"/>
+          <w:lang w:val="en-US"/>
+        </w:rPr>
+      </w:pPr>
+      <w:r>
+        <w:rPr>
+          <w:sz w:val="20"/>
+          <w:szCs w:val="20"/>
+          <w:lang w:val="en-US"/>
+        </w:rPr>
+        <w:t>- Implemented basic structure for ADS7128_ADC_EXP module</w:t>
+      </w:r>
+    </w:p>
+    <w:p>
+      <w:pPr>
+        <w:rPr>
+          <w:sz w:val="20"/>
+          <w:szCs w:val="20"/>
+        </w:rPr>
+      </w:pPr>
+      <w:r>
+        <w:rPr>
+          <w:sz w:val="20"/>
+          <w:szCs w:val="20"/>
+          <w:lang w:val="en-US"/>
+        </w:rPr>
+        <w:t xml:space="preserve">- Improved </w:t>
+      </w:r>
+      <w:proofErr w:type="spellStart"/>
+      <w:r>
+        <w:rPr>
+          <w:sz w:val="20"/>
+          <w:szCs w:val="20"/>
+          <w:lang w:val="en-US"/>
         </w:rPr>
         <w:t>CANFeedback</w:t>
       </w:r>
@@ -700,70 +737,9 @@
         <w:rPr>
           <w:sz w:val="20"/>
           <w:szCs w:val="20"/>
+          <w:lang w:val="en-US"/>
         </w:rPr>
         <w:t xml:space="preserve"> module</w:t>
-      </w:r>
-    </w:p>
-    <w:p>
-      <w:pPr>
-        <w:rPr>
-          <w:sz w:val="20"/>
-          <w:szCs w:val="20"/>
-        </w:rPr>
-      </w:pPr>
-      <w:r>
-        <w:rPr>
-          <w:sz w:val="20"/>
-          <w:szCs w:val="20"/>
-        </w:rPr>
-        <w:t xml:space="preserve">- Moved CAN </w:t>
-      </w:r>
-      <w:proofErr w:type="spellStart"/>
-      <w:r>
-        <w:rPr>
-          <w:sz w:val="20"/>
-          <w:szCs w:val="20"/>
-        </w:rPr>
-        <w:t>HeartBeat</w:t>
-      </w:r>
-      <w:proofErr w:type="spellEnd"/>
-      <w:r>
-        <w:rPr>
-          <w:sz w:val="20"/>
-          <w:szCs w:val="20"/>
-        </w:rPr>
-        <w:t xml:space="preserve"> function in </w:t>
-      </w:r>
-      <w:proofErr w:type="spellStart"/>
-      <w:r>
-        <w:rPr>
-          <w:sz w:val="20"/>
-          <w:szCs w:val="20"/>
-        </w:rPr>
-        <w:t>CANFeedback</w:t>
-      </w:r>
-      <w:proofErr w:type="spellEnd"/>
-      <w:r>
-        <w:rPr>
-          <w:sz w:val="20"/>
-          <w:szCs w:val="20"/>
-        </w:rPr>
-        <w:t xml:space="preserve"> module</w:t>
-      </w:r>
-    </w:p>
-    <w:p>
-      <w:pPr>
-        <w:rPr>
-          <w:sz w:val="20"/>
-          <w:szCs w:val="20"/>
-        </w:rPr>
-      </w:pPr>
-      <w:r>
-        <w:rPr>
-          <w:sz w:val="20"/>
-          <w:szCs w:val="20"/>
-        </w:rPr>
-        <w:t>- Implemented I2C driver</w:t>
       </w:r>
     </w:p>
     <w:p>
@@ -829,7 +805,7 @@
           <w:szCs w:val="20"/>
           <w:lang w:val="en-US"/>
         </w:rPr>
-        <w:t>7e6e94a</w:t>
+        <w:t>cbeb507</w:t>
       </w:r>
       <w:r>
         <w:rPr>
@@ -871,7 +847,7 @@
           <w:szCs w:val="20"/>
           <w:lang w:val="en-US"/>
         </w:rPr>
-        <w:t>September 24, 2024</w:t>
+        <w:t>September 25, 2024</w:t>
       </w:r>
     </w:p>
     <w:p>
@@ -920,37 +896,33 @@
           <w:szCs w:val="20"/>
           <w:lang w:val="it-IT"/>
         </w:rPr>
-        <w:t xml:space="preserve"> &lt;p.parrino@brancaro.com&gt;</w:t>
-      </w:r>
-    </w:p>
-    <w:p>
-      <w:pPr>
-        <w:rPr>
-          <w:sz w:val="20"/>
-          <w:szCs w:val="20"/>
-        </w:rPr>
-      </w:pPr>
-      <w:r>
-        <w:rPr>
-          <w:sz w:val="20"/>
-          <w:szCs w:val="20"/>
-        </w:rPr>
-        <w:t>- Implemented CAN module</w:t>
-      </w:r>
-    </w:p>
-    <w:p>
-      <w:pPr>
-        <w:rPr>
-          <w:sz w:val="20"/>
-          <w:szCs w:val="20"/>
-        </w:rPr>
-      </w:pPr>
-      <w:r>
-        <w:rPr>
-          <w:sz w:val="20"/>
-          <w:szCs w:val="20"/>
-        </w:rPr>
-        <w:t xml:space="preserve">- Implemented CAN </w:t>
+        <w:t xml:space="preserve"> </w:t>
+      </w:r>
+      <w:hyperlink r:id="rId8" w:history="1">
+        <w:r>
+          <w:rPr>
+            <w:rStyle w:val="Collegamentoipertestuale"/>
+            <w:sz w:val="20"/>
+            <w:szCs w:val="20"/>
+            <w:lang w:val="it-IT"/>
+          </w:rPr>
+          <w:t>p.parrino@brancaro.com</w:t>
+        </w:r>
+      </w:hyperlink>
+    </w:p>
+    <w:p>
+      <w:pPr>
+        <w:rPr>
+          <w:sz w:val="20"/>
+          <w:szCs w:val="20"/>
+        </w:rPr>
+      </w:pPr>
+      <w:r>
+        <w:rPr>
+          <w:sz w:val="20"/>
+          <w:szCs w:val="20"/>
+        </w:rPr>
+        <w:t xml:space="preserve">- Implemented </w:t>
       </w:r>
       <w:proofErr w:type="spellStart"/>
       <w:r>
@@ -958,7 +930,7 @@
           <w:sz w:val="20"/>
           <w:szCs w:val="20"/>
         </w:rPr>
-        <w:t>RecvdMsgParser</w:t>
+        <w:t>CANFeedback</w:t>
       </w:r>
       <w:proofErr w:type="spellEnd"/>
       <w:r>
@@ -966,22 +938,22 @@
           <w:sz w:val="20"/>
           <w:szCs w:val="20"/>
         </w:rPr>
-        <w:t xml:space="preserve"> module (with example test for Tx and Rx CAN messages)</w:t>
-      </w:r>
-    </w:p>
-    <w:p>
-      <w:pPr>
-        <w:rPr>
-          <w:sz w:val="20"/>
-          <w:szCs w:val="20"/>
-        </w:rPr>
-      </w:pPr>
-      <w:r>
-        <w:rPr>
-          <w:sz w:val="20"/>
-          <w:szCs w:val="20"/>
-        </w:rPr>
-        <w:t xml:space="preserve">- Improvements in </w:t>
+        <w:t xml:space="preserve"> module</w:t>
+      </w:r>
+    </w:p>
+    <w:p>
+      <w:pPr>
+        <w:rPr>
+          <w:sz w:val="20"/>
+          <w:szCs w:val="20"/>
+        </w:rPr>
+      </w:pPr>
+      <w:r>
+        <w:rPr>
+          <w:sz w:val="20"/>
+          <w:szCs w:val="20"/>
+        </w:rPr>
+        <w:t xml:space="preserve">- Moved CAN </w:t>
       </w:r>
       <w:proofErr w:type="spellStart"/>
       <w:r>
@@ -989,7 +961,7 @@
           <w:sz w:val="20"/>
           <w:szCs w:val="20"/>
         </w:rPr>
-        <w:t>LED_OnBoard</w:t>
+        <w:t>HeartBeat</w:t>
       </w:r>
       <w:proofErr w:type="spellEnd"/>
       <w:r>
@@ -997,28 +969,52 @@
           <w:sz w:val="20"/>
           <w:szCs w:val="20"/>
         </w:rPr>
-        <w:t xml:space="preserve"> module and Version module</w:t>
-      </w:r>
-    </w:p>
-    <w:p>
-      <w:pPr>
+        <w:t xml:space="preserve"> function in </w:t>
+      </w:r>
+      <w:proofErr w:type="spellStart"/>
+      <w:r>
+        <w:rPr>
+          <w:sz w:val="20"/>
+          <w:szCs w:val="20"/>
+        </w:rPr>
+        <w:t>CANFeedback</w:t>
+      </w:r>
+      <w:proofErr w:type="spellEnd"/>
+      <w:r>
+        <w:rPr>
+          <w:sz w:val="20"/>
+          <w:szCs w:val="20"/>
+        </w:rPr>
+        <w:t xml:space="preserve"> module</w:t>
+      </w:r>
+    </w:p>
+    <w:p>
+      <w:pPr>
+        <w:rPr>
+          <w:sz w:val="20"/>
+          <w:szCs w:val="20"/>
+        </w:rPr>
+      </w:pPr>
+      <w:r>
+        <w:rPr>
+          <w:sz w:val="20"/>
+          <w:szCs w:val="20"/>
+        </w:rPr>
+        <w:t>- Implemented I2C driver</w:t>
+      </w:r>
+    </w:p>
+    <w:p>
+      <w:r>
         <w:rPr>
           <w:rFonts w:ascii="Verdana" w:hAnsi="Verdana"/>
           <w:color w:val="4C94D8" w:themeColor="text2" w:themeTint="80"/>
           <w:sz w:val="20"/>
           <w:szCs w:val="20"/>
         </w:rPr>
-      </w:pPr>
-      <w:r>
-        <w:rPr>
-          <w:rFonts w:ascii="Verdana" w:hAnsi="Verdana"/>
-          <w:color w:val="4C94D8" w:themeColor="text2" w:themeTint="80"/>
-          <w:sz w:val="20"/>
-          <w:szCs w:val="20"/>
-        </w:rPr>
         <w:t>----------------------------------------------------------------------------------------------------------</w:t>
       </w:r>
     </w:p>
+    <w:p/>
     <w:p>
       <w:pPr>
         <w:pStyle w:val="Titolo1"/>
@@ -1069,7 +1065,7 @@
           <w:szCs w:val="20"/>
           <w:lang w:val="en-US"/>
         </w:rPr>
-        <w:t>707e293</w:t>
+        <w:t>7e6e94a</w:t>
       </w:r>
       <w:r>
         <w:rPr>
@@ -1111,7 +1107,7 @@
           <w:szCs w:val="20"/>
           <w:lang w:val="en-US"/>
         </w:rPr>
-        <w:t>September 12, 2024</w:t>
+        <w:t>September 24, 2024</w:t>
       </w:r>
     </w:p>
     <w:p>
@@ -1175,30 +1171,22 @@
           <w:sz w:val="20"/>
           <w:szCs w:val="20"/>
         </w:rPr>
-        <w:t>- Implemented Version module</w:t>
-      </w:r>
-    </w:p>
-    <w:p>
-      <w:pPr>
-        <w:rPr>
-          <w:sz w:val="20"/>
-          <w:szCs w:val="20"/>
-        </w:rPr>
-      </w:pPr>
-      <w:r>
-        <w:rPr>
-          <w:sz w:val="20"/>
-          <w:szCs w:val="20"/>
-        </w:rPr>
-        <w:t xml:space="preserve">- </w:t>
-      </w:r>
-      <w:proofErr w:type="gramStart"/>
-      <w:r>
-        <w:rPr>
-          <w:sz w:val="20"/>
-          <w:szCs w:val="20"/>
-        </w:rPr>
-        <w:t>Updated .</w:t>
+        <w:t>- Implemented CAN module</w:t>
+      </w:r>
+    </w:p>
+    <w:p>
+      <w:pPr>
+        <w:rPr>
+          <w:sz w:val="20"/>
+          <w:szCs w:val="20"/>
+        </w:rPr>
+      </w:pPr>
+      <w:r>
+        <w:rPr>
+          <w:sz w:val="20"/>
+          <w:szCs w:val="20"/>
+        </w:rPr>
+        <w:t xml:space="preserve">- Implemented CAN </w:t>
       </w:r>
       <w:proofErr w:type="spellStart"/>
       <w:r>
@@ -1206,16 +1194,30 @@
           <w:sz w:val="20"/>
           <w:szCs w:val="20"/>
         </w:rPr>
-        <w:t>gitignore</w:t>
+        <w:t>RecvdMsgParser</w:t>
       </w:r>
       <w:proofErr w:type="spellEnd"/>
-      <w:proofErr w:type="gramEnd"/>
-      <w:r>
-        <w:rPr>
-          <w:sz w:val="20"/>
-          <w:szCs w:val="20"/>
-        </w:rPr>
-        <w:t xml:space="preserve"> file: removed '</w:t>
+      <w:r>
+        <w:rPr>
+          <w:sz w:val="20"/>
+          <w:szCs w:val="20"/>
+        </w:rPr>
+        <w:t xml:space="preserve"> module (with example test for Tx and Rx CAN messages)</w:t>
+      </w:r>
+    </w:p>
+    <w:p>
+      <w:pPr>
+        <w:rPr>
+          <w:sz w:val="20"/>
+          <w:szCs w:val="20"/>
+        </w:rPr>
+      </w:pPr>
+      <w:r>
+        <w:rPr>
+          <w:sz w:val="20"/>
+          <w:szCs w:val="20"/>
+        </w:rPr>
+        <w:t xml:space="preserve">- Improvements in </w:t>
       </w:r>
       <w:proofErr w:type="spellStart"/>
       <w:r>
@@ -1223,7 +1225,7 @@
           <w:sz w:val="20"/>
           <w:szCs w:val="20"/>
         </w:rPr>
-        <w:t>nbproject</w:t>
+        <w:t>LED_OnBoard</w:t>
       </w:r>
       <w:proofErr w:type="spellEnd"/>
       <w:r>
@@ -1231,23 +1233,7 @@
           <w:sz w:val="20"/>
           <w:szCs w:val="20"/>
         </w:rPr>
-        <w:t>' and '</w:t>
-      </w:r>
-      <w:proofErr w:type="spellStart"/>
-      <w:r>
-        <w:rPr>
-          <w:sz w:val="20"/>
-          <w:szCs w:val="20"/>
-        </w:rPr>
-        <w:t>dist</w:t>
-      </w:r>
-      <w:proofErr w:type="spellEnd"/>
-      <w:r>
-        <w:rPr>
-          <w:sz w:val="20"/>
-          <w:szCs w:val="20"/>
-        </w:rPr>
-        <w:t>' folders</w:t>
+        <w:t xml:space="preserve"> module and Version module</w:t>
       </w:r>
     </w:p>
     <w:p>
@@ -1319,7 +1305,7 @@
           <w:szCs w:val="20"/>
           <w:lang w:val="en-US"/>
         </w:rPr>
-        <w:t>d473c92</w:t>
+        <w:t>707e293</w:t>
       </w:r>
       <w:r>
         <w:rPr>
@@ -1353,7 +1339,15 @@
           <w:szCs w:val="20"/>
           <w:lang w:val="en-US"/>
         </w:rPr>
-        <w:t>: September 11, 2024</w:t>
+        <w:t xml:space="preserve">: </w:t>
+      </w:r>
+      <w:r>
+        <w:rPr>
+          <w:sz w:val="20"/>
+          <w:szCs w:val="20"/>
+          <w:lang w:val="en-US"/>
+        </w:rPr>
+        <w:t>September 12, 2024</w:t>
       </w:r>
     </w:p>
     <w:p>
@@ -1417,14 +1411,22 @@
           <w:sz w:val="20"/>
           <w:szCs w:val="20"/>
         </w:rPr>
-        <w:t xml:space="preserve">- </w:t>
-      </w:r>
-      <w:r>
-        <w:rPr>
-          <w:sz w:val="20"/>
-          <w:szCs w:val="20"/>
-        </w:rPr>
-        <w:t xml:space="preserve">Implemented module </w:t>
+        <w:t>- Implemented Version module</w:t>
+      </w:r>
+    </w:p>
+    <w:p>
+      <w:pPr>
+        <w:rPr>
+          <w:sz w:val="20"/>
+          <w:szCs w:val="20"/>
+        </w:rPr>
+      </w:pPr>
+      <w:r>
+        <w:rPr>
+          <w:sz w:val="20"/>
+          <w:szCs w:val="20"/>
+        </w:rPr>
+        <w:t>- Updated .</w:t>
       </w:r>
       <w:proofErr w:type="spellStart"/>
       <w:r>
@@ -1432,7 +1434,7 @@
           <w:sz w:val="20"/>
           <w:szCs w:val="20"/>
         </w:rPr>
-        <w:t>App_Main</w:t>
+        <w:t>gitignore</w:t>
       </w:r>
       <w:proofErr w:type="spellEnd"/>
       <w:r>
@@ -1440,53 +1442,7 @@
           <w:sz w:val="20"/>
           <w:szCs w:val="20"/>
         </w:rPr>
-        <w:t xml:space="preserve"> to manage the project scheduler</w:t>
-      </w:r>
-    </w:p>
-    <w:p>
-      <w:pPr>
-        <w:rPr>
-          <w:sz w:val="20"/>
-          <w:szCs w:val="20"/>
-        </w:rPr>
-      </w:pPr>
-      <w:r>
-        <w:rPr>
-          <w:sz w:val="20"/>
-          <w:szCs w:val="20"/>
-        </w:rPr>
-        <w:t xml:space="preserve">- Implemented module Timers to have </w:t>
-      </w:r>
-      <w:proofErr w:type="gramStart"/>
-      <w:r>
-        <w:rPr>
-          <w:sz w:val="20"/>
-          <w:szCs w:val="20"/>
-        </w:rPr>
-        <w:t>timers</w:t>
-      </w:r>
-      <w:proofErr w:type="gramEnd"/>
-      <w:r>
-        <w:rPr>
-          <w:sz w:val="20"/>
-          <w:szCs w:val="20"/>
-        </w:rPr>
-        <w:t xml:space="preserve"> functionalities</w:t>
-      </w:r>
-    </w:p>
-    <w:p>
-      <w:pPr>
-        <w:rPr>
-          <w:sz w:val="20"/>
-          <w:szCs w:val="20"/>
-        </w:rPr>
-      </w:pPr>
-      <w:r>
-        <w:rPr>
-          <w:sz w:val="20"/>
-          <w:szCs w:val="20"/>
-        </w:rPr>
-        <w:t xml:space="preserve">- Implemented module LED On Board to manage on board </w:t>
+        <w:t xml:space="preserve"> file: removed '</w:t>
       </w:r>
       <w:proofErr w:type="spellStart"/>
       <w:r>
@@ -1494,23 +1450,15 @@
           <w:sz w:val="20"/>
           <w:szCs w:val="20"/>
         </w:rPr>
-        <w:t>leds</w:t>
+        <w:t>nbproject</w:t>
       </w:r>
       <w:proofErr w:type="spellEnd"/>
-    </w:p>
-    <w:p>
-      <w:pPr>
-        <w:rPr>
-          <w:sz w:val="20"/>
-          <w:szCs w:val="20"/>
-        </w:rPr>
-      </w:pPr>
-      <w:r>
-        <w:rPr>
-          <w:sz w:val="20"/>
-          <w:szCs w:val="20"/>
-        </w:rPr>
-        <w:t xml:space="preserve">- Implemented </w:t>
+      <w:r>
+        <w:rPr>
+          <w:sz w:val="20"/>
+          <w:szCs w:val="20"/>
+        </w:rPr>
+        <w:t>' and '</w:t>
       </w:r>
       <w:proofErr w:type="spellStart"/>
       <w:r>
@@ -1518,7 +1466,7 @@
           <w:sz w:val="20"/>
           <w:szCs w:val="20"/>
         </w:rPr>
-        <w:t>hearbeat</w:t>
+        <w:t>dist</w:t>
       </w:r>
       <w:proofErr w:type="spellEnd"/>
       <w:r>
@@ -1526,7 +1474,7 @@
           <w:sz w:val="20"/>
           <w:szCs w:val="20"/>
         </w:rPr>
-        <w:t xml:space="preserve"> for On Board Green LED- Added LMU ChangeLog.docx file</w:t>
+        <w:t>' folders</w:t>
       </w:r>
     </w:p>
     <w:p>
@@ -1540,69 +1488,324 @@
       </w:pPr>
       <w:r>
         <w:rPr>
-          <w:sz w:val="20"/>
-          <w:szCs w:val="20"/>
-        </w:rPr>
-        <w:t xml:space="preserve">- </w:t>
-      </w:r>
-      <w:proofErr w:type="gramStart"/>
-      <w:r>
-        <w:rPr>
-          <w:sz w:val="20"/>
-          <w:szCs w:val="20"/>
-        </w:rPr>
-        <w:t>Modified .</w:t>
-      </w:r>
-      <w:proofErr w:type="spellStart"/>
-      <w:r>
-        <w:rPr>
-          <w:sz w:val="20"/>
-          <w:szCs w:val="20"/>
-        </w:rPr>
-        <w:t>gitignore</w:t>
-      </w:r>
-      <w:proofErr w:type="spellEnd"/>
-      <w:proofErr w:type="gramEnd"/>
-      <w:r>
-        <w:rPr>
-          <w:sz w:val="20"/>
-          <w:szCs w:val="20"/>
-        </w:rPr>
-        <w:t xml:space="preserve"> file to remove from backup .</w:t>
-      </w:r>
-      <w:proofErr w:type="spellStart"/>
-      <w:r>
-        <w:rPr>
-          <w:sz w:val="20"/>
-          <w:szCs w:val="20"/>
-        </w:rPr>
-        <w:t>generated_files</w:t>
-      </w:r>
-      <w:proofErr w:type="spellEnd"/>
-      <w:r>
-        <w:rPr>
-          <w:sz w:val="20"/>
-          <w:szCs w:val="20"/>
-        </w:rPr>
-        <w:t xml:space="preserve"> folder</w:t>
-      </w:r>
-    </w:p>
-    <w:p>
-      <w:pPr>
-        <w:rPr>
           <w:rFonts w:ascii="Verdana" w:hAnsi="Verdana"/>
           <w:color w:val="4C94D8" w:themeColor="text2" w:themeTint="80"/>
           <w:sz w:val="20"/>
           <w:szCs w:val="20"/>
         </w:rPr>
-      </w:pPr>
-      <w:r>
+        <w:t>----------------------------------------------------------------------------------------------------------</w:t>
+      </w:r>
+    </w:p>
+    <w:p>
+      <w:pPr>
+        <w:pStyle w:val="Titolo1"/>
+      </w:pPr>
+      <w:r>
+        <w:t>Release 0.0.1</w:t>
+      </w:r>
+    </w:p>
+    <w:p>
+      <w:pPr>
+        <w:tabs>
+          <w:tab w:val="left" w:pos="0"/>
+          <w:tab w:val="left" w:pos="3402"/>
+        </w:tabs>
+        <w:rPr>
+          <w:sz w:val="20"/>
+          <w:szCs w:val="20"/>
+          <w:lang w:val="en-US"/>
+        </w:rPr>
+      </w:pPr>
+      <w:r>
+        <w:rPr>
+          <w:b/>
+          <w:bCs/>
+          <w:sz w:val="20"/>
+          <w:szCs w:val="20"/>
+        </w:rPr>
+        <w:t>GIT Commit</w:t>
+      </w:r>
+      <w:r>
+        <w:rPr>
+          <w:sz w:val="20"/>
+          <w:szCs w:val="20"/>
+        </w:rPr>
+        <w:t xml:space="preserve">: </w:t>
+      </w:r>
+      <w:r>
+        <w:rPr>
+          <w:sz w:val="20"/>
+          <w:szCs w:val="20"/>
+          <w:lang w:val="en-US"/>
+        </w:rPr>
+        <w:t>[</w:t>
+      </w:r>
+      <w:r>
+        <w:rPr>
+          <w:sz w:val="20"/>
+          <w:szCs w:val="20"/>
+          <w:lang w:val="en-US"/>
+        </w:rPr>
+        <w:t>d473c92</w:t>
+      </w:r>
+      <w:r>
+        <w:rPr>
+          <w:sz w:val="20"/>
+          <w:szCs w:val="20"/>
+          <w:lang w:val="en-US"/>
+        </w:rPr>
+        <w:t>]</w:t>
+      </w:r>
+      <w:r>
+        <w:rPr>
+          <w:sz w:val="20"/>
+          <w:szCs w:val="20"/>
+          <w:lang w:val="en-US"/>
+        </w:rPr>
+        <w:tab/>
+      </w:r>
+      <w:r>
+        <w:rPr>
+          <w:b/>
+          <w:bCs/>
+          <w:sz w:val="20"/>
+          <w:szCs w:val="20"/>
+          <w:lang w:val="en-US"/>
+        </w:rPr>
+        <w:t>Date</w:t>
+      </w:r>
+      <w:r>
+        <w:rPr>
+          <w:sz w:val="20"/>
+          <w:szCs w:val="20"/>
+          <w:lang w:val="en-US"/>
+        </w:rPr>
+        <w:t>: September 11, 2024</w:t>
+      </w:r>
+    </w:p>
+    <w:p>
+      <w:pPr>
+        <w:tabs>
+          <w:tab w:val="left" w:pos="0"/>
+          <w:tab w:val="left" w:pos="3402"/>
+        </w:tabs>
+        <w:rPr>
+          <w:sz w:val="20"/>
+          <w:szCs w:val="20"/>
+          <w:lang w:val="it-IT"/>
+        </w:rPr>
+      </w:pPr>
+      <w:r>
+        <w:rPr>
+          <w:b/>
+          <w:bCs/>
+          <w:sz w:val="20"/>
+          <w:szCs w:val="20"/>
+          <w:lang w:val="it-IT"/>
+        </w:rPr>
+        <w:t>Author</w:t>
+      </w:r>
+      <w:r>
+        <w:rPr>
+          <w:sz w:val="20"/>
+          <w:szCs w:val="20"/>
+          <w:lang w:val="it-IT"/>
+        </w:rPr>
+        <w:t>: BRANCARO\</w:t>
+      </w:r>
+      <w:proofErr w:type="spellStart"/>
+      <w:r>
+        <w:rPr>
+          <w:sz w:val="20"/>
+          <w:szCs w:val="20"/>
+          <w:lang w:val="it-IT"/>
+        </w:rPr>
+        <w:t>p.parrino</w:t>
+      </w:r>
+      <w:proofErr w:type="spellEnd"/>
+      <w:r>
+        <w:rPr>
+          <w:sz w:val="20"/>
+          <w:szCs w:val="20"/>
+          <w:lang w:val="it-IT"/>
+        </w:rPr>
+        <w:t xml:space="preserve"> &lt;p.parrino@brancaro.com&gt;</w:t>
+      </w:r>
+    </w:p>
+    <w:p>
+      <w:pPr>
+        <w:rPr>
+          <w:sz w:val="20"/>
+          <w:szCs w:val="20"/>
+        </w:rPr>
+      </w:pPr>
+      <w:r>
+        <w:rPr>
+          <w:sz w:val="20"/>
+          <w:szCs w:val="20"/>
+        </w:rPr>
+        <w:t xml:space="preserve">- </w:t>
+      </w:r>
+      <w:r>
+        <w:rPr>
+          <w:sz w:val="20"/>
+          <w:szCs w:val="20"/>
+        </w:rPr>
+        <w:t xml:space="preserve">Implemented module </w:t>
+      </w:r>
+      <w:proofErr w:type="spellStart"/>
+      <w:r>
+        <w:rPr>
+          <w:sz w:val="20"/>
+          <w:szCs w:val="20"/>
+        </w:rPr>
+        <w:t>App_Main</w:t>
+      </w:r>
+      <w:proofErr w:type="spellEnd"/>
+      <w:r>
+        <w:rPr>
+          <w:sz w:val="20"/>
+          <w:szCs w:val="20"/>
+        </w:rPr>
+        <w:t xml:space="preserve"> to manage the project scheduler</w:t>
+      </w:r>
+    </w:p>
+    <w:p>
+      <w:pPr>
+        <w:rPr>
+          <w:sz w:val="20"/>
+          <w:szCs w:val="20"/>
+        </w:rPr>
+      </w:pPr>
+      <w:r>
+        <w:rPr>
+          <w:sz w:val="20"/>
+          <w:szCs w:val="20"/>
+        </w:rPr>
+        <w:t>- Implemented module Timers to have timers functionalities</w:t>
+      </w:r>
+    </w:p>
+    <w:p>
+      <w:pPr>
+        <w:rPr>
+          <w:sz w:val="20"/>
+          <w:szCs w:val="20"/>
+        </w:rPr>
+      </w:pPr>
+      <w:r>
+        <w:rPr>
+          <w:sz w:val="20"/>
+          <w:szCs w:val="20"/>
+        </w:rPr>
+        <w:t xml:space="preserve">- Implemented module LED On Board to manage on board </w:t>
+      </w:r>
+      <w:proofErr w:type="spellStart"/>
+      <w:r>
+        <w:rPr>
+          <w:sz w:val="20"/>
+          <w:szCs w:val="20"/>
+        </w:rPr>
+        <w:t>leds</w:t>
+      </w:r>
+      <w:proofErr w:type="spellEnd"/>
+    </w:p>
+    <w:p>
+      <w:pPr>
+        <w:rPr>
+          <w:sz w:val="20"/>
+          <w:szCs w:val="20"/>
+        </w:rPr>
+      </w:pPr>
+      <w:r>
+        <w:rPr>
+          <w:sz w:val="20"/>
+          <w:szCs w:val="20"/>
+        </w:rPr>
+        <w:t xml:space="preserve">- Implemented </w:t>
+      </w:r>
+      <w:proofErr w:type="spellStart"/>
+      <w:r>
+        <w:rPr>
+          <w:sz w:val="20"/>
+          <w:szCs w:val="20"/>
+        </w:rPr>
+        <w:t>hearbeat</w:t>
+      </w:r>
+      <w:proofErr w:type="spellEnd"/>
+      <w:r>
+        <w:rPr>
+          <w:sz w:val="20"/>
+          <w:szCs w:val="20"/>
+        </w:rPr>
+        <w:t xml:space="preserve"> for On Board Green LED- Added LMU ChangeLog.docx file</w:t>
+      </w:r>
+    </w:p>
+    <w:p>
+      <w:pPr>
         <w:rPr>
           <w:rFonts w:ascii="Verdana" w:hAnsi="Verdana"/>
           <w:color w:val="4C94D8" w:themeColor="text2" w:themeTint="80"/>
           <w:sz w:val="20"/>
           <w:szCs w:val="20"/>
         </w:rPr>
+      </w:pPr>
+      <w:r>
+        <w:rPr>
+          <w:sz w:val="20"/>
+          <w:szCs w:val="20"/>
+        </w:rPr>
+        <w:t>- Modified .</w:t>
+      </w:r>
+      <w:proofErr w:type="spellStart"/>
+      <w:r>
+        <w:rPr>
+          <w:sz w:val="20"/>
+          <w:szCs w:val="20"/>
+        </w:rPr>
+        <w:t>gitignore</w:t>
+      </w:r>
+      <w:proofErr w:type="spellEnd"/>
+      <w:r>
+        <w:rPr>
+          <w:sz w:val="20"/>
+          <w:szCs w:val="20"/>
+        </w:rPr>
+        <w:t xml:space="preserve"> file to remove from backup .</w:t>
+      </w:r>
+      <w:proofErr w:type="spellStart"/>
+      <w:r>
+        <w:rPr>
+          <w:sz w:val="20"/>
+          <w:szCs w:val="20"/>
+        </w:rPr>
+        <w:t>generated_files</w:t>
+      </w:r>
+      <w:proofErr w:type="spellEnd"/>
+      <w:r>
+        <w:rPr>
+          <w:sz w:val="20"/>
+          <w:szCs w:val="20"/>
+        </w:rPr>
+        <w:t xml:space="preserve"> folder</w:t>
+      </w:r>
+    </w:p>
+    <w:p>
+      <w:pPr>
+        <w:rPr>
+          <w:rFonts w:ascii="Verdana" w:hAnsi="Verdana"/>
+          <w:color w:val="4C94D8" w:themeColor="text2" w:themeTint="80"/>
+          <w:sz w:val="20"/>
+          <w:szCs w:val="20"/>
+        </w:rPr>
+      </w:pPr>
+      <w:r>
+        <w:rPr>
+          <w:rFonts w:ascii="Verdana" w:hAnsi="Verdana"/>
+          <w:color w:val="4C94D8" w:themeColor="text2" w:themeTint="80"/>
+          <w:sz w:val="20"/>
+          <w:szCs w:val="20"/>
+        </w:rPr>
+        <w:lastRenderedPageBreak/>
         <w:t>----------------------------------------------------------------------------------------------------------</w:t>
       </w:r>
     </w:p>
@@ -1836,7 +2039,6 @@
           <w:szCs w:val="20"/>
           <w:lang w:val="en-US"/>
         </w:rPr>
-        <w:lastRenderedPageBreak/>
         <w:t xml:space="preserve">- </w:t>
       </w:r>
       <w:r>
@@ -1849,7 +2051,6 @@
         <w:t xml:space="preserve">Set UART1 to Baud Rate:115200, </w:t>
       </w:r>
       <w:proofErr w:type="spellStart"/>
-      <w:proofErr w:type="gramStart"/>
       <w:r>
         <w:rPr>
           <w:sz w:val="20"/>
@@ -1859,7 +2060,6 @@
         <w:t>Parity:None</w:t>
       </w:r>
       <w:proofErr w:type="spellEnd"/>
-      <w:proofErr w:type="gramEnd"/>
       <w:r>
         <w:rPr>
           <w:sz w:val="20"/>

</xml_diff>

<commit_message>
- Implemented LMU BootLoader - Added UnifiedHostApp Microchip application associated to BootLoader to download the LMU application SW into LMU board - Updated LMU SW tho handle BooLoader functionalities
</commit_message>
<xml_diff>
--- a/LMU.X/LMU ChangeLog.docx
+++ b/LMU.X/LMU ChangeLog.docx
@@ -227,7 +227,7 @@
           <w:szCs w:val="20"/>
           <w:lang w:val="en-US"/>
         </w:rPr>
-        <w:t>0286331</w:t>
+        <w:t>1256194</w:t>
       </w:r>
       <w:r>
         <w:rPr>
@@ -269,7 +269,7 @@
           <w:szCs w:val="20"/>
           <w:lang w:val="en-US"/>
         </w:rPr>
-        <w:t>October 01, 2024</w:t>
+        <w:t>October 07, 2024</w:t>
       </w:r>
     </w:p>
     <w:p>
@@ -281,6 +281,7 @@
         <w:rPr>
           <w:sz w:val="20"/>
           <w:szCs w:val="20"/>
+          <w:lang w:val="it-IT"/>
         </w:rPr>
       </w:pPr>
       <w:r>
@@ -289,6 +290,7 @@
           <w:bCs/>
           <w:sz w:val="20"/>
           <w:szCs w:val="20"/>
+          <w:lang w:val="it-IT"/>
         </w:rPr>
         <w:t>Author</w:t>
       </w:r>
@@ -296,6 +298,7 @@
         <w:rPr>
           <w:sz w:val="20"/>
           <w:szCs w:val="20"/>
+          <w:lang w:val="it-IT"/>
         </w:rPr>
         <w:t>: BRANCARO\</w:t>
       </w:r>
@@ -304,6 +307,7 @@
         <w:rPr>
           <w:sz w:val="20"/>
           <w:szCs w:val="20"/>
+          <w:lang w:val="it-IT"/>
         </w:rPr>
         <w:t>p.parrino</w:t>
       </w:r>
@@ -312,6 +316,7 @@
         <w:rPr>
           <w:sz w:val="20"/>
           <w:szCs w:val="20"/>
+          <w:lang w:val="it-IT"/>
         </w:rPr>
         <w:t xml:space="preserve"> </w:t>
       </w:r>
@@ -321,6 +326,7 @@
             <w:rStyle w:val="Collegamentoipertestuale"/>
             <w:sz w:val="20"/>
             <w:szCs w:val="20"/>
+            <w:lang w:val="it-IT"/>
           </w:rPr>
           <w:t>p.parrino@brancaro.com</w:t>
         </w:r>
@@ -348,7 +354,24 @@
           <w:szCs w:val="20"/>
           <w:lang w:val="en-US"/>
         </w:rPr>
-        <w:t xml:space="preserve">Improved and tested </w:t>
+        <w:t>Added calculation functions for all ADCs on Override + Logic Board</w:t>
+      </w:r>
+    </w:p>
+    <w:p>
+      <w:pPr>
+        <w:rPr>
+          <w:sz w:val="20"/>
+          <w:szCs w:val="20"/>
+          <w:lang w:val="en-US"/>
+        </w:rPr>
+      </w:pPr>
+      <w:r>
+        <w:rPr>
+          <w:sz w:val="20"/>
+          <w:szCs w:val="20"/>
+          <w:lang w:val="en-US"/>
+        </w:rPr>
+        <w:t xml:space="preserve">- Added Maintenance pins for manage </w:t>
       </w:r>
       <w:proofErr w:type="spellStart"/>
       <w:r>
@@ -357,7 +380,7 @@
           <w:szCs w:val="20"/>
           <w:lang w:val="en-US"/>
         </w:rPr>
-        <w:t>ADCManager</w:t>
+        <w:t>hw</w:t>
       </w:r>
       <w:proofErr w:type="spellEnd"/>
       <w:r>
@@ -366,23 +389,7 @@
           <w:szCs w:val="20"/>
           <w:lang w:val="en-US"/>
         </w:rPr>
-        <w:t xml:space="preserve"> module</w:t>
-      </w:r>
-    </w:p>
-    <w:p>
-      <w:pPr>
-        <w:rPr>
-          <w:sz w:val="20"/>
-          <w:szCs w:val="20"/>
-        </w:rPr>
-      </w:pPr>
-      <w:r>
-        <w:rPr>
-          <w:sz w:val="20"/>
-          <w:szCs w:val="20"/>
-          <w:lang w:val="en-US"/>
-        </w:rPr>
-        <w:t xml:space="preserve">- Improved </w:t>
+        <w:t xml:space="preserve"> heartbeat. (temporary in </w:t>
       </w:r>
       <w:proofErr w:type="spellStart"/>
       <w:r>
@@ -391,7 +398,7 @@
           <w:szCs w:val="20"/>
           <w:lang w:val="en-US"/>
         </w:rPr>
-        <w:t>CANFeddback</w:t>
+        <w:t>LED_OnBoard</w:t>
       </w:r>
       <w:proofErr w:type="spellEnd"/>
       <w:r>
@@ -400,7 +407,23 @@
           <w:szCs w:val="20"/>
           <w:lang w:val="en-US"/>
         </w:rPr>
-        <w:t xml:space="preserve"> module</w:t>
+        <w:t xml:space="preserve"> module)</w:t>
+      </w:r>
+    </w:p>
+    <w:p>
+      <w:pPr>
+        <w:rPr>
+          <w:sz w:val="20"/>
+          <w:szCs w:val="20"/>
+        </w:rPr>
+      </w:pPr>
+      <w:r>
+        <w:rPr>
+          <w:sz w:val="20"/>
+          <w:szCs w:val="20"/>
+          <w:lang w:val="en-US"/>
+        </w:rPr>
+        <w:t>- Added PEAKCAN LMU project for data CAN management</w:t>
       </w:r>
     </w:p>
     <w:p>
@@ -414,7 +437,11 @@
         <w:t>----------------------------------------------------------------------------------------------------------</w:t>
       </w:r>
     </w:p>
-    <w:p/>
+    <w:p>
+      <w:pPr>
+        <w:pStyle w:val="Titolo1"/>
+      </w:pPr>
+    </w:p>
     <w:p>
       <w:pPr>
         <w:pStyle w:val="Titolo1"/>
@@ -465,7 +492,7 @@
           <w:szCs w:val="20"/>
           <w:lang w:val="en-US"/>
         </w:rPr>
-        <w:t>13f2e7e</w:t>
+        <w:t>0286331</w:t>
       </w:r>
       <w:r>
         <w:rPr>
@@ -507,7 +534,7 @@
           <w:szCs w:val="20"/>
           <w:lang w:val="en-US"/>
         </w:rPr>
-        <w:t>September 27, 2024</w:t>
+        <w:t>October 01, 2024</w:t>
       </w:r>
     </w:p>
     <w:p>
@@ -584,7 +611,15 @@
           <w:szCs w:val="20"/>
           <w:lang w:val="en-US"/>
         </w:rPr>
-        <w:t xml:space="preserve">- Implemented </w:t>
+        <w:t xml:space="preserve">- </w:t>
+      </w:r>
+      <w:r>
+        <w:rPr>
+          <w:sz w:val="20"/>
+          <w:szCs w:val="20"/>
+          <w:lang w:val="en-US"/>
+        </w:rPr>
+        <w:t xml:space="preserve">Improved and tested </w:t>
       </w:r>
       <w:proofErr w:type="spellStart"/>
       <w:r>
@@ -610,16 +645,15 @@
         <w:rPr>
           <w:sz w:val="20"/>
           <w:szCs w:val="20"/>
-          <w:lang w:val="en-US"/>
-        </w:rPr>
-      </w:pPr>
-      <w:r>
-        <w:rPr>
-          <w:sz w:val="20"/>
-          <w:szCs w:val="20"/>
-          <w:lang w:val="en-US"/>
-        </w:rPr>
-        <w:t xml:space="preserve">- </w:t>
+        </w:rPr>
+      </w:pPr>
+      <w:r>
+        <w:rPr>
+          <w:sz w:val="20"/>
+          <w:szCs w:val="20"/>
+          <w:lang w:val="en-US"/>
+        </w:rPr>
+        <w:t xml:space="preserve">- Improved </w:t>
       </w:r>
       <w:proofErr w:type="spellStart"/>
       <w:r>
@@ -628,109 +662,7 @@
           <w:szCs w:val="20"/>
           <w:lang w:val="en-US"/>
         </w:rPr>
-        <w:t>Implemente</w:t>
-      </w:r>
-      <w:proofErr w:type="spellEnd"/>
-      <w:r>
-        <w:rPr>
-          <w:sz w:val="20"/>
-          <w:szCs w:val="20"/>
-          <w:lang w:val="en-US"/>
-        </w:rPr>
-        <w:t xml:space="preserve"> ADC module</w:t>
-      </w:r>
-    </w:p>
-    <w:p>
-      <w:pPr>
-        <w:rPr>
-          <w:sz w:val="20"/>
-          <w:szCs w:val="20"/>
-          <w:lang w:val="en-US"/>
-        </w:rPr>
-      </w:pPr>
-      <w:r>
-        <w:rPr>
-          <w:sz w:val="20"/>
-          <w:szCs w:val="20"/>
-          <w:lang w:val="en-US"/>
-        </w:rPr>
-        <w:t>- Implemented I2C module</w:t>
-      </w:r>
-    </w:p>
-    <w:p>
-      <w:pPr>
-        <w:rPr>
-          <w:sz w:val="20"/>
-          <w:szCs w:val="20"/>
-          <w:lang w:val="en-US"/>
-        </w:rPr>
-      </w:pPr>
-      <w:r>
-        <w:rPr>
-          <w:sz w:val="20"/>
-          <w:szCs w:val="20"/>
-          <w:lang w:val="en-US"/>
-        </w:rPr>
-        <w:t>- Implemented basic structure for MCP23017_IO_EXP module</w:t>
-      </w:r>
-    </w:p>
-    <w:p>
-      <w:pPr>
-        <w:rPr>
-          <w:sz w:val="20"/>
-          <w:szCs w:val="20"/>
-          <w:lang w:val="en-US"/>
-        </w:rPr>
-      </w:pPr>
-      <w:r>
-        <w:rPr>
-          <w:sz w:val="20"/>
-          <w:szCs w:val="20"/>
-          <w:lang w:val="en-US"/>
-        </w:rPr>
-        <w:t>- Implemented basic structure for PCA9685_IO_PWM module</w:t>
-      </w:r>
-    </w:p>
-    <w:p>
-      <w:pPr>
-        <w:rPr>
-          <w:sz w:val="20"/>
-          <w:szCs w:val="20"/>
-          <w:lang w:val="en-US"/>
-        </w:rPr>
-      </w:pPr>
-      <w:r>
-        <w:rPr>
-          <w:sz w:val="20"/>
-          <w:szCs w:val="20"/>
-          <w:lang w:val="en-US"/>
-        </w:rPr>
-        <w:t>- Implemented basic structure for ADS7128_ADC_EXP module</w:t>
-      </w:r>
-    </w:p>
-    <w:p>
-      <w:pPr>
-        <w:rPr>
-          <w:sz w:val="20"/>
-          <w:szCs w:val="20"/>
-        </w:rPr>
-      </w:pPr>
-      <w:r>
-        <w:rPr>
-          <w:sz w:val="20"/>
-          <w:szCs w:val="20"/>
-          <w:lang w:val="en-US"/>
-        </w:rPr>
-        <w:t xml:space="preserve">- Improved </w:t>
-      </w:r>
-      <w:proofErr w:type="spellStart"/>
-      <w:r>
-        <w:rPr>
-          <w:sz w:val="20"/>
-          <w:szCs w:val="20"/>
-          <w:lang w:val="en-US"/>
-        </w:rPr>
-        <w:t>CANFeedback</w:t>
+        <w:t>CANFeddback</w:t>
       </w:r>
       <w:proofErr w:type="spellEnd"/>
       <w:r>
@@ -759,7 +691,6 @@
         <w:pStyle w:val="Titolo1"/>
       </w:pPr>
       <w:r>
-        <w:lastRenderedPageBreak/>
         <w:t>Release 0.0.1</w:t>
       </w:r>
     </w:p>
@@ -805,7 +736,7 @@
           <w:szCs w:val="20"/>
           <w:lang w:val="en-US"/>
         </w:rPr>
-        <w:t>cbeb507</w:t>
+        <w:t>13f2e7e</w:t>
       </w:r>
       <w:r>
         <w:rPr>
@@ -847,7 +778,7 @@
           <w:szCs w:val="20"/>
           <w:lang w:val="en-US"/>
         </w:rPr>
-        <w:t>September 25, 2024</w:t>
+        <w:t>September 27, 2024</w:t>
       </w:r>
     </w:p>
     <w:p>
@@ -915,12 +846,14 @@
         <w:rPr>
           <w:sz w:val="20"/>
           <w:szCs w:val="20"/>
-        </w:rPr>
-      </w:pPr>
-      <w:r>
-        <w:rPr>
-          <w:sz w:val="20"/>
-          <w:szCs w:val="20"/>
+          <w:lang w:val="en-US"/>
+        </w:rPr>
+      </w:pPr>
+      <w:r>
+        <w:rPr>
+          <w:sz w:val="20"/>
+          <w:szCs w:val="20"/>
+          <w:lang w:val="en-US"/>
         </w:rPr>
         <w:t xml:space="preserve">- Implemented </w:t>
       </w:r>
@@ -929,6 +862,145 @@
         <w:rPr>
           <w:sz w:val="20"/>
           <w:szCs w:val="20"/>
+          <w:lang w:val="en-US"/>
+        </w:rPr>
+        <w:t>ADCManager</w:t>
+      </w:r>
+      <w:proofErr w:type="spellEnd"/>
+      <w:r>
+        <w:rPr>
+          <w:sz w:val="20"/>
+          <w:szCs w:val="20"/>
+          <w:lang w:val="en-US"/>
+        </w:rPr>
+        <w:t xml:space="preserve"> module</w:t>
+      </w:r>
+    </w:p>
+    <w:p>
+      <w:pPr>
+        <w:rPr>
+          <w:sz w:val="20"/>
+          <w:szCs w:val="20"/>
+          <w:lang w:val="en-US"/>
+        </w:rPr>
+      </w:pPr>
+      <w:r>
+        <w:rPr>
+          <w:sz w:val="20"/>
+          <w:szCs w:val="20"/>
+          <w:lang w:val="en-US"/>
+        </w:rPr>
+        <w:lastRenderedPageBreak/>
+        <w:t xml:space="preserve">- </w:t>
+      </w:r>
+      <w:proofErr w:type="spellStart"/>
+      <w:r>
+        <w:rPr>
+          <w:sz w:val="20"/>
+          <w:szCs w:val="20"/>
+          <w:lang w:val="en-US"/>
+        </w:rPr>
+        <w:t>Implemente</w:t>
+      </w:r>
+      <w:proofErr w:type="spellEnd"/>
+      <w:r>
+        <w:rPr>
+          <w:sz w:val="20"/>
+          <w:szCs w:val="20"/>
+          <w:lang w:val="en-US"/>
+        </w:rPr>
+        <w:t xml:space="preserve"> ADC module</w:t>
+      </w:r>
+    </w:p>
+    <w:p>
+      <w:pPr>
+        <w:rPr>
+          <w:sz w:val="20"/>
+          <w:szCs w:val="20"/>
+          <w:lang w:val="en-US"/>
+        </w:rPr>
+      </w:pPr>
+      <w:r>
+        <w:rPr>
+          <w:sz w:val="20"/>
+          <w:szCs w:val="20"/>
+          <w:lang w:val="en-US"/>
+        </w:rPr>
+        <w:t>- Implemented I2C module</w:t>
+      </w:r>
+    </w:p>
+    <w:p>
+      <w:pPr>
+        <w:rPr>
+          <w:sz w:val="20"/>
+          <w:szCs w:val="20"/>
+          <w:lang w:val="en-US"/>
+        </w:rPr>
+      </w:pPr>
+      <w:r>
+        <w:rPr>
+          <w:sz w:val="20"/>
+          <w:szCs w:val="20"/>
+          <w:lang w:val="en-US"/>
+        </w:rPr>
+        <w:t>- Implemented basic structure for MCP23017_IO_EXP module</w:t>
+      </w:r>
+    </w:p>
+    <w:p>
+      <w:pPr>
+        <w:rPr>
+          <w:sz w:val="20"/>
+          <w:szCs w:val="20"/>
+          <w:lang w:val="en-US"/>
+        </w:rPr>
+      </w:pPr>
+      <w:r>
+        <w:rPr>
+          <w:sz w:val="20"/>
+          <w:szCs w:val="20"/>
+          <w:lang w:val="en-US"/>
+        </w:rPr>
+        <w:t>- Implemented basic structure for PCA9685_IO_PWM module</w:t>
+      </w:r>
+    </w:p>
+    <w:p>
+      <w:pPr>
+        <w:rPr>
+          <w:sz w:val="20"/>
+          <w:szCs w:val="20"/>
+          <w:lang w:val="en-US"/>
+        </w:rPr>
+      </w:pPr>
+      <w:r>
+        <w:rPr>
+          <w:sz w:val="20"/>
+          <w:szCs w:val="20"/>
+          <w:lang w:val="en-US"/>
+        </w:rPr>
+        <w:t>- Implemented basic structure for ADS7128_ADC_EXP module</w:t>
+      </w:r>
+    </w:p>
+    <w:p>
+      <w:pPr>
+        <w:rPr>
+          <w:sz w:val="20"/>
+          <w:szCs w:val="20"/>
+        </w:rPr>
+      </w:pPr>
+      <w:r>
+        <w:rPr>
+          <w:sz w:val="20"/>
+          <w:szCs w:val="20"/>
+          <w:lang w:val="en-US"/>
+        </w:rPr>
+        <w:t xml:space="preserve">- Improved </w:t>
+      </w:r>
+      <w:proofErr w:type="spellStart"/>
+      <w:r>
+        <w:rPr>
+          <w:sz w:val="20"/>
+          <w:szCs w:val="20"/>
+          <w:lang w:val="en-US"/>
         </w:rPr>
         <w:t>CANFeedback</w:t>
       </w:r>
@@ -937,70 +1009,9 @@
         <w:rPr>
           <w:sz w:val="20"/>
           <w:szCs w:val="20"/>
+          <w:lang w:val="en-US"/>
         </w:rPr>
         <w:t xml:space="preserve"> module</w:t>
-      </w:r>
-    </w:p>
-    <w:p>
-      <w:pPr>
-        <w:rPr>
-          <w:sz w:val="20"/>
-          <w:szCs w:val="20"/>
-        </w:rPr>
-      </w:pPr>
-      <w:r>
-        <w:rPr>
-          <w:sz w:val="20"/>
-          <w:szCs w:val="20"/>
-        </w:rPr>
-        <w:t xml:space="preserve">- Moved CAN </w:t>
-      </w:r>
-      <w:proofErr w:type="spellStart"/>
-      <w:r>
-        <w:rPr>
-          <w:sz w:val="20"/>
-          <w:szCs w:val="20"/>
-        </w:rPr>
-        <w:t>HeartBeat</w:t>
-      </w:r>
-      <w:proofErr w:type="spellEnd"/>
-      <w:r>
-        <w:rPr>
-          <w:sz w:val="20"/>
-          <w:szCs w:val="20"/>
-        </w:rPr>
-        <w:t xml:space="preserve"> function in </w:t>
-      </w:r>
-      <w:proofErr w:type="spellStart"/>
-      <w:r>
-        <w:rPr>
-          <w:sz w:val="20"/>
-          <w:szCs w:val="20"/>
-        </w:rPr>
-        <w:t>CANFeedback</w:t>
-      </w:r>
-      <w:proofErr w:type="spellEnd"/>
-      <w:r>
-        <w:rPr>
-          <w:sz w:val="20"/>
-          <w:szCs w:val="20"/>
-        </w:rPr>
-        <w:t xml:space="preserve"> module</w:t>
-      </w:r>
-    </w:p>
-    <w:p>
-      <w:pPr>
-        <w:rPr>
-          <w:sz w:val="20"/>
-          <w:szCs w:val="20"/>
-        </w:rPr>
-      </w:pPr>
-      <w:r>
-        <w:rPr>
-          <w:sz w:val="20"/>
-          <w:szCs w:val="20"/>
-        </w:rPr>
-        <w:t>- Implemented I2C driver</w:t>
       </w:r>
     </w:p>
     <w:p>
@@ -1065,7 +1076,7 @@
           <w:szCs w:val="20"/>
           <w:lang w:val="en-US"/>
         </w:rPr>
-        <w:t>7e6e94a</w:t>
+        <w:t>cbeb507</w:t>
       </w:r>
       <w:r>
         <w:rPr>
@@ -1107,7 +1118,7 @@
           <w:szCs w:val="20"/>
           <w:lang w:val="en-US"/>
         </w:rPr>
-        <w:t>September 24, 2024</w:t>
+        <w:t>September 25, 2024</w:t>
       </w:r>
     </w:p>
     <w:p>
@@ -1156,37 +1167,33 @@
           <w:szCs w:val="20"/>
           <w:lang w:val="it-IT"/>
         </w:rPr>
-        <w:t xml:space="preserve"> &lt;p.parrino@brancaro.com&gt;</w:t>
-      </w:r>
-    </w:p>
-    <w:p>
-      <w:pPr>
-        <w:rPr>
-          <w:sz w:val="20"/>
-          <w:szCs w:val="20"/>
-        </w:rPr>
-      </w:pPr>
-      <w:r>
-        <w:rPr>
-          <w:sz w:val="20"/>
-          <w:szCs w:val="20"/>
-        </w:rPr>
-        <w:t>- Implemented CAN module</w:t>
-      </w:r>
-    </w:p>
-    <w:p>
-      <w:pPr>
-        <w:rPr>
-          <w:sz w:val="20"/>
-          <w:szCs w:val="20"/>
-        </w:rPr>
-      </w:pPr>
-      <w:r>
-        <w:rPr>
-          <w:sz w:val="20"/>
-          <w:szCs w:val="20"/>
-        </w:rPr>
-        <w:t xml:space="preserve">- Implemented CAN </w:t>
+        <w:t xml:space="preserve"> </w:t>
+      </w:r>
+      <w:hyperlink r:id="rId9" w:history="1">
+        <w:r>
+          <w:rPr>
+            <w:rStyle w:val="Collegamentoipertestuale"/>
+            <w:sz w:val="20"/>
+            <w:szCs w:val="20"/>
+            <w:lang w:val="it-IT"/>
+          </w:rPr>
+          <w:t>p.parrino@brancaro.com</w:t>
+        </w:r>
+      </w:hyperlink>
+    </w:p>
+    <w:p>
+      <w:pPr>
+        <w:rPr>
+          <w:sz w:val="20"/>
+          <w:szCs w:val="20"/>
+        </w:rPr>
+      </w:pPr>
+      <w:r>
+        <w:rPr>
+          <w:sz w:val="20"/>
+          <w:szCs w:val="20"/>
+        </w:rPr>
+        <w:t xml:space="preserve">- Implemented </w:t>
       </w:r>
       <w:proofErr w:type="spellStart"/>
       <w:r>
@@ -1194,7 +1201,7 @@
           <w:sz w:val="20"/>
           <w:szCs w:val="20"/>
         </w:rPr>
-        <w:t>RecvdMsgParser</w:t>
+        <w:t>CANFeedback</w:t>
       </w:r>
       <w:proofErr w:type="spellEnd"/>
       <w:r>
@@ -1202,22 +1209,22 @@
           <w:sz w:val="20"/>
           <w:szCs w:val="20"/>
         </w:rPr>
-        <w:t xml:space="preserve"> module (with example test for Tx and Rx CAN messages)</w:t>
-      </w:r>
-    </w:p>
-    <w:p>
-      <w:pPr>
-        <w:rPr>
-          <w:sz w:val="20"/>
-          <w:szCs w:val="20"/>
-        </w:rPr>
-      </w:pPr>
-      <w:r>
-        <w:rPr>
-          <w:sz w:val="20"/>
-          <w:szCs w:val="20"/>
-        </w:rPr>
-        <w:t xml:space="preserve">- Improvements in </w:t>
+        <w:t xml:space="preserve"> module</w:t>
+      </w:r>
+    </w:p>
+    <w:p>
+      <w:pPr>
+        <w:rPr>
+          <w:sz w:val="20"/>
+          <w:szCs w:val="20"/>
+        </w:rPr>
+      </w:pPr>
+      <w:r>
+        <w:rPr>
+          <w:sz w:val="20"/>
+          <w:szCs w:val="20"/>
+        </w:rPr>
+        <w:t xml:space="preserve">- Moved CAN </w:t>
       </w:r>
       <w:proofErr w:type="spellStart"/>
       <w:r>
@@ -1225,7 +1232,7 @@
           <w:sz w:val="20"/>
           <w:szCs w:val="20"/>
         </w:rPr>
-        <w:t>LED_OnBoard</w:t>
+        <w:t>HeartBeat</w:t>
       </w:r>
       <w:proofErr w:type="spellEnd"/>
       <w:r>
@@ -1233,28 +1240,52 @@
           <w:sz w:val="20"/>
           <w:szCs w:val="20"/>
         </w:rPr>
-        <w:t xml:space="preserve"> module and Version module</w:t>
-      </w:r>
-    </w:p>
-    <w:p>
-      <w:pPr>
+        <w:t xml:space="preserve"> function in </w:t>
+      </w:r>
+      <w:proofErr w:type="spellStart"/>
+      <w:r>
+        <w:rPr>
+          <w:sz w:val="20"/>
+          <w:szCs w:val="20"/>
+        </w:rPr>
+        <w:t>CANFeedback</w:t>
+      </w:r>
+      <w:proofErr w:type="spellEnd"/>
+      <w:r>
+        <w:rPr>
+          <w:sz w:val="20"/>
+          <w:szCs w:val="20"/>
+        </w:rPr>
+        <w:t xml:space="preserve"> module</w:t>
+      </w:r>
+    </w:p>
+    <w:p>
+      <w:pPr>
+        <w:rPr>
+          <w:sz w:val="20"/>
+          <w:szCs w:val="20"/>
+        </w:rPr>
+      </w:pPr>
+      <w:r>
+        <w:rPr>
+          <w:sz w:val="20"/>
+          <w:szCs w:val="20"/>
+        </w:rPr>
+        <w:t>- Implemented I2C driver</w:t>
+      </w:r>
+    </w:p>
+    <w:p>
+      <w:r>
         <w:rPr>
           <w:rFonts w:ascii="Verdana" w:hAnsi="Verdana"/>
           <w:color w:val="4C94D8" w:themeColor="text2" w:themeTint="80"/>
           <w:sz w:val="20"/>
           <w:szCs w:val="20"/>
         </w:rPr>
-      </w:pPr>
-      <w:r>
-        <w:rPr>
-          <w:rFonts w:ascii="Verdana" w:hAnsi="Verdana"/>
-          <w:color w:val="4C94D8" w:themeColor="text2" w:themeTint="80"/>
-          <w:sz w:val="20"/>
-          <w:szCs w:val="20"/>
-        </w:rPr>
         <w:t>----------------------------------------------------------------------------------------------------------</w:t>
       </w:r>
     </w:p>
+    <w:p/>
     <w:p>
       <w:pPr>
         <w:pStyle w:val="Titolo1"/>
@@ -1305,7 +1336,7 @@
           <w:szCs w:val="20"/>
           <w:lang w:val="en-US"/>
         </w:rPr>
-        <w:t>707e293</w:t>
+        <w:t>7e6e94a</w:t>
       </w:r>
       <w:r>
         <w:rPr>
@@ -1347,7 +1378,7 @@
           <w:szCs w:val="20"/>
           <w:lang w:val="en-US"/>
         </w:rPr>
-        <w:t>September 12, 2024</w:t>
+        <w:t>September 24, 2024</w:t>
       </w:r>
     </w:p>
     <w:p>
@@ -1411,22 +1442,22 @@
           <w:sz w:val="20"/>
           <w:szCs w:val="20"/>
         </w:rPr>
-        <w:t>- Implemented Version module</w:t>
-      </w:r>
-    </w:p>
-    <w:p>
-      <w:pPr>
-        <w:rPr>
-          <w:sz w:val="20"/>
-          <w:szCs w:val="20"/>
-        </w:rPr>
-      </w:pPr>
-      <w:r>
-        <w:rPr>
-          <w:sz w:val="20"/>
-          <w:szCs w:val="20"/>
-        </w:rPr>
-        <w:t>- Updated .</w:t>
+        <w:t>- Implemented CAN module</w:t>
+      </w:r>
+    </w:p>
+    <w:p>
+      <w:pPr>
+        <w:rPr>
+          <w:sz w:val="20"/>
+          <w:szCs w:val="20"/>
+        </w:rPr>
+      </w:pPr>
+      <w:r>
+        <w:rPr>
+          <w:sz w:val="20"/>
+          <w:szCs w:val="20"/>
+        </w:rPr>
+        <w:t xml:space="preserve">- Implemented CAN </w:t>
       </w:r>
       <w:proofErr w:type="spellStart"/>
       <w:r>
@@ -1434,7 +1465,7 @@
           <w:sz w:val="20"/>
           <w:szCs w:val="20"/>
         </w:rPr>
-        <w:t>gitignore</w:t>
+        <w:t>RecvdMsgParser</w:t>
       </w:r>
       <w:proofErr w:type="spellEnd"/>
       <w:r>
@@ -1442,7 +1473,22 @@
           <w:sz w:val="20"/>
           <w:szCs w:val="20"/>
         </w:rPr>
-        <w:t xml:space="preserve"> file: removed '</w:t>
+        <w:t xml:space="preserve"> module (with example test for Tx and Rx CAN messages)</w:t>
+      </w:r>
+    </w:p>
+    <w:p>
+      <w:pPr>
+        <w:rPr>
+          <w:sz w:val="20"/>
+          <w:szCs w:val="20"/>
+        </w:rPr>
+      </w:pPr>
+      <w:r>
+        <w:rPr>
+          <w:sz w:val="20"/>
+          <w:szCs w:val="20"/>
+        </w:rPr>
+        <w:t xml:space="preserve">- Improvements in </w:t>
       </w:r>
       <w:proofErr w:type="spellStart"/>
       <w:r>
@@ -1450,7 +1496,7 @@
           <w:sz w:val="20"/>
           <w:szCs w:val="20"/>
         </w:rPr>
-        <w:t>nbproject</w:t>
+        <w:t>LED_OnBoard</w:t>
       </w:r>
       <w:proofErr w:type="spellEnd"/>
       <w:r>
@@ -1458,23 +1504,7 @@
           <w:sz w:val="20"/>
           <w:szCs w:val="20"/>
         </w:rPr>
-        <w:t>' and '</w:t>
-      </w:r>
-      <w:proofErr w:type="spellStart"/>
-      <w:r>
-        <w:rPr>
-          <w:sz w:val="20"/>
-          <w:szCs w:val="20"/>
-        </w:rPr>
-        <w:t>dist</w:t>
-      </w:r>
-      <w:proofErr w:type="spellEnd"/>
-      <w:r>
-        <w:rPr>
-          <w:sz w:val="20"/>
-          <w:szCs w:val="20"/>
-        </w:rPr>
-        <w:t>' folders</w:t>
+        <w:t xml:space="preserve"> module and Version module</w:t>
       </w:r>
     </w:p>
     <w:p>
@@ -1546,7 +1576,7 @@
           <w:szCs w:val="20"/>
           <w:lang w:val="en-US"/>
         </w:rPr>
-        <w:t>d473c92</w:t>
+        <w:t>707e293</w:t>
       </w:r>
       <w:r>
         <w:rPr>
@@ -1580,7 +1610,15 @@
           <w:szCs w:val="20"/>
           <w:lang w:val="en-US"/>
         </w:rPr>
-        <w:t>: September 11, 2024</w:t>
+        <w:t xml:space="preserve">: </w:t>
+      </w:r>
+      <w:r>
+        <w:rPr>
+          <w:sz w:val="20"/>
+          <w:szCs w:val="20"/>
+          <w:lang w:val="en-US"/>
+        </w:rPr>
+        <w:t>September 12, 2024</w:t>
       </w:r>
     </w:p>
     <w:p>
@@ -1644,14 +1682,30 @@
           <w:sz w:val="20"/>
           <w:szCs w:val="20"/>
         </w:rPr>
+        <w:t>- Implemented Version module</w:t>
+      </w:r>
+    </w:p>
+    <w:p>
+      <w:pPr>
+        <w:rPr>
+          <w:sz w:val="20"/>
+          <w:szCs w:val="20"/>
+        </w:rPr>
+      </w:pPr>
+      <w:r>
+        <w:rPr>
+          <w:sz w:val="20"/>
+          <w:szCs w:val="20"/>
+        </w:rPr>
         <w:t xml:space="preserve">- </w:t>
       </w:r>
-      <w:r>
-        <w:rPr>
-          <w:sz w:val="20"/>
-          <w:szCs w:val="20"/>
-        </w:rPr>
-        <w:t xml:space="preserve">Implemented module </w:t>
+      <w:proofErr w:type="gramStart"/>
+      <w:r>
+        <w:rPr>
+          <w:sz w:val="20"/>
+          <w:szCs w:val="20"/>
+        </w:rPr>
+        <w:t>Updated .</w:t>
       </w:r>
       <w:proofErr w:type="spellStart"/>
       <w:r>
@@ -1659,45 +1713,16 @@
           <w:sz w:val="20"/>
           <w:szCs w:val="20"/>
         </w:rPr>
-        <w:t>App_Main</w:t>
+        <w:t>gitignore</w:t>
       </w:r>
       <w:proofErr w:type="spellEnd"/>
-      <w:r>
-        <w:rPr>
-          <w:sz w:val="20"/>
-          <w:szCs w:val="20"/>
-        </w:rPr>
-        <w:t xml:space="preserve"> to manage the project scheduler</w:t>
-      </w:r>
-    </w:p>
-    <w:p>
-      <w:pPr>
-        <w:rPr>
-          <w:sz w:val="20"/>
-          <w:szCs w:val="20"/>
-        </w:rPr>
-      </w:pPr>
-      <w:r>
-        <w:rPr>
-          <w:sz w:val="20"/>
-          <w:szCs w:val="20"/>
-        </w:rPr>
-        <w:t>- Implemented module Timers to have timers functionalities</w:t>
-      </w:r>
-    </w:p>
-    <w:p>
-      <w:pPr>
-        <w:rPr>
-          <w:sz w:val="20"/>
-          <w:szCs w:val="20"/>
-        </w:rPr>
-      </w:pPr>
-      <w:r>
-        <w:rPr>
-          <w:sz w:val="20"/>
-          <w:szCs w:val="20"/>
-        </w:rPr>
-        <w:t xml:space="preserve">- Implemented module LED On Board to manage on board </w:t>
+      <w:proofErr w:type="gramEnd"/>
+      <w:r>
+        <w:rPr>
+          <w:sz w:val="20"/>
+          <w:szCs w:val="20"/>
+        </w:rPr>
+        <w:t xml:space="preserve"> file: removed '</w:t>
       </w:r>
       <w:proofErr w:type="spellStart"/>
       <w:r>
@@ -1705,23 +1730,15 @@
           <w:sz w:val="20"/>
           <w:szCs w:val="20"/>
         </w:rPr>
-        <w:t>leds</w:t>
+        <w:t>nbproject</w:t>
       </w:r>
       <w:proofErr w:type="spellEnd"/>
-    </w:p>
-    <w:p>
-      <w:pPr>
-        <w:rPr>
-          <w:sz w:val="20"/>
-          <w:szCs w:val="20"/>
-        </w:rPr>
-      </w:pPr>
-      <w:r>
-        <w:rPr>
-          <w:sz w:val="20"/>
-          <w:szCs w:val="20"/>
-        </w:rPr>
-        <w:t xml:space="preserve">- Implemented </w:t>
+      <w:r>
+        <w:rPr>
+          <w:sz w:val="20"/>
+          <w:szCs w:val="20"/>
+        </w:rPr>
+        <w:t>' and '</w:t>
       </w:r>
       <w:proofErr w:type="spellStart"/>
       <w:r>
@@ -1729,7 +1746,7 @@
           <w:sz w:val="20"/>
           <w:szCs w:val="20"/>
         </w:rPr>
-        <w:t>hearbeat</w:t>
+        <w:t>dist</w:t>
       </w:r>
       <w:proofErr w:type="spellEnd"/>
       <w:r>
@@ -1737,7 +1754,7 @@
           <w:sz w:val="20"/>
           <w:szCs w:val="20"/>
         </w:rPr>
-        <w:t xml:space="preserve"> for On Board Green LED- Added LMU ChangeLog.docx file</w:t>
+        <w:t>' folders</w:t>
       </w:r>
     </w:p>
     <w:p>
@@ -1751,61 +1768,349 @@
       </w:pPr>
       <w:r>
         <w:rPr>
-          <w:sz w:val="20"/>
-          <w:szCs w:val="20"/>
-        </w:rPr>
-        <w:t>- Modified .</w:t>
-      </w:r>
-      <w:proofErr w:type="spellStart"/>
-      <w:r>
-        <w:rPr>
-          <w:sz w:val="20"/>
-          <w:szCs w:val="20"/>
-        </w:rPr>
-        <w:t>gitignore</w:t>
-      </w:r>
-      <w:proofErr w:type="spellEnd"/>
-      <w:r>
-        <w:rPr>
-          <w:sz w:val="20"/>
-          <w:szCs w:val="20"/>
-        </w:rPr>
-        <w:t xml:space="preserve"> file to remove from backup .</w:t>
-      </w:r>
-      <w:proofErr w:type="spellStart"/>
-      <w:r>
-        <w:rPr>
-          <w:sz w:val="20"/>
-          <w:szCs w:val="20"/>
-        </w:rPr>
-        <w:t>generated_files</w:t>
-      </w:r>
-      <w:proofErr w:type="spellEnd"/>
-      <w:r>
-        <w:rPr>
-          <w:sz w:val="20"/>
-          <w:szCs w:val="20"/>
-        </w:rPr>
-        <w:t xml:space="preserve"> folder</w:t>
-      </w:r>
-    </w:p>
-    <w:p>
-      <w:pPr>
-        <w:rPr>
           <w:rFonts w:ascii="Verdana" w:hAnsi="Verdana"/>
           <w:color w:val="4C94D8" w:themeColor="text2" w:themeTint="80"/>
           <w:sz w:val="20"/>
           <w:szCs w:val="20"/>
         </w:rPr>
-      </w:pPr>
-      <w:r>
+        <w:t>----------------------------------------------------------------------------------------------------------</w:t>
+      </w:r>
+    </w:p>
+    <w:p>
+      <w:pPr>
+        <w:pStyle w:val="Titolo1"/>
+      </w:pPr>
+      <w:r>
+        <w:lastRenderedPageBreak/>
+        <w:t>Release 0.0.1</w:t>
+      </w:r>
+    </w:p>
+    <w:p>
+      <w:pPr>
+        <w:tabs>
+          <w:tab w:val="left" w:pos="0"/>
+          <w:tab w:val="left" w:pos="3402"/>
+        </w:tabs>
+        <w:rPr>
+          <w:sz w:val="20"/>
+          <w:szCs w:val="20"/>
+          <w:lang w:val="en-US"/>
+        </w:rPr>
+      </w:pPr>
+      <w:r>
+        <w:rPr>
+          <w:b/>
+          <w:bCs/>
+          <w:sz w:val="20"/>
+          <w:szCs w:val="20"/>
+        </w:rPr>
+        <w:t>GIT Commit</w:t>
+      </w:r>
+      <w:r>
+        <w:rPr>
+          <w:sz w:val="20"/>
+          <w:szCs w:val="20"/>
+        </w:rPr>
+        <w:t xml:space="preserve">: </w:t>
+      </w:r>
+      <w:r>
+        <w:rPr>
+          <w:sz w:val="20"/>
+          <w:szCs w:val="20"/>
+          <w:lang w:val="en-US"/>
+        </w:rPr>
+        <w:t>[</w:t>
+      </w:r>
+      <w:r>
+        <w:rPr>
+          <w:sz w:val="20"/>
+          <w:szCs w:val="20"/>
+          <w:lang w:val="en-US"/>
+        </w:rPr>
+        <w:t>d473c92</w:t>
+      </w:r>
+      <w:r>
+        <w:rPr>
+          <w:sz w:val="20"/>
+          <w:szCs w:val="20"/>
+          <w:lang w:val="en-US"/>
+        </w:rPr>
+        <w:t>]</w:t>
+      </w:r>
+      <w:r>
+        <w:rPr>
+          <w:sz w:val="20"/>
+          <w:szCs w:val="20"/>
+          <w:lang w:val="en-US"/>
+        </w:rPr>
+        <w:tab/>
+      </w:r>
+      <w:r>
+        <w:rPr>
+          <w:b/>
+          <w:bCs/>
+          <w:sz w:val="20"/>
+          <w:szCs w:val="20"/>
+          <w:lang w:val="en-US"/>
+        </w:rPr>
+        <w:t>Date</w:t>
+      </w:r>
+      <w:r>
+        <w:rPr>
+          <w:sz w:val="20"/>
+          <w:szCs w:val="20"/>
+          <w:lang w:val="en-US"/>
+        </w:rPr>
+        <w:t>: September 11, 2024</w:t>
+      </w:r>
+    </w:p>
+    <w:p>
+      <w:pPr>
+        <w:tabs>
+          <w:tab w:val="left" w:pos="0"/>
+          <w:tab w:val="left" w:pos="3402"/>
+        </w:tabs>
+        <w:rPr>
+          <w:sz w:val="20"/>
+          <w:szCs w:val="20"/>
+          <w:lang w:val="it-IT"/>
+        </w:rPr>
+      </w:pPr>
+      <w:r>
+        <w:rPr>
+          <w:b/>
+          <w:bCs/>
+          <w:sz w:val="20"/>
+          <w:szCs w:val="20"/>
+          <w:lang w:val="it-IT"/>
+        </w:rPr>
+        <w:t>Author</w:t>
+      </w:r>
+      <w:r>
+        <w:rPr>
+          <w:sz w:val="20"/>
+          <w:szCs w:val="20"/>
+          <w:lang w:val="it-IT"/>
+        </w:rPr>
+        <w:t>: BRANCARO\</w:t>
+      </w:r>
+      <w:proofErr w:type="spellStart"/>
+      <w:r>
+        <w:rPr>
+          <w:sz w:val="20"/>
+          <w:szCs w:val="20"/>
+          <w:lang w:val="it-IT"/>
+        </w:rPr>
+        <w:t>p.parrino</w:t>
+      </w:r>
+      <w:proofErr w:type="spellEnd"/>
+      <w:r>
+        <w:rPr>
+          <w:sz w:val="20"/>
+          <w:szCs w:val="20"/>
+          <w:lang w:val="it-IT"/>
+        </w:rPr>
+        <w:t xml:space="preserve"> &lt;p.parrino@brancaro.com&gt;</w:t>
+      </w:r>
+    </w:p>
+    <w:p>
+      <w:pPr>
+        <w:rPr>
+          <w:sz w:val="20"/>
+          <w:szCs w:val="20"/>
+        </w:rPr>
+      </w:pPr>
+      <w:r>
+        <w:rPr>
+          <w:sz w:val="20"/>
+          <w:szCs w:val="20"/>
+        </w:rPr>
+        <w:t xml:space="preserve">- </w:t>
+      </w:r>
+      <w:r>
+        <w:rPr>
+          <w:sz w:val="20"/>
+          <w:szCs w:val="20"/>
+        </w:rPr>
+        <w:t xml:space="preserve">Implemented module </w:t>
+      </w:r>
+      <w:proofErr w:type="spellStart"/>
+      <w:r>
+        <w:rPr>
+          <w:sz w:val="20"/>
+          <w:szCs w:val="20"/>
+        </w:rPr>
+        <w:t>App_Main</w:t>
+      </w:r>
+      <w:proofErr w:type="spellEnd"/>
+      <w:r>
+        <w:rPr>
+          <w:sz w:val="20"/>
+          <w:szCs w:val="20"/>
+        </w:rPr>
+        <w:t xml:space="preserve"> to manage the project scheduler</w:t>
+      </w:r>
+    </w:p>
+    <w:p>
+      <w:pPr>
+        <w:rPr>
+          <w:sz w:val="20"/>
+          <w:szCs w:val="20"/>
+        </w:rPr>
+      </w:pPr>
+      <w:r>
+        <w:rPr>
+          <w:sz w:val="20"/>
+          <w:szCs w:val="20"/>
+        </w:rPr>
+        <w:t xml:space="preserve">- Implemented module Timers to have </w:t>
+      </w:r>
+      <w:proofErr w:type="gramStart"/>
+      <w:r>
+        <w:rPr>
+          <w:sz w:val="20"/>
+          <w:szCs w:val="20"/>
+        </w:rPr>
+        <w:t>timers</w:t>
+      </w:r>
+      <w:proofErr w:type="gramEnd"/>
+      <w:r>
+        <w:rPr>
+          <w:sz w:val="20"/>
+          <w:szCs w:val="20"/>
+        </w:rPr>
+        <w:t xml:space="preserve"> functionalities</w:t>
+      </w:r>
+    </w:p>
+    <w:p>
+      <w:pPr>
+        <w:rPr>
+          <w:sz w:val="20"/>
+          <w:szCs w:val="20"/>
+        </w:rPr>
+      </w:pPr>
+      <w:r>
+        <w:rPr>
+          <w:sz w:val="20"/>
+          <w:szCs w:val="20"/>
+        </w:rPr>
+        <w:t xml:space="preserve">- Implemented module LED On Board to manage on board </w:t>
+      </w:r>
+      <w:proofErr w:type="spellStart"/>
+      <w:r>
+        <w:rPr>
+          <w:sz w:val="20"/>
+          <w:szCs w:val="20"/>
+        </w:rPr>
+        <w:t>leds</w:t>
+      </w:r>
+      <w:proofErr w:type="spellEnd"/>
+    </w:p>
+    <w:p>
+      <w:pPr>
+        <w:rPr>
+          <w:sz w:val="20"/>
+          <w:szCs w:val="20"/>
+        </w:rPr>
+      </w:pPr>
+      <w:r>
+        <w:rPr>
+          <w:sz w:val="20"/>
+          <w:szCs w:val="20"/>
+        </w:rPr>
+        <w:t xml:space="preserve">- Implemented </w:t>
+      </w:r>
+      <w:proofErr w:type="spellStart"/>
+      <w:r>
+        <w:rPr>
+          <w:sz w:val="20"/>
+          <w:szCs w:val="20"/>
+        </w:rPr>
+        <w:t>hearbeat</w:t>
+      </w:r>
+      <w:proofErr w:type="spellEnd"/>
+      <w:r>
+        <w:rPr>
+          <w:sz w:val="20"/>
+          <w:szCs w:val="20"/>
+        </w:rPr>
+        <w:t xml:space="preserve"> for On Board Green LED- Added LMU ChangeLog.docx file</w:t>
+      </w:r>
+    </w:p>
+    <w:p>
+      <w:pPr>
         <w:rPr>
           <w:rFonts w:ascii="Verdana" w:hAnsi="Verdana"/>
           <w:color w:val="4C94D8" w:themeColor="text2" w:themeTint="80"/>
           <w:sz w:val="20"/>
           <w:szCs w:val="20"/>
         </w:rPr>
-        <w:lastRenderedPageBreak/>
+      </w:pPr>
+      <w:r>
+        <w:rPr>
+          <w:sz w:val="20"/>
+          <w:szCs w:val="20"/>
+        </w:rPr>
+        <w:t xml:space="preserve">- </w:t>
+      </w:r>
+      <w:proofErr w:type="gramStart"/>
+      <w:r>
+        <w:rPr>
+          <w:sz w:val="20"/>
+          <w:szCs w:val="20"/>
+        </w:rPr>
+        <w:t>Modified .</w:t>
+      </w:r>
+      <w:proofErr w:type="spellStart"/>
+      <w:r>
+        <w:rPr>
+          <w:sz w:val="20"/>
+          <w:szCs w:val="20"/>
+        </w:rPr>
+        <w:t>gitignore</w:t>
+      </w:r>
+      <w:proofErr w:type="spellEnd"/>
+      <w:proofErr w:type="gramEnd"/>
+      <w:r>
+        <w:rPr>
+          <w:sz w:val="20"/>
+          <w:szCs w:val="20"/>
+        </w:rPr>
+        <w:t xml:space="preserve"> file to remove from backup .</w:t>
+      </w:r>
+      <w:proofErr w:type="spellStart"/>
+      <w:r>
+        <w:rPr>
+          <w:sz w:val="20"/>
+          <w:szCs w:val="20"/>
+        </w:rPr>
+        <w:t>generated_files</w:t>
+      </w:r>
+      <w:proofErr w:type="spellEnd"/>
+      <w:r>
+        <w:rPr>
+          <w:sz w:val="20"/>
+          <w:szCs w:val="20"/>
+        </w:rPr>
+        <w:t xml:space="preserve"> folder</w:t>
+      </w:r>
+    </w:p>
+    <w:p>
+      <w:pPr>
+        <w:rPr>
+          <w:rFonts w:ascii="Verdana" w:hAnsi="Verdana"/>
+          <w:color w:val="4C94D8" w:themeColor="text2" w:themeTint="80"/>
+          <w:sz w:val="20"/>
+          <w:szCs w:val="20"/>
+        </w:rPr>
+      </w:pPr>
+      <w:r>
+        <w:rPr>
+          <w:rFonts w:ascii="Verdana" w:hAnsi="Verdana"/>
+          <w:color w:val="4C94D8" w:themeColor="text2" w:themeTint="80"/>
+          <w:sz w:val="20"/>
+          <w:szCs w:val="20"/>
+        </w:rPr>
         <w:t>----------------------------------------------------------------------------------------------------------</w:t>
       </w:r>
     </w:p>
@@ -2051,6 +2356,7 @@
         <w:t xml:space="preserve">Set UART1 to Baud Rate:115200, </w:t>
       </w:r>
       <w:proofErr w:type="spellStart"/>
+      <w:proofErr w:type="gramStart"/>
       <w:r>
         <w:rPr>
           <w:sz w:val="20"/>
@@ -2060,6 +2366,7 @@
         <w:t>Parity:None</w:t>
       </w:r>
       <w:proofErr w:type="spellEnd"/>
+      <w:proofErr w:type="gramEnd"/>
       <w:r>
         <w:rPr>
           <w:sz w:val="20"/>

</xml_diff>

<commit_message>
- Implemented HW_HeartBeat module - Renamed Digital Input / Output name pins with DI_ and DO_ prefix
</commit_message>
<xml_diff>
--- a/LMU.X/LMU ChangeLog.docx
+++ b/LMU.X/LMU ChangeLog.docx
@@ -100,6 +100,7 @@
         <w:rPr>
           <w:sz w:val="20"/>
           <w:szCs w:val="20"/>
+          <w:lang w:val="it-IT"/>
         </w:rPr>
       </w:pPr>
       <w:r>
@@ -108,6 +109,7 @@
           <w:bCs/>
           <w:sz w:val="20"/>
           <w:szCs w:val="20"/>
+          <w:lang w:val="it-IT"/>
         </w:rPr>
         <w:t>Author</w:t>
       </w:r>
@@ -115,6 +117,7 @@
         <w:rPr>
           <w:sz w:val="20"/>
           <w:szCs w:val="20"/>
+          <w:lang w:val="it-IT"/>
         </w:rPr>
         <w:t>: BRANCARO\</w:t>
       </w:r>
@@ -123,6 +126,7 @@
         <w:rPr>
           <w:sz w:val="20"/>
           <w:szCs w:val="20"/>
+          <w:lang w:val="it-IT"/>
         </w:rPr>
         <w:t>p.parrino</w:t>
       </w:r>
@@ -131,6 +135,7 @@
         <w:rPr>
           <w:sz w:val="20"/>
           <w:szCs w:val="20"/>
+          <w:lang w:val="it-IT"/>
         </w:rPr>
         <w:t xml:space="preserve"> </w:t>
       </w:r>
@@ -140,6 +145,7 @@
             <w:rStyle w:val="Collegamentoipertestuale"/>
             <w:sz w:val="20"/>
             <w:szCs w:val="20"/>
+            <w:lang w:val="it-IT"/>
           </w:rPr>
           <w:t>p.parrino@brancaro.com</w:t>
         </w:r>
@@ -227,7 +233,7 @@
           <w:szCs w:val="20"/>
           <w:lang w:val="en-US"/>
         </w:rPr>
-        <w:t>1256194</w:t>
+        <w:t>7e5616a</w:t>
       </w:r>
       <w:r>
         <w:rPr>
@@ -269,7 +275,7 @@
           <w:szCs w:val="20"/>
           <w:lang w:val="en-US"/>
         </w:rPr>
-        <w:t>October 07, 2024</w:t>
+        <w:t>October 21, 2024</w:t>
       </w:r>
     </w:p>
     <w:p>
@@ -346,32 +352,7 @@
           <w:szCs w:val="20"/>
           <w:lang w:val="en-US"/>
         </w:rPr>
-        <w:t xml:space="preserve">- </w:t>
-      </w:r>
-      <w:r>
-        <w:rPr>
-          <w:sz w:val="20"/>
-          <w:szCs w:val="20"/>
-          <w:lang w:val="en-US"/>
-        </w:rPr>
-        <w:t>Added calculation functions for all ADCs on Override + Logic Board</w:t>
-      </w:r>
-    </w:p>
-    <w:p>
-      <w:pPr>
-        <w:rPr>
-          <w:sz w:val="20"/>
-          <w:szCs w:val="20"/>
-          <w:lang w:val="en-US"/>
-        </w:rPr>
-      </w:pPr>
-      <w:r>
-        <w:rPr>
-          <w:sz w:val="20"/>
-          <w:szCs w:val="20"/>
-          <w:lang w:val="en-US"/>
-        </w:rPr>
-        <w:t xml:space="preserve">- Added Maintenance pins for manage </w:t>
+        <w:t xml:space="preserve">- Implemented LMU </w:t>
       </w:r>
       <w:proofErr w:type="spellStart"/>
       <w:r>
@@ -380,16 +361,25 @@
           <w:szCs w:val="20"/>
           <w:lang w:val="en-US"/>
         </w:rPr>
-        <w:t>hw</w:t>
+        <w:t>BootLoader</w:t>
       </w:r>
       <w:proofErr w:type="spellEnd"/>
-      <w:r>
-        <w:rPr>
-          <w:sz w:val="20"/>
-          <w:szCs w:val="20"/>
-          <w:lang w:val="en-US"/>
-        </w:rPr>
-        <w:t xml:space="preserve"> heartbeat. (temporary in </w:t>
+    </w:p>
+    <w:p>
+      <w:pPr>
+        <w:rPr>
+          <w:sz w:val="20"/>
+          <w:szCs w:val="20"/>
+          <w:lang w:val="en-US"/>
+        </w:rPr>
+      </w:pPr>
+      <w:r>
+        <w:rPr>
+          <w:sz w:val="20"/>
+          <w:szCs w:val="20"/>
+          <w:lang w:val="en-US"/>
+        </w:rPr>
+        <w:t xml:space="preserve">- Added </w:t>
       </w:r>
       <w:proofErr w:type="spellStart"/>
       <w:r>
@@ -398,7 +388,7 @@
           <w:szCs w:val="20"/>
           <w:lang w:val="en-US"/>
         </w:rPr>
-        <w:t>LED_OnBoard</w:t>
+        <w:t>UnifiedHostApp</w:t>
       </w:r>
       <w:proofErr w:type="spellEnd"/>
       <w:r>
@@ -407,23 +397,77 @@
           <w:szCs w:val="20"/>
           <w:lang w:val="en-US"/>
         </w:rPr>
-        <w:t xml:space="preserve"> module)</w:t>
-      </w:r>
-    </w:p>
-    <w:p>
-      <w:pPr>
-        <w:rPr>
-          <w:sz w:val="20"/>
-          <w:szCs w:val="20"/>
-        </w:rPr>
-      </w:pPr>
-      <w:r>
-        <w:rPr>
-          <w:sz w:val="20"/>
-          <w:szCs w:val="20"/>
-          <w:lang w:val="en-US"/>
-        </w:rPr>
-        <w:t>- Added PEAKCAN LMU project for data CAN management</w:t>
+        <w:t xml:space="preserve"> Microchip application associated to </w:t>
+      </w:r>
+      <w:proofErr w:type="spellStart"/>
+      <w:r>
+        <w:rPr>
+          <w:sz w:val="20"/>
+          <w:szCs w:val="20"/>
+          <w:lang w:val="en-US"/>
+        </w:rPr>
+        <w:t>BootLoader</w:t>
+      </w:r>
+      <w:proofErr w:type="spellEnd"/>
+      <w:r>
+        <w:rPr>
+          <w:sz w:val="20"/>
+          <w:szCs w:val="20"/>
+          <w:lang w:val="en-US"/>
+        </w:rPr>
+        <w:t xml:space="preserve"> to download the LMU application SW into LMU board</w:t>
+      </w:r>
+    </w:p>
+    <w:p>
+      <w:pPr>
+        <w:rPr>
+          <w:sz w:val="20"/>
+          <w:szCs w:val="20"/>
+        </w:rPr>
+      </w:pPr>
+      <w:r>
+        <w:rPr>
+          <w:sz w:val="20"/>
+          <w:szCs w:val="20"/>
+          <w:lang w:val="en-US"/>
+        </w:rPr>
+        <w:t xml:space="preserve">- Updated LMU SW </w:t>
+      </w:r>
+      <w:proofErr w:type="spellStart"/>
+      <w:r>
+        <w:rPr>
+          <w:sz w:val="20"/>
+          <w:szCs w:val="20"/>
+          <w:lang w:val="en-US"/>
+        </w:rPr>
+        <w:t>tho</w:t>
+      </w:r>
+      <w:proofErr w:type="spellEnd"/>
+      <w:r>
+        <w:rPr>
+          <w:sz w:val="20"/>
+          <w:szCs w:val="20"/>
+          <w:lang w:val="en-US"/>
+        </w:rPr>
+        <w:t xml:space="preserve"> handle </w:t>
+      </w:r>
+      <w:proofErr w:type="spellStart"/>
+      <w:r>
+        <w:rPr>
+          <w:sz w:val="20"/>
+          <w:szCs w:val="20"/>
+          <w:lang w:val="en-US"/>
+        </w:rPr>
+        <w:t>BooLoader</w:t>
+      </w:r>
+      <w:proofErr w:type="spellEnd"/>
+      <w:r>
+        <w:rPr>
+          <w:sz w:val="20"/>
+          <w:szCs w:val="20"/>
+          <w:lang w:val="en-US"/>
+        </w:rPr>
+        <w:t xml:space="preserve"> functionalities</w:t>
       </w:r>
     </w:p>
     <w:p>
@@ -492,7 +536,7 @@
           <w:szCs w:val="20"/>
           <w:lang w:val="en-US"/>
         </w:rPr>
-        <w:t>0286331</w:t>
+        <w:t>1256194</w:t>
       </w:r>
       <w:r>
         <w:rPr>
@@ -534,7 +578,7 @@
           <w:szCs w:val="20"/>
           <w:lang w:val="en-US"/>
         </w:rPr>
-        <w:t>October 01, 2024</w:t>
+        <w:t>October 07, 2024</w:t>
       </w:r>
     </w:p>
     <w:p>
@@ -619,7 +663,24 @@
           <w:szCs w:val="20"/>
           <w:lang w:val="en-US"/>
         </w:rPr>
-        <w:t xml:space="preserve">Improved and tested </w:t>
+        <w:t>Added calculation functions for all ADCs on Override + Logic Board</w:t>
+      </w:r>
+    </w:p>
+    <w:p>
+      <w:pPr>
+        <w:rPr>
+          <w:sz w:val="20"/>
+          <w:szCs w:val="20"/>
+          <w:lang w:val="en-US"/>
+        </w:rPr>
+      </w:pPr>
+      <w:r>
+        <w:rPr>
+          <w:sz w:val="20"/>
+          <w:szCs w:val="20"/>
+          <w:lang w:val="en-US"/>
+        </w:rPr>
+        <w:t xml:space="preserve">- Added Maintenance pins for manage </w:t>
       </w:r>
       <w:proofErr w:type="spellStart"/>
       <w:r>
@@ -628,7 +689,7 @@
           <w:szCs w:val="20"/>
           <w:lang w:val="en-US"/>
         </w:rPr>
-        <w:t>ADCManager</w:t>
+        <w:t>hw</w:t>
       </w:r>
       <w:proofErr w:type="spellEnd"/>
       <w:r>
@@ -637,23 +698,7 @@
           <w:szCs w:val="20"/>
           <w:lang w:val="en-US"/>
         </w:rPr>
-        <w:t xml:space="preserve"> module</w:t>
-      </w:r>
-    </w:p>
-    <w:p>
-      <w:pPr>
-        <w:rPr>
-          <w:sz w:val="20"/>
-          <w:szCs w:val="20"/>
-        </w:rPr>
-      </w:pPr>
-      <w:r>
-        <w:rPr>
-          <w:sz w:val="20"/>
-          <w:szCs w:val="20"/>
-          <w:lang w:val="en-US"/>
-        </w:rPr>
-        <w:t xml:space="preserve">- Improved </w:t>
+        <w:t xml:space="preserve"> heartbeat. (temporary in </w:t>
       </w:r>
       <w:proofErr w:type="spellStart"/>
       <w:r>
@@ -662,7 +707,7 @@
           <w:szCs w:val="20"/>
           <w:lang w:val="en-US"/>
         </w:rPr>
-        <w:t>CANFeddback</w:t>
+        <w:t>LED_OnBoard</w:t>
       </w:r>
       <w:proofErr w:type="spellEnd"/>
       <w:r>
@@ -671,7 +716,23 @@
           <w:szCs w:val="20"/>
           <w:lang w:val="en-US"/>
         </w:rPr>
-        <w:t xml:space="preserve"> module</w:t>
+        <w:t xml:space="preserve"> module)</w:t>
+      </w:r>
+    </w:p>
+    <w:p>
+      <w:pPr>
+        <w:rPr>
+          <w:sz w:val="20"/>
+          <w:szCs w:val="20"/>
+        </w:rPr>
+      </w:pPr>
+      <w:r>
+        <w:rPr>
+          <w:sz w:val="20"/>
+          <w:szCs w:val="20"/>
+          <w:lang w:val="en-US"/>
+        </w:rPr>
+        <w:t>- Added PEAKCAN LMU project for data CAN management</w:t>
       </w:r>
     </w:p>
     <w:p>
@@ -685,7 +746,11 @@
         <w:t>----------------------------------------------------------------------------------------------------------</w:t>
       </w:r>
     </w:p>
-    <w:p/>
+    <w:p>
+      <w:pPr>
+        <w:pStyle w:val="Titolo1"/>
+      </w:pPr>
+    </w:p>
     <w:p>
       <w:pPr>
         <w:pStyle w:val="Titolo1"/>
@@ -736,7 +801,7 @@
           <w:szCs w:val="20"/>
           <w:lang w:val="en-US"/>
         </w:rPr>
-        <w:t>13f2e7e</w:t>
+        <w:t>0286331</w:t>
       </w:r>
       <w:r>
         <w:rPr>
@@ -778,7 +843,7 @@
           <w:szCs w:val="20"/>
           <w:lang w:val="en-US"/>
         </w:rPr>
-        <w:t>September 27, 2024</w:t>
+        <w:t>October 01, 2024</w:t>
       </w:r>
     </w:p>
     <w:p>
@@ -855,7 +920,15 @@
           <w:szCs w:val="20"/>
           <w:lang w:val="en-US"/>
         </w:rPr>
-        <w:t xml:space="preserve">- Implemented </w:t>
+        <w:t xml:space="preserve">- </w:t>
+      </w:r>
+      <w:r>
+        <w:rPr>
+          <w:sz w:val="20"/>
+          <w:szCs w:val="20"/>
+          <w:lang w:val="en-US"/>
+        </w:rPr>
+        <w:t xml:space="preserve">Improved and tested </w:t>
       </w:r>
       <w:proofErr w:type="spellStart"/>
       <w:r>
@@ -881,17 +954,15 @@
         <w:rPr>
           <w:sz w:val="20"/>
           <w:szCs w:val="20"/>
-          <w:lang w:val="en-US"/>
-        </w:rPr>
-      </w:pPr>
-      <w:r>
-        <w:rPr>
-          <w:sz w:val="20"/>
-          <w:szCs w:val="20"/>
-          <w:lang w:val="en-US"/>
-        </w:rPr>
-        <w:lastRenderedPageBreak/>
-        <w:t xml:space="preserve">- </w:t>
+        </w:rPr>
+      </w:pPr>
+      <w:r>
+        <w:rPr>
+          <w:sz w:val="20"/>
+          <w:szCs w:val="20"/>
+          <w:lang w:val="en-US"/>
+        </w:rPr>
+        <w:t xml:space="preserve">- Improved </w:t>
       </w:r>
       <w:proofErr w:type="spellStart"/>
       <w:r>
@@ -900,109 +971,7 @@
           <w:szCs w:val="20"/>
           <w:lang w:val="en-US"/>
         </w:rPr>
-        <w:t>Implemente</w:t>
-      </w:r>
-      <w:proofErr w:type="spellEnd"/>
-      <w:r>
-        <w:rPr>
-          <w:sz w:val="20"/>
-          <w:szCs w:val="20"/>
-          <w:lang w:val="en-US"/>
-        </w:rPr>
-        <w:t xml:space="preserve"> ADC module</w:t>
-      </w:r>
-    </w:p>
-    <w:p>
-      <w:pPr>
-        <w:rPr>
-          <w:sz w:val="20"/>
-          <w:szCs w:val="20"/>
-          <w:lang w:val="en-US"/>
-        </w:rPr>
-      </w:pPr>
-      <w:r>
-        <w:rPr>
-          <w:sz w:val="20"/>
-          <w:szCs w:val="20"/>
-          <w:lang w:val="en-US"/>
-        </w:rPr>
-        <w:t>- Implemented I2C module</w:t>
-      </w:r>
-    </w:p>
-    <w:p>
-      <w:pPr>
-        <w:rPr>
-          <w:sz w:val="20"/>
-          <w:szCs w:val="20"/>
-          <w:lang w:val="en-US"/>
-        </w:rPr>
-      </w:pPr>
-      <w:r>
-        <w:rPr>
-          <w:sz w:val="20"/>
-          <w:szCs w:val="20"/>
-          <w:lang w:val="en-US"/>
-        </w:rPr>
-        <w:t>- Implemented basic structure for MCP23017_IO_EXP module</w:t>
-      </w:r>
-    </w:p>
-    <w:p>
-      <w:pPr>
-        <w:rPr>
-          <w:sz w:val="20"/>
-          <w:szCs w:val="20"/>
-          <w:lang w:val="en-US"/>
-        </w:rPr>
-      </w:pPr>
-      <w:r>
-        <w:rPr>
-          <w:sz w:val="20"/>
-          <w:szCs w:val="20"/>
-          <w:lang w:val="en-US"/>
-        </w:rPr>
-        <w:t>- Implemented basic structure for PCA9685_IO_PWM module</w:t>
-      </w:r>
-    </w:p>
-    <w:p>
-      <w:pPr>
-        <w:rPr>
-          <w:sz w:val="20"/>
-          <w:szCs w:val="20"/>
-          <w:lang w:val="en-US"/>
-        </w:rPr>
-      </w:pPr>
-      <w:r>
-        <w:rPr>
-          <w:sz w:val="20"/>
-          <w:szCs w:val="20"/>
-          <w:lang w:val="en-US"/>
-        </w:rPr>
-        <w:t>- Implemented basic structure for ADS7128_ADC_EXP module</w:t>
-      </w:r>
-    </w:p>
-    <w:p>
-      <w:pPr>
-        <w:rPr>
-          <w:sz w:val="20"/>
-          <w:szCs w:val="20"/>
-        </w:rPr>
-      </w:pPr>
-      <w:r>
-        <w:rPr>
-          <w:sz w:val="20"/>
-          <w:szCs w:val="20"/>
-          <w:lang w:val="en-US"/>
-        </w:rPr>
-        <w:t xml:space="preserve">- Improved </w:t>
-      </w:r>
-      <w:proofErr w:type="spellStart"/>
-      <w:r>
-        <w:rPr>
-          <w:sz w:val="20"/>
-          <w:szCs w:val="20"/>
-          <w:lang w:val="en-US"/>
-        </w:rPr>
-        <w:t>CANFeedback</w:t>
+        <w:t>CANFeddback</w:t>
       </w:r>
       <w:proofErr w:type="spellEnd"/>
       <w:r>
@@ -1076,7 +1045,7 @@
           <w:szCs w:val="20"/>
           <w:lang w:val="en-US"/>
         </w:rPr>
-        <w:t>cbeb507</w:t>
+        <w:t>13f2e7e</w:t>
       </w:r>
       <w:r>
         <w:rPr>
@@ -1118,7 +1087,7 @@
           <w:szCs w:val="20"/>
           <w:lang w:val="en-US"/>
         </w:rPr>
-        <w:t>September 25, 2024</w:t>
+        <w:t>September 27, 2024</w:t>
       </w:r>
     </w:p>
     <w:p>
@@ -1186,12 +1155,14 @@
         <w:rPr>
           <w:sz w:val="20"/>
           <w:szCs w:val="20"/>
-        </w:rPr>
-      </w:pPr>
-      <w:r>
-        <w:rPr>
-          <w:sz w:val="20"/>
-          <w:szCs w:val="20"/>
+          <w:lang w:val="en-US"/>
+        </w:rPr>
+      </w:pPr>
+      <w:r>
+        <w:rPr>
+          <w:sz w:val="20"/>
+          <w:szCs w:val="20"/>
+          <w:lang w:val="en-US"/>
         </w:rPr>
         <w:t xml:space="preserve">- Implemented </w:t>
       </w:r>
@@ -1200,6 +1171,144 @@
         <w:rPr>
           <w:sz w:val="20"/>
           <w:szCs w:val="20"/>
+          <w:lang w:val="en-US"/>
+        </w:rPr>
+        <w:t>ADCManager</w:t>
+      </w:r>
+      <w:proofErr w:type="spellEnd"/>
+      <w:r>
+        <w:rPr>
+          <w:sz w:val="20"/>
+          <w:szCs w:val="20"/>
+          <w:lang w:val="en-US"/>
+        </w:rPr>
+        <w:t xml:space="preserve"> module</w:t>
+      </w:r>
+    </w:p>
+    <w:p>
+      <w:pPr>
+        <w:rPr>
+          <w:sz w:val="20"/>
+          <w:szCs w:val="20"/>
+          <w:lang w:val="en-US"/>
+        </w:rPr>
+      </w:pPr>
+      <w:r>
+        <w:rPr>
+          <w:sz w:val="20"/>
+          <w:szCs w:val="20"/>
+          <w:lang w:val="en-US"/>
+        </w:rPr>
+        <w:t xml:space="preserve">- </w:t>
+      </w:r>
+      <w:proofErr w:type="spellStart"/>
+      <w:r>
+        <w:rPr>
+          <w:sz w:val="20"/>
+          <w:szCs w:val="20"/>
+          <w:lang w:val="en-US"/>
+        </w:rPr>
+        <w:t>Implemente</w:t>
+      </w:r>
+      <w:proofErr w:type="spellEnd"/>
+      <w:r>
+        <w:rPr>
+          <w:sz w:val="20"/>
+          <w:szCs w:val="20"/>
+          <w:lang w:val="en-US"/>
+        </w:rPr>
+        <w:t xml:space="preserve"> ADC module</w:t>
+      </w:r>
+    </w:p>
+    <w:p>
+      <w:pPr>
+        <w:rPr>
+          <w:sz w:val="20"/>
+          <w:szCs w:val="20"/>
+          <w:lang w:val="en-US"/>
+        </w:rPr>
+      </w:pPr>
+      <w:r>
+        <w:rPr>
+          <w:sz w:val="20"/>
+          <w:szCs w:val="20"/>
+          <w:lang w:val="en-US"/>
+        </w:rPr>
+        <w:t>- Implemented I2C module</w:t>
+      </w:r>
+    </w:p>
+    <w:p>
+      <w:pPr>
+        <w:rPr>
+          <w:sz w:val="20"/>
+          <w:szCs w:val="20"/>
+          <w:lang w:val="en-US"/>
+        </w:rPr>
+      </w:pPr>
+      <w:r>
+        <w:rPr>
+          <w:sz w:val="20"/>
+          <w:szCs w:val="20"/>
+          <w:lang w:val="en-US"/>
+        </w:rPr>
+        <w:t>- Implemented basic structure for MCP23017_IO_EXP module</w:t>
+      </w:r>
+    </w:p>
+    <w:p>
+      <w:pPr>
+        <w:rPr>
+          <w:sz w:val="20"/>
+          <w:szCs w:val="20"/>
+          <w:lang w:val="en-US"/>
+        </w:rPr>
+      </w:pPr>
+      <w:r>
+        <w:rPr>
+          <w:sz w:val="20"/>
+          <w:szCs w:val="20"/>
+          <w:lang w:val="en-US"/>
+        </w:rPr>
+        <w:t>- Implemented basic structure for PCA9685_IO_PWM module</w:t>
+      </w:r>
+    </w:p>
+    <w:p>
+      <w:pPr>
+        <w:rPr>
+          <w:sz w:val="20"/>
+          <w:szCs w:val="20"/>
+          <w:lang w:val="en-US"/>
+        </w:rPr>
+      </w:pPr>
+      <w:r>
+        <w:rPr>
+          <w:sz w:val="20"/>
+          <w:szCs w:val="20"/>
+          <w:lang w:val="en-US"/>
+        </w:rPr>
+        <w:t>- Implemented basic structure for ADS7128_ADC_EXP module</w:t>
+      </w:r>
+    </w:p>
+    <w:p>
+      <w:pPr>
+        <w:rPr>
+          <w:sz w:val="20"/>
+          <w:szCs w:val="20"/>
+        </w:rPr>
+      </w:pPr>
+      <w:r>
+        <w:rPr>
+          <w:sz w:val="20"/>
+          <w:szCs w:val="20"/>
+          <w:lang w:val="en-US"/>
+        </w:rPr>
+        <w:t xml:space="preserve">- Improved </w:t>
+      </w:r>
+      <w:proofErr w:type="spellStart"/>
+      <w:r>
+        <w:rPr>
+          <w:sz w:val="20"/>
+          <w:szCs w:val="20"/>
+          <w:lang w:val="en-US"/>
         </w:rPr>
         <w:t>CANFeedback</w:t>
       </w:r>
@@ -1208,70 +1317,9 @@
         <w:rPr>
           <w:sz w:val="20"/>
           <w:szCs w:val="20"/>
+          <w:lang w:val="en-US"/>
         </w:rPr>
         <w:t xml:space="preserve"> module</w:t>
-      </w:r>
-    </w:p>
-    <w:p>
-      <w:pPr>
-        <w:rPr>
-          <w:sz w:val="20"/>
-          <w:szCs w:val="20"/>
-        </w:rPr>
-      </w:pPr>
-      <w:r>
-        <w:rPr>
-          <w:sz w:val="20"/>
-          <w:szCs w:val="20"/>
-        </w:rPr>
-        <w:t xml:space="preserve">- Moved CAN </w:t>
-      </w:r>
-      <w:proofErr w:type="spellStart"/>
-      <w:r>
-        <w:rPr>
-          <w:sz w:val="20"/>
-          <w:szCs w:val="20"/>
-        </w:rPr>
-        <w:t>HeartBeat</w:t>
-      </w:r>
-      <w:proofErr w:type="spellEnd"/>
-      <w:r>
-        <w:rPr>
-          <w:sz w:val="20"/>
-          <w:szCs w:val="20"/>
-        </w:rPr>
-        <w:t xml:space="preserve"> function in </w:t>
-      </w:r>
-      <w:proofErr w:type="spellStart"/>
-      <w:r>
-        <w:rPr>
-          <w:sz w:val="20"/>
-          <w:szCs w:val="20"/>
-        </w:rPr>
-        <w:t>CANFeedback</w:t>
-      </w:r>
-      <w:proofErr w:type="spellEnd"/>
-      <w:r>
-        <w:rPr>
-          <w:sz w:val="20"/>
-          <w:szCs w:val="20"/>
-        </w:rPr>
-        <w:t xml:space="preserve"> module</w:t>
-      </w:r>
-    </w:p>
-    <w:p>
-      <w:pPr>
-        <w:rPr>
-          <w:sz w:val="20"/>
-          <w:szCs w:val="20"/>
-        </w:rPr>
-      </w:pPr>
-      <w:r>
-        <w:rPr>
-          <w:sz w:val="20"/>
-          <w:szCs w:val="20"/>
-        </w:rPr>
-        <w:t>- Implemented I2C driver</w:t>
       </w:r>
     </w:p>
     <w:p>
@@ -1336,7 +1384,7 @@
           <w:szCs w:val="20"/>
           <w:lang w:val="en-US"/>
         </w:rPr>
-        <w:t>7e6e94a</w:t>
+        <w:t>cbeb507</w:t>
       </w:r>
       <w:r>
         <w:rPr>
@@ -1378,7 +1426,7 @@
           <w:szCs w:val="20"/>
           <w:lang w:val="en-US"/>
         </w:rPr>
-        <w:t>September 24, 2024</w:t>
+        <w:t>September 25, 2024</w:t>
       </w:r>
     </w:p>
     <w:p>
@@ -1427,37 +1475,33 @@
           <w:szCs w:val="20"/>
           <w:lang w:val="it-IT"/>
         </w:rPr>
-        <w:t xml:space="preserve"> &lt;p.parrino@brancaro.com&gt;</w:t>
-      </w:r>
-    </w:p>
-    <w:p>
-      <w:pPr>
-        <w:rPr>
-          <w:sz w:val="20"/>
-          <w:szCs w:val="20"/>
-        </w:rPr>
-      </w:pPr>
-      <w:r>
-        <w:rPr>
-          <w:sz w:val="20"/>
-          <w:szCs w:val="20"/>
-        </w:rPr>
-        <w:t>- Implemented CAN module</w:t>
-      </w:r>
-    </w:p>
-    <w:p>
-      <w:pPr>
-        <w:rPr>
-          <w:sz w:val="20"/>
-          <w:szCs w:val="20"/>
-        </w:rPr>
-      </w:pPr>
-      <w:r>
-        <w:rPr>
-          <w:sz w:val="20"/>
-          <w:szCs w:val="20"/>
-        </w:rPr>
-        <w:t xml:space="preserve">- Implemented CAN </w:t>
+        <w:t xml:space="preserve"> </w:t>
+      </w:r>
+      <w:hyperlink r:id="rId10" w:history="1">
+        <w:r>
+          <w:rPr>
+            <w:rStyle w:val="Collegamentoipertestuale"/>
+            <w:sz w:val="20"/>
+            <w:szCs w:val="20"/>
+            <w:lang w:val="it-IT"/>
+          </w:rPr>
+          <w:t>p.parrino@brancaro.com</w:t>
+        </w:r>
+      </w:hyperlink>
+    </w:p>
+    <w:p>
+      <w:pPr>
+        <w:rPr>
+          <w:sz w:val="20"/>
+          <w:szCs w:val="20"/>
+        </w:rPr>
+      </w:pPr>
+      <w:r>
+        <w:rPr>
+          <w:sz w:val="20"/>
+          <w:szCs w:val="20"/>
+        </w:rPr>
+        <w:t xml:space="preserve">- Implemented </w:t>
       </w:r>
       <w:proofErr w:type="spellStart"/>
       <w:r>
@@ -1465,7 +1509,7 @@
           <w:sz w:val="20"/>
           <w:szCs w:val="20"/>
         </w:rPr>
-        <w:t>RecvdMsgParser</w:t>
+        <w:t>CANFeedback</w:t>
       </w:r>
       <w:proofErr w:type="spellEnd"/>
       <w:r>
@@ -1473,22 +1517,22 @@
           <w:sz w:val="20"/>
           <w:szCs w:val="20"/>
         </w:rPr>
-        <w:t xml:space="preserve"> module (with example test for Tx and Rx CAN messages)</w:t>
-      </w:r>
-    </w:p>
-    <w:p>
-      <w:pPr>
-        <w:rPr>
-          <w:sz w:val="20"/>
-          <w:szCs w:val="20"/>
-        </w:rPr>
-      </w:pPr>
-      <w:r>
-        <w:rPr>
-          <w:sz w:val="20"/>
-          <w:szCs w:val="20"/>
-        </w:rPr>
-        <w:t xml:space="preserve">- Improvements in </w:t>
+        <w:t xml:space="preserve"> module</w:t>
+      </w:r>
+    </w:p>
+    <w:p>
+      <w:pPr>
+        <w:rPr>
+          <w:sz w:val="20"/>
+          <w:szCs w:val="20"/>
+        </w:rPr>
+      </w:pPr>
+      <w:r>
+        <w:rPr>
+          <w:sz w:val="20"/>
+          <w:szCs w:val="20"/>
+        </w:rPr>
+        <w:t xml:space="preserve">- Moved CAN </w:t>
       </w:r>
       <w:proofErr w:type="spellStart"/>
       <w:r>
@@ -1496,7 +1540,7 @@
           <w:sz w:val="20"/>
           <w:szCs w:val="20"/>
         </w:rPr>
-        <w:t>LED_OnBoard</w:t>
+        <w:t>HeartBeat</w:t>
       </w:r>
       <w:proofErr w:type="spellEnd"/>
       <w:r>
@@ -1504,33 +1548,58 @@
           <w:sz w:val="20"/>
           <w:szCs w:val="20"/>
         </w:rPr>
-        <w:t xml:space="preserve"> module and Version module</w:t>
-      </w:r>
-    </w:p>
-    <w:p>
-      <w:pPr>
+        <w:t xml:space="preserve"> function in </w:t>
+      </w:r>
+      <w:proofErr w:type="spellStart"/>
+      <w:r>
+        <w:rPr>
+          <w:sz w:val="20"/>
+          <w:szCs w:val="20"/>
+        </w:rPr>
+        <w:t>CANFeedback</w:t>
+      </w:r>
+      <w:proofErr w:type="spellEnd"/>
+      <w:r>
+        <w:rPr>
+          <w:sz w:val="20"/>
+          <w:szCs w:val="20"/>
+        </w:rPr>
+        <w:t xml:space="preserve"> module</w:t>
+      </w:r>
+    </w:p>
+    <w:p>
+      <w:pPr>
+        <w:rPr>
+          <w:sz w:val="20"/>
+          <w:szCs w:val="20"/>
+        </w:rPr>
+      </w:pPr>
+      <w:r>
+        <w:rPr>
+          <w:sz w:val="20"/>
+          <w:szCs w:val="20"/>
+        </w:rPr>
+        <w:t>- Implemented I2C driver</w:t>
+      </w:r>
+    </w:p>
+    <w:p>
+      <w:r>
         <w:rPr>
           <w:rFonts w:ascii="Verdana" w:hAnsi="Verdana"/>
           <w:color w:val="4C94D8" w:themeColor="text2" w:themeTint="80"/>
           <w:sz w:val="20"/>
           <w:szCs w:val="20"/>
         </w:rPr>
-      </w:pPr>
-      <w:r>
-        <w:rPr>
-          <w:rFonts w:ascii="Verdana" w:hAnsi="Verdana"/>
-          <w:color w:val="4C94D8" w:themeColor="text2" w:themeTint="80"/>
-          <w:sz w:val="20"/>
-          <w:szCs w:val="20"/>
-        </w:rPr>
         <w:t>----------------------------------------------------------------------------------------------------------</w:t>
       </w:r>
     </w:p>
+    <w:p/>
     <w:p>
       <w:pPr>
         <w:pStyle w:val="Titolo1"/>
       </w:pPr>
       <w:r>
+        <w:lastRenderedPageBreak/>
         <w:t>Release 0.0.1</w:t>
       </w:r>
     </w:p>
@@ -1576,7 +1645,7 @@
           <w:szCs w:val="20"/>
           <w:lang w:val="en-US"/>
         </w:rPr>
-        <w:t>707e293</w:t>
+        <w:t>7e6e94a</w:t>
       </w:r>
       <w:r>
         <w:rPr>
@@ -1618,7 +1687,7 @@
           <w:szCs w:val="20"/>
           <w:lang w:val="en-US"/>
         </w:rPr>
-        <w:t>September 12, 2024</w:t>
+        <w:t>September 24, 2024</w:t>
       </w:r>
     </w:p>
     <w:p>
@@ -1682,30 +1751,22 @@
           <w:sz w:val="20"/>
           <w:szCs w:val="20"/>
         </w:rPr>
-        <w:t>- Implemented Version module</w:t>
-      </w:r>
-    </w:p>
-    <w:p>
-      <w:pPr>
-        <w:rPr>
-          <w:sz w:val="20"/>
-          <w:szCs w:val="20"/>
-        </w:rPr>
-      </w:pPr>
-      <w:r>
-        <w:rPr>
-          <w:sz w:val="20"/>
-          <w:szCs w:val="20"/>
-        </w:rPr>
-        <w:t xml:space="preserve">- </w:t>
-      </w:r>
-      <w:proofErr w:type="gramStart"/>
-      <w:r>
-        <w:rPr>
-          <w:sz w:val="20"/>
-          <w:szCs w:val="20"/>
-        </w:rPr>
-        <w:t>Updated .</w:t>
+        <w:t>- Implemented CAN module</w:t>
+      </w:r>
+    </w:p>
+    <w:p>
+      <w:pPr>
+        <w:rPr>
+          <w:sz w:val="20"/>
+          <w:szCs w:val="20"/>
+        </w:rPr>
+      </w:pPr>
+      <w:r>
+        <w:rPr>
+          <w:sz w:val="20"/>
+          <w:szCs w:val="20"/>
+        </w:rPr>
+        <w:t xml:space="preserve">- Implemented CAN </w:t>
       </w:r>
       <w:proofErr w:type="spellStart"/>
       <w:r>
@@ -1713,16 +1774,30 @@
           <w:sz w:val="20"/>
           <w:szCs w:val="20"/>
         </w:rPr>
-        <w:t>gitignore</w:t>
+        <w:t>RecvdMsgParser</w:t>
       </w:r>
       <w:proofErr w:type="spellEnd"/>
-      <w:proofErr w:type="gramEnd"/>
-      <w:r>
-        <w:rPr>
-          <w:sz w:val="20"/>
-          <w:szCs w:val="20"/>
-        </w:rPr>
-        <w:t xml:space="preserve"> file: removed '</w:t>
+      <w:r>
+        <w:rPr>
+          <w:sz w:val="20"/>
+          <w:szCs w:val="20"/>
+        </w:rPr>
+        <w:t xml:space="preserve"> module (with example test for Tx and Rx CAN messages)</w:t>
+      </w:r>
+    </w:p>
+    <w:p>
+      <w:pPr>
+        <w:rPr>
+          <w:sz w:val="20"/>
+          <w:szCs w:val="20"/>
+        </w:rPr>
+      </w:pPr>
+      <w:r>
+        <w:rPr>
+          <w:sz w:val="20"/>
+          <w:szCs w:val="20"/>
+        </w:rPr>
+        <w:t xml:space="preserve">- Improvements in </w:t>
       </w:r>
       <w:proofErr w:type="spellStart"/>
       <w:r>
@@ -1730,7 +1805,7 @@
           <w:sz w:val="20"/>
           <w:szCs w:val="20"/>
         </w:rPr>
-        <w:t>nbproject</w:t>
+        <w:t>LED_OnBoard</w:t>
       </w:r>
       <w:proofErr w:type="spellEnd"/>
       <w:r>
@@ -1738,23 +1813,7 @@
           <w:sz w:val="20"/>
           <w:szCs w:val="20"/>
         </w:rPr>
-        <w:t>' and '</w:t>
-      </w:r>
-      <w:proofErr w:type="spellStart"/>
-      <w:r>
-        <w:rPr>
-          <w:sz w:val="20"/>
-          <w:szCs w:val="20"/>
-        </w:rPr>
-        <w:t>dist</w:t>
-      </w:r>
-      <w:proofErr w:type="spellEnd"/>
-      <w:r>
-        <w:rPr>
-          <w:sz w:val="20"/>
-          <w:szCs w:val="20"/>
-        </w:rPr>
-        <w:t>' folders</w:t>
+        <w:t xml:space="preserve"> module and Version module</w:t>
       </w:r>
     </w:p>
     <w:p>
@@ -1781,7 +1840,6 @@
         <w:pStyle w:val="Titolo1"/>
       </w:pPr>
       <w:r>
-        <w:lastRenderedPageBreak/>
         <w:t>Release 0.0.1</w:t>
       </w:r>
     </w:p>
@@ -1827,7 +1885,7 @@
           <w:szCs w:val="20"/>
           <w:lang w:val="en-US"/>
         </w:rPr>
-        <w:t>d473c92</w:t>
+        <w:t>707e293</w:t>
       </w:r>
       <w:r>
         <w:rPr>
@@ -1861,7 +1919,15 @@
           <w:szCs w:val="20"/>
           <w:lang w:val="en-US"/>
         </w:rPr>
-        <w:t>: September 11, 2024</w:t>
+        <w:t xml:space="preserve">: </w:t>
+      </w:r>
+      <w:r>
+        <w:rPr>
+          <w:sz w:val="20"/>
+          <w:szCs w:val="20"/>
+          <w:lang w:val="en-US"/>
+        </w:rPr>
+        <w:t>September 12, 2024</w:t>
       </w:r>
     </w:p>
     <w:p>
@@ -1925,14 +1991,22 @@
           <w:sz w:val="20"/>
           <w:szCs w:val="20"/>
         </w:rPr>
-        <w:t xml:space="preserve">- </w:t>
-      </w:r>
-      <w:r>
-        <w:rPr>
-          <w:sz w:val="20"/>
-          <w:szCs w:val="20"/>
-        </w:rPr>
-        <w:t xml:space="preserve">Implemented module </w:t>
+        <w:t>- Implemented Version module</w:t>
+      </w:r>
+    </w:p>
+    <w:p>
+      <w:pPr>
+        <w:rPr>
+          <w:sz w:val="20"/>
+          <w:szCs w:val="20"/>
+        </w:rPr>
+      </w:pPr>
+      <w:r>
+        <w:rPr>
+          <w:sz w:val="20"/>
+          <w:szCs w:val="20"/>
+        </w:rPr>
+        <w:t>- Updated .</w:t>
       </w:r>
       <w:proofErr w:type="spellStart"/>
       <w:r>
@@ -1940,7 +2014,7 @@
           <w:sz w:val="20"/>
           <w:szCs w:val="20"/>
         </w:rPr>
-        <w:t>App_Main</w:t>
+        <w:t>gitignore</w:t>
       </w:r>
       <w:proofErr w:type="spellEnd"/>
       <w:r>
@@ -1948,53 +2022,7 @@
           <w:sz w:val="20"/>
           <w:szCs w:val="20"/>
         </w:rPr>
-        <w:t xml:space="preserve"> to manage the project scheduler</w:t>
-      </w:r>
-    </w:p>
-    <w:p>
-      <w:pPr>
-        <w:rPr>
-          <w:sz w:val="20"/>
-          <w:szCs w:val="20"/>
-        </w:rPr>
-      </w:pPr>
-      <w:r>
-        <w:rPr>
-          <w:sz w:val="20"/>
-          <w:szCs w:val="20"/>
-        </w:rPr>
-        <w:t xml:space="preserve">- Implemented module Timers to have </w:t>
-      </w:r>
-      <w:proofErr w:type="gramStart"/>
-      <w:r>
-        <w:rPr>
-          <w:sz w:val="20"/>
-          <w:szCs w:val="20"/>
-        </w:rPr>
-        <w:t>timers</w:t>
-      </w:r>
-      <w:proofErr w:type="gramEnd"/>
-      <w:r>
-        <w:rPr>
-          <w:sz w:val="20"/>
-          <w:szCs w:val="20"/>
-        </w:rPr>
-        <w:t xml:space="preserve"> functionalities</w:t>
-      </w:r>
-    </w:p>
-    <w:p>
-      <w:pPr>
-        <w:rPr>
-          <w:sz w:val="20"/>
-          <w:szCs w:val="20"/>
-        </w:rPr>
-      </w:pPr>
-      <w:r>
-        <w:rPr>
-          <w:sz w:val="20"/>
-          <w:szCs w:val="20"/>
-        </w:rPr>
-        <w:t xml:space="preserve">- Implemented module LED On Board to manage on board </w:t>
+        <w:t xml:space="preserve"> file: removed '</w:t>
       </w:r>
       <w:proofErr w:type="spellStart"/>
       <w:r>
@@ -2002,23 +2030,15 @@
           <w:sz w:val="20"/>
           <w:szCs w:val="20"/>
         </w:rPr>
-        <w:t>leds</w:t>
+        <w:t>nbproject</w:t>
       </w:r>
       <w:proofErr w:type="spellEnd"/>
-    </w:p>
-    <w:p>
-      <w:pPr>
-        <w:rPr>
-          <w:sz w:val="20"/>
-          <w:szCs w:val="20"/>
-        </w:rPr>
-      </w:pPr>
-      <w:r>
-        <w:rPr>
-          <w:sz w:val="20"/>
-          <w:szCs w:val="20"/>
-        </w:rPr>
-        <w:t xml:space="preserve">- Implemented </w:t>
+      <w:r>
+        <w:rPr>
+          <w:sz w:val="20"/>
+          <w:szCs w:val="20"/>
+        </w:rPr>
+        <w:t>' and '</w:t>
       </w:r>
       <w:proofErr w:type="spellStart"/>
       <w:r>
@@ -2026,7 +2046,7 @@
           <w:sz w:val="20"/>
           <w:szCs w:val="20"/>
         </w:rPr>
-        <w:t>hearbeat</w:t>
+        <w:t>dist</w:t>
       </w:r>
       <w:proofErr w:type="spellEnd"/>
       <w:r>
@@ -2034,7 +2054,7 @@
           <w:sz w:val="20"/>
           <w:szCs w:val="20"/>
         </w:rPr>
-        <w:t xml:space="preserve"> for On Board Green LED- Added LMU ChangeLog.docx file</w:t>
+        <w:t>' folders</w:t>
       </w:r>
     </w:p>
     <w:p>
@@ -2048,18 +2068,170 @@
       </w:pPr>
       <w:r>
         <w:rPr>
+          <w:rFonts w:ascii="Verdana" w:hAnsi="Verdana"/>
+          <w:color w:val="4C94D8" w:themeColor="text2" w:themeTint="80"/>
+          <w:sz w:val="20"/>
+          <w:szCs w:val="20"/>
+        </w:rPr>
+        <w:t>----------------------------------------------------------------------------------------------------------</w:t>
+      </w:r>
+    </w:p>
+    <w:p>
+      <w:pPr>
+        <w:pStyle w:val="Titolo1"/>
+      </w:pPr>
+      <w:r>
+        <w:t>Release 0.0.1</w:t>
+      </w:r>
+    </w:p>
+    <w:p>
+      <w:pPr>
+        <w:tabs>
+          <w:tab w:val="left" w:pos="0"/>
+          <w:tab w:val="left" w:pos="3402"/>
+        </w:tabs>
+        <w:rPr>
+          <w:sz w:val="20"/>
+          <w:szCs w:val="20"/>
+          <w:lang w:val="en-US"/>
+        </w:rPr>
+      </w:pPr>
+      <w:r>
+        <w:rPr>
+          <w:b/>
+          <w:bCs/>
+          <w:sz w:val="20"/>
+          <w:szCs w:val="20"/>
+        </w:rPr>
+        <w:t>GIT Commit</w:t>
+      </w:r>
+      <w:r>
+        <w:rPr>
+          <w:sz w:val="20"/>
+          <w:szCs w:val="20"/>
+        </w:rPr>
+        <w:t xml:space="preserve">: </w:t>
+      </w:r>
+      <w:r>
+        <w:rPr>
+          <w:sz w:val="20"/>
+          <w:szCs w:val="20"/>
+          <w:lang w:val="en-US"/>
+        </w:rPr>
+        <w:t>[</w:t>
+      </w:r>
+      <w:r>
+        <w:rPr>
+          <w:sz w:val="20"/>
+          <w:szCs w:val="20"/>
+          <w:lang w:val="en-US"/>
+        </w:rPr>
+        <w:t>d473c92</w:t>
+      </w:r>
+      <w:r>
+        <w:rPr>
+          <w:sz w:val="20"/>
+          <w:szCs w:val="20"/>
+          <w:lang w:val="en-US"/>
+        </w:rPr>
+        <w:t>]</w:t>
+      </w:r>
+      <w:r>
+        <w:rPr>
+          <w:sz w:val="20"/>
+          <w:szCs w:val="20"/>
+          <w:lang w:val="en-US"/>
+        </w:rPr>
+        <w:tab/>
+      </w:r>
+      <w:r>
+        <w:rPr>
+          <w:b/>
+          <w:bCs/>
+          <w:sz w:val="20"/>
+          <w:szCs w:val="20"/>
+          <w:lang w:val="en-US"/>
+        </w:rPr>
+        <w:t>Date</w:t>
+      </w:r>
+      <w:r>
+        <w:rPr>
+          <w:sz w:val="20"/>
+          <w:szCs w:val="20"/>
+          <w:lang w:val="en-US"/>
+        </w:rPr>
+        <w:t>: September 11, 2024</w:t>
+      </w:r>
+    </w:p>
+    <w:p>
+      <w:pPr>
+        <w:tabs>
+          <w:tab w:val="left" w:pos="0"/>
+          <w:tab w:val="left" w:pos="3402"/>
+        </w:tabs>
+        <w:rPr>
+          <w:sz w:val="20"/>
+          <w:szCs w:val="20"/>
+          <w:lang w:val="it-IT"/>
+        </w:rPr>
+      </w:pPr>
+      <w:r>
+        <w:rPr>
+          <w:b/>
+          <w:bCs/>
+          <w:sz w:val="20"/>
+          <w:szCs w:val="20"/>
+          <w:lang w:val="it-IT"/>
+        </w:rPr>
+        <w:t>Author</w:t>
+      </w:r>
+      <w:r>
+        <w:rPr>
+          <w:sz w:val="20"/>
+          <w:szCs w:val="20"/>
+          <w:lang w:val="it-IT"/>
+        </w:rPr>
+        <w:t>: BRANCARO\</w:t>
+      </w:r>
+      <w:proofErr w:type="spellStart"/>
+      <w:r>
+        <w:rPr>
+          <w:sz w:val="20"/>
+          <w:szCs w:val="20"/>
+          <w:lang w:val="it-IT"/>
+        </w:rPr>
+        <w:t>p.parrino</w:t>
+      </w:r>
+      <w:proofErr w:type="spellEnd"/>
+      <w:r>
+        <w:rPr>
+          <w:sz w:val="20"/>
+          <w:szCs w:val="20"/>
+          <w:lang w:val="it-IT"/>
+        </w:rPr>
+        <w:t xml:space="preserve"> &lt;p.parrino@brancaro.com&gt;</w:t>
+      </w:r>
+    </w:p>
+    <w:p>
+      <w:pPr>
+        <w:rPr>
+          <w:sz w:val="20"/>
+          <w:szCs w:val="20"/>
+        </w:rPr>
+      </w:pPr>
+      <w:r>
+        <w:rPr>
           <w:sz w:val="20"/>
           <w:szCs w:val="20"/>
         </w:rPr>
         <w:t xml:space="preserve">- </w:t>
       </w:r>
-      <w:proofErr w:type="gramStart"/>
-      <w:r>
-        <w:rPr>
-          <w:sz w:val="20"/>
-          <w:szCs w:val="20"/>
-        </w:rPr>
-        <w:t>Modified .</w:t>
+      <w:r>
+        <w:rPr>
+          <w:sz w:val="20"/>
+          <w:szCs w:val="20"/>
+        </w:rPr>
+        <w:t xml:space="preserve">Implemented module </w:t>
       </w:r>
       <w:proofErr w:type="spellStart"/>
       <w:r>
@@ -2067,10 +2239,112 @@
           <w:sz w:val="20"/>
           <w:szCs w:val="20"/>
         </w:rPr>
+        <w:t>App_Main</w:t>
+      </w:r>
+      <w:proofErr w:type="spellEnd"/>
+      <w:r>
+        <w:rPr>
+          <w:sz w:val="20"/>
+          <w:szCs w:val="20"/>
+        </w:rPr>
+        <w:t xml:space="preserve"> to manage the project scheduler</w:t>
+      </w:r>
+    </w:p>
+    <w:p>
+      <w:pPr>
+        <w:rPr>
+          <w:sz w:val="20"/>
+          <w:szCs w:val="20"/>
+        </w:rPr>
+      </w:pPr>
+      <w:r>
+        <w:rPr>
+          <w:sz w:val="20"/>
+          <w:szCs w:val="20"/>
+        </w:rPr>
+        <w:t>- Implemented module Timers to have timers functionalities</w:t>
+      </w:r>
+    </w:p>
+    <w:p>
+      <w:pPr>
+        <w:rPr>
+          <w:sz w:val="20"/>
+          <w:szCs w:val="20"/>
+        </w:rPr>
+      </w:pPr>
+      <w:r>
+        <w:rPr>
+          <w:sz w:val="20"/>
+          <w:szCs w:val="20"/>
+        </w:rPr>
+        <w:t xml:space="preserve">- Implemented module LED On Board to manage on board </w:t>
+      </w:r>
+      <w:proofErr w:type="spellStart"/>
+      <w:r>
+        <w:rPr>
+          <w:sz w:val="20"/>
+          <w:szCs w:val="20"/>
+        </w:rPr>
+        <w:t>leds</w:t>
+      </w:r>
+      <w:proofErr w:type="spellEnd"/>
+    </w:p>
+    <w:p>
+      <w:pPr>
+        <w:rPr>
+          <w:sz w:val="20"/>
+          <w:szCs w:val="20"/>
+        </w:rPr>
+      </w:pPr>
+      <w:r>
+        <w:rPr>
+          <w:sz w:val="20"/>
+          <w:szCs w:val="20"/>
+        </w:rPr>
+        <w:t xml:space="preserve">- Implemented </w:t>
+      </w:r>
+      <w:proofErr w:type="spellStart"/>
+      <w:r>
+        <w:rPr>
+          <w:sz w:val="20"/>
+          <w:szCs w:val="20"/>
+        </w:rPr>
+        <w:t>hearbeat</w:t>
+      </w:r>
+      <w:proofErr w:type="spellEnd"/>
+      <w:r>
+        <w:rPr>
+          <w:sz w:val="20"/>
+          <w:szCs w:val="20"/>
+        </w:rPr>
+        <w:t xml:space="preserve"> for On Board Green LED- Added LMU ChangeLog.docx file</w:t>
+      </w:r>
+    </w:p>
+    <w:p>
+      <w:pPr>
+        <w:rPr>
+          <w:rFonts w:ascii="Verdana" w:hAnsi="Verdana"/>
+          <w:color w:val="4C94D8" w:themeColor="text2" w:themeTint="80"/>
+          <w:sz w:val="20"/>
+          <w:szCs w:val="20"/>
+        </w:rPr>
+      </w:pPr>
+      <w:r>
+        <w:rPr>
+          <w:sz w:val="20"/>
+          <w:szCs w:val="20"/>
+        </w:rPr>
+        <w:t>- Modified .</w:t>
+      </w:r>
+      <w:proofErr w:type="spellStart"/>
+      <w:r>
+        <w:rPr>
+          <w:sz w:val="20"/>
+          <w:szCs w:val="20"/>
+        </w:rPr>
         <w:t>gitignore</w:t>
       </w:r>
       <w:proofErr w:type="spellEnd"/>
-      <w:proofErr w:type="gramEnd"/>
       <w:r>
         <w:rPr>
           <w:sz w:val="20"/>
@@ -2344,6 +2618,7 @@
           <w:szCs w:val="20"/>
           <w:lang w:val="en-US"/>
         </w:rPr>
+        <w:lastRenderedPageBreak/>
         <w:t xml:space="preserve">- </w:t>
       </w:r>
       <w:r>
@@ -2356,7 +2631,6 @@
         <w:t xml:space="preserve">Set UART1 to Baud Rate:115200, </w:t>
       </w:r>
       <w:proofErr w:type="spellStart"/>
-      <w:proofErr w:type="gramStart"/>
       <w:r>
         <w:rPr>
           <w:sz w:val="20"/>
@@ -2366,7 +2640,6 @@
         <w:t>Parity:None</w:t>
       </w:r>
       <w:proofErr w:type="spellEnd"/>
-      <w:proofErr w:type="gramEnd"/>
       <w:r>
         <w:rPr>
           <w:sz w:val="20"/>
@@ -3032,7 +3305,7 @@
   <w:style w:type="paragraph" w:default="1" w:styleId="Normale">
     <w:name w:val="Normal"/>
     <w:qFormat/>
-    <w:rsid w:val="00FC02E9"/>
+    <w:rsid w:val="00F008D2"/>
     <w:rPr>
       <w:lang w:val="en-GB"/>
     </w:rPr>

</xml_diff>

<commit_message>
- Fixed WARNING about  " #pragma config OSCIOFNC = OFF    //OSC2 Pin Function bit->OSC2 is clock output"   There was a conflict with Bootloader and LMU apllication settings
</commit_message>
<xml_diff>
--- a/LMU.X/LMU ChangeLog.docx
+++ b/LMU.X/LMU ChangeLog.docx
@@ -100,7 +100,6 @@
         <w:rPr>
           <w:sz w:val="20"/>
           <w:szCs w:val="20"/>
-          <w:lang w:val="it-IT"/>
         </w:rPr>
       </w:pPr>
       <w:r>
@@ -109,7 +108,6 @@
           <w:bCs/>
           <w:sz w:val="20"/>
           <w:szCs w:val="20"/>
-          <w:lang w:val="it-IT"/>
         </w:rPr>
         <w:t>Author</w:t>
       </w:r>
@@ -117,7 +115,6 @@
         <w:rPr>
           <w:sz w:val="20"/>
           <w:szCs w:val="20"/>
-          <w:lang w:val="it-IT"/>
         </w:rPr>
         <w:t>: BRANCARO\</w:t>
       </w:r>
@@ -126,7 +123,6 @@
         <w:rPr>
           <w:sz w:val="20"/>
           <w:szCs w:val="20"/>
-          <w:lang w:val="it-IT"/>
         </w:rPr>
         <w:t>p.parrino</w:t>
       </w:r>
@@ -135,7 +131,6 @@
         <w:rPr>
           <w:sz w:val="20"/>
           <w:szCs w:val="20"/>
-          <w:lang w:val="it-IT"/>
         </w:rPr>
         <w:t xml:space="preserve"> </w:t>
       </w:r>
@@ -145,7 +140,6 @@
             <w:rStyle w:val="Collegamentoipertestuale"/>
             <w:sz w:val="20"/>
             <w:szCs w:val="20"/>
-            <w:lang w:val="it-IT"/>
           </w:rPr>
           <w:t>p.parrino@brancaro.com</w:t>
         </w:r>
@@ -233,7 +227,7 @@
           <w:szCs w:val="20"/>
           <w:lang w:val="en-US"/>
         </w:rPr>
-        <w:t>7e5616a</w:t>
+        <w:t>638870e</w:t>
       </w:r>
       <w:r>
         <w:rPr>
@@ -275,7 +269,7 @@
           <w:szCs w:val="20"/>
           <w:lang w:val="en-US"/>
         </w:rPr>
-        <w:t>October 21, 2024</w:t>
+        <w:t>October 22, 2024</w:t>
       </w:r>
     </w:p>
     <w:p>
@@ -352,7 +346,15 @@
           <w:szCs w:val="20"/>
           <w:lang w:val="en-US"/>
         </w:rPr>
-        <w:t xml:space="preserve">- Implemented LMU </w:t>
+        <w:t xml:space="preserve">- </w:t>
+      </w:r>
+      <w:r>
+        <w:rPr>
+          <w:sz w:val="20"/>
+          <w:szCs w:val="20"/>
+          <w:lang w:val="en-US"/>
+        </w:rPr>
+        <w:t xml:space="preserve">Implemented </w:t>
       </w:r>
       <w:proofErr w:type="spellStart"/>
       <w:r>
@@ -361,113 +363,32 @@
           <w:szCs w:val="20"/>
           <w:lang w:val="en-US"/>
         </w:rPr>
-        <w:t>BootLoader</w:t>
+        <w:t>HW_HeartBeat</w:t>
       </w:r>
       <w:proofErr w:type="spellEnd"/>
-    </w:p>
-    <w:p>
-      <w:pPr>
-        <w:rPr>
-          <w:sz w:val="20"/>
-          <w:szCs w:val="20"/>
-          <w:lang w:val="en-US"/>
-        </w:rPr>
-      </w:pPr>
-      <w:r>
-        <w:rPr>
-          <w:sz w:val="20"/>
-          <w:szCs w:val="20"/>
-          <w:lang w:val="en-US"/>
-        </w:rPr>
-        <w:t xml:space="preserve">- Added </w:t>
-      </w:r>
-      <w:proofErr w:type="spellStart"/>
-      <w:r>
-        <w:rPr>
-          <w:sz w:val="20"/>
-          <w:szCs w:val="20"/>
-          <w:lang w:val="en-US"/>
-        </w:rPr>
-        <w:t>UnifiedHostApp</w:t>
-      </w:r>
-      <w:proofErr w:type="spellEnd"/>
-      <w:r>
-        <w:rPr>
-          <w:sz w:val="20"/>
-          <w:szCs w:val="20"/>
-          <w:lang w:val="en-US"/>
-        </w:rPr>
-        <w:t xml:space="preserve"> Microchip application associated to </w:t>
-      </w:r>
-      <w:proofErr w:type="spellStart"/>
-      <w:r>
-        <w:rPr>
-          <w:sz w:val="20"/>
-          <w:szCs w:val="20"/>
-          <w:lang w:val="en-US"/>
-        </w:rPr>
-        <w:t>BootLoader</w:t>
-      </w:r>
-      <w:proofErr w:type="spellEnd"/>
-      <w:r>
-        <w:rPr>
-          <w:sz w:val="20"/>
-          <w:szCs w:val="20"/>
-          <w:lang w:val="en-US"/>
-        </w:rPr>
-        <w:t xml:space="preserve"> to download the LMU application SW into LMU board</w:t>
-      </w:r>
-    </w:p>
-    <w:p>
-      <w:pPr>
-        <w:rPr>
-          <w:sz w:val="20"/>
-          <w:szCs w:val="20"/>
-        </w:rPr>
-      </w:pPr>
-      <w:r>
-        <w:rPr>
-          <w:sz w:val="20"/>
-          <w:szCs w:val="20"/>
-          <w:lang w:val="en-US"/>
-        </w:rPr>
-        <w:t xml:space="preserve">- Updated LMU SW </w:t>
-      </w:r>
-      <w:proofErr w:type="spellStart"/>
-      <w:r>
-        <w:rPr>
-          <w:sz w:val="20"/>
-          <w:szCs w:val="20"/>
-          <w:lang w:val="en-US"/>
-        </w:rPr>
-        <w:t>tho</w:t>
-      </w:r>
-      <w:proofErr w:type="spellEnd"/>
-      <w:r>
-        <w:rPr>
-          <w:sz w:val="20"/>
-          <w:szCs w:val="20"/>
-          <w:lang w:val="en-US"/>
-        </w:rPr>
-        <w:t xml:space="preserve"> handle </w:t>
-      </w:r>
-      <w:proofErr w:type="spellStart"/>
-      <w:r>
-        <w:rPr>
-          <w:sz w:val="20"/>
-          <w:szCs w:val="20"/>
-          <w:lang w:val="en-US"/>
-        </w:rPr>
-        <w:t>BooLoader</w:t>
-      </w:r>
-      <w:proofErr w:type="spellEnd"/>
-      <w:r>
-        <w:rPr>
-          <w:sz w:val="20"/>
-          <w:szCs w:val="20"/>
-          <w:lang w:val="en-US"/>
-        </w:rPr>
-        <w:t xml:space="preserve"> functionalities</w:t>
+      <w:r>
+        <w:rPr>
+          <w:sz w:val="20"/>
+          <w:szCs w:val="20"/>
+          <w:lang w:val="en-US"/>
+        </w:rPr>
+        <w:t xml:space="preserve"> module</w:t>
+      </w:r>
+    </w:p>
+    <w:p>
+      <w:pPr>
+        <w:rPr>
+          <w:sz w:val="20"/>
+          <w:szCs w:val="20"/>
+        </w:rPr>
+      </w:pPr>
+      <w:r>
+        <w:rPr>
+          <w:sz w:val="20"/>
+          <w:szCs w:val="20"/>
+          <w:lang w:val="en-US"/>
+        </w:rPr>
+        <w:t>- Renamed Digital Input / Output name pins with DI_ and DO_ prefix</w:t>
       </w:r>
     </w:p>
     <w:p>
@@ -536,7 +457,7 @@
           <w:szCs w:val="20"/>
           <w:lang w:val="en-US"/>
         </w:rPr>
-        <w:t>1256194</w:t>
+        <w:t>7e5616a</w:t>
       </w:r>
       <w:r>
         <w:rPr>
@@ -578,7 +499,7 @@
           <w:szCs w:val="20"/>
           <w:lang w:val="en-US"/>
         </w:rPr>
-        <w:t>October 07, 2024</w:t>
+        <w:t>October 21, 2024</w:t>
       </w:r>
     </w:p>
     <w:p>
@@ -655,32 +576,7 @@
           <w:szCs w:val="20"/>
           <w:lang w:val="en-US"/>
         </w:rPr>
-        <w:t xml:space="preserve">- </w:t>
-      </w:r>
-      <w:r>
-        <w:rPr>
-          <w:sz w:val="20"/>
-          <w:szCs w:val="20"/>
-          <w:lang w:val="en-US"/>
-        </w:rPr>
-        <w:t>Added calculation functions for all ADCs on Override + Logic Board</w:t>
-      </w:r>
-    </w:p>
-    <w:p>
-      <w:pPr>
-        <w:rPr>
-          <w:sz w:val="20"/>
-          <w:szCs w:val="20"/>
-          <w:lang w:val="en-US"/>
-        </w:rPr>
-      </w:pPr>
-      <w:r>
-        <w:rPr>
-          <w:sz w:val="20"/>
-          <w:szCs w:val="20"/>
-          <w:lang w:val="en-US"/>
-        </w:rPr>
-        <w:t xml:space="preserve">- Added Maintenance pins for manage </w:t>
+        <w:t xml:space="preserve">- Implemented LMU </w:t>
       </w:r>
       <w:proofErr w:type="spellStart"/>
       <w:r>
@@ -689,16 +585,25 @@
           <w:szCs w:val="20"/>
           <w:lang w:val="en-US"/>
         </w:rPr>
-        <w:t>hw</w:t>
+        <w:t>BootLoader</w:t>
       </w:r>
       <w:proofErr w:type="spellEnd"/>
-      <w:r>
-        <w:rPr>
-          <w:sz w:val="20"/>
-          <w:szCs w:val="20"/>
-          <w:lang w:val="en-US"/>
-        </w:rPr>
-        <w:t xml:space="preserve"> heartbeat. (temporary in </w:t>
+    </w:p>
+    <w:p>
+      <w:pPr>
+        <w:rPr>
+          <w:sz w:val="20"/>
+          <w:szCs w:val="20"/>
+          <w:lang w:val="en-US"/>
+        </w:rPr>
+      </w:pPr>
+      <w:r>
+        <w:rPr>
+          <w:sz w:val="20"/>
+          <w:szCs w:val="20"/>
+          <w:lang w:val="en-US"/>
+        </w:rPr>
+        <w:t xml:space="preserve">- Added </w:t>
       </w:r>
       <w:proofErr w:type="spellStart"/>
       <w:r>
@@ -707,7 +612,7 @@
           <w:szCs w:val="20"/>
           <w:lang w:val="en-US"/>
         </w:rPr>
-        <w:t>LED_OnBoard</w:t>
+        <w:t>UnifiedHostApp</w:t>
       </w:r>
       <w:proofErr w:type="spellEnd"/>
       <w:r>
@@ -716,23 +621,77 @@
           <w:szCs w:val="20"/>
           <w:lang w:val="en-US"/>
         </w:rPr>
-        <w:t xml:space="preserve"> module)</w:t>
-      </w:r>
-    </w:p>
-    <w:p>
-      <w:pPr>
-        <w:rPr>
-          <w:sz w:val="20"/>
-          <w:szCs w:val="20"/>
-        </w:rPr>
-      </w:pPr>
-      <w:r>
-        <w:rPr>
-          <w:sz w:val="20"/>
-          <w:szCs w:val="20"/>
-          <w:lang w:val="en-US"/>
-        </w:rPr>
-        <w:t>- Added PEAKCAN LMU project for data CAN management</w:t>
+        <w:t xml:space="preserve"> Microchip application associated to </w:t>
+      </w:r>
+      <w:proofErr w:type="spellStart"/>
+      <w:r>
+        <w:rPr>
+          <w:sz w:val="20"/>
+          <w:szCs w:val="20"/>
+          <w:lang w:val="en-US"/>
+        </w:rPr>
+        <w:t>BootLoader</w:t>
+      </w:r>
+      <w:proofErr w:type="spellEnd"/>
+      <w:r>
+        <w:rPr>
+          <w:sz w:val="20"/>
+          <w:szCs w:val="20"/>
+          <w:lang w:val="en-US"/>
+        </w:rPr>
+        <w:t xml:space="preserve"> to download the LMU application SW into LMU board</w:t>
+      </w:r>
+    </w:p>
+    <w:p>
+      <w:pPr>
+        <w:rPr>
+          <w:sz w:val="20"/>
+          <w:szCs w:val="20"/>
+        </w:rPr>
+      </w:pPr>
+      <w:r>
+        <w:rPr>
+          <w:sz w:val="20"/>
+          <w:szCs w:val="20"/>
+          <w:lang w:val="en-US"/>
+        </w:rPr>
+        <w:t xml:space="preserve">- Updated LMU SW </w:t>
+      </w:r>
+      <w:proofErr w:type="spellStart"/>
+      <w:r>
+        <w:rPr>
+          <w:sz w:val="20"/>
+          <w:szCs w:val="20"/>
+          <w:lang w:val="en-US"/>
+        </w:rPr>
+        <w:t>tho</w:t>
+      </w:r>
+      <w:proofErr w:type="spellEnd"/>
+      <w:r>
+        <w:rPr>
+          <w:sz w:val="20"/>
+          <w:szCs w:val="20"/>
+          <w:lang w:val="en-US"/>
+        </w:rPr>
+        <w:t xml:space="preserve"> handle </w:t>
+      </w:r>
+      <w:proofErr w:type="spellStart"/>
+      <w:r>
+        <w:rPr>
+          <w:sz w:val="20"/>
+          <w:szCs w:val="20"/>
+          <w:lang w:val="en-US"/>
+        </w:rPr>
+        <w:t>BooLoader</w:t>
+      </w:r>
+      <w:proofErr w:type="spellEnd"/>
+      <w:r>
+        <w:rPr>
+          <w:sz w:val="20"/>
+          <w:szCs w:val="20"/>
+          <w:lang w:val="en-US"/>
+        </w:rPr>
+        <w:t xml:space="preserve"> functionalities</w:t>
       </w:r>
     </w:p>
     <w:p>
@@ -801,7 +760,7 @@
           <w:szCs w:val="20"/>
           <w:lang w:val="en-US"/>
         </w:rPr>
-        <w:t>0286331</w:t>
+        <w:t>1256194</w:t>
       </w:r>
       <w:r>
         <w:rPr>
@@ -843,7 +802,7 @@
           <w:szCs w:val="20"/>
           <w:lang w:val="en-US"/>
         </w:rPr>
-        <w:t>October 01, 2024</w:t>
+        <w:t>October 07, 2024</w:t>
       </w:r>
     </w:p>
     <w:p>
@@ -866,6 +825,7 @@
           <w:szCs w:val="20"/>
           <w:lang w:val="it-IT"/>
         </w:rPr>
+        <w:lastRenderedPageBreak/>
         <w:t>Author</w:t>
       </w:r>
       <w:r>
@@ -928,7 +888,24 @@
           <w:szCs w:val="20"/>
           <w:lang w:val="en-US"/>
         </w:rPr>
-        <w:t xml:space="preserve">Improved and tested </w:t>
+        <w:t>Added calculation functions for all ADCs on Override + Logic Board</w:t>
+      </w:r>
+    </w:p>
+    <w:p>
+      <w:pPr>
+        <w:rPr>
+          <w:sz w:val="20"/>
+          <w:szCs w:val="20"/>
+          <w:lang w:val="en-US"/>
+        </w:rPr>
+      </w:pPr>
+      <w:r>
+        <w:rPr>
+          <w:sz w:val="20"/>
+          <w:szCs w:val="20"/>
+          <w:lang w:val="en-US"/>
+        </w:rPr>
+        <w:t xml:space="preserve">- Added Maintenance pins for manage </w:t>
       </w:r>
       <w:proofErr w:type="spellStart"/>
       <w:r>
@@ -937,7 +914,7 @@
           <w:szCs w:val="20"/>
           <w:lang w:val="en-US"/>
         </w:rPr>
-        <w:t>ADCManager</w:t>
+        <w:t>hw</w:t>
       </w:r>
       <w:proofErr w:type="spellEnd"/>
       <w:r>
@@ -946,23 +923,7 @@
           <w:szCs w:val="20"/>
           <w:lang w:val="en-US"/>
         </w:rPr>
-        <w:t xml:space="preserve"> module</w:t>
-      </w:r>
-    </w:p>
-    <w:p>
-      <w:pPr>
-        <w:rPr>
-          <w:sz w:val="20"/>
-          <w:szCs w:val="20"/>
-        </w:rPr>
-      </w:pPr>
-      <w:r>
-        <w:rPr>
-          <w:sz w:val="20"/>
-          <w:szCs w:val="20"/>
-          <w:lang w:val="en-US"/>
-        </w:rPr>
-        <w:t xml:space="preserve">- Improved </w:t>
+        <w:t xml:space="preserve"> heartbeat. (temporary in </w:t>
       </w:r>
       <w:proofErr w:type="spellStart"/>
       <w:r>
@@ -971,7 +932,7 @@
           <w:szCs w:val="20"/>
           <w:lang w:val="en-US"/>
         </w:rPr>
-        <w:t>CANFeddback</w:t>
+        <w:t>LED_OnBoard</w:t>
       </w:r>
       <w:proofErr w:type="spellEnd"/>
       <w:r>
@@ -980,7 +941,23 @@
           <w:szCs w:val="20"/>
           <w:lang w:val="en-US"/>
         </w:rPr>
-        <w:t xml:space="preserve"> module</w:t>
+        <w:t xml:space="preserve"> module)</w:t>
+      </w:r>
+    </w:p>
+    <w:p>
+      <w:pPr>
+        <w:rPr>
+          <w:sz w:val="20"/>
+          <w:szCs w:val="20"/>
+        </w:rPr>
+      </w:pPr>
+      <w:r>
+        <w:rPr>
+          <w:sz w:val="20"/>
+          <w:szCs w:val="20"/>
+          <w:lang w:val="en-US"/>
+        </w:rPr>
+        <w:t>- Added PEAKCAN LMU project for data CAN management</w:t>
       </w:r>
     </w:p>
     <w:p>
@@ -994,7 +971,11 @@
         <w:t>----------------------------------------------------------------------------------------------------------</w:t>
       </w:r>
     </w:p>
-    <w:p/>
+    <w:p>
+      <w:pPr>
+        <w:pStyle w:val="Titolo1"/>
+      </w:pPr>
+    </w:p>
     <w:p>
       <w:pPr>
         <w:pStyle w:val="Titolo1"/>
@@ -1045,7 +1026,7 @@
           <w:szCs w:val="20"/>
           <w:lang w:val="en-US"/>
         </w:rPr>
-        <w:t>13f2e7e</w:t>
+        <w:t>0286331</w:t>
       </w:r>
       <w:r>
         <w:rPr>
@@ -1087,7 +1068,7 @@
           <w:szCs w:val="20"/>
           <w:lang w:val="en-US"/>
         </w:rPr>
-        <w:t>September 27, 2024</w:t>
+        <w:t>October 01, 2024</w:t>
       </w:r>
     </w:p>
     <w:p>
@@ -1164,7 +1145,15 @@
           <w:szCs w:val="20"/>
           <w:lang w:val="en-US"/>
         </w:rPr>
-        <w:t xml:space="preserve">- Implemented </w:t>
+        <w:t xml:space="preserve">- </w:t>
+      </w:r>
+      <w:r>
+        <w:rPr>
+          <w:sz w:val="20"/>
+          <w:szCs w:val="20"/>
+          <w:lang w:val="en-US"/>
+        </w:rPr>
+        <w:t xml:space="preserve">Improved and tested </w:t>
       </w:r>
       <w:proofErr w:type="spellStart"/>
       <w:r>
@@ -1190,16 +1179,15 @@
         <w:rPr>
           <w:sz w:val="20"/>
           <w:szCs w:val="20"/>
-          <w:lang w:val="en-US"/>
-        </w:rPr>
-      </w:pPr>
-      <w:r>
-        <w:rPr>
-          <w:sz w:val="20"/>
-          <w:szCs w:val="20"/>
-          <w:lang w:val="en-US"/>
-        </w:rPr>
-        <w:t xml:space="preserve">- </w:t>
+        </w:rPr>
+      </w:pPr>
+      <w:r>
+        <w:rPr>
+          <w:sz w:val="20"/>
+          <w:szCs w:val="20"/>
+          <w:lang w:val="en-US"/>
+        </w:rPr>
+        <w:t xml:space="preserve">- Improved </w:t>
       </w:r>
       <w:proofErr w:type="spellStart"/>
       <w:r>
@@ -1208,109 +1196,7 @@
           <w:szCs w:val="20"/>
           <w:lang w:val="en-US"/>
         </w:rPr>
-        <w:t>Implemente</w:t>
-      </w:r>
-      <w:proofErr w:type="spellEnd"/>
-      <w:r>
-        <w:rPr>
-          <w:sz w:val="20"/>
-          <w:szCs w:val="20"/>
-          <w:lang w:val="en-US"/>
-        </w:rPr>
-        <w:t xml:space="preserve"> ADC module</w:t>
-      </w:r>
-    </w:p>
-    <w:p>
-      <w:pPr>
-        <w:rPr>
-          <w:sz w:val="20"/>
-          <w:szCs w:val="20"/>
-          <w:lang w:val="en-US"/>
-        </w:rPr>
-      </w:pPr>
-      <w:r>
-        <w:rPr>
-          <w:sz w:val="20"/>
-          <w:szCs w:val="20"/>
-          <w:lang w:val="en-US"/>
-        </w:rPr>
-        <w:t>- Implemented I2C module</w:t>
-      </w:r>
-    </w:p>
-    <w:p>
-      <w:pPr>
-        <w:rPr>
-          <w:sz w:val="20"/>
-          <w:szCs w:val="20"/>
-          <w:lang w:val="en-US"/>
-        </w:rPr>
-      </w:pPr>
-      <w:r>
-        <w:rPr>
-          <w:sz w:val="20"/>
-          <w:szCs w:val="20"/>
-          <w:lang w:val="en-US"/>
-        </w:rPr>
-        <w:t>- Implemented basic structure for MCP23017_IO_EXP module</w:t>
-      </w:r>
-    </w:p>
-    <w:p>
-      <w:pPr>
-        <w:rPr>
-          <w:sz w:val="20"/>
-          <w:szCs w:val="20"/>
-          <w:lang w:val="en-US"/>
-        </w:rPr>
-      </w:pPr>
-      <w:r>
-        <w:rPr>
-          <w:sz w:val="20"/>
-          <w:szCs w:val="20"/>
-          <w:lang w:val="en-US"/>
-        </w:rPr>
-        <w:t>- Implemented basic structure for PCA9685_IO_PWM module</w:t>
-      </w:r>
-    </w:p>
-    <w:p>
-      <w:pPr>
-        <w:rPr>
-          <w:sz w:val="20"/>
-          <w:szCs w:val="20"/>
-          <w:lang w:val="en-US"/>
-        </w:rPr>
-      </w:pPr>
-      <w:r>
-        <w:rPr>
-          <w:sz w:val="20"/>
-          <w:szCs w:val="20"/>
-          <w:lang w:val="en-US"/>
-        </w:rPr>
-        <w:t>- Implemented basic structure for ADS7128_ADC_EXP module</w:t>
-      </w:r>
-    </w:p>
-    <w:p>
-      <w:pPr>
-        <w:rPr>
-          <w:sz w:val="20"/>
-          <w:szCs w:val="20"/>
-        </w:rPr>
-      </w:pPr>
-      <w:r>
-        <w:rPr>
-          <w:sz w:val="20"/>
-          <w:szCs w:val="20"/>
-          <w:lang w:val="en-US"/>
-        </w:rPr>
-        <w:t xml:space="preserve">- Improved </w:t>
-      </w:r>
-      <w:proofErr w:type="spellStart"/>
-      <w:r>
-        <w:rPr>
-          <w:sz w:val="20"/>
-          <w:szCs w:val="20"/>
-          <w:lang w:val="en-US"/>
-        </w:rPr>
-        <w:t>CANFeedback</w:t>
+        <w:t>CANFeddback</w:t>
       </w:r>
       <w:proofErr w:type="spellEnd"/>
       <w:r>
@@ -1384,7 +1270,7 @@
           <w:szCs w:val="20"/>
           <w:lang w:val="en-US"/>
         </w:rPr>
-        <w:t>cbeb507</w:t>
+        <w:t>13f2e7e</w:t>
       </w:r>
       <w:r>
         <w:rPr>
@@ -1426,7 +1312,7 @@
           <w:szCs w:val="20"/>
           <w:lang w:val="en-US"/>
         </w:rPr>
-        <w:t>September 25, 2024</w:t>
+        <w:t>September 27, 2024</w:t>
       </w:r>
     </w:p>
     <w:p>
@@ -1494,12 +1380,14 @@
         <w:rPr>
           <w:sz w:val="20"/>
           <w:szCs w:val="20"/>
-        </w:rPr>
-      </w:pPr>
-      <w:r>
-        <w:rPr>
-          <w:sz w:val="20"/>
-          <w:szCs w:val="20"/>
+          <w:lang w:val="en-US"/>
+        </w:rPr>
+      </w:pPr>
+      <w:r>
+        <w:rPr>
+          <w:sz w:val="20"/>
+          <w:szCs w:val="20"/>
+          <w:lang w:val="en-US"/>
         </w:rPr>
         <w:t xml:space="preserve">- Implemented </w:t>
       </w:r>
@@ -1508,6 +1396,144 @@
         <w:rPr>
           <w:sz w:val="20"/>
           <w:szCs w:val="20"/>
+          <w:lang w:val="en-US"/>
+        </w:rPr>
+        <w:t>ADCManager</w:t>
+      </w:r>
+      <w:proofErr w:type="spellEnd"/>
+      <w:r>
+        <w:rPr>
+          <w:sz w:val="20"/>
+          <w:szCs w:val="20"/>
+          <w:lang w:val="en-US"/>
+        </w:rPr>
+        <w:t xml:space="preserve"> module</w:t>
+      </w:r>
+    </w:p>
+    <w:p>
+      <w:pPr>
+        <w:rPr>
+          <w:sz w:val="20"/>
+          <w:szCs w:val="20"/>
+          <w:lang w:val="en-US"/>
+        </w:rPr>
+      </w:pPr>
+      <w:r>
+        <w:rPr>
+          <w:sz w:val="20"/>
+          <w:szCs w:val="20"/>
+          <w:lang w:val="en-US"/>
+        </w:rPr>
+        <w:t xml:space="preserve">- </w:t>
+      </w:r>
+      <w:proofErr w:type="spellStart"/>
+      <w:r>
+        <w:rPr>
+          <w:sz w:val="20"/>
+          <w:szCs w:val="20"/>
+          <w:lang w:val="en-US"/>
+        </w:rPr>
+        <w:t>Implemente</w:t>
+      </w:r>
+      <w:proofErr w:type="spellEnd"/>
+      <w:r>
+        <w:rPr>
+          <w:sz w:val="20"/>
+          <w:szCs w:val="20"/>
+          <w:lang w:val="en-US"/>
+        </w:rPr>
+        <w:t xml:space="preserve"> ADC module</w:t>
+      </w:r>
+    </w:p>
+    <w:p>
+      <w:pPr>
+        <w:rPr>
+          <w:sz w:val="20"/>
+          <w:szCs w:val="20"/>
+          <w:lang w:val="en-US"/>
+        </w:rPr>
+      </w:pPr>
+      <w:r>
+        <w:rPr>
+          <w:sz w:val="20"/>
+          <w:szCs w:val="20"/>
+          <w:lang w:val="en-US"/>
+        </w:rPr>
+        <w:t>- Implemented I2C module</w:t>
+      </w:r>
+    </w:p>
+    <w:p>
+      <w:pPr>
+        <w:rPr>
+          <w:sz w:val="20"/>
+          <w:szCs w:val="20"/>
+          <w:lang w:val="en-US"/>
+        </w:rPr>
+      </w:pPr>
+      <w:r>
+        <w:rPr>
+          <w:sz w:val="20"/>
+          <w:szCs w:val="20"/>
+          <w:lang w:val="en-US"/>
+        </w:rPr>
+        <w:t>- Implemented basic structure for MCP23017_IO_EXP module</w:t>
+      </w:r>
+    </w:p>
+    <w:p>
+      <w:pPr>
+        <w:rPr>
+          <w:sz w:val="20"/>
+          <w:szCs w:val="20"/>
+          <w:lang w:val="en-US"/>
+        </w:rPr>
+      </w:pPr>
+      <w:r>
+        <w:rPr>
+          <w:sz w:val="20"/>
+          <w:szCs w:val="20"/>
+          <w:lang w:val="en-US"/>
+        </w:rPr>
+        <w:t>- Implemented basic structure for PCA9685_IO_PWM module</w:t>
+      </w:r>
+    </w:p>
+    <w:p>
+      <w:pPr>
+        <w:rPr>
+          <w:sz w:val="20"/>
+          <w:szCs w:val="20"/>
+          <w:lang w:val="en-US"/>
+        </w:rPr>
+      </w:pPr>
+      <w:r>
+        <w:rPr>
+          <w:sz w:val="20"/>
+          <w:szCs w:val="20"/>
+          <w:lang w:val="en-US"/>
+        </w:rPr>
+        <w:t>- Implemented basic structure for ADS7128_ADC_EXP module</w:t>
+      </w:r>
+    </w:p>
+    <w:p>
+      <w:pPr>
+        <w:rPr>
+          <w:sz w:val="20"/>
+          <w:szCs w:val="20"/>
+        </w:rPr>
+      </w:pPr>
+      <w:r>
+        <w:rPr>
+          <w:sz w:val="20"/>
+          <w:szCs w:val="20"/>
+          <w:lang w:val="en-US"/>
+        </w:rPr>
+        <w:t xml:space="preserve">- Improved </w:t>
+      </w:r>
+      <w:proofErr w:type="spellStart"/>
+      <w:r>
+        <w:rPr>
+          <w:sz w:val="20"/>
+          <w:szCs w:val="20"/>
+          <w:lang w:val="en-US"/>
         </w:rPr>
         <w:t>CANFeedback</w:t>
       </w:r>
@@ -1516,70 +1542,9 @@
         <w:rPr>
           <w:sz w:val="20"/>
           <w:szCs w:val="20"/>
+          <w:lang w:val="en-US"/>
         </w:rPr>
         <w:t xml:space="preserve"> module</w:t>
-      </w:r>
-    </w:p>
-    <w:p>
-      <w:pPr>
-        <w:rPr>
-          <w:sz w:val="20"/>
-          <w:szCs w:val="20"/>
-        </w:rPr>
-      </w:pPr>
-      <w:r>
-        <w:rPr>
-          <w:sz w:val="20"/>
-          <w:szCs w:val="20"/>
-        </w:rPr>
-        <w:t xml:space="preserve">- Moved CAN </w:t>
-      </w:r>
-      <w:proofErr w:type="spellStart"/>
-      <w:r>
-        <w:rPr>
-          <w:sz w:val="20"/>
-          <w:szCs w:val="20"/>
-        </w:rPr>
-        <w:t>HeartBeat</w:t>
-      </w:r>
-      <w:proofErr w:type="spellEnd"/>
-      <w:r>
-        <w:rPr>
-          <w:sz w:val="20"/>
-          <w:szCs w:val="20"/>
-        </w:rPr>
-        <w:t xml:space="preserve"> function in </w:t>
-      </w:r>
-      <w:proofErr w:type="spellStart"/>
-      <w:r>
-        <w:rPr>
-          <w:sz w:val="20"/>
-          <w:szCs w:val="20"/>
-        </w:rPr>
-        <w:t>CANFeedback</w:t>
-      </w:r>
-      <w:proofErr w:type="spellEnd"/>
-      <w:r>
-        <w:rPr>
-          <w:sz w:val="20"/>
-          <w:szCs w:val="20"/>
-        </w:rPr>
-        <w:t xml:space="preserve"> module</w:t>
-      </w:r>
-    </w:p>
-    <w:p>
-      <w:pPr>
-        <w:rPr>
-          <w:sz w:val="20"/>
-          <w:szCs w:val="20"/>
-        </w:rPr>
-      </w:pPr>
-      <w:r>
-        <w:rPr>
-          <w:sz w:val="20"/>
-          <w:szCs w:val="20"/>
-        </w:rPr>
-        <w:t>- Implemented I2C driver</w:t>
       </w:r>
     </w:p>
     <w:p>
@@ -1599,7 +1564,6 @@
         <w:pStyle w:val="Titolo1"/>
       </w:pPr>
       <w:r>
-        <w:lastRenderedPageBreak/>
         <w:t>Release 0.0.1</w:t>
       </w:r>
     </w:p>
@@ -1645,7 +1609,7 @@
           <w:szCs w:val="20"/>
           <w:lang w:val="en-US"/>
         </w:rPr>
-        <w:t>7e6e94a</w:t>
+        <w:t>cbeb507</w:t>
       </w:r>
       <w:r>
         <w:rPr>
@@ -1687,7 +1651,7 @@
           <w:szCs w:val="20"/>
           <w:lang w:val="en-US"/>
         </w:rPr>
-        <w:t>September 24, 2024</w:t>
+        <w:t>September 25, 2024</w:t>
       </w:r>
     </w:p>
     <w:p>
@@ -1736,37 +1700,34 @@
           <w:szCs w:val="20"/>
           <w:lang w:val="it-IT"/>
         </w:rPr>
-        <w:t xml:space="preserve"> &lt;p.parrino@brancaro.com&gt;</w:t>
-      </w:r>
-    </w:p>
-    <w:p>
-      <w:pPr>
-        <w:rPr>
-          <w:sz w:val="20"/>
-          <w:szCs w:val="20"/>
-        </w:rPr>
-      </w:pPr>
-      <w:r>
-        <w:rPr>
-          <w:sz w:val="20"/>
-          <w:szCs w:val="20"/>
-        </w:rPr>
-        <w:t>- Implemented CAN module</w:t>
-      </w:r>
-    </w:p>
-    <w:p>
-      <w:pPr>
-        <w:rPr>
-          <w:sz w:val="20"/>
-          <w:szCs w:val="20"/>
-        </w:rPr>
-      </w:pPr>
-      <w:r>
-        <w:rPr>
-          <w:sz w:val="20"/>
-          <w:szCs w:val="20"/>
-        </w:rPr>
-        <w:t xml:space="preserve">- Implemented CAN </w:t>
+        <w:t xml:space="preserve"> </w:t>
+      </w:r>
+      <w:hyperlink r:id="rId11" w:history="1">
+        <w:r>
+          <w:rPr>
+            <w:rStyle w:val="Collegamentoipertestuale"/>
+            <w:sz w:val="20"/>
+            <w:szCs w:val="20"/>
+            <w:lang w:val="it-IT"/>
+          </w:rPr>
+          <w:t>p.parrino@brancaro.com</w:t>
+        </w:r>
+      </w:hyperlink>
+    </w:p>
+    <w:p>
+      <w:pPr>
+        <w:rPr>
+          <w:sz w:val="20"/>
+          <w:szCs w:val="20"/>
+        </w:rPr>
+      </w:pPr>
+      <w:r>
+        <w:rPr>
+          <w:sz w:val="20"/>
+          <w:szCs w:val="20"/>
+        </w:rPr>
+        <w:lastRenderedPageBreak/>
+        <w:t xml:space="preserve">- Implemented </w:t>
       </w:r>
       <w:proofErr w:type="spellStart"/>
       <w:r>
@@ -1774,7 +1735,7 @@
           <w:sz w:val="20"/>
           <w:szCs w:val="20"/>
         </w:rPr>
-        <w:t>RecvdMsgParser</w:t>
+        <w:t>CANFeedback</w:t>
       </w:r>
       <w:proofErr w:type="spellEnd"/>
       <w:r>
@@ -1782,22 +1743,22 @@
           <w:sz w:val="20"/>
           <w:szCs w:val="20"/>
         </w:rPr>
-        <w:t xml:space="preserve"> module (with example test for Tx and Rx CAN messages)</w:t>
-      </w:r>
-    </w:p>
-    <w:p>
-      <w:pPr>
-        <w:rPr>
-          <w:sz w:val="20"/>
-          <w:szCs w:val="20"/>
-        </w:rPr>
-      </w:pPr>
-      <w:r>
-        <w:rPr>
-          <w:sz w:val="20"/>
-          <w:szCs w:val="20"/>
-        </w:rPr>
-        <w:t xml:space="preserve">- Improvements in </w:t>
+        <w:t xml:space="preserve"> module</w:t>
+      </w:r>
+    </w:p>
+    <w:p>
+      <w:pPr>
+        <w:rPr>
+          <w:sz w:val="20"/>
+          <w:szCs w:val="20"/>
+        </w:rPr>
+      </w:pPr>
+      <w:r>
+        <w:rPr>
+          <w:sz w:val="20"/>
+          <w:szCs w:val="20"/>
+        </w:rPr>
+        <w:t xml:space="preserve">- Moved CAN </w:t>
       </w:r>
       <w:proofErr w:type="spellStart"/>
       <w:r>
@@ -1805,7 +1766,7 @@
           <w:sz w:val="20"/>
           <w:szCs w:val="20"/>
         </w:rPr>
-        <w:t>LED_OnBoard</w:t>
+        <w:t>HeartBeat</w:t>
       </w:r>
       <w:proofErr w:type="spellEnd"/>
       <w:r>
@@ -1813,28 +1774,52 @@
           <w:sz w:val="20"/>
           <w:szCs w:val="20"/>
         </w:rPr>
-        <w:t xml:space="preserve"> module and Version module</w:t>
-      </w:r>
-    </w:p>
-    <w:p>
-      <w:pPr>
+        <w:t xml:space="preserve"> function in </w:t>
+      </w:r>
+      <w:proofErr w:type="spellStart"/>
+      <w:r>
+        <w:rPr>
+          <w:sz w:val="20"/>
+          <w:szCs w:val="20"/>
+        </w:rPr>
+        <w:t>CANFeedback</w:t>
+      </w:r>
+      <w:proofErr w:type="spellEnd"/>
+      <w:r>
+        <w:rPr>
+          <w:sz w:val="20"/>
+          <w:szCs w:val="20"/>
+        </w:rPr>
+        <w:t xml:space="preserve"> module</w:t>
+      </w:r>
+    </w:p>
+    <w:p>
+      <w:pPr>
+        <w:rPr>
+          <w:sz w:val="20"/>
+          <w:szCs w:val="20"/>
+        </w:rPr>
+      </w:pPr>
+      <w:r>
+        <w:rPr>
+          <w:sz w:val="20"/>
+          <w:szCs w:val="20"/>
+        </w:rPr>
+        <w:t>- Implemented I2C driver</w:t>
+      </w:r>
+    </w:p>
+    <w:p>
+      <w:r>
         <w:rPr>
           <w:rFonts w:ascii="Verdana" w:hAnsi="Verdana"/>
           <w:color w:val="4C94D8" w:themeColor="text2" w:themeTint="80"/>
           <w:sz w:val="20"/>
           <w:szCs w:val="20"/>
         </w:rPr>
-      </w:pPr>
-      <w:r>
-        <w:rPr>
-          <w:rFonts w:ascii="Verdana" w:hAnsi="Verdana"/>
-          <w:color w:val="4C94D8" w:themeColor="text2" w:themeTint="80"/>
-          <w:sz w:val="20"/>
-          <w:szCs w:val="20"/>
-        </w:rPr>
         <w:t>----------------------------------------------------------------------------------------------------------</w:t>
       </w:r>
     </w:p>
+    <w:p/>
     <w:p>
       <w:pPr>
         <w:pStyle w:val="Titolo1"/>
@@ -1885,7 +1870,7 @@
           <w:szCs w:val="20"/>
           <w:lang w:val="en-US"/>
         </w:rPr>
-        <w:t>707e293</w:t>
+        <w:t>7e6e94a</w:t>
       </w:r>
       <w:r>
         <w:rPr>
@@ -1927,7 +1912,7 @@
           <w:szCs w:val="20"/>
           <w:lang w:val="en-US"/>
         </w:rPr>
-        <w:t>September 12, 2024</w:t>
+        <w:t>September 24, 2024</w:t>
       </w:r>
     </w:p>
     <w:p>
@@ -1991,22 +1976,22 @@
           <w:sz w:val="20"/>
           <w:szCs w:val="20"/>
         </w:rPr>
-        <w:t>- Implemented Version module</w:t>
-      </w:r>
-    </w:p>
-    <w:p>
-      <w:pPr>
-        <w:rPr>
-          <w:sz w:val="20"/>
-          <w:szCs w:val="20"/>
-        </w:rPr>
-      </w:pPr>
-      <w:r>
-        <w:rPr>
-          <w:sz w:val="20"/>
-          <w:szCs w:val="20"/>
-        </w:rPr>
-        <w:t>- Updated .</w:t>
+        <w:t>- Implemented CAN module</w:t>
+      </w:r>
+    </w:p>
+    <w:p>
+      <w:pPr>
+        <w:rPr>
+          <w:sz w:val="20"/>
+          <w:szCs w:val="20"/>
+        </w:rPr>
+      </w:pPr>
+      <w:r>
+        <w:rPr>
+          <w:sz w:val="20"/>
+          <w:szCs w:val="20"/>
+        </w:rPr>
+        <w:t xml:space="preserve">- Implemented CAN </w:t>
       </w:r>
       <w:proofErr w:type="spellStart"/>
       <w:r>
@@ -2014,7 +1999,7 @@
           <w:sz w:val="20"/>
           <w:szCs w:val="20"/>
         </w:rPr>
-        <w:t>gitignore</w:t>
+        <w:t>RecvdMsgParser</w:t>
       </w:r>
       <w:proofErr w:type="spellEnd"/>
       <w:r>
@@ -2022,7 +2007,22 @@
           <w:sz w:val="20"/>
           <w:szCs w:val="20"/>
         </w:rPr>
-        <w:t xml:space="preserve"> file: removed '</w:t>
+        <w:t xml:space="preserve"> module (with example test for Tx and Rx CAN messages)</w:t>
+      </w:r>
+    </w:p>
+    <w:p>
+      <w:pPr>
+        <w:rPr>
+          <w:sz w:val="20"/>
+          <w:szCs w:val="20"/>
+        </w:rPr>
+      </w:pPr>
+      <w:r>
+        <w:rPr>
+          <w:sz w:val="20"/>
+          <w:szCs w:val="20"/>
+        </w:rPr>
+        <w:t xml:space="preserve">- Improvements in </w:t>
       </w:r>
       <w:proofErr w:type="spellStart"/>
       <w:r>
@@ -2030,7 +2030,7 @@
           <w:sz w:val="20"/>
           <w:szCs w:val="20"/>
         </w:rPr>
-        <w:t>nbproject</w:t>
+        <w:t>LED_OnBoard</w:t>
       </w:r>
       <w:proofErr w:type="spellEnd"/>
       <w:r>
@@ -2038,23 +2038,7 @@
           <w:sz w:val="20"/>
           <w:szCs w:val="20"/>
         </w:rPr>
-        <w:t>' and '</w:t>
-      </w:r>
-      <w:proofErr w:type="spellStart"/>
-      <w:r>
-        <w:rPr>
-          <w:sz w:val="20"/>
-          <w:szCs w:val="20"/>
-        </w:rPr>
-        <w:t>dist</w:t>
-      </w:r>
-      <w:proofErr w:type="spellEnd"/>
-      <w:r>
-        <w:rPr>
-          <w:sz w:val="20"/>
-          <w:szCs w:val="20"/>
-        </w:rPr>
-        <w:t>' folders</w:t>
+        <w:t xml:space="preserve"> module and Version module</w:t>
       </w:r>
     </w:p>
     <w:p>
@@ -2126,7 +2110,7 @@
           <w:szCs w:val="20"/>
           <w:lang w:val="en-US"/>
         </w:rPr>
-        <w:t>d473c92</w:t>
+        <w:t>707e293</w:t>
       </w:r>
       <w:r>
         <w:rPr>
@@ -2160,7 +2144,15 @@
           <w:szCs w:val="20"/>
           <w:lang w:val="en-US"/>
         </w:rPr>
-        <w:t>: September 11, 2024</w:t>
+        <w:t xml:space="preserve">: </w:t>
+      </w:r>
+      <w:r>
+        <w:rPr>
+          <w:sz w:val="20"/>
+          <w:szCs w:val="20"/>
+          <w:lang w:val="en-US"/>
+        </w:rPr>
+        <w:t>September 12, 2024</w:t>
       </w:r>
     </w:p>
     <w:p>
@@ -2224,14 +2216,22 @@
           <w:sz w:val="20"/>
           <w:szCs w:val="20"/>
         </w:rPr>
-        <w:t xml:space="preserve">- </w:t>
-      </w:r>
-      <w:r>
-        <w:rPr>
-          <w:sz w:val="20"/>
-          <w:szCs w:val="20"/>
-        </w:rPr>
-        <w:t xml:space="preserve">Implemented module </w:t>
+        <w:t>- Implemented Version module</w:t>
+      </w:r>
+    </w:p>
+    <w:p>
+      <w:pPr>
+        <w:rPr>
+          <w:sz w:val="20"/>
+          <w:szCs w:val="20"/>
+        </w:rPr>
+      </w:pPr>
+      <w:r>
+        <w:rPr>
+          <w:sz w:val="20"/>
+          <w:szCs w:val="20"/>
+        </w:rPr>
+        <w:t>- Updated .</w:t>
       </w:r>
       <w:proofErr w:type="spellStart"/>
       <w:r>
@@ -2239,7 +2239,7 @@
           <w:sz w:val="20"/>
           <w:szCs w:val="20"/>
         </w:rPr>
-        <w:t>App_Main</w:t>
+        <w:t>gitignore</w:t>
       </w:r>
       <w:proofErr w:type="spellEnd"/>
       <w:r>
@@ -2247,37 +2247,7 @@
           <w:sz w:val="20"/>
           <w:szCs w:val="20"/>
         </w:rPr>
-        <w:t xml:space="preserve"> to manage the project scheduler</w:t>
-      </w:r>
-    </w:p>
-    <w:p>
-      <w:pPr>
-        <w:rPr>
-          <w:sz w:val="20"/>
-          <w:szCs w:val="20"/>
-        </w:rPr>
-      </w:pPr>
-      <w:r>
-        <w:rPr>
-          <w:sz w:val="20"/>
-          <w:szCs w:val="20"/>
-        </w:rPr>
-        <w:t>- Implemented module Timers to have timers functionalities</w:t>
-      </w:r>
-    </w:p>
-    <w:p>
-      <w:pPr>
-        <w:rPr>
-          <w:sz w:val="20"/>
-          <w:szCs w:val="20"/>
-        </w:rPr>
-      </w:pPr>
-      <w:r>
-        <w:rPr>
-          <w:sz w:val="20"/>
-          <w:szCs w:val="20"/>
-        </w:rPr>
-        <w:t xml:space="preserve">- Implemented module LED On Board to manage on board </w:t>
+        <w:t xml:space="preserve"> file: removed '</w:t>
       </w:r>
       <w:proofErr w:type="spellStart"/>
       <w:r>
@@ -2285,23 +2255,15 @@
           <w:sz w:val="20"/>
           <w:szCs w:val="20"/>
         </w:rPr>
-        <w:t>leds</w:t>
+        <w:t>nbproject</w:t>
       </w:r>
       <w:proofErr w:type="spellEnd"/>
-    </w:p>
-    <w:p>
-      <w:pPr>
-        <w:rPr>
-          <w:sz w:val="20"/>
-          <w:szCs w:val="20"/>
-        </w:rPr>
-      </w:pPr>
-      <w:r>
-        <w:rPr>
-          <w:sz w:val="20"/>
-          <w:szCs w:val="20"/>
-        </w:rPr>
-        <w:t xml:space="preserve">- Implemented </w:t>
+      <w:r>
+        <w:rPr>
+          <w:sz w:val="20"/>
+          <w:szCs w:val="20"/>
+        </w:rPr>
+        <w:t>' and '</w:t>
       </w:r>
       <w:proofErr w:type="spellStart"/>
       <w:r>
@@ -2309,7 +2271,7 @@
           <w:sz w:val="20"/>
           <w:szCs w:val="20"/>
         </w:rPr>
-        <w:t>hearbeat</w:t>
+        <w:t>dist</w:t>
       </w:r>
       <w:proofErr w:type="spellEnd"/>
       <w:r>
@@ -2317,7 +2279,7 @@
           <w:sz w:val="20"/>
           <w:szCs w:val="20"/>
         </w:rPr>
-        <w:t xml:space="preserve"> for On Board Green LED- Added LMU ChangeLog.docx file</w:t>
+        <w:t>' folders</w:t>
       </w:r>
     </w:p>
     <w:p>
@@ -2331,60 +2293,323 @@
       </w:pPr>
       <w:r>
         <w:rPr>
-          <w:sz w:val="20"/>
-          <w:szCs w:val="20"/>
-        </w:rPr>
-        <w:t>- Modified .</w:t>
-      </w:r>
-      <w:proofErr w:type="spellStart"/>
-      <w:r>
-        <w:rPr>
-          <w:sz w:val="20"/>
-          <w:szCs w:val="20"/>
-        </w:rPr>
-        <w:t>gitignore</w:t>
-      </w:r>
-      <w:proofErr w:type="spellEnd"/>
-      <w:r>
-        <w:rPr>
-          <w:sz w:val="20"/>
-          <w:szCs w:val="20"/>
-        </w:rPr>
-        <w:t xml:space="preserve"> file to remove from backup .</w:t>
-      </w:r>
-      <w:proofErr w:type="spellStart"/>
-      <w:r>
-        <w:rPr>
-          <w:sz w:val="20"/>
-          <w:szCs w:val="20"/>
-        </w:rPr>
-        <w:t>generated_files</w:t>
-      </w:r>
-      <w:proofErr w:type="spellEnd"/>
-      <w:r>
-        <w:rPr>
-          <w:sz w:val="20"/>
-          <w:szCs w:val="20"/>
-        </w:rPr>
-        <w:t xml:space="preserve"> folder</w:t>
-      </w:r>
-    </w:p>
-    <w:p>
-      <w:pPr>
-        <w:rPr>
           <w:rFonts w:ascii="Verdana" w:hAnsi="Verdana"/>
           <w:color w:val="4C94D8" w:themeColor="text2" w:themeTint="80"/>
           <w:sz w:val="20"/>
           <w:szCs w:val="20"/>
         </w:rPr>
-      </w:pPr>
-      <w:r>
+        <w:t>----------------------------------------------------------------------------------------------------------</w:t>
+      </w:r>
+    </w:p>
+    <w:p>
+      <w:pPr>
+        <w:pStyle w:val="Titolo1"/>
+      </w:pPr>
+      <w:r>
+        <w:t>Release 0.0.1</w:t>
+      </w:r>
+    </w:p>
+    <w:p>
+      <w:pPr>
+        <w:tabs>
+          <w:tab w:val="left" w:pos="0"/>
+          <w:tab w:val="left" w:pos="3402"/>
+        </w:tabs>
+        <w:rPr>
+          <w:sz w:val="20"/>
+          <w:szCs w:val="20"/>
+          <w:lang w:val="en-US"/>
+        </w:rPr>
+      </w:pPr>
+      <w:r>
+        <w:rPr>
+          <w:b/>
+          <w:bCs/>
+          <w:sz w:val="20"/>
+          <w:szCs w:val="20"/>
+        </w:rPr>
+        <w:t>GIT Commit</w:t>
+      </w:r>
+      <w:r>
+        <w:rPr>
+          <w:sz w:val="20"/>
+          <w:szCs w:val="20"/>
+        </w:rPr>
+        <w:t xml:space="preserve">: </w:t>
+      </w:r>
+      <w:r>
+        <w:rPr>
+          <w:sz w:val="20"/>
+          <w:szCs w:val="20"/>
+          <w:lang w:val="en-US"/>
+        </w:rPr>
+        <w:t>[</w:t>
+      </w:r>
+      <w:r>
+        <w:rPr>
+          <w:sz w:val="20"/>
+          <w:szCs w:val="20"/>
+          <w:lang w:val="en-US"/>
+        </w:rPr>
+        <w:t>d473c92</w:t>
+      </w:r>
+      <w:r>
+        <w:rPr>
+          <w:sz w:val="20"/>
+          <w:szCs w:val="20"/>
+          <w:lang w:val="en-US"/>
+        </w:rPr>
+        <w:t>]</w:t>
+      </w:r>
+      <w:r>
+        <w:rPr>
+          <w:sz w:val="20"/>
+          <w:szCs w:val="20"/>
+          <w:lang w:val="en-US"/>
+        </w:rPr>
+        <w:tab/>
+      </w:r>
+      <w:r>
+        <w:rPr>
+          <w:b/>
+          <w:bCs/>
+          <w:sz w:val="20"/>
+          <w:szCs w:val="20"/>
+          <w:lang w:val="en-US"/>
+        </w:rPr>
+        <w:t>Date</w:t>
+      </w:r>
+      <w:r>
+        <w:rPr>
+          <w:sz w:val="20"/>
+          <w:szCs w:val="20"/>
+          <w:lang w:val="en-US"/>
+        </w:rPr>
+        <w:t>: September 11, 2024</w:t>
+      </w:r>
+    </w:p>
+    <w:p>
+      <w:pPr>
+        <w:tabs>
+          <w:tab w:val="left" w:pos="0"/>
+          <w:tab w:val="left" w:pos="3402"/>
+        </w:tabs>
+        <w:rPr>
+          <w:sz w:val="20"/>
+          <w:szCs w:val="20"/>
+          <w:lang w:val="it-IT"/>
+        </w:rPr>
+      </w:pPr>
+      <w:r>
+        <w:rPr>
+          <w:b/>
+          <w:bCs/>
+          <w:sz w:val="20"/>
+          <w:szCs w:val="20"/>
+          <w:lang w:val="it-IT"/>
+        </w:rPr>
+        <w:t>Author</w:t>
+      </w:r>
+      <w:r>
+        <w:rPr>
+          <w:sz w:val="20"/>
+          <w:szCs w:val="20"/>
+          <w:lang w:val="it-IT"/>
+        </w:rPr>
+        <w:t>: BRANCARO\</w:t>
+      </w:r>
+      <w:proofErr w:type="spellStart"/>
+      <w:r>
+        <w:rPr>
+          <w:sz w:val="20"/>
+          <w:szCs w:val="20"/>
+          <w:lang w:val="it-IT"/>
+        </w:rPr>
+        <w:t>p.parrino</w:t>
+      </w:r>
+      <w:proofErr w:type="spellEnd"/>
+      <w:r>
+        <w:rPr>
+          <w:sz w:val="20"/>
+          <w:szCs w:val="20"/>
+          <w:lang w:val="it-IT"/>
+        </w:rPr>
+        <w:t xml:space="preserve"> &lt;p.parrino@brancaro.com&gt;</w:t>
+      </w:r>
+    </w:p>
+    <w:p>
+      <w:pPr>
+        <w:rPr>
+          <w:sz w:val="20"/>
+          <w:szCs w:val="20"/>
+        </w:rPr>
+      </w:pPr>
+      <w:r>
+        <w:rPr>
+          <w:sz w:val="20"/>
+          <w:szCs w:val="20"/>
+        </w:rPr>
+        <w:t xml:space="preserve">- </w:t>
+      </w:r>
+      <w:r>
+        <w:rPr>
+          <w:sz w:val="20"/>
+          <w:szCs w:val="20"/>
+        </w:rPr>
+        <w:t xml:space="preserve">Implemented module </w:t>
+      </w:r>
+      <w:proofErr w:type="spellStart"/>
+      <w:r>
+        <w:rPr>
+          <w:sz w:val="20"/>
+          <w:szCs w:val="20"/>
+        </w:rPr>
+        <w:t>App_Main</w:t>
+      </w:r>
+      <w:proofErr w:type="spellEnd"/>
+      <w:r>
+        <w:rPr>
+          <w:sz w:val="20"/>
+          <w:szCs w:val="20"/>
+        </w:rPr>
+        <w:t xml:space="preserve"> to manage the project scheduler</w:t>
+      </w:r>
+    </w:p>
+    <w:p>
+      <w:pPr>
+        <w:rPr>
+          <w:sz w:val="20"/>
+          <w:szCs w:val="20"/>
+        </w:rPr>
+      </w:pPr>
+      <w:r>
+        <w:rPr>
+          <w:sz w:val="20"/>
+          <w:szCs w:val="20"/>
+        </w:rPr>
+        <w:t>- Implemented module Timers to have timers functionalities</w:t>
+      </w:r>
+    </w:p>
+    <w:p>
+      <w:pPr>
+        <w:rPr>
+          <w:sz w:val="20"/>
+          <w:szCs w:val="20"/>
+        </w:rPr>
+      </w:pPr>
+      <w:r>
+        <w:rPr>
+          <w:sz w:val="20"/>
+          <w:szCs w:val="20"/>
+        </w:rPr>
+        <w:t xml:space="preserve">- Implemented module LED On Board to manage on board </w:t>
+      </w:r>
+      <w:proofErr w:type="spellStart"/>
+      <w:r>
+        <w:rPr>
+          <w:sz w:val="20"/>
+          <w:szCs w:val="20"/>
+        </w:rPr>
+        <w:t>leds</w:t>
+      </w:r>
+      <w:proofErr w:type="spellEnd"/>
+    </w:p>
+    <w:p>
+      <w:pPr>
+        <w:rPr>
+          <w:sz w:val="20"/>
+          <w:szCs w:val="20"/>
+        </w:rPr>
+      </w:pPr>
+      <w:r>
+        <w:rPr>
+          <w:sz w:val="20"/>
+          <w:szCs w:val="20"/>
+        </w:rPr>
+        <w:t xml:space="preserve">- Implemented </w:t>
+      </w:r>
+      <w:proofErr w:type="spellStart"/>
+      <w:r>
+        <w:rPr>
+          <w:sz w:val="20"/>
+          <w:szCs w:val="20"/>
+        </w:rPr>
+        <w:t>hearbeat</w:t>
+      </w:r>
+      <w:proofErr w:type="spellEnd"/>
+      <w:r>
+        <w:rPr>
+          <w:sz w:val="20"/>
+          <w:szCs w:val="20"/>
+        </w:rPr>
+        <w:t xml:space="preserve"> for On Board Green LED- Added LMU ChangeLog.docx file</w:t>
+      </w:r>
+    </w:p>
+    <w:p>
+      <w:pPr>
         <w:rPr>
           <w:rFonts w:ascii="Verdana" w:hAnsi="Verdana"/>
           <w:color w:val="4C94D8" w:themeColor="text2" w:themeTint="80"/>
           <w:sz w:val="20"/>
           <w:szCs w:val="20"/>
         </w:rPr>
+      </w:pPr>
+      <w:r>
+        <w:rPr>
+          <w:sz w:val="20"/>
+          <w:szCs w:val="20"/>
+        </w:rPr>
+        <w:t>- Modified .</w:t>
+      </w:r>
+      <w:proofErr w:type="spellStart"/>
+      <w:r>
+        <w:rPr>
+          <w:sz w:val="20"/>
+          <w:szCs w:val="20"/>
+        </w:rPr>
+        <w:t>gitignore</w:t>
+      </w:r>
+      <w:proofErr w:type="spellEnd"/>
+      <w:r>
+        <w:rPr>
+          <w:sz w:val="20"/>
+          <w:szCs w:val="20"/>
+        </w:rPr>
+        <w:t xml:space="preserve"> file to remove from backup .</w:t>
+      </w:r>
+      <w:proofErr w:type="spellStart"/>
+      <w:r>
+        <w:rPr>
+          <w:sz w:val="20"/>
+          <w:szCs w:val="20"/>
+        </w:rPr>
+        <w:t>generated_files</w:t>
+      </w:r>
+      <w:proofErr w:type="spellEnd"/>
+      <w:r>
+        <w:rPr>
+          <w:sz w:val="20"/>
+          <w:szCs w:val="20"/>
+        </w:rPr>
+        <w:t xml:space="preserve"> folder</w:t>
+      </w:r>
+    </w:p>
+    <w:p>
+      <w:pPr>
+        <w:rPr>
+          <w:rFonts w:ascii="Verdana" w:hAnsi="Verdana"/>
+          <w:color w:val="4C94D8" w:themeColor="text2" w:themeTint="80"/>
+          <w:sz w:val="20"/>
+          <w:szCs w:val="20"/>
+        </w:rPr>
+      </w:pPr>
+      <w:r>
+        <w:rPr>
+          <w:rFonts w:ascii="Verdana" w:hAnsi="Verdana"/>
+          <w:color w:val="4C94D8" w:themeColor="text2" w:themeTint="80"/>
+          <w:sz w:val="20"/>
+          <w:szCs w:val="20"/>
+        </w:rPr>
         <w:t>----------------------------------------------------------------------------------------------------------</w:t>
       </w:r>
     </w:p>
@@ -2393,6 +2618,7 @@
         <w:pStyle w:val="Titolo1"/>
       </w:pPr>
       <w:r>
+        <w:lastRenderedPageBreak/>
         <w:t>Release 0.0.1</w:t>
       </w:r>
     </w:p>
@@ -2618,7 +2844,6 @@
           <w:szCs w:val="20"/>
           <w:lang w:val="en-US"/>
         </w:rPr>
-        <w:lastRenderedPageBreak/>
         <w:t xml:space="preserve">- </w:t>
       </w:r>
       <w:r>

</xml_diff>

<commit_message>
- Implemented EEPROM 24LC512 Driver - Bug fix in the formulas to calculate I_PWR1 and I_PWR2
</commit_message>
<xml_diff>
--- a/LMU.X/LMU ChangeLog.docx
+++ b/LMU.X/LMU ChangeLog.docx
@@ -100,6 +100,7 @@
         <w:rPr>
           <w:sz w:val="20"/>
           <w:szCs w:val="20"/>
+          <w:lang w:val="it-IT"/>
         </w:rPr>
       </w:pPr>
       <w:r>
@@ -108,6 +109,7 @@
           <w:bCs/>
           <w:sz w:val="20"/>
           <w:szCs w:val="20"/>
+          <w:lang w:val="it-IT"/>
         </w:rPr>
         <w:t>Author</w:t>
       </w:r>
@@ -115,24 +117,9 @@
         <w:rPr>
           <w:sz w:val="20"/>
           <w:szCs w:val="20"/>
-        </w:rPr>
-        <w:t>: BRANCARO\</w:t>
-      </w:r>
-      <w:proofErr w:type="spellStart"/>
-      <w:r>
-        <w:rPr>
-          <w:sz w:val="20"/>
-          <w:szCs w:val="20"/>
-        </w:rPr>
-        <w:t>p.parrino</w:t>
-      </w:r>
-      <w:proofErr w:type="spellEnd"/>
-      <w:r>
-        <w:rPr>
-          <w:sz w:val="20"/>
-          <w:szCs w:val="20"/>
-        </w:rPr>
-        <w:t xml:space="preserve"> </w:t>
+          <w:lang w:val="it-IT"/>
+        </w:rPr>
+        <w:t xml:space="preserve">: BRANCARO\p.parrino </w:t>
       </w:r>
       <w:hyperlink r:id="rId5" w:history="1">
         <w:r>
@@ -140,6 +127,7 @@
             <w:rStyle w:val="Collegamentoipertestuale"/>
             <w:sz w:val="20"/>
             <w:szCs w:val="20"/>
+            <w:lang w:val="it-IT"/>
           </w:rPr>
           <w:t>p.parrino@brancaro.com</w:t>
         </w:r>
@@ -227,7 +215,7 @@
           <w:szCs w:val="20"/>
           <w:lang w:val="en-US"/>
         </w:rPr>
-        <w:t>638870e</w:t>
+        <w:t>c4142b4</w:t>
       </w:r>
       <w:r>
         <w:rPr>
@@ -269,7 +257,7 @@
           <w:szCs w:val="20"/>
           <w:lang w:val="en-US"/>
         </w:rPr>
-        <w:t>October 22, 2024</w:t>
+        <w:t>October 23, 2024</w:t>
       </w:r>
     </w:p>
     <w:p>
@@ -300,25 +288,7 @@
           <w:szCs w:val="20"/>
           <w:lang w:val="it-IT"/>
         </w:rPr>
-        <w:t>: BRANCARO\</w:t>
-      </w:r>
-      <w:proofErr w:type="spellStart"/>
-      <w:r>
-        <w:rPr>
-          <w:sz w:val="20"/>
-          <w:szCs w:val="20"/>
-          <w:lang w:val="it-IT"/>
-        </w:rPr>
-        <w:t>p.parrino</w:t>
-      </w:r>
-      <w:proofErr w:type="spellEnd"/>
-      <w:r>
-        <w:rPr>
-          <w:sz w:val="20"/>
-          <w:szCs w:val="20"/>
-          <w:lang w:val="it-IT"/>
-        </w:rPr>
-        <w:t xml:space="preserve"> </w:t>
+        <w:t xml:space="preserve">: BRANCARO\p.parrino </w:t>
       </w:r>
       <w:hyperlink r:id="rId6" w:history="1">
         <w:r>
@@ -337,7 +307,6 @@
         <w:rPr>
           <w:sz w:val="20"/>
           <w:szCs w:val="20"/>
-          <w:lang w:val="en-US"/>
         </w:rPr>
       </w:pPr>
       <w:r>
@@ -354,41 +323,23 @@
           <w:szCs w:val="20"/>
           <w:lang w:val="en-US"/>
         </w:rPr>
-        <w:t xml:space="preserve">Implemented </w:t>
-      </w:r>
-      <w:proofErr w:type="spellStart"/>
-      <w:r>
-        <w:rPr>
-          <w:sz w:val="20"/>
-          <w:szCs w:val="20"/>
-          <w:lang w:val="en-US"/>
-        </w:rPr>
-        <w:t>HW_HeartBeat</w:t>
-      </w:r>
-      <w:proofErr w:type="spellEnd"/>
-      <w:r>
-        <w:rPr>
-          <w:sz w:val="20"/>
-          <w:szCs w:val="20"/>
-          <w:lang w:val="en-US"/>
-        </w:rPr>
-        <w:t xml:space="preserve"> module</w:t>
-      </w:r>
-    </w:p>
-    <w:p>
-      <w:pPr>
-        <w:rPr>
-          <w:sz w:val="20"/>
-          <w:szCs w:val="20"/>
-        </w:rPr>
-      </w:pPr>
-      <w:r>
-        <w:rPr>
-          <w:sz w:val="20"/>
-          <w:szCs w:val="20"/>
-          <w:lang w:val="en-US"/>
-        </w:rPr>
-        <w:t>- Renamed Digital Input / Output name pins with DI_ and DO_ prefix</w:t>
+        <w:t>- Fixed WARNING about " #pragma config OSCIOFNC = OFF    //OSC2 Pin Function bit-&gt;OSC2 is clock output" There was a conflict with Bootloader and LMU ap</w:t>
+      </w:r>
+      <w:r>
+        <w:rPr>
+          <w:sz w:val="20"/>
+          <w:szCs w:val="20"/>
+          <w:lang w:val="en-US"/>
+        </w:rPr>
+        <w:t>p</w:t>
+      </w:r>
+      <w:r>
+        <w:rPr>
+          <w:sz w:val="20"/>
+          <w:szCs w:val="20"/>
+          <w:lang w:val="en-US"/>
+        </w:rPr>
+        <w:t>lication settings</w:t>
       </w:r>
     </w:p>
     <w:p>
@@ -457,7 +408,7 @@
           <w:szCs w:val="20"/>
           <w:lang w:val="en-US"/>
         </w:rPr>
-        <w:t>7e5616a</w:t>
+        <w:t>638870e</w:t>
       </w:r>
       <w:r>
         <w:rPr>
@@ -499,7 +450,7 @@
           <w:szCs w:val="20"/>
           <w:lang w:val="en-US"/>
         </w:rPr>
-        <w:t>October 21, 2024</w:t>
+        <w:t>October 22, 2024</w:t>
       </w:r>
     </w:p>
     <w:p>
@@ -530,25 +481,7 @@
           <w:szCs w:val="20"/>
           <w:lang w:val="it-IT"/>
         </w:rPr>
-        <w:t>: BRANCARO\</w:t>
-      </w:r>
-      <w:proofErr w:type="spellStart"/>
-      <w:r>
-        <w:rPr>
-          <w:sz w:val="20"/>
-          <w:szCs w:val="20"/>
-          <w:lang w:val="it-IT"/>
-        </w:rPr>
-        <w:t>p.parrino</w:t>
-      </w:r>
-      <w:proofErr w:type="spellEnd"/>
-      <w:r>
-        <w:rPr>
-          <w:sz w:val="20"/>
-          <w:szCs w:val="20"/>
-          <w:lang w:val="it-IT"/>
-        </w:rPr>
-        <w:t xml:space="preserve"> </w:t>
+        <w:t xml:space="preserve">: BRANCARO\p.parrino </w:t>
       </w:r>
       <w:hyperlink r:id="rId7" w:history="1">
         <w:r>
@@ -576,122 +509,31 @@
           <w:szCs w:val="20"/>
           <w:lang w:val="en-US"/>
         </w:rPr>
-        <w:t xml:space="preserve">- Implemented LMU </w:t>
-      </w:r>
-      <w:proofErr w:type="spellStart"/>
-      <w:r>
-        <w:rPr>
-          <w:sz w:val="20"/>
-          <w:szCs w:val="20"/>
-          <w:lang w:val="en-US"/>
-        </w:rPr>
-        <w:t>BootLoader</w:t>
-      </w:r>
-      <w:proofErr w:type="spellEnd"/>
-    </w:p>
-    <w:p>
-      <w:pPr>
-        <w:rPr>
-          <w:sz w:val="20"/>
-          <w:szCs w:val="20"/>
-          <w:lang w:val="en-US"/>
-        </w:rPr>
-      </w:pPr>
-      <w:r>
-        <w:rPr>
-          <w:sz w:val="20"/>
-          <w:szCs w:val="20"/>
-          <w:lang w:val="en-US"/>
-        </w:rPr>
-        <w:t xml:space="preserve">- Added </w:t>
-      </w:r>
-      <w:proofErr w:type="spellStart"/>
-      <w:r>
-        <w:rPr>
-          <w:sz w:val="20"/>
-          <w:szCs w:val="20"/>
-          <w:lang w:val="en-US"/>
-        </w:rPr>
-        <w:t>UnifiedHostApp</w:t>
-      </w:r>
-      <w:proofErr w:type="spellEnd"/>
-      <w:r>
-        <w:rPr>
-          <w:sz w:val="20"/>
-          <w:szCs w:val="20"/>
-          <w:lang w:val="en-US"/>
-        </w:rPr>
-        <w:t xml:space="preserve"> Microchip application associated to </w:t>
-      </w:r>
-      <w:proofErr w:type="spellStart"/>
-      <w:r>
-        <w:rPr>
-          <w:sz w:val="20"/>
-          <w:szCs w:val="20"/>
-          <w:lang w:val="en-US"/>
-        </w:rPr>
-        <w:t>BootLoader</w:t>
-      </w:r>
-      <w:proofErr w:type="spellEnd"/>
-      <w:r>
-        <w:rPr>
-          <w:sz w:val="20"/>
-          <w:szCs w:val="20"/>
-          <w:lang w:val="en-US"/>
-        </w:rPr>
-        <w:t xml:space="preserve"> to download the LMU application SW into LMU board</w:t>
-      </w:r>
-    </w:p>
-    <w:p>
-      <w:pPr>
-        <w:rPr>
-          <w:sz w:val="20"/>
-          <w:szCs w:val="20"/>
-        </w:rPr>
-      </w:pPr>
-      <w:r>
-        <w:rPr>
-          <w:sz w:val="20"/>
-          <w:szCs w:val="20"/>
-          <w:lang w:val="en-US"/>
-        </w:rPr>
-        <w:t xml:space="preserve">- Updated LMU SW </w:t>
-      </w:r>
-      <w:proofErr w:type="spellStart"/>
-      <w:r>
-        <w:rPr>
-          <w:sz w:val="20"/>
-          <w:szCs w:val="20"/>
-          <w:lang w:val="en-US"/>
-        </w:rPr>
-        <w:t>tho</w:t>
-      </w:r>
-      <w:proofErr w:type="spellEnd"/>
-      <w:r>
-        <w:rPr>
-          <w:sz w:val="20"/>
-          <w:szCs w:val="20"/>
-          <w:lang w:val="en-US"/>
-        </w:rPr>
-        <w:t xml:space="preserve"> handle </w:t>
-      </w:r>
-      <w:proofErr w:type="spellStart"/>
-      <w:r>
-        <w:rPr>
-          <w:sz w:val="20"/>
-          <w:szCs w:val="20"/>
-          <w:lang w:val="en-US"/>
-        </w:rPr>
-        <w:t>BooLoader</w:t>
-      </w:r>
-      <w:proofErr w:type="spellEnd"/>
-      <w:r>
-        <w:rPr>
-          <w:sz w:val="20"/>
-          <w:szCs w:val="20"/>
-          <w:lang w:val="en-US"/>
-        </w:rPr>
-        <w:t xml:space="preserve"> functionalities</w:t>
+        <w:t xml:space="preserve">- </w:t>
+      </w:r>
+      <w:r>
+        <w:rPr>
+          <w:sz w:val="20"/>
+          <w:szCs w:val="20"/>
+          <w:lang w:val="en-US"/>
+        </w:rPr>
+        <w:t>Implemented HW_HeartBeat module</w:t>
+      </w:r>
+    </w:p>
+    <w:p>
+      <w:pPr>
+        <w:rPr>
+          <w:sz w:val="20"/>
+          <w:szCs w:val="20"/>
+        </w:rPr>
+      </w:pPr>
+      <w:r>
+        <w:rPr>
+          <w:sz w:val="20"/>
+          <w:szCs w:val="20"/>
+          <w:lang w:val="en-US"/>
+        </w:rPr>
+        <w:t>- Renamed Digital Input / Output name pins with DI_ and DO_ prefix</w:t>
       </w:r>
     </w:p>
     <w:p>
@@ -760,7 +602,7 @@
           <w:szCs w:val="20"/>
           <w:lang w:val="en-US"/>
         </w:rPr>
-        <w:t>1256194</w:t>
+        <w:t>7e5616a</w:t>
       </w:r>
       <w:r>
         <w:rPr>
@@ -802,7 +644,7 @@
           <w:szCs w:val="20"/>
           <w:lang w:val="en-US"/>
         </w:rPr>
-        <w:t>October 07, 2024</w:t>
+        <w:t>October 21, 2024</w:t>
       </w:r>
     </w:p>
     <w:p>
@@ -825,7 +667,6 @@
           <w:szCs w:val="20"/>
           <w:lang w:val="it-IT"/>
         </w:rPr>
-        <w:lastRenderedPageBreak/>
         <w:t>Author</w:t>
       </w:r>
       <w:r>
@@ -834,25 +675,7 @@
           <w:szCs w:val="20"/>
           <w:lang w:val="it-IT"/>
         </w:rPr>
-        <w:t>: BRANCARO\</w:t>
-      </w:r>
-      <w:proofErr w:type="spellStart"/>
-      <w:r>
-        <w:rPr>
-          <w:sz w:val="20"/>
-          <w:szCs w:val="20"/>
-          <w:lang w:val="it-IT"/>
-        </w:rPr>
-        <w:t>p.parrino</w:t>
-      </w:r>
-      <w:proofErr w:type="spellEnd"/>
-      <w:r>
-        <w:rPr>
-          <w:sz w:val="20"/>
-          <w:szCs w:val="20"/>
-          <w:lang w:val="it-IT"/>
-        </w:rPr>
-        <w:t xml:space="preserve"> </w:t>
+        <w:t xml:space="preserve">: BRANCARO\p.parrino </w:t>
       </w:r>
       <w:hyperlink r:id="rId8" w:history="1">
         <w:r>
@@ -880,84 +703,41 @@
           <w:szCs w:val="20"/>
           <w:lang w:val="en-US"/>
         </w:rPr>
-        <w:t xml:space="preserve">- </w:t>
-      </w:r>
-      <w:r>
-        <w:rPr>
-          <w:sz w:val="20"/>
-          <w:szCs w:val="20"/>
-          <w:lang w:val="en-US"/>
-        </w:rPr>
-        <w:t>Added calculation functions for all ADCs on Override + Logic Board</w:t>
-      </w:r>
-    </w:p>
-    <w:p>
-      <w:pPr>
-        <w:rPr>
-          <w:sz w:val="20"/>
-          <w:szCs w:val="20"/>
-          <w:lang w:val="en-US"/>
-        </w:rPr>
-      </w:pPr>
-      <w:r>
-        <w:rPr>
-          <w:sz w:val="20"/>
-          <w:szCs w:val="20"/>
-          <w:lang w:val="en-US"/>
-        </w:rPr>
-        <w:t xml:space="preserve">- Added Maintenance pins for manage </w:t>
-      </w:r>
-      <w:proofErr w:type="spellStart"/>
-      <w:r>
-        <w:rPr>
-          <w:sz w:val="20"/>
-          <w:szCs w:val="20"/>
-          <w:lang w:val="en-US"/>
-        </w:rPr>
-        <w:t>hw</w:t>
-      </w:r>
-      <w:proofErr w:type="spellEnd"/>
-      <w:r>
-        <w:rPr>
-          <w:sz w:val="20"/>
-          <w:szCs w:val="20"/>
-          <w:lang w:val="en-US"/>
-        </w:rPr>
-        <w:t xml:space="preserve"> heartbeat. (temporary in </w:t>
-      </w:r>
-      <w:proofErr w:type="spellStart"/>
-      <w:r>
-        <w:rPr>
-          <w:sz w:val="20"/>
-          <w:szCs w:val="20"/>
-          <w:lang w:val="en-US"/>
-        </w:rPr>
-        <w:t>LED_OnBoard</w:t>
-      </w:r>
-      <w:proofErr w:type="spellEnd"/>
-      <w:r>
-        <w:rPr>
-          <w:sz w:val="20"/>
-          <w:szCs w:val="20"/>
-          <w:lang w:val="en-US"/>
-        </w:rPr>
-        <w:t xml:space="preserve"> module)</w:t>
-      </w:r>
-    </w:p>
-    <w:p>
-      <w:pPr>
-        <w:rPr>
-          <w:sz w:val="20"/>
-          <w:szCs w:val="20"/>
-        </w:rPr>
-      </w:pPr>
-      <w:r>
-        <w:rPr>
-          <w:sz w:val="20"/>
-          <w:szCs w:val="20"/>
-          <w:lang w:val="en-US"/>
-        </w:rPr>
-        <w:t>- Added PEAKCAN LMU project for data CAN management</w:t>
+        <w:t>- Implemented LMU BootLoader</w:t>
+      </w:r>
+    </w:p>
+    <w:p>
+      <w:pPr>
+        <w:rPr>
+          <w:sz w:val="20"/>
+          <w:szCs w:val="20"/>
+          <w:lang w:val="en-US"/>
+        </w:rPr>
+      </w:pPr>
+      <w:r>
+        <w:rPr>
+          <w:sz w:val="20"/>
+          <w:szCs w:val="20"/>
+          <w:lang w:val="en-US"/>
+        </w:rPr>
+        <w:lastRenderedPageBreak/>
+        <w:t>- Added UnifiedHostApp Microchip application associated to BootLoader to download the LMU application SW into LMU board</w:t>
+      </w:r>
+    </w:p>
+    <w:p>
+      <w:pPr>
+        <w:rPr>
+          <w:sz w:val="20"/>
+          <w:szCs w:val="20"/>
+        </w:rPr>
+      </w:pPr>
+      <w:r>
+        <w:rPr>
+          <w:sz w:val="20"/>
+          <w:szCs w:val="20"/>
+          <w:lang w:val="en-US"/>
+        </w:rPr>
+        <w:t>- Updated LMU SW tho handle BooLoader functionalities</w:t>
       </w:r>
     </w:p>
     <w:p>
@@ -1026,7 +806,7 @@
           <w:szCs w:val="20"/>
           <w:lang w:val="en-US"/>
         </w:rPr>
-        <w:t>0286331</w:t>
+        <w:t>1256194</w:t>
       </w:r>
       <w:r>
         <w:rPr>
@@ -1068,7 +848,7 @@
           <w:szCs w:val="20"/>
           <w:lang w:val="en-US"/>
         </w:rPr>
-        <w:t>October 01, 2024</w:t>
+        <w:t>October 07, 2024</w:t>
       </w:r>
     </w:p>
     <w:p>
@@ -1099,25 +879,7 @@
           <w:szCs w:val="20"/>
           <w:lang w:val="it-IT"/>
         </w:rPr>
-        <w:t>: BRANCARO\</w:t>
-      </w:r>
-      <w:proofErr w:type="spellStart"/>
-      <w:r>
-        <w:rPr>
-          <w:sz w:val="20"/>
-          <w:szCs w:val="20"/>
-          <w:lang w:val="it-IT"/>
-        </w:rPr>
-        <w:t>p.parrino</w:t>
-      </w:r>
-      <w:proofErr w:type="spellEnd"/>
-      <w:r>
-        <w:rPr>
-          <w:sz w:val="20"/>
-          <w:szCs w:val="20"/>
-          <w:lang w:val="it-IT"/>
-        </w:rPr>
-        <w:t xml:space="preserve"> </w:t>
+        <w:t xml:space="preserve">: BRANCARO\p.parrino </w:t>
       </w:r>
       <w:hyperlink r:id="rId9" w:history="1">
         <w:r>
@@ -1153,59 +915,40 @@
           <w:szCs w:val="20"/>
           <w:lang w:val="en-US"/>
         </w:rPr>
-        <w:t xml:space="preserve">Improved and tested </w:t>
-      </w:r>
-      <w:proofErr w:type="spellStart"/>
-      <w:r>
-        <w:rPr>
-          <w:sz w:val="20"/>
-          <w:szCs w:val="20"/>
-          <w:lang w:val="en-US"/>
-        </w:rPr>
-        <w:t>ADCManager</w:t>
-      </w:r>
-      <w:proofErr w:type="spellEnd"/>
-      <w:r>
-        <w:rPr>
-          <w:sz w:val="20"/>
-          <w:szCs w:val="20"/>
-          <w:lang w:val="en-US"/>
-        </w:rPr>
-        <w:t xml:space="preserve"> module</w:t>
-      </w:r>
-    </w:p>
-    <w:p>
-      <w:pPr>
-        <w:rPr>
-          <w:sz w:val="20"/>
-          <w:szCs w:val="20"/>
-        </w:rPr>
-      </w:pPr>
-      <w:r>
-        <w:rPr>
-          <w:sz w:val="20"/>
-          <w:szCs w:val="20"/>
-          <w:lang w:val="en-US"/>
-        </w:rPr>
-        <w:t xml:space="preserve">- Improved </w:t>
-      </w:r>
-      <w:proofErr w:type="spellStart"/>
-      <w:r>
-        <w:rPr>
-          <w:sz w:val="20"/>
-          <w:szCs w:val="20"/>
-          <w:lang w:val="en-US"/>
-        </w:rPr>
-        <w:t>CANFeddback</w:t>
-      </w:r>
-      <w:proofErr w:type="spellEnd"/>
-      <w:r>
-        <w:rPr>
-          <w:sz w:val="20"/>
-          <w:szCs w:val="20"/>
-          <w:lang w:val="en-US"/>
-        </w:rPr>
-        <w:t xml:space="preserve"> module</w:t>
+        <w:t>Added calculation functions for all ADCs on Override + Logic Board</w:t>
+      </w:r>
+    </w:p>
+    <w:p>
+      <w:pPr>
+        <w:rPr>
+          <w:sz w:val="20"/>
+          <w:szCs w:val="20"/>
+          <w:lang w:val="en-US"/>
+        </w:rPr>
+      </w:pPr>
+      <w:r>
+        <w:rPr>
+          <w:sz w:val="20"/>
+          <w:szCs w:val="20"/>
+          <w:lang w:val="en-US"/>
+        </w:rPr>
+        <w:t>- Added Maintenance pins for manage hw heartbeat. (temporary in LED_OnBoard module)</w:t>
+      </w:r>
+    </w:p>
+    <w:p>
+      <w:pPr>
+        <w:rPr>
+          <w:sz w:val="20"/>
+          <w:szCs w:val="20"/>
+        </w:rPr>
+      </w:pPr>
+      <w:r>
+        <w:rPr>
+          <w:sz w:val="20"/>
+          <w:szCs w:val="20"/>
+          <w:lang w:val="en-US"/>
+        </w:rPr>
+        <w:t>- Added PEAKCAN LMU project for data CAN management</w:t>
       </w:r>
     </w:p>
     <w:p>
@@ -1219,7 +962,11 @@
         <w:t>----------------------------------------------------------------------------------------------------------</w:t>
       </w:r>
     </w:p>
-    <w:p/>
+    <w:p>
+      <w:pPr>
+        <w:pStyle w:val="Titolo1"/>
+      </w:pPr>
+    </w:p>
     <w:p>
       <w:pPr>
         <w:pStyle w:val="Titolo1"/>
@@ -1270,7 +1017,7 @@
           <w:szCs w:val="20"/>
           <w:lang w:val="en-US"/>
         </w:rPr>
-        <w:t>13f2e7e</w:t>
+        <w:t>0286331</w:t>
       </w:r>
       <w:r>
         <w:rPr>
@@ -1312,7 +1059,7 @@
           <w:szCs w:val="20"/>
           <w:lang w:val="en-US"/>
         </w:rPr>
-        <w:t>September 27, 2024</w:t>
+        <w:t>October 01, 2024</w:t>
       </w:r>
     </w:p>
     <w:p>
@@ -1343,25 +1090,7 @@
           <w:szCs w:val="20"/>
           <w:lang w:val="it-IT"/>
         </w:rPr>
-        <w:t>: BRANCARO\</w:t>
-      </w:r>
-      <w:proofErr w:type="spellStart"/>
-      <w:r>
-        <w:rPr>
-          <w:sz w:val="20"/>
-          <w:szCs w:val="20"/>
-          <w:lang w:val="it-IT"/>
-        </w:rPr>
-        <w:t>p.parrino</w:t>
-      </w:r>
-      <w:proofErr w:type="spellEnd"/>
-      <w:r>
-        <w:rPr>
-          <w:sz w:val="20"/>
-          <w:szCs w:val="20"/>
-          <w:lang w:val="it-IT"/>
-        </w:rPr>
-        <w:t xml:space="preserve"> </w:t>
+        <w:t xml:space="preserve">: BRANCARO\p.parrino </w:t>
       </w:r>
       <w:hyperlink r:id="rId10" w:history="1">
         <w:r>
@@ -1389,162 +1118,31 @@
           <w:szCs w:val="20"/>
           <w:lang w:val="en-US"/>
         </w:rPr>
-        <w:t xml:space="preserve">- Implemented </w:t>
-      </w:r>
-      <w:proofErr w:type="spellStart"/>
-      <w:r>
-        <w:rPr>
-          <w:sz w:val="20"/>
-          <w:szCs w:val="20"/>
-          <w:lang w:val="en-US"/>
-        </w:rPr>
-        <w:t>ADCManager</w:t>
-      </w:r>
-      <w:proofErr w:type="spellEnd"/>
-      <w:r>
-        <w:rPr>
-          <w:sz w:val="20"/>
-          <w:szCs w:val="20"/>
-          <w:lang w:val="en-US"/>
-        </w:rPr>
-        <w:t xml:space="preserve"> module</w:t>
-      </w:r>
-    </w:p>
-    <w:p>
-      <w:pPr>
-        <w:rPr>
-          <w:sz w:val="20"/>
-          <w:szCs w:val="20"/>
-          <w:lang w:val="en-US"/>
-        </w:rPr>
-      </w:pPr>
-      <w:r>
-        <w:rPr>
-          <w:sz w:val="20"/>
-          <w:szCs w:val="20"/>
-          <w:lang w:val="en-US"/>
-        </w:rPr>
         <w:t xml:space="preserve">- </w:t>
       </w:r>
-      <w:proofErr w:type="spellStart"/>
-      <w:r>
-        <w:rPr>
-          <w:sz w:val="20"/>
-          <w:szCs w:val="20"/>
-          <w:lang w:val="en-US"/>
-        </w:rPr>
-        <w:t>Implemente</w:t>
-      </w:r>
-      <w:proofErr w:type="spellEnd"/>
-      <w:r>
-        <w:rPr>
-          <w:sz w:val="20"/>
-          <w:szCs w:val="20"/>
-          <w:lang w:val="en-US"/>
-        </w:rPr>
-        <w:t xml:space="preserve"> ADC module</w:t>
-      </w:r>
-    </w:p>
-    <w:p>
-      <w:pPr>
-        <w:rPr>
-          <w:sz w:val="20"/>
-          <w:szCs w:val="20"/>
-          <w:lang w:val="en-US"/>
-        </w:rPr>
-      </w:pPr>
-      <w:r>
-        <w:rPr>
-          <w:sz w:val="20"/>
-          <w:szCs w:val="20"/>
-          <w:lang w:val="en-US"/>
-        </w:rPr>
-        <w:t>- Implemented I2C module</w:t>
-      </w:r>
-    </w:p>
-    <w:p>
-      <w:pPr>
-        <w:rPr>
-          <w:sz w:val="20"/>
-          <w:szCs w:val="20"/>
-          <w:lang w:val="en-US"/>
-        </w:rPr>
-      </w:pPr>
-      <w:r>
-        <w:rPr>
-          <w:sz w:val="20"/>
-          <w:szCs w:val="20"/>
-          <w:lang w:val="en-US"/>
-        </w:rPr>
-        <w:t>- Implemented basic structure for MCP23017_IO_EXP module</w:t>
-      </w:r>
-    </w:p>
-    <w:p>
-      <w:pPr>
-        <w:rPr>
-          <w:sz w:val="20"/>
-          <w:szCs w:val="20"/>
-          <w:lang w:val="en-US"/>
-        </w:rPr>
-      </w:pPr>
-      <w:r>
-        <w:rPr>
-          <w:sz w:val="20"/>
-          <w:szCs w:val="20"/>
-          <w:lang w:val="en-US"/>
-        </w:rPr>
-        <w:t>- Implemented basic structure for PCA9685_IO_PWM module</w:t>
-      </w:r>
-    </w:p>
-    <w:p>
-      <w:pPr>
-        <w:rPr>
-          <w:sz w:val="20"/>
-          <w:szCs w:val="20"/>
-          <w:lang w:val="en-US"/>
-        </w:rPr>
-      </w:pPr>
-      <w:r>
-        <w:rPr>
-          <w:sz w:val="20"/>
-          <w:szCs w:val="20"/>
-          <w:lang w:val="en-US"/>
-        </w:rPr>
-        <w:t>- Implemented basic structure for ADS7128_ADC_EXP module</w:t>
-      </w:r>
-    </w:p>
-    <w:p>
-      <w:pPr>
-        <w:rPr>
-          <w:sz w:val="20"/>
-          <w:szCs w:val="20"/>
-        </w:rPr>
-      </w:pPr>
-      <w:r>
-        <w:rPr>
-          <w:sz w:val="20"/>
-          <w:szCs w:val="20"/>
-          <w:lang w:val="en-US"/>
-        </w:rPr>
-        <w:t xml:space="preserve">- Improved </w:t>
-      </w:r>
-      <w:proofErr w:type="spellStart"/>
-      <w:r>
-        <w:rPr>
-          <w:sz w:val="20"/>
-          <w:szCs w:val="20"/>
-          <w:lang w:val="en-US"/>
-        </w:rPr>
-        <w:t>CANFeedback</w:t>
-      </w:r>
-      <w:proofErr w:type="spellEnd"/>
-      <w:r>
-        <w:rPr>
-          <w:sz w:val="20"/>
-          <w:szCs w:val="20"/>
-          <w:lang w:val="en-US"/>
-        </w:rPr>
-        <w:t xml:space="preserve"> module</w:t>
+      <w:r>
+        <w:rPr>
+          <w:sz w:val="20"/>
+          <w:szCs w:val="20"/>
+          <w:lang w:val="en-US"/>
+        </w:rPr>
+        <w:t>Improved and tested ADCManager module</w:t>
+      </w:r>
+    </w:p>
+    <w:p>
+      <w:pPr>
+        <w:rPr>
+          <w:sz w:val="20"/>
+          <w:szCs w:val="20"/>
+        </w:rPr>
+      </w:pPr>
+      <w:r>
+        <w:rPr>
+          <w:sz w:val="20"/>
+          <w:szCs w:val="20"/>
+          <w:lang w:val="en-US"/>
+        </w:rPr>
+        <w:t>- Improved CANFeddback module</w:t>
       </w:r>
     </w:p>
     <w:p>
@@ -1609,7 +1207,7 @@
           <w:szCs w:val="20"/>
           <w:lang w:val="en-US"/>
         </w:rPr>
-        <w:t>cbeb507</w:t>
+        <w:t>13f2e7e</w:t>
       </w:r>
       <w:r>
         <w:rPr>
@@ -1651,7 +1249,7 @@
           <w:szCs w:val="20"/>
           <w:lang w:val="en-US"/>
         </w:rPr>
-        <w:t>September 25, 2024</w:t>
+        <w:t>September 27, 2024</w:t>
       </w:r>
     </w:p>
     <w:p>
@@ -1682,25 +1280,7 @@
           <w:szCs w:val="20"/>
           <w:lang w:val="it-IT"/>
         </w:rPr>
-        <w:t>: BRANCARO\</w:t>
-      </w:r>
-      <w:proofErr w:type="spellStart"/>
-      <w:r>
-        <w:rPr>
-          <w:sz w:val="20"/>
-          <w:szCs w:val="20"/>
-          <w:lang w:val="it-IT"/>
-        </w:rPr>
-        <w:t>p.parrino</w:t>
-      </w:r>
-      <w:proofErr w:type="spellEnd"/>
-      <w:r>
-        <w:rPr>
-          <w:sz w:val="20"/>
-          <w:szCs w:val="20"/>
-          <w:lang w:val="it-IT"/>
-        </w:rPr>
-        <w:t xml:space="preserve"> </w:t>
+        <w:t xml:space="preserve">: BRANCARO\p.parrino </w:t>
       </w:r>
       <w:hyperlink r:id="rId11" w:history="1">
         <w:r>
@@ -1719,93 +1299,118 @@
         <w:rPr>
           <w:sz w:val="20"/>
           <w:szCs w:val="20"/>
-        </w:rPr>
-      </w:pPr>
-      <w:r>
-        <w:rPr>
-          <w:sz w:val="20"/>
-          <w:szCs w:val="20"/>
+          <w:lang w:val="en-US"/>
+        </w:rPr>
+      </w:pPr>
+      <w:r>
+        <w:rPr>
+          <w:sz w:val="20"/>
+          <w:szCs w:val="20"/>
+          <w:lang w:val="en-US"/>
+        </w:rPr>
+        <w:t>- Implemented ADCManager module</w:t>
+      </w:r>
+    </w:p>
+    <w:p>
+      <w:pPr>
+        <w:rPr>
+          <w:sz w:val="20"/>
+          <w:szCs w:val="20"/>
+          <w:lang w:val="en-US"/>
+        </w:rPr>
+      </w:pPr>
+      <w:r>
+        <w:rPr>
+          <w:sz w:val="20"/>
+          <w:szCs w:val="20"/>
+          <w:lang w:val="en-US"/>
+        </w:rPr>
+        <w:t>- Implemente ADC module</w:t>
+      </w:r>
+    </w:p>
+    <w:p>
+      <w:pPr>
+        <w:rPr>
+          <w:sz w:val="20"/>
+          <w:szCs w:val="20"/>
+          <w:lang w:val="en-US"/>
+        </w:rPr>
+      </w:pPr>
+      <w:r>
+        <w:rPr>
+          <w:sz w:val="20"/>
+          <w:szCs w:val="20"/>
+          <w:lang w:val="en-US"/>
+        </w:rPr>
+        <w:t>- Implemented I2C module</w:t>
+      </w:r>
+    </w:p>
+    <w:p>
+      <w:pPr>
+        <w:rPr>
+          <w:sz w:val="20"/>
+          <w:szCs w:val="20"/>
+          <w:lang w:val="en-US"/>
+        </w:rPr>
+      </w:pPr>
+      <w:r>
+        <w:rPr>
+          <w:sz w:val="20"/>
+          <w:szCs w:val="20"/>
+          <w:lang w:val="en-US"/>
+        </w:rPr>
+        <w:t>- Implemented basic structure for MCP23017_IO_EXP module</w:t>
+      </w:r>
+    </w:p>
+    <w:p>
+      <w:pPr>
+        <w:rPr>
+          <w:sz w:val="20"/>
+          <w:szCs w:val="20"/>
+          <w:lang w:val="en-US"/>
+        </w:rPr>
+      </w:pPr>
+      <w:r>
+        <w:rPr>
+          <w:sz w:val="20"/>
+          <w:szCs w:val="20"/>
+          <w:lang w:val="en-US"/>
+        </w:rPr>
+        <w:t>- Implemented basic structure for PCA9685_IO_PWM module</w:t>
+      </w:r>
+    </w:p>
+    <w:p>
+      <w:pPr>
+        <w:rPr>
+          <w:sz w:val="20"/>
+          <w:szCs w:val="20"/>
+          <w:lang w:val="en-US"/>
+        </w:rPr>
+      </w:pPr>
+      <w:r>
+        <w:rPr>
+          <w:sz w:val="20"/>
+          <w:szCs w:val="20"/>
+          <w:lang w:val="en-US"/>
         </w:rPr>
         <w:lastRenderedPageBreak/>
-        <w:t xml:space="preserve">- Implemented </w:t>
-      </w:r>
-      <w:proofErr w:type="spellStart"/>
-      <w:r>
-        <w:rPr>
-          <w:sz w:val="20"/>
-          <w:szCs w:val="20"/>
-        </w:rPr>
-        <w:t>CANFeedback</w:t>
-      </w:r>
-      <w:proofErr w:type="spellEnd"/>
-      <w:r>
-        <w:rPr>
-          <w:sz w:val="20"/>
-          <w:szCs w:val="20"/>
-        </w:rPr>
-        <w:t xml:space="preserve"> module</w:t>
-      </w:r>
-    </w:p>
-    <w:p>
-      <w:pPr>
-        <w:rPr>
-          <w:sz w:val="20"/>
-          <w:szCs w:val="20"/>
-        </w:rPr>
-      </w:pPr>
-      <w:r>
-        <w:rPr>
-          <w:sz w:val="20"/>
-          <w:szCs w:val="20"/>
-        </w:rPr>
-        <w:t xml:space="preserve">- Moved CAN </w:t>
-      </w:r>
-      <w:proofErr w:type="spellStart"/>
-      <w:r>
-        <w:rPr>
-          <w:sz w:val="20"/>
-          <w:szCs w:val="20"/>
-        </w:rPr>
-        <w:t>HeartBeat</w:t>
-      </w:r>
-      <w:proofErr w:type="spellEnd"/>
-      <w:r>
-        <w:rPr>
-          <w:sz w:val="20"/>
-          <w:szCs w:val="20"/>
-        </w:rPr>
-        <w:t xml:space="preserve"> function in </w:t>
-      </w:r>
-      <w:proofErr w:type="spellStart"/>
-      <w:r>
-        <w:rPr>
-          <w:sz w:val="20"/>
-          <w:szCs w:val="20"/>
-        </w:rPr>
-        <w:t>CANFeedback</w:t>
-      </w:r>
-      <w:proofErr w:type="spellEnd"/>
-      <w:r>
-        <w:rPr>
-          <w:sz w:val="20"/>
-          <w:szCs w:val="20"/>
-        </w:rPr>
-        <w:t xml:space="preserve"> module</w:t>
-      </w:r>
-    </w:p>
-    <w:p>
-      <w:pPr>
-        <w:rPr>
-          <w:sz w:val="20"/>
-          <w:szCs w:val="20"/>
-        </w:rPr>
-      </w:pPr>
-      <w:r>
-        <w:rPr>
-          <w:sz w:val="20"/>
-          <w:szCs w:val="20"/>
-        </w:rPr>
-        <w:t>- Implemented I2C driver</w:t>
+        <w:t>- Implemented basic structure for ADS7128_ADC_EXP module</w:t>
+      </w:r>
+    </w:p>
+    <w:p>
+      <w:pPr>
+        <w:rPr>
+          <w:sz w:val="20"/>
+          <w:szCs w:val="20"/>
+        </w:rPr>
+      </w:pPr>
+      <w:r>
+        <w:rPr>
+          <w:sz w:val="20"/>
+          <w:szCs w:val="20"/>
+          <w:lang w:val="en-US"/>
+        </w:rPr>
+        <w:t>- Improved CANFeedback module</w:t>
       </w:r>
     </w:p>
     <w:p>
@@ -1870,7 +1475,7 @@
           <w:szCs w:val="20"/>
           <w:lang w:val="en-US"/>
         </w:rPr>
-        <w:t>7e6e94a</w:t>
+        <w:t>cbeb507</w:t>
       </w:r>
       <w:r>
         <w:rPr>
@@ -1912,7 +1517,7 @@
           <w:szCs w:val="20"/>
           <w:lang w:val="en-US"/>
         </w:rPr>
-        <w:t>September 24, 2024</w:t>
+        <w:t>September 25, 2024</w:t>
       </w:r>
     </w:p>
     <w:p>
@@ -1943,123 +1548,77 @@
           <w:szCs w:val="20"/>
           <w:lang w:val="it-IT"/>
         </w:rPr>
-        <w:t>: BRANCARO\</w:t>
-      </w:r>
-      <w:proofErr w:type="spellStart"/>
-      <w:r>
-        <w:rPr>
-          <w:sz w:val="20"/>
-          <w:szCs w:val="20"/>
-          <w:lang w:val="it-IT"/>
-        </w:rPr>
-        <w:t>p.parrino</w:t>
-      </w:r>
-      <w:proofErr w:type="spellEnd"/>
-      <w:r>
-        <w:rPr>
-          <w:sz w:val="20"/>
-          <w:szCs w:val="20"/>
-          <w:lang w:val="it-IT"/>
-        </w:rPr>
-        <w:t xml:space="preserve"> &lt;p.parrino@brancaro.com&gt;</w:t>
-      </w:r>
-    </w:p>
-    <w:p>
-      <w:pPr>
-        <w:rPr>
-          <w:sz w:val="20"/>
-          <w:szCs w:val="20"/>
-        </w:rPr>
-      </w:pPr>
-      <w:r>
-        <w:rPr>
-          <w:sz w:val="20"/>
-          <w:szCs w:val="20"/>
-        </w:rPr>
-        <w:t>- Implemented CAN module</w:t>
-      </w:r>
-    </w:p>
-    <w:p>
-      <w:pPr>
-        <w:rPr>
-          <w:sz w:val="20"/>
-          <w:szCs w:val="20"/>
-        </w:rPr>
-      </w:pPr>
-      <w:r>
-        <w:rPr>
-          <w:sz w:val="20"/>
-          <w:szCs w:val="20"/>
-        </w:rPr>
-        <w:t xml:space="preserve">- Implemented CAN </w:t>
-      </w:r>
-      <w:proofErr w:type="spellStart"/>
-      <w:r>
-        <w:rPr>
-          <w:sz w:val="20"/>
-          <w:szCs w:val="20"/>
-        </w:rPr>
-        <w:t>RecvdMsgParser</w:t>
-      </w:r>
-      <w:proofErr w:type="spellEnd"/>
-      <w:r>
-        <w:rPr>
-          <w:sz w:val="20"/>
-          <w:szCs w:val="20"/>
-        </w:rPr>
-        <w:t xml:space="preserve"> module (with example test for Tx and Rx CAN messages)</w:t>
-      </w:r>
-    </w:p>
-    <w:p>
-      <w:pPr>
-        <w:rPr>
-          <w:sz w:val="20"/>
-          <w:szCs w:val="20"/>
-        </w:rPr>
-      </w:pPr>
-      <w:r>
-        <w:rPr>
-          <w:sz w:val="20"/>
-          <w:szCs w:val="20"/>
-        </w:rPr>
-        <w:t xml:space="preserve">- Improvements in </w:t>
-      </w:r>
-      <w:proofErr w:type="spellStart"/>
-      <w:r>
-        <w:rPr>
-          <w:sz w:val="20"/>
-          <w:szCs w:val="20"/>
-        </w:rPr>
-        <w:t>LED_OnBoard</w:t>
-      </w:r>
-      <w:proofErr w:type="spellEnd"/>
-      <w:r>
-        <w:rPr>
-          <w:sz w:val="20"/>
-          <w:szCs w:val="20"/>
-        </w:rPr>
-        <w:t xml:space="preserve"> module and Version module</w:t>
-      </w:r>
-    </w:p>
-    <w:p>
-      <w:pPr>
+        <w:t xml:space="preserve">: BRANCARO\p.parrino </w:t>
+      </w:r>
+      <w:hyperlink r:id="rId12" w:history="1">
+        <w:r>
+          <w:rPr>
+            <w:rStyle w:val="Collegamentoipertestuale"/>
+            <w:sz w:val="20"/>
+            <w:szCs w:val="20"/>
+            <w:lang w:val="it-IT"/>
+          </w:rPr>
+          <w:t>p.parrino@brancaro.com</w:t>
+        </w:r>
+      </w:hyperlink>
+    </w:p>
+    <w:p>
+      <w:pPr>
+        <w:rPr>
+          <w:sz w:val="20"/>
+          <w:szCs w:val="20"/>
+        </w:rPr>
+      </w:pPr>
+      <w:r>
+        <w:rPr>
+          <w:sz w:val="20"/>
+          <w:szCs w:val="20"/>
+        </w:rPr>
+        <w:t>- Implemented CANFeedback module</w:t>
+      </w:r>
+    </w:p>
+    <w:p>
+      <w:pPr>
+        <w:rPr>
+          <w:sz w:val="20"/>
+          <w:szCs w:val="20"/>
+        </w:rPr>
+      </w:pPr>
+      <w:r>
+        <w:rPr>
+          <w:sz w:val="20"/>
+          <w:szCs w:val="20"/>
+        </w:rPr>
+        <w:t>- Moved CAN HeartBeat function in CANFeedback module</w:t>
+      </w:r>
+    </w:p>
+    <w:p>
+      <w:pPr>
+        <w:rPr>
+          <w:sz w:val="20"/>
+          <w:szCs w:val="20"/>
+        </w:rPr>
+      </w:pPr>
+      <w:r>
+        <w:rPr>
+          <w:sz w:val="20"/>
+          <w:szCs w:val="20"/>
+        </w:rPr>
+        <w:t>- Implemented I2C driver</w:t>
+      </w:r>
+    </w:p>
+    <w:p>
+      <w:r>
         <w:rPr>
           <w:rFonts w:ascii="Verdana" w:hAnsi="Verdana"/>
           <w:color w:val="4C94D8" w:themeColor="text2" w:themeTint="80"/>
           <w:sz w:val="20"/>
           <w:szCs w:val="20"/>
         </w:rPr>
-      </w:pPr>
-      <w:r>
-        <w:rPr>
-          <w:rFonts w:ascii="Verdana" w:hAnsi="Verdana"/>
-          <w:color w:val="4C94D8" w:themeColor="text2" w:themeTint="80"/>
-          <w:sz w:val="20"/>
-          <w:szCs w:val="20"/>
-        </w:rPr>
         <w:t>----------------------------------------------------------------------------------------------------------</w:t>
       </w:r>
     </w:p>
+    <w:p/>
     <w:p>
       <w:pPr>
         <w:pStyle w:val="Titolo1"/>
@@ -2110,7 +1669,7 @@
           <w:szCs w:val="20"/>
           <w:lang w:val="en-US"/>
         </w:rPr>
-        <w:t>707e293</w:t>
+        <w:t>7e6e94a</w:t>
       </w:r>
       <w:r>
         <w:rPr>
@@ -2152,7 +1711,7 @@
           <w:szCs w:val="20"/>
           <w:lang w:val="en-US"/>
         </w:rPr>
-        <w:t>September 12, 2024</w:t>
+        <w:t>September 24, 2024</w:t>
       </w:r>
     </w:p>
     <w:p>
@@ -2183,103 +1742,52 @@
           <w:szCs w:val="20"/>
           <w:lang w:val="it-IT"/>
         </w:rPr>
-        <w:t>: BRANCARO\</w:t>
-      </w:r>
-      <w:proofErr w:type="spellStart"/>
-      <w:r>
-        <w:rPr>
-          <w:sz w:val="20"/>
-          <w:szCs w:val="20"/>
-          <w:lang w:val="it-IT"/>
-        </w:rPr>
-        <w:t>p.parrino</w:t>
-      </w:r>
-      <w:proofErr w:type="spellEnd"/>
-      <w:r>
-        <w:rPr>
-          <w:sz w:val="20"/>
-          <w:szCs w:val="20"/>
-          <w:lang w:val="it-IT"/>
-        </w:rPr>
-        <w:t xml:space="preserve"> &lt;p.parrino@brancaro.com&gt;</w:t>
-      </w:r>
-    </w:p>
-    <w:p>
-      <w:pPr>
-        <w:rPr>
-          <w:sz w:val="20"/>
-          <w:szCs w:val="20"/>
-        </w:rPr>
-      </w:pPr>
-      <w:r>
-        <w:rPr>
-          <w:sz w:val="20"/>
-          <w:szCs w:val="20"/>
-        </w:rPr>
-        <w:t>- Implemented Version module</w:t>
-      </w:r>
-    </w:p>
-    <w:p>
-      <w:pPr>
-        <w:rPr>
-          <w:sz w:val="20"/>
-          <w:szCs w:val="20"/>
-        </w:rPr>
-      </w:pPr>
-      <w:r>
-        <w:rPr>
-          <w:sz w:val="20"/>
-          <w:szCs w:val="20"/>
-        </w:rPr>
-        <w:t>- Updated .</w:t>
-      </w:r>
-      <w:proofErr w:type="spellStart"/>
-      <w:r>
-        <w:rPr>
-          <w:sz w:val="20"/>
-          <w:szCs w:val="20"/>
-        </w:rPr>
-        <w:t>gitignore</w:t>
-      </w:r>
-      <w:proofErr w:type="spellEnd"/>
-      <w:r>
-        <w:rPr>
-          <w:sz w:val="20"/>
-          <w:szCs w:val="20"/>
-        </w:rPr>
-        <w:t xml:space="preserve"> file: removed '</w:t>
-      </w:r>
-      <w:proofErr w:type="spellStart"/>
-      <w:r>
-        <w:rPr>
-          <w:sz w:val="20"/>
-          <w:szCs w:val="20"/>
-        </w:rPr>
-        <w:t>nbproject</w:t>
-      </w:r>
-      <w:proofErr w:type="spellEnd"/>
-      <w:r>
-        <w:rPr>
-          <w:sz w:val="20"/>
-          <w:szCs w:val="20"/>
-        </w:rPr>
-        <w:t>' and '</w:t>
-      </w:r>
-      <w:proofErr w:type="spellStart"/>
-      <w:r>
-        <w:rPr>
-          <w:sz w:val="20"/>
-          <w:szCs w:val="20"/>
-        </w:rPr>
-        <w:t>dist</w:t>
-      </w:r>
-      <w:proofErr w:type="spellEnd"/>
-      <w:r>
-        <w:rPr>
-          <w:sz w:val="20"/>
-          <w:szCs w:val="20"/>
-        </w:rPr>
-        <w:t>' folders</w:t>
+        <w:t>: BRANCARO\p.parrino &lt;p.parrino@brancaro.com&gt;</w:t>
+      </w:r>
+    </w:p>
+    <w:p>
+      <w:pPr>
+        <w:rPr>
+          <w:sz w:val="20"/>
+          <w:szCs w:val="20"/>
+        </w:rPr>
+      </w:pPr>
+      <w:r>
+        <w:rPr>
+          <w:sz w:val="20"/>
+          <w:szCs w:val="20"/>
+        </w:rPr>
+        <w:t>- Implemented CAN module</w:t>
+      </w:r>
+    </w:p>
+    <w:p>
+      <w:pPr>
+        <w:rPr>
+          <w:sz w:val="20"/>
+          <w:szCs w:val="20"/>
+        </w:rPr>
+      </w:pPr>
+      <w:r>
+        <w:rPr>
+          <w:sz w:val="20"/>
+          <w:szCs w:val="20"/>
+        </w:rPr>
+        <w:t>- Implemented CAN RecvdMsgParser module (with example test for Tx and Rx CAN messages)</w:t>
+      </w:r>
+    </w:p>
+    <w:p>
+      <w:pPr>
+        <w:rPr>
+          <w:sz w:val="20"/>
+          <w:szCs w:val="20"/>
+        </w:rPr>
+      </w:pPr>
+      <w:r>
+        <w:rPr>
+          <w:sz w:val="20"/>
+          <w:szCs w:val="20"/>
+        </w:rPr>
+        <w:t>- Improvements in LED_OnBoard module and Version module</w:t>
       </w:r>
     </w:p>
     <w:p>
@@ -2351,7 +1859,7 @@
           <w:szCs w:val="20"/>
           <w:lang w:val="en-US"/>
         </w:rPr>
-        <w:t>d473c92</w:t>
+        <w:t>707e293</w:t>
       </w:r>
       <w:r>
         <w:rPr>
@@ -2385,7 +1893,15 @@
           <w:szCs w:val="20"/>
           <w:lang w:val="en-US"/>
         </w:rPr>
-        <w:t>: September 11, 2024</w:t>
+        <w:t xml:space="preserve">: </w:t>
+      </w:r>
+      <w:r>
+        <w:rPr>
+          <w:sz w:val="20"/>
+          <w:szCs w:val="20"/>
+          <w:lang w:val="en-US"/>
+        </w:rPr>
+        <w:t>September 12, 2024</w:t>
       </w:r>
     </w:p>
     <w:p>
@@ -2416,25 +1932,22 @@
           <w:szCs w:val="20"/>
           <w:lang w:val="it-IT"/>
         </w:rPr>
-        <w:t>: BRANCARO\</w:t>
-      </w:r>
-      <w:proofErr w:type="spellStart"/>
-      <w:r>
-        <w:rPr>
-          <w:sz w:val="20"/>
-          <w:szCs w:val="20"/>
-          <w:lang w:val="it-IT"/>
-        </w:rPr>
-        <w:t>p.parrino</w:t>
-      </w:r>
-      <w:proofErr w:type="spellEnd"/>
-      <w:r>
-        <w:rPr>
-          <w:sz w:val="20"/>
-          <w:szCs w:val="20"/>
-          <w:lang w:val="it-IT"/>
-        </w:rPr>
-        <w:t xml:space="preserve"> &lt;p.parrino@brancaro.com&gt;</w:t>
+        <w:t>: BRANCARO\p.parrino &lt;p.parrino@brancaro.com&gt;</w:t>
+      </w:r>
+    </w:p>
+    <w:p>
+      <w:pPr>
+        <w:rPr>
+          <w:sz w:val="20"/>
+          <w:szCs w:val="20"/>
+        </w:rPr>
+      </w:pPr>
+      <w:r>
+        <w:rPr>
+          <w:sz w:val="20"/>
+          <w:szCs w:val="20"/>
+        </w:rPr>
+        <w:t>- Implemented Version module</w:t>
       </w:r>
     </w:p>
     <w:p>
@@ -2451,98 +1964,21 @@
         </w:rPr>
         <w:t xml:space="preserve">- </w:t>
       </w:r>
-      <w:r>
-        <w:rPr>
-          <w:sz w:val="20"/>
-          <w:szCs w:val="20"/>
-        </w:rPr>
-        <w:t xml:space="preserve">Implemented module </w:t>
-      </w:r>
-      <w:proofErr w:type="spellStart"/>
-      <w:r>
-        <w:rPr>
-          <w:sz w:val="20"/>
-          <w:szCs w:val="20"/>
-        </w:rPr>
-        <w:t>App_Main</w:t>
-      </w:r>
-      <w:proofErr w:type="spellEnd"/>
-      <w:r>
-        <w:rPr>
-          <w:sz w:val="20"/>
-          <w:szCs w:val="20"/>
-        </w:rPr>
-        <w:t xml:space="preserve"> to manage the project scheduler</w:t>
-      </w:r>
-    </w:p>
-    <w:p>
-      <w:pPr>
-        <w:rPr>
-          <w:sz w:val="20"/>
-          <w:szCs w:val="20"/>
-        </w:rPr>
-      </w:pPr>
-      <w:r>
-        <w:rPr>
-          <w:sz w:val="20"/>
-          <w:szCs w:val="20"/>
-        </w:rPr>
-        <w:t>- Implemented module Timers to have timers functionalities</w:t>
-      </w:r>
-    </w:p>
-    <w:p>
-      <w:pPr>
-        <w:rPr>
-          <w:sz w:val="20"/>
-          <w:szCs w:val="20"/>
-        </w:rPr>
-      </w:pPr>
-      <w:r>
-        <w:rPr>
-          <w:sz w:val="20"/>
-          <w:szCs w:val="20"/>
-        </w:rPr>
-        <w:t xml:space="preserve">- Implemented module LED On Board to manage on board </w:t>
-      </w:r>
-      <w:proofErr w:type="spellStart"/>
-      <w:r>
-        <w:rPr>
-          <w:sz w:val="20"/>
-          <w:szCs w:val="20"/>
-        </w:rPr>
-        <w:t>leds</w:t>
-      </w:r>
-      <w:proofErr w:type="spellEnd"/>
-    </w:p>
-    <w:p>
-      <w:pPr>
-        <w:rPr>
-          <w:sz w:val="20"/>
-          <w:szCs w:val="20"/>
-        </w:rPr>
-      </w:pPr>
-      <w:r>
-        <w:rPr>
-          <w:sz w:val="20"/>
-          <w:szCs w:val="20"/>
-        </w:rPr>
-        <w:t xml:space="preserve">- Implemented </w:t>
-      </w:r>
-      <w:proofErr w:type="spellStart"/>
-      <w:r>
-        <w:rPr>
-          <w:sz w:val="20"/>
-          <w:szCs w:val="20"/>
-        </w:rPr>
-        <w:t>hearbeat</w:t>
-      </w:r>
-      <w:proofErr w:type="spellEnd"/>
-      <w:r>
-        <w:rPr>
-          <w:sz w:val="20"/>
-          <w:szCs w:val="20"/>
-        </w:rPr>
-        <w:t xml:space="preserve"> for On Board Green LED- Added LMU ChangeLog.docx file</w:t>
+      <w:proofErr w:type="gramStart"/>
+      <w:r>
+        <w:rPr>
+          <w:sz w:val="20"/>
+          <w:szCs w:val="20"/>
+        </w:rPr>
+        <w:t>Updated .gitignore</w:t>
+      </w:r>
+      <w:proofErr w:type="gramEnd"/>
+      <w:r>
+        <w:rPr>
+          <w:sz w:val="20"/>
+          <w:szCs w:val="20"/>
+        </w:rPr>
+        <w:t xml:space="preserve"> file: removed 'nbproject' and 'dist' folders</w:t>
       </w:r>
     </w:p>
     <w:p>
@@ -2556,60 +1992,11 @@
       </w:pPr>
       <w:r>
         <w:rPr>
-          <w:sz w:val="20"/>
-          <w:szCs w:val="20"/>
-        </w:rPr>
-        <w:t>- Modified .</w:t>
-      </w:r>
-      <w:proofErr w:type="spellStart"/>
-      <w:r>
-        <w:rPr>
-          <w:sz w:val="20"/>
-          <w:szCs w:val="20"/>
-        </w:rPr>
-        <w:t>gitignore</w:t>
-      </w:r>
-      <w:proofErr w:type="spellEnd"/>
-      <w:r>
-        <w:rPr>
-          <w:sz w:val="20"/>
-          <w:szCs w:val="20"/>
-        </w:rPr>
-        <w:t xml:space="preserve"> file to remove from backup .</w:t>
-      </w:r>
-      <w:proofErr w:type="spellStart"/>
-      <w:r>
-        <w:rPr>
-          <w:sz w:val="20"/>
-          <w:szCs w:val="20"/>
-        </w:rPr>
-        <w:t>generated_files</w:t>
-      </w:r>
-      <w:proofErr w:type="spellEnd"/>
-      <w:r>
-        <w:rPr>
-          <w:sz w:val="20"/>
-          <w:szCs w:val="20"/>
-        </w:rPr>
-        <w:t xml:space="preserve"> folder</w:t>
-      </w:r>
-    </w:p>
-    <w:p>
-      <w:pPr>
-        <w:rPr>
           <w:rFonts w:ascii="Verdana" w:hAnsi="Verdana"/>
           <w:color w:val="4C94D8" w:themeColor="text2" w:themeTint="80"/>
           <w:sz w:val="20"/>
           <w:szCs w:val="20"/>
         </w:rPr>
-      </w:pPr>
-      <w:r>
-        <w:rPr>
-          <w:rFonts w:ascii="Verdana" w:hAnsi="Verdana"/>
-          <w:color w:val="4C94D8" w:themeColor="text2" w:themeTint="80"/>
-          <w:sz w:val="20"/>
-          <w:szCs w:val="20"/>
-        </w:rPr>
         <w:t>----------------------------------------------------------------------------------------------------------</w:t>
       </w:r>
     </w:p>
@@ -2618,7 +2005,6 @@
         <w:pStyle w:val="Titolo1"/>
       </w:pPr>
       <w:r>
-        <w:lastRenderedPageBreak/>
         <w:t>Release 0.0.1</w:t>
       </w:r>
     </w:p>
@@ -2656,7 +2042,23 @@
           <w:szCs w:val="20"/>
           <w:lang w:val="en-US"/>
         </w:rPr>
-        <w:t>[0fd5e53]</w:t>
+        <w:t>[</w:t>
+      </w:r>
+      <w:r>
+        <w:rPr>
+          <w:sz w:val="20"/>
+          <w:szCs w:val="20"/>
+          <w:lang w:val="en-US"/>
+        </w:rPr>
+        <w:t>d473c92</w:t>
+      </w:r>
+      <w:r>
+        <w:rPr>
+          <w:sz w:val="20"/>
+          <w:szCs w:val="20"/>
+          <w:lang w:val="en-US"/>
+        </w:rPr>
+        <w:t>]</w:t>
       </w:r>
       <w:r>
         <w:rPr>
@@ -2682,7 +2084,7 @@
           <w:szCs w:val="20"/>
           <w:lang w:val="en-US"/>
         </w:rPr>
-        <w:t>: September 9, 2024</w:t>
+        <w:t>: September 11, 2024</w:t>
       </w:r>
     </w:p>
     <w:p>
@@ -2713,25 +2115,245 @@
           <w:szCs w:val="20"/>
           <w:lang w:val="it-IT"/>
         </w:rPr>
-        <w:t>: BRANCARO\</w:t>
-      </w:r>
-      <w:proofErr w:type="spellStart"/>
-      <w:r>
+        <w:t>: BRANCARO\p.parrino &lt;p.parrino@brancaro.com&gt;</w:t>
+      </w:r>
+    </w:p>
+    <w:p>
+      <w:pPr>
+        <w:rPr>
+          <w:sz w:val="20"/>
+          <w:szCs w:val="20"/>
+        </w:rPr>
+      </w:pPr>
+      <w:r>
+        <w:rPr>
+          <w:sz w:val="20"/>
+          <w:szCs w:val="20"/>
+        </w:rPr>
+        <w:lastRenderedPageBreak/>
+        <w:t xml:space="preserve">- </w:t>
+      </w:r>
+      <w:r>
+        <w:rPr>
+          <w:sz w:val="20"/>
+          <w:szCs w:val="20"/>
+        </w:rPr>
+        <w:t>Implemented module App_Main to manage the project scheduler</w:t>
+      </w:r>
+    </w:p>
+    <w:p>
+      <w:pPr>
+        <w:rPr>
+          <w:sz w:val="20"/>
+          <w:szCs w:val="20"/>
+        </w:rPr>
+      </w:pPr>
+      <w:r>
+        <w:rPr>
+          <w:sz w:val="20"/>
+          <w:szCs w:val="20"/>
+        </w:rPr>
+        <w:t xml:space="preserve">- Implemented module Timers to have </w:t>
+      </w:r>
+      <w:proofErr w:type="gramStart"/>
+      <w:r>
+        <w:rPr>
+          <w:sz w:val="20"/>
+          <w:szCs w:val="20"/>
+        </w:rPr>
+        <w:t>timers</w:t>
+      </w:r>
+      <w:proofErr w:type="gramEnd"/>
+      <w:r>
+        <w:rPr>
+          <w:sz w:val="20"/>
+          <w:szCs w:val="20"/>
+        </w:rPr>
+        <w:t xml:space="preserve"> functionalities</w:t>
+      </w:r>
+    </w:p>
+    <w:p>
+      <w:pPr>
+        <w:rPr>
+          <w:sz w:val="20"/>
+          <w:szCs w:val="20"/>
+        </w:rPr>
+      </w:pPr>
+      <w:r>
+        <w:rPr>
+          <w:sz w:val="20"/>
+          <w:szCs w:val="20"/>
+        </w:rPr>
+        <w:t>- Implemented module LED On Board to manage on board leds</w:t>
+      </w:r>
+    </w:p>
+    <w:p>
+      <w:pPr>
+        <w:rPr>
+          <w:sz w:val="20"/>
+          <w:szCs w:val="20"/>
+        </w:rPr>
+      </w:pPr>
+      <w:r>
+        <w:rPr>
+          <w:sz w:val="20"/>
+          <w:szCs w:val="20"/>
+        </w:rPr>
+        <w:t>- Implemented hearbeat for On Board Green LED- Added LMU ChangeLog.docx file</w:t>
+      </w:r>
+    </w:p>
+    <w:p>
+      <w:pPr>
+        <w:rPr>
+          <w:rFonts w:ascii="Verdana" w:hAnsi="Verdana"/>
+          <w:color w:val="4C94D8" w:themeColor="text2" w:themeTint="80"/>
+          <w:sz w:val="20"/>
+          <w:szCs w:val="20"/>
+        </w:rPr>
+      </w:pPr>
+      <w:r>
+        <w:rPr>
+          <w:sz w:val="20"/>
+          <w:szCs w:val="20"/>
+        </w:rPr>
+        <w:t xml:space="preserve">- </w:t>
+      </w:r>
+      <w:proofErr w:type="gramStart"/>
+      <w:r>
+        <w:rPr>
+          <w:sz w:val="20"/>
+          <w:szCs w:val="20"/>
+        </w:rPr>
+        <w:t>Modified .gitignore</w:t>
+      </w:r>
+      <w:proofErr w:type="gramEnd"/>
+      <w:r>
+        <w:rPr>
+          <w:sz w:val="20"/>
+          <w:szCs w:val="20"/>
+        </w:rPr>
+        <w:t xml:space="preserve"> file to remove from backup .generated_files folder</w:t>
+      </w:r>
+    </w:p>
+    <w:p>
+      <w:pPr>
+        <w:rPr>
+          <w:rFonts w:ascii="Verdana" w:hAnsi="Verdana"/>
+          <w:color w:val="4C94D8" w:themeColor="text2" w:themeTint="80"/>
+          <w:sz w:val="20"/>
+          <w:szCs w:val="20"/>
+        </w:rPr>
+      </w:pPr>
+      <w:r>
+        <w:rPr>
+          <w:rFonts w:ascii="Verdana" w:hAnsi="Verdana"/>
+          <w:color w:val="4C94D8" w:themeColor="text2" w:themeTint="80"/>
+          <w:sz w:val="20"/>
+          <w:szCs w:val="20"/>
+        </w:rPr>
+        <w:t>----------------------------------------------------------------------------------------------------------</w:t>
+      </w:r>
+    </w:p>
+    <w:p>
+      <w:pPr>
+        <w:pStyle w:val="Titolo1"/>
+      </w:pPr>
+      <w:r>
+        <w:t>Release 0.0.1</w:t>
+      </w:r>
+    </w:p>
+    <w:p>
+      <w:pPr>
+        <w:tabs>
+          <w:tab w:val="left" w:pos="0"/>
+          <w:tab w:val="left" w:pos="3402"/>
+        </w:tabs>
+        <w:rPr>
+          <w:sz w:val="20"/>
+          <w:szCs w:val="20"/>
+          <w:lang w:val="en-US"/>
+        </w:rPr>
+      </w:pPr>
+      <w:r>
+        <w:rPr>
+          <w:b/>
+          <w:bCs/>
+          <w:sz w:val="20"/>
+          <w:szCs w:val="20"/>
+        </w:rPr>
+        <w:t>GIT Commit</w:t>
+      </w:r>
+      <w:r>
+        <w:rPr>
+          <w:sz w:val="20"/>
+          <w:szCs w:val="20"/>
+        </w:rPr>
+        <w:t xml:space="preserve">: </w:t>
+      </w:r>
+      <w:r>
+        <w:rPr>
+          <w:sz w:val="20"/>
+          <w:szCs w:val="20"/>
+          <w:lang w:val="en-US"/>
+        </w:rPr>
+        <w:t>[0fd5e53]</w:t>
+      </w:r>
+      <w:r>
+        <w:rPr>
+          <w:sz w:val="20"/>
+          <w:szCs w:val="20"/>
+          <w:lang w:val="en-US"/>
+        </w:rPr>
+        <w:tab/>
+      </w:r>
+      <w:r>
+        <w:rPr>
+          <w:b/>
+          <w:bCs/>
+          <w:sz w:val="20"/>
+          <w:szCs w:val="20"/>
+          <w:lang w:val="en-US"/>
+        </w:rPr>
+        <w:t>Date</w:t>
+      </w:r>
+      <w:r>
+        <w:rPr>
+          <w:sz w:val="20"/>
+          <w:szCs w:val="20"/>
+          <w:lang w:val="en-US"/>
+        </w:rPr>
+        <w:t>: September 9, 2024</w:t>
+      </w:r>
+    </w:p>
+    <w:p>
+      <w:pPr>
+        <w:tabs>
+          <w:tab w:val="left" w:pos="0"/>
+          <w:tab w:val="left" w:pos="3402"/>
+        </w:tabs>
         <w:rPr>
           <w:sz w:val="20"/>
           <w:szCs w:val="20"/>
           <w:lang w:val="it-IT"/>
         </w:rPr>
-        <w:t>p.parrino</w:t>
-      </w:r>
-      <w:proofErr w:type="spellEnd"/>
-      <w:r>
-        <w:rPr>
+      </w:pPr>
+      <w:r>
+        <w:rPr>
+          <w:b/>
+          <w:bCs/>
           <w:sz w:val="20"/>
           <w:szCs w:val="20"/>
           <w:lang w:val="it-IT"/>
         </w:rPr>
-        <w:t xml:space="preserve"> &lt;p.parrino@brancaro.com&gt;</w:t>
+        <w:t>Author</w:t>
+      </w:r>
+      <w:r>
+        <w:rPr>
+          <w:sz w:val="20"/>
+          <w:szCs w:val="20"/>
+          <w:lang w:val="it-IT"/>
+        </w:rPr>
+        <w:t>: BRANCARO\p.parrino &lt;p.parrino@brancaro.com&gt;</w:t>
       </w:r>
     </w:p>
     <w:p>
@@ -2855,7 +2477,7 @@
         <w:tab/>
         <w:t xml:space="preserve">Set UART1 to Baud Rate:115200, </w:t>
       </w:r>
-      <w:proofErr w:type="spellStart"/>
+      <w:proofErr w:type="gramStart"/>
       <w:r>
         <w:rPr>
           <w:sz w:val="20"/>
@@ -2864,25 +2486,15 @@
         </w:rPr>
         <w:t>Parity:None</w:t>
       </w:r>
-      <w:proofErr w:type="spellEnd"/>
-      <w:r>
-        <w:rPr>
-          <w:sz w:val="20"/>
-          <w:szCs w:val="20"/>
-          <w:lang w:val="en-US"/>
-        </w:rPr>
-        <w:t xml:space="preserve">, Data Bits:8, Stop Bits:1, Parity </w:t>
-      </w:r>
-      <w:proofErr w:type="spellStart"/>
-      <w:r>
-        <w:rPr>
-          <w:sz w:val="20"/>
-          <w:szCs w:val="20"/>
-          <w:lang w:val="en-US"/>
-        </w:rPr>
-        <w:t>Error:None</w:t>
-      </w:r>
-      <w:proofErr w:type="spellEnd"/>
+      <w:proofErr w:type="gramEnd"/>
+      <w:r>
+        <w:rPr>
+          <w:sz w:val="20"/>
+          <w:szCs w:val="20"/>
+          <w:lang w:val="en-US"/>
+        </w:rPr>
+        <w:t>, Data Bits:8, Stop Bits:1, Parity Error:None</w:t>
+      </w:r>
     </w:p>
     <w:sectPr>
       <w:pgSz w:w="11906" w:h="16838"/>

</xml_diff>

<commit_message>
- Implemented and tested MCP23017 I/O Expander module - Added configuration files PCA9685_prm.h and ADS7128_prm.h - Modified code to work with Demo Board dsPIC33 Curiosity
</commit_message>
<xml_diff>
--- a/LMU.X/LMU ChangeLog.docx
+++ b/LMU.X/LMU ChangeLog.docx
@@ -100,7 +100,6 @@
         <w:rPr>
           <w:sz w:val="20"/>
           <w:szCs w:val="20"/>
-          <w:lang w:val="it-IT"/>
         </w:rPr>
       </w:pPr>
       <w:r>
@@ -109,7 +108,6 @@
           <w:bCs/>
           <w:sz w:val="20"/>
           <w:szCs w:val="20"/>
-          <w:lang w:val="it-IT"/>
         </w:rPr>
         <w:t>Author</w:t>
       </w:r>
@@ -117,9 +115,24 @@
         <w:rPr>
           <w:sz w:val="20"/>
           <w:szCs w:val="20"/>
-          <w:lang w:val="it-IT"/>
-        </w:rPr>
-        <w:t xml:space="preserve">: BRANCARO\p.parrino </w:t>
+        </w:rPr>
+        <w:t>: BRANCARO\</w:t>
+      </w:r>
+      <w:proofErr w:type="spellStart"/>
+      <w:r>
+        <w:rPr>
+          <w:sz w:val="20"/>
+          <w:szCs w:val="20"/>
+        </w:rPr>
+        <w:t>p.parrino</w:t>
+      </w:r>
+      <w:proofErr w:type="spellEnd"/>
+      <w:r>
+        <w:rPr>
+          <w:sz w:val="20"/>
+          <w:szCs w:val="20"/>
+        </w:rPr>
+        <w:t xml:space="preserve"> </w:t>
       </w:r>
       <w:hyperlink r:id="rId5" w:history="1">
         <w:r>
@@ -127,7 +140,6 @@
             <w:rStyle w:val="Collegamentoipertestuale"/>
             <w:sz w:val="20"/>
             <w:szCs w:val="20"/>
-            <w:lang w:val="it-IT"/>
           </w:rPr>
           <w:t>p.parrino@brancaro.com</w:t>
         </w:r>
@@ -215,7 +227,7 @@
           <w:szCs w:val="20"/>
           <w:lang w:val="en-US"/>
         </w:rPr>
-        <w:t>c4142b4</w:t>
+        <w:t>16b8be9</w:t>
       </w:r>
       <w:r>
         <w:rPr>
@@ -257,7 +269,23 @@
           <w:szCs w:val="20"/>
           <w:lang w:val="en-US"/>
         </w:rPr>
-        <w:t>October 23, 2024</w:t>
+        <w:t>October 2</w:t>
+      </w:r>
+      <w:r>
+        <w:rPr>
+          <w:sz w:val="20"/>
+          <w:szCs w:val="20"/>
+          <w:lang w:val="en-US"/>
+        </w:rPr>
+        <w:t>9</w:t>
+      </w:r>
+      <w:r>
+        <w:rPr>
+          <w:sz w:val="20"/>
+          <w:szCs w:val="20"/>
+          <w:lang w:val="en-US"/>
+        </w:rPr>
+        <w:t>, 2024</w:t>
       </w:r>
     </w:p>
     <w:p>
@@ -288,7 +316,25 @@
           <w:szCs w:val="20"/>
           <w:lang w:val="it-IT"/>
         </w:rPr>
-        <w:t xml:space="preserve">: BRANCARO\p.parrino </w:t>
+        <w:t>: BRANCARO\</w:t>
+      </w:r>
+      <w:proofErr w:type="spellStart"/>
+      <w:r>
+        <w:rPr>
+          <w:sz w:val="20"/>
+          <w:szCs w:val="20"/>
+          <w:lang w:val="it-IT"/>
+        </w:rPr>
+        <w:t>p.parrino</w:t>
+      </w:r>
+      <w:proofErr w:type="spellEnd"/>
+      <w:r>
+        <w:rPr>
+          <w:sz w:val="20"/>
+          <w:szCs w:val="20"/>
+          <w:lang w:val="it-IT"/>
+        </w:rPr>
+        <w:t xml:space="preserve"> </w:t>
       </w:r>
       <w:hyperlink r:id="rId6" w:history="1">
         <w:r>
@@ -307,39 +353,32 @@
         <w:rPr>
           <w:sz w:val="20"/>
           <w:szCs w:val="20"/>
-        </w:rPr>
-      </w:pPr>
-      <w:r>
-        <w:rPr>
-          <w:sz w:val="20"/>
-          <w:szCs w:val="20"/>
-          <w:lang w:val="en-US"/>
-        </w:rPr>
-        <w:t xml:space="preserve">- </w:t>
-      </w:r>
-      <w:r>
-        <w:rPr>
-          <w:sz w:val="20"/>
-          <w:szCs w:val="20"/>
-          <w:lang w:val="en-US"/>
-        </w:rPr>
-        <w:t>- Fixed WARNING about " #pragma config OSCIOFNC = OFF    //OSC2 Pin Function bit-&gt;OSC2 is clock output" There was a conflict with Bootloader and LMU ap</w:t>
-      </w:r>
-      <w:r>
-        <w:rPr>
-          <w:sz w:val="20"/>
-          <w:szCs w:val="20"/>
-          <w:lang w:val="en-US"/>
-        </w:rPr>
-        <w:t>p</w:t>
-      </w:r>
-      <w:r>
-        <w:rPr>
-          <w:sz w:val="20"/>
-          <w:szCs w:val="20"/>
-          <w:lang w:val="en-US"/>
-        </w:rPr>
-        <w:t>lication settings</w:t>
+          <w:lang w:val="en-US"/>
+        </w:rPr>
+      </w:pPr>
+      <w:r>
+        <w:rPr>
+          <w:sz w:val="20"/>
+          <w:szCs w:val="20"/>
+          <w:lang w:val="en-US"/>
+        </w:rPr>
+        <w:t>- Implemented EEPROM 24LC512 Driver</w:t>
+      </w:r>
+    </w:p>
+    <w:p>
+      <w:pPr>
+        <w:rPr>
+          <w:sz w:val="20"/>
+          <w:szCs w:val="20"/>
+        </w:rPr>
+      </w:pPr>
+      <w:r>
+        <w:rPr>
+          <w:sz w:val="20"/>
+          <w:szCs w:val="20"/>
+          <w:lang w:val="en-US"/>
+        </w:rPr>
+        <w:t>- Bug fix in the formulas to calculate I_PWR1 and I_PWR2</w:t>
       </w:r>
     </w:p>
     <w:p>
@@ -408,7 +447,7 @@
           <w:szCs w:val="20"/>
           <w:lang w:val="en-US"/>
         </w:rPr>
-        <w:t>638870e</w:t>
+        <w:t>c4142b4</w:t>
       </w:r>
       <w:r>
         <w:rPr>
@@ -450,7 +489,7 @@
           <w:szCs w:val="20"/>
           <w:lang w:val="en-US"/>
         </w:rPr>
-        <w:t>October 22, 2024</w:t>
+        <w:t>October 23, 2024</w:t>
       </w:r>
     </w:p>
     <w:p>
@@ -481,7 +520,25 @@
           <w:szCs w:val="20"/>
           <w:lang w:val="it-IT"/>
         </w:rPr>
-        <w:t xml:space="preserve">: BRANCARO\p.parrino </w:t>
+        <w:t>: BRANCARO\</w:t>
+      </w:r>
+      <w:proofErr w:type="spellStart"/>
+      <w:r>
+        <w:rPr>
+          <w:sz w:val="20"/>
+          <w:szCs w:val="20"/>
+          <w:lang w:val="it-IT"/>
+        </w:rPr>
+        <w:t>p.parrino</w:t>
+      </w:r>
+      <w:proofErr w:type="spellEnd"/>
+      <w:r>
+        <w:rPr>
+          <w:sz w:val="20"/>
+          <w:szCs w:val="20"/>
+          <w:lang w:val="it-IT"/>
+        </w:rPr>
+        <w:t xml:space="preserve"> </w:t>
       </w:r>
       <w:hyperlink r:id="rId7" w:history="1">
         <w:r>
@@ -500,7 +557,6 @@
         <w:rPr>
           <w:sz w:val="20"/>
           <w:szCs w:val="20"/>
-          <w:lang w:val="en-US"/>
         </w:rPr>
       </w:pPr>
       <w:r>
@@ -517,23 +573,23 @@
           <w:szCs w:val="20"/>
           <w:lang w:val="en-US"/>
         </w:rPr>
-        <w:t>Implemented HW_HeartBeat module</w:t>
-      </w:r>
-    </w:p>
-    <w:p>
-      <w:pPr>
-        <w:rPr>
-          <w:sz w:val="20"/>
-          <w:szCs w:val="20"/>
-        </w:rPr>
-      </w:pPr>
-      <w:r>
-        <w:rPr>
-          <w:sz w:val="20"/>
-          <w:szCs w:val="20"/>
-          <w:lang w:val="en-US"/>
-        </w:rPr>
-        <w:t>- Renamed Digital Input / Output name pins with DI_ and DO_ prefix</w:t>
+        <w:t>- Fixed WARNING about " #pragma config OSCIOFNC = OFF    //OSC2 Pin Function bit-&gt;OSC2 is clock output" There was a conflict with Bootloader and LMU ap</w:t>
+      </w:r>
+      <w:r>
+        <w:rPr>
+          <w:sz w:val="20"/>
+          <w:szCs w:val="20"/>
+          <w:lang w:val="en-US"/>
+        </w:rPr>
+        <w:t>p</w:t>
+      </w:r>
+      <w:r>
+        <w:rPr>
+          <w:sz w:val="20"/>
+          <w:szCs w:val="20"/>
+          <w:lang w:val="en-US"/>
+        </w:rPr>
+        <w:t>lication settings</w:t>
       </w:r>
     </w:p>
     <w:p>
@@ -602,7 +658,7 @@
           <w:szCs w:val="20"/>
           <w:lang w:val="en-US"/>
         </w:rPr>
-        <w:t>7e5616a</w:t>
+        <w:t>638870e</w:t>
       </w:r>
       <w:r>
         <w:rPr>
@@ -644,7 +700,7 @@
           <w:szCs w:val="20"/>
           <w:lang w:val="en-US"/>
         </w:rPr>
-        <w:t>October 21, 2024</w:t>
+        <w:t>October 22, 2024</w:t>
       </w:r>
     </w:p>
     <w:p>
@@ -675,7 +731,25 @@
           <w:szCs w:val="20"/>
           <w:lang w:val="it-IT"/>
         </w:rPr>
-        <w:t xml:space="preserve">: BRANCARO\p.parrino </w:t>
+        <w:t>: BRANCARO\</w:t>
+      </w:r>
+      <w:proofErr w:type="spellStart"/>
+      <w:r>
+        <w:rPr>
+          <w:sz w:val="20"/>
+          <w:szCs w:val="20"/>
+          <w:lang w:val="it-IT"/>
+        </w:rPr>
+        <w:t>p.parrino</w:t>
+      </w:r>
+      <w:proofErr w:type="spellEnd"/>
+      <w:r>
+        <w:rPr>
+          <w:sz w:val="20"/>
+          <w:szCs w:val="20"/>
+          <w:lang w:val="it-IT"/>
+        </w:rPr>
+        <w:t xml:space="preserve"> </w:t>
       </w:r>
       <w:hyperlink r:id="rId8" w:history="1">
         <w:r>
@@ -703,15 +777,40 @@
           <w:szCs w:val="20"/>
           <w:lang w:val="en-US"/>
         </w:rPr>
-        <w:t>- Implemented LMU BootLoader</w:t>
-      </w:r>
-    </w:p>
-    <w:p>
-      <w:pPr>
-        <w:rPr>
-          <w:sz w:val="20"/>
-          <w:szCs w:val="20"/>
-          <w:lang w:val="en-US"/>
+        <w:t xml:space="preserve">- </w:t>
+      </w:r>
+      <w:r>
+        <w:rPr>
+          <w:sz w:val="20"/>
+          <w:szCs w:val="20"/>
+          <w:lang w:val="en-US"/>
+        </w:rPr>
+        <w:t xml:space="preserve">Implemented </w:t>
+      </w:r>
+      <w:proofErr w:type="spellStart"/>
+      <w:r>
+        <w:rPr>
+          <w:sz w:val="20"/>
+          <w:szCs w:val="20"/>
+          <w:lang w:val="en-US"/>
+        </w:rPr>
+        <w:t>HW_HeartBeat</w:t>
+      </w:r>
+      <w:proofErr w:type="spellEnd"/>
+      <w:r>
+        <w:rPr>
+          <w:sz w:val="20"/>
+          <w:szCs w:val="20"/>
+          <w:lang w:val="en-US"/>
+        </w:rPr>
+        <w:t xml:space="preserve"> module</w:t>
+      </w:r>
+    </w:p>
+    <w:p>
+      <w:pPr>
+        <w:rPr>
+          <w:sz w:val="20"/>
+          <w:szCs w:val="20"/>
         </w:rPr>
       </w:pPr>
       <w:r>
@@ -721,23 +820,7 @@
           <w:lang w:val="en-US"/>
         </w:rPr>
         <w:lastRenderedPageBreak/>
-        <w:t>- Added UnifiedHostApp Microchip application associated to BootLoader to download the LMU application SW into LMU board</w:t>
-      </w:r>
-    </w:p>
-    <w:p>
-      <w:pPr>
-        <w:rPr>
-          <w:sz w:val="20"/>
-          <w:szCs w:val="20"/>
-        </w:rPr>
-      </w:pPr>
-      <w:r>
-        <w:rPr>
-          <w:sz w:val="20"/>
-          <w:szCs w:val="20"/>
-          <w:lang w:val="en-US"/>
-        </w:rPr>
-        <w:t>- Updated LMU SW tho handle BooLoader functionalities</w:t>
+        <w:t>- Renamed Digital Input / Output name pins with DI_ and DO_ prefix</w:t>
       </w:r>
     </w:p>
     <w:p>
@@ -806,7 +889,7 @@
           <w:szCs w:val="20"/>
           <w:lang w:val="en-US"/>
         </w:rPr>
-        <w:t>1256194</w:t>
+        <w:t>7e5616a</w:t>
       </w:r>
       <w:r>
         <w:rPr>
@@ -848,7 +931,7 @@
           <w:szCs w:val="20"/>
           <w:lang w:val="en-US"/>
         </w:rPr>
-        <w:t>October 07, 2024</w:t>
+        <w:t>October 21, 2024</w:t>
       </w:r>
     </w:p>
     <w:p>
@@ -879,7 +962,25 @@
           <w:szCs w:val="20"/>
           <w:lang w:val="it-IT"/>
         </w:rPr>
-        <w:t xml:space="preserve">: BRANCARO\p.parrino </w:t>
+        <w:t>: BRANCARO\</w:t>
+      </w:r>
+      <w:proofErr w:type="spellStart"/>
+      <w:r>
+        <w:rPr>
+          <w:sz w:val="20"/>
+          <w:szCs w:val="20"/>
+          <w:lang w:val="it-IT"/>
+        </w:rPr>
+        <w:t>p.parrino</w:t>
+      </w:r>
+      <w:proofErr w:type="spellEnd"/>
+      <w:r>
+        <w:rPr>
+          <w:sz w:val="20"/>
+          <w:szCs w:val="20"/>
+          <w:lang w:val="it-IT"/>
+        </w:rPr>
+        <w:t xml:space="preserve"> </w:t>
       </w:r>
       <w:hyperlink r:id="rId9" w:history="1">
         <w:r>
@@ -907,48 +1008,122 @@
           <w:szCs w:val="20"/>
           <w:lang w:val="en-US"/>
         </w:rPr>
-        <w:t xml:space="preserve">- </w:t>
-      </w:r>
-      <w:r>
-        <w:rPr>
-          <w:sz w:val="20"/>
-          <w:szCs w:val="20"/>
-          <w:lang w:val="en-US"/>
-        </w:rPr>
-        <w:t>Added calculation functions for all ADCs on Override + Logic Board</w:t>
-      </w:r>
-    </w:p>
-    <w:p>
-      <w:pPr>
-        <w:rPr>
-          <w:sz w:val="20"/>
-          <w:szCs w:val="20"/>
-          <w:lang w:val="en-US"/>
-        </w:rPr>
-      </w:pPr>
-      <w:r>
-        <w:rPr>
-          <w:sz w:val="20"/>
-          <w:szCs w:val="20"/>
-          <w:lang w:val="en-US"/>
-        </w:rPr>
-        <w:t>- Added Maintenance pins for manage hw heartbeat. (temporary in LED_OnBoard module)</w:t>
-      </w:r>
-    </w:p>
-    <w:p>
-      <w:pPr>
-        <w:rPr>
-          <w:sz w:val="20"/>
-          <w:szCs w:val="20"/>
-        </w:rPr>
-      </w:pPr>
-      <w:r>
-        <w:rPr>
-          <w:sz w:val="20"/>
-          <w:szCs w:val="20"/>
-          <w:lang w:val="en-US"/>
-        </w:rPr>
-        <w:t>- Added PEAKCAN LMU project for data CAN management</w:t>
+        <w:t xml:space="preserve">- Implemented LMU </w:t>
+      </w:r>
+      <w:proofErr w:type="spellStart"/>
+      <w:r>
+        <w:rPr>
+          <w:sz w:val="20"/>
+          <w:szCs w:val="20"/>
+          <w:lang w:val="en-US"/>
+        </w:rPr>
+        <w:t>BootLoader</w:t>
+      </w:r>
+      <w:proofErr w:type="spellEnd"/>
+    </w:p>
+    <w:p>
+      <w:pPr>
+        <w:rPr>
+          <w:sz w:val="20"/>
+          <w:szCs w:val="20"/>
+          <w:lang w:val="en-US"/>
+        </w:rPr>
+      </w:pPr>
+      <w:r>
+        <w:rPr>
+          <w:sz w:val="20"/>
+          <w:szCs w:val="20"/>
+          <w:lang w:val="en-US"/>
+        </w:rPr>
+        <w:t xml:space="preserve">- Added </w:t>
+      </w:r>
+      <w:proofErr w:type="spellStart"/>
+      <w:r>
+        <w:rPr>
+          <w:sz w:val="20"/>
+          <w:szCs w:val="20"/>
+          <w:lang w:val="en-US"/>
+        </w:rPr>
+        <w:t>UnifiedHostApp</w:t>
+      </w:r>
+      <w:proofErr w:type="spellEnd"/>
+      <w:r>
+        <w:rPr>
+          <w:sz w:val="20"/>
+          <w:szCs w:val="20"/>
+          <w:lang w:val="en-US"/>
+        </w:rPr>
+        <w:t xml:space="preserve"> Microchip application associated to </w:t>
+      </w:r>
+      <w:proofErr w:type="spellStart"/>
+      <w:r>
+        <w:rPr>
+          <w:sz w:val="20"/>
+          <w:szCs w:val="20"/>
+          <w:lang w:val="en-US"/>
+        </w:rPr>
+        <w:t>BootLoader</w:t>
+      </w:r>
+      <w:proofErr w:type="spellEnd"/>
+      <w:r>
+        <w:rPr>
+          <w:sz w:val="20"/>
+          <w:szCs w:val="20"/>
+          <w:lang w:val="en-US"/>
+        </w:rPr>
+        <w:t xml:space="preserve"> to download the LMU application SW into LMU board</w:t>
+      </w:r>
+    </w:p>
+    <w:p>
+      <w:pPr>
+        <w:rPr>
+          <w:sz w:val="20"/>
+          <w:szCs w:val="20"/>
+        </w:rPr>
+      </w:pPr>
+      <w:r>
+        <w:rPr>
+          <w:sz w:val="20"/>
+          <w:szCs w:val="20"/>
+          <w:lang w:val="en-US"/>
+        </w:rPr>
+        <w:t xml:space="preserve">- Updated LMU SW </w:t>
+      </w:r>
+      <w:proofErr w:type="spellStart"/>
+      <w:r>
+        <w:rPr>
+          <w:sz w:val="20"/>
+          <w:szCs w:val="20"/>
+          <w:lang w:val="en-US"/>
+        </w:rPr>
+        <w:t>tho</w:t>
+      </w:r>
+      <w:proofErr w:type="spellEnd"/>
+      <w:r>
+        <w:rPr>
+          <w:sz w:val="20"/>
+          <w:szCs w:val="20"/>
+          <w:lang w:val="en-US"/>
+        </w:rPr>
+        <w:t xml:space="preserve"> handle </w:t>
+      </w:r>
+      <w:proofErr w:type="spellStart"/>
+      <w:r>
+        <w:rPr>
+          <w:sz w:val="20"/>
+          <w:szCs w:val="20"/>
+          <w:lang w:val="en-US"/>
+        </w:rPr>
+        <w:t>BooLoader</w:t>
+      </w:r>
+      <w:proofErr w:type="spellEnd"/>
+      <w:r>
+        <w:rPr>
+          <w:sz w:val="20"/>
+          <w:szCs w:val="20"/>
+          <w:lang w:val="en-US"/>
+        </w:rPr>
+        <w:t xml:space="preserve"> functionalities</w:t>
       </w:r>
     </w:p>
     <w:p>
@@ -1017,7 +1192,7 @@
           <w:szCs w:val="20"/>
           <w:lang w:val="en-US"/>
         </w:rPr>
-        <w:t>0286331</w:t>
+        <w:t>1256194</w:t>
       </w:r>
       <w:r>
         <w:rPr>
@@ -1059,7 +1234,7 @@
           <w:szCs w:val="20"/>
           <w:lang w:val="en-US"/>
         </w:rPr>
-        <w:t>October 01, 2024</w:t>
+        <w:t>October 07, 2024</w:t>
       </w:r>
     </w:p>
     <w:p>
@@ -1090,7 +1265,25 @@
           <w:szCs w:val="20"/>
           <w:lang w:val="it-IT"/>
         </w:rPr>
-        <w:t xml:space="preserve">: BRANCARO\p.parrino </w:t>
+        <w:t>: BRANCARO\</w:t>
+      </w:r>
+      <w:proofErr w:type="spellStart"/>
+      <w:r>
+        <w:rPr>
+          <w:sz w:val="20"/>
+          <w:szCs w:val="20"/>
+          <w:lang w:val="it-IT"/>
+        </w:rPr>
+        <w:t>p.parrino</w:t>
+      </w:r>
+      <w:proofErr w:type="spellEnd"/>
+      <w:r>
+        <w:rPr>
+          <w:sz w:val="20"/>
+          <w:szCs w:val="20"/>
+          <w:lang w:val="it-IT"/>
+        </w:rPr>
+        <w:t xml:space="preserve"> </w:t>
       </w:r>
       <w:hyperlink r:id="rId10" w:history="1">
         <w:r>
@@ -1126,23 +1319,76 @@
           <w:szCs w:val="20"/>
           <w:lang w:val="en-US"/>
         </w:rPr>
-        <w:t>Improved and tested ADCManager module</w:t>
-      </w:r>
-    </w:p>
-    <w:p>
-      <w:pPr>
-        <w:rPr>
-          <w:sz w:val="20"/>
-          <w:szCs w:val="20"/>
-        </w:rPr>
-      </w:pPr>
-      <w:r>
-        <w:rPr>
-          <w:sz w:val="20"/>
-          <w:szCs w:val="20"/>
-          <w:lang w:val="en-US"/>
-        </w:rPr>
-        <w:t>- Improved CANFeddback module</w:t>
+        <w:t>Added calculation functions for all ADCs on Override + Logic Board</w:t>
+      </w:r>
+    </w:p>
+    <w:p>
+      <w:pPr>
+        <w:rPr>
+          <w:sz w:val="20"/>
+          <w:szCs w:val="20"/>
+          <w:lang w:val="en-US"/>
+        </w:rPr>
+      </w:pPr>
+      <w:r>
+        <w:rPr>
+          <w:sz w:val="20"/>
+          <w:szCs w:val="20"/>
+          <w:lang w:val="en-US"/>
+        </w:rPr>
+        <w:t xml:space="preserve">- Added Maintenance pins for manage </w:t>
+      </w:r>
+      <w:proofErr w:type="spellStart"/>
+      <w:r>
+        <w:rPr>
+          <w:sz w:val="20"/>
+          <w:szCs w:val="20"/>
+          <w:lang w:val="en-US"/>
+        </w:rPr>
+        <w:t>hw</w:t>
+      </w:r>
+      <w:proofErr w:type="spellEnd"/>
+      <w:r>
+        <w:rPr>
+          <w:sz w:val="20"/>
+          <w:szCs w:val="20"/>
+          <w:lang w:val="en-US"/>
+        </w:rPr>
+        <w:t xml:space="preserve"> heartbeat. (temporary in </w:t>
+      </w:r>
+      <w:proofErr w:type="spellStart"/>
+      <w:r>
+        <w:rPr>
+          <w:sz w:val="20"/>
+          <w:szCs w:val="20"/>
+          <w:lang w:val="en-US"/>
+        </w:rPr>
+        <w:t>LED_OnBoard</w:t>
+      </w:r>
+      <w:proofErr w:type="spellEnd"/>
+      <w:r>
+        <w:rPr>
+          <w:sz w:val="20"/>
+          <w:szCs w:val="20"/>
+          <w:lang w:val="en-US"/>
+        </w:rPr>
+        <w:t xml:space="preserve"> module)</w:t>
+      </w:r>
+    </w:p>
+    <w:p>
+      <w:pPr>
+        <w:rPr>
+          <w:sz w:val="20"/>
+          <w:szCs w:val="20"/>
+        </w:rPr>
+      </w:pPr>
+      <w:r>
+        <w:rPr>
+          <w:sz w:val="20"/>
+          <w:szCs w:val="20"/>
+          <w:lang w:val="en-US"/>
+        </w:rPr>
+        <w:t>- Added PEAKCAN LMU project for data CAN management</w:t>
       </w:r>
     </w:p>
     <w:p>
@@ -1156,7 +1402,11 @@
         <w:t>----------------------------------------------------------------------------------------------------------</w:t>
       </w:r>
     </w:p>
-    <w:p/>
+    <w:p>
+      <w:pPr>
+        <w:pStyle w:val="Titolo1"/>
+      </w:pPr>
+    </w:p>
     <w:p>
       <w:pPr>
         <w:pStyle w:val="Titolo1"/>
@@ -1207,7 +1457,7 @@
           <w:szCs w:val="20"/>
           <w:lang w:val="en-US"/>
         </w:rPr>
-        <w:t>13f2e7e</w:t>
+        <w:t>0286331</w:t>
       </w:r>
       <w:r>
         <w:rPr>
@@ -1249,7 +1499,7 @@
           <w:szCs w:val="20"/>
           <w:lang w:val="en-US"/>
         </w:rPr>
-        <w:t>September 27, 2024</w:t>
+        <w:t>October 01, 2024</w:t>
       </w:r>
     </w:p>
     <w:p>
@@ -1280,7 +1530,25 @@
           <w:szCs w:val="20"/>
           <w:lang w:val="it-IT"/>
         </w:rPr>
-        <w:t xml:space="preserve">: BRANCARO\p.parrino </w:t>
+        <w:t>: BRANCARO\</w:t>
+      </w:r>
+      <w:proofErr w:type="spellStart"/>
+      <w:r>
+        <w:rPr>
+          <w:sz w:val="20"/>
+          <w:szCs w:val="20"/>
+          <w:lang w:val="it-IT"/>
+        </w:rPr>
+        <w:t>p.parrino</w:t>
+      </w:r>
+      <w:proofErr w:type="spellEnd"/>
+      <w:r>
+        <w:rPr>
+          <w:sz w:val="20"/>
+          <w:szCs w:val="20"/>
+          <w:lang w:val="it-IT"/>
+        </w:rPr>
+        <w:t xml:space="preserve"> </w:t>
       </w:r>
       <w:hyperlink r:id="rId11" w:history="1">
         <w:r>
@@ -1308,109 +1576,67 @@
           <w:szCs w:val="20"/>
           <w:lang w:val="en-US"/>
         </w:rPr>
-        <w:t>- Implemented ADCManager module</w:t>
-      </w:r>
-    </w:p>
-    <w:p>
-      <w:pPr>
-        <w:rPr>
-          <w:sz w:val="20"/>
-          <w:szCs w:val="20"/>
-          <w:lang w:val="en-US"/>
-        </w:rPr>
-      </w:pPr>
-      <w:r>
-        <w:rPr>
-          <w:sz w:val="20"/>
-          <w:szCs w:val="20"/>
-          <w:lang w:val="en-US"/>
-        </w:rPr>
-        <w:t>- Implemente ADC module</w:t>
-      </w:r>
-    </w:p>
-    <w:p>
-      <w:pPr>
-        <w:rPr>
-          <w:sz w:val="20"/>
-          <w:szCs w:val="20"/>
-          <w:lang w:val="en-US"/>
-        </w:rPr>
-      </w:pPr>
-      <w:r>
-        <w:rPr>
-          <w:sz w:val="20"/>
-          <w:szCs w:val="20"/>
-          <w:lang w:val="en-US"/>
-        </w:rPr>
-        <w:t>- Implemented I2C module</w:t>
-      </w:r>
-    </w:p>
-    <w:p>
-      <w:pPr>
-        <w:rPr>
-          <w:sz w:val="20"/>
-          <w:szCs w:val="20"/>
-          <w:lang w:val="en-US"/>
-        </w:rPr>
-      </w:pPr>
-      <w:r>
-        <w:rPr>
-          <w:sz w:val="20"/>
-          <w:szCs w:val="20"/>
-          <w:lang w:val="en-US"/>
-        </w:rPr>
-        <w:t>- Implemented basic structure for MCP23017_IO_EXP module</w:t>
-      </w:r>
-    </w:p>
-    <w:p>
-      <w:pPr>
-        <w:rPr>
-          <w:sz w:val="20"/>
-          <w:szCs w:val="20"/>
-          <w:lang w:val="en-US"/>
-        </w:rPr>
-      </w:pPr>
-      <w:r>
-        <w:rPr>
-          <w:sz w:val="20"/>
-          <w:szCs w:val="20"/>
-          <w:lang w:val="en-US"/>
-        </w:rPr>
-        <w:t>- Implemented basic structure for PCA9685_IO_PWM module</w:t>
-      </w:r>
-    </w:p>
-    <w:p>
-      <w:pPr>
-        <w:rPr>
-          <w:sz w:val="20"/>
-          <w:szCs w:val="20"/>
-          <w:lang w:val="en-US"/>
-        </w:rPr>
-      </w:pPr>
-      <w:r>
-        <w:rPr>
-          <w:sz w:val="20"/>
-          <w:szCs w:val="20"/>
-          <w:lang w:val="en-US"/>
-        </w:rPr>
-        <w:lastRenderedPageBreak/>
-        <w:t>- Implemented basic structure for ADS7128_ADC_EXP module</w:t>
-      </w:r>
-    </w:p>
-    <w:p>
-      <w:pPr>
-        <w:rPr>
-          <w:sz w:val="20"/>
-          <w:szCs w:val="20"/>
-        </w:rPr>
-      </w:pPr>
-      <w:r>
-        <w:rPr>
-          <w:sz w:val="20"/>
-          <w:szCs w:val="20"/>
-          <w:lang w:val="en-US"/>
-        </w:rPr>
-        <w:t>- Improved CANFeedback module</w:t>
+        <w:t xml:space="preserve">- </w:t>
+      </w:r>
+      <w:r>
+        <w:rPr>
+          <w:sz w:val="20"/>
+          <w:szCs w:val="20"/>
+          <w:lang w:val="en-US"/>
+        </w:rPr>
+        <w:t xml:space="preserve">Improved and tested </w:t>
+      </w:r>
+      <w:proofErr w:type="spellStart"/>
+      <w:r>
+        <w:rPr>
+          <w:sz w:val="20"/>
+          <w:szCs w:val="20"/>
+          <w:lang w:val="en-US"/>
+        </w:rPr>
+        <w:t>ADCManager</w:t>
+      </w:r>
+      <w:proofErr w:type="spellEnd"/>
+      <w:r>
+        <w:rPr>
+          <w:sz w:val="20"/>
+          <w:szCs w:val="20"/>
+          <w:lang w:val="en-US"/>
+        </w:rPr>
+        <w:t xml:space="preserve"> module</w:t>
+      </w:r>
+    </w:p>
+    <w:p>
+      <w:pPr>
+        <w:rPr>
+          <w:sz w:val="20"/>
+          <w:szCs w:val="20"/>
+        </w:rPr>
+      </w:pPr>
+      <w:r>
+        <w:rPr>
+          <w:sz w:val="20"/>
+          <w:szCs w:val="20"/>
+          <w:lang w:val="en-US"/>
+        </w:rPr>
+        <w:t xml:space="preserve">- Improved </w:t>
+      </w:r>
+      <w:proofErr w:type="spellStart"/>
+      <w:r>
+        <w:rPr>
+          <w:sz w:val="20"/>
+          <w:szCs w:val="20"/>
+          <w:lang w:val="en-US"/>
+        </w:rPr>
+        <w:t>CANFeddback</w:t>
+      </w:r>
+      <w:proofErr w:type="spellEnd"/>
+      <w:r>
+        <w:rPr>
+          <w:sz w:val="20"/>
+          <w:szCs w:val="20"/>
+          <w:lang w:val="en-US"/>
+        </w:rPr>
+        <w:t xml:space="preserve"> module</w:t>
       </w:r>
     </w:p>
     <w:p>
@@ -1475,7 +1701,7 @@
           <w:szCs w:val="20"/>
           <w:lang w:val="en-US"/>
         </w:rPr>
-        <w:t>cbeb507</w:t>
+        <w:t>13f2e7e</w:t>
       </w:r>
       <w:r>
         <w:rPr>
@@ -1517,7 +1743,7 @@
           <w:szCs w:val="20"/>
           <w:lang w:val="en-US"/>
         </w:rPr>
-        <w:t>September 25, 2024</w:t>
+        <w:t>September 27, 2024</w:t>
       </w:r>
     </w:p>
     <w:p>
@@ -1548,7 +1774,25 @@
           <w:szCs w:val="20"/>
           <w:lang w:val="it-IT"/>
         </w:rPr>
-        <w:t xml:space="preserve">: BRANCARO\p.parrino </w:t>
+        <w:t>: BRANCARO\</w:t>
+      </w:r>
+      <w:proofErr w:type="spellStart"/>
+      <w:r>
+        <w:rPr>
+          <w:sz w:val="20"/>
+          <w:szCs w:val="20"/>
+          <w:lang w:val="it-IT"/>
+        </w:rPr>
+        <w:t>p.parrino</w:t>
+      </w:r>
+      <w:proofErr w:type="spellEnd"/>
+      <w:r>
+        <w:rPr>
+          <w:sz w:val="20"/>
+          <w:szCs w:val="20"/>
+          <w:lang w:val="it-IT"/>
+        </w:rPr>
+        <w:t xml:space="preserve"> </w:t>
       </w:r>
       <w:hyperlink r:id="rId12" w:history="1">
         <w:r>
@@ -1567,44 +1811,171 @@
         <w:rPr>
           <w:sz w:val="20"/>
           <w:szCs w:val="20"/>
-        </w:rPr>
-      </w:pPr>
-      <w:r>
-        <w:rPr>
-          <w:sz w:val="20"/>
-          <w:szCs w:val="20"/>
-        </w:rPr>
-        <w:t>- Implemented CANFeedback module</w:t>
-      </w:r>
-    </w:p>
-    <w:p>
-      <w:pPr>
-        <w:rPr>
-          <w:sz w:val="20"/>
-          <w:szCs w:val="20"/>
-        </w:rPr>
-      </w:pPr>
-      <w:r>
-        <w:rPr>
-          <w:sz w:val="20"/>
-          <w:szCs w:val="20"/>
-        </w:rPr>
-        <w:t>- Moved CAN HeartBeat function in CANFeedback module</w:t>
-      </w:r>
-    </w:p>
-    <w:p>
-      <w:pPr>
-        <w:rPr>
-          <w:sz w:val="20"/>
-          <w:szCs w:val="20"/>
-        </w:rPr>
-      </w:pPr>
-      <w:r>
-        <w:rPr>
-          <w:sz w:val="20"/>
-          <w:szCs w:val="20"/>
-        </w:rPr>
-        <w:t>- Implemented I2C driver</w:t>
+          <w:lang w:val="en-US"/>
+        </w:rPr>
+      </w:pPr>
+      <w:r>
+        <w:rPr>
+          <w:sz w:val="20"/>
+          <w:szCs w:val="20"/>
+          <w:lang w:val="en-US"/>
+        </w:rPr>
+        <w:t xml:space="preserve">- Implemented </w:t>
+      </w:r>
+      <w:proofErr w:type="spellStart"/>
+      <w:r>
+        <w:rPr>
+          <w:sz w:val="20"/>
+          <w:szCs w:val="20"/>
+          <w:lang w:val="en-US"/>
+        </w:rPr>
+        <w:t>ADCManager</w:t>
+      </w:r>
+      <w:proofErr w:type="spellEnd"/>
+      <w:r>
+        <w:rPr>
+          <w:sz w:val="20"/>
+          <w:szCs w:val="20"/>
+          <w:lang w:val="en-US"/>
+        </w:rPr>
+        <w:t xml:space="preserve"> module</w:t>
+      </w:r>
+    </w:p>
+    <w:p>
+      <w:pPr>
+        <w:rPr>
+          <w:sz w:val="20"/>
+          <w:szCs w:val="20"/>
+          <w:lang w:val="en-US"/>
+        </w:rPr>
+      </w:pPr>
+      <w:r>
+        <w:rPr>
+          <w:sz w:val="20"/>
+          <w:szCs w:val="20"/>
+          <w:lang w:val="en-US"/>
+        </w:rPr>
+        <w:t xml:space="preserve">- </w:t>
+      </w:r>
+      <w:proofErr w:type="spellStart"/>
+      <w:r>
+        <w:rPr>
+          <w:sz w:val="20"/>
+          <w:szCs w:val="20"/>
+          <w:lang w:val="en-US"/>
+        </w:rPr>
+        <w:t>Implemente</w:t>
+      </w:r>
+      <w:proofErr w:type="spellEnd"/>
+      <w:r>
+        <w:rPr>
+          <w:sz w:val="20"/>
+          <w:szCs w:val="20"/>
+          <w:lang w:val="en-US"/>
+        </w:rPr>
+        <w:t xml:space="preserve"> ADC module</w:t>
+      </w:r>
+    </w:p>
+    <w:p>
+      <w:pPr>
+        <w:rPr>
+          <w:sz w:val="20"/>
+          <w:szCs w:val="20"/>
+          <w:lang w:val="en-US"/>
+        </w:rPr>
+      </w:pPr>
+      <w:r>
+        <w:rPr>
+          <w:sz w:val="20"/>
+          <w:szCs w:val="20"/>
+          <w:lang w:val="en-US"/>
+        </w:rPr>
+        <w:t>- Implemented I2C module</w:t>
+      </w:r>
+    </w:p>
+    <w:p>
+      <w:pPr>
+        <w:rPr>
+          <w:sz w:val="20"/>
+          <w:szCs w:val="20"/>
+          <w:lang w:val="en-US"/>
+        </w:rPr>
+      </w:pPr>
+      <w:r>
+        <w:rPr>
+          <w:sz w:val="20"/>
+          <w:szCs w:val="20"/>
+          <w:lang w:val="en-US"/>
+        </w:rPr>
+        <w:t>- Implemented basic structure for MCP23017_IO_EXP module</w:t>
+      </w:r>
+    </w:p>
+    <w:p>
+      <w:pPr>
+        <w:rPr>
+          <w:sz w:val="20"/>
+          <w:szCs w:val="20"/>
+          <w:lang w:val="en-US"/>
+        </w:rPr>
+      </w:pPr>
+      <w:r>
+        <w:rPr>
+          <w:sz w:val="20"/>
+          <w:szCs w:val="20"/>
+          <w:lang w:val="en-US"/>
+        </w:rPr>
+        <w:t>- Implemented basic structure for PCA9685_IO_PWM module</w:t>
+      </w:r>
+    </w:p>
+    <w:p>
+      <w:pPr>
+        <w:rPr>
+          <w:sz w:val="20"/>
+          <w:szCs w:val="20"/>
+          <w:lang w:val="en-US"/>
+        </w:rPr>
+      </w:pPr>
+      <w:r>
+        <w:rPr>
+          <w:sz w:val="20"/>
+          <w:szCs w:val="20"/>
+          <w:lang w:val="en-US"/>
+        </w:rPr>
+        <w:t>- Implemented basic structure for ADS7128_ADC_EXP module</w:t>
+      </w:r>
+    </w:p>
+    <w:p>
+      <w:pPr>
+        <w:rPr>
+          <w:sz w:val="20"/>
+          <w:szCs w:val="20"/>
+        </w:rPr>
+      </w:pPr>
+      <w:r>
+        <w:rPr>
+          <w:sz w:val="20"/>
+          <w:szCs w:val="20"/>
+          <w:lang w:val="en-US"/>
+        </w:rPr>
+        <w:t xml:space="preserve">- Improved </w:t>
+      </w:r>
+      <w:proofErr w:type="spellStart"/>
+      <w:r>
+        <w:rPr>
+          <w:sz w:val="20"/>
+          <w:szCs w:val="20"/>
+          <w:lang w:val="en-US"/>
+        </w:rPr>
+        <w:t>CANFeedback</w:t>
+      </w:r>
+      <w:proofErr w:type="spellEnd"/>
+      <w:r>
+        <w:rPr>
+          <w:sz w:val="20"/>
+          <w:szCs w:val="20"/>
+          <w:lang w:val="en-US"/>
+        </w:rPr>
+        <w:t xml:space="preserve"> module</w:t>
       </w:r>
     </w:p>
     <w:p>
@@ -1669,7 +2040,7 @@
           <w:szCs w:val="20"/>
           <w:lang w:val="en-US"/>
         </w:rPr>
-        <w:t>7e6e94a</w:t>
+        <w:t>cbeb507</w:t>
       </w:r>
       <w:r>
         <w:rPr>
@@ -1711,7 +2082,7 @@
           <w:szCs w:val="20"/>
           <w:lang w:val="en-US"/>
         </w:rPr>
-        <w:t>September 24, 2024</w:t>
+        <w:t>September 25, 2024</w:t>
       </w:r>
     </w:p>
     <w:p>
@@ -1742,73 +2113,143 @@
           <w:szCs w:val="20"/>
           <w:lang w:val="it-IT"/>
         </w:rPr>
-        <w:t>: BRANCARO\p.parrino &lt;p.parrino@brancaro.com&gt;</w:t>
-      </w:r>
-    </w:p>
-    <w:p>
-      <w:pPr>
-        <w:rPr>
-          <w:sz w:val="20"/>
-          <w:szCs w:val="20"/>
-        </w:rPr>
-      </w:pPr>
-      <w:r>
-        <w:rPr>
-          <w:sz w:val="20"/>
-          <w:szCs w:val="20"/>
-        </w:rPr>
-        <w:t>- Implemented CAN module</w:t>
-      </w:r>
-    </w:p>
-    <w:p>
-      <w:pPr>
-        <w:rPr>
-          <w:sz w:val="20"/>
-          <w:szCs w:val="20"/>
-        </w:rPr>
-      </w:pPr>
-      <w:r>
-        <w:rPr>
-          <w:sz w:val="20"/>
-          <w:szCs w:val="20"/>
-        </w:rPr>
-        <w:t>- Implemented CAN RecvdMsgParser module (with example test for Tx and Rx CAN messages)</w:t>
-      </w:r>
-    </w:p>
-    <w:p>
-      <w:pPr>
-        <w:rPr>
-          <w:sz w:val="20"/>
-          <w:szCs w:val="20"/>
-        </w:rPr>
-      </w:pPr>
-      <w:r>
-        <w:rPr>
-          <w:sz w:val="20"/>
-          <w:szCs w:val="20"/>
-        </w:rPr>
-        <w:t>- Improvements in LED_OnBoard module and Version module</w:t>
-      </w:r>
-    </w:p>
-    <w:p>
-      <w:pPr>
+        <w:t>: BRANCARO\</w:t>
+      </w:r>
+      <w:proofErr w:type="spellStart"/>
+      <w:r>
+        <w:rPr>
+          <w:sz w:val="20"/>
+          <w:szCs w:val="20"/>
+          <w:lang w:val="it-IT"/>
+        </w:rPr>
+        <w:t>p.parrino</w:t>
+      </w:r>
+      <w:proofErr w:type="spellEnd"/>
+      <w:r>
+        <w:rPr>
+          <w:sz w:val="20"/>
+          <w:szCs w:val="20"/>
+          <w:lang w:val="it-IT"/>
+        </w:rPr>
+        <w:t xml:space="preserve"> </w:t>
+      </w:r>
+      <w:hyperlink r:id="rId13" w:history="1">
+        <w:r>
+          <w:rPr>
+            <w:rStyle w:val="Collegamentoipertestuale"/>
+            <w:sz w:val="20"/>
+            <w:szCs w:val="20"/>
+            <w:lang w:val="it-IT"/>
+          </w:rPr>
+          <w:t>p.parrino@brancaro.com</w:t>
+        </w:r>
+      </w:hyperlink>
+    </w:p>
+    <w:p>
+      <w:pPr>
+        <w:rPr>
+          <w:sz w:val="20"/>
+          <w:szCs w:val="20"/>
+        </w:rPr>
+      </w:pPr>
+      <w:r>
+        <w:rPr>
+          <w:sz w:val="20"/>
+          <w:szCs w:val="20"/>
+        </w:rPr>
+        <w:t xml:space="preserve">- Implemented </w:t>
+      </w:r>
+      <w:proofErr w:type="spellStart"/>
+      <w:r>
+        <w:rPr>
+          <w:sz w:val="20"/>
+          <w:szCs w:val="20"/>
+        </w:rPr>
+        <w:t>CANFeedback</w:t>
+      </w:r>
+      <w:proofErr w:type="spellEnd"/>
+      <w:r>
+        <w:rPr>
+          <w:sz w:val="20"/>
+          <w:szCs w:val="20"/>
+        </w:rPr>
+        <w:t xml:space="preserve"> module</w:t>
+      </w:r>
+    </w:p>
+    <w:p>
+      <w:pPr>
+        <w:rPr>
+          <w:sz w:val="20"/>
+          <w:szCs w:val="20"/>
+        </w:rPr>
+      </w:pPr>
+      <w:r>
+        <w:rPr>
+          <w:sz w:val="20"/>
+          <w:szCs w:val="20"/>
+        </w:rPr>
+        <w:t xml:space="preserve">- Moved CAN </w:t>
+      </w:r>
+      <w:proofErr w:type="spellStart"/>
+      <w:r>
+        <w:rPr>
+          <w:sz w:val="20"/>
+          <w:szCs w:val="20"/>
+        </w:rPr>
+        <w:t>HeartBeat</w:t>
+      </w:r>
+      <w:proofErr w:type="spellEnd"/>
+      <w:r>
+        <w:rPr>
+          <w:sz w:val="20"/>
+          <w:szCs w:val="20"/>
+        </w:rPr>
+        <w:t xml:space="preserve"> function in </w:t>
+      </w:r>
+      <w:proofErr w:type="spellStart"/>
+      <w:r>
+        <w:rPr>
+          <w:sz w:val="20"/>
+          <w:szCs w:val="20"/>
+        </w:rPr>
+        <w:t>CANFeedback</w:t>
+      </w:r>
+      <w:proofErr w:type="spellEnd"/>
+      <w:r>
+        <w:rPr>
+          <w:sz w:val="20"/>
+          <w:szCs w:val="20"/>
+        </w:rPr>
+        <w:t xml:space="preserve"> module</w:t>
+      </w:r>
+    </w:p>
+    <w:p>
+      <w:pPr>
+        <w:rPr>
+          <w:sz w:val="20"/>
+          <w:szCs w:val="20"/>
+        </w:rPr>
+      </w:pPr>
+      <w:r>
+        <w:rPr>
+          <w:sz w:val="20"/>
+          <w:szCs w:val="20"/>
+        </w:rPr>
+        <w:t>- Implemented I2C driver</w:t>
+      </w:r>
+    </w:p>
+    <w:p>
+      <w:r>
         <w:rPr>
           <w:rFonts w:ascii="Verdana" w:hAnsi="Verdana"/>
           <w:color w:val="4C94D8" w:themeColor="text2" w:themeTint="80"/>
           <w:sz w:val="20"/>
           <w:szCs w:val="20"/>
         </w:rPr>
-      </w:pPr>
-      <w:r>
-        <w:rPr>
-          <w:rFonts w:ascii="Verdana" w:hAnsi="Verdana"/>
-          <w:color w:val="4C94D8" w:themeColor="text2" w:themeTint="80"/>
-          <w:sz w:val="20"/>
-          <w:szCs w:val="20"/>
-        </w:rPr>
         <w:t>----------------------------------------------------------------------------------------------------------</w:t>
       </w:r>
     </w:p>
+    <w:p/>
     <w:p>
       <w:pPr>
         <w:pStyle w:val="Titolo1"/>
@@ -1859,7 +2300,7 @@
           <w:szCs w:val="20"/>
           <w:lang w:val="en-US"/>
         </w:rPr>
-        <w:t>707e293</w:t>
+        <w:t>7e6e94a</w:t>
       </w:r>
       <w:r>
         <w:rPr>
@@ -1901,7 +2342,7 @@
           <w:szCs w:val="20"/>
           <w:lang w:val="en-US"/>
         </w:rPr>
-        <w:t>September 12, 2024</w:t>
+        <w:t>September 24, 2024</w:t>
       </w:r>
     </w:p>
     <w:p>
@@ -1932,53 +2373,102 @@
           <w:szCs w:val="20"/>
           <w:lang w:val="it-IT"/>
         </w:rPr>
-        <w:t>: BRANCARO\p.parrino &lt;p.parrino@brancaro.com&gt;</w:t>
-      </w:r>
-    </w:p>
-    <w:p>
-      <w:pPr>
-        <w:rPr>
-          <w:sz w:val="20"/>
-          <w:szCs w:val="20"/>
-        </w:rPr>
-      </w:pPr>
-      <w:r>
-        <w:rPr>
-          <w:sz w:val="20"/>
-          <w:szCs w:val="20"/>
-        </w:rPr>
-        <w:t>- Implemented Version module</w:t>
-      </w:r>
-    </w:p>
-    <w:p>
-      <w:pPr>
-        <w:rPr>
-          <w:sz w:val="20"/>
-          <w:szCs w:val="20"/>
-        </w:rPr>
-      </w:pPr>
-      <w:r>
-        <w:rPr>
-          <w:sz w:val="20"/>
-          <w:szCs w:val="20"/>
-        </w:rPr>
-        <w:t xml:space="preserve">- </w:t>
-      </w:r>
-      <w:proofErr w:type="gramStart"/>
-      <w:r>
-        <w:rPr>
-          <w:sz w:val="20"/>
-          <w:szCs w:val="20"/>
-        </w:rPr>
-        <w:t>Updated .gitignore</w:t>
-      </w:r>
-      <w:proofErr w:type="gramEnd"/>
-      <w:r>
-        <w:rPr>
-          <w:sz w:val="20"/>
-          <w:szCs w:val="20"/>
-        </w:rPr>
-        <w:t xml:space="preserve"> file: removed 'nbproject' and 'dist' folders</w:t>
+        <w:t>: BRANCARO\</w:t>
+      </w:r>
+      <w:proofErr w:type="spellStart"/>
+      <w:r>
+        <w:rPr>
+          <w:sz w:val="20"/>
+          <w:szCs w:val="20"/>
+          <w:lang w:val="it-IT"/>
+        </w:rPr>
+        <w:t>p.parrino</w:t>
+      </w:r>
+      <w:proofErr w:type="spellEnd"/>
+      <w:r>
+        <w:rPr>
+          <w:sz w:val="20"/>
+          <w:szCs w:val="20"/>
+          <w:lang w:val="it-IT"/>
+        </w:rPr>
+        <w:t xml:space="preserve"> &lt;p.parrino@brancaro.com&gt;</w:t>
+      </w:r>
+    </w:p>
+    <w:p>
+      <w:pPr>
+        <w:rPr>
+          <w:sz w:val="20"/>
+          <w:szCs w:val="20"/>
+        </w:rPr>
+      </w:pPr>
+      <w:r>
+        <w:rPr>
+          <w:sz w:val="20"/>
+          <w:szCs w:val="20"/>
+        </w:rPr>
+        <w:t>- Implemented CAN module</w:t>
+      </w:r>
+    </w:p>
+    <w:p>
+      <w:pPr>
+        <w:rPr>
+          <w:sz w:val="20"/>
+          <w:szCs w:val="20"/>
+        </w:rPr>
+      </w:pPr>
+      <w:r>
+        <w:rPr>
+          <w:sz w:val="20"/>
+          <w:szCs w:val="20"/>
+        </w:rPr>
+        <w:t xml:space="preserve">- Implemented CAN </w:t>
+      </w:r>
+      <w:proofErr w:type="spellStart"/>
+      <w:r>
+        <w:rPr>
+          <w:sz w:val="20"/>
+          <w:szCs w:val="20"/>
+        </w:rPr>
+        <w:t>RecvdMsgParser</w:t>
+      </w:r>
+      <w:proofErr w:type="spellEnd"/>
+      <w:r>
+        <w:rPr>
+          <w:sz w:val="20"/>
+          <w:szCs w:val="20"/>
+        </w:rPr>
+        <w:t xml:space="preserve"> module (with example test for Tx and Rx CAN messages)</w:t>
+      </w:r>
+    </w:p>
+    <w:p>
+      <w:pPr>
+        <w:rPr>
+          <w:sz w:val="20"/>
+          <w:szCs w:val="20"/>
+        </w:rPr>
+      </w:pPr>
+      <w:r>
+        <w:rPr>
+          <w:sz w:val="20"/>
+          <w:szCs w:val="20"/>
+        </w:rPr>
+        <w:t xml:space="preserve">- Improvements in </w:t>
+      </w:r>
+      <w:proofErr w:type="spellStart"/>
+      <w:r>
+        <w:rPr>
+          <w:sz w:val="20"/>
+          <w:szCs w:val="20"/>
+        </w:rPr>
+        <w:t>LED_OnBoard</w:t>
+      </w:r>
+      <w:proofErr w:type="spellEnd"/>
+      <w:r>
+        <w:rPr>
+          <w:sz w:val="20"/>
+          <w:szCs w:val="20"/>
+        </w:rPr>
+        <w:t xml:space="preserve"> module and Version module</w:t>
       </w:r>
     </w:p>
     <w:p>
@@ -2005,6 +2495,7 @@
         <w:pStyle w:val="Titolo1"/>
       </w:pPr>
       <w:r>
+        <w:lastRenderedPageBreak/>
         <w:t>Release 0.0.1</w:t>
       </w:r>
     </w:p>
@@ -2050,7 +2541,7 @@
           <w:szCs w:val="20"/>
           <w:lang w:val="en-US"/>
         </w:rPr>
-        <w:t>d473c92</w:t>
+        <w:t>707e293</w:t>
       </w:r>
       <w:r>
         <w:rPr>
@@ -2084,7 +2575,15 @@
           <w:szCs w:val="20"/>
           <w:lang w:val="en-US"/>
         </w:rPr>
-        <w:t>: September 11, 2024</w:t>
+        <w:t xml:space="preserve">: </w:t>
+      </w:r>
+      <w:r>
+        <w:rPr>
+          <w:sz w:val="20"/>
+          <w:szCs w:val="20"/>
+          <w:lang w:val="en-US"/>
+        </w:rPr>
+        <w:t>September 12, 2024</w:t>
       </w:r>
     </w:p>
     <w:p>
@@ -2115,124 +2614,112 @@
           <w:szCs w:val="20"/>
           <w:lang w:val="it-IT"/>
         </w:rPr>
-        <w:t>: BRANCARO\p.parrino &lt;p.parrino@brancaro.com&gt;</w:t>
-      </w:r>
-    </w:p>
-    <w:p>
-      <w:pPr>
-        <w:rPr>
-          <w:sz w:val="20"/>
-          <w:szCs w:val="20"/>
-        </w:rPr>
-      </w:pPr>
-      <w:r>
-        <w:rPr>
-          <w:sz w:val="20"/>
-          <w:szCs w:val="20"/>
-        </w:rPr>
-        <w:lastRenderedPageBreak/>
+        <w:t>: BRANCARO\</w:t>
+      </w:r>
+      <w:proofErr w:type="spellStart"/>
+      <w:r>
+        <w:rPr>
+          <w:sz w:val="20"/>
+          <w:szCs w:val="20"/>
+          <w:lang w:val="it-IT"/>
+        </w:rPr>
+        <w:t>p.parrino</w:t>
+      </w:r>
+      <w:proofErr w:type="spellEnd"/>
+      <w:r>
+        <w:rPr>
+          <w:sz w:val="20"/>
+          <w:szCs w:val="20"/>
+          <w:lang w:val="it-IT"/>
+        </w:rPr>
+        <w:t xml:space="preserve"> &lt;p.parrino@brancaro.com&gt;</w:t>
+      </w:r>
+    </w:p>
+    <w:p>
+      <w:pPr>
+        <w:rPr>
+          <w:sz w:val="20"/>
+          <w:szCs w:val="20"/>
+        </w:rPr>
+      </w:pPr>
+      <w:r>
+        <w:rPr>
+          <w:sz w:val="20"/>
+          <w:szCs w:val="20"/>
+        </w:rPr>
+        <w:t>- Implemented Version module</w:t>
+      </w:r>
+    </w:p>
+    <w:p>
+      <w:pPr>
+        <w:rPr>
+          <w:sz w:val="20"/>
+          <w:szCs w:val="20"/>
+        </w:rPr>
+      </w:pPr>
+      <w:r>
+        <w:rPr>
+          <w:sz w:val="20"/>
+          <w:szCs w:val="20"/>
+        </w:rPr>
         <w:t xml:space="preserve">- </w:t>
       </w:r>
-      <w:r>
-        <w:rPr>
-          <w:sz w:val="20"/>
-          <w:szCs w:val="20"/>
-        </w:rPr>
-        <w:t>Implemented module App_Main to manage the project scheduler</w:t>
-      </w:r>
-    </w:p>
-    <w:p>
-      <w:pPr>
-        <w:rPr>
-          <w:sz w:val="20"/>
-          <w:szCs w:val="20"/>
-        </w:rPr>
-      </w:pPr>
-      <w:r>
-        <w:rPr>
-          <w:sz w:val="20"/>
-          <w:szCs w:val="20"/>
-        </w:rPr>
-        <w:t xml:space="preserve">- Implemented module Timers to have </w:t>
-      </w:r>
       <w:proofErr w:type="gramStart"/>
       <w:r>
         <w:rPr>
           <w:sz w:val="20"/>
           <w:szCs w:val="20"/>
         </w:rPr>
-        <w:t>timers</w:t>
-      </w:r>
+        <w:t>Updated .</w:t>
+      </w:r>
+      <w:proofErr w:type="spellStart"/>
+      <w:r>
+        <w:rPr>
+          <w:sz w:val="20"/>
+          <w:szCs w:val="20"/>
+        </w:rPr>
+        <w:t>gitignore</w:t>
+      </w:r>
+      <w:proofErr w:type="spellEnd"/>
       <w:proofErr w:type="gramEnd"/>
       <w:r>
         <w:rPr>
           <w:sz w:val="20"/>
           <w:szCs w:val="20"/>
         </w:rPr>
-        <w:t xml:space="preserve"> functionalities</w:t>
-      </w:r>
-    </w:p>
-    <w:p>
-      <w:pPr>
-        <w:rPr>
-          <w:sz w:val="20"/>
-          <w:szCs w:val="20"/>
-        </w:rPr>
-      </w:pPr>
-      <w:r>
-        <w:rPr>
-          <w:sz w:val="20"/>
-          <w:szCs w:val="20"/>
-        </w:rPr>
-        <w:t>- Implemented module LED On Board to manage on board leds</w:t>
-      </w:r>
-    </w:p>
-    <w:p>
-      <w:pPr>
-        <w:rPr>
-          <w:sz w:val="20"/>
-          <w:szCs w:val="20"/>
-        </w:rPr>
-      </w:pPr>
-      <w:r>
-        <w:rPr>
-          <w:sz w:val="20"/>
-          <w:szCs w:val="20"/>
-        </w:rPr>
-        <w:t>- Implemented hearbeat for On Board Green LED- Added LMU ChangeLog.docx file</w:t>
-      </w:r>
-    </w:p>
-    <w:p>
-      <w:pPr>
-        <w:rPr>
-          <w:rFonts w:ascii="Verdana" w:hAnsi="Verdana"/>
-          <w:color w:val="4C94D8" w:themeColor="text2" w:themeTint="80"/>
-          <w:sz w:val="20"/>
-          <w:szCs w:val="20"/>
-        </w:rPr>
-      </w:pPr>
-      <w:r>
-        <w:rPr>
-          <w:sz w:val="20"/>
-          <w:szCs w:val="20"/>
-        </w:rPr>
-        <w:t xml:space="preserve">- </w:t>
-      </w:r>
-      <w:proofErr w:type="gramStart"/>
-      <w:r>
-        <w:rPr>
-          <w:sz w:val="20"/>
-          <w:szCs w:val="20"/>
-        </w:rPr>
-        <w:t>Modified .gitignore</w:t>
-      </w:r>
-      <w:proofErr w:type="gramEnd"/>
-      <w:r>
-        <w:rPr>
-          <w:sz w:val="20"/>
-          <w:szCs w:val="20"/>
-        </w:rPr>
-        <w:t xml:space="preserve"> file to remove from backup .generated_files folder</w:t>
+        <w:t xml:space="preserve"> file: removed '</w:t>
+      </w:r>
+      <w:proofErr w:type="spellStart"/>
+      <w:r>
+        <w:rPr>
+          <w:sz w:val="20"/>
+          <w:szCs w:val="20"/>
+        </w:rPr>
+        <w:t>nbproject</w:t>
+      </w:r>
+      <w:proofErr w:type="spellEnd"/>
+      <w:r>
+        <w:rPr>
+          <w:sz w:val="20"/>
+          <w:szCs w:val="20"/>
+        </w:rPr>
+        <w:t>' and '</w:t>
+      </w:r>
+      <w:proofErr w:type="spellStart"/>
+      <w:r>
+        <w:rPr>
+          <w:sz w:val="20"/>
+          <w:szCs w:val="20"/>
+        </w:rPr>
+        <w:t>dist</w:t>
+      </w:r>
+      <w:proofErr w:type="spellEnd"/>
+      <w:r>
+        <w:rPr>
+          <w:sz w:val="20"/>
+          <w:szCs w:val="20"/>
+        </w:rPr>
+        <w:t>' folders</w:t>
       </w:r>
     </w:p>
     <w:p>
@@ -2296,7 +2783,23 @@
           <w:szCs w:val="20"/>
           <w:lang w:val="en-US"/>
         </w:rPr>
-        <w:t>[0fd5e53]</w:t>
+        <w:t>[</w:t>
+      </w:r>
+      <w:r>
+        <w:rPr>
+          <w:sz w:val="20"/>
+          <w:szCs w:val="20"/>
+          <w:lang w:val="en-US"/>
+        </w:rPr>
+        <w:t>d473c92</w:t>
+      </w:r>
+      <w:r>
+        <w:rPr>
+          <w:sz w:val="20"/>
+          <w:szCs w:val="20"/>
+          <w:lang w:val="en-US"/>
+        </w:rPr>
+        <w:t>]</w:t>
       </w:r>
       <w:r>
         <w:rPr>
@@ -2322,7 +2825,7 @@
           <w:szCs w:val="20"/>
           <w:lang w:val="en-US"/>
         </w:rPr>
-        <w:t>: September 9, 2024</w:t>
+        <w:t>: September 11, 2024</w:t>
       </w:r>
     </w:p>
     <w:p>
@@ -2353,7 +2856,346 @@
           <w:szCs w:val="20"/>
           <w:lang w:val="it-IT"/>
         </w:rPr>
-        <w:t>: BRANCARO\p.parrino &lt;p.parrino@brancaro.com&gt;</w:t>
+        <w:t>: BRANCARO\</w:t>
+      </w:r>
+      <w:proofErr w:type="spellStart"/>
+      <w:r>
+        <w:rPr>
+          <w:sz w:val="20"/>
+          <w:szCs w:val="20"/>
+          <w:lang w:val="it-IT"/>
+        </w:rPr>
+        <w:t>p.parrino</w:t>
+      </w:r>
+      <w:proofErr w:type="spellEnd"/>
+      <w:r>
+        <w:rPr>
+          <w:sz w:val="20"/>
+          <w:szCs w:val="20"/>
+          <w:lang w:val="it-IT"/>
+        </w:rPr>
+        <w:t xml:space="preserve"> &lt;p.parrino@brancaro.com&gt;</w:t>
+      </w:r>
+    </w:p>
+    <w:p>
+      <w:pPr>
+        <w:rPr>
+          <w:sz w:val="20"/>
+          <w:szCs w:val="20"/>
+        </w:rPr>
+      </w:pPr>
+      <w:r>
+        <w:rPr>
+          <w:sz w:val="20"/>
+          <w:szCs w:val="20"/>
+        </w:rPr>
+        <w:t xml:space="preserve">- </w:t>
+      </w:r>
+      <w:r>
+        <w:rPr>
+          <w:sz w:val="20"/>
+          <w:szCs w:val="20"/>
+        </w:rPr>
+        <w:t xml:space="preserve">Implemented module </w:t>
+      </w:r>
+      <w:proofErr w:type="spellStart"/>
+      <w:r>
+        <w:rPr>
+          <w:sz w:val="20"/>
+          <w:szCs w:val="20"/>
+        </w:rPr>
+        <w:t>App_Main</w:t>
+      </w:r>
+      <w:proofErr w:type="spellEnd"/>
+      <w:r>
+        <w:rPr>
+          <w:sz w:val="20"/>
+          <w:szCs w:val="20"/>
+        </w:rPr>
+        <w:t xml:space="preserve"> to manage the project scheduler</w:t>
+      </w:r>
+    </w:p>
+    <w:p>
+      <w:pPr>
+        <w:rPr>
+          <w:sz w:val="20"/>
+          <w:szCs w:val="20"/>
+        </w:rPr>
+      </w:pPr>
+      <w:r>
+        <w:rPr>
+          <w:sz w:val="20"/>
+          <w:szCs w:val="20"/>
+        </w:rPr>
+        <w:t xml:space="preserve">- Implemented module Timers to have </w:t>
+      </w:r>
+      <w:proofErr w:type="gramStart"/>
+      <w:r>
+        <w:rPr>
+          <w:sz w:val="20"/>
+          <w:szCs w:val="20"/>
+        </w:rPr>
+        <w:t>timers</w:t>
+      </w:r>
+      <w:proofErr w:type="gramEnd"/>
+      <w:r>
+        <w:rPr>
+          <w:sz w:val="20"/>
+          <w:szCs w:val="20"/>
+        </w:rPr>
+        <w:t xml:space="preserve"> functionalities</w:t>
+      </w:r>
+    </w:p>
+    <w:p>
+      <w:pPr>
+        <w:rPr>
+          <w:sz w:val="20"/>
+          <w:szCs w:val="20"/>
+        </w:rPr>
+      </w:pPr>
+      <w:r>
+        <w:rPr>
+          <w:sz w:val="20"/>
+          <w:szCs w:val="20"/>
+        </w:rPr>
+        <w:t xml:space="preserve">- Implemented module LED On Board to manage on board </w:t>
+      </w:r>
+      <w:proofErr w:type="spellStart"/>
+      <w:r>
+        <w:rPr>
+          <w:sz w:val="20"/>
+          <w:szCs w:val="20"/>
+        </w:rPr>
+        <w:t>leds</w:t>
+      </w:r>
+      <w:proofErr w:type="spellEnd"/>
+    </w:p>
+    <w:p>
+      <w:pPr>
+        <w:rPr>
+          <w:sz w:val="20"/>
+          <w:szCs w:val="20"/>
+        </w:rPr>
+      </w:pPr>
+      <w:r>
+        <w:rPr>
+          <w:sz w:val="20"/>
+          <w:szCs w:val="20"/>
+        </w:rPr>
+        <w:t xml:space="preserve">- Implemented </w:t>
+      </w:r>
+      <w:proofErr w:type="spellStart"/>
+      <w:r>
+        <w:rPr>
+          <w:sz w:val="20"/>
+          <w:szCs w:val="20"/>
+        </w:rPr>
+        <w:t>hearbeat</w:t>
+      </w:r>
+      <w:proofErr w:type="spellEnd"/>
+      <w:r>
+        <w:rPr>
+          <w:sz w:val="20"/>
+          <w:szCs w:val="20"/>
+        </w:rPr>
+        <w:t xml:space="preserve"> for On Board Green LED- Added LMU ChangeLog.docx file</w:t>
+      </w:r>
+    </w:p>
+    <w:p>
+      <w:pPr>
+        <w:rPr>
+          <w:rFonts w:ascii="Verdana" w:hAnsi="Verdana"/>
+          <w:color w:val="4C94D8" w:themeColor="text2" w:themeTint="80"/>
+          <w:sz w:val="20"/>
+          <w:szCs w:val="20"/>
+        </w:rPr>
+      </w:pPr>
+      <w:r>
+        <w:rPr>
+          <w:sz w:val="20"/>
+          <w:szCs w:val="20"/>
+        </w:rPr>
+        <w:t xml:space="preserve">- </w:t>
+      </w:r>
+      <w:proofErr w:type="gramStart"/>
+      <w:r>
+        <w:rPr>
+          <w:sz w:val="20"/>
+          <w:szCs w:val="20"/>
+        </w:rPr>
+        <w:t>Modified .</w:t>
+      </w:r>
+      <w:proofErr w:type="spellStart"/>
+      <w:r>
+        <w:rPr>
+          <w:sz w:val="20"/>
+          <w:szCs w:val="20"/>
+        </w:rPr>
+        <w:t>gitignore</w:t>
+      </w:r>
+      <w:proofErr w:type="spellEnd"/>
+      <w:proofErr w:type="gramEnd"/>
+      <w:r>
+        <w:rPr>
+          <w:sz w:val="20"/>
+          <w:szCs w:val="20"/>
+        </w:rPr>
+        <w:t xml:space="preserve"> file to remove from backup .</w:t>
+      </w:r>
+      <w:proofErr w:type="spellStart"/>
+      <w:r>
+        <w:rPr>
+          <w:sz w:val="20"/>
+          <w:szCs w:val="20"/>
+        </w:rPr>
+        <w:t>generated_files</w:t>
+      </w:r>
+      <w:proofErr w:type="spellEnd"/>
+      <w:r>
+        <w:rPr>
+          <w:sz w:val="20"/>
+          <w:szCs w:val="20"/>
+        </w:rPr>
+        <w:t xml:space="preserve"> folder</w:t>
+      </w:r>
+    </w:p>
+    <w:p>
+      <w:pPr>
+        <w:rPr>
+          <w:rFonts w:ascii="Verdana" w:hAnsi="Verdana"/>
+          <w:color w:val="4C94D8" w:themeColor="text2" w:themeTint="80"/>
+          <w:sz w:val="20"/>
+          <w:szCs w:val="20"/>
+        </w:rPr>
+      </w:pPr>
+      <w:r>
+        <w:rPr>
+          <w:rFonts w:ascii="Verdana" w:hAnsi="Verdana"/>
+          <w:color w:val="4C94D8" w:themeColor="text2" w:themeTint="80"/>
+          <w:sz w:val="20"/>
+          <w:szCs w:val="20"/>
+        </w:rPr>
+        <w:t>----------------------------------------------------------------------------------------------------------</w:t>
+      </w:r>
+    </w:p>
+    <w:p>
+      <w:pPr>
+        <w:pStyle w:val="Titolo1"/>
+      </w:pPr>
+      <w:r>
+        <w:t>Release 0.0.1</w:t>
+      </w:r>
+    </w:p>
+    <w:p>
+      <w:pPr>
+        <w:tabs>
+          <w:tab w:val="left" w:pos="0"/>
+          <w:tab w:val="left" w:pos="3402"/>
+        </w:tabs>
+        <w:rPr>
+          <w:sz w:val="20"/>
+          <w:szCs w:val="20"/>
+          <w:lang w:val="en-US"/>
+        </w:rPr>
+      </w:pPr>
+      <w:r>
+        <w:rPr>
+          <w:b/>
+          <w:bCs/>
+          <w:sz w:val="20"/>
+          <w:szCs w:val="20"/>
+        </w:rPr>
+        <w:t>GIT Commit</w:t>
+      </w:r>
+      <w:r>
+        <w:rPr>
+          <w:sz w:val="20"/>
+          <w:szCs w:val="20"/>
+        </w:rPr>
+        <w:t xml:space="preserve">: </w:t>
+      </w:r>
+      <w:r>
+        <w:rPr>
+          <w:sz w:val="20"/>
+          <w:szCs w:val="20"/>
+          <w:lang w:val="en-US"/>
+        </w:rPr>
+        <w:t>[0fd5e53]</w:t>
+      </w:r>
+      <w:r>
+        <w:rPr>
+          <w:sz w:val="20"/>
+          <w:szCs w:val="20"/>
+          <w:lang w:val="en-US"/>
+        </w:rPr>
+        <w:tab/>
+      </w:r>
+      <w:r>
+        <w:rPr>
+          <w:b/>
+          <w:bCs/>
+          <w:sz w:val="20"/>
+          <w:szCs w:val="20"/>
+          <w:lang w:val="en-US"/>
+        </w:rPr>
+        <w:t>Date</w:t>
+      </w:r>
+      <w:r>
+        <w:rPr>
+          <w:sz w:val="20"/>
+          <w:szCs w:val="20"/>
+          <w:lang w:val="en-US"/>
+        </w:rPr>
+        <w:t>: September 9, 2024</w:t>
+      </w:r>
+    </w:p>
+    <w:p>
+      <w:pPr>
+        <w:tabs>
+          <w:tab w:val="left" w:pos="0"/>
+          <w:tab w:val="left" w:pos="3402"/>
+        </w:tabs>
+        <w:rPr>
+          <w:sz w:val="20"/>
+          <w:szCs w:val="20"/>
+          <w:lang w:val="it-IT"/>
+        </w:rPr>
+      </w:pPr>
+      <w:r>
+        <w:rPr>
+          <w:b/>
+          <w:bCs/>
+          <w:sz w:val="20"/>
+          <w:szCs w:val="20"/>
+          <w:lang w:val="it-IT"/>
+        </w:rPr>
+        <w:t>Author</w:t>
+      </w:r>
+      <w:r>
+        <w:rPr>
+          <w:sz w:val="20"/>
+          <w:szCs w:val="20"/>
+          <w:lang w:val="it-IT"/>
+        </w:rPr>
+        <w:t>: BRANCARO\</w:t>
+      </w:r>
+      <w:proofErr w:type="spellStart"/>
+      <w:r>
+        <w:rPr>
+          <w:sz w:val="20"/>
+          <w:szCs w:val="20"/>
+          <w:lang w:val="it-IT"/>
+        </w:rPr>
+        <w:t>p.parrino</w:t>
+      </w:r>
+      <w:proofErr w:type="spellEnd"/>
+      <w:r>
+        <w:rPr>
+          <w:sz w:val="20"/>
+          <w:szCs w:val="20"/>
+          <w:lang w:val="it-IT"/>
+        </w:rPr>
+        <w:t xml:space="preserve"> &lt;p.parrino@brancaro.com&gt;</w:t>
       </w:r>
     </w:p>
     <w:p>
@@ -2477,6 +3319,7 @@
         <w:tab/>
         <w:t xml:space="preserve">Set UART1 to Baud Rate:115200, </w:t>
       </w:r>
+      <w:proofErr w:type="spellStart"/>
       <w:proofErr w:type="gramStart"/>
       <w:r>
         <w:rPr>
@@ -2486,6 +3329,7 @@
         </w:rPr>
         <w:t>Parity:None</w:t>
       </w:r>
+      <w:proofErr w:type="spellEnd"/>
       <w:proofErr w:type="gramEnd"/>
       <w:r>
         <w:rPr>
@@ -2493,8 +3337,18 @@
           <w:szCs w:val="20"/>
           <w:lang w:val="en-US"/>
         </w:rPr>
-        <w:t>, Data Bits:8, Stop Bits:1, Parity Error:None</w:t>
-      </w:r>
+        <w:t xml:space="preserve">, Data Bits:8, Stop Bits:1, Parity </w:t>
+      </w:r>
+      <w:proofErr w:type="spellStart"/>
+      <w:r>
+        <w:rPr>
+          <w:sz w:val="20"/>
+          <w:szCs w:val="20"/>
+          <w:lang w:val="en-US"/>
+        </w:rPr>
+        <w:t>Error:None</w:t>
+      </w:r>
+      <w:proofErr w:type="spellEnd"/>
     </w:p>
     <w:sectPr>
       <w:pgSz w:w="11906" w:h="16838"/>

</xml_diff>

<commit_message>
- Implemented and tested PCA9685 I/O Expander PWM module - Modified code to work with LMU board
</commit_message>
<xml_diff>
--- a/LMU.X/LMU ChangeLog.docx
+++ b/LMU.X/LMU ChangeLog.docx
@@ -116,23 +116,7 @@
           <w:sz w:val="20"/>
           <w:szCs w:val="20"/>
         </w:rPr>
-        <w:t>: BRANCARO\</w:t>
-      </w:r>
-      <w:proofErr w:type="spellStart"/>
-      <w:r>
-        <w:rPr>
-          <w:sz w:val="20"/>
-          <w:szCs w:val="20"/>
-        </w:rPr>
-        <w:t>p.parrino</w:t>
-      </w:r>
-      <w:proofErr w:type="spellEnd"/>
-      <w:r>
-        <w:rPr>
-          <w:sz w:val="20"/>
-          <w:szCs w:val="20"/>
-        </w:rPr>
-        <w:t xml:space="preserve"> </w:t>
+        <w:t xml:space="preserve">: BRANCARO\p.parrino </w:t>
       </w:r>
       <w:hyperlink r:id="rId5" w:history="1">
         <w:r>
@@ -227,7 +211,7 @@
           <w:szCs w:val="20"/>
           <w:lang w:val="en-US"/>
         </w:rPr>
-        <w:t>16b8be9</w:t>
+        <w:t>f3a96b6</w:t>
       </w:r>
       <w:r>
         <w:rPr>
@@ -269,23 +253,7 @@
           <w:szCs w:val="20"/>
           <w:lang w:val="en-US"/>
         </w:rPr>
-        <w:t>October 2</w:t>
-      </w:r>
-      <w:r>
-        <w:rPr>
-          <w:sz w:val="20"/>
-          <w:szCs w:val="20"/>
-          <w:lang w:val="en-US"/>
-        </w:rPr>
-        <w:t>9</w:t>
-      </w:r>
-      <w:r>
-        <w:rPr>
-          <w:sz w:val="20"/>
-          <w:szCs w:val="20"/>
-          <w:lang w:val="en-US"/>
-        </w:rPr>
-        <w:t>, 2024</w:t>
+        <w:t>November 06, 2024</w:t>
       </w:r>
     </w:p>
     <w:p>
@@ -316,25 +284,7 @@
           <w:szCs w:val="20"/>
           <w:lang w:val="it-IT"/>
         </w:rPr>
-        <w:t>: BRANCARO\</w:t>
-      </w:r>
-      <w:proofErr w:type="spellStart"/>
-      <w:r>
-        <w:rPr>
-          <w:sz w:val="20"/>
-          <w:szCs w:val="20"/>
-          <w:lang w:val="it-IT"/>
-        </w:rPr>
-        <w:t>p.parrino</w:t>
-      </w:r>
-      <w:proofErr w:type="spellEnd"/>
-      <w:r>
-        <w:rPr>
-          <w:sz w:val="20"/>
-          <w:szCs w:val="20"/>
-          <w:lang w:val="it-IT"/>
-        </w:rPr>
-        <w:t xml:space="preserve"> </w:t>
+        <w:t xml:space="preserve">: BRANCARO\p.parrino </w:t>
       </w:r>
       <w:hyperlink r:id="rId6" w:history="1">
         <w:r>
@@ -362,23 +312,40 @@
           <w:szCs w:val="20"/>
           <w:lang w:val="en-US"/>
         </w:rPr>
-        <w:t>- Implemented EEPROM 24LC512 Driver</w:t>
-      </w:r>
-    </w:p>
-    <w:p>
-      <w:pPr>
-        <w:rPr>
-          <w:sz w:val="20"/>
-          <w:szCs w:val="20"/>
-        </w:rPr>
-      </w:pPr>
-      <w:r>
-        <w:rPr>
-          <w:sz w:val="20"/>
-          <w:szCs w:val="20"/>
-          <w:lang w:val="en-US"/>
-        </w:rPr>
-        <w:t>- Bug fix in the formulas to calculate I_PWR1 and I_PWR2</w:t>
+        <w:t>- Implemented and tested MCP23017 I/O Expander module</w:t>
+      </w:r>
+    </w:p>
+    <w:p>
+      <w:pPr>
+        <w:rPr>
+          <w:sz w:val="20"/>
+          <w:szCs w:val="20"/>
+          <w:lang w:val="en-US"/>
+        </w:rPr>
+      </w:pPr>
+      <w:r>
+        <w:rPr>
+          <w:sz w:val="20"/>
+          <w:szCs w:val="20"/>
+          <w:lang w:val="en-US"/>
+        </w:rPr>
+        <w:t>- Added configuration files PCA9685_prm.h and ADS7128_prm.h</w:t>
+      </w:r>
+    </w:p>
+    <w:p>
+      <w:pPr>
+        <w:rPr>
+          <w:sz w:val="20"/>
+          <w:szCs w:val="20"/>
+        </w:rPr>
+      </w:pPr>
+      <w:r>
+        <w:rPr>
+          <w:sz w:val="20"/>
+          <w:szCs w:val="20"/>
+          <w:lang w:val="en-US"/>
+        </w:rPr>
+        <w:t>- Modified code to work with Demo Board dsPIC33 Curiosity</w:t>
       </w:r>
     </w:p>
     <w:p>
@@ -447,7 +414,7 @@
           <w:szCs w:val="20"/>
           <w:lang w:val="en-US"/>
         </w:rPr>
-        <w:t>c4142b4</w:t>
+        <w:t>16b8be9</w:t>
       </w:r>
       <w:r>
         <w:rPr>
@@ -489,7 +456,7 @@
           <w:szCs w:val="20"/>
           <w:lang w:val="en-US"/>
         </w:rPr>
-        <w:t>October 23, 2024</w:t>
+        <w:t>October 29, 2024</w:t>
       </w:r>
     </w:p>
     <w:p>
@@ -520,25 +487,7 @@
           <w:szCs w:val="20"/>
           <w:lang w:val="it-IT"/>
         </w:rPr>
-        <w:t>: BRANCARO\</w:t>
-      </w:r>
-      <w:proofErr w:type="spellStart"/>
-      <w:r>
-        <w:rPr>
-          <w:sz w:val="20"/>
-          <w:szCs w:val="20"/>
-          <w:lang w:val="it-IT"/>
-        </w:rPr>
-        <w:t>p.parrino</w:t>
-      </w:r>
-      <w:proofErr w:type="spellEnd"/>
-      <w:r>
-        <w:rPr>
-          <w:sz w:val="20"/>
-          <w:szCs w:val="20"/>
-          <w:lang w:val="it-IT"/>
-        </w:rPr>
-        <w:t xml:space="preserve"> </w:t>
+        <w:t xml:space="preserve">: BRANCARO\p.parrino </w:t>
       </w:r>
       <w:hyperlink r:id="rId7" w:history="1">
         <w:r>
@@ -557,39 +506,32 @@
         <w:rPr>
           <w:sz w:val="20"/>
           <w:szCs w:val="20"/>
-        </w:rPr>
-      </w:pPr>
-      <w:r>
-        <w:rPr>
-          <w:sz w:val="20"/>
-          <w:szCs w:val="20"/>
-          <w:lang w:val="en-US"/>
-        </w:rPr>
-        <w:t xml:space="preserve">- </w:t>
-      </w:r>
-      <w:r>
-        <w:rPr>
-          <w:sz w:val="20"/>
-          <w:szCs w:val="20"/>
-          <w:lang w:val="en-US"/>
-        </w:rPr>
-        <w:t>- Fixed WARNING about " #pragma config OSCIOFNC = OFF    //OSC2 Pin Function bit-&gt;OSC2 is clock output" There was a conflict with Bootloader and LMU ap</w:t>
-      </w:r>
-      <w:r>
-        <w:rPr>
-          <w:sz w:val="20"/>
-          <w:szCs w:val="20"/>
-          <w:lang w:val="en-US"/>
-        </w:rPr>
-        <w:t>p</w:t>
-      </w:r>
-      <w:r>
-        <w:rPr>
-          <w:sz w:val="20"/>
-          <w:szCs w:val="20"/>
-          <w:lang w:val="en-US"/>
-        </w:rPr>
-        <w:t>lication settings</w:t>
+          <w:lang w:val="en-US"/>
+        </w:rPr>
+      </w:pPr>
+      <w:r>
+        <w:rPr>
+          <w:sz w:val="20"/>
+          <w:szCs w:val="20"/>
+          <w:lang w:val="en-US"/>
+        </w:rPr>
+        <w:t>- Implemented EEPROM 24LC512 Driver</w:t>
+      </w:r>
+    </w:p>
+    <w:p>
+      <w:pPr>
+        <w:rPr>
+          <w:sz w:val="20"/>
+          <w:szCs w:val="20"/>
+        </w:rPr>
+      </w:pPr>
+      <w:r>
+        <w:rPr>
+          <w:sz w:val="20"/>
+          <w:szCs w:val="20"/>
+          <w:lang w:val="en-US"/>
+        </w:rPr>
+        <w:t>- Bug fix in the formulas to calculate I_PWR1 and I_PWR2</w:t>
       </w:r>
     </w:p>
     <w:p>
@@ -658,7 +600,7 @@
           <w:szCs w:val="20"/>
           <w:lang w:val="en-US"/>
         </w:rPr>
-        <w:t>638870e</w:t>
+        <w:t>c4142b4</w:t>
       </w:r>
       <w:r>
         <w:rPr>
@@ -700,7 +642,7 @@
           <w:szCs w:val="20"/>
           <w:lang w:val="en-US"/>
         </w:rPr>
-        <w:t>October 22, 2024</w:t>
+        <w:t>October 23, 2024</w:t>
       </w:r>
     </w:p>
     <w:p>
@@ -731,25 +673,7 @@
           <w:szCs w:val="20"/>
           <w:lang w:val="it-IT"/>
         </w:rPr>
-        <w:t>: BRANCARO\</w:t>
-      </w:r>
-      <w:proofErr w:type="spellStart"/>
-      <w:r>
-        <w:rPr>
-          <w:sz w:val="20"/>
-          <w:szCs w:val="20"/>
-          <w:lang w:val="it-IT"/>
-        </w:rPr>
-        <w:t>p.parrino</w:t>
-      </w:r>
-      <w:proofErr w:type="spellEnd"/>
-      <w:r>
-        <w:rPr>
-          <w:sz w:val="20"/>
-          <w:szCs w:val="20"/>
-          <w:lang w:val="it-IT"/>
-        </w:rPr>
-        <w:t xml:space="preserve"> </w:t>
+        <w:t xml:space="preserve">: BRANCARO\p.parrino </w:t>
       </w:r>
       <w:hyperlink r:id="rId8" w:history="1">
         <w:r>
@@ -768,15 +692,15 @@
         <w:rPr>
           <w:sz w:val="20"/>
           <w:szCs w:val="20"/>
-          <w:lang w:val="en-US"/>
-        </w:rPr>
-      </w:pPr>
-      <w:r>
-        <w:rPr>
-          <w:sz w:val="20"/>
-          <w:szCs w:val="20"/>
-          <w:lang w:val="en-US"/>
-        </w:rPr>
+        </w:rPr>
+      </w:pPr>
+      <w:r>
+        <w:rPr>
+          <w:sz w:val="20"/>
+          <w:szCs w:val="20"/>
+          <w:lang w:val="en-US"/>
+        </w:rPr>
+        <w:lastRenderedPageBreak/>
         <w:t xml:space="preserve">- </w:t>
       </w:r>
       <w:r>
@@ -785,42 +709,23 @@
           <w:szCs w:val="20"/>
           <w:lang w:val="en-US"/>
         </w:rPr>
-        <w:t xml:space="preserve">Implemented </w:t>
-      </w:r>
-      <w:proofErr w:type="spellStart"/>
-      <w:r>
-        <w:rPr>
-          <w:sz w:val="20"/>
-          <w:szCs w:val="20"/>
-          <w:lang w:val="en-US"/>
-        </w:rPr>
-        <w:t>HW_HeartBeat</w:t>
-      </w:r>
-      <w:proofErr w:type="spellEnd"/>
-      <w:r>
-        <w:rPr>
-          <w:sz w:val="20"/>
-          <w:szCs w:val="20"/>
-          <w:lang w:val="en-US"/>
-        </w:rPr>
-        <w:t xml:space="preserve"> module</w:t>
-      </w:r>
-    </w:p>
-    <w:p>
-      <w:pPr>
-        <w:rPr>
-          <w:sz w:val="20"/>
-          <w:szCs w:val="20"/>
-        </w:rPr>
-      </w:pPr>
-      <w:r>
-        <w:rPr>
-          <w:sz w:val="20"/>
-          <w:szCs w:val="20"/>
-          <w:lang w:val="en-US"/>
-        </w:rPr>
-        <w:lastRenderedPageBreak/>
-        <w:t>- Renamed Digital Input / Output name pins with DI_ and DO_ prefix</w:t>
+        <w:t>- Fixed WARNING about " #pragma config OSCIOFNC = OFF    //OSC2 Pin Function bit-&gt;OSC2 is clock output" There was a conflict with Bootloader and LMU ap</w:t>
+      </w:r>
+      <w:r>
+        <w:rPr>
+          <w:sz w:val="20"/>
+          <w:szCs w:val="20"/>
+          <w:lang w:val="en-US"/>
+        </w:rPr>
+        <w:t>p</w:t>
+      </w:r>
+      <w:r>
+        <w:rPr>
+          <w:sz w:val="20"/>
+          <w:szCs w:val="20"/>
+          <w:lang w:val="en-US"/>
+        </w:rPr>
+        <w:t>lication settings</w:t>
       </w:r>
     </w:p>
     <w:p>
@@ -889,7 +794,7 @@
           <w:szCs w:val="20"/>
           <w:lang w:val="en-US"/>
         </w:rPr>
-        <w:t>7e5616a</w:t>
+        <w:t>638870e</w:t>
       </w:r>
       <w:r>
         <w:rPr>
@@ -931,7 +836,7 @@
           <w:szCs w:val="20"/>
           <w:lang w:val="en-US"/>
         </w:rPr>
-        <w:t>October 21, 2024</w:t>
+        <w:t>October 22, 2024</w:t>
       </w:r>
     </w:p>
     <w:p>
@@ -962,25 +867,7 @@
           <w:szCs w:val="20"/>
           <w:lang w:val="it-IT"/>
         </w:rPr>
-        <w:t>: BRANCARO\</w:t>
-      </w:r>
-      <w:proofErr w:type="spellStart"/>
-      <w:r>
-        <w:rPr>
-          <w:sz w:val="20"/>
-          <w:szCs w:val="20"/>
-          <w:lang w:val="it-IT"/>
-        </w:rPr>
-        <w:t>p.parrino</w:t>
-      </w:r>
-      <w:proofErr w:type="spellEnd"/>
-      <w:r>
-        <w:rPr>
-          <w:sz w:val="20"/>
-          <w:szCs w:val="20"/>
-          <w:lang w:val="it-IT"/>
-        </w:rPr>
-        <w:t xml:space="preserve"> </w:t>
+        <w:t xml:space="preserve">: BRANCARO\p.parrino </w:t>
       </w:r>
       <w:hyperlink r:id="rId9" w:history="1">
         <w:r>
@@ -1008,122 +895,31 @@
           <w:szCs w:val="20"/>
           <w:lang w:val="en-US"/>
         </w:rPr>
-        <w:t xml:space="preserve">- Implemented LMU </w:t>
-      </w:r>
-      <w:proofErr w:type="spellStart"/>
-      <w:r>
-        <w:rPr>
-          <w:sz w:val="20"/>
-          <w:szCs w:val="20"/>
-          <w:lang w:val="en-US"/>
-        </w:rPr>
-        <w:t>BootLoader</w:t>
-      </w:r>
-      <w:proofErr w:type="spellEnd"/>
-    </w:p>
-    <w:p>
-      <w:pPr>
-        <w:rPr>
-          <w:sz w:val="20"/>
-          <w:szCs w:val="20"/>
-          <w:lang w:val="en-US"/>
-        </w:rPr>
-      </w:pPr>
-      <w:r>
-        <w:rPr>
-          <w:sz w:val="20"/>
-          <w:szCs w:val="20"/>
-          <w:lang w:val="en-US"/>
-        </w:rPr>
-        <w:t xml:space="preserve">- Added </w:t>
-      </w:r>
-      <w:proofErr w:type="spellStart"/>
-      <w:r>
-        <w:rPr>
-          <w:sz w:val="20"/>
-          <w:szCs w:val="20"/>
-          <w:lang w:val="en-US"/>
-        </w:rPr>
-        <w:t>UnifiedHostApp</w:t>
-      </w:r>
-      <w:proofErr w:type="spellEnd"/>
-      <w:r>
-        <w:rPr>
-          <w:sz w:val="20"/>
-          <w:szCs w:val="20"/>
-          <w:lang w:val="en-US"/>
-        </w:rPr>
-        <w:t xml:space="preserve"> Microchip application associated to </w:t>
-      </w:r>
-      <w:proofErr w:type="spellStart"/>
-      <w:r>
-        <w:rPr>
-          <w:sz w:val="20"/>
-          <w:szCs w:val="20"/>
-          <w:lang w:val="en-US"/>
-        </w:rPr>
-        <w:t>BootLoader</w:t>
-      </w:r>
-      <w:proofErr w:type="spellEnd"/>
-      <w:r>
-        <w:rPr>
-          <w:sz w:val="20"/>
-          <w:szCs w:val="20"/>
-          <w:lang w:val="en-US"/>
-        </w:rPr>
-        <w:t xml:space="preserve"> to download the LMU application SW into LMU board</w:t>
-      </w:r>
-    </w:p>
-    <w:p>
-      <w:pPr>
-        <w:rPr>
-          <w:sz w:val="20"/>
-          <w:szCs w:val="20"/>
-        </w:rPr>
-      </w:pPr>
-      <w:r>
-        <w:rPr>
-          <w:sz w:val="20"/>
-          <w:szCs w:val="20"/>
-          <w:lang w:val="en-US"/>
-        </w:rPr>
-        <w:t xml:space="preserve">- Updated LMU SW </w:t>
-      </w:r>
-      <w:proofErr w:type="spellStart"/>
-      <w:r>
-        <w:rPr>
-          <w:sz w:val="20"/>
-          <w:szCs w:val="20"/>
-          <w:lang w:val="en-US"/>
-        </w:rPr>
-        <w:t>tho</w:t>
-      </w:r>
-      <w:proofErr w:type="spellEnd"/>
-      <w:r>
-        <w:rPr>
-          <w:sz w:val="20"/>
-          <w:szCs w:val="20"/>
-          <w:lang w:val="en-US"/>
-        </w:rPr>
-        <w:t xml:space="preserve"> handle </w:t>
-      </w:r>
-      <w:proofErr w:type="spellStart"/>
-      <w:r>
-        <w:rPr>
-          <w:sz w:val="20"/>
-          <w:szCs w:val="20"/>
-          <w:lang w:val="en-US"/>
-        </w:rPr>
-        <w:t>BooLoader</w:t>
-      </w:r>
-      <w:proofErr w:type="spellEnd"/>
-      <w:r>
-        <w:rPr>
-          <w:sz w:val="20"/>
-          <w:szCs w:val="20"/>
-          <w:lang w:val="en-US"/>
-        </w:rPr>
-        <w:t xml:space="preserve"> functionalities</w:t>
+        <w:t xml:space="preserve">- </w:t>
+      </w:r>
+      <w:r>
+        <w:rPr>
+          <w:sz w:val="20"/>
+          <w:szCs w:val="20"/>
+          <w:lang w:val="en-US"/>
+        </w:rPr>
+        <w:t>Implemented HW_HeartBeat module</w:t>
+      </w:r>
+    </w:p>
+    <w:p>
+      <w:pPr>
+        <w:rPr>
+          <w:sz w:val="20"/>
+          <w:szCs w:val="20"/>
+        </w:rPr>
+      </w:pPr>
+      <w:r>
+        <w:rPr>
+          <w:sz w:val="20"/>
+          <w:szCs w:val="20"/>
+          <w:lang w:val="en-US"/>
+        </w:rPr>
+        <w:t>- Renamed Digital Input / Output name pins with DI_ and DO_ prefix</w:t>
       </w:r>
     </w:p>
     <w:p>
@@ -1192,7 +988,7 @@
           <w:szCs w:val="20"/>
           <w:lang w:val="en-US"/>
         </w:rPr>
-        <w:t>1256194</w:t>
+        <w:t>7e5616a</w:t>
       </w:r>
       <w:r>
         <w:rPr>
@@ -1234,7 +1030,7 @@
           <w:szCs w:val="20"/>
           <w:lang w:val="en-US"/>
         </w:rPr>
-        <w:t>October 07, 2024</w:t>
+        <w:t>October 21, 2024</w:t>
       </w:r>
     </w:p>
     <w:p>
@@ -1265,25 +1061,7 @@
           <w:szCs w:val="20"/>
           <w:lang w:val="it-IT"/>
         </w:rPr>
-        <w:t>: BRANCARO\</w:t>
-      </w:r>
-      <w:proofErr w:type="spellStart"/>
-      <w:r>
-        <w:rPr>
-          <w:sz w:val="20"/>
-          <w:szCs w:val="20"/>
-          <w:lang w:val="it-IT"/>
-        </w:rPr>
-        <w:t>p.parrino</w:t>
-      </w:r>
-      <w:proofErr w:type="spellEnd"/>
-      <w:r>
-        <w:rPr>
-          <w:sz w:val="20"/>
-          <w:szCs w:val="20"/>
-          <w:lang w:val="it-IT"/>
-        </w:rPr>
-        <w:t xml:space="preserve"> </w:t>
+        <w:t xml:space="preserve">: BRANCARO\p.parrino </w:t>
       </w:r>
       <w:hyperlink r:id="rId10" w:history="1">
         <w:r>
@@ -1311,84 +1089,40 @@
           <w:szCs w:val="20"/>
           <w:lang w:val="en-US"/>
         </w:rPr>
-        <w:t xml:space="preserve">- </w:t>
-      </w:r>
-      <w:r>
-        <w:rPr>
-          <w:sz w:val="20"/>
-          <w:szCs w:val="20"/>
-          <w:lang w:val="en-US"/>
-        </w:rPr>
-        <w:t>Added calculation functions for all ADCs on Override + Logic Board</w:t>
-      </w:r>
-    </w:p>
-    <w:p>
-      <w:pPr>
-        <w:rPr>
-          <w:sz w:val="20"/>
-          <w:szCs w:val="20"/>
-          <w:lang w:val="en-US"/>
-        </w:rPr>
-      </w:pPr>
-      <w:r>
-        <w:rPr>
-          <w:sz w:val="20"/>
-          <w:szCs w:val="20"/>
-          <w:lang w:val="en-US"/>
-        </w:rPr>
-        <w:t xml:space="preserve">- Added Maintenance pins for manage </w:t>
-      </w:r>
-      <w:proofErr w:type="spellStart"/>
-      <w:r>
-        <w:rPr>
-          <w:sz w:val="20"/>
-          <w:szCs w:val="20"/>
-          <w:lang w:val="en-US"/>
-        </w:rPr>
-        <w:t>hw</w:t>
-      </w:r>
-      <w:proofErr w:type="spellEnd"/>
-      <w:r>
-        <w:rPr>
-          <w:sz w:val="20"/>
-          <w:szCs w:val="20"/>
-          <w:lang w:val="en-US"/>
-        </w:rPr>
-        <w:t xml:space="preserve"> heartbeat. (temporary in </w:t>
-      </w:r>
-      <w:proofErr w:type="spellStart"/>
-      <w:r>
-        <w:rPr>
-          <w:sz w:val="20"/>
-          <w:szCs w:val="20"/>
-          <w:lang w:val="en-US"/>
-        </w:rPr>
-        <w:t>LED_OnBoard</w:t>
-      </w:r>
-      <w:proofErr w:type="spellEnd"/>
-      <w:r>
-        <w:rPr>
-          <w:sz w:val="20"/>
-          <w:szCs w:val="20"/>
-          <w:lang w:val="en-US"/>
-        </w:rPr>
-        <w:t xml:space="preserve"> module)</w:t>
-      </w:r>
-    </w:p>
-    <w:p>
-      <w:pPr>
-        <w:rPr>
-          <w:sz w:val="20"/>
-          <w:szCs w:val="20"/>
-        </w:rPr>
-      </w:pPr>
-      <w:r>
-        <w:rPr>
-          <w:sz w:val="20"/>
-          <w:szCs w:val="20"/>
-          <w:lang w:val="en-US"/>
-        </w:rPr>
-        <w:t>- Added PEAKCAN LMU project for data CAN management</w:t>
+        <w:t>- Implemented LMU BootLoader</w:t>
+      </w:r>
+    </w:p>
+    <w:p>
+      <w:pPr>
+        <w:rPr>
+          <w:sz w:val="20"/>
+          <w:szCs w:val="20"/>
+          <w:lang w:val="en-US"/>
+        </w:rPr>
+      </w:pPr>
+      <w:r>
+        <w:rPr>
+          <w:sz w:val="20"/>
+          <w:szCs w:val="20"/>
+          <w:lang w:val="en-US"/>
+        </w:rPr>
+        <w:t>- Added UnifiedHostApp Microchip application associated to BootLoader to download the LMU application SW into LMU board</w:t>
+      </w:r>
+    </w:p>
+    <w:p>
+      <w:pPr>
+        <w:rPr>
+          <w:sz w:val="20"/>
+          <w:szCs w:val="20"/>
+        </w:rPr>
+      </w:pPr>
+      <w:r>
+        <w:rPr>
+          <w:sz w:val="20"/>
+          <w:szCs w:val="20"/>
+          <w:lang w:val="en-US"/>
+        </w:rPr>
+        <w:t>- Updated LMU SW tho handle BooLoader functionalities</w:t>
       </w:r>
     </w:p>
     <w:p>
@@ -1457,7 +1191,7 @@
           <w:szCs w:val="20"/>
           <w:lang w:val="en-US"/>
         </w:rPr>
-        <w:t>0286331</w:t>
+        <w:t>1256194</w:t>
       </w:r>
       <w:r>
         <w:rPr>
@@ -1499,7 +1233,7 @@
           <w:szCs w:val="20"/>
           <w:lang w:val="en-US"/>
         </w:rPr>
-        <w:t>October 01, 2024</w:t>
+        <w:t>October 07, 2024</w:t>
       </w:r>
     </w:p>
     <w:p>
@@ -1530,25 +1264,7 @@
           <w:szCs w:val="20"/>
           <w:lang w:val="it-IT"/>
         </w:rPr>
-        <w:t>: BRANCARO\</w:t>
-      </w:r>
-      <w:proofErr w:type="spellStart"/>
-      <w:r>
-        <w:rPr>
-          <w:sz w:val="20"/>
-          <w:szCs w:val="20"/>
-          <w:lang w:val="it-IT"/>
-        </w:rPr>
-        <w:t>p.parrino</w:t>
-      </w:r>
-      <w:proofErr w:type="spellEnd"/>
-      <w:r>
-        <w:rPr>
-          <w:sz w:val="20"/>
-          <w:szCs w:val="20"/>
-          <w:lang w:val="it-IT"/>
-        </w:rPr>
-        <w:t xml:space="preserve"> </w:t>
+        <w:t xml:space="preserve">: BRANCARO\p.parrino </w:t>
       </w:r>
       <w:hyperlink r:id="rId11" w:history="1">
         <w:r>
@@ -1584,59 +1300,40 @@
           <w:szCs w:val="20"/>
           <w:lang w:val="en-US"/>
         </w:rPr>
-        <w:t xml:space="preserve">Improved and tested </w:t>
-      </w:r>
-      <w:proofErr w:type="spellStart"/>
-      <w:r>
-        <w:rPr>
-          <w:sz w:val="20"/>
-          <w:szCs w:val="20"/>
-          <w:lang w:val="en-US"/>
-        </w:rPr>
-        <w:t>ADCManager</w:t>
-      </w:r>
-      <w:proofErr w:type="spellEnd"/>
-      <w:r>
-        <w:rPr>
-          <w:sz w:val="20"/>
-          <w:szCs w:val="20"/>
-          <w:lang w:val="en-US"/>
-        </w:rPr>
-        <w:t xml:space="preserve"> module</w:t>
-      </w:r>
-    </w:p>
-    <w:p>
-      <w:pPr>
-        <w:rPr>
-          <w:sz w:val="20"/>
-          <w:szCs w:val="20"/>
-        </w:rPr>
-      </w:pPr>
-      <w:r>
-        <w:rPr>
-          <w:sz w:val="20"/>
-          <w:szCs w:val="20"/>
-          <w:lang w:val="en-US"/>
-        </w:rPr>
-        <w:t xml:space="preserve">- Improved </w:t>
-      </w:r>
-      <w:proofErr w:type="spellStart"/>
-      <w:r>
-        <w:rPr>
-          <w:sz w:val="20"/>
-          <w:szCs w:val="20"/>
-          <w:lang w:val="en-US"/>
-        </w:rPr>
-        <w:t>CANFeddback</w:t>
-      </w:r>
-      <w:proofErr w:type="spellEnd"/>
-      <w:r>
-        <w:rPr>
-          <w:sz w:val="20"/>
-          <w:szCs w:val="20"/>
-          <w:lang w:val="en-US"/>
-        </w:rPr>
-        <w:t xml:space="preserve"> module</w:t>
+        <w:t>Added calculation functions for all ADCs on Override + Logic Board</w:t>
+      </w:r>
+    </w:p>
+    <w:p>
+      <w:pPr>
+        <w:rPr>
+          <w:sz w:val="20"/>
+          <w:szCs w:val="20"/>
+          <w:lang w:val="en-US"/>
+        </w:rPr>
+      </w:pPr>
+      <w:r>
+        <w:rPr>
+          <w:sz w:val="20"/>
+          <w:szCs w:val="20"/>
+          <w:lang w:val="en-US"/>
+        </w:rPr>
+        <w:t>- Added Maintenance pins for manage hw heartbeat. (temporary in LED_OnBoard module)</w:t>
+      </w:r>
+    </w:p>
+    <w:p>
+      <w:pPr>
+        <w:rPr>
+          <w:sz w:val="20"/>
+          <w:szCs w:val="20"/>
+        </w:rPr>
+      </w:pPr>
+      <w:r>
+        <w:rPr>
+          <w:sz w:val="20"/>
+          <w:szCs w:val="20"/>
+          <w:lang w:val="en-US"/>
+        </w:rPr>
+        <w:t>- Added PEAKCAN LMU project for data CAN management</w:t>
       </w:r>
     </w:p>
     <w:p>
@@ -1650,7 +1347,11 @@
         <w:t>----------------------------------------------------------------------------------------------------------</w:t>
       </w:r>
     </w:p>
-    <w:p/>
+    <w:p>
+      <w:pPr>
+        <w:pStyle w:val="Titolo1"/>
+      </w:pPr>
+    </w:p>
     <w:p>
       <w:pPr>
         <w:pStyle w:val="Titolo1"/>
@@ -1701,7 +1402,7 @@
           <w:szCs w:val="20"/>
           <w:lang w:val="en-US"/>
         </w:rPr>
-        <w:t>13f2e7e</w:t>
+        <w:t>0286331</w:t>
       </w:r>
       <w:r>
         <w:rPr>
@@ -1743,7 +1444,7 @@
           <w:szCs w:val="20"/>
           <w:lang w:val="en-US"/>
         </w:rPr>
-        <w:t>September 27, 2024</w:t>
+        <w:t>October 01, 2024</w:t>
       </w:r>
     </w:p>
     <w:p>
@@ -1774,25 +1475,7 @@
           <w:szCs w:val="20"/>
           <w:lang w:val="it-IT"/>
         </w:rPr>
-        <w:t>: BRANCARO\</w:t>
-      </w:r>
-      <w:proofErr w:type="spellStart"/>
-      <w:r>
-        <w:rPr>
-          <w:sz w:val="20"/>
-          <w:szCs w:val="20"/>
-          <w:lang w:val="it-IT"/>
-        </w:rPr>
-        <w:t>p.parrino</w:t>
-      </w:r>
-      <w:proofErr w:type="spellEnd"/>
-      <w:r>
-        <w:rPr>
-          <w:sz w:val="20"/>
-          <w:szCs w:val="20"/>
-          <w:lang w:val="it-IT"/>
-        </w:rPr>
-        <w:t xml:space="preserve"> </w:t>
+        <w:t xml:space="preserve">: BRANCARO\p.parrino </w:t>
       </w:r>
       <w:hyperlink r:id="rId12" w:history="1">
         <w:r>
@@ -1820,162 +1503,31 @@
           <w:szCs w:val="20"/>
           <w:lang w:val="en-US"/>
         </w:rPr>
-        <w:t xml:space="preserve">- Implemented </w:t>
-      </w:r>
-      <w:proofErr w:type="spellStart"/>
-      <w:r>
-        <w:rPr>
-          <w:sz w:val="20"/>
-          <w:szCs w:val="20"/>
-          <w:lang w:val="en-US"/>
-        </w:rPr>
-        <w:t>ADCManager</w:t>
-      </w:r>
-      <w:proofErr w:type="spellEnd"/>
-      <w:r>
-        <w:rPr>
-          <w:sz w:val="20"/>
-          <w:szCs w:val="20"/>
-          <w:lang w:val="en-US"/>
-        </w:rPr>
-        <w:t xml:space="preserve"> module</w:t>
-      </w:r>
-    </w:p>
-    <w:p>
-      <w:pPr>
-        <w:rPr>
-          <w:sz w:val="20"/>
-          <w:szCs w:val="20"/>
-          <w:lang w:val="en-US"/>
-        </w:rPr>
-      </w:pPr>
-      <w:r>
-        <w:rPr>
-          <w:sz w:val="20"/>
-          <w:szCs w:val="20"/>
-          <w:lang w:val="en-US"/>
-        </w:rPr>
         <w:t xml:space="preserve">- </w:t>
       </w:r>
-      <w:proofErr w:type="spellStart"/>
-      <w:r>
-        <w:rPr>
-          <w:sz w:val="20"/>
-          <w:szCs w:val="20"/>
-          <w:lang w:val="en-US"/>
-        </w:rPr>
-        <w:t>Implemente</w:t>
-      </w:r>
-      <w:proofErr w:type="spellEnd"/>
-      <w:r>
-        <w:rPr>
-          <w:sz w:val="20"/>
-          <w:szCs w:val="20"/>
-          <w:lang w:val="en-US"/>
-        </w:rPr>
-        <w:t xml:space="preserve"> ADC module</w:t>
-      </w:r>
-    </w:p>
-    <w:p>
-      <w:pPr>
-        <w:rPr>
-          <w:sz w:val="20"/>
-          <w:szCs w:val="20"/>
-          <w:lang w:val="en-US"/>
-        </w:rPr>
-      </w:pPr>
-      <w:r>
-        <w:rPr>
-          <w:sz w:val="20"/>
-          <w:szCs w:val="20"/>
-          <w:lang w:val="en-US"/>
-        </w:rPr>
-        <w:t>- Implemented I2C module</w:t>
-      </w:r>
-    </w:p>
-    <w:p>
-      <w:pPr>
-        <w:rPr>
-          <w:sz w:val="20"/>
-          <w:szCs w:val="20"/>
-          <w:lang w:val="en-US"/>
-        </w:rPr>
-      </w:pPr>
-      <w:r>
-        <w:rPr>
-          <w:sz w:val="20"/>
-          <w:szCs w:val="20"/>
-          <w:lang w:val="en-US"/>
-        </w:rPr>
-        <w:t>- Implemented basic structure for MCP23017_IO_EXP module</w:t>
-      </w:r>
-    </w:p>
-    <w:p>
-      <w:pPr>
-        <w:rPr>
-          <w:sz w:val="20"/>
-          <w:szCs w:val="20"/>
-          <w:lang w:val="en-US"/>
-        </w:rPr>
-      </w:pPr>
-      <w:r>
-        <w:rPr>
-          <w:sz w:val="20"/>
-          <w:szCs w:val="20"/>
-          <w:lang w:val="en-US"/>
-        </w:rPr>
-        <w:t>- Implemented basic structure for PCA9685_IO_PWM module</w:t>
-      </w:r>
-    </w:p>
-    <w:p>
-      <w:pPr>
-        <w:rPr>
-          <w:sz w:val="20"/>
-          <w:szCs w:val="20"/>
-          <w:lang w:val="en-US"/>
-        </w:rPr>
-      </w:pPr>
-      <w:r>
-        <w:rPr>
-          <w:sz w:val="20"/>
-          <w:szCs w:val="20"/>
-          <w:lang w:val="en-US"/>
-        </w:rPr>
-        <w:t>- Implemented basic structure for ADS7128_ADC_EXP module</w:t>
-      </w:r>
-    </w:p>
-    <w:p>
-      <w:pPr>
-        <w:rPr>
-          <w:sz w:val="20"/>
-          <w:szCs w:val="20"/>
-        </w:rPr>
-      </w:pPr>
-      <w:r>
-        <w:rPr>
-          <w:sz w:val="20"/>
-          <w:szCs w:val="20"/>
-          <w:lang w:val="en-US"/>
-        </w:rPr>
-        <w:t xml:space="preserve">- Improved </w:t>
-      </w:r>
-      <w:proofErr w:type="spellStart"/>
-      <w:r>
-        <w:rPr>
-          <w:sz w:val="20"/>
-          <w:szCs w:val="20"/>
-          <w:lang w:val="en-US"/>
-        </w:rPr>
-        <w:t>CANFeedback</w:t>
-      </w:r>
-      <w:proofErr w:type="spellEnd"/>
-      <w:r>
-        <w:rPr>
-          <w:sz w:val="20"/>
-          <w:szCs w:val="20"/>
-          <w:lang w:val="en-US"/>
-        </w:rPr>
-        <w:t xml:space="preserve"> module</w:t>
+      <w:r>
+        <w:rPr>
+          <w:sz w:val="20"/>
+          <w:szCs w:val="20"/>
+          <w:lang w:val="en-US"/>
+        </w:rPr>
+        <w:t>Improved and tested ADCManager module</w:t>
+      </w:r>
+    </w:p>
+    <w:p>
+      <w:pPr>
+        <w:rPr>
+          <w:sz w:val="20"/>
+          <w:szCs w:val="20"/>
+        </w:rPr>
+      </w:pPr>
+      <w:r>
+        <w:rPr>
+          <w:sz w:val="20"/>
+          <w:szCs w:val="20"/>
+          <w:lang w:val="en-US"/>
+        </w:rPr>
+        <w:t>- Improved CANFeddback module</w:t>
       </w:r>
     </w:p>
     <w:p>
@@ -2040,7 +1592,7 @@
           <w:szCs w:val="20"/>
           <w:lang w:val="en-US"/>
         </w:rPr>
-        <w:t>cbeb507</w:t>
+        <w:t>13f2e7e</w:t>
       </w:r>
       <w:r>
         <w:rPr>
@@ -2082,7 +1634,7 @@
           <w:szCs w:val="20"/>
           <w:lang w:val="en-US"/>
         </w:rPr>
-        <w:t>September 25, 2024</w:t>
+        <w:t>September 27, 2024</w:t>
       </w:r>
     </w:p>
     <w:p>
@@ -2113,25 +1665,7 @@
           <w:szCs w:val="20"/>
           <w:lang w:val="it-IT"/>
         </w:rPr>
-        <w:t>: BRANCARO\</w:t>
-      </w:r>
-      <w:proofErr w:type="spellStart"/>
-      <w:r>
-        <w:rPr>
-          <w:sz w:val="20"/>
-          <w:szCs w:val="20"/>
-          <w:lang w:val="it-IT"/>
-        </w:rPr>
-        <w:t>p.parrino</w:t>
-      </w:r>
-      <w:proofErr w:type="spellEnd"/>
-      <w:r>
-        <w:rPr>
-          <w:sz w:val="20"/>
-          <w:szCs w:val="20"/>
-          <w:lang w:val="it-IT"/>
-        </w:rPr>
-        <w:t xml:space="preserve"> </w:t>
+        <w:t xml:space="preserve">: BRANCARO\p.parrino </w:t>
       </w:r>
       <w:hyperlink r:id="rId13" w:history="1">
         <w:r>
@@ -2150,92 +1684,117 @@
         <w:rPr>
           <w:sz w:val="20"/>
           <w:szCs w:val="20"/>
-        </w:rPr>
-      </w:pPr>
-      <w:r>
-        <w:rPr>
-          <w:sz w:val="20"/>
-          <w:szCs w:val="20"/>
-        </w:rPr>
-        <w:t xml:space="preserve">- Implemented </w:t>
-      </w:r>
-      <w:proofErr w:type="spellStart"/>
-      <w:r>
-        <w:rPr>
-          <w:sz w:val="20"/>
-          <w:szCs w:val="20"/>
-        </w:rPr>
-        <w:t>CANFeedback</w:t>
-      </w:r>
-      <w:proofErr w:type="spellEnd"/>
-      <w:r>
-        <w:rPr>
-          <w:sz w:val="20"/>
-          <w:szCs w:val="20"/>
-        </w:rPr>
-        <w:t xml:space="preserve"> module</w:t>
-      </w:r>
-    </w:p>
-    <w:p>
-      <w:pPr>
-        <w:rPr>
-          <w:sz w:val="20"/>
-          <w:szCs w:val="20"/>
-        </w:rPr>
-      </w:pPr>
-      <w:r>
-        <w:rPr>
-          <w:sz w:val="20"/>
-          <w:szCs w:val="20"/>
-        </w:rPr>
-        <w:t xml:space="preserve">- Moved CAN </w:t>
-      </w:r>
-      <w:proofErr w:type="spellStart"/>
-      <w:r>
-        <w:rPr>
-          <w:sz w:val="20"/>
-          <w:szCs w:val="20"/>
-        </w:rPr>
-        <w:t>HeartBeat</w:t>
-      </w:r>
-      <w:proofErr w:type="spellEnd"/>
-      <w:r>
-        <w:rPr>
-          <w:sz w:val="20"/>
-          <w:szCs w:val="20"/>
-        </w:rPr>
-        <w:t xml:space="preserve"> function in </w:t>
-      </w:r>
-      <w:proofErr w:type="spellStart"/>
-      <w:r>
-        <w:rPr>
-          <w:sz w:val="20"/>
-          <w:szCs w:val="20"/>
-        </w:rPr>
-        <w:t>CANFeedback</w:t>
-      </w:r>
-      <w:proofErr w:type="spellEnd"/>
-      <w:r>
-        <w:rPr>
-          <w:sz w:val="20"/>
-          <w:szCs w:val="20"/>
-        </w:rPr>
-        <w:t xml:space="preserve"> module</w:t>
-      </w:r>
-    </w:p>
-    <w:p>
-      <w:pPr>
-        <w:rPr>
-          <w:sz w:val="20"/>
-          <w:szCs w:val="20"/>
-        </w:rPr>
-      </w:pPr>
-      <w:r>
-        <w:rPr>
-          <w:sz w:val="20"/>
-          <w:szCs w:val="20"/>
-        </w:rPr>
-        <w:t>- Implemented I2C driver</w:t>
+          <w:lang w:val="en-US"/>
+        </w:rPr>
+      </w:pPr>
+      <w:r>
+        <w:rPr>
+          <w:sz w:val="20"/>
+          <w:szCs w:val="20"/>
+          <w:lang w:val="en-US"/>
+        </w:rPr>
+        <w:t>- Implemented ADCManager module</w:t>
+      </w:r>
+    </w:p>
+    <w:p>
+      <w:pPr>
+        <w:rPr>
+          <w:sz w:val="20"/>
+          <w:szCs w:val="20"/>
+          <w:lang w:val="en-US"/>
+        </w:rPr>
+      </w:pPr>
+      <w:r>
+        <w:rPr>
+          <w:sz w:val="20"/>
+          <w:szCs w:val="20"/>
+          <w:lang w:val="en-US"/>
+        </w:rPr>
+        <w:t>- Implemente ADC module</w:t>
+      </w:r>
+    </w:p>
+    <w:p>
+      <w:pPr>
+        <w:rPr>
+          <w:sz w:val="20"/>
+          <w:szCs w:val="20"/>
+          <w:lang w:val="en-US"/>
+        </w:rPr>
+      </w:pPr>
+      <w:r>
+        <w:rPr>
+          <w:sz w:val="20"/>
+          <w:szCs w:val="20"/>
+          <w:lang w:val="en-US"/>
+        </w:rPr>
+        <w:t>- Implemented I2C module</w:t>
+      </w:r>
+    </w:p>
+    <w:p>
+      <w:pPr>
+        <w:rPr>
+          <w:sz w:val="20"/>
+          <w:szCs w:val="20"/>
+          <w:lang w:val="en-US"/>
+        </w:rPr>
+      </w:pPr>
+      <w:r>
+        <w:rPr>
+          <w:sz w:val="20"/>
+          <w:szCs w:val="20"/>
+          <w:lang w:val="en-US"/>
+        </w:rPr>
+        <w:t>- Implemented basic structure for MCP23017_IO_EXP module</w:t>
+      </w:r>
+    </w:p>
+    <w:p>
+      <w:pPr>
+        <w:rPr>
+          <w:sz w:val="20"/>
+          <w:szCs w:val="20"/>
+          <w:lang w:val="en-US"/>
+        </w:rPr>
+      </w:pPr>
+      <w:r>
+        <w:rPr>
+          <w:sz w:val="20"/>
+          <w:szCs w:val="20"/>
+          <w:lang w:val="en-US"/>
+        </w:rPr>
+        <w:t>- Implemented basic structure for PCA9685_IO_PWM module</w:t>
+      </w:r>
+    </w:p>
+    <w:p>
+      <w:pPr>
+        <w:rPr>
+          <w:sz w:val="20"/>
+          <w:szCs w:val="20"/>
+          <w:lang w:val="en-US"/>
+        </w:rPr>
+      </w:pPr>
+      <w:r>
+        <w:rPr>
+          <w:sz w:val="20"/>
+          <w:szCs w:val="20"/>
+          <w:lang w:val="en-US"/>
+        </w:rPr>
+        <w:t>- Implemented basic structure for ADS7128_ADC_EXP module</w:t>
+      </w:r>
+    </w:p>
+    <w:p>
+      <w:pPr>
+        <w:rPr>
+          <w:sz w:val="20"/>
+          <w:szCs w:val="20"/>
+        </w:rPr>
+      </w:pPr>
+      <w:r>
+        <w:rPr>
+          <w:sz w:val="20"/>
+          <w:szCs w:val="20"/>
+          <w:lang w:val="en-US"/>
+        </w:rPr>
+        <w:t>- Improved CANFeedback module</w:t>
       </w:r>
     </w:p>
     <w:p>
@@ -2300,7 +1859,7 @@
           <w:szCs w:val="20"/>
           <w:lang w:val="en-US"/>
         </w:rPr>
-        <w:t>7e6e94a</w:t>
+        <w:t>cbeb507</w:t>
       </w:r>
       <w:r>
         <w:rPr>
@@ -2342,7 +1901,7 @@
           <w:szCs w:val="20"/>
           <w:lang w:val="en-US"/>
         </w:rPr>
-        <w:t>September 24, 2024</w:t>
+        <w:t>September 25, 2024</w:t>
       </w:r>
     </w:p>
     <w:p>
@@ -2373,123 +1932,77 @@
           <w:szCs w:val="20"/>
           <w:lang w:val="it-IT"/>
         </w:rPr>
-        <w:t>: BRANCARO\</w:t>
-      </w:r>
-      <w:proofErr w:type="spellStart"/>
-      <w:r>
-        <w:rPr>
-          <w:sz w:val="20"/>
-          <w:szCs w:val="20"/>
-          <w:lang w:val="it-IT"/>
-        </w:rPr>
-        <w:t>p.parrino</w:t>
-      </w:r>
-      <w:proofErr w:type="spellEnd"/>
-      <w:r>
-        <w:rPr>
-          <w:sz w:val="20"/>
-          <w:szCs w:val="20"/>
-          <w:lang w:val="it-IT"/>
-        </w:rPr>
-        <w:t xml:space="preserve"> &lt;p.parrino@brancaro.com&gt;</w:t>
-      </w:r>
-    </w:p>
-    <w:p>
-      <w:pPr>
-        <w:rPr>
-          <w:sz w:val="20"/>
-          <w:szCs w:val="20"/>
-        </w:rPr>
-      </w:pPr>
-      <w:r>
-        <w:rPr>
-          <w:sz w:val="20"/>
-          <w:szCs w:val="20"/>
-        </w:rPr>
-        <w:t>- Implemented CAN module</w:t>
-      </w:r>
-    </w:p>
-    <w:p>
-      <w:pPr>
-        <w:rPr>
-          <w:sz w:val="20"/>
-          <w:szCs w:val="20"/>
-        </w:rPr>
-      </w:pPr>
-      <w:r>
-        <w:rPr>
-          <w:sz w:val="20"/>
-          <w:szCs w:val="20"/>
-        </w:rPr>
-        <w:t xml:space="preserve">- Implemented CAN </w:t>
-      </w:r>
-      <w:proofErr w:type="spellStart"/>
-      <w:r>
-        <w:rPr>
-          <w:sz w:val="20"/>
-          <w:szCs w:val="20"/>
-        </w:rPr>
-        <w:t>RecvdMsgParser</w:t>
-      </w:r>
-      <w:proofErr w:type="spellEnd"/>
-      <w:r>
-        <w:rPr>
-          <w:sz w:val="20"/>
-          <w:szCs w:val="20"/>
-        </w:rPr>
-        <w:t xml:space="preserve"> module (with example test for Tx and Rx CAN messages)</w:t>
-      </w:r>
-    </w:p>
-    <w:p>
-      <w:pPr>
-        <w:rPr>
-          <w:sz w:val="20"/>
-          <w:szCs w:val="20"/>
-        </w:rPr>
-      </w:pPr>
-      <w:r>
-        <w:rPr>
-          <w:sz w:val="20"/>
-          <w:szCs w:val="20"/>
-        </w:rPr>
-        <w:t xml:space="preserve">- Improvements in </w:t>
-      </w:r>
-      <w:proofErr w:type="spellStart"/>
-      <w:r>
-        <w:rPr>
-          <w:sz w:val="20"/>
-          <w:szCs w:val="20"/>
-        </w:rPr>
-        <w:t>LED_OnBoard</w:t>
-      </w:r>
-      <w:proofErr w:type="spellEnd"/>
-      <w:r>
-        <w:rPr>
-          <w:sz w:val="20"/>
-          <w:szCs w:val="20"/>
-        </w:rPr>
-        <w:t xml:space="preserve"> module and Version module</w:t>
-      </w:r>
-    </w:p>
-    <w:p>
-      <w:pPr>
+        <w:t xml:space="preserve">: BRANCARO\p.parrino </w:t>
+      </w:r>
+      <w:hyperlink r:id="rId14" w:history="1">
+        <w:r>
+          <w:rPr>
+            <w:rStyle w:val="Collegamentoipertestuale"/>
+            <w:sz w:val="20"/>
+            <w:szCs w:val="20"/>
+            <w:lang w:val="it-IT"/>
+          </w:rPr>
+          <w:t>p.parrino@brancaro.com</w:t>
+        </w:r>
+      </w:hyperlink>
+    </w:p>
+    <w:p>
+      <w:pPr>
+        <w:rPr>
+          <w:sz w:val="20"/>
+          <w:szCs w:val="20"/>
+        </w:rPr>
+      </w:pPr>
+      <w:r>
+        <w:rPr>
+          <w:sz w:val="20"/>
+          <w:szCs w:val="20"/>
+        </w:rPr>
+        <w:t>- Implemented CANFeedback module</w:t>
+      </w:r>
+    </w:p>
+    <w:p>
+      <w:pPr>
+        <w:rPr>
+          <w:sz w:val="20"/>
+          <w:szCs w:val="20"/>
+        </w:rPr>
+      </w:pPr>
+      <w:r>
+        <w:rPr>
+          <w:sz w:val="20"/>
+          <w:szCs w:val="20"/>
+        </w:rPr>
+        <w:t>- Moved CAN HeartBeat function in CANFeedback module</w:t>
+      </w:r>
+    </w:p>
+    <w:p>
+      <w:pPr>
+        <w:rPr>
+          <w:sz w:val="20"/>
+          <w:szCs w:val="20"/>
+        </w:rPr>
+      </w:pPr>
+      <w:r>
+        <w:rPr>
+          <w:sz w:val="20"/>
+          <w:szCs w:val="20"/>
+        </w:rPr>
+        <w:t>- Implemented I2C driver</w:t>
+      </w:r>
+    </w:p>
+    <w:p>
+      <w:r>
         <w:rPr>
           <w:rFonts w:ascii="Verdana" w:hAnsi="Verdana"/>
           <w:color w:val="4C94D8" w:themeColor="text2" w:themeTint="80"/>
           <w:sz w:val="20"/>
           <w:szCs w:val="20"/>
         </w:rPr>
-      </w:pPr>
-      <w:r>
-        <w:rPr>
-          <w:rFonts w:ascii="Verdana" w:hAnsi="Verdana"/>
-          <w:color w:val="4C94D8" w:themeColor="text2" w:themeTint="80"/>
-          <w:sz w:val="20"/>
-          <w:szCs w:val="20"/>
-        </w:rPr>
         <w:t>----------------------------------------------------------------------------------------------------------</w:t>
       </w:r>
     </w:p>
+    <w:p/>
     <w:p>
       <w:pPr>
         <w:pStyle w:val="Titolo1"/>
@@ -2541,7 +2054,7 @@
           <w:szCs w:val="20"/>
           <w:lang w:val="en-US"/>
         </w:rPr>
-        <w:t>707e293</w:t>
+        <w:t>7e6e94a</w:t>
       </w:r>
       <w:r>
         <w:rPr>
@@ -2583,7 +2096,7 @@
           <w:szCs w:val="20"/>
           <w:lang w:val="en-US"/>
         </w:rPr>
-        <w:t>September 12, 2024</w:t>
+        <w:t>September 24, 2024</w:t>
       </w:r>
     </w:p>
     <w:p>
@@ -2614,112 +2127,52 @@
           <w:szCs w:val="20"/>
           <w:lang w:val="it-IT"/>
         </w:rPr>
-        <w:t>: BRANCARO\</w:t>
-      </w:r>
-      <w:proofErr w:type="spellStart"/>
-      <w:r>
-        <w:rPr>
-          <w:sz w:val="20"/>
-          <w:szCs w:val="20"/>
-          <w:lang w:val="it-IT"/>
-        </w:rPr>
-        <w:t>p.parrino</w:t>
-      </w:r>
-      <w:proofErr w:type="spellEnd"/>
-      <w:r>
-        <w:rPr>
-          <w:sz w:val="20"/>
-          <w:szCs w:val="20"/>
-          <w:lang w:val="it-IT"/>
-        </w:rPr>
-        <w:t xml:space="preserve"> &lt;p.parrino@brancaro.com&gt;</w:t>
-      </w:r>
-    </w:p>
-    <w:p>
-      <w:pPr>
-        <w:rPr>
-          <w:sz w:val="20"/>
-          <w:szCs w:val="20"/>
-        </w:rPr>
-      </w:pPr>
-      <w:r>
-        <w:rPr>
-          <w:sz w:val="20"/>
-          <w:szCs w:val="20"/>
-        </w:rPr>
-        <w:t>- Implemented Version module</w:t>
-      </w:r>
-    </w:p>
-    <w:p>
-      <w:pPr>
-        <w:rPr>
-          <w:sz w:val="20"/>
-          <w:szCs w:val="20"/>
-        </w:rPr>
-      </w:pPr>
-      <w:r>
-        <w:rPr>
-          <w:sz w:val="20"/>
-          <w:szCs w:val="20"/>
-        </w:rPr>
-        <w:t xml:space="preserve">- </w:t>
-      </w:r>
-      <w:proofErr w:type="gramStart"/>
-      <w:r>
-        <w:rPr>
-          <w:sz w:val="20"/>
-          <w:szCs w:val="20"/>
-        </w:rPr>
-        <w:t>Updated .</w:t>
-      </w:r>
-      <w:proofErr w:type="spellStart"/>
-      <w:r>
-        <w:rPr>
-          <w:sz w:val="20"/>
-          <w:szCs w:val="20"/>
-        </w:rPr>
-        <w:t>gitignore</w:t>
-      </w:r>
-      <w:proofErr w:type="spellEnd"/>
-      <w:proofErr w:type="gramEnd"/>
-      <w:r>
-        <w:rPr>
-          <w:sz w:val="20"/>
-          <w:szCs w:val="20"/>
-        </w:rPr>
-        <w:t xml:space="preserve"> file: removed '</w:t>
-      </w:r>
-      <w:proofErr w:type="spellStart"/>
-      <w:r>
-        <w:rPr>
-          <w:sz w:val="20"/>
-          <w:szCs w:val="20"/>
-        </w:rPr>
-        <w:t>nbproject</w:t>
-      </w:r>
-      <w:proofErr w:type="spellEnd"/>
-      <w:r>
-        <w:rPr>
-          <w:sz w:val="20"/>
-          <w:szCs w:val="20"/>
-        </w:rPr>
-        <w:t>' and '</w:t>
-      </w:r>
-      <w:proofErr w:type="spellStart"/>
-      <w:r>
-        <w:rPr>
-          <w:sz w:val="20"/>
-          <w:szCs w:val="20"/>
-        </w:rPr>
-        <w:t>dist</w:t>
-      </w:r>
-      <w:proofErr w:type="spellEnd"/>
-      <w:r>
-        <w:rPr>
-          <w:sz w:val="20"/>
-          <w:szCs w:val="20"/>
-        </w:rPr>
-        <w:t>' folders</w:t>
+        <w:t>: BRANCARO\p.parrino &lt;p.parrino@brancaro.com&gt;</w:t>
+      </w:r>
+    </w:p>
+    <w:p>
+      <w:pPr>
+        <w:rPr>
+          <w:sz w:val="20"/>
+          <w:szCs w:val="20"/>
+        </w:rPr>
+      </w:pPr>
+      <w:r>
+        <w:rPr>
+          <w:sz w:val="20"/>
+          <w:szCs w:val="20"/>
+        </w:rPr>
+        <w:t>- Implemented CAN module</w:t>
+      </w:r>
+    </w:p>
+    <w:p>
+      <w:pPr>
+        <w:rPr>
+          <w:sz w:val="20"/>
+          <w:szCs w:val="20"/>
+        </w:rPr>
+      </w:pPr>
+      <w:r>
+        <w:rPr>
+          <w:sz w:val="20"/>
+          <w:szCs w:val="20"/>
+        </w:rPr>
+        <w:t>- Implemented CAN RecvdMsgParser module (with example test for Tx and Rx CAN messages)</w:t>
+      </w:r>
+    </w:p>
+    <w:p>
+      <w:pPr>
+        <w:rPr>
+          <w:sz w:val="20"/>
+          <w:szCs w:val="20"/>
+        </w:rPr>
+      </w:pPr>
+      <w:r>
+        <w:rPr>
+          <w:sz w:val="20"/>
+          <w:szCs w:val="20"/>
+        </w:rPr>
+        <w:t>- Improvements in LED_OnBoard module and Version module</w:t>
       </w:r>
     </w:p>
     <w:p>
@@ -2791,7 +2244,7 @@
           <w:szCs w:val="20"/>
           <w:lang w:val="en-US"/>
         </w:rPr>
-        <w:t>d473c92</w:t>
+        <w:t>707e293</w:t>
       </w:r>
       <w:r>
         <w:rPr>
@@ -2825,7 +2278,15 @@
           <w:szCs w:val="20"/>
           <w:lang w:val="en-US"/>
         </w:rPr>
-        <w:t>: September 11, 2024</w:t>
+        <w:t xml:space="preserve">: </w:t>
+      </w:r>
+      <w:r>
+        <w:rPr>
+          <w:sz w:val="20"/>
+          <w:szCs w:val="20"/>
+          <w:lang w:val="en-US"/>
+        </w:rPr>
+        <w:t>September 12, 2024</w:t>
       </w:r>
     </w:p>
     <w:p>
@@ -2856,207 +2317,37 @@
           <w:szCs w:val="20"/>
           <w:lang w:val="it-IT"/>
         </w:rPr>
-        <w:t>: BRANCARO\</w:t>
-      </w:r>
-      <w:proofErr w:type="spellStart"/>
-      <w:r>
-        <w:rPr>
-          <w:sz w:val="20"/>
-          <w:szCs w:val="20"/>
-          <w:lang w:val="it-IT"/>
-        </w:rPr>
-        <w:t>p.parrino</w:t>
-      </w:r>
-      <w:proofErr w:type="spellEnd"/>
-      <w:r>
-        <w:rPr>
-          <w:sz w:val="20"/>
-          <w:szCs w:val="20"/>
-          <w:lang w:val="it-IT"/>
-        </w:rPr>
-        <w:t xml:space="preserve"> &lt;p.parrino@brancaro.com&gt;</w:t>
-      </w:r>
-    </w:p>
-    <w:p>
-      <w:pPr>
-        <w:rPr>
-          <w:sz w:val="20"/>
-          <w:szCs w:val="20"/>
-        </w:rPr>
-      </w:pPr>
-      <w:r>
-        <w:rPr>
-          <w:sz w:val="20"/>
-          <w:szCs w:val="20"/>
-        </w:rPr>
-        <w:t xml:space="preserve">- </w:t>
-      </w:r>
-      <w:r>
-        <w:rPr>
-          <w:sz w:val="20"/>
-          <w:szCs w:val="20"/>
-        </w:rPr>
-        <w:t xml:space="preserve">Implemented module </w:t>
-      </w:r>
-      <w:proofErr w:type="spellStart"/>
-      <w:r>
-        <w:rPr>
-          <w:sz w:val="20"/>
-          <w:szCs w:val="20"/>
-        </w:rPr>
-        <w:t>App_Main</w:t>
-      </w:r>
-      <w:proofErr w:type="spellEnd"/>
-      <w:r>
-        <w:rPr>
-          <w:sz w:val="20"/>
-          <w:szCs w:val="20"/>
-        </w:rPr>
-        <w:t xml:space="preserve"> to manage the project scheduler</w:t>
-      </w:r>
-    </w:p>
-    <w:p>
-      <w:pPr>
-        <w:rPr>
-          <w:sz w:val="20"/>
-          <w:szCs w:val="20"/>
-        </w:rPr>
-      </w:pPr>
-      <w:r>
-        <w:rPr>
-          <w:sz w:val="20"/>
-          <w:szCs w:val="20"/>
-        </w:rPr>
-        <w:t xml:space="preserve">- Implemented module Timers to have </w:t>
-      </w:r>
-      <w:proofErr w:type="gramStart"/>
-      <w:r>
-        <w:rPr>
-          <w:sz w:val="20"/>
-          <w:szCs w:val="20"/>
-        </w:rPr>
-        <w:t>timers</w:t>
-      </w:r>
-      <w:proofErr w:type="gramEnd"/>
-      <w:r>
-        <w:rPr>
-          <w:sz w:val="20"/>
-          <w:szCs w:val="20"/>
-        </w:rPr>
-        <w:t xml:space="preserve"> functionalities</w:t>
-      </w:r>
-    </w:p>
-    <w:p>
-      <w:pPr>
-        <w:rPr>
-          <w:sz w:val="20"/>
-          <w:szCs w:val="20"/>
-        </w:rPr>
-      </w:pPr>
-      <w:r>
-        <w:rPr>
-          <w:sz w:val="20"/>
-          <w:szCs w:val="20"/>
-        </w:rPr>
-        <w:t xml:space="preserve">- Implemented module LED On Board to manage on board </w:t>
-      </w:r>
-      <w:proofErr w:type="spellStart"/>
-      <w:r>
-        <w:rPr>
-          <w:sz w:val="20"/>
-          <w:szCs w:val="20"/>
-        </w:rPr>
-        <w:t>leds</w:t>
-      </w:r>
-      <w:proofErr w:type="spellEnd"/>
-    </w:p>
-    <w:p>
-      <w:pPr>
-        <w:rPr>
-          <w:sz w:val="20"/>
-          <w:szCs w:val="20"/>
-        </w:rPr>
-      </w:pPr>
-      <w:r>
-        <w:rPr>
-          <w:sz w:val="20"/>
-          <w:szCs w:val="20"/>
-        </w:rPr>
-        <w:t xml:space="preserve">- Implemented </w:t>
-      </w:r>
-      <w:proofErr w:type="spellStart"/>
-      <w:r>
-        <w:rPr>
-          <w:sz w:val="20"/>
-          <w:szCs w:val="20"/>
-        </w:rPr>
-        <w:t>hearbeat</w:t>
-      </w:r>
-      <w:proofErr w:type="spellEnd"/>
-      <w:r>
-        <w:rPr>
-          <w:sz w:val="20"/>
-          <w:szCs w:val="20"/>
-        </w:rPr>
-        <w:t xml:space="preserve"> for On Board Green LED- Added LMU ChangeLog.docx file</w:t>
-      </w:r>
-    </w:p>
-    <w:p>
-      <w:pPr>
-        <w:rPr>
-          <w:rFonts w:ascii="Verdana" w:hAnsi="Verdana"/>
-          <w:color w:val="4C94D8" w:themeColor="text2" w:themeTint="80"/>
-          <w:sz w:val="20"/>
-          <w:szCs w:val="20"/>
-        </w:rPr>
-      </w:pPr>
-      <w:r>
-        <w:rPr>
-          <w:sz w:val="20"/>
-          <w:szCs w:val="20"/>
-        </w:rPr>
-        <w:t xml:space="preserve">- </w:t>
-      </w:r>
-      <w:proofErr w:type="gramStart"/>
-      <w:r>
-        <w:rPr>
-          <w:sz w:val="20"/>
-          <w:szCs w:val="20"/>
-        </w:rPr>
-        <w:t>Modified .</w:t>
-      </w:r>
-      <w:proofErr w:type="spellStart"/>
-      <w:r>
-        <w:rPr>
-          <w:sz w:val="20"/>
-          <w:szCs w:val="20"/>
-        </w:rPr>
-        <w:t>gitignore</w:t>
-      </w:r>
-      <w:proofErr w:type="spellEnd"/>
-      <w:proofErr w:type="gramEnd"/>
-      <w:r>
-        <w:rPr>
-          <w:sz w:val="20"/>
-          <w:szCs w:val="20"/>
-        </w:rPr>
-        <w:t xml:space="preserve"> file to remove from backup .</w:t>
-      </w:r>
-      <w:proofErr w:type="spellStart"/>
-      <w:r>
-        <w:rPr>
-          <w:sz w:val="20"/>
-          <w:szCs w:val="20"/>
-        </w:rPr>
-        <w:t>generated_files</w:t>
-      </w:r>
-      <w:proofErr w:type="spellEnd"/>
-      <w:r>
-        <w:rPr>
-          <w:sz w:val="20"/>
-          <w:szCs w:val="20"/>
-        </w:rPr>
-        <w:t xml:space="preserve"> folder</w:t>
+        <w:t>: BRANCARO\p.parrino &lt;p.parrino@brancaro.com&gt;</w:t>
+      </w:r>
+    </w:p>
+    <w:p>
+      <w:pPr>
+        <w:rPr>
+          <w:sz w:val="20"/>
+          <w:szCs w:val="20"/>
+        </w:rPr>
+      </w:pPr>
+      <w:r>
+        <w:rPr>
+          <w:sz w:val="20"/>
+          <w:szCs w:val="20"/>
+        </w:rPr>
+        <w:t>- Implemented Version module</w:t>
+      </w:r>
+    </w:p>
+    <w:p>
+      <w:pPr>
+        <w:rPr>
+          <w:sz w:val="20"/>
+          <w:szCs w:val="20"/>
+        </w:rPr>
+      </w:pPr>
+      <w:r>
+        <w:rPr>
+          <w:sz w:val="20"/>
+          <w:szCs w:val="20"/>
+        </w:rPr>
+        <w:t>- Updated .gitignore file: removed 'nbproject' and 'dist' folders</w:t>
       </w:r>
     </w:p>
     <w:p>
@@ -3120,7 +2411,23 @@
           <w:szCs w:val="20"/>
           <w:lang w:val="en-US"/>
         </w:rPr>
-        <w:t>[0fd5e53]</w:t>
+        <w:t>[</w:t>
+      </w:r>
+      <w:r>
+        <w:rPr>
+          <w:sz w:val="20"/>
+          <w:szCs w:val="20"/>
+          <w:lang w:val="en-US"/>
+        </w:rPr>
+        <w:t>d473c92</w:t>
+      </w:r>
+      <w:r>
+        <w:rPr>
+          <w:sz w:val="20"/>
+          <w:szCs w:val="20"/>
+          <w:lang w:val="en-US"/>
+        </w:rPr>
+        <w:t>]</w:t>
       </w:r>
       <w:r>
         <w:rPr>
@@ -3146,7 +2453,7 @@
           <w:szCs w:val="20"/>
           <w:lang w:val="en-US"/>
         </w:rPr>
-        <w:t>: September 9, 2024</w:t>
+        <w:t>: September 11, 2024</w:t>
       </w:r>
     </w:p>
     <w:p>
@@ -3177,25 +2484,212 @@
           <w:szCs w:val="20"/>
           <w:lang w:val="it-IT"/>
         </w:rPr>
-        <w:t>: BRANCARO\</w:t>
-      </w:r>
-      <w:proofErr w:type="spellStart"/>
-      <w:r>
+        <w:t>: BRANCARO\p.parrino &lt;p.parrino@brancaro.com&gt;</w:t>
+      </w:r>
+    </w:p>
+    <w:p>
+      <w:pPr>
+        <w:rPr>
+          <w:sz w:val="20"/>
+          <w:szCs w:val="20"/>
+        </w:rPr>
+      </w:pPr>
+      <w:r>
+        <w:rPr>
+          <w:sz w:val="20"/>
+          <w:szCs w:val="20"/>
+        </w:rPr>
+        <w:t xml:space="preserve">- </w:t>
+      </w:r>
+      <w:r>
+        <w:rPr>
+          <w:sz w:val="20"/>
+          <w:szCs w:val="20"/>
+        </w:rPr>
+        <w:t>Implemented module App_Main to manage the project scheduler</w:t>
+      </w:r>
+    </w:p>
+    <w:p>
+      <w:pPr>
+        <w:rPr>
+          <w:sz w:val="20"/>
+          <w:szCs w:val="20"/>
+        </w:rPr>
+      </w:pPr>
+      <w:r>
+        <w:rPr>
+          <w:sz w:val="20"/>
+          <w:szCs w:val="20"/>
+        </w:rPr>
+        <w:t>- Implemented module Timers to have timers functionalities</w:t>
+      </w:r>
+    </w:p>
+    <w:p>
+      <w:pPr>
+        <w:rPr>
+          <w:sz w:val="20"/>
+          <w:szCs w:val="20"/>
+        </w:rPr>
+      </w:pPr>
+      <w:r>
+        <w:rPr>
+          <w:sz w:val="20"/>
+          <w:szCs w:val="20"/>
+        </w:rPr>
+        <w:t>- Implemented module LED On Board to manage on board leds</w:t>
+      </w:r>
+    </w:p>
+    <w:p>
+      <w:pPr>
+        <w:rPr>
+          <w:sz w:val="20"/>
+          <w:szCs w:val="20"/>
+        </w:rPr>
+      </w:pPr>
+      <w:r>
+        <w:rPr>
+          <w:sz w:val="20"/>
+          <w:szCs w:val="20"/>
+        </w:rPr>
+        <w:t>- Implemented hearbeat for On Board Green LED- Added LMU ChangeLog.docx file</w:t>
+      </w:r>
+    </w:p>
+    <w:p>
+      <w:pPr>
+        <w:rPr>
+          <w:rFonts w:ascii="Verdana" w:hAnsi="Verdana"/>
+          <w:color w:val="4C94D8" w:themeColor="text2" w:themeTint="80"/>
+          <w:sz w:val="20"/>
+          <w:szCs w:val="20"/>
+        </w:rPr>
+      </w:pPr>
+      <w:r>
+        <w:rPr>
+          <w:sz w:val="20"/>
+          <w:szCs w:val="20"/>
+        </w:rPr>
+        <w:t>- Modified .gitignore file to remove from backup .generated_files folder</w:t>
+      </w:r>
+    </w:p>
+    <w:p>
+      <w:pPr>
+        <w:rPr>
+          <w:rFonts w:ascii="Verdana" w:hAnsi="Verdana"/>
+          <w:color w:val="4C94D8" w:themeColor="text2" w:themeTint="80"/>
+          <w:sz w:val="20"/>
+          <w:szCs w:val="20"/>
+        </w:rPr>
+      </w:pPr>
+      <w:r>
+        <w:rPr>
+          <w:rFonts w:ascii="Verdana" w:hAnsi="Verdana"/>
+          <w:color w:val="4C94D8" w:themeColor="text2" w:themeTint="80"/>
+          <w:sz w:val="20"/>
+          <w:szCs w:val="20"/>
+        </w:rPr>
+        <w:t>----------------------------------------------------------------------------------------------------------</w:t>
+      </w:r>
+    </w:p>
+    <w:p>
+      <w:pPr>
+        <w:pStyle w:val="Titolo1"/>
+      </w:pPr>
+      <w:r>
+        <w:t>Release 0.0.1</w:t>
+      </w:r>
+    </w:p>
+    <w:p>
+      <w:pPr>
+        <w:tabs>
+          <w:tab w:val="left" w:pos="0"/>
+          <w:tab w:val="left" w:pos="3402"/>
+        </w:tabs>
+        <w:rPr>
+          <w:sz w:val="20"/>
+          <w:szCs w:val="20"/>
+          <w:lang w:val="en-US"/>
+        </w:rPr>
+      </w:pPr>
+      <w:r>
+        <w:rPr>
+          <w:b/>
+          <w:bCs/>
+          <w:sz w:val="20"/>
+          <w:szCs w:val="20"/>
+        </w:rPr>
+        <w:t>GIT Commit</w:t>
+      </w:r>
+      <w:r>
+        <w:rPr>
+          <w:sz w:val="20"/>
+          <w:szCs w:val="20"/>
+        </w:rPr>
+        <w:t xml:space="preserve">: </w:t>
+      </w:r>
+      <w:r>
+        <w:rPr>
+          <w:sz w:val="20"/>
+          <w:szCs w:val="20"/>
+          <w:lang w:val="en-US"/>
+        </w:rPr>
+        <w:t>[0fd5e53]</w:t>
+      </w:r>
+      <w:r>
+        <w:rPr>
+          <w:sz w:val="20"/>
+          <w:szCs w:val="20"/>
+          <w:lang w:val="en-US"/>
+        </w:rPr>
+        <w:tab/>
+      </w:r>
+      <w:r>
+        <w:rPr>
+          <w:b/>
+          <w:bCs/>
+          <w:sz w:val="20"/>
+          <w:szCs w:val="20"/>
+          <w:lang w:val="en-US"/>
+        </w:rPr>
+        <w:t>Date</w:t>
+      </w:r>
+      <w:r>
+        <w:rPr>
+          <w:sz w:val="20"/>
+          <w:szCs w:val="20"/>
+          <w:lang w:val="en-US"/>
+        </w:rPr>
+        <w:t>: September 9, 2024</w:t>
+      </w:r>
+    </w:p>
+    <w:p>
+      <w:pPr>
+        <w:tabs>
+          <w:tab w:val="left" w:pos="0"/>
+          <w:tab w:val="left" w:pos="3402"/>
+        </w:tabs>
         <w:rPr>
           <w:sz w:val="20"/>
           <w:szCs w:val="20"/>
           <w:lang w:val="it-IT"/>
         </w:rPr>
-        <w:t>p.parrino</w:t>
-      </w:r>
-      <w:proofErr w:type="spellEnd"/>
-      <w:r>
-        <w:rPr>
+      </w:pPr>
+      <w:r>
+        <w:rPr>
+          <w:b/>
+          <w:bCs/>
           <w:sz w:val="20"/>
           <w:szCs w:val="20"/>
           <w:lang w:val="it-IT"/>
         </w:rPr>
-        <w:t xml:space="preserve"> &lt;p.parrino@brancaro.com&gt;</w:t>
+        <w:t>Author</w:t>
+      </w:r>
+      <w:r>
+        <w:rPr>
+          <w:sz w:val="20"/>
+          <w:szCs w:val="20"/>
+          <w:lang w:val="it-IT"/>
+        </w:rPr>
+        <w:t>: BRANCARO\p.parrino &lt;p.parrino@brancaro.com&gt;</w:t>
       </w:r>
     </w:p>
     <w:p>
@@ -3308,6 +2802,7 @@
           <w:szCs w:val="20"/>
           <w:lang w:val="en-US"/>
         </w:rPr>
+        <w:lastRenderedPageBreak/>
         <w:t xml:space="preserve">- </w:t>
       </w:r>
       <w:r>
@@ -3317,38 +2812,8 @@
           <w:lang w:val="en-US"/>
         </w:rPr>
         <w:tab/>
-        <w:t xml:space="preserve">Set UART1 to Baud Rate:115200, </w:t>
-      </w:r>
-      <w:proofErr w:type="spellStart"/>
-      <w:proofErr w:type="gramStart"/>
-      <w:r>
-        <w:rPr>
-          <w:sz w:val="20"/>
-          <w:szCs w:val="20"/>
-          <w:lang w:val="en-US"/>
-        </w:rPr>
-        <w:t>Parity:None</w:t>
-      </w:r>
-      <w:proofErr w:type="spellEnd"/>
-      <w:proofErr w:type="gramEnd"/>
-      <w:r>
-        <w:rPr>
-          <w:sz w:val="20"/>
-          <w:szCs w:val="20"/>
-          <w:lang w:val="en-US"/>
-        </w:rPr>
-        <w:t xml:space="preserve">, Data Bits:8, Stop Bits:1, Parity </w:t>
-      </w:r>
-      <w:proofErr w:type="spellStart"/>
-      <w:r>
-        <w:rPr>
-          <w:sz w:val="20"/>
-          <w:szCs w:val="20"/>
-          <w:lang w:val="en-US"/>
-        </w:rPr>
-        <w:t>Error:None</w:t>
-      </w:r>
-      <w:proofErr w:type="spellEnd"/>
+        <w:t>Set UART1 to Baud Rate:115200, Parity:None, Data Bits:8, Stop Bits:1, Parity Error:None</w:t>
+      </w:r>
     </w:p>
     <w:sectPr>
       <w:pgSz w:w="11906" w:h="16838"/>

</xml_diff>

<commit_message>
- Implemented and tested ADS1728 ADC Expander module
</commit_message>
<xml_diff>
--- a/LMU.X/LMU ChangeLog.docx
+++ b/LMU.X/LMU ChangeLog.docx
@@ -116,7 +116,23 @@
           <w:sz w:val="20"/>
           <w:szCs w:val="20"/>
         </w:rPr>
-        <w:t xml:space="preserve">: BRANCARO\p.parrino </w:t>
+        <w:t>: BRANCARO\</w:t>
+      </w:r>
+      <w:proofErr w:type="spellStart"/>
+      <w:r>
+        <w:rPr>
+          <w:sz w:val="20"/>
+          <w:szCs w:val="20"/>
+        </w:rPr>
+        <w:t>p.parrino</w:t>
+      </w:r>
+      <w:proofErr w:type="spellEnd"/>
+      <w:r>
+        <w:rPr>
+          <w:sz w:val="20"/>
+          <w:szCs w:val="20"/>
+        </w:rPr>
+        <w:t xml:space="preserve"> </w:t>
       </w:r>
       <w:hyperlink r:id="rId5" w:history="1">
         <w:r>
@@ -211,7 +227,7 @@
           <w:szCs w:val="20"/>
           <w:lang w:val="en-US"/>
         </w:rPr>
-        <w:t>f3a96b6</w:t>
+        <w:t>9615a8d</w:t>
       </w:r>
       <w:r>
         <w:rPr>
@@ -253,7 +269,7 @@
           <w:szCs w:val="20"/>
           <w:lang w:val="en-US"/>
         </w:rPr>
-        <w:t>November 06, 2024</w:t>
+        <w:t>November 12, 2024</w:t>
       </w:r>
     </w:p>
     <w:p>
@@ -284,7 +300,25 @@
           <w:szCs w:val="20"/>
           <w:lang w:val="it-IT"/>
         </w:rPr>
-        <w:t xml:space="preserve">: BRANCARO\p.parrino </w:t>
+        <w:t>: BRANCARO\</w:t>
+      </w:r>
+      <w:proofErr w:type="spellStart"/>
+      <w:r>
+        <w:rPr>
+          <w:sz w:val="20"/>
+          <w:szCs w:val="20"/>
+          <w:lang w:val="it-IT"/>
+        </w:rPr>
+        <w:t>p.parrino</w:t>
+      </w:r>
+      <w:proofErr w:type="spellEnd"/>
+      <w:r>
+        <w:rPr>
+          <w:sz w:val="20"/>
+          <w:szCs w:val="20"/>
+          <w:lang w:val="it-IT"/>
+        </w:rPr>
+        <w:t xml:space="preserve"> </w:t>
       </w:r>
       <w:hyperlink r:id="rId6" w:history="1">
         <w:r>
@@ -312,40 +346,31 @@
           <w:szCs w:val="20"/>
           <w:lang w:val="en-US"/>
         </w:rPr>
-        <w:t>- Implemented and tested MCP23017 I/O Expander module</w:t>
-      </w:r>
-    </w:p>
-    <w:p>
-      <w:pPr>
-        <w:rPr>
-          <w:sz w:val="20"/>
-          <w:szCs w:val="20"/>
-          <w:lang w:val="en-US"/>
-        </w:rPr>
-      </w:pPr>
-      <w:r>
-        <w:rPr>
-          <w:sz w:val="20"/>
-          <w:szCs w:val="20"/>
-          <w:lang w:val="en-US"/>
-        </w:rPr>
-        <w:t>- Added configuration files PCA9685_prm.h and ADS7128_prm.h</w:t>
-      </w:r>
-    </w:p>
-    <w:p>
-      <w:pPr>
-        <w:rPr>
-          <w:sz w:val="20"/>
-          <w:szCs w:val="20"/>
-        </w:rPr>
-      </w:pPr>
-      <w:r>
-        <w:rPr>
-          <w:sz w:val="20"/>
-          <w:szCs w:val="20"/>
-          <w:lang w:val="en-US"/>
-        </w:rPr>
-        <w:t>- Modified code to work with Demo Board dsPIC33 Curiosity</w:t>
+        <w:t>-</w:t>
+      </w:r>
+      <w:r>
+        <w:rPr>
+          <w:sz w:val="20"/>
+          <w:szCs w:val="20"/>
+          <w:lang w:val="en-US"/>
+        </w:rPr>
+        <w:t xml:space="preserve"> Implemented and tested PCA9685 I/O Expander PWM module</w:t>
+      </w:r>
+    </w:p>
+    <w:p>
+      <w:pPr>
+        <w:rPr>
+          <w:sz w:val="20"/>
+          <w:szCs w:val="20"/>
+        </w:rPr>
+      </w:pPr>
+      <w:r>
+        <w:rPr>
+          <w:sz w:val="20"/>
+          <w:szCs w:val="20"/>
+          <w:lang w:val="en-US"/>
+        </w:rPr>
+        <w:t>- Modified code to work with LMU board</w:t>
       </w:r>
     </w:p>
     <w:p>
@@ -414,7 +439,7 @@
           <w:szCs w:val="20"/>
           <w:lang w:val="en-US"/>
         </w:rPr>
-        <w:t>16b8be9</w:t>
+        <w:t>f3a96b6</w:t>
       </w:r>
       <w:r>
         <w:rPr>
@@ -456,7 +481,7 @@
           <w:szCs w:val="20"/>
           <w:lang w:val="en-US"/>
         </w:rPr>
-        <w:t>October 29, 2024</w:t>
+        <w:t>November 06, 2024</w:t>
       </w:r>
     </w:p>
     <w:p>
@@ -487,7 +512,25 @@
           <w:szCs w:val="20"/>
           <w:lang w:val="it-IT"/>
         </w:rPr>
-        <w:t xml:space="preserve">: BRANCARO\p.parrino </w:t>
+        <w:t>: BRANCARO\</w:t>
+      </w:r>
+      <w:proofErr w:type="spellStart"/>
+      <w:r>
+        <w:rPr>
+          <w:sz w:val="20"/>
+          <w:szCs w:val="20"/>
+          <w:lang w:val="it-IT"/>
+        </w:rPr>
+        <w:t>p.parrino</w:t>
+      </w:r>
+      <w:proofErr w:type="spellEnd"/>
+      <w:r>
+        <w:rPr>
+          <w:sz w:val="20"/>
+          <w:szCs w:val="20"/>
+          <w:lang w:val="it-IT"/>
+        </w:rPr>
+        <w:t xml:space="preserve"> </w:t>
       </w:r>
       <w:hyperlink r:id="rId7" w:history="1">
         <w:r>
@@ -515,23 +558,40 @@
           <w:szCs w:val="20"/>
           <w:lang w:val="en-US"/>
         </w:rPr>
-        <w:t>- Implemented EEPROM 24LC512 Driver</w:t>
-      </w:r>
-    </w:p>
-    <w:p>
-      <w:pPr>
-        <w:rPr>
-          <w:sz w:val="20"/>
-          <w:szCs w:val="20"/>
-        </w:rPr>
-      </w:pPr>
-      <w:r>
-        <w:rPr>
-          <w:sz w:val="20"/>
-          <w:szCs w:val="20"/>
-          <w:lang w:val="en-US"/>
-        </w:rPr>
-        <w:t>- Bug fix in the formulas to calculate I_PWR1 and I_PWR2</w:t>
+        <w:t>- Implemented and tested MCP23017 I/O Expander module</w:t>
+      </w:r>
+    </w:p>
+    <w:p>
+      <w:pPr>
+        <w:rPr>
+          <w:sz w:val="20"/>
+          <w:szCs w:val="20"/>
+          <w:lang w:val="en-US"/>
+        </w:rPr>
+      </w:pPr>
+      <w:r>
+        <w:rPr>
+          <w:sz w:val="20"/>
+          <w:szCs w:val="20"/>
+          <w:lang w:val="en-US"/>
+        </w:rPr>
+        <w:t>- Added configuration files PCA9685_prm.h and ADS7128_prm.h</w:t>
+      </w:r>
+    </w:p>
+    <w:p>
+      <w:pPr>
+        <w:rPr>
+          <w:sz w:val="20"/>
+          <w:szCs w:val="20"/>
+        </w:rPr>
+      </w:pPr>
+      <w:r>
+        <w:rPr>
+          <w:sz w:val="20"/>
+          <w:szCs w:val="20"/>
+          <w:lang w:val="en-US"/>
+        </w:rPr>
+        <w:t>- Modified code to work with Demo Board dsPIC33 Curiosity</w:t>
       </w:r>
     </w:p>
     <w:p>
@@ -600,7 +660,7 @@
           <w:szCs w:val="20"/>
           <w:lang w:val="en-US"/>
         </w:rPr>
-        <w:t>c4142b4</w:t>
+        <w:t>16b8be9</w:t>
       </w:r>
       <w:r>
         <w:rPr>
@@ -642,7 +702,7 @@
           <w:szCs w:val="20"/>
           <w:lang w:val="en-US"/>
         </w:rPr>
-        <w:t>October 23, 2024</w:t>
+        <w:t>October 29, 2024</w:t>
       </w:r>
     </w:p>
     <w:p>
@@ -673,7 +733,25 @@
           <w:szCs w:val="20"/>
           <w:lang w:val="it-IT"/>
         </w:rPr>
-        <w:t xml:space="preserve">: BRANCARO\p.parrino </w:t>
+        <w:t>: BRANCARO\</w:t>
+      </w:r>
+      <w:proofErr w:type="spellStart"/>
+      <w:r>
+        <w:rPr>
+          <w:sz w:val="20"/>
+          <w:szCs w:val="20"/>
+          <w:lang w:val="it-IT"/>
+        </w:rPr>
+        <w:t>p.parrino</w:t>
+      </w:r>
+      <w:proofErr w:type="spellEnd"/>
+      <w:r>
+        <w:rPr>
+          <w:sz w:val="20"/>
+          <w:szCs w:val="20"/>
+          <w:lang w:val="it-IT"/>
+        </w:rPr>
+        <w:t xml:space="preserve"> </w:t>
       </w:r>
       <w:hyperlink r:id="rId8" w:history="1">
         <w:r>
@@ -692,6 +770,7 @@
         <w:rPr>
           <w:sz w:val="20"/>
           <w:szCs w:val="20"/>
+          <w:lang w:val="en-US"/>
         </w:rPr>
       </w:pPr>
       <w:r>
@@ -701,31 +780,23 @@
           <w:lang w:val="en-US"/>
         </w:rPr>
         <w:lastRenderedPageBreak/>
-        <w:t xml:space="preserve">- </w:t>
-      </w:r>
-      <w:r>
-        <w:rPr>
-          <w:sz w:val="20"/>
-          <w:szCs w:val="20"/>
-          <w:lang w:val="en-US"/>
-        </w:rPr>
-        <w:t>- Fixed WARNING about " #pragma config OSCIOFNC = OFF    //OSC2 Pin Function bit-&gt;OSC2 is clock output" There was a conflict with Bootloader and LMU ap</w:t>
-      </w:r>
-      <w:r>
-        <w:rPr>
-          <w:sz w:val="20"/>
-          <w:szCs w:val="20"/>
-          <w:lang w:val="en-US"/>
-        </w:rPr>
-        <w:t>p</w:t>
-      </w:r>
-      <w:r>
-        <w:rPr>
-          <w:sz w:val="20"/>
-          <w:szCs w:val="20"/>
-          <w:lang w:val="en-US"/>
-        </w:rPr>
-        <w:t>lication settings</w:t>
+        <w:t>- Implemented EEPROM 24LC512 Driver</w:t>
+      </w:r>
+    </w:p>
+    <w:p>
+      <w:pPr>
+        <w:rPr>
+          <w:sz w:val="20"/>
+          <w:szCs w:val="20"/>
+        </w:rPr>
+      </w:pPr>
+      <w:r>
+        <w:rPr>
+          <w:sz w:val="20"/>
+          <w:szCs w:val="20"/>
+          <w:lang w:val="en-US"/>
+        </w:rPr>
+        <w:t>- Bug fix in the formulas to calculate I_PWR1 and I_PWR2</w:t>
       </w:r>
     </w:p>
     <w:p>
@@ -794,7 +865,7 @@
           <w:szCs w:val="20"/>
           <w:lang w:val="en-US"/>
         </w:rPr>
-        <w:t>638870e</w:t>
+        <w:t>c4142b4</w:t>
       </w:r>
       <w:r>
         <w:rPr>
@@ -836,7 +907,7 @@
           <w:szCs w:val="20"/>
           <w:lang w:val="en-US"/>
         </w:rPr>
-        <w:t>October 22, 2024</w:t>
+        <w:t>October 23, 2024</w:t>
       </w:r>
     </w:p>
     <w:p>
@@ -867,7 +938,25 @@
           <w:szCs w:val="20"/>
           <w:lang w:val="it-IT"/>
         </w:rPr>
-        <w:t xml:space="preserve">: BRANCARO\p.parrino </w:t>
+        <w:t>: BRANCARO\</w:t>
+      </w:r>
+      <w:proofErr w:type="spellStart"/>
+      <w:r>
+        <w:rPr>
+          <w:sz w:val="20"/>
+          <w:szCs w:val="20"/>
+          <w:lang w:val="it-IT"/>
+        </w:rPr>
+        <w:t>p.parrino</w:t>
+      </w:r>
+      <w:proofErr w:type="spellEnd"/>
+      <w:r>
+        <w:rPr>
+          <w:sz w:val="20"/>
+          <w:szCs w:val="20"/>
+          <w:lang w:val="it-IT"/>
+        </w:rPr>
+        <w:t xml:space="preserve"> </w:t>
       </w:r>
       <w:hyperlink r:id="rId9" w:history="1">
         <w:r>
@@ -886,7 +975,6 @@
         <w:rPr>
           <w:sz w:val="20"/>
           <w:szCs w:val="20"/>
-          <w:lang w:val="en-US"/>
         </w:rPr>
       </w:pPr>
       <w:r>
@@ -903,23 +991,23 @@
           <w:szCs w:val="20"/>
           <w:lang w:val="en-US"/>
         </w:rPr>
-        <w:t>Implemented HW_HeartBeat module</w:t>
-      </w:r>
-    </w:p>
-    <w:p>
-      <w:pPr>
-        <w:rPr>
-          <w:sz w:val="20"/>
-          <w:szCs w:val="20"/>
-        </w:rPr>
-      </w:pPr>
-      <w:r>
-        <w:rPr>
-          <w:sz w:val="20"/>
-          <w:szCs w:val="20"/>
-          <w:lang w:val="en-US"/>
-        </w:rPr>
-        <w:t>- Renamed Digital Input / Output name pins with DI_ and DO_ prefix</w:t>
+        <w:t>- Fixed WARNING about " #pragma config OSCIOFNC = OFF    //OSC2 Pin Function bit-&gt;OSC2 is clock output" There was a conflict with Bootloader and LMU ap</w:t>
+      </w:r>
+      <w:r>
+        <w:rPr>
+          <w:sz w:val="20"/>
+          <w:szCs w:val="20"/>
+          <w:lang w:val="en-US"/>
+        </w:rPr>
+        <w:t>p</w:t>
+      </w:r>
+      <w:r>
+        <w:rPr>
+          <w:sz w:val="20"/>
+          <w:szCs w:val="20"/>
+          <w:lang w:val="en-US"/>
+        </w:rPr>
+        <w:t>lication settings</w:t>
       </w:r>
     </w:p>
     <w:p>
@@ -988,7 +1076,7 @@
           <w:szCs w:val="20"/>
           <w:lang w:val="en-US"/>
         </w:rPr>
-        <w:t>7e5616a</w:t>
+        <w:t>638870e</w:t>
       </w:r>
       <w:r>
         <w:rPr>
@@ -1030,7 +1118,7 @@
           <w:szCs w:val="20"/>
           <w:lang w:val="en-US"/>
         </w:rPr>
-        <w:t>October 21, 2024</w:t>
+        <w:t>October 22, 2024</w:t>
       </w:r>
     </w:p>
     <w:p>
@@ -1061,7 +1149,25 @@
           <w:szCs w:val="20"/>
           <w:lang w:val="it-IT"/>
         </w:rPr>
-        <w:t xml:space="preserve">: BRANCARO\p.parrino </w:t>
+        <w:t>: BRANCARO\</w:t>
+      </w:r>
+      <w:proofErr w:type="spellStart"/>
+      <w:r>
+        <w:rPr>
+          <w:sz w:val="20"/>
+          <w:szCs w:val="20"/>
+          <w:lang w:val="it-IT"/>
+        </w:rPr>
+        <w:t>p.parrino</w:t>
+      </w:r>
+      <w:proofErr w:type="spellEnd"/>
+      <w:r>
+        <w:rPr>
+          <w:sz w:val="20"/>
+          <w:szCs w:val="20"/>
+          <w:lang w:val="it-IT"/>
+        </w:rPr>
+        <w:t xml:space="preserve"> </w:t>
       </w:r>
       <w:hyperlink r:id="rId10" w:history="1">
         <w:r>
@@ -1089,40 +1195,49 @@
           <w:szCs w:val="20"/>
           <w:lang w:val="en-US"/>
         </w:rPr>
-        <w:t>- Implemented LMU BootLoader</w:t>
-      </w:r>
-    </w:p>
-    <w:p>
-      <w:pPr>
-        <w:rPr>
-          <w:sz w:val="20"/>
-          <w:szCs w:val="20"/>
-          <w:lang w:val="en-US"/>
-        </w:rPr>
-      </w:pPr>
-      <w:r>
-        <w:rPr>
-          <w:sz w:val="20"/>
-          <w:szCs w:val="20"/>
-          <w:lang w:val="en-US"/>
-        </w:rPr>
-        <w:t>- Added UnifiedHostApp Microchip application associated to BootLoader to download the LMU application SW into LMU board</w:t>
-      </w:r>
-    </w:p>
-    <w:p>
-      <w:pPr>
-        <w:rPr>
-          <w:sz w:val="20"/>
-          <w:szCs w:val="20"/>
-        </w:rPr>
-      </w:pPr>
-      <w:r>
-        <w:rPr>
-          <w:sz w:val="20"/>
-          <w:szCs w:val="20"/>
-          <w:lang w:val="en-US"/>
-        </w:rPr>
-        <w:t>- Updated LMU SW tho handle BooLoader functionalities</w:t>
+        <w:t xml:space="preserve">- </w:t>
+      </w:r>
+      <w:r>
+        <w:rPr>
+          <w:sz w:val="20"/>
+          <w:szCs w:val="20"/>
+          <w:lang w:val="en-US"/>
+        </w:rPr>
+        <w:t xml:space="preserve">Implemented </w:t>
+      </w:r>
+      <w:proofErr w:type="spellStart"/>
+      <w:r>
+        <w:rPr>
+          <w:sz w:val="20"/>
+          <w:szCs w:val="20"/>
+          <w:lang w:val="en-US"/>
+        </w:rPr>
+        <w:t>HW_HeartBeat</w:t>
+      </w:r>
+      <w:proofErr w:type="spellEnd"/>
+      <w:r>
+        <w:rPr>
+          <w:sz w:val="20"/>
+          <w:szCs w:val="20"/>
+          <w:lang w:val="en-US"/>
+        </w:rPr>
+        <w:t xml:space="preserve"> module</w:t>
+      </w:r>
+    </w:p>
+    <w:p>
+      <w:pPr>
+        <w:rPr>
+          <w:sz w:val="20"/>
+          <w:szCs w:val="20"/>
+        </w:rPr>
+      </w:pPr>
+      <w:r>
+        <w:rPr>
+          <w:sz w:val="20"/>
+          <w:szCs w:val="20"/>
+          <w:lang w:val="en-US"/>
+        </w:rPr>
+        <w:t>- Renamed Digital Input / Output name pins with DI_ and DO_ prefix</w:t>
       </w:r>
     </w:p>
     <w:p>
@@ -1191,7 +1306,7 @@
           <w:szCs w:val="20"/>
           <w:lang w:val="en-US"/>
         </w:rPr>
-        <w:t>1256194</w:t>
+        <w:t>7e5616a</w:t>
       </w:r>
       <w:r>
         <w:rPr>
@@ -1233,7 +1348,7 @@
           <w:szCs w:val="20"/>
           <w:lang w:val="en-US"/>
         </w:rPr>
-        <w:t>October 07, 2024</w:t>
+        <w:t>October 21, 2024</w:t>
       </w:r>
     </w:p>
     <w:p>
@@ -1264,7 +1379,25 @@
           <w:szCs w:val="20"/>
           <w:lang w:val="it-IT"/>
         </w:rPr>
-        <w:t xml:space="preserve">: BRANCARO\p.parrino </w:t>
+        <w:t>: BRANCARO\</w:t>
+      </w:r>
+      <w:proofErr w:type="spellStart"/>
+      <w:r>
+        <w:rPr>
+          <w:sz w:val="20"/>
+          <w:szCs w:val="20"/>
+          <w:lang w:val="it-IT"/>
+        </w:rPr>
+        <w:t>p.parrino</w:t>
+      </w:r>
+      <w:proofErr w:type="spellEnd"/>
+      <w:r>
+        <w:rPr>
+          <w:sz w:val="20"/>
+          <w:szCs w:val="20"/>
+          <w:lang w:val="it-IT"/>
+        </w:rPr>
+        <w:t xml:space="preserve"> </w:t>
       </w:r>
       <w:hyperlink r:id="rId11" w:history="1">
         <w:r>
@@ -1292,48 +1425,122 @@
           <w:szCs w:val="20"/>
           <w:lang w:val="en-US"/>
         </w:rPr>
-        <w:t xml:space="preserve">- </w:t>
-      </w:r>
-      <w:r>
-        <w:rPr>
-          <w:sz w:val="20"/>
-          <w:szCs w:val="20"/>
-          <w:lang w:val="en-US"/>
-        </w:rPr>
-        <w:t>Added calculation functions for all ADCs on Override + Logic Board</w:t>
-      </w:r>
-    </w:p>
-    <w:p>
-      <w:pPr>
-        <w:rPr>
-          <w:sz w:val="20"/>
-          <w:szCs w:val="20"/>
-          <w:lang w:val="en-US"/>
-        </w:rPr>
-      </w:pPr>
-      <w:r>
-        <w:rPr>
-          <w:sz w:val="20"/>
-          <w:szCs w:val="20"/>
-          <w:lang w:val="en-US"/>
-        </w:rPr>
-        <w:t>- Added Maintenance pins for manage hw heartbeat. (temporary in LED_OnBoard module)</w:t>
-      </w:r>
-    </w:p>
-    <w:p>
-      <w:pPr>
-        <w:rPr>
-          <w:sz w:val="20"/>
-          <w:szCs w:val="20"/>
-        </w:rPr>
-      </w:pPr>
-      <w:r>
-        <w:rPr>
-          <w:sz w:val="20"/>
-          <w:szCs w:val="20"/>
-          <w:lang w:val="en-US"/>
-        </w:rPr>
-        <w:t>- Added PEAKCAN LMU project for data CAN management</w:t>
+        <w:t xml:space="preserve">- Implemented LMU </w:t>
+      </w:r>
+      <w:proofErr w:type="spellStart"/>
+      <w:r>
+        <w:rPr>
+          <w:sz w:val="20"/>
+          <w:szCs w:val="20"/>
+          <w:lang w:val="en-US"/>
+        </w:rPr>
+        <w:t>BootLoader</w:t>
+      </w:r>
+      <w:proofErr w:type="spellEnd"/>
+    </w:p>
+    <w:p>
+      <w:pPr>
+        <w:rPr>
+          <w:sz w:val="20"/>
+          <w:szCs w:val="20"/>
+          <w:lang w:val="en-US"/>
+        </w:rPr>
+      </w:pPr>
+      <w:r>
+        <w:rPr>
+          <w:sz w:val="20"/>
+          <w:szCs w:val="20"/>
+          <w:lang w:val="en-US"/>
+        </w:rPr>
+        <w:t xml:space="preserve">- Added </w:t>
+      </w:r>
+      <w:proofErr w:type="spellStart"/>
+      <w:r>
+        <w:rPr>
+          <w:sz w:val="20"/>
+          <w:szCs w:val="20"/>
+          <w:lang w:val="en-US"/>
+        </w:rPr>
+        <w:t>UnifiedHostApp</w:t>
+      </w:r>
+      <w:proofErr w:type="spellEnd"/>
+      <w:r>
+        <w:rPr>
+          <w:sz w:val="20"/>
+          <w:szCs w:val="20"/>
+          <w:lang w:val="en-US"/>
+        </w:rPr>
+        <w:t xml:space="preserve"> Microchip application associated to </w:t>
+      </w:r>
+      <w:proofErr w:type="spellStart"/>
+      <w:r>
+        <w:rPr>
+          <w:sz w:val="20"/>
+          <w:szCs w:val="20"/>
+          <w:lang w:val="en-US"/>
+        </w:rPr>
+        <w:t>BootLoader</w:t>
+      </w:r>
+      <w:proofErr w:type="spellEnd"/>
+      <w:r>
+        <w:rPr>
+          <w:sz w:val="20"/>
+          <w:szCs w:val="20"/>
+          <w:lang w:val="en-US"/>
+        </w:rPr>
+        <w:t xml:space="preserve"> to download the LMU application SW into LMU board</w:t>
+      </w:r>
+    </w:p>
+    <w:p>
+      <w:pPr>
+        <w:rPr>
+          <w:sz w:val="20"/>
+          <w:szCs w:val="20"/>
+        </w:rPr>
+      </w:pPr>
+      <w:r>
+        <w:rPr>
+          <w:sz w:val="20"/>
+          <w:szCs w:val="20"/>
+          <w:lang w:val="en-US"/>
+        </w:rPr>
+        <w:t xml:space="preserve">- Updated LMU SW </w:t>
+      </w:r>
+      <w:proofErr w:type="spellStart"/>
+      <w:r>
+        <w:rPr>
+          <w:sz w:val="20"/>
+          <w:szCs w:val="20"/>
+          <w:lang w:val="en-US"/>
+        </w:rPr>
+        <w:t>tho</w:t>
+      </w:r>
+      <w:proofErr w:type="spellEnd"/>
+      <w:r>
+        <w:rPr>
+          <w:sz w:val="20"/>
+          <w:szCs w:val="20"/>
+          <w:lang w:val="en-US"/>
+        </w:rPr>
+        <w:t xml:space="preserve"> handle </w:t>
+      </w:r>
+      <w:proofErr w:type="spellStart"/>
+      <w:r>
+        <w:rPr>
+          <w:sz w:val="20"/>
+          <w:szCs w:val="20"/>
+          <w:lang w:val="en-US"/>
+        </w:rPr>
+        <w:t>BooLoader</w:t>
+      </w:r>
+      <w:proofErr w:type="spellEnd"/>
+      <w:r>
+        <w:rPr>
+          <w:sz w:val="20"/>
+          <w:szCs w:val="20"/>
+          <w:lang w:val="en-US"/>
+        </w:rPr>
+        <w:t xml:space="preserve"> functionalities</w:t>
       </w:r>
     </w:p>
     <w:p>
@@ -1402,7 +1609,7 @@
           <w:szCs w:val="20"/>
           <w:lang w:val="en-US"/>
         </w:rPr>
-        <w:t>0286331</w:t>
+        <w:t>1256194</w:t>
       </w:r>
       <w:r>
         <w:rPr>
@@ -1444,7 +1651,7 @@
           <w:szCs w:val="20"/>
           <w:lang w:val="en-US"/>
         </w:rPr>
-        <w:t>October 01, 2024</w:t>
+        <w:t>October 07, 2024</w:t>
       </w:r>
     </w:p>
     <w:p>
@@ -1475,7 +1682,25 @@
           <w:szCs w:val="20"/>
           <w:lang w:val="it-IT"/>
         </w:rPr>
-        <w:t xml:space="preserve">: BRANCARO\p.parrino </w:t>
+        <w:t>: BRANCARO\</w:t>
+      </w:r>
+      <w:proofErr w:type="spellStart"/>
+      <w:r>
+        <w:rPr>
+          <w:sz w:val="20"/>
+          <w:szCs w:val="20"/>
+          <w:lang w:val="it-IT"/>
+        </w:rPr>
+        <w:t>p.parrino</w:t>
+      </w:r>
+      <w:proofErr w:type="spellEnd"/>
+      <w:r>
+        <w:rPr>
+          <w:sz w:val="20"/>
+          <w:szCs w:val="20"/>
+          <w:lang w:val="it-IT"/>
+        </w:rPr>
+        <w:t xml:space="preserve"> </w:t>
       </w:r>
       <w:hyperlink r:id="rId12" w:history="1">
         <w:r>
@@ -1511,23 +1736,76 @@
           <w:szCs w:val="20"/>
           <w:lang w:val="en-US"/>
         </w:rPr>
-        <w:t>Improved and tested ADCManager module</w:t>
-      </w:r>
-    </w:p>
-    <w:p>
-      <w:pPr>
-        <w:rPr>
-          <w:sz w:val="20"/>
-          <w:szCs w:val="20"/>
-        </w:rPr>
-      </w:pPr>
-      <w:r>
-        <w:rPr>
-          <w:sz w:val="20"/>
-          <w:szCs w:val="20"/>
-          <w:lang w:val="en-US"/>
-        </w:rPr>
-        <w:t>- Improved CANFeddback module</w:t>
+        <w:t>Added calculation functions for all ADCs on Override + Logic Board</w:t>
+      </w:r>
+    </w:p>
+    <w:p>
+      <w:pPr>
+        <w:rPr>
+          <w:sz w:val="20"/>
+          <w:szCs w:val="20"/>
+          <w:lang w:val="en-US"/>
+        </w:rPr>
+      </w:pPr>
+      <w:r>
+        <w:rPr>
+          <w:sz w:val="20"/>
+          <w:szCs w:val="20"/>
+          <w:lang w:val="en-US"/>
+        </w:rPr>
+        <w:t xml:space="preserve">- Added Maintenance pins for manage </w:t>
+      </w:r>
+      <w:proofErr w:type="spellStart"/>
+      <w:r>
+        <w:rPr>
+          <w:sz w:val="20"/>
+          <w:szCs w:val="20"/>
+          <w:lang w:val="en-US"/>
+        </w:rPr>
+        <w:t>hw</w:t>
+      </w:r>
+      <w:proofErr w:type="spellEnd"/>
+      <w:r>
+        <w:rPr>
+          <w:sz w:val="20"/>
+          <w:szCs w:val="20"/>
+          <w:lang w:val="en-US"/>
+        </w:rPr>
+        <w:t xml:space="preserve"> heartbeat. (temporary in </w:t>
+      </w:r>
+      <w:proofErr w:type="spellStart"/>
+      <w:r>
+        <w:rPr>
+          <w:sz w:val="20"/>
+          <w:szCs w:val="20"/>
+          <w:lang w:val="en-US"/>
+        </w:rPr>
+        <w:t>LED_OnBoard</w:t>
+      </w:r>
+      <w:proofErr w:type="spellEnd"/>
+      <w:r>
+        <w:rPr>
+          <w:sz w:val="20"/>
+          <w:szCs w:val="20"/>
+          <w:lang w:val="en-US"/>
+        </w:rPr>
+        <w:t xml:space="preserve"> module)</w:t>
+      </w:r>
+    </w:p>
+    <w:p>
+      <w:pPr>
+        <w:rPr>
+          <w:sz w:val="20"/>
+          <w:szCs w:val="20"/>
+        </w:rPr>
+      </w:pPr>
+      <w:r>
+        <w:rPr>
+          <w:sz w:val="20"/>
+          <w:szCs w:val="20"/>
+          <w:lang w:val="en-US"/>
+        </w:rPr>
+        <w:t>- Added PEAKCAN LMU project for data CAN management</w:t>
       </w:r>
     </w:p>
     <w:p>
@@ -1541,7 +1819,11 @@
         <w:t>----------------------------------------------------------------------------------------------------------</w:t>
       </w:r>
     </w:p>
-    <w:p/>
+    <w:p>
+      <w:pPr>
+        <w:pStyle w:val="Titolo1"/>
+      </w:pPr>
+    </w:p>
     <w:p>
       <w:pPr>
         <w:pStyle w:val="Titolo1"/>
@@ -1592,7 +1874,7 @@
           <w:szCs w:val="20"/>
           <w:lang w:val="en-US"/>
         </w:rPr>
-        <w:t>13f2e7e</w:t>
+        <w:t>0286331</w:t>
       </w:r>
       <w:r>
         <w:rPr>
@@ -1634,7 +1916,7 @@
           <w:szCs w:val="20"/>
           <w:lang w:val="en-US"/>
         </w:rPr>
-        <w:t>September 27, 2024</w:t>
+        <w:t>October 01, 2024</w:t>
       </w:r>
     </w:p>
     <w:p>
@@ -1665,7 +1947,25 @@
           <w:szCs w:val="20"/>
           <w:lang w:val="it-IT"/>
         </w:rPr>
-        <w:t xml:space="preserve">: BRANCARO\p.parrino </w:t>
+        <w:t>: BRANCARO\</w:t>
+      </w:r>
+      <w:proofErr w:type="spellStart"/>
+      <w:r>
+        <w:rPr>
+          <w:sz w:val="20"/>
+          <w:szCs w:val="20"/>
+          <w:lang w:val="it-IT"/>
+        </w:rPr>
+        <w:t>p.parrino</w:t>
+      </w:r>
+      <w:proofErr w:type="spellEnd"/>
+      <w:r>
+        <w:rPr>
+          <w:sz w:val="20"/>
+          <w:szCs w:val="20"/>
+          <w:lang w:val="it-IT"/>
+        </w:rPr>
+        <w:t xml:space="preserve"> </w:t>
       </w:r>
       <w:hyperlink r:id="rId13" w:history="1">
         <w:r>
@@ -1693,108 +1993,67 @@
           <w:szCs w:val="20"/>
           <w:lang w:val="en-US"/>
         </w:rPr>
-        <w:t>- Implemented ADCManager module</w:t>
-      </w:r>
-    </w:p>
-    <w:p>
-      <w:pPr>
-        <w:rPr>
-          <w:sz w:val="20"/>
-          <w:szCs w:val="20"/>
-          <w:lang w:val="en-US"/>
-        </w:rPr>
-      </w:pPr>
-      <w:r>
-        <w:rPr>
-          <w:sz w:val="20"/>
-          <w:szCs w:val="20"/>
-          <w:lang w:val="en-US"/>
-        </w:rPr>
-        <w:t>- Implemente ADC module</w:t>
-      </w:r>
-    </w:p>
-    <w:p>
-      <w:pPr>
-        <w:rPr>
-          <w:sz w:val="20"/>
-          <w:szCs w:val="20"/>
-          <w:lang w:val="en-US"/>
-        </w:rPr>
-      </w:pPr>
-      <w:r>
-        <w:rPr>
-          <w:sz w:val="20"/>
-          <w:szCs w:val="20"/>
-          <w:lang w:val="en-US"/>
-        </w:rPr>
-        <w:t>- Implemented I2C module</w:t>
-      </w:r>
-    </w:p>
-    <w:p>
-      <w:pPr>
-        <w:rPr>
-          <w:sz w:val="20"/>
-          <w:szCs w:val="20"/>
-          <w:lang w:val="en-US"/>
-        </w:rPr>
-      </w:pPr>
-      <w:r>
-        <w:rPr>
-          <w:sz w:val="20"/>
-          <w:szCs w:val="20"/>
-          <w:lang w:val="en-US"/>
-        </w:rPr>
-        <w:t>- Implemented basic structure for MCP23017_IO_EXP module</w:t>
-      </w:r>
-    </w:p>
-    <w:p>
-      <w:pPr>
-        <w:rPr>
-          <w:sz w:val="20"/>
-          <w:szCs w:val="20"/>
-          <w:lang w:val="en-US"/>
-        </w:rPr>
-      </w:pPr>
-      <w:r>
-        <w:rPr>
-          <w:sz w:val="20"/>
-          <w:szCs w:val="20"/>
-          <w:lang w:val="en-US"/>
-        </w:rPr>
-        <w:t>- Implemented basic structure for PCA9685_IO_PWM module</w:t>
-      </w:r>
-    </w:p>
-    <w:p>
-      <w:pPr>
-        <w:rPr>
-          <w:sz w:val="20"/>
-          <w:szCs w:val="20"/>
-          <w:lang w:val="en-US"/>
-        </w:rPr>
-      </w:pPr>
-      <w:r>
-        <w:rPr>
-          <w:sz w:val="20"/>
-          <w:szCs w:val="20"/>
-          <w:lang w:val="en-US"/>
-        </w:rPr>
-        <w:t>- Implemented basic structure for ADS7128_ADC_EXP module</w:t>
-      </w:r>
-    </w:p>
-    <w:p>
-      <w:pPr>
-        <w:rPr>
-          <w:sz w:val="20"/>
-          <w:szCs w:val="20"/>
-        </w:rPr>
-      </w:pPr>
-      <w:r>
-        <w:rPr>
-          <w:sz w:val="20"/>
-          <w:szCs w:val="20"/>
-          <w:lang w:val="en-US"/>
-        </w:rPr>
-        <w:t>- Improved CANFeedback module</w:t>
+        <w:t xml:space="preserve">- </w:t>
+      </w:r>
+      <w:r>
+        <w:rPr>
+          <w:sz w:val="20"/>
+          <w:szCs w:val="20"/>
+          <w:lang w:val="en-US"/>
+        </w:rPr>
+        <w:t xml:space="preserve">Improved and tested </w:t>
+      </w:r>
+      <w:proofErr w:type="spellStart"/>
+      <w:r>
+        <w:rPr>
+          <w:sz w:val="20"/>
+          <w:szCs w:val="20"/>
+          <w:lang w:val="en-US"/>
+        </w:rPr>
+        <w:t>ADCManager</w:t>
+      </w:r>
+      <w:proofErr w:type="spellEnd"/>
+      <w:r>
+        <w:rPr>
+          <w:sz w:val="20"/>
+          <w:szCs w:val="20"/>
+          <w:lang w:val="en-US"/>
+        </w:rPr>
+        <w:t xml:space="preserve"> module</w:t>
+      </w:r>
+    </w:p>
+    <w:p>
+      <w:pPr>
+        <w:rPr>
+          <w:sz w:val="20"/>
+          <w:szCs w:val="20"/>
+        </w:rPr>
+      </w:pPr>
+      <w:r>
+        <w:rPr>
+          <w:sz w:val="20"/>
+          <w:szCs w:val="20"/>
+          <w:lang w:val="en-US"/>
+        </w:rPr>
+        <w:t xml:space="preserve">- Improved </w:t>
+      </w:r>
+      <w:proofErr w:type="spellStart"/>
+      <w:r>
+        <w:rPr>
+          <w:sz w:val="20"/>
+          <w:szCs w:val="20"/>
+          <w:lang w:val="en-US"/>
+        </w:rPr>
+        <w:t>CANFeddback</w:t>
+      </w:r>
+      <w:proofErr w:type="spellEnd"/>
+      <w:r>
+        <w:rPr>
+          <w:sz w:val="20"/>
+          <w:szCs w:val="20"/>
+          <w:lang w:val="en-US"/>
+        </w:rPr>
+        <w:t xml:space="preserve"> module</w:t>
       </w:r>
     </w:p>
     <w:p>
@@ -1859,7 +2118,7 @@
           <w:szCs w:val="20"/>
           <w:lang w:val="en-US"/>
         </w:rPr>
-        <w:t>cbeb507</w:t>
+        <w:t>13f2e7e</w:t>
       </w:r>
       <w:r>
         <w:rPr>
@@ -1901,7 +2160,7 @@
           <w:szCs w:val="20"/>
           <w:lang w:val="en-US"/>
         </w:rPr>
-        <w:t>September 25, 2024</w:t>
+        <w:t>September 27, 2024</w:t>
       </w:r>
     </w:p>
     <w:p>
@@ -1932,7 +2191,25 @@
           <w:szCs w:val="20"/>
           <w:lang w:val="it-IT"/>
         </w:rPr>
-        <w:t xml:space="preserve">: BRANCARO\p.parrino </w:t>
+        <w:t>: BRANCARO\</w:t>
+      </w:r>
+      <w:proofErr w:type="spellStart"/>
+      <w:r>
+        <w:rPr>
+          <w:sz w:val="20"/>
+          <w:szCs w:val="20"/>
+          <w:lang w:val="it-IT"/>
+        </w:rPr>
+        <w:t>p.parrino</w:t>
+      </w:r>
+      <w:proofErr w:type="spellEnd"/>
+      <w:r>
+        <w:rPr>
+          <w:sz w:val="20"/>
+          <w:szCs w:val="20"/>
+          <w:lang w:val="it-IT"/>
+        </w:rPr>
+        <w:t xml:space="preserve"> </w:t>
       </w:r>
       <w:hyperlink r:id="rId14" w:history="1">
         <w:r>
@@ -1951,44 +2228,171 @@
         <w:rPr>
           <w:sz w:val="20"/>
           <w:szCs w:val="20"/>
-        </w:rPr>
-      </w:pPr>
-      <w:r>
-        <w:rPr>
-          <w:sz w:val="20"/>
-          <w:szCs w:val="20"/>
-        </w:rPr>
-        <w:t>- Implemented CANFeedback module</w:t>
-      </w:r>
-    </w:p>
-    <w:p>
-      <w:pPr>
-        <w:rPr>
-          <w:sz w:val="20"/>
-          <w:szCs w:val="20"/>
-        </w:rPr>
-      </w:pPr>
-      <w:r>
-        <w:rPr>
-          <w:sz w:val="20"/>
-          <w:szCs w:val="20"/>
-        </w:rPr>
-        <w:t>- Moved CAN HeartBeat function in CANFeedback module</w:t>
-      </w:r>
-    </w:p>
-    <w:p>
-      <w:pPr>
-        <w:rPr>
-          <w:sz w:val="20"/>
-          <w:szCs w:val="20"/>
-        </w:rPr>
-      </w:pPr>
-      <w:r>
-        <w:rPr>
-          <w:sz w:val="20"/>
-          <w:szCs w:val="20"/>
-        </w:rPr>
-        <w:t>- Implemented I2C driver</w:t>
+          <w:lang w:val="en-US"/>
+        </w:rPr>
+      </w:pPr>
+      <w:r>
+        <w:rPr>
+          <w:sz w:val="20"/>
+          <w:szCs w:val="20"/>
+          <w:lang w:val="en-US"/>
+        </w:rPr>
+        <w:t xml:space="preserve">- Implemented </w:t>
+      </w:r>
+      <w:proofErr w:type="spellStart"/>
+      <w:r>
+        <w:rPr>
+          <w:sz w:val="20"/>
+          <w:szCs w:val="20"/>
+          <w:lang w:val="en-US"/>
+        </w:rPr>
+        <w:t>ADCManager</w:t>
+      </w:r>
+      <w:proofErr w:type="spellEnd"/>
+      <w:r>
+        <w:rPr>
+          <w:sz w:val="20"/>
+          <w:szCs w:val="20"/>
+          <w:lang w:val="en-US"/>
+        </w:rPr>
+        <w:t xml:space="preserve"> module</w:t>
+      </w:r>
+    </w:p>
+    <w:p>
+      <w:pPr>
+        <w:rPr>
+          <w:sz w:val="20"/>
+          <w:szCs w:val="20"/>
+          <w:lang w:val="en-US"/>
+        </w:rPr>
+      </w:pPr>
+      <w:r>
+        <w:rPr>
+          <w:sz w:val="20"/>
+          <w:szCs w:val="20"/>
+          <w:lang w:val="en-US"/>
+        </w:rPr>
+        <w:t xml:space="preserve">- </w:t>
+      </w:r>
+      <w:proofErr w:type="spellStart"/>
+      <w:r>
+        <w:rPr>
+          <w:sz w:val="20"/>
+          <w:szCs w:val="20"/>
+          <w:lang w:val="en-US"/>
+        </w:rPr>
+        <w:t>Implemente</w:t>
+      </w:r>
+      <w:proofErr w:type="spellEnd"/>
+      <w:r>
+        <w:rPr>
+          <w:sz w:val="20"/>
+          <w:szCs w:val="20"/>
+          <w:lang w:val="en-US"/>
+        </w:rPr>
+        <w:t xml:space="preserve"> ADC module</w:t>
+      </w:r>
+    </w:p>
+    <w:p>
+      <w:pPr>
+        <w:rPr>
+          <w:sz w:val="20"/>
+          <w:szCs w:val="20"/>
+          <w:lang w:val="en-US"/>
+        </w:rPr>
+      </w:pPr>
+      <w:r>
+        <w:rPr>
+          <w:sz w:val="20"/>
+          <w:szCs w:val="20"/>
+          <w:lang w:val="en-US"/>
+        </w:rPr>
+        <w:t>- Implemented I2C module</w:t>
+      </w:r>
+    </w:p>
+    <w:p>
+      <w:pPr>
+        <w:rPr>
+          <w:sz w:val="20"/>
+          <w:szCs w:val="20"/>
+          <w:lang w:val="en-US"/>
+        </w:rPr>
+      </w:pPr>
+      <w:r>
+        <w:rPr>
+          <w:sz w:val="20"/>
+          <w:szCs w:val="20"/>
+          <w:lang w:val="en-US"/>
+        </w:rPr>
+        <w:t>- Implemented basic structure for MCP23017_IO_EXP module</w:t>
+      </w:r>
+    </w:p>
+    <w:p>
+      <w:pPr>
+        <w:rPr>
+          <w:sz w:val="20"/>
+          <w:szCs w:val="20"/>
+          <w:lang w:val="en-US"/>
+        </w:rPr>
+      </w:pPr>
+      <w:r>
+        <w:rPr>
+          <w:sz w:val="20"/>
+          <w:szCs w:val="20"/>
+          <w:lang w:val="en-US"/>
+        </w:rPr>
+        <w:t>- Implemented basic structure for PCA9685_IO_PWM module</w:t>
+      </w:r>
+    </w:p>
+    <w:p>
+      <w:pPr>
+        <w:rPr>
+          <w:sz w:val="20"/>
+          <w:szCs w:val="20"/>
+          <w:lang w:val="en-US"/>
+        </w:rPr>
+      </w:pPr>
+      <w:r>
+        <w:rPr>
+          <w:sz w:val="20"/>
+          <w:szCs w:val="20"/>
+          <w:lang w:val="en-US"/>
+        </w:rPr>
+        <w:t>- Implemented basic structure for ADS7128_ADC_EXP module</w:t>
+      </w:r>
+    </w:p>
+    <w:p>
+      <w:pPr>
+        <w:rPr>
+          <w:sz w:val="20"/>
+          <w:szCs w:val="20"/>
+        </w:rPr>
+      </w:pPr>
+      <w:r>
+        <w:rPr>
+          <w:sz w:val="20"/>
+          <w:szCs w:val="20"/>
+          <w:lang w:val="en-US"/>
+        </w:rPr>
+        <w:t xml:space="preserve">- Improved </w:t>
+      </w:r>
+      <w:proofErr w:type="spellStart"/>
+      <w:r>
+        <w:rPr>
+          <w:sz w:val="20"/>
+          <w:szCs w:val="20"/>
+          <w:lang w:val="en-US"/>
+        </w:rPr>
+        <w:t>CANFeedback</w:t>
+      </w:r>
+      <w:proofErr w:type="spellEnd"/>
+      <w:r>
+        <w:rPr>
+          <w:sz w:val="20"/>
+          <w:szCs w:val="20"/>
+          <w:lang w:val="en-US"/>
+        </w:rPr>
+        <w:t xml:space="preserve"> module</w:t>
       </w:r>
     </w:p>
     <w:p>
@@ -2054,7 +2458,7 @@
           <w:szCs w:val="20"/>
           <w:lang w:val="en-US"/>
         </w:rPr>
-        <w:t>7e6e94a</w:t>
+        <w:t>cbeb507</w:t>
       </w:r>
       <w:r>
         <w:rPr>
@@ -2096,7 +2500,7 @@
           <w:szCs w:val="20"/>
           <w:lang w:val="en-US"/>
         </w:rPr>
-        <w:t>September 24, 2024</w:t>
+        <w:t>September 25, 2024</w:t>
       </w:r>
     </w:p>
     <w:p>
@@ -2127,73 +2531,143 @@
           <w:szCs w:val="20"/>
           <w:lang w:val="it-IT"/>
         </w:rPr>
-        <w:t>: BRANCARO\p.parrino &lt;p.parrino@brancaro.com&gt;</w:t>
-      </w:r>
-    </w:p>
-    <w:p>
-      <w:pPr>
-        <w:rPr>
-          <w:sz w:val="20"/>
-          <w:szCs w:val="20"/>
-        </w:rPr>
-      </w:pPr>
-      <w:r>
-        <w:rPr>
-          <w:sz w:val="20"/>
-          <w:szCs w:val="20"/>
-        </w:rPr>
-        <w:t>- Implemented CAN module</w:t>
-      </w:r>
-    </w:p>
-    <w:p>
-      <w:pPr>
-        <w:rPr>
-          <w:sz w:val="20"/>
-          <w:szCs w:val="20"/>
-        </w:rPr>
-      </w:pPr>
-      <w:r>
-        <w:rPr>
-          <w:sz w:val="20"/>
-          <w:szCs w:val="20"/>
-        </w:rPr>
-        <w:t>- Implemented CAN RecvdMsgParser module (with example test for Tx and Rx CAN messages)</w:t>
-      </w:r>
-    </w:p>
-    <w:p>
-      <w:pPr>
-        <w:rPr>
-          <w:sz w:val="20"/>
-          <w:szCs w:val="20"/>
-        </w:rPr>
-      </w:pPr>
-      <w:r>
-        <w:rPr>
-          <w:sz w:val="20"/>
-          <w:szCs w:val="20"/>
-        </w:rPr>
-        <w:t>- Improvements in LED_OnBoard module and Version module</w:t>
-      </w:r>
-    </w:p>
-    <w:p>
-      <w:pPr>
+        <w:t>: BRANCARO\</w:t>
+      </w:r>
+      <w:proofErr w:type="spellStart"/>
+      <w:r>
+        <w:rPr>
+          <w:sz w:val="20"/>
+          <w:szCs w:val="20"/>
+          <w:lang w:val="it-IT"/>
+        </w:rPr>
+        <w:t>p.parrino</w:t>
+      </w:r>
+      <w:proofErr w:type="spellEnd"/>
+      <w:r>
+        <w:rPr>
+          <w:sz w:val="20"/>
+          <w:szCs w:val="20"/>
+          <w:lang w:val="it-IT"/>
+        </w:rPr>
+        <w:t xml:space="preserve"> </w:t>
+      </w:r>
+      <w:hyperlink r:id="rId15" w:history="1">
+        <w:r>
+          <w:rPr>
+            <w:rStyle w:val="Collegamentoipertestuale"/>
+            <w:sz w:val="20"/>
+            <w:szCs w:val="20"/>
+            <w:lang w:val="it-IT"/>
+          </w:rPr>
+          <w:t>p.parrino@brancaro.com</w:t>
+        </w:r>
+      </w:hyperlink>
+    </w:p>
+    <w:p>
+      <w:pPr>
+        <w:rPr>
+          <w:sz w:val="20"/>
+          <w:szCs w:val="20"/>
+        </w:rPr>
+      </w:pPr>
+      <w:r>
+        <w:rPr>
+          <w:sz w:val="20"/>
+          <w:szCs w:val="20"/>
+        </w:rPr>
+        <w:t xml:space="preserve">- Implemented </w:t>
+      </w:r>
+      <w:proofErr w:type="spellStart"/>
+      <w:r>
+        <w:rPr>
+          <w:sz w:val="20"/>
+          <w:szCs w:val="20"/>
+        </w:rPr>
+        <w:t>CANFeedback</w:t>
+      </w:r>
+      <w:proofErr w:type="spellEnd"/>
+      <w:r>
+        <w:rPr>
+          <w:sz w:val="20"/>
+          <w:szCs w:val="20"/>
+        </w:rPr>
+        <w:t xml:space="preserve"> module</w:t>
+      </w:r>
+    </w:p>
+    <w:p>
+      <w:pPr>
+        <w:rPr>
+          <w:sz w:val="20"/>
+          <w:szCs w:val="20"/>
+        </w:rPr>
+      </w:pPr>
+      <w:r>
+        <w:rPr>
+          <w:sz w:val="20"/>
+          <w:szCs w:val="20"/>
+        </w:rPr>
+        <w:t xml:space="preserve">- Moved CAN </w:t>
+      </w:r>
+      <w:proofErr w:type="spellStart"/>
+      <w:r>
+        <w:rPr>
+          <w:sz w:val="20"/>
+          <w:szCs w:val="20"/>
+        </w:rPr>
+        <w:t>HeartBeat</w:t>
+      </w:r>
+      <w:proofErr w:type="spellEnd"/>
+      <w:r>
+        <w:rPr>
+          <w:sz w:val="20"/>
+          <w:szCs w:val="20"/>
+        </w:rPr>
+        <w:t xml:space="preserve"> function in </w:t>
+      </w:r>
+      <w:proofErr w:type="spellStart"/>
+      <w:r>
+        <w:rPr>
+          <w:sz w:val="20"/>
+          <w:szCs w:val="20"/>
+        </w:rPr>
+        <w:t>CANFeedback</w:t>
+      </w:r>
+      <w:proofErr w:type="spellEnd"/>
+      <w:r>
+        <w:rPr>
+          <w:sz w:val="20"/>
+          <w:szCs w:val="20"/>
+        </w:rPr>
+        <w:t xml:space="preserve"> module</w:t>
+      </w:r>
+    </w:p>
+    <w:p>
+      <w:pPr>
+        <w:rPr>
+          <w:sz w:val="20"/>
+          <w:szCs w:val="20"/>
+        </w:rPr>
+      </w:pPr>
+      <w:r>
+        <w:rPr>
+          <w:sz w:val="20"/>
+          <w:szCs w:val="20"/>
+        </w:rPr>
+        <w:t>- Implemented I2C driver</w:t>
+      </w:r>
+    </w:p>
+    <w:p>
+      <w:r>
         <w:rPr>
           <w:rFonts w:ascii="Verdana" w:hAnsi="Verdana"/>
           <w:color w:val="4C94D8" w:themeColor="text2" w:themeTint="80"/>
           <w:sz w:val="20"/>
           <w:szCs w:val="20"/>
         </w:rPr>
-      </w:pPr>
-      <w:r>
-        <w:rPr>
-          <w:rFonts w:ascii="Verdana" w:hAnsi="Verdana"/>
-          <w:color w:val="4C94D8" w:themeColor="text2" w:themeTint="80"/>
-          <w:sz w:val="20"/>
-          <w:szCs w:val="20"/>
-        </w:rPr>
         <w:t>----------------------------------------------------------------------------------------------------------</w:t>
       </w:r>
     </w:p>
+    <w:p/>
     <w:p>
       <w:pPr>
         <w:pStyle w:val="Titolo1"/>
@@ -2244,7 +2718,7 @@
           <w:szCs w:val="20"/>
           <w:lang w:val="en-US"/>
         </w:rPr>
-        <w:t>707e293</w:t>
+        <w:t>7e6e94a</w:t>
       </w:r>
       <w:r>
         <w:rPr>
@@ -2286,7 +2760,7 @@
           <w:szCs w:val="20"/>
           <w:lang w:val="en-US"/>
         </w:rPr>
-        <w:t>September 12, 2024</w:t>
+        <w:t>September 24, 2024</w:t>
       </w:r>
     </w:p>
     <w:p>
@@ -2317,37 +2791,102 @@
           <w:szCs w:val="20"/>
           <w:lang w:val="it-IT"/>
         </w:rPr>
-        <w:t>: BRANCARO\p.parrino &lt;p.parrino@brancaro.com&gt;</w:t>
-      </w:r>
-    </w:p>
-    <w:p>
-      <w:pPr>
-        <w:rPr>
-          <w:sz w:val="20"/>
-          <w:szCs w:val="20"/>
-        </w:rPr>
-      </w:pPr>
-      <w:r>
-        <w:rPr>
-          <w:sz w:val="20"/>
-          <w:szCs w:val="20"/>
-        </w:rPr>
-        <w:t>- Implemented Version module</w:t>
-      </w:r>
-    </w:p>
-    <w:p>
-      <w:pPr>
-        <w:rPr>
-          <w:sz w:val="20"/>
-          <w:szCs w:val="20"/>
-        </w:rPr>
-      </w:pPr>
-      <w:r>
-        <w:rPr>
-          <w:sz w:val="20"/>
-          <w:szCs w:val="20"/>
-        </w:rPr>
-        <w:t>- Updated .gitignore file: removed 'nbproject' and 'dist' folders</w:t>
+        <w:t>: BRANCARO\</w:t>
+      </w:r>
+      <w:proofErr w:type="spellStart"/>
+      <w:r>
+        <w:rPr>
+          <w:sz w:val="20"/>
+          <w:szCs w:val="20"/>
+          <w:lang w:val="it-IT"/>
+        </w:rPr>
+        <w:t>p.parrino</w:t>
+      </w:r>
+      <w:proofErr w:type="spellEnd"/>
+      <w:r>
+        <w:rPr>
+          <w:sz w:val="20"/>
+          <w:szCs w:val="20"/>
+          <w:lang w:val="it-IT"/>
+        </w:rPr>
+        <w:t xml:space="preserve"> &lt;p.parrino@brancaro.com&gt;</w:t>
+      </w:r>
+    </w:p>
+    <w:p>
+      <w:pPr>
+        <w:rPr>
+          <w:sz w:val="20"/>
+          <w:szCs w:val="20"/>
+        </w:rPr>
+      </w:pPr>
+      <w:r>
+        <w:rPr>
+          <w:sz w:val="20"/>
+          <w:szCs w:val="20"/>
+        </w:rPr>
+        <w:t>- Implemented CAN module</w:t>
+      </w:r>
+    </w:p>
+    <w:p>
+      <w:pPr>
+        <w:rPr>
+          <w:sz w:val="20"/>
+          <w:szCs w:val="20"/>
+        </w:rPr>
+      </w:pPr>
+      <w:r>
+        <w:rPr>
+          <w:sz w:val="20"/>
+          <w:szCs w:val="20"/>
+        </w:rPr>
+        <w:t xml:space="preserve">- Implemented CAN </w:t>
+      </w:r>
+      <w:proofErr w:type="spellStart"/>
+      <w:r>
+        <w:rPr>
+          <w:sz w:val="20"/>
+          <w:szCs w:val="20"/>
+        </w:rPr>
+        <w:t>RecvdMsgParser</w:t>
+      </w:r>
+      <w:proofErr w:type="spellEnd"/>
+      <w:r>
+        <w:rPr>
+          <w:sz w:val="20"/>
+          <w:szCs w:val="20"/>
+        </w:rPr>
+        <w:t xml:space="preserve"> module (with example test for Tx and Rx CAN messages)</w:t>
+      </w:r>
+    </w:p>
+    <w:p>
+      <w:pPr>
+        <w:rPr>
+          <w:sz w:val="20"/>
+          <w:szCs w:val="20"/>
+        </w:rPr>
+      </w:pPr>
+      <w:r>
+        <w:rPr>
+          <w:sz w:val="20"/>
+          <w:szCs w:val="20"/>
+        </w:rPr>
+        <w:t xml:space="preserve">- Improvements in </w:t>
+      </w:r>
+      <w:proofErr w:type="spellStart"/>
+      <w:r>
+        <w:rPr>
+          <w:sz w:val="20"/>
+          <w:szCs w:val="20"/>
+        </w:rPr>
+        <w:t>LED_OnBoard</w:t>
+      </w:r>
+      <w:proofErr w:type="spellEnd"/>
+      <w:r>
+        <w:rPr>
+          <w:sz w:val="20"/>
+          <w:szCs w:val="20"/>
+        </w:rPr>
+        <w:t xml:space="preserve"> module and Version module</w:t>
       </w:r>
     </w:p>
     <w:p>
@@ -2419,7 +2958,7 @@
           <w:szCs w:val="20"/>
           <w:lang w:val="en-US"/>
         </w:rPr>
-        <w:t>d473c92</w:t>
+        <w:t>707e293</w:t>
       </w:r>
       <w:r>
         <w:rPr>
@@ -2453,7 +2992,15 @@
           <w:szCs w:val="20"/>
           <w:lang w:val="en-US"/>
         </w:rPr>
-        <w:t>: September 11, 2024</w:t>
+        <w:t xml:space="preserve">: </w:t>
+      </w:r>
+      <w:r>
+        <w:rPr>
+          <w:sz w:val="20"/>
+          <w:szCs w:val="20"/>
+          <w:lang w:val="en-US"/>
+        </w:rPr>
+        <w:t>September 12, 2024</w:t>
       </w:r>
     </w:p>
     <w:p>
@@ -2484,91 +3031,103 @@
           <w:szCs w:val="20"/>
           <w:lang w:val="it-IT"/>
         </w:rPr>
-        <w:t>: BRANCARO\p.parrino &lt;p.parrino@brancaro.com&gt;</w:t>
-      </w:r>
-    </w:p>
-    <w:p>
-      <w:pPr>
-        <w:rPr>
-          <w:sz w:val="20"/>
-          <w:szCs w:val="20"/>
-        </w:rPr>
-      </w:pPr>
-      <w:r>
-        <w:rPr>
-          <w:sz w:val="20"/>
-          <w:szCs w:val="20"/>
-        </w:rPr>
-        <w:t xml:space="preserve">- </w:t>
-      </w:r>
-      <w:r>
-        <w:rPr>
-          <w:sz w:val="20"/>
-          <w:szCs w:val="20"/>
-        </w:rPr>
-        <w:t>Implemented module App_Main to manage the project scheduler</w:t>
-      </w:r>
-    </w:p>
-    <w:p>
-      <w:pPr>
-        <w:rPr>
-          <w:sz w:val="20"/>
-          <w:szCs w:val="20"/>
-        </w:rPr>
-      </w:pPr>
-      <w:r>
-        <w:rPr>
-          <w:sz w:val="20"/>
-          <w:szCs w:val="20"/>
-        </w:rPr>
-        <w:t>- Implemented module Timers to have timers functionalities</w:t>
-      </w:r>
-    </w:p>
-    <w:p>
-      <w:pPr>
-        <w:rPr>
-          <w:sz w:val="20"/>
-          <w:szCs w:val="20"/>
-        </w:rPr>
-      </w:pPr>
-      <w:r>
-        <w:rPr>
-          <w:sz w:val="20"/>
-          <w:szCs w:val="20"/>
-        </w:rPr>
-        <w:t>- Implemented module LED On Board to manage on board leds</w:t>
-      </w:r>
-    </w:p>
-    <w:p>
-      <w:pPr>
-        <w:rPr>
-          <w:sz w:val="20"/>
-          <w:szCs w:val="20"/>
-        </w:rPr>
-      </w:pPr>
-      <w:r>
-        <w:rPr>
-          <w:sz w:val="20"/>
-          <w:szCs w:val="20"/>
-        </w:rPr>
-        <w:t>- Implemented hearbeat for On Board Green LED- Added LMU ChangeLog.docx file</w:t>
-      </w:r>
-    </w:p>
-    <w:p>
-      <w:pPr>
-        <w:rPr>
-          <w:rFonts w:ascii="Verdana" w:hAnsi="Verdana"/>
-          <w:color w:val="4C94D8" w:themeColor="text2" w:themeTint="80"/>
-          <w:sz w:val="20"/>
-          <w:szCs w:val="20"/>
-        </w:rPr>
-      </w:pPr>
-      <w:r>
-        <w:rPr>
-          <w:sz w:val="20"/>
-          <w:szCs w:val="20"/>
-        </w:rPr>
-        <w:t>- Modified .gitignore file to remove from backup .generated_files folder</w:t>
+        <w:t>: BRANCARO\</w:t>
+      </w:r>
+      <w:proofErr w:type="spellStart"/>
+      <w:r>
+        <w:rPr>
+          <w:sz w:val="20"/>
+          <w:szCs w:val="20"/>
+          <w:lang w:val="it-IT"/>
+        </w:rPr>
+        <w:t>p.parrino</w:t>
+      </w:r>
+      <w:proofErr w:type="spellEnd"/>
+      <w:r>
+        <w:rPr>
+          <w:sz w:val="20"/>
+          <w:szCs w:val="20"/>
+          <w:lang w:val="it-IT"/>
+        </w:rPr>
+        <w:t xml:space="preserve"> &lt;p.parrino@brancaro.com&gt;</w:t>
+      </w:r>
+    </w:p>
+    <w:p>
+      <w:pPr>
+        <w:rPr>
+          <w:sz w:val="20"/>
+          <w:szCs w:val="20"/>
+        </w:rPr>
+      </w:pPr>
+      <w:r>
+        <w:rPr>
+          <w:sz w:val="20"/>
+          <w:szCs w:val="20"/>
+        </w:rPr>
+        <w:t>- Implemented Version module</w:t>
+      </w:r>
+    </w:p>
+    <w:p>
+      <w:pPr>
+        <w:rPr>
+          <w:sz w:val="20"/>
+          <w:szCs w:val="20"/>
+        </w:rPr>
+      </w:pPr>
+      <w:r>
+        <w:rPr>
+          <w:sz w:val="20"/>
+          <w:szCs w:val="20"/>
+        </w:rPr>
+        <w:t>- Updated .</w:t>
+      </w:r>
+      <w:proofErr w:type="spellStart"/>
+      <w:r>
+        <w:rPr>
+          <w:sz w:val="20"/>
+          <w:szCs w:val="20"/>
+        </w:rPr>
+        <w:t>gitignore</w:t>
+      </w:r>
+      <w:proofErr w:type="spellEnd"/>
+      <w:r>
+        <w:rPr>
+          <w:sz w:val="20"/>
+          <w:szCs w:val="20"/>
+        </w:rPr>
+        <w:t xml:space="preserve"> file: removed '</w:t>
+      </w:r>
+      <w:proofErr w:type="spellStart"/>
+      <w:r>
+        <w:rPr>
+          <w:sz w:val="20"/>
+          <w:szCs w:val="20"/>
+        </w:rPr>
+        <w:t>nbproject</w:t>
+      </w:r>
+      <w:proofErr w:type="spellEnd"/>
+      <w:r>
+        <w:rPr>
+          <w:sz w:val="20"/>
+          <w:szCs w:val="20"/>
+        </w:rPr>
+        <w:t>' and '</w:t>
+      </w:r>
+      <w:proofErr w:type="spellStart"/>
+      <w:r>
+        <w:rPr>
+          <w:sz w:val="20"/>
+          <w:szCs w:val="20"/>
+        </w:rPr>
+        <w:t>dist</w:t>
+      </w:r>
+      <w:proofErr w:type="spellEnd"/>
+      <w:r>
+        <w:rPr>
+          <w:sz w:val="20"/>
+          <w:szCs w:val="20"/>
+        </w:rPr>
+        <w:t>' folders</w:t>
       </w:r>
     </w:p>
     <w:p>
@@ -2632,7 +3191,23 @@
           <w:szCs w:val="20"/>
           <w:lang w:val="en-US"/>
         </w:rPr>
-        <w:t>[0fd5e53]</w:t>
+        <w:t>[</w:t>
+      </w:r>
+      <w:r>
+        <w:rPr>
+          <w:sz w:val="20"/>
+          <w:szCs w:val="20"/>
+          <w:lang w:val="en-US"/>
+        </w:rPr>
+        <w:t>d473c92</w:t>
+      </w:r>
+      <w:r>
+        <w:rPr>
+          <w:sz w:val="20"/>
+          <w:szCs w:val="20"/>
+          <w:lang w:val="en-US"/>
+        </w:rPr>
+        <w:t>]</w:t>
       </w:r>
       <w:r>
         <w:rPr>
@@ -2658,7 +3233,7 @@
           <w:szCs w:val="20"/>
           <w:lang w:val="en-US"/>
         </w:rPr>
-        <w:t>: September 9, 2024</w:t>
+        <w:t>: September 11, 2024</w:t>
       </w:r>
     </w:p>
     <w:p>
@@ -2689,7 +3264,322 @@
           <w:szCs w:val="20"/>
           <w:lang w:val="it-IT"/>
         </w:rPr>
-        <w:t>: BRANCARO\p.parrino &lt;p.parrino@brancaro.com&gt;</w:t>
+        <w:t>: BRANCARO\</w:t>
+      </w:r>
+      <w:proofErr w:type="spellStart"/>
+      <w:r>
+        <w:rPr>
+          <w:sz w:val="20"/>
+          <w:szCs w:val="20"/>
+          <w:lang w:val="it-IT"/>
+        </w:rPr>
+        <w:t>p.parrino</w:t>
+      </w:r>
+      <w:proofErr w:type="spellEnd"/>
+      <w:r>
+        <w:rPr>
+          <w:sz w:val="20"/>
+          <w:szCs w:val="20"/>
+          <w:lang w:val="it-IT"/>
+        </w:rPr>
+        <w:t xml:space="preserve"> &lt;p.parrino@brancaro.com&gt;</w:t>
+      </w:r>
+    </w:p>
+    <w:p>
+      <w:pPr>
+        <w:rPr>
+          <w:sz w:val="20"/>
+          <w:szCs w:val="20"/>
+        </w:rPr>
+      </w:pPr>
+      <w:r>
+        <w:rPr>
+          <w:sz w:val="20"/>
+          <w:szCs w:val="20"/>
+        </w:rPr>
+        <w:t xml:space="preserve">- </w:t>
+      </w:r>
+      <w:r>
+        <w:rPr>
+          <w:sz w:val="20"/>
+          <w:szCs w:val="20"/>
+        </w:rPr>
+        <w:t xml:space="preserve">Implemented module </w:t>
+      </w:r>
+      <w:proofErr w:type="spellStart"/>
+      <w:r>
+        <w:rPr>
+          <w:sz w:val="20"/>
+          <w:szCs w:val="20"/>
+        </w:rPr>
+        <w:t>App_Main</w:t>
+      </w:r>
+      <w:proofErr w:type="spellEnd"/>
+      <w:r>
+        <w:rPr>
+          <w:sz w:val="20"/>
+          <w:szCs w:val="20"/>
+        </w:rPr>
+        <w:t xml:space="preserve"> to manage the project scheduler</w:t>
+      </w:r>
+    </w:p>
+    <w:p>
+      <w:pPr>
+        <w:rPr>
+          <w:sz w:val="20"/>
+          <w:szCs w:val="20"/>
+        </w:rPr>
+      </w:pPr>
+      <w:r>
+        <w:rPr>
+          <w:sz w:val="20"/>
+          <w:szCs w:val="20"/>
+        </w:rPr>
+        <w:t>- Implemented module Timers to have timers functionalities</w:t>
+      </w:r>
+    </w:p>
+    <w:p>
+      <w:pPr>
+        <w:rPr>
+          <w:sz w:val="20"/>
+          <w:szCs w:val="20"/>
+        </w:rPr>
+      </w:pPr>
+      <w:r>
+        <w:rPr>
+          <w:sz w:val="20"/>
+          <w:szCs w:val="20"/>
+        </w:rPr>
+        <w:t xml:space="preserve">- Implemented module LED On Board to manage on board </w:t>
+      </w:r>
+      <w:proofErr w:type="spellStart"/>
+      <w:r>
+        <w:rPr>
+          <w:sz w:val="20"/>
+          <w:szCs w:val="20"/>
+        </w:rPr>
+        <w:t>leds</w:t>
+      </w:r>
+      <w:proofErr w:type="spellEnd"/>
+    </w:p>
+    <w:p>
+      <w:pPr>
+        <w:rPr>
+          <w:sz w:val="20"/>
+          <w:szCs w:val="20"/>
+        </w:rPr>
+      </w:pPr>
+      <w:r>
+        <w:rPr>
+          <w:sz w:val="20"/>
+          <w:szCs w:val="20"/>
+        </w:rPr>
+        <w:t xml:space="preserve">- Implemented </w:t>
+      </w:r>
+      <w:proofErr w:type="spellStart"/>
+      <w:r>
+        <w:rPr>
+          <w:sz w:val="20"/>
+          <w:szCs w:val="20"/>
+        </w:rPr>
+        <w:t>hearbeat</w:t>
+      </w:r>
+      <w:proofErr w:type="spellEnd"/>
+      <w:r>
+        <w:rPr>
+          <w:sz w:val="20"/>
+          <w:szCs w:val="20"/>
+        </w:rPr>
+        <w:t xml:space="preserve"> for On Board Green LED- Added LMU ChangeLog.docx file</w:t>
+      </w:r>
+    </w:p>
+    <w:p>
+      <w:pPr>
+        <w:rPr>
+          <w:rFonts w:ascii="Verdana" w:hAnsi="Verdana"/>
+          <w:color w:val="4C94D8" w:themeColor="text2" w:themeTint="80"/>
+          <w:sz w:val="20"/>
+          <w:szCs w:val="20"/>
+        </w:rPr>
+      </w:pPr>
+      <w:r>
+        <w:rPr>
+          <w:sz w:val="20"/>
+          <w:szCs w:val="20"/>
+        </w:rPr>
+        <w:t>- Modified .</w:t>
+      </w:r>
+      <w:proofErr w:type="spellStart"/>
+      <w:r>
+        <w:rPr>
+          <w:sz w:val="20"/>
+          <w:szCs w:val="20"/>
+        </w:rPr>
+        <w:t>gitignore</w:t>
+      </w:r>
+      <w:proofErr w:type="spellEnd"/>
+      <w:r>
+        <w:rPr>
+          <w:sz w:val="20"/>
+          <w:szCs w:val="20"/>
+        </w:rPr>
+        <w:t xml:space="preserve"> file to remove from backup .</w:t>
+      </w:r>
+      <w:proofErr w:type="spellStart"/>
+      <w:r>
+        <w:rPr>
+          <w:sz w:val="20"/>
+          <w:szCs w:val="20"/>
+        </w:rPr>
+        <w:t>generated_files</w:t>
+      </w:r>
+      <w:proofErr w:type="spellEnd"/>
+      <w:r>
+        <w:rPr>
+          <w:sz w:val="20"/>
+          <w:szCs w:val="20"/>
+        </w:rPr>
+        <w:t xml:space="preserve"> folder</w:t>
+      </w:r>
+    </w:p>
+    <w:p>
+      <w:pPr>
+        <w:rPr>
+          <w:rFonts w:ascii="Verdana" w:hAnsi="Verdana"/>
+          <w:color w:val="4C94D8" w:themeColor="text2" w:themeTint="80"/>
+          <w:sz w:val="20"/>
+          <w:szCs w:val="20"/>
+        </w:rPr>
+      </w:pPr>
+      <w:r>
+        <w:rPr>
+          <w:rFonts w:ascii="Verdana" w:hAnsi="Verdana"/>
+          <w:color w:val="4C94D8" w:themeColor="text2" w:themeTint="80"/>
+          <w:sz w:val="20"/>
+          <w:szCs w:val="20"/>
+        </w:rPr>
+        <w:lastRenderedPageBreak/>
+        <w:t>----------------------------------------------------------------------------------------------------------</w:t>
+      </w:r>
+    </w:p>
+    <w:p>
+      <w:pPr>
+        <w:pStyle w:val="Titolo1"/>
+      </w:pPr>
+      <w:r>
+        <w:t>Release 0.0.1</w:t>
+      </w:r>
+    </w:p>
+    <w:p>
+      <w:pPr>
+        <w:tabs>
+          <w:tab w:val="left" w:pos="0"/>
+          <w:tab w:val="left" w:pos="3402"/>
+        </w:tabs>
+        <w:rPr>
+          <w:sz w:val="20"/>
+          <w:szCs w:val="20"/>
+          <w:lang w:val="en-US"/>
+        </w:rPr>
+      </w:pPr>
+      <w:r>
+        <w:rPr>
+          <w:b/>
+          <w:bCs/>
+          <w:sz w:val="20"/>
+          <w:szCs w:val="20"/>
+        </w:rPr>
+        <w:t>GIT Commit</w:t>
+      </w:r>
+      <w:r>
+        <w:rPr>
+          <w:sz w:val="20"/>
+          <w:szCs w:val="20"/>
+        </w:rPr>
+        <w:t xml:space="preserve">: </w:t>
+      </w:r>
+      <w:r>
+        <w:rPr>
+          <w:sz w:val="20"/>
+          <w:szCs w:val="20"/>
+          <w:lang w:val="en-US"/>
+        </w:rPr>
+        <w:t>[0fd5e53]</w:t>
+      </w:r>
+      <w:r>
+        <w:rPr>
+          <w:sz w:val="20"/>
+          <w:szCs w:val="20"/>
+          <w:lang w:val="en-US"/>
+        </w:rPr>
+        <w:tab/>
+      </w:r>
+      <w:r>
+        <w:rPr>
+          <w:b/>
+          <w:bCs/>
+          <w:sz w:val="20"/>
+          <w:szCs w:val="20"/>
+          <w:lang w:val="en-US"/>
+        </w:rPr>
+        <w:t>Date</w:t>
+      </w:r>
+      <w:r>
+        <w:rPr>
+          <w:sz w:val="20"/>
+          <w:szCs w:val="20"/>
+          <w:lang w:val="en-US"/>
+        </w:rPr>
+        <w:t>: September 9, 2024</w:t>
+      </w:r>
+    </w:p>
+    <w:p>
+      <w:pPr>
+        <w:tabs>
+          <w:tab w:val="left" w:pos="0"/>
+          <w:tab w:val="left" w:pos="3402"/>
+        </w:tabs>
+        <w:rPr>
+          <w:sz w:val="20"/>
+          <w:szCs w:val="20"/>
+          <w:lang w:val="it-IT"/>
+        </w:rPr>
+      </w:pPr>
+      <w:r>
+        <w:rPr>
+          <w:b/>
+          <w:bCs/>
+          <w:sz w:val="20"/>
+          <w:szCs w:val="20"/>
+          <w:lang w:val="it-IT"/>
+        </w:rPr>
+        <w:t>Author</w:t>
+      </w:r>
+      <w:r>
+        <w:rPr>
+          <w:sz w:val="20"/>
+          <w:szCs w:val="20"/>
+          <w:lang w:val="it-IT"/>
+        </w:rPr>
+        <w:t>: BRANCARO\</w:t>
+      </w:r>
+      <w:proofErr w:type="spellStart"/>
+      <w:r>
+        <w:rPr>
+          <w:sz w:val="20"/>
+          <w:szCs w:val="20"/>
+          <w:lang w:val="it-IT"/>
+        </w:rPr>
+        <w:t>p.parrino</w:t>
+      </w:r>
+      <w:proofErr w:type="spellEnd"/>
+      <w:r>
+        <w:rPr>
+          <w:sz w:val="20"/>
+          <w:szCs w:val="20"/>
+          <w:lang w:val="it-IT"/>
+        </w:rPr>
+        <w:t xml:space="preserve"> &lt;p.parrino@brancaro.com&gt;</w:t>
       </w:r>
     </w:p>
     <w:p>
@@ -2802,7 +3692,6 @@
           <w:szCs w:val="20"/>
           <w:lang w:val="en-US"/>
         </w:rPr>
-        <w:lastRenderedPageBreak/>
         <w:t xml:space="preserve">- </w:t>
       </w:r>
       <w:r>
@@ -2812,8 +3701,36 @@
           <w:lang w:val="en-US"/>
         </w:rPr>
         <w:tab/>
-        <w:t>Set UART1 to Baud Rate:115200, Parity:None, Data Bits:8, Stop Bits:1, Parity Error:None</w:t>
-      </w:r>
+        <w:t xml:space="preserve">Set UART1 to Baud Rate:115200, </w:t>
+      </w:r>
+      <w:proofErr w:type="spellStart"/>
+      <w:r>
+        <w:rPr>
+          <w:sz w:val="20"/>
+          <w:szCs w:val="20"/>
+          <w:lang w:val="en-US"/>
+        </w:rPr>
+        <w:t>Parity:None</w:t>
+      </w:r>
+      <w:proofErr w:type="spellEnd"/>
+      <w:r>
+        <w:rPr>
+          <w:sz w:val="20"/>
+          <w:szCs w:val="20"/>
+          <w:lang w:val="en-US"/>
+        </w:rPr>
+        <w:t xml:space="preserve">, Data Bits:8, Stop Bits:1, Parity </w:t>
+      </w:r>
+      <w:proofErr w:type="spellStart"/>
+      <w:r>
+        <w:rPr>
+          <w:sz w:val="20"/>
+          <w:szCs w:val="20"/>
+          <w:lang w:val="en-US"/>
+        </w:rPr>
+        <w:t>Error:None</w:t>
+      </w:r>
+      <w:proofErr w:type="spellEnd"/>
     </w:p>
     <w:sectPr>
       <w:pgSz w:w="11906" w:h="16838"/>

</xml_diff>

<commit_message>
- Implemented Reset and  SelfTest module (WIP) - Implemented all Pin declaration for I/O Expander, PWM Expander and ADC Expander - Implemented Response to Command and Request functions in CAN Received Messages Parser module (WIP)
</commit_message>
<xml_diff>
--- a/LMU.X/LMU ChangeLog.docx
+++ b/LMU.X/LMU ChangeLog.docx
@@ -37,7 +37,6 @@
         <w:rPr>
           <w:sz w:val="20"/>
           <w:szCs w:val="20"/>
-          <w:lang w:val="en-US"/>
         </w:rPr>
       </w:pPr>
       <w:r>
@@ -54,21 +53,12 @@
           <w:sz w:val="20"/>
           <w:szCs w:val="20"/>
         </w:rPr>
-        <w:t xml:space="preserve">: </w:t>
-      </w:r>
-      <w:r>
-        <w:rPr>
-          <w:sz w:val="20"/>
-          <w:szCs w:val="20"/>
-          <w:lang w:val="en-US"/>
-        </w:rPr>
-        <w:t>[]</w:t>
-      </w:r>
-      <w:r>
-        <w:rPr>
-          <w:sz w:val="20"/>
-          <w:szCs w:val="20"/>
-          <w:lang w:val="en-US"/>
+        <w:t>: []</w:t>
+      </w:r>
+      <w:r>
+        <w:rPr>
+          <w:sz w:val="20"/>
+          <w:szCs w:val="20"/>
         </w:rPr>
         <w:tab/>
       </w:r>
@@ -78,7 +68,6 @@
           <w:bCs/>
           <w:sz w:val="20"/>
           <w:szCs w:val="20"/>
-          <w:lang w:val="en-US"/>
         </w:rPr>
         <w:t>Date</w:t>
       </w:r>
@@ -86,7 +75,6 @@
         <w:rPr>
           <w:sz w:val="20"/>
           <w:szCs w:val="20"/>
-          <w:lang w:val="en-US"/>
         </w:rPr>
         <w:t xml:space="preserve">: </w:t>
       </w:r>
@@ -100,14 +88,16 @@
         <w:rPr>
           <w:sz w:val="20"/>
           <w:szCs w:val="20"/>
-        </w:rPr>
-      </w:pPr>
-      <w:r>
-        <w:rPr>
-          <w:b/>
-          <w:bCs/>
-          <w:sz w:val="20"/>
-          <w:szCs w:val="20"/>
+          <w:lang w:val="it-IT"/>
+        </w:rPr>
+      </w:pPr>
+      <w:r>
+        <w:rPr>
+          <w:b/>
+          <w:bCs/>
+          <w:sz w:val="20"/>
+          <w:szCs w:val="20"/>
+          <w:lang w:val="it-IT"/>
         </w:rPr>
         <w:t>Author</w:t>
       </w:r>
@@ -115,24 +105,9 @@
         <w:rPr>
           <w:sz w:val="20"/>
           <w:szCs w:val="20"/>
-        </w:rPr>
-        <w:t>: BRANCARO\</w:t>
-      </w:r>
-      <w:proofErr w:type="spellStart"/>
-      <w:r>
-        <w:rPr>
-          <w:sz w:val="20"/>
-          <w:szCs w:val="20"/>
-        </w:rPr>
-        <w:t>p.parrino</w:t>
-      </w:r>
-      <w:proofErr w:type="spellEnd"/>
-      <w:r>
-        <w:rPr>
-          <w:sz w:val="20"/>
-          <w:szCs w:val="20"/>
-        </w:rPr>
-        <w:t xml:space="preserve"> </w:t>
+          <w:lang w:val="it-IT"/>
+        </w:rPr>
+        <w:t xml:space="preserve">: BRANCARO\p.parrino </w:t>
       </w:r>
       <w:hyperlink r:id="rId5" w:history="1">
         <w:r>
@@ -140,6 +115,7 @@
             <w:rStyle w:val="Collegamentoipertestuale"/>
             <w:sz w:val="20"/>
             <w:szCs w:val="20"/>
+            <w:lang w:val="it-IT"/>
           </w:rPr>
           <w:t>p.parrino@brancaro.com</w:t>
         </w:r>
@@ -160,6 +136,14 @@
         </w:rPr>
         <w:t xml:space="preserve">- </w:t>
       </w:r>
+      <w:r>
+        <w:rPr>
+          <w:sz w:val="20"/>
+          <w:szCs w:val="20"/>
+          <w:lang w:val="en-US"/>
+        </w:rPr>
+        <w:t xml:space="preserve"> </w:t>
+      </w:r>
     </w:p>
     <w:p>
       <w:r>
@@ -194,7 +178,6 @@
         <w:rPr>
           <w:sz w:val="20"/>
           <w:szCs w:val="20"/>
-          <w:lang w:val="en-US"/>
         </w:rPr>
       </w:pPr>
       <w:r>
@@ -211,65 +194,51 @@
           <w:sz w:val="20"/>
           <w:szCs w:val="20"/>
         </w:rPr>
+        <w:t>: [</w:t>
+      </w:r>
+      <w:r>
+        <w:rPr>
+          <w:sz w:val="20"/>
+          <w:szCs w:val="20"/>
+        </w:rPr>
+        <w:t>e4e081d</w:t>
+      </w:r>
+      <w:r>
+        <w:rPr>
+          <w:sz w:val="20"/>
+          <w:szCs w:val="20"/>
+        </w:rPr>
+        <w:t>]</w:t>
+      </w:r>
+      <w:r>
+        <w:rPr>
+          <w:sz w:val="20"/>
+          <w:szCs w:val="20"/>
+        </w:rPr>
+        <w:tab/>
+      </w:r>
+      <w:r>
+        <w:rPr>
+          <w:b/>
+          <w:bCs/>
+          <w:sz w:val="20"/>
+          <w:szCs w:val="20"/>
+        </w:rPr>
+        <w:t>Date</w:t>
+      </w:r>
+      <w:r>
+        <w:rPr>
+          <w:sz w:val="20"/>
+          <w:szCs w:val="20"/>
+        </w:rPr>
         <w:t xml:space="preserve">: </w:t>
       </w:r>
       <w:r>
         <w:rPr>
           <w:sz w:val="20"/>
           <w:szCs w:val="20"/>
-          <w:lang w:val="en-US"/>
-        </w:rPr>
-        <w:t>[</w:t>
-      </w:r>
-      <w:r>
-        <w:rPr>
-          <w:sz w:val="20"/>
-          <w:szCs w:val="20"/>
-          <w:lang w:val="en-US"/>
-        </w:rPr>
-        <w:t>9615a8d</w:t>
-      </w:r>
-      <w:r>
-        <w:rPr>
-          <w:sz w:val="20"/>
-          <w:szCs w:val="20"/>
-          <w:lang w:val="en-US"/>
-        </w:rPr>
-        <w:t>]</w:t>
-      </w:r>
-      <w:r>
-        <w:rPr>
-          <w:sz w:val="20"/>
-          <w:szCs w:val="20"/>
-          <w:lang w:val="en-US"/>
-        </w:rPr>
-        <w:tab/>
-      </w:r>
-      <w:r>
-        <w:rPr>
-          <w:b/>
-          <w:bCs/>
-          <w:sz w:val="20"/>
-          <w:szCs w:val="20"/>
-          <w:lang w:val="en-US"/>
-        </w:rPr>
-        <w:t>Date</w:t>
-      </w:r>
-      <w:r>
-        <w:rPr>
-          <w:sz w:val="20"/>
-          <w:szCs w:val="20"/>
-          <w:lang w:val="en-US"/>
-        </w:rPr>
-        <w:t xml:space="preserve">: </w:t>
-      </w:r>
-      <w:r>
-        <w:rPr>
-          <w:sz w:val="20"/>
-          <w:szCs w:val="20"/>
-          <w:lang w:val="en-US"/>
-        </w:rPr>
-        <w:t>November 12, 2024</w:t>
+        </w:rPr>
+        <w:t>November 22, 2024</w:t>
       </w:r>
     </w:p>
     <w:p>
@@ -300,25 +269,7 @@
           <w:szCs w:val="20"/>
           <w:lang w:val="it-IT"/>
         </w:rPr>
-        <w:t>: BRANCARO\</w:t>
-      </w:r>
-      <w:proofErr w:type="spellStart"/>
-      <w:r>
-        <w:rPr>
-          <w:sz w:val="20"/>
-          <w:szCs w:val="20"/>
-          <w:lang w:val="it-IT"/>
-        </w:rPr>
-        <w:t>p.parrino</w:t>
-      </w:r>
-      <w:proofErr w:type="spellEnd"/>
-      <w:r>
-        <w:rPr>
-          <w:sz w:val="20"/>
-          <w:szCs w:val="20"/>
-          <w:lang w:val="it-IT"/>
-        </w:rPr>
-        <w:t xml:space="preserve"> </w:t>
+        <w:t xml:space="preserve">: BRANCARO\p.parrino </w:t>
       </w:r>
       <w:hyperlink r:id="rId6" w:history="1">
         <w:r>
@@ -337,40 +288,23 @@
         <w:rPr>
           <w:sz w:val="20"/>
           <w:szCs w:val="20"/>
-          <w:lang w:val="en-US"/>
-        </w:rPr>
-      </w:pPr>
-      <w:r>
-        <w:rPr>
-          <w:sz w:val="20"/>
-          <w:szCs w:val="20"/>
-          <w:lang w:val="en-US"/>
-        </w:rPr>
-        <w:t>-</w:t>
-      </w:r>
-      <w:r>
-        <w:rPr>
-          <w:sz w:val="20"/>
-          <w:szCs w:val="20"/>
-          <w:lang w:val="en-US"/>
-        </w:rPr>
-        <w:t xml:space="preserve"> Implemented and tested PCA9685 I/O Expander PWM module</w:t>
-      </w:r>
-    </w:p>
-    <w:p>
-      <w:pPr>
-        <w:rPr>
-          <w:sz w:val="20"/>
-          <w:szCs w:val="20"/>
-        </w:rPr>
-      </w:pPr>
-      <w:r>
-        <w:rPr>
-          <w:sz w:val="20"/>
-          <w:szCs w:val="20"/>
-          <w:lang w:val="en-US"/>
-        </w:rPr>
-        <w:t>- Modified code to work with LMU board</w:t>
+        </w:rPr>
+      </w:pPr>
+      <w:r>
+        <w:rPr>
+          <w:sz w:val="20"/>
+          <w:szCs w:val="20"/>
+          <w:lang w:val="en-US"/>
+        </w:rPr>
+        <w:t xml:space="preserve">- </w:t>
+      </w:r>
+      <w:r>
+        <w:rPr>
+          <w:sz w:val="20"/>
+          <w:szCs w:val="20"/>
+          <w:lang w:val="en-US"/>
+        </w:rPr>
+        <w:t xml:space="preserve"> Implemented and tested ADS1728 ADC Expander module</w:t>
       </w:r>
     </w:p>
     <w:p>
@@ -439,7 +373,7 @@
           <w:szCs w:val="20"/>
           <w:lang w:val="en-US"/>
         </w:rPr>
-        <w:t>f3a96b6</w:t>
+        <w:t>9615a8d</w:t>
       </w:r>
       <w:r>
         <w:rPr>
@@ -481,7 +415,7 @@
           <w:szCs w:val="20"/>
           <w:lang w:val="en-US"/>
         </w:rPr>
-        <w:t>November 06, 2024</w:t>
+        <w:t>November 12, 2024</w:t>
       </w:r>
     </w:p>
     <w:p>
@@ -512,25 +446,7 @@
           <w:szCs w:val="20"/>
           <w:lang w:val="it-IT"/>
         </w:rPr>
-        <w:t>: BRANCARO\</w:t>
-      </w:r>
-      <w:proofErr w:type="spellStart"/>
-      <w:r>
-        <w:rPr>
-          <w:sz w:val="20"/>
-          <w:szCs w:val="20"/>
-          <w:lang w:val="it-IT"/>
-        </w:rPr>
-        <w:t>p.parrino</w:t>
-      </w:r>
-      <w:proofErr w:type="spellEnd"/>
-      <w:r>
-        <w:rPr>
-          <w:sz w:val="20"/>
-          <w:szCs w:val="20"/>
-          <w:lang w:val="it-IT"/>
-        </w:rPr>
-        <w:t xml:space="preserve"> </w:t>
+        <w:t xml:space="preserve">: BRANCARO\p.parrino </w:t>
       </w:r>
       <w:hyperlink r:id="rId7" w:history="1">
         <w:r>
@@ -558,40 +474,31 @@
           <w:szCs w:val="20"/>
           <w:lang w:val="en-US"/>
         </w:rPr>
-        <w:t>- Implemented and tested MCP23017 I/O Expander module</w:t>
-      </w:r>
-    </w:p>
-    <w:p>
-      <w:pPr>
-        <w:rPr>
-          <w:sz w:val="20"/>
-          <w:szCs w:val="20"/>
-          <w:lang w:val="en-US"/>
-        </w:rPr>
-      </w:pPr>
-      <w:r>
-        <w:rPr>
-          <w:sz w:val="20"/>
-          <w:szCs w:val="20"/>
-          <w:lang w:val="en-US"/>
-        </w:rPr>
-        <w:t>- Added configuration files PCA9685_prm.h and ADS7128_prm.h</w:t>
-      </w:r>
-    </w:p>
-    <w:p>
-      <w:pPr>
-        <w:rPr>
-          <w:sz w:val="20"/>
-          <w:szCs w:val="20"/>
-        </w:rPr>
-      </w:pPr>
-      <w:r>
-        <w:rPr>
-          <w:sz w:val="20"/>
-          <w:szCs w:val="20"/>
-          <w:lang w:val="en-US"/>
-        </w:rPr>
-        <w:t>- Modified code to work with Demo Board dsPIC33 Curiosity</w:t>
+        <w:t>-</w:t>
+      </w:r>
+      <w:r>
+        <w:rPr>
+          <w:sz w:val="20"/>
+          <w:szCs w:val="20"/>
+          <w:lang w:val="en-US"/>
+        </w:rPr>
+        <w:t xml:space="preserve"> Implemented and tested PCA9685 I/O Expander PWM module</w:t>
+      </w:r>
+    </w:p>
+    <w:p>
+      <w:pPr>
+        <w:rPr>
+          <w:sz w:val="20"/>
+          <w:szCs w:val="20"/>
+        </w:rPr>
+      </w:pPr>
+      <w:r>
+        <w:rPr>
+          <w:sz w:val="20"/>
+          <w:szCs w:val="20"/>
+          <w:lang w:val="en-US"/>
+        </w:rPr>
+        <w:t>- Modified code to work with LMU board</w:t>
       </w:r>
     </w:p>
     <w:p>
@@ -660,7 +567,7 @@
           <w:szCs w:val="20"/>
           <w:lang w:val="en-US"/>
         </w:rPr>
-        <w:t>16b8be9</w:t>
+        <w:t>f3a96b6</w:t>
       </w:r>
       <w:r>
         <w:rPr>
@@ -702,7 +609,7 @@
           <w:szCs w:val="20"/>
           <w:lang w:val="en-US"/>
         </w:rPr>
-        <w:t>October 29, 2024</w:t>
+        <w:t>November 06, 2024</w:t>
       </w:r>
     </w:p>
     <w:p>
@@ -733,25 +640,7 @@
           <w:szCs w:val="20"/>
           <w:lang w:val="it-IT"/>
         </w:rPr>
-        <w:t>: BRANCARO\</w:t>
-      </w:r>
-      <w:proofErr w:type="spellStart"/>
-      <w:r>
-        <w:rPr>
-          <w:sz w:val="20"/>
-          <w:szCs w:val="20"/>
-          <w:lang w:val="it-IT"/>
-        </w:rPr>
-        <w:t>p.parrino</w:t>
-      </w:r>
-      <w:proofErr w:type="spellEnd"/>
-      <w:r>
-        <w:rPr>
-          <w:sz w:val="20"/>
-          <w:szCs w:val="20"/>
-          <w:lang w:val="it-IT"/>
-        </w:rPr>
-        <w:t xml:space="preserve"> </w:t>
+        <w:t xml:space="preserve">: BRANCARO\p.parrino </w:t>
       </w:r>
       <w:hyperlink r:id="rId8" w:history="1">
         <w:r>
@@ -779,24 +668,41 @@
           <w:szCs w:val="20"/>
           <w:lang w:val="en-US"/>
         </w:rPr>
+        <w:t>- Implemented and tested MCP23017 I/O Expander module</w:t>
+      </w:r>
+    </w:p>
+    <w:p>
+      <w:pPr>
+        <w:rPr>
+          <w:sz w:val="20"/>
+          <w:szCs w:val="20"/>
+          <w:lang w:val="en-US"/>
+        </w:rPr>
+      </w:pPr>
+      <w:r>
+        <w:rPr>
+          <w:sz w:val="20"/>
+          <w:szCs w:val="20"/>
+          <w:lang w:val="en-US"/>
+        </w:rPr>
+        <w:t>- Added configuration files PCA9685_prm.h and ADS7128_prm.h</w:t>
+      </w:r>
+    </w:p>
+    <w:p>
+      <w:pPr>
+        <w:rPr>
+          <w:sz w:val="20"/>
+          <w:szCs w:val="20"/>
+        </w:rPr>
+      </w:pPr>
+      <w:r>
+        <w:rPr>
+          <w:sz w:val="20"/>
+          <w:szCs w:val="20"/>
+          <w:lang w:val="en-US"/>
+        </w:rPr>
         <w:lastRenderedPageBreak/>
-        <w:t>- Implemented EEPROM 24LC512 Driver</w:t>
-      </w:r>
-    </w:p>
-    <w:p>
-      <w:pPr>
-        <w:rPr>
-          <w:sz w:val="20"/>
-          <w:szCs w:val="20"/>
-        </w:rPr>
-      </w:pPr>
-      <w:r>
-        <w:rPr>
-          <w:sz w:val="20"/>
-          <w:szCs w:val="20"/>
-          <w:lang w:val="en-US"/>
-        </w:rPr>
-        <w:t>- Bug fix in the formulas to calculate I_PWR1 and I_PWR2</w:t>
+        <w:t>- Modified code to work with Demo Board dsPIC33 Curiosity</w:t>
       </w:r>
     </w:p>
     <w:p>
@@ -865,7 +771,7 @@
           <w:szCs w:val="20"/>
           <w:lang w:val="en-US"/>
         </w:rPr>
-        <w:t>c4142b4</w:t>
+        <w:t>16b8be9</w:t>
       </w:r>
       <w:r>
         <w:rPr>
@@ -907,7 +813,7 @@
           <w:szCs w:val="20"/>
           <w:lang w:val="en-US"/>
         </w:rPr>
-        <w:t>October 23, 2024</w:t>
+        <w:t>October 29, 2024</w:t>
       </w:r>
     </w:p>
     <w:p>
@@ -938,25 +844,7 @@
           <w:szCs w:val="20"/>
           <w:lang w:val="it-IT"/>
         </w:rPr>
-        <w:t>: BRANCARO\</w:t>
-      </w:r>
-      <w:proofErr w:type="spellStart"/>
-      <w:r>
-        <w:rPr>
-          <w:sz w:val="20"/>
-          <w:szCs w:val="20"/>
-          <w:lang w:val="it-IT"/>
-        </w:rPr>
-        <w:t>p.parrino</w:t>
-      </w:r>
-      <w:proofErr w:type="spellEnd"/>
-      <w:r>
-        <w:rPr>
-          <w:sz w:val="20"/>
-          <w:szCs w:val="20"/>
-          <w:lang w:val="it-IT"/>
-        </w:rPr>
-        <w:t xml:space="preserve"> </w:t>
+        <w:t xml:space="preserve">: BRANCARO\p.parrino </w:t>
       </w:r>
       <w:hyperlink r:id="rId9" w:history="1">
         <w:r>
@@ -975,39 +863,32 @@
         <w:rPr>
           <w:sz w:val="20"/>
           <w:szCs w:val="20"/>
-        </w:rPr>
-      </w:pPr>
-      <w:r>
-        <w:rPr>
-          <w:sz w:val="20"/>
-          <w:szCs w:val="20"/>
-          <w:lang w:val="en-US"/>
-        </w:rPr>
-        <w:t xml:space="preserve">- </w:t>
-      </w:r>
-      <w:r>
-        <w:rPr>
-          <w:sz w:val="20"/>
-          <w:szCs w:val="20"/>
-          <w:lang w:val="en-US"/>
-        </w:rPr>
-        <w:t>- Fixed WARNING about " #pragma config OSCIOFNC = OFF    //OSC2 Pin Function bit-&gt;OSC2 is clock output" There was a conflict with Bootloader and LMU ap</w:t>
-      </w:r>
-      <w:r>
-        <w:rPr>
-          <w:sz w:val="20"/>
-          <w:szCs w:val="20"/>
-          <w:lang w:val="en-US"/>
-        </w:rPr>
-        <w:t>p</w:t>
-      </w:r>
-      <w:r>
-        <w:rPr>
-          <w:sz w:val="20"/>
-          <w:szCs w:val="20"/>
-          <w:lang w:val="en-US"/>
-        </w:rPr>
-        <w:t>lication settings</w:t>
+          <w:lang w:val="en-US"/>
+        </w:rPr>
+      </w:pPr>
+      <w:r>
+        <w:rPr>
+          <w:sz w:val="20"/>
+          <w:szCs w:val="20"/>
+          <w:lang w:val="en-US"/>
+        </w:rPr>
+        <w:t>- Implemented EEPROM 24LC512 Driver</w:t>
+      </w:r>
+    </w:p>
+    <w:p>
+      <w:pPr>
+        <w:rPr>
+          <w:sz w:val="20"/>
+          <w:szCs w:val="20"/>
+        </w:rPr>
+      </w:pPr>
+      <w:r>
+        <w:rPr>
+          <w:sz w:val="20"/>
+          <w:szCs w:val="20"/>
+          <w:lang w:val="en-US"/>
+        </w:rPr>
+        <w:t>- Bug fix in the formulas to calculate I_PWR1 and I_PWR2</w:t>
       </w:r>
     </w:p>
     <w:p>
@@ -1076,7 +957,7 @@
           <w:szCs w:val="20"/>
           <w:lang w:val="en-US"/>
         </w:rPr>
-        <w:t>638870e</w:t>
+        <w:t>c4142b4</w:t>
       </w:r>
       <w:r>
         <w:rPr>
@@ -1118,7 +999,7 @@
           <w:szCs w:val="20"/>
           <w:lang w:val="en-US"/>
         </w:rPr>
-        <w:t>October 22, 2024</w:t>
+        <w:t>October 23, 2024</w:t>
       </w:r>
     </w:p>
     <w:p>
@@ -1149,25 +1030,7 @@
           <w:szCs w:val="20"/>
           <w:lang w:val="it-IT"/>
         </w:rPr>
-        <w:t>: BRANCARO\</w:t>
-      </w:r>
-      <w:proofErr w:type="spellStart"/>
-      <w:r>
-        <w:rPr>
-          <w:sz w:val="20"/>
-          <w:szCs w:val="20"/>
-          <w:lang w:val="it-IT"/>
-        </w:rPr>
-        <w:t>p.parrino</w:t>
-      </w:r>
-      <w:proofErr w:type="spellEnd"/>
-      <w:r>
-        <w:rPr>
-          <w:sz w:val="20"/>
-          <w:szCs w:val="20"/>
-          <w:lang w:val="it-IT"/>
-        </w:rPr>
-        <w:t xml:space="preserve"> </w:t>
+        <w:t xml:space="preserve">: BRANCARO\p.parrino </w:t>
       </w:r>
       <w:hyperlink r:id="rId10" w:history="1">
         <w:r>
@@ -1186,7 +1049,6 @@
         <w:rPr>
           <w:sz w:val="20"/>
           <w:szCs w:val="20"/>
-          <w:lang w:val="en-US"/>
         </w:rPr>
       </w:pPr>
       <w:r>
@@ -1203,41 +1065,23 @@
           <w:szCs w:val="20"/>
           <w:lang w:val="en-US"/>
         </w:rPr>
-        <w:t xml:space="preserve">Implemented </w:t>
-      </w:r>
-      <w:proofErr w:type="spellStart"/>
-      <w:r>
-        <w:rPr>
-          <w:sz w:val="20"/>
-          <w:szCs w:val="20"/>
-          <w:lang w:val="en-US"/>
-        </w:rPr>
-        <w:t>HW_HeartBeat</w:t>
-      </w:r>
-      <w:proofErr w:type="spellEnd"/>
-      <w:r>
-        <w:rPr>
-          <w:sz w:val="20"/>
-          <w:szCs w:val="20"/>
-          <w:lang w:val="en-US"/>
-        </w:rPr>
-        <w:t xml:space="preserve"> module</w:t>
-      </w:r>
-    </w:p>
-    <w:p>
-      <w:pPr>
-        <w:rPr>
-          <w:sz w:val="20"/>
-          <w:szCs w:val="20"/>
-        </w:rPr>
-      </w:pPr>
-      <w:r>
-        <w:rPr>
-          <w:sz w:val="20"/>
-          <w:szCs w:val="20"/>
-          <w:lang w:val="en-US"/>
-        </w:rPr>
-        <w:t>- Renamed Digital Input / Output name pins with DI_ and DO_ prefix</w:t>
+        <w:t>- Fixed WARNING about " #pragma config OSCIOFNC = OFF    //OSC2 Pin Function bit-&gt;OSC2 is clock output" There was a conflict with Bootloader and LMU ap</w:t>
+      </w:r>
+      <w:r>
+        <w:rPr>
+          <w:sz w:val="20"/>
+          <w:szCs w:val="20"/>
+          <w:lang w:val="en-US"/>
+        </w:rPr>
+        <w:t>p</w:t>
+      </w:r>
+      <w:r>
+        <w:rPr>
+          <w:sz w:val="20"/>
+          <w:szCs w:val="20"/>
+          <w:lang w:val="en-US"/>
+        </w:rPr>
+        <w:t>lication settings</w:t>
       </w:r>
     </w:p>
     <w:p>
@@ -1306,7 +1150,7 @@
           <w:szCs w:val="20"/>
           <w:lang w:val="en-US"/>
         </w:rPr>
-        <w:t>7e5616a</w:t>
+        <w:t>638870e</w:t>
       </w:r>
       <w:r>
         <w:rPr>
@@ -1348,7 +1192,7 @@
           <w:szCs w:val="20"/>
           <w:lang w:val="en-US"/>
         </w:rPr>
-        <w:t>October 21, 2024</w:t>
+        <w:t>October 22, 2024</w:t>
       </w:r>
     </w:p>
     <w:p>
@@ -1379,25 +1223,7 @@
           <w:szCs w:val="20"/>
           <w:lang w:val="it-IT"/>
         </w:rPr>
-        <w:t>: BRANCARO\</w:t>
-      </w:r>
-      <w:proofErr w:type="spellStart"/>
-      <w:r>
-        <w:rPr>
-          <w:sz w:val="20"/>
-          <w:szCs w:val="20"/>
-          <w:lang w:val="it-IT"/>
-        </w:rPr>
-        <w:t>p.parrino</w:t>
-      </w:r>
-      <w:proofErr w:type="spellEnd"/>
-      <w:r>
-        <w:rPr>
-          <w:sz w:val="20"/>
-          <w:szCs w:val="20"/>
-          <w:lang w:val="it-IT"/>
-        </w:rPr>
-        <w:t xml:space="preserve"> </w:t>
+        <w:t xml:space="preserve">: BRANCARO\p.parrino </w:t>
       </w:r>
       <w:hyperlink r:id="rId11" w:history="1">
         <w:r>
@@ -1425,122 +1251,31 @@
           <w:szCs w:val="20"/>
           <w:lang w:val="en-US"/>
         </w:rPr>
-        <w:t xml:space="preserve">- Implemented LMU </w:t>
-      </w:r>
-      <w:proofErr w:type="spellStart"/>
-      <w:r>
-        <w:rPr>
-          <w:sz w:val="20"/>
-          <w:szCs w:val="20"/>
-          <w:lang w:val="en-US"/>
-        </w:rPr>
-        <w:t>BootLoader</w:t>
-      </w:r>
-      <w:proofErr w:type="spellEnd"/>
-    </w:p>
-    <w:p>
-      <w:pPr>
-        <w:rPr>
-          <w:sz w:val="20"/>
-          <w:szCs w:val="20"/>
-          <w:lang w:val="en-US"/>
-        </w:rPr>
-      </w:pPr>
-      <w:r>
-        <w:rPr>
-          <w:sz w:val="20"/>
-          <w:szCs w:val="20"/>
-          <w:lang w:val="en-US"/>
-        </w:rPr>
-        <w:t xml:space="preserve">- Added </w:t>
-      </w:r>
-      <w:proofErr w:type="spellStart"/>
-      <w:r>
-        <w:rPr>
-          <w:sz w:val="20"/>
-          <w:szCs w:val="20"/>
-          <w:lang w:val="en-US"/>
-        </w:rPr>
-        <w:t>UnifiedHostApp</w:t>
-      </w:r>
-      <w:proofErr w:type="spellEnd"/>
-      <w:r>
-        <w:rPr>
-          <w:sz w:val="20"/>
-          <w:szCs w:val="20"/>
-          <w:lang w:val="en-US"/>
-        </w:rPr>
-        <w:t xml:space="preserve"> Microchip application associated to </w:t>
-      </w:r>
-      <w:proofErr w:type="spellStart"/>
-      <w:r>
-        <w:rPr>
-          <w:sz w:val="20"/>
-          <w:szCs w:val="20"/>
-          <w:lang w:val="en-US"/>
-        </w:rPr>
-        <w:t>BootLoader</w:t>
-      </w:r>
-      <w:proofErr w:type="spellEnd"/>
-      <w:r>
-        <w:rPr>
-          <w:sz w:val="20"/>
-          <w:szCs w:val="20"/>
-          <w:lang w:val="en-US"/>
-        </w:rPr>
-        <w:t xml:space="preserve"> to download the LMU application SW into LMU board</w:t>
-      </w:r>
-    </w:p>
-    <w:p>
-      <w:pPr>
-        <w:rPr>
-          <w:sz w:val="20"/>
-          <w:szCs w:val="20"/>
-        </w:rPr>
-      </w:pPr>
-      <w:r>
-        <w:rPr>
-          <w:sz w:val="20"/>
-          <w:szCs w:val="20"/>
-          <w:lang w:val="en-US"/>
-        </w:rPr>
-        <w:t xml:space="preserve">- Updated LMU SW </w:t>
-      </w:r>
-      <w:proofErr w:type="spellStart"/>
-      <w:r>
-        <w:rPr>
-          <w:sz w:val="20"/>
-          <w:szCs w:val="20"/>
-          <w:lang w:val="en-US"/>
-        </w:rPr>
-        <w:t>tho</w:t>
-      </w:r>
-      <w:proofErr w:type="spellEnd"/>
-      <w:r>
-        <w:rPr>
-          <w:sz w:val="20"/>
-          <w:szCs w:val="20"/>
-          <w:lang w:val="en-US"/>
-        </w:rPr>
-        <w:t xml:space="preserve"> handle </w:t>
-      </w:r>
-      <w:proofErr w:type="spellStart"/>
-      <w:r>
-        <w:rPr>
-          <w:sz w:val="20"/>
-          <w:szCs w:val="20"/>
-          <w:lang w:val="en-US"/>
-        </w:rPr>
-        <w:t>BooLoader</w:t>
-      </w:r>
-      <w:proofErr w:type="spellEnd"/>
-      <w:r>
-        <w:rPr>
-          <w:sz w:val="20"/>
-          <w:szCs w:val="20"/>
-          <w:lang w:val="en-US"/>
-        </w:rPr>
-        <w:t xml:space="preserve"> functionalities</w:t>
+        <w:t xml:space="preserve">- </w:t>
+      </w:r>
+      <w:r>
+        <w:rPr>
+          <w:sz w:val="20"/>
+          <w:szCs w:val="20"/>
+          <w:lang w:val="en-US"/>
+        </w:rPr>
+        <w:t>Implemented HW_HeartBeat module</w:t>
+      </w:r>
+    </w:p>
+    <w:p>
+      <w:pPr>
+        <w:rPr>
+          <w:sz w:val="20"/>
+          <w:szCs w:val="20"/>
+        </w:rPr>
+      </w:pPr>
+      <w:r>
+        <w:rPr>
+          <w:sz w:val="20"/>
+          <w:szCs w:val="20"/>
+          <w:lang w:val="en-US"/>
+        </w:rPr>
+        <w:t>- Renamed Digital Input / Output name pins with DI_ and DO_ prefix</w:t>
       </w:r>
     </w:p>
     <w:p>
@@ -1609,7 +1344,7 @@
           <w:szCs w:val="20"/>
           <w:lang w:val="en-US"/>
         </w:rPr>
-        <w:t>1256194</w:t>
+        <w:t>7e5616a</w:t>
       </w:r>
       <w:r>
         <w:rPr>
@@ -1651,7 +1386,7 @@
           <w:szCs w:val="20"/>
           <w:lang w:val="en-US"/>
         </w:rPr>
-        <w:t>October 07, 2024</w:t>
+        <w:t>October 21, 2024</w:t>
       </w:r>
     </w:p>
     <w:p>
@@ -1682,25 +1417,7 @@
           <w:szCs w:val="20"/>
           <w:lang w:val="it-IT"/>
         </w:rPr>
-        <w:t>: BRANCARO\</w:t>
-      </w:r>
-      <w:proofErr w:type="spellStart"/>
-      <w:r>
-        <w:rPr>
-          <w:sz w:val="20"/>
-          <w:szCs w:val="20"/>
-          <w:lang w:val="it-IT"/>
-        </w:rPr>
-        <w:t>p.parrino</w:t>
-      </w:r>
-      <w:proofErr w:type="spellEnd"/>
-      <w:r>
-        <w:rPr>
-          <w:sz w:val="20"/>
-          <w:szCs w:val="20"/>
-          <w:lang w:val="it-IT"/>
-        </w:rPr>
-        <w:t xml:space="preserve"> </w:t>
+        <w:t xml:space="preserve">: BRANCARO\p.parrino </w:t>
       </w:r>
       <w:hyperlink r:id="rId12" w:history="1">
         <w:r>
@@ -1728,84 +1445,40 @@
           <w:szCs w:val="20"/>
           <w:lang w:val="en-US"/>
         </w:rPr>
-        <w:t xml:space="preserve">- </w:t>
-      </w:r>
-      <w:r>
-        <w:rPr>
-          <w:sz w:val="20"/>
-          <w:szCs w:val="20"/>
-          <w:lang w:val="en-US"/>
-        </w:rPr>
-        <w:t>Added calculation functions for all ADCs on Override + Logic Board</w:t>
-      </w:r>
-    </w:p>
-    <w:p>
-      <w:pPr>
-        <w:rPr>
-          <w:sz w:val="20"/>
-          <w:szCs w:val="20"/>
-          <w:lang w:val="en-US"/>
-        </w:rPr>
-      </w:pPr>
-      <w:r>
-        <w:rPr>
-          <w:sz w:val="20"/>
-          <w:szCs w:val="20"/>
-          <w:lang w:val="en-US"/>
-        </w:rPr>
-        <w:t xml:space="preserve">- Added Maintenance pins for manage </w:t>
-      </w:r>
-      <w:proofErr w:type="spellStart"/>
-      <w:r>
-        <w:rPr>
-          <w:sz w:val="20"/>
-          <w:szCs w:val="20"/>
-          <w:lang w:val="en-US"/>
-        </w:rPr>
-        <w:t>hw</w:t>
-      </w:r>
-      <w:proofErr w:type="spellEnd"/>
-      <w:r>
-        <w:rPr>
-          <w:sz w:val="20"/>
-          <w:szCs w:val="20"/>
-          <w:lang w:val="en-US"/>
-        </w:rPr>
-        <w:t xml:space="preserve"> heartbeat. (temporary in </w:t>
-      </w:r>
-      <w:proofErr w:type="spellStart"/>
-      <w:r>
-        <w:rPr>
-          <w:sz w:val="20"/>
-          <w:szCs w:val="20"/>
-          <w:lang w:val="en-US"/>
-        </w:rPr>
-        <w:t>LED_OnBoard</w:t>
-      </w:r>
-      <w:proofErr w:type="spellEnd"/>
-      <w:r>
-        <w:rPr>
-          <w:sz w:val="20"/>
-          <w:szCs w:val="20"/>
-          <w:lang w:val="en-US"/>
-        </w:rPr>
-        <w:t xml:space="preserve"> module)</w:t>
-      </w:r>
-    </w:p>
-    <w:p>
-      <w:pPr>
-        <w:rPr>
-          <w:sz w:val="20"/>
-          <w:szCs w:val="20"/>
-        </w:rPr>
-      </w:pPr>
-      <w:r>
-        <w:rPr>
-          <w:sz w:val="20"/>
-          <w:szCs w:val="20"/>
-          <w:lang w:val="en-US"/>
-        </w:rPr>
-        <w:t>- Added PEAKCAN LMU project for data CAN management</w:t>
+        <w:t>- Implemented LMU BootLoader</w:t>
+      </w:r>
+    </w:p>
+    <w:p>
+      <w:pPr>
+        <w:rPr>
+          <w:sz w:val="20"/>
+          <w:szCs w:val="20"/>
+          <w:lang w:val="en-US"/>
+        </w:rPr>
+      </w:pPr>
+      <w:r>
+        <w:rPr>
+          <w:sz w:val="20"/>
+          <w:szCs w:val="20"/>
+          <w:lang w:val="en-US"/>
+        </w:rPr>
+        <w:t>- Added UnifiedHostApp Microchip application associated to BootLoader to download the LMU application SW into LMU board</w:t>
+      </w:r>
+    </w:p>
+    <w:p>
+      <w:pPr>
+        <w:rPr>
+          <w:sz w:val="20"/>
+          <w:szCs w:val="20"/>
+        </w:rPr>
+      </w:pPr>
+      <w:r>
+        <w:rPr>
+          <w:sz w:val="20"/>
+          <w:szCs w:val="20"/>
+          <w:lang w:val="en-US"/>
+        </w:rPr>
+        <w:t>- Updated LMU SW tho handle BooLoader functionalities</w:t>
       </w:r>
     </w:p>
     <w:p>
@@ -1874,7 +1547,7 @@
           <w:szCs w:val="20"/>
           <w:lang w:val="en-US"/>
         </w:rPr>
-        <w:t>0286331</w:t>
+        <w:t>1256194</w:t>
       </w:r>
       <w:r>
         <w:rPr>
@@ -1916,7 +1589,7 @@
           <w:szCs w:val="20"/>
           <w:lang w:val="en-US"/>
         </w:rPr>
-        <w:t>October 01, 2024</w:t>
+        <w:t>October 07, 2024</w:t>
       </w:r>
     </w:p>
     <w:p>
@@ -1947,25 +1620,7 @@
           <w:szCs w:val="20"/>
           <w:lang w:val="it-IT"/>
         </w:rPr>
-        <w:t>: BRANCARO\</w:t>
-      </w:r>
-      <w:proofErr w:type="spellStart"/>
-      <w:r>
-        <w:rPr>
-          <w:sz w:val="20"/>
-          <w:szCs w:val="20"/>
-          <w:lang w:val="it-IT"/>
-        </w:rPr>
-        <w:t>p.parrino</w:t>
-      </w:r>
-      <w:proofErr w:type="spellEnd"/>
-      <w:r>
-        <w:rPr>
-          <w:sz w:val="20"/>
-          <w:szCs w:val="20"/>
-          <w:lang w:val="it-IT"/>
-        </w:rPr>
-        <w:t xml:space="preserve"> </w:t>
+        <w:t xml:space="preserve">: BRANCARO\p.parrino </w:t>
       </w:r>
       <w:hyperlink r:id="rId13" w:history="1">
         <w:r>
@@ -2001,59 +1656,40 @@
           <w:szCs w:val="20"/>
           <w:lang w:val="en-US"/>
         </w:rPr>
-        <w:t xml:space="preserve">Improved and tested </w:t>
-      </w:r>
-      <w:proofErr w:type="spellStart"/>
-      <w:r>
-        <w:rPr>
-          <w:sz w:val="20"/>
-          <w:szCs w:val="20"/>
-          <w:lang w:val="en-US"/>
-        </w:rPr>
-        <w:t>ADCManager</w:t>
-      </w:r>
-      <w:proofErr w:type="spellEnd"/>
-      <w:r>
-        <w:rPr>
-          <w:sz w:val="20"/>
-          <w:szCs w:val="20"/>
-          <w:lang w:val="en-US"/>
-        </w:rPr>
-        <w:t xml:space="preserve"> module</w:t>
-      </w:r>
-    </w:p>
-    <w:p>
-      <w:pPr>
-        <w:rPr>
-          <w:sz w:val="20"/>
-          <w:szCs w:val="20"/>
-        </w:rPr>
-      </w:pPr>
-      <w:r>
-        <w:rPr>
-          <w:sz w:val="20"/>
-          <w:szCs w:val="20"/>
-          <w:lang w:val="en-US"/>
-        </w:rPr>
-        <w:t xml:space="preserve">- Improved </w:t>
-      </w:r>
-      <w:proofErr w:type="spellStart"/>
-      <w:r>
-        <w:rPr>
-          <w:sz w:val="20"/>
-          <w:szCs w:val="20"/>
-          <w:lang w:val="en-US"/>
-        </w:rPr>
-        <w:t>CANFeddback</w:t>
-      </w:r>
-      <w:proofErr w:type="spellEnd"/>
-      <w:r>
-        <w:rPr>
-          <w:sz w:val="20"/>
-          <w:szCs w:val="20"/>
-          <w:lang w:val="en-US"/>
-        </w:rPr>
-        <w:t xml:space="preserve"> module</w:t>
+        <w:t>Added calculation functions for all ADCs on Override + Logic Board</w:t>
+      </w:r>
+    </w:p>
+    <w:p>
+      <w:pPr>
+        <w:rPr>
+          <w:sz w:val="20"/>
+          <w:szCs w:val="20"/>
+          <w:lang w:val="en-US"/>
+        </w:rPr>
+      </w:pPr>
+      <w:r>
+        <w:rPr>
+          <w:sz w:val="20"/>
+          <w:szCs w:val="20"/>
+          <w:lang w:val="en-US"/>
+        </w:rPr>
+        <w:t>- Added Maintenance pins for manage hw heartbeat. (temporary in LED_OnBoard module)</w:t>
+      </w:r>
+    </w:p>
+    <w:p>
+      <w:pPr>
+        <w:rPr>
+          <w:sz w:val="20"/>
+          <w:szCs w:val="20"/>
+        </w:rPr>
+      </w:pPr>
+      <w:r>
+        <w:rPr>
+          <w:sz w:val="20"/>
+          <w:szCs w:val="20"/>
+          <w:lang w:val="en-US"/>
+        </w:rPr>
+        <w:t>- Added PEAKCAN LMU project for data CAN management</w:t>
       </w:r>
     </w:p>
     <w:p>
@@ -2067,7 +1703,11 @@
         <w:t>----------------------------------------------------------------------------------------------------------</w:t>
       </w:r>
     </w:p>
-    <w:p/>
+    <w:p>
+      <w:pPr>
+        <w:pStyle w:val="Titolo1"/>
+      </w:pPr>
+    </w:p>
     <w:p>
       <w:pPr>
         <w:pStyle w:val="Titolo1"/>
@@ -2118,7 +1758,7 @@
           <w:szCs w:val="20"/>
           <w:lang w:val="en-US"/>
         </w:rPr>
-        <w:t>13f2e7e</w:t>
+        <w:t>0286331</w:t>
       </w:r>
       <w:r>
         <w:rPr>
@@ -2160,7 +1800,7 @@
           <w:szCs w:val="20"/>
           <w:lang w:val="en-US"/>
         </w:rPr>
-        <w:t>September 27, 2024</w:t>
+        <w:t>October 01, 2024</w:t>
       </w:r>
     </w:p>
     <w:p>
@@ -2191,25 +1831,7 @@
           <w:szCs w:val="20"/>
           <w:lang w:val="it-IT"/>
         </w:rPr>
-        <w:t>: BRANCARO\</w:t>
-      </w:r>
-      <w:proofErr w:type="spellStart"/>
-      <w:r>
-        <w:rPr>
-          <w:sz w:val="20"/>
-          <w:szCs w:val="20"/>
-          <w:lang w:val="it-IT"/>
-        </w:rPr>
-        <w:t>p.parrino</w:t>
-      </w:r>
-      <w:proofErr w:type="spellEnd"/>
-      <w:r>
-        <w:rPr>
-          <w:sz w:val="20"/>
-          <w:szCs w:val="20"/>
-          <w:lang w:val="it-IT"/>
-        </w:rPr>
-        <w:t xml:space="preserve"> </w:t>
+        <w:t xml:space="preserve">: BRANCARO\p.parrino </w:t>
       </w:r>
       <w:hyperlink r:id="rId14" w:history="1">
         <w:r>
@@ -2237,162 +1859,31 @@
           <w:szCs w:val="20"/>
           <w:lang w:val="en-US"/>
         </w:rPr>
-        <w:t xml:space="preserve">- Implemented </w:t>
-      </w:r>
-      <w:proofErr w:type="spellStart"/>
-      <w:r>
-        <w:rPr>
-          <w:sz w:val="20"/>
-          <w:szCs w:val="20"/>
-          <w:lang w:val="en-US"/>
-        </w:rPr>
-        <w:t>ADCManager</w:t>
-      </w:r>
-      <w:proofErr w:type="spellEnd"/>
-      <w:r>
-        <w:rPr>
-          <w:sz w:val="20"/>
-          <w:szCs w:val="20"/>
-          <w:lang w:val="en-US"/>
-        </w:rPr>
-        <w:t xml:space="preserve"> module</w:t>
-      </w:r>
-    </w:p>
-    <w:p>
-      <w:pPr>
-        <w:rPr>
-          <w:sz w:val="20"/>
-          <w:szCs w:val="20"/>
-          <w:lang w:val="en-US"/>
-        </w:rPr>
-      </w:pPr>
-      <w:r>
-        <w:rPr>
-          <w:sz w:val="20"/>
-          <w:szCs w:val="20"/>
-          <w:lang w:val="en-US"/>
-        </w:rPr>
         <w:t xml:space="preserve">- </w:t>
       </w:r>
-      <w:proofErr w:type="spellStart"/>
-      <w:r>
-        <w:rPr>
-          <w:sz w:val="20"/>
-          <w:szCs w:val="20"/>
-          <w:lang w:val="en-US"/>
-        </w:rPr>
-        <w:t>Implemente</w:t>
-      </w:r>
-      <w:proofErr w:type="spellEnd"/>
-      <w:r>
-        <w:rPr>
-          <w:sz w:val="20"/>
-          <w:szCs w:val="20"/>
-          <w:lang w:val="en-US"/>
-        </w:rPr>
-        <w:t xml:space="preserve"> ADC module</w:t>
-      </w:r>
-    </w:p>
-    <w:p>
-      <w:pPr>
-        <w:rPr>
-          <w:sz w:val="20"/>
-          <w:szCs w:val="20"/>
-          <w:lang w:val="en-US"/>
-        </w:rPr>
-      </w:pPr>
-      <w:r>
-        <w:rPr>
-          <w:sz w:val="20"/>
-          <w:szCs w:val="20"/>
-          <w:lang w:val="en-US"/>
-        </w:rPr>
-        <w:t>- Implemented I2C module</w:t>
-      </w:r>
-    </w:p>
-    <w:p>
-      <w:pPr>
-        <w:rPr>
-          <w:sz w:val="20"/>
-          <w:szCs w:val="20"/>
-          <w:lang w:val="en-US"/>
-        </w:rPr>
-      </w:pPr>
-      <w:r>
-        <w:rPr>
-          <w:sz w:val="20"/>
-          <w:szCs w:val="20"/>
-          <w:lang w:val="en-US"/>
-        </w:rPr>
-        <w:t>- Implemented basic structure for MCP23017_IO_EXP module</w:t>
-      </w:r>
-    </w:p>
-    <w:p>
-      <w:pPr>
-        <w:rPr>
-          <w:sz w:val="20"/>
-          <w:szCs w:val="20"/>
-          <w:lang w:val="en-US"/>
-        </w:rPr>
-      </w:pPr>
-      <w:r>
-        <w:rPr>
-          <w:sz w:val="20"/>
-          <w:szCs w:val="20"/>
-          <w:lang w:val="en-US"/>
-        </w:rPr>
-        <w:t>- Implemented basic structure for PCA9685_IO_PWM module</w:t>
-      </w:r>
-    </w:p>
-    <w:p>
-      <w:pPr>
-        <w:rPr>
-          <w:sz w:val="20"/>
-          <w:szCs w:val="20"/>
-          <w:lang w:val="en-US"/>
-        </w:rPr>
-      </w:pPr>
-      <w:r>
-        <w:rPr>
-          <w:sz w:val="20"/>
-          <w:szCs w:val="20"/>
-          <w:lang w:val="en-US"/>
-        </w:rPr>
-        <w:t>- Implemented basic structure for ADS7128_ADC_EXP module</w:t>
-      </w:r>
-    </w:p>
-    <w:p>
-      <w:pPr>
-        <w:rPr>
-          <w:sz w:val="20"/>
-          <w:szCs w:val="20"/>
-        </w:rPr>
-      </w:pPr>
-      <w:r>
-        <w:rPr>
-          <w:sz w:val="20"/>
-          <w:szCs w:val="20"/>
-          <w:lang w:val="en-US"/>
-        </w:rPr>
-        <w:t xml:space="preserve">- Improved </w:t>
-      </w:r>
-      <w:proofErr w:type="spellStart"/>
-      <w:r>
-        <w:rPr>
-          <w:sz w:val="20"/>
-          <w:szCs w:val="20"/>
-          <w:lang w:val="en-US"/>
-        </w:rPr>
-        <w:t>CANFeedback</w:t>
-      </w:r>
-      <w:proofErr w:type="spellEnd"/>
-      <w:r>
-        <w:rPr>
-          <w:sz w:val="20"/>
-          <w:szCs w:val="20"/>
-          <w:lang w:val="en-US"/>
-        </w:rPr>
-        <w:t xml:space="preserve"> module</w:t>
+      <w:r>
+        <w:rPr>
+          <w:sz w:val="20"/>
+          <w:szCs w:val="20"/>
+          <w:lang w:val="en-US"/>
+        </w:rPr>
+        <w:t>Improved and tested ADCManager module</w:t>
+      </w:r>
+    </w:p>
+    <w:p>
+      <w:pPr>
+        <w:rPr>
+          <w:sz w:val="20"/>
+          <w:szCs w:val="20"/>
+        </w:rPr>
+      </w:pPr>
+      <w:r>
+        <w:rPr>
+          <w:sz w:val="20"/>
+          <w:szCs w:val="20"/>
+          <w:lang w:val="en-US"/>
+        </w:rPr>
+        <w:t>- Improved CANFeddback module</w:t>
       </w:r>
     </w:p>
     <w:p>
@@ -2458,7 +1949,7 @@
           <w:szCs w:val="20"/>
           <w:lang w:val="en-US"/>
         </w:rPr>
-        <w:t>cbeb507</w:t>
+        <w:t>13f2e7e</w:t>
       </w:r>
       <w:r>
         <w:rPr>
@@ -2500,7 +1991,7 @@
           <w:szCs w:val="20"/>
           <w:lang w:val="en-US"/>
         </w:rPr>
-        <w:t>September 25, 2024</w:t>
+        <w:t>September 27, 2024</w:t>
       </w:r>
     </w:p>
     <w:p>
@@ -2531,25 +2022,7 @@
           <w:szCs w:val="20"/>
           <w:lang w:val="it-IT"/>
         </w:rPr>
-        <w:t>: BRANCARO\</w:t>
-      </w:r>
-      <w:proofErr w:type="spellStart"/>
-      <w:r>
-        <w:rPr>
-          <w:sz w:val="20"/>
-          <w:szCs w:val="20"/>
-          <w:lang w:val="it-IT"/>
-        </w:rPr>
-        <w:t>p.parrino</w:t>
-      </w:r>
-      <w:proofErr w:type="spellEnd"/>
-      <w:r>
-        <w:rPr>
-          <w:sz w:val="20"/>
-          <w:szCs w:val="20"/>
-          <w:lang w:val="it-IT"/>
-        </w:rPr>
-        <w:t xml:space="preserve"> </w:t>
+        <w:t xml:space="preserve">: BRANCARO\p.parrino </w:t>
       </w:r>
       <w:hyperlink r:id="rId15" w:history="1">
         <w:r>
@@ -2568,92 +2041,117 @@
         <w:rPr>
           <w:sz w:val="20"/>
           <w:szCs w:val="20"/>
-        </w:rPr>
-      </w:pPr>
-      <w:r>
-        <w:rPr>
-          <w:sz w:val="20"/>
-          <w:szCs w:val="20"/>
-        </w:rPr>
-        <w:t xml:space="preserve">- Implemented </w:t>
-      </w:r>
-      <w:proofErr w:type="spellStart"/>
-      <w:r>
-        <w:rPr>
-          <w:sz w:val="20"/>
-          <w:szCs w:val="20"/>
-        </w:rPr>
-        <w:t>CANFeedback</w:t>
-      </w:r>
-      <w:proofErr w:type="spellEnd"/>
-      <w:r>
-        <w:rPr>
-          <w:sz w:val="20"/>
-          <w:szCs w:val="20"/>
-        </w:rPr>
-        <w:t xml:space="preserve"> module</w:t>
-      </w:r>
-    </w:p>
-    <w:p>
-      <w:pPr>
-        <w:rPr>
-          <w:sz w:val="20"/>
-          <w:szCs w:val="20"/>
-        </w:rPr>
-      </w:pPr>
-      <w:r>
-        <w:rPr>
-          <w:sz w:val="20"/>
-          <w:szCs w:val="20"/>
-        </w:rPr>
-        <w:t xml:space="preserve">- Moved CAN </w:t>
-      </w:r>
-      <w:proofErr w:type="spellStart"/>
-      <w:r>
-        <w:rPr>
-          <w:sz w:val="20"/>
-          <w:szCs w:val="20"/>
-        </w:rPr>
-        <w:t>HeartBeat</w:t>
-      </w:r>
-      <w:proofErr w:type="spellEnd"/>
-      <w:r>
-        <w:rPr>
-          <w:sz w:val="20"/>
-          <w:szCs w:val="20"/>
-        </w:rPr>
-        <w:t xml:space="preserve"> function in </w:t>
-      </w:r>
-      <w:proofErr w:type="spellStart"/>
-      <w:r>
-        <w:rPr>
-          <w:sz w:val="20"/>
-          <w:szCs w:val="20"/>
-        </w:rPr>
-        <w:t>CANFeedback</w:t>
-      </w:r>
-      <w:proofErr w:type="spellEnd"/>
-      <w:r>
-        <w:rPr>
-          <w:sz w:val="20"/>
-          <w:szCs w:val="20"/>
-        </w:rPr>
-        <w:t xml:space="preserve"> module</w:t>
-      </w:r>
-    </w:p>
-    <w:p>
-      <w:pPr>
-        <w:rPr>
-          <w:sz w:val="20"/>
-          <w:szCs w:val="20"/>
-        </w:rPr>
-      </w:pPr>
-      <w:r>
-        <w:rPr>
-          <w:sz w:val="20"/>
-          <w:szCs w:val="20"/>
-        </w:rPr>
-        <w:t>- Implemented I2C driver</w:t>
+          <w:lang w:val="en-US"/>
+        </w:rPr>
+      </w:pPr>
+      <w:r>
+        <w:rPr>
+          <w:sz w:val="20"/>
+          <w:szCs w:val="20"/>
+          <w:lang w:val="en-US"/>
+        </w:rPr>
+        <w:t>- Implemented ADCManager module</w:t>
+      </w:r>
+    </w:p>
+    <w:p>
+      <w:pPr>
+        <w:rPr>
+          <w:sz w:val="20"/>
+          <w:szCs w:val="20"/>
+          <w:lang w:val="en-US"/>
+        </w:rPr>
+      </w:pPr>
+      <w:r>
+        <w:rPr>
+          <w:sz w:val="20"/>
+          <w:szCs w:val="20"/>
+          <w:lang w:val="en-US"/>
+        </w:rPr>
+        <w:t>- Implemente ADC module</w:t>
+      </w:r>
+    </w:p>
+    <w:p>
+      <w:pPr>
+        <w:rPr>
+          <w:sz w:val="20"/>
+          <w:szCs w:val="20"/>
+          <w:lang w:val="en-US"/>
+        </w:rPr>
+      </w:pPr>
+      <w:r>
+        <w:rPr>
+          <w:sz w:val="20"/>
+          <w:szCs w:val="20"/>
+          <w:lang w:val="en-US"/>
+        </w:rPr>
+        <w:t>- Implemented I2C module</w:t>
+      </w:r>
+    </w:p>
+    <w:p>
+      <w:pPr>
+        <w:rPr>
+          <w:sz w:val="20"/>
+          <w:szCs w:val="20"/>
+          <w:lang w:val="en-US"/>
+        </w:rPr>
+      </w:pPr>
+      <w:r>
+        <w:rPr>
+          <w:sz w:val="20"/>
+          <w:szCs w:val="20"/>
+          <w:lang w:val="en-US"/>
+        </w:rPr>
+        <w:t>- Implemented basic structure for MCP23017_IO_EXP module</w:t>
+      </w:r>
+    </w:p>
+    <w:p>
+      <w:pPr>
+        <w:rPr>
+          <w:sz w:val="20"/>
+          <w:szCs w:val="20"/>
+          <w:lang w:val="en-US"/>
+        </w:rPr>
+      </w:pPr>
+      <w:r>
+        <w:rPr>
+          <w:sz w:val="20"/>
+          <w:szCs w:val="20"/>
+          <w:lang w:val="en-US"/>
+        </w:rPr>
+        <w:t>- Implemented basic structure for PCA9685_IO_PWM module</w:t>
+      </w:r>
+    </w:p>
+    <w:p>
+      <w:pPr>
+        <w:rPr>
+          <w:sz w:val="20"/>
+          <w:szCs w:val="20"/>
+          <w:lang w:val="en-US"/>
+        </w:rPr>
+      </w:pPr>
+      <w:r>
+        <w:rPr>
+          <w:sz w:val="20"/>
+          <w:szCs w:val="20"/>
+          <w:lang w:val="en-US"/>
+        </w:rPr>
+        <w:t>- Implemented basic structure for ADS7128_ADC_EXP module</w:t>
+      </w:r>
+    </w:p>
+    <w:p>
+      <w:pPr>
+        <w:rPr>
+          <w:sz w:val="20"/>
+          <w:szCs w:val="20"/>
+        </w:rPr>
+      </w:pPr>
+      <w:r>
+        <w:rPr>
+          <w:sz w:val="20"/>
+          <w:szCs w:val="20"/>
+          <w:lang w:val="en-US"/>
+        </w:rPr>
+        <w:t>- Improved CANFeedback module</w:t>
       </w:r>
     </w:p>
     <w:p>
@@ -2718,7 +2216,7 @@
           <w:szCs w:val="20"/>
           <w:lang w:val="en-US"/>
         </w:rPr>
-        <w:t>7e6e94a</w:t>
+        <w:t>cbeb507</w:t>
       </w:r>
       <w:r>
         <w:rPr>
@@ -2760,7 +2258,7 @@
           <w:szCs w:val="20"/>
           <w:lang w:val="en-US"/>
         </w:rPr>
-        <w:t>September 24, 2024</w:t>
+        <w:t>September 25, 2024</w:t>
       </w:r>
     </w:p>
     <w:p>
@@ -2791,123 +2289,77 @@
           <w:szCs w:val="20"/>
           <w:lang w:val="it-IT"/>
         </w:rPr>
-        <w:t>: BRANCARO\</w:t>
-      </w:r>
-      <w:proofErr w:type="spellStart"/>
-      <w:r>
-        <w:rPr>
-          <w:sz w:val="20"/>
-          <w:szCs w:val="20"/>
-          <w:lang w:val="it-IT"/>
-        </w:rPr>
-        <w:t>p.parrino</w:t>
-      </w:r>
-      <w:proofErr w:type="spellEnd"/>
-      <w:r>
-        <w:rPr>
-          <w:sz w:val="20"/>
-          <w:szCs w:val="20"/>
-          <w:lang w:val="it-IT"/>
-        </w:rPr>
-        <w:t xml:space="preserve"> &lt;p.parrino@brancaro.com&gt;</w:t>
-      </w:r>
-    </w:p>
-    <w:p>
-      <w:pPr>
-        <w:rPr>
-          <w:sz w:val="20"/>
-          <w:szCs w:val="20"/>
-        </w:rPr>
-      </w:pPr>
-      <w:r>
-        <w:rPr>
-          <w:sz w:val="20"/>
-          <w:szCs w:val="20"/>
-        </w:rPr>
-        <w:t>- Implemented CAN module</w:t>
-      </w:r>
-    </w:p>
-    <w:p>
-      <w:pPr>
-        <w:rPr>
-          <w:sz w:val="20"/>
-          <w:szCs w:val="20"/>
-        </w:rPr>
-      </w:pPr>
-      <w:r>
-        <w:rPr>
-          <w:sz w:val="20"/>
-          <w:szCs w:val="20"/>
-        </w:rPr>
-        <w:t xml:space="preserve">- Implemented CAN </w:t>
-      </w:r>
-      <w:proofErr w:type="spellStart"/>
-      <w:r>
-        <w:rPr>
-          <w:sz w:val="20"/>
-          <w:szCs w:val="20"/>
-        </w:rPr>
-        <w:t>RecvdMsgParser</w:t>
-      </w:r>
-      <w:proofErr w:type="spellEnd"/>
-      <w:r>
-        <w:rPr>
-          <w:sz w:val="20"/>
-          <w:szCs w:val="20"/>
-        </w:rPr>
-        <w:t xml:space="preserve"> module (with example test for Tx and Rx CAN messages)</w:t>
-      </w:r>
-    </w:p>
-    <w:p>
-      <w:pPr>
-        <w:rPr>
-          <w:sz w:val="20"/>
-          <w:szCs w:val="20"/>
-        </w:rPr>
-      </w:pPr>
-      <w:r>
-        <w:rPr>
-          <w:sz w:val="20"/>
-          <w:szCs w:val="20"/>
-        </w:rPr>
-        <w:t xml:space="preserve">- Improvements in </w:t>
-      </w:r>
-      <w:proofErr w:type="spellStart"/>
-      <w:r>
-        <w:rPr>
-          <w:sz w:val="20"/>
-          <w:szCs w:val="20"/>
-        </w:rPr>
-        <w:t>LED_OnBoard</w:t>
-      </w:r>
-      <w:proofErr w:type="spellEnd"/>
-      <w:r>
-        <w:rPr>
-          <w:sz w:val="20"/>
-          <w:szCs w:val="20"/>
-        </w:rPr>
-        <w:t xml:space="preserve"> module and Version module</w:t>
-      </w:r>
-    </w:p>
-    <w:p>
-      <w:pPr>
+        <w:t xml:space="preserve">: BRANCARO\p.parrino </w:t>
+      </w:r>
+      <w:hyperlink r:id="rId16" w:history="1">
+        <w:r>
+          <w:rPr>
+            <w:rStyle w:val="Collegamentoipertestuale"/>
+            <w:sz w:val="20"/>
+            <w:szCs w:val="20"/>
+            <w:lang w:val="it-IT"/>
+          </w:rPr>
+          <w:t>p.parrino@brancaro.com</w:t>
+        </w:r>
+      </w:hyperlink>
+    </w:p>
+    <w:p>
+      <w:pPr>
+        <w:rPr>
+          <w:sz w:val="20"/>
+          <w:szCs w:val="20"/>
+        </w:rPr>
+      </w:pPr>
+      <w:r>
+        <w:rPr>
+          <w:sz w:val="20"/>
+          <w:szCs w:val="20"/>
+        </w:rPr>
+        <w:t>- Implemented CANFeedback module</w:t>
+      </w:r>
+    </w:p>
+    <w:p>
+      <w:pPr>
+        <w:rPr>
+          <w:sz w:val="20"/>
+          <w:szCs w:val="20"/>
+        </w:rPr>
+      </w:pPr>
+      <w:r>
+        <w:rPr>
+          <w:sz w:val="20"/>
+          <w:szCs w:val="20"/>
+        </w:rPr>
+        <w:t>- Moved CAN HeartBeat function in CANFeedback module</w:t>
+      </w:r>
+    </w:p>
+    <w:p>
+      <w:pPr>
+        <w:rPr>
+          <w:sz w:val="20"/>
+          <w:szCs w:val="20"/>
+        </w:rPr>
+      </w:pPr>
+      <w:r>
+        <w:rPr>
+          <w:sz w:val="20"/>
+          <w:szCs w:val="20"/>
+        </w:rPr>
+        <w:t>- Implemented I2C driver</w:t>
+      </w:r>
+    </w:p>
+    <w:p>
+      <w:r>
         <w:rPr>
           <w:rFonts w:ascii="Verdana" w:hAnsi="Verdana"/>
           <w:color w:val="4C94D8" w:themeColor="text2" w:themeTint="80"/>
           <w:sz w:val="20"/>
           <w:szCs w:val="20"/>
         </w:rPr>
-      </w:pPr>
-      <w:r>
-        <w:rPr>
-          <w:rFonts w:ascii="Verdana" w:hAnsi="Verdana"/>
-          <w:color w:val="4C94D8" w:themeColor="text2" w:themeTint="80"/>
-          <w:sz w:val="20"/>
-          <w:szCs w:val="20"/>
-        </w:rPr>
         <w:t>----------------------------------------------------------------------------------------------------------</w:t>
       </w:r>
     </w:p>
+    <w:p/>
     <w:p>
       <w:pPr>
         <w:pStyle w:val="Titolo1"/>
@@ -2958,7 +2410,7 @@
           <w:szCs w:val="20"/>
           <w:lang w:val="en-US"/>
         </w:rPr>
-        <w:t>707e293</w:t>
+        <w:t>7e6e94a</w:t>
       </w:r>
       <w:r>
         <w:rPr>
@@ -3000,7 +2452,7 @@
           <w:szCs w:val="20"/>
           <w:lang w:val="en-US"/>
         </w:rPr>
-        <w:t>September 12, 2024</w:t>
+        <w:t>September 24, 2024</w:t>
       </w:r>
     </w:p>
     <w:p>
@@ -3031,103 +2483,52 @@
           <w:szCs w:val="20"/>
           <w:lang w:val="it-IT"/>
         </w:rPr>
-        <w:t>: BRANCARO\</w:t>
-      </w:r>
-      <w:proofErr w:type="spellStart"/>
-      <w:r>
-        <w:rPr>
-          <w:sz w:val="20"/>
-          <w:szCs w:val="20"/>
-          <w:lang w:val="it-IT"/>
-        </w:rPr>
-        <w:t>p.parrino</w:t>
-      </w:r>
-      <w:proofErr w:type="spellEnd"/>
-      <w:r>
-        <w:rPr>
-          <w:sz w:val="20"/>
-          <w:szCs w:val="20"/>
-          <w:lang w:val="it-IT"/>
-        </w:rPr>
-        <w:t xml:space="preserve"> &lt;p.parrino@brancaro.com&gt;</w:t>
-      </w:r>
-    </w:p>
-    <w:p>
-      <w:pPr>
-        <w:rPr>
-          <w:sz w:val="20"/>
-          <w:szCs w:val="20"/>
-        </w:rPr>
-      </w:pPr>
-      <w:r>
-        <w:rPr>
-          <w:sz w:val="20"/>
-          <w:szCs w:val="20"/>
-        </w:rPr>
-        <w:t>- Implemented Version module</w:t>
-      </w:r>
-    </w:p>
-    <w:p>
-      <w:pPr>
-        <w:rPr>
-          <w:sz w:val="20"/>
-          <w:szCs w:val="20"/>
-        </w:rPr>
-      </w:pPr>
-      <w:r>
-        <w:rPr>
-          <w:sz w:val="20"/>
-          <w:szCs w:val="20"/>
-        </w:rPr>
-        <w:t>- Updated .</w:t>
-      </w:r>
-      <w:proofErr w:type="spellStart"/>
-      <w:r>
-        <w:rPr>
-          <w:sz w:val="20"/>
-          <w:szCs w:val="20"/>
-        </w:rPr>
-        <w:t>gitignore</w:t>
-      </w:r>
-      <w:proofErr w:type="spellEnd"/>
-      <w:r>
-        <w:rPr>
-          <w:sz w:val="20"/>
-          <w:szCs w:val="20"/>
-        </w:rPr>
-        <w:t xml:space="preserve"> file: removed '</w:t>
-      </w:r>
-      <w:proofErr w:type="spellStart"/>
-      <w:r>
-        <w:rPr>
-          <w:sz w:val="20"/>
-          <w:szCs w:val="20"/>
-        </w:rPr>
-        <w:t>nbproject</w:t>
-      </w:r>
-      <w:proofErr w:type="spellEnd"/>
-      <w:r>
-        <w:rPr>
-          <w:sz w:val="20"/>
-          <w:szCs w:val="20"/>
-        </w:rPr>
-        <w:t>' and '</w:t>
-      </w:r>
-      <w:proofErr w:type="spellStart"/>
-      <w:r>
-        <w:rPr>
-          <w:sz w:val="20"/>
-          <w:szCs w:val="20"/>
-        </w:rPr>
-        <w:t>dist</w:t>
-      </w:r>
-      <w:proofErr w:type="spellEnd"/>
-      <w:r>
-        <w:rPr>
-          <w:sz w:val="20"/>
-          <w:szCs w:val="20"/>
-        </w:rPr>
-        <w:t>' folders</w:t>
+        <w:t>: BRANCARO\p.parrino &lt;p.parrino@brancaro.com&gt;</w:t>
+      </w:r>
+    </w:p>
+    <w:p>
+      <w:pPr>
+        <w:rPr>
+          <w:sz w:val="20"/>
+          <w:szCs w:val="20"/>
+        </w:rPr>
+      </w:pPr>
+      <w:r>
+        <w:rPr>
+          <w:sz w:val="20"/>
+          <w:szCs w:val="20"/>
+        </w:rPr>
+        <w:t>- Implemented CAN module</w:t>
+      </w:r>
+    </w:p>
+    <w:p>
+      <w:pPr>
+        <w:rPr>
+          <w:sz w:val="20"/>
+          <w:szCs w:val="20"/>
+        </w:rPr>
+      </w:pPr>
+      <w:r>
+        <w:rPr>
+          <w:sz w:val="20"/>
+          <w:szCs w:val="20"/>
+        </w:rPr>
+        <w:t>- Implemented CAN RecvdMsgParser module (with example test for Tx and Rx CAN messages)</w:t>
+      </w:r>
+    </w:p>
+    <w:p>
+      <w:pPr>
+        <w:rPr>
+          <w:sz w:val="20"/>
+          <w:szCs w:val="20"/>
+        </w:rPr>
+      </w:pPr>
+      <w:r>
+        <w:rPr>
+          <w:sz w:val="20"/>
+          <w:szCs w:val="20"/>
+        </w:rPr>
+        <w:t>- Improvements in LED_OnBoard module and Version module</w:t>
       </w:r>
     </w:p>
     <w:p>
@@ -3199,7 +2600,7 @@
           <w:szCs w:val="20"/>
           <w:lang w:val="en-US"/>
         </w:rPr>
-        <w:t>d473c92</w:t>
+        <w:t>707e293</w:t>
       </w:r>
       <w:r>
         <w:rPr>
@@ -3233,7 +2634,15 @@
           <w:szCs w:val="20"/>
           <w:lang w:val="en-US"/>
         </w:rPr>
-        <w:t>: September 11, 2024</w:t>
+        <w:t xml:space="preserve">: </w:t>
+      </w:r>
+      <w:r>
+        <w:rPr>
+          <w:sz w:val="20"/>
+          <w:szCs w:val="20"/>
+          <w:lang w:val="en-US"/>
+        </w:rPr>
+        <w:t>September 12, 2024</w:t>
       </w:r>
     </w:p>
     <w:p>
@@ -3256,6 +2665,7 @@
           <w:szCs w:val="20"/>
           <w:lang w:val="it-IT"/>
         </w:rPr>
+        <w:lastRenderedPageBreak/>
         <w:t>Author</w:t>
       </w:r>
       <w:r>
@@ -3264,133 +2674,37 @@
           <w:szCs w:val="20"/>
           <w:lang w:val="it-IT"/>
         </w:rPr>
-        <w:t>: BRANCARO\</w:t>
-      </w:r>
-      <w:proofErr w:type="spellStart"/>
-      <w:r>
-        <w:rPr>
-          <w:sz w:val="20"/>
-          <w:szCs w:val="20"/>
-          <w:lang w:val="it-IT"/>
-        </w:rPr>
-        <w:t>p.parrino</w:t>
-      </w:r>
-      <w:proofErr w:type="spellEnd"/>
-      <w:r>
-        <w:rPr>
-          <w:sz w:val="20"/>
-          <w:szCs w:val="20"/>
-          <w:lang w:val="it-IT"/>
-        </w:rPr>
-        <w:t xml:space="preserve"> &lt;p.parrino@brancaro.com&gt;</w:t>
-      </w:r>
-    </w:p>
-    <w:p>
-      <w:pPr>
-        <w:rPr>
-          <w:sz w:val="20"/>
-          <w:szCs w:val="20"/>
-        </w:rPr>
-      </w:pPr>
-      <w:r>
-        <w:rPr>
-          <w:sz w:val="20"/>
-          <w:szCs w:val="20"/>
-        </w:rPr>
-        <w:t xml:space="preserve">- </w:t>
-      </w:r>
-      <w:r>
-        <w:rPr>
-          <w:sz w:val="20"/>
-          <w:szCs w:val="20"/>
-        </w:rPr>
-        <w:t xml:space="preserve">Implemented module </w:t>
-      </w:r>
-      <w:proofErr w:type="spellStart"/>
-      <w:r>
-        <w:rPr>
-          <w:sz w:val="20"/>
-          <w:szCs w:val="20"/>
-        </w:rPr>
-        <w:t>App_Main</w:t>
-      </w:r>
-      <w:proofErr w:type="spellEnd"/>
-      <w:r>
-        <w:rPr>
-          <w:sz w:val="20"/>
-          <w:szCs w:val="20"/>
-        </w:rPr>
-        <w:t xml:space="preserve"> to manage the project scheduler</w:t>
-      </w:r>
-    </w:p>
-    <w:p>
-      <w:pPr>
-        <w:rPr>
-          <w:sz w:val="20"/>
-          <w:szCs w:val="20"/>
-        </w:rPr>
-      </w:pPr>
-      <w:r>
-        <w:rPr>
-          <w:sz w:val="20"/>
-          <w:szCs w:val="20"/>
-        </w:rPr>
-        <w:t>- Implemented module Timers to have timers functionalities</w:t>
-      </w:r>
-    </w:p>
-    <w:p>
-      <w:pPr>
-        <w:rPr>
-          <w:sz w:val="20"/>
-          <w:szCs w:val="20"/>
-        </w:rPr>
-      </w:pPr>
-      <w:r>
-        <w:rPr>
-          <w:sz w:val="20"/>
-          <w:szCs w:val="20"/>
-        </w:rPr>
-        <w:t xml:space="preserve">- Implemented module LED On Board to manage on board </w:t>
-      </w:r>
-      <w:proofErr w:type="spellStart"/>
-      <w:r>
-        <w:rPr>
-          <w:sz w:val="20"/>
-          <w:szCs w:val="20"/>
-        </w:rPr>
-        <w:t>leds</w:t>
-      </w:r>
-      <w:proofErr w:type="spellEnd"/>
-    </w:p>
-    <w:p>
-      <w:pPr>
-        <w:rPr>
-          <w:sz w:val="20"/>
-          <w:szCs w:val="20"/>
-        </w:rPr>
-      </w:pPr>
-      <w:r>
-        <w:rPr>
-          <w:sz w:val="20"/>
-          <w:szCs w:val="20"/>
-        </w:rPr>
-        <w:t xml:space="preserve">- Implemented </w:t>
-      </w:r>
-      <w:proofErr w:type="spellStart"/>
-      <w:r>
-        <w:rPr>
-          <w:sz w:val="20"/>
-          <w:szCs w:val="20"/>
-        </w:rPr>
-        <w:t>hearbeat</w:t>
-      </w:r>
-      <w:proofErr w:type="spellEnd"/>
-      <w:r>
-        <w:rPr>
-          <w:sz w:val="20"/>
-          <w:szCs w:val="20"/>
-        </w:rPr>
-        <w:t xml:space="preserve"> for On Board Green LED- Added LMU ChangeLog.docx file</w:t>
+        <w:t>: BRANCARO\p.parrino &lt;p.parrino@brancaro.com&gt;</w:t>
+      </w:r>
+    </w:p>
+    <w:p>
+      <w:pPr>
+        <w:rPr>
+          <w:sz w:val="20"/>
+          <w:szCs w:val="20"/>
+        </w:rPr>
+      </w:pPr>
+      <w:r>
+        <w:rPr>
+          <w:sz w:val="20"/>
+          <w:szCs w:val="20"/>
+        </w:rPr>
+        <w:t>- Implemented Version module</w:t>
+      </w:r>
+    </w:p>
+    <w:p>
+      <w:pPr>
+        <w:rPr>
+          <w:sz w:val="20"/>
+          <w:szCs w:val="20"/>
+        </w:rPr>
+      </w:pPr>
+      <w:r>
+        <w:rPr>
+          <w:sz w:val="20"/>
+          <w:szCs w:val="20"/>
+        </w:rPr>
+        <w:t>- Updated .gitignore file: removed 'nbproject' and 'dist' folders</w:t>
       </w:r>
     </w:p>
     <w:p>
@@ -3404,61 +2718,11 @@
       </w:pPr>
       <w:r>
         <w:rPr>
-          <w:sz w:val="20"/>
-          <w:szCs w:val="20"/>
-        </w:rPr>
-        <w:t>- Modified .</w:t>
-      </w:r>
-      <w:proofErr w:type="spellStart"/>
-      <w:r>
-        <w:rPr>
-          <w:sz w:val="20"/>
-          <w:szCs w:val="20"/>
-        </w:rPr>
-        <w:t>gitignore</w:t>
-      </w:r>
-      <w:proofErr w:type="spellEnd"/>
-      <w:r>
-        <w:rPr>
-          <w:sz w:val="20"/>
-          <w:szCs w:val="20"/>
-        </w:rPr>
-        <w:t xml:space="preserve"> file to remove from backup .</w:t>
-      </w:r>
-      <w:proofErr w:type="spellStart"/>
-      <w:r>
-        <w:rPr>
-          <w:sz w:val="20"/>
-          <w:szCs w:val="20"/>
-        </w:rPr>
-        <w:t>generated_files</w:t>
-      </w:r>
-      <w:proofErr w:type="spellEnd"/>
-      <w:r>
-        <w:rPr>
-          <w:sz w:val="20"/>
-          <w:szCs w:val="20"/>
-        </w:rPr>
-        <w:t xml:space="preserve"> folder</w:t>
-      </w:r>
-    </w:p>
-    <w:p>
-      <w:pPr>
-        <w:rPr>
           <w:rFonts w:ascii="Verdana" w:hAnsi="Verdana"/>
           <w:color w:val="4C94D8" w:themeColor="text2" w:themeTint="80"/>
           <w:sz w:val="20"/>
           <w:szCs w:val="20"/>
         </w:rPr>
-      </w:pPr>
-      <w:r>
-        <w:rPr>
-          <w:rFonts w:ascii="Verdana" w:hAnsi="Verdana"/>
-          <w:color w:val="4C94D8" w:themeColor="text2" w:themeTint="80"/>
-          <w:sz w:val="20"/>
-          <w:szCs w:val="20"/>
-        </w:rPr>
-        <w:lastRenderedPageBreak/>
         <w:t>----------------------------------------------------------------------------------------------------------</w:t>
       </w:r>
     </w:p>
@@ -3504,7 +2768,23 @@
           <w:szCs w:val="20"/>
           <w:lang w:val="en-US"/>
         </w:rPr>
-        <w:t>[0fd5e53]</w:t>
+        <w:t>[</w:t>
+      </w:r>
+      <w:r>
+        <w:rPr>
+          <w:sz w:val="20"/>
+          <w:szCs w:val="20"/>
+          <w:lang w:val="en-US"/>
+        </w:rPr>
+        <w:t>d473c92</w:t>
+      </w:r>
+      <w:r>
+        <w:rPr>
+          <w:sz w:val="20"/>
+          <w:szCs w:val="20"/>
+          <w:lang w:val="en-US"/>
+        </w:rPr>
+        <w:t>]</w:t>
       </w:r>
       <w:r>
         <w:rPr>
@@ -3530,7 +2810,7 @@
           <w:szCs w:val="20"/>
           <w:lang w:val="en-US"/>
         </w:rPr>
-        <w:t>: September 9, 2024</w:t>
+        <w:t>: September 11, 2024</w:t>
       </w:r>
     </w:p>
     <w:p>
@@ -3561,25 +2841,212 @@
           <w:szCs w:val="20"/>
           <w:lang w:val="it-IT"/>
         </w:rPr>
-        <w:t>: BRANCARO\</w:t>
-      </w:r>
-      <w:proofErr w:type="spellStart"/>
-      <w:r>
-        <w:rPr>
-          <w:sz w:val="20"/>
-          <w:szCs w:val="20"/>
-          <w:lang w:val="it-IT"/>
-        </w:rPr>
-        <w:t>p.parrino</w:t>
-      </w:r>
-      <w:proofErr w:type="spellEnd"/>
-      <w:r>
-        <w:rPr>
-          <w:sz w:val="20"/>
-          <w:szCs w:val="20"/>
-          <w:lang w:val="it-IT"/>
-        </w:rPr>
-        <w:t xml:space="preserve"> &lt;p.parrino@brancaro.com&gt;</w:t>
+        <w:t>: BRANCARO\p.parrino &lt;p.parrino@brancaro.com&gt;</w:t>
+      </w:r>
+    </w:p>
+    <w:p>
+      <w:pPr>
+        <w:rPr>
+          <w:sz w:val="20"/>
+          <w:szCs w:val="20"/>
+        </w:rPr>
+      </w:pPr>
+      <w:r>
+        <w:rPr>
+          <w:sz w:val="20"/>
+          <w:szCs w:val="20"/>
+        </w:rPr>
+        <w:t xml:space="preserve">- </w:t>
+      </w:r>
+      <w:r>
+        <w:rPr>
+          <w:sz w:val="20"/>
+          <w:szCs w:val="20"/>
+        </w:rPr>
+        <w:t>Implemented module App_Main to manage the project scheduler</w:t>
+      </w:r>
+    </w:p>
+    <w:p>
+      <w:pPr>
+        <w:rPr>
+          <w:sz w:val="20"/>
+          <w:szCs w:val="20"/>
+        </w:rPr>
+      </w:pPr>
+      <w:r>
+        <w:rPr>
+          <w:sz w:val="20"/>
+          <w:szCs w:val="20"/>
+        </w:rPr>
+        <w:t>- Implemented module Timers to have timers functionalities</w:t>
+      </w:r>
+    </w:p>
+    <w:p>
+      <w:pPr>
+        <w:rPr>
+          <w:sz w:val="20"/>
+          <w:szCs w:val="20"/>
+        </w:rPr>
+      </w:pPr>
+      <w:r>
+        <w:rPr>
+          <w:sz w:val="20"/>
+          <w:szCs w:val="20"/>
+        </w:rPr>
+        <w:t>- Implemented module LED On Board to manage on board leds</w:t>
+      </w:r>
+    </w:p>
+    <w:p>
+      <w:pPr>
+        <w:rPr>
+          <w:sz w:val="20"/>
+          <w:szCs w:val="20"/>
+        </w:rPr>
+      </w:pPr>
+      <w:r>
+        <w:rPr>
+          <w:sz w:val="20"/>
+          <w:szCs w:val="20"/>
+        </w:rPr>
+        <w:t>- Implemented hearbeat for On Board Green LED- Added LMU ChangeLog.docx file</w:t>
+      </w:r>
+    </w:p>
+    <w:p>
+      <w:pPr>
+        <w:rPr>
+          <w:rFonts w:ascii="Verdana" w:hAnsi="Verdana"/>
+          <w:color w:val="4C94D8" w:themeColor="text2" w:themeTint="80"/>
+          <w:sz w:val="20"/>
+          <w:szCs w:val="20"/>
+        </w:rPr>
+      </w:pPr>
+      <w:r>
+        <w:rPr>
+          <w:sz w:val="20"/>
+          <w:szCs w:val="20"/>
+        </w:rPr>
+        <w:t>- Modified .gitignore file to remove from backup .generated_files folder</w:t>
+      </w:r>
+    </w:p>
+    <w:p>
+      <w:pPr>
+        <w:rPr>
+          <w:rFonts w:ascii="Verdana" w:hAnsi="Verdana"/>
+          <w:color w:val="4C94D8" w:themeColor="text2" w:themeTint="80"/>
+          <w:sz w:val="20"/>
+          <w:szCs w:val="20"/>
+        </w:rPr>
+      </w:pPr>
+      <w:r>
+        <w:rPr>
+          <w:rFonts w:ascii="Verdana" w:hAnsi="Verdana"/>
+          <w:color w:val="4C94D8" w:themeColor="text2" w:themeTint="80"/>
+          <w:sz w:val="20"/>
+          <w:szCs w:val="20"/>
+        </w:rPr>
+        <w:t>----------------------------------------------------------------------------------------------------------</w:t>
+      </w:r>
+    </w:p>
+    <w:p>
+      <w:pPr>
+        <w:pStyle w:val="Titolo1"/>
+      </w:pPr>
+      <w:r>
+        <w:t>Release 0.0.1</w:t>
+      </w:r>
+    </w:p>
+    <w:p>
+      <w:pPr>
+        <w:tabs>
+          <w:tab w:val="left" w:pos="0"/>
+          <w:tab w:val="left" w:pos="3402"/>
+        </w:tabs>
+        <w:rPr>
+          <w:sz w:val="20"/>
+          <w:szCs w:val="20"/>
+          <w:lang w:val="en-US"/>
+        </w:rPr>
+      </w:pPr>
+      <w:r>
+        <w:rPr>
+          <w:b/>
+          <w:bCs/>
+          <w:sz w:val="20"/>
+          <w:szCs w:val="20"/>
+        </w:rPr>
+        <w:t>GIT Commit</w:t>
+      </w:r>
+      <w:r>
+        <w:rPr>
+          <w:sz w:val="20"/>
+          <w:szCs w:val="20"/>
+        </w:rPr>
+        <w:t xml:space="preserve">: </w:t>
+      </w:r>
+      <w:r>
+        <w:rPr>
+          <w:sz w:val="20"/>
+          <w:szCs w:val="20"/>
+          <w:lang w:val="en-US"/>
+        </w:rPr>
+        <w:t>[0fd5e53]</w:t>
+      </w:r>
+      <w:r>
+        <w:rPr>
+          <w:sz w:val="20"/>
+          <w:szCs w:val="20"/>
+          <w:lang w:val="en-US"/>
+        </w:rPr>
+        <w:tab/>
+      </w:r>
+      <w:r>
+        <w:rPr>
+          <w:b/>
+          <w:bCs/>
+          <w:sz w:val="20"/>
+          <w:szCs w:val="20"/>
+          <w:lang w:val="en-US"/>
+        </w:rPr>
+        <w:t>Date</w:t>
+      </w:r>
+      <w:r>
+        <w:rPr>
+          <w:sz w:val="20"/>
+          <w:szCs w:val="20"/>
+          <w:lang w:val="en-US"/>
+        </w:rPr>
+        <w:t>: September 9, 2024</w:t>
+      </w:r>
+    </w:p>
+    <w:p>
+      <w:pPr>
+        <w:tabs>
+          <w:tab w:val="left" w:pos="0"/>
+          <w:tab w:val="left" w:pos="3402"/>
+        </w:tabs>
+        <w:rPr>
+          <w:sz w:val="20"/>
+          <w:szCs w:val="20"/>
+          <w:lang w:val="it-IT"/>
+        </w:rPr>
+      </w:pPr>
+      <w:r>
+        <w:rPr>
+          <w:b/>
+          <w:bCs/>
+          <w:sz w:val="20"/>
+          <w:szCs w:val="20"/>
+          <w:lang w:val="it-IT"/>
+        </w:rPr>
+        <w:t>Author</w:t>
+      </w:r>
+      <w:r>
+        <w:rPr>
+          <w:sz w:val="20"/>
+          <w:szCs w:val="20"/>
+          <w:lang w:val="it-IT"/>
+        </w:rPr>
+        <w:t>: BRANCARO\p.parrino &lt;p.parrino@brancaro.com&gt;</w:t>
       </w:r>
     </w:p>
     <w:p>
@@ -3701,36 +3168,8 @@
           <w:lang w:val="en-US"/>
         </w:rPr>
         <w:tab/>
-        <w:t xml:space="preserve">Set UART1 to Baud Rate:115200, </w:t>
-      </w:r>
-      <w:proofErr w:type="spellStart"/>
-      <w:r>
-        <w:rPr>
-          <w:sz w:val="20"/>
-          <w:szCs w:val="20"/>
-          <w:lang w:val="en-US"/>
-        </w:rPr>
-        <w:t>Parity:None</w:t>
-      </w:r>
-      <w:proofErr w:type="spellEnd"/>
-      <w:r>
-        <w:rPr>
-          <w:sz w:val="20"/>
-          <w:szCs w:val="20"/>
-          <w:lang w:val="en-US"/>
-        </w:rPr>
-        <w:t xml:space="preserve">, Data Bits:8, Stop Bits:1, Parity </w:t>
-      </w:r>
-      <w:proofErr w:type="spellStart"/>
-      <w:r>
-        <w:rPr>
-          <w:sz w:val="20"/>
-          <w:szCs w:val="20"/>
-          <w:lang w:val="en-US"/>
-        </w:rPr>
-        <w:t>Error:None</w:t>
-      </w:r>
-      <w:proofErr w:type="spellEnd"/>
+        <w:t>Set UART1 to Baud Rate:115200, Parity:None, Data Bits:8, Stop Bits:1, Parity Error:None</w:t>
+      </w:r>
     </w:p>
     <w:sectPr>
       <w:pgSz w:w="11906" w:h="16838"/>

</xml_diff>

<commit_message>
- Set Interrupt priority - Removed CAN feedback of ADCManager acquisitions
</commit_message>
<xml_diff>
--- a/LMU.X/LMU ChangeLog.docx
+++ b/LMU.X/LMU ChangeLog.docx
@@ -88,7 +88,6 @@
         <w:rPr>
           <w:sz w:val="20"/>
           <w:szCs w:val="20"/>
-          <w:lang w:val="it-IT"/>
         </w:rPr>
       </w:pPr>
       <w:r>
@@ -97,7 +96,6 @@
           <w:bCs/>
           <w:sz w:val="20"/>
           <w:szCs w:val="20"/>
-          <w:lang w:val="it-IT"/>
         </w:rPr>
         <w:t>Author</w:t>
       </w:r>
@@ -105,9 +103,24 @@
         <w:rPr>
           <w:sz w:val="20"/>
           <w:szCs w:val="20"/>
-          <w:lang w:val="it-IT"/>
-        </w:rPr>
-        <w:t xml:space="preserve">: BRANCARO\p.parrino </w:t>
+        </w:rPr>
+        <w:t>: BRANCARO\</w:t>
+      </w:r>
+      <w:proofErr w:type="spellStart"/>
+      <w:r>
+        <w:rPr>
+          <w:sz w:val="20"/>
+          <w:szCs w:val="20"/>
+        </w:rPr>
+        <w:t>p.parrino</w:t>
+      </w:r>
+      <w:proofErr w:type="spellEnd"/>
+      <w:r>
+        <w:rPr>
+          <w:sz w:val="20"/>
+          <w:szCs w:val="20"/>
+        </w:rPr>
+        <w:t xml:space="preserve"> </w:t>
       </w:r>
       <w:hyperlink r:id="rId5" w:history="1">
         <w:r>
@@ -115,7 +128,6 @@
             <w:rStyle w:val="Collegamentoipertestuale"/>
             <w:sz w:val="20"/>
             <w:szCs w:val="20"/>
-            <w:lang w:val="it-IT"/>
           </w:rPr>
           <w:t>p.parrino@brancaro.com</w:t>
         </w:r>
@@ -200,8 +212,9 @@
         <w:rPr>
           <w:sz w:val="20"/>
           <w:szCs w:val="20"/>
-        </w:rPr>
-        <w:t>e4e081d</w:t>
+          <w:lang w:val="en-US"/>
+        </w:rPr>
+        <w:t>a7eddbf</w:t>
       </w:r>
       <w:r>
         <w:rPr>
@@ -238,7 +251,7 @@
           <w:sz w:val="20"/>
           <w:szCs w:val="20"/>
         </w:rPr>
-        <w:t>November 22, 2024</w:t>
+        <w:t>November 26, 2024</w:t>
       </w:r>
     </w:p>
     <w:p>
@@ -269,7 +282,25 @@
           <w:szCs w:val="20"/>
           <w:lang w:val="it-IT"/>
         </w:rPr>
-        <w:t xml:space="preserve">: BRANCARO\p.parrino </w:t>
+        <w:t>: BRANCARO\</w:t>
+      </w:r>
+      <w:proofErr w:type="spellStart"/>
+      <w:r>
+        <w:rPr>
+          <w:sz w:val="20"/>
+          <w:szCs w:val="20"/>
+          <w:lang w:val="it-IT"/>
+        </w:rPr>
+        <w:t>p.parrino</w:t>
+      </w:r>
+      <w:proofErr w:type="spellEnd"/>
+      <w:r>
+        <w:rPr>
+          <w:sz w:val="20"/>
+          <w:szCs w:val="20"/>
+          <w:lang w:val="it-IT"/>
+        </w:rPr>
+        <w:t xml:space="preserve"> </w:t>
       </w:r>
       <w:hyperlink r:id="rId6" w:history="1">
         <w:r>
@@ -288,23 +319,93 @@
         <w:rPr>
           <w:sz w:val="20"/>
           <w:szCs w:val="20"/>
-        </w:rPr>
-      </w:pPr>
-      <w:r>
-        <w:rPr>
-          <w:sz w:val="20"/>
-          <w:szCs w:val="20"/>
-          <w:lang w:val="en-US"/>
-        </w:rPr>
-        <w:t xml:space="preserve">- </w:t>
-      </w:r>
-      <w:r>
-        <w:rPr>
-          <w:sz w:val="20"/>
-          <w:szCs w:val="20"/>
-          <w:lang w:val="en-US"/>
-        </w:rPr>
-        <w:t xml:space="preserve"> Implemented and tested ADS1728 ADC Expander module</w:t>
+          <w:lang w:val="en-US"/>
+        </w:rPr>
+      </w:pPr>
+      <w:r>
+        <w:rPr>
+          <w:sz w:val="20"/>
+          <w:szCs w:val="20"/>
+          <w:lang w:val="en-US"/>
+        </w:rPr>
+        <w:t xml:space="preserve">- Implemented Reset </w:t>
+      </w:r>
+      <w:proofErr w:type="gramStart"/>
+      <w:r>
+        <w:rPr>
+          <w:sz w:val="20"/>
+          <w:szCs w:val="20"/>
+          <w:lang w:val="en-US"/>
+        </w:rPr>
+        <w:t xml:space="preserve">and  </w:t>
+      </w:r>
+      <w:proofErr w:type="spellStart"/>
+      <w:r>
+        <w:rPr>
+          <w:sz w:val="20"/>
+          <w:szCs w:val="20"/>
+          <w:lang w:val="en-US"/>
+        </w:rPr>
+        <w:t>SelfTest</w:t>
+      </w:r>
+      <w:proofErr w:type="spellEnd"/>
+      <w:proofErr w:type="gramEnd"/>
+      <w:r>
+        <w:rPr>
+          <w:sz w:val="20"/>
+          <w:szCs w:val="20"/>
+          <w:lang w:val="en-US"/>
+        </w:rPr>
+        <w:t xml:space="preserve"> module (WIP)</w:t>
+      </w:r>
+    </w:p>
+    <w:p>
+      <w:pPr>
+        <w:rPr>
+          <w:sz w:val="20"/>
+          <w:szCs w:val="20"/>
+          <w:lang w:val="en-US"/>
+        </w:rPr>
+      </w:pPr>
+      <w:r>
+        <w:rPr>
+          <w:sz w:val="20"/>
+          <w:szCs w:val="20"/>
+          <w:lang w:val="en-US"/>
+        </w:rPr>
+        <w:t>- Implemented all Pin declaration for I/O Expander, PWM Expander and ADC Expander</w:t>
+      </w:r>
+    </w:p>
+    <w:p>
+      <w:pPr>
+        <w:rPr>
+          <w:sz w:val="20"/>
+          <w:szCs w:val="20"/>
+        </w:rPr>
+      </w:pPr>
+      <w:r>
+        <w:rPr>
+          <w:sz w:val="20"/>
+          <w:szCs w:val="20"/>
+          <w:lang w:val="en-US"/>
+        </w:rPr>
+        <w:t>- Implemented Response to Command and Request functions in CAN Received Messages Parser module (WIP)</w:t>
+      </w:r>
+      <w:r>
+        <w:rPr>
+          <w:sz w:val="20"/>
+          <w:szCs w:val="20"/>
+          <w:lang w:val="en-US"/>
+        </w:rPr>
+        <w:t xml:space="preserve"> </w:t>
+      </w:r>
+      <w:r>
+        <w:rPr>
+          <w:sz w:val="20"/>
+          <w:szCs w:val="20"/>
+          <w:lang w:val="en-US"/>
+        </w:rPr>
+        <w:t xml:space="preserve"> </w:t>
       </w:r>
     </w:p>
     <w:p>
@@ -340,7 +441,6 @@
         <w:rPr>
           <w:sz w:val="20"/>
           <w:szCs w:val="20"/>
-          <w:lang w:val="en-US"/>
         </w:rPr>
       </w:pPr>
       <w:r>
@@ -357,29 +457,19 @@
           <w:sz w:val="20"/>
           <w:szCs w:val="20"/>
         </w:rPr>
-        <w:t xml:space="preserve">: </w:t>
-      </w:r>
-      <w:r>
-        <w:rPr>
-          <w:sz w:val="20"/>
-          <w:szCs w:val="20"/>
-          <w:lang w:val="en-US"/>
-        </w:rPr>
-        <w:t>[</w:t>
-      </w:r>
-      <w:r>
-        <w:rPr>
-          <w:sz w:val="20"/>
-          <w:szCs w:val="20"/>
-          <w:lang w:val="en-US"/>
-        </w:rPr>
-        <w:t>9615a8d</w:t>
-      </w:r>
-      <w:r>
-        <w:rPr>
-          <w:sz w:val="20"/>
-          <w:szCs w:val="20"/>
-          <w:lang w:val="en-US"/>
+        <w:t>: [</w:t>
+      </w:r>
+      <w:r>
+        <w:rPr>
+          <w:sz w:val="20"/>
+          <w:szCs w:val="20"/>
+        </w:rPr>
+        <w:t>e4e081d</w:t>
+      </w:r>
+      <w:r>
+        <w:rPr>
+          <w:sz w:val="20"/>
+          <w:szCs w:val="20"/>
         </w:rPr>
         <w:t>]</w:t>
       </w:r>
@@ -387,7 +477,6 @@
         <w:rPr>
           <w:sz w:val="20"/>
           <w:szCs w:val="20"/>
-          <w:lang w:val="en-US"/>
         </w:rPr>
         <w:tab/>
       </w:r>
@@ -397,7 +486,6 @@
           <w:bCs/>
           <w:sz w:val="20"/>
           <w:szCs w:val="20"/>
-          <w:lang w:val="en-US"/>
         </w:rPr>
         <w:t>Date</w:t>
       </w:r>
@@ -405,7 +493,6 @@
         <w:rPr>
           <w:sz w:val="20"/>
           <w:szCs w:val="20"/>
-          <w:lang w:val="en-US"/>
         </w:rPr>
         <w:t xml:space="preserve">: </w:t>
       </w:r>
@@ -413,9 +500,8 @@
         <w:rPr>
           <w:sz w:val="20"/>
           <w:szCs w:val="20"/>
-          <w:lang w:val="en-US"/>
-        </w:rPr>
-        <w:t>November 12, 2024</w:t>
+        </w:rPr>
+        <w:t>November 22, 2024</w:t>
       </w:r>
     </w:p>
     <w:p>
@@ -446,7 +532,25 @@
           <w:szCs w:val="20"/>
           <w:lang w:val="it-IT"/>
         </w:rPr>
-        <w:t xml:space="preserve">: BRANCARO\p.parrino </w:t>
+        <w:t>: BRANCARO\</w:t>
+      </w:r>
+      <w:proofErr w:type="spellStart"/>
+      <w:r>
+        <w:rPr>
+          <w:sz w:val="20"/>
+          <w:szCs w:val="20"/>
+          <w:lang w:val="it-IT"/>
+        </w:rPr>
+        <w:t>p.parrino</w:t>
+      </w:r>
+      <w:proofErr w:type="spellEnd"/>
+      <w:r>
+        <w:rPr>
+          <w:sz w:val="20"/>
+          <w:szCs w:val="20"/>
+          <w:lang w:val="it-IT"/>
+        </w:rPr>
+        <w:t xml:space="preserve"> </w:t>
       </w:r>
       <w:hyperlink r:id="rId7" w:history="1">
         <w:r>
@@ -465,40 +569,23 @@
         <w:rPr>
           <w:sz w:val="20"/>
           <w:szCs w:val="20"/>
-          <w:lang w:val="en-US"/>
-        </w:rPr>
-      </w:pPr>
-      <w:r>
-        <w:rPr>
-          <w:sz w:val="20"/>
-          <w:szCs w:val="20"/>
-          <w:lang w:val="en-US"/>
-        </w:rPr>
-        <w:t>-</w:t>
-      </w:r>
-      <w:r>
-        <w:rPr>
-          <w:sz w:val="20"/>
-          <w:szCs w:val="20"/>
-          <w:lang w:val="en-US"/>
-        </w:rPr>
-        <w:t xml:space="preserve"> Implemented and tested PCA9685 I/O Expander PWM module</w:t>
-      </w:r>
-    </w:p>
-    <w:p>
-      <w:pPr>
-        <w:rPr>
-          <w:sz w:val="20"/>
-          <w:szCs w:val="20"/>
-        </w:rPr>
-      </w:pPr>
-      <w:r>
-        <w:rPr>
-          <w:sz w:val="20"/>
-          <w:szCs w:val="20"/>
-          <w:lang w:val="en-US"/>
-        </w:rPr>
-        <w:t>- Modified code to work with LMU board</w:t>
+        </w:rPr>
+      </w:pPr>
+      <w:r>
+        <w:rPr>
+          <w:sz w:val="20"/>
+          <w:szCs w:val="20"/>
+          <w:lang w:val="en-US"/>
+        </w:rPr>
+        <w:t xml:space="preserve">- </w:t>
+      </w:r>
+      <w:r>
+        <w:rPr>
+          <w:sz w:val="20"/>
+          <w:szCs w:val="20"/>
+          <w:lang w:val="en-US"/>
+        </w:rPr>
+        <w:t xml:space="preserve"> Implemented and tested ADS1728 ADC Expander module</w:t>
       </w:r>
     </w:p>
     <w:p>
@@ -567,7 +654,7 @@
           <w:szCs w:val="20"/>
           <w:lang w:val="en-US"/>
         </w:rPr>
-        <w:t>f3a96b6</w:t>
+        <w:t>9615a8d</w:t>
       </w:r>
       <w:r>
         <w:rPr>
@@ -609,7 +696,7 @@
           <w:szCs w:val="20"/>
           <w:lang w:val="en-US"/>
         </w:rPr>
-        <w:t>November 06, 2024</w:t>
+        <w:t>November 12, 2024</w:t>
       </w:r>
     </w:p>
     <w:p>
@@ -640,7 +727,25 @@
           <w:szCs w:val="20"/>
           <w:lang w:val="it-IT"/>
         </w:rPr>
-        <w:t xml:space="preserve">: BRANCARO\p.parrino </w:t>
+        <w:t>: BRANCARO\</w:t>
+      </w:r>
+      <w:proofErr w:type="spellStart"/>
+      <w:r>
+        <w:rPr>
+          <w:sz w:val="20"/>
+          <w:szCs w:val="20"/>
+          <w:lang w:val="it-IT"/>
+        </w:rPr>
+        <w:t>p.parrino</w:t>
+      </w:r>
+      <w:proofErr w:type="spellEnd"/>
+      <w:r>
+        <w:rPr>
+          <w:sz w:val="20"/>
+          <w:szCs w:val="20"/>
+          <w:lang w:val="it-IT"/>
+        </w:rPr>
+        <w:t xml:space="preserve"> </w:t>
       </w:r>
       <w:hyperlink r:id="rId8" w:history="1">
         <w:r>
@@ -668,24 +773,15 @@
           <w:szCs w:val="20"/>
           <w:lang w:val="en-US"/>
         </w:rPr>
-        <w:t>- Implemented and tested MCP23017 I/O Expander module</w:t>
-      </w:r>
-    </w:p>
-    <w:p>
-      <w:pPr>
-        <w:rPr>
-          <w:sz w:val="20"/>
-          <w:szCs w:val="20"/>
-          <w:lang w:val="en-US"/>
-        </w:rPr>
-      </w:pPr>
-      <w:r>
-        <w:rPr>
-          <w:sz w:val="20"/>
-          <w:szCs w:val="20"/>
-          <w:lang w:val="en-US"/>
-        </w:rPr>
-        <w:t>- Added configuration files PCA9685_prm.h and ADS7128_prm.h</w:t>
+        <w:t>-</w:t>
+      </w:r>
+      <w:r>
+        <w:rPr>
+          <w:sz w:val="20"/>
+          <w:szCs w:val="20"/>
+          <w:lang w:val="en-US"/>
+        </w:rPr>
+        <w:t xml:space="preserve"> Implemented and tested PCA9685 I/O Expander PWM module</w:t>
       </w:r>
     </w:p>
     <w:p>
@@ -702,7 +798,7 @@
           <w:lang w:val="en-US"/>
         </w:rPr>
         <w:lastRenderedPageBreak/>
-        <w:t>- Modified code to work with Demo Board dsPIC33 Curiosity</w:t>
+        <w:t>- Modified code to work with LMU board</w:t>
       </w:r>
     </w:p>
     <w:p>
@@ -771,7 +867,7 @@
           <w:szCs w:val="20"/>
           <w:lang w:val="en-US"/>
         </w:rPr>
-        <w:t>16b8be9</w:t>
+        <w:t>f3a96b6</w:t>
       </w:r>
       <w:r>
         <w:rPr>
@@ -813,7 +909,7 @@
           <w:szCs w:val="20"/>
           <w:lang w:val="en-US"/>
         </w:rPr>
-        <w:t>October 29, 2024</w:t>
+        <w:t>November 06, 2024</w:t>
       </w:r>
     </w:p>
     <w:p>
@@ -844,7 +940,25 @@
           <w:szCs w:val="20"/>
           <w:lang w:val="it-IT"/>
         </w:rPr>
-        <w:t xml:space="preserve">: BRANCARO\p.parrino </w:t>
+        <w:t>: BRANCARO\</w:t>
+      </w:r>
+      <w:proofErr w:type="spellStart"/>
+      <w:r>
+        <w:rPr>
+          <w:sz w:val="20"/>
+          <w:szCs w:val="20"/>
+          <w:lang w:val="it-IT"/>
+        </w:rPr>
+        <w:t>p.parrino</w:t>
+      </w:r>
+      <w:proofErr w:type="spellEnd"/>
+      <w:r>
+        <w:rPr>
+          <w:sz w:val="20"/>
+          <w:szCs w:val="20"/>
+          <w:lang w:val="it-IT"/>
+        </w:rPr>
+        <w:t xml:space="preserve"> </w:t>
       </w:r>
       <w:hyperlink r:id="rId9" w:history="1">
         <w:r>
@@ -872,23 +986,40 @@
           <w:szCs w:val="20"/>
           <w:lang w:val="en-US"/>
         </w:rPr>
-        <w:t>- Implemented EEPROM 24LC512 Driver</w:t>
-      </w:r>
-    </w:p>
-    <w:p>
-      <w:pPr>
-        <w:rPr>
-          <w:sz w:val="20"/>
-          <w:szCs w:val="20"/>
-        </w:rPr>
-      </w:pPr>
-      <w:r>
-        <w:rPr>
-          <w:sz w:val="20"/>
-          <w:szCs w:val="20"/>
-          <w:lang w:val="en-US"/>
-        </w:rPr>
-        <w:t>- Bug fix in the formulas to calculate I_PWR1 and I_PWR2</w:t>
+        <w:t>- Implemented and tested MCP23017 I/O Expander module</w:t>
+      </w:r>
+    </w:p>
+    <w:p>
+      <w:pPr>
+        <w:rPr>
+          <w:sz w:val="20"/>
+          <w:szCs w:val="20"/>
+          <w:lang w:val="en-US"/>
+        </w:rPr>
+      </w:pPr>
+      <w:r>
+        <w:rPr>
+          <w:sz w:val="20"/>
+          <w:szCs w:val="20"/>
+          <w:lang w:val="en-US"/>
+        </w:rPr>
+        <w:t>- Added configuration files PCA9685_prm.h and ADS7128_prm.h</w:t>
+      </w:r>
+    </w:p>
+    <w:p>
+      <w:pPr>
+        <w:rPr>
+          <w:sz w:val="20"/>
+          <w:szCs w:val="20"/>
+        </w:rPr>
+      </w:pPr>
+      <w:r>
+        <w:rPr>
+          <w:sz w:val="20"/>
+          <w:szCs w:val="20"/>
+          <w:lang w:val="en-US"/>
+        </w:rPr>
+        <w:t>- Modified code to work with Demo Board dsPIC33 Curiosity</w:t>
       </w:r>
     </w:p>
     <w:p>
@@ -957,7 +1088,7 @@
           <w:szCs w:val="20"/>
           <w:lang w:val="en-US"/>
         </w:rPr>
-        <w:t>c4142b4</w:t>
+        <w:t>16b8be9</w:t>
       </w:r>
       <w:r>
         <w:rPr>
@@ -999,7 +1130,7 @@
           <w:szCs w:val="20"/>
           <w:lang w:val="en-US"/>
         </w:rPr>
-        <w:t>October 23, 2024</w:t>
+        <w:t>October 29, 2024</w:t>
       </w:r>
     </w:p>
     <w:p>
@@ -1030,7 +1161,25 @@
           <w:szCs w:val="20"/>
           <w:lang w:val="it-IT"/>
         </w:rPr>
-        <w:t xml:space="preserve">: BRANCARO\p.parrino </w:t>
+        <w:t>: BRANCARO\</w:t>
+      </w:r>
+      <w:proofErr w:type="spellStart"/>
+      <w:r>
+        <w:rPr>
+          <w:sz w:val="20"/>
+          <w:szCs w:val="20"/>
+          <w:lang w:val="it-IT"/>
+        </w:rPr>
+        <w:t>p.parrino</w:t>
+      </w:r>
+      <w:proofErr w:type="spellEnd"/>
+      <w:r>
+        <w:rPr>
+          <w:sz w:val="20"/>
+          <w:szCs w:val="20"/>
+          <w:lang w:val="it-IT"/>
+        </w:rPr>
+        <w:t xml:space="preserve"> </w:t>
       </w:r>
       <w:hyperlink r:id="rId10" w:history="1">
         <w:r>
@@ -1049,39 +1198,32 @@
         <w:rPr>
           <w:sz w:val="20"/>
           <w:szCs w:val="20"/>
-        </w:rPr>
-      </w:pPr>
-      <w:r>
-        <w:rPr>
-          <w:sz w:val="20"/>
-          <w:szCs w:val="20"/>
-          <w:lang w:val="en-US"/>
-        </w:rPr>
-        <w:t xml:space="preserve">- </w:t>
-      </w:r>
-      <w:r>
-        <w:rPr>
-          <w:sz w:val="20"/>
-          <w:szCs w:val="20"/>
-          <w:lang w:val="en-US"/>
-        </w:rPr>
-        <w:t>- Fixed WARNING about " #pragma config OSCIOFNC = OFF    //OSC2 Pin Function bit-&gt;OSC2 is clock output" There was a conflict with Bootloader and LMU ap</w:t>
-      </w:r>
-      <w:r>
-        <w:rPr>
-          <w:sz w:val="20"/>
-          <w:szCs w:val="20"/>
-          <w:lang w:val="en-US"/>
-        </w:rPr>
-        <w:t>p</w:t>
-      </w:r>
-      <w:r>
-        <w:rPr>
-          <w:sz w:val="20"/>
-          <w:szCs w:val="20"/>
-          <w:lang w:val="en-US"/>
-        </w:rPr>
-        <w:t>lication settings</w:t>
+          <w:lang w:val="en-US"/>
+        </w:rPr>
+      </w:pPr>
+      <w:r>
+        <w:rPr>
+          <w:sz w:val="20"/>
+          <w:szCs w:val="20"/>
+          <w:lang w:val="en-US"/>
+        </w:rPr>
+        <w:t>- Implemented EEPROM 24LC512 Driver</w:t>
+      </w:r>
+    </w:p>
+    <w:p>
+      <w:pPr>
+        <w:rPr>
+          <w:sz w:val="20"/>
+          <w:szCs w:val="20"/>
+        </w:rPr>
+      </w:pPr>
+      <w:r>
+        <w:rPr>
+          <w:sz w:val="20"/>
+          <w:szCs w:val="20"/>
+          <w:lang w:val="en-US"/>
+        </w:rPr>
+        <w:t>- Bug fix in the formulas to calculate I_PWR1 and I_PWR2</w:t>
       </w:r>
     </w:p>
     <w:p>
@@ -1150,7 +1292,7 @@
           <w:szCs w:val="20"/>
           <w:lang w:val="en-US"/>
         </w:rPr>
-        <w:t>638870e</w:t>
+        <w:t>c4142b4</w:t>
       </w:r>
       <w:r>
         <w:rPr>
@@ -1192,7 +1334,7 @@
           <w:szCs w:val="20"/>
           <w:lang w:val="en-US"/>
         </w:rPr>
-        <w:t>October 22, 2024</w:t>
+        <w:t>October 23, 2024</w:t>
       </w:r>
     </w:p>
     <w:p>
@@ -1223,7 +1365,25 @@
           <w:szCs w:val="20"/>
           <w:lang w:val="it-IT"/>
         </w:rPr>
-        <w:t xml:space="preserve">: BRANCARO\p.parrino </w:t>
+        <w:t>: BRANCARO\</w:t>
+      </w:r>
+      <w:proofErr w:type="spellStart"/>
+      <w:r>
+        <w:rPr>
+          <w:sz w:val="20"/>
+          <w:szCs w:val="20"/>
+          <w:lang w:val="it-IT"/>
+        </w:rPr>
+        <w:t>p.parrino</w:t>
+      </w:r>
+      <w:proofErr w:type="spellEnd"/>
+      <w:r>
+        <w:rPr>
+          <w:sz w:val="20"/>
+          <w:szCs w:val="20"/>
+          <w:lang w:val="it-IT"/>
+        </w:rPr>
+        <w:t xml:space="preserve"> </w:t>
       </w:r>
       <w:hyperlink r:id="rId11" w:history="1">
         <w:r>
@@ -1242,7 +1402,6 @@
         <w:rPr>
           <w:sz w:val="20"/>
           <w:szCs w:val="20"/>
-          <w:lang w:val="en-US"/>
         </w:rPr>
       </w:pPr>
       <w:r>
@@ -1259,23 +1418,23 @@
           <w:szCs w:val="20"/>
           <w:lang w:val="en-US"/>
         </w:rPr>
-        <w:t>Implemented HW_HeartBeat module</w:t>
-      </w:r>
-    </w:p>
-    <w:p>
-      <w:pPr>
-        <w:rPr>
-          <w:sz w:val="20"/>
-          <w:szCs w:val="20"/>
-        </w:rPr>
-      </w:pPr>
-      <w:r>
-        <w:rPr>
-          <w:sz w:val="20"/>
-          <w:szCs w:val="20"/>
-          <w:lang w:val="en-US"/>
-        </w:rPr>
-        <w:t>- Renamed Digital Input / Output name pins with DI_ and DO_ prefix</w:t>
+        <w:t>- Fixed WARNING about " #pragma config OSCIOFNC = OFF    //OSC2 Pin Function bit-&gt;OSC2 is clock output" There was a conflict with Bootloader and LMU ap</w:t>
+      </w:r>
+      <w:r>
+        <w:rPr>
+          <w:sz w:val="20"/>
+          <w:szCs w:val="20"/>
+          <w:lang w:val="en-US"/>
+        </w:rPr>
+        <w:t>p</w:t>
+      </w:r>
+      <w:r>
+        <w:rPr>
+          <w:sz w:val="20"/>
+          <w:szCs w:val="20"/>
+          <w:lang w:val="en-US"/>
+        </w:rPr>
+        <w:t>lication settings</w:t>
       </w:r>
     </w:p>
     <w:p>
@@ -1344,7 +1503,7 @@
           <w:szCs w:val="20"/>
           <w:lang w:val="en-US"/>
         </w:rPr>
-        <w:t>7e5616a</w:t>
+        <w:t>638870e</w:t>
       </w:r>
       <w:r>
         <w:rPr>
@@ -1386,7 +1545,7 @@
           <w:szCs w:val="20"/>
           <w:lang w:val="en-US"/>
         </w:rPr>
-        <w:t>October 21, 2024</w:t>
+        <w:t>October 22, 2024</w:t>
       </w:r>
     </w:p>
     <w:p>
@@ -1417,7 +1576,25 @@
           <w:szCs w:val="20"/>
           <w:lang w:val="it-IT"/>
         </w:rPr>
-        <w:t xml:space="preserve">: BRANCARO\p.parrino </w:t>
+        <w:t>: BRANCARO\</w:t>
+      </w:r>
+      <w:proofErr w:type="spellStart"/>
+      <w:r>
+        <w:rPr>
+          <w:sz w:val="20"/>
+          <w:szCs w:val="20"/>
+          <w:lang w:val="it-IT"/>
+        </w:rPr>
+        <w:t>p.parrino</w:t>
+      </w:r>
+      <w:proofErr w:type="spellEnd"/>
+      <w:r>
+        <w:rPr>
+          <w:sz w:val="20"/>
+          <w:szCs w:val="20"/>
+          <w:lang w:val="it-IT"/>
+        </w:rPr>
+        <w:t xml:space="preserve"> </w:t>
       </w:r>
       <w:hyperlink r:id="rId12" w:history="1">
         <w:r>
@@ -1445,40 +1622,49 @@
           <w:szCs w:val="20"/>
           <w:lang w:val="en-US"/>
         </w:rPr>
-        <w:t>- Implemented LMU BootLoader</w:t>
-      </w:r>
-    </w:p>
-    <w:p>
-      <w:pPr>
-        <w:rPr>
-          <w:sz w:val="20"/>
-          <w:szCs w:val="20"/>
-          <w:lang w:val="en-US"/>
-        </w:rPr>
-      </w:pPr>
-      <w:r>
-        <w:rPr>
-          <w:sz w:val="20"/>
-          <w:szCs w:val="20"/>
-          <w:lang w:val="en-US"/>
-        </w:rPr>
-        <w:t>- Added UnifiedHostApp Microchip application associated to BootLoader to download the LMU application SW into LMU board</w:t>
-      </w:r>
-    </w:p>
-    <w:p>
-      <w:pPr>
-        <w:rPr>
-          <w:sz w:val="20"/>
-          <w:szCs w:val="20"/>
-        </w:rPr>
-      </w:pPr>
-      <w:r>
-        <w:rPr>
-          <w:sz w:val="20"/>
-          <w:szCs w:val="20"/>
-          <w:lang w:val="en-US"/>
-        </w:rPr>
-        <w:t>- Updated LMU SW tho handle BooLoader functionalities</w:t>
+        <w:t xml:space="preserve">- </w:t>
+      </w:r>
+      <w:r>
+        <w:rPr>
+          <w:sz w:val="20"/>
+          <w:szCs w:val="20"/>
+          <w:lang w:val="en-US"/>
+        </w:rPr>
+        <w:t xml:space="preserve">Implemented </w:t>
+      </w:r>
+      <w:proofErr w:type="spellStart"/>
+      <w:r>
+        <w:rPr>
+          <w:sz w:val="20"/>
+          <w:szCs w:val="20"/>
+          <w:lang w:val="en-US"/>
+        </w:rPr>
+        <w:t>HW_HeartBeat</w:t>
+      </w:r>
+      <w:proofErr w:type="spellEnd"/>
+      <w:r>
+        <w:rPr>
+          <w:sz w:val="20"/>
+          <w:szCs w:val="20"/>
+          <w:lang w:val="en-US"/>
+        </w:rPr>
+        <w:t xml:space="preserve"> module</w:t>
+      </w:r>
+    </w:p>
+    <w:p>
+      <w:pPr>
+        <w:rPr>
+          <w:sz w:val="20"/>
+          <w:szCs w:val="20"/>
+        </w:rPr>
+      </w:pPr>
+      <w:r>
+        <w:rPr>
+          <w:sz w:val="20"/>
+          <w:szCs w:val="20"/>
+          <w:lang w:val="en-US"/>
+        </w:rPr>
+        <w:t>- Renamed Digital Input / Output name pins with DI_ and DO_ prefix</w:t>
       </w:r>
     </w:p>
     <w:p>
@@ -1547,7 +1733,7 @@
           <w:szCs w:val="20"/>
           <w:lang w:val="en-US"/>
         </w:rPr>
-        <w:t>1256194</w:t>
+        <w:t>7e5616a</w:t>
       </w:r>
       <w:r>
         <w:rPr>
@@ -1589,7 +1775,7 @@
           <w:szCs w:val="20"/>
           <w:lang w:val="en-US"/>
         </w:rPr>
-        <w:t>October 07, 2024</w:t>
+        <w:t>October 21, 2024</w:t>
       </w:r>
     </w:p>
     <w:p>
@@ -1620,7 +1806,25 @@
           <w:szCs w:val="20"/>
           <w:lang w:val="it-IT"/>
         </w:rPr>
-        <w:t xml:space="preserve">: BRANCARO\p.parrino </w:t>
+        <w:t>: BRANCARO\</w:t>
+      </w:r>
+      <w:proofErr w:type="spellStart"/>
+      <w:r>
+        <w:rPr>
+          <w:sz w:val="20"/>
+          <w:szCs w:val="20"/>
+          <w:lang w:val="it-IT"/>
+        </w:rPr>
+        <w:t>p.parrino</w:t>
+      </w:r>
+      <w:proofErr w:type="spellEnd"/>
+      <w:r>
+        <w:rPr>
+          <w:sz w:val="20"/>
+          <w:szCs w:val="20"/>
+          <w:lang w:val="it-IT"/>
+        </w:rPr>
+        <w:t xml:space="preserve"> </w:t>
       </w:r>
       <w:hyperlink r:id="rId13" w:history="1">
         <w:r>
@@ -1648,48 +1852,122 @@
           <w:szCs w:val="20"/>
           <w:lang w:val="en-US"/>
         </w:rPr>
-        <w:t xml:space="preserve">- </w:t>
-      </w:r>
-      <w:r>
-        <w:rPr>
-          <w:sz w:val="20"/>
-          <w:szCs w:val="20"/>
-          <w:lang w:val="en-US"/>
-        </w:rPr>
-        <w:t>Added calculation functions for all ADCs on Override + Logic Board</w:t>
-      </w:r>
-    </w:p>
-    <w:p>
-      <w:pPr>
-        <w:rPr>
-          <w:sz w:val="20"/>
-          <w:szCs w:val="20"/>
-          <w:lang w:val="en-US"/>
-        </w:rPr>
-      </w:pPr>
-      <w:r>
-        <w:rPr>
-          <w:sz w:val="20"/>
-          <w:szCs w:val="20"/>
-          <w:lang w:val="en-US"/>
-        </w:rPr>
-        <w:t>- Added Maintenance pins for manage hw heartbeat. (temporary in LED_OnBoard module)</w:t>
-      </w:r>
-    </w:p>
-    <w:p>
-      <w:pPr>
-        <w:rPr>
-          <w:sz w:val="20"/>
-          <w:szCs w:val="20"/>
-        </w:rPr>
-      </w:pPr>
-      <w:r>
-        <w:rPr>
-          <w:sz w:val="20"/>
-          <w:szCs w:val="20"/>
-          <w:lang w:val="en-US"/>
-        </w:rPr>
-        <w:t>- Added PEAKCAN LMU project for data CAN management</w:t>
+        <w:t xml:space="preserve">- Implemented LMU </w:t>
+      </w:r>
+      <w:proofErr w:type="spellStart"/>
+      <w:r>
+        <w:rPr>
+          <w:sz w:val="20"/>
+          <w:szCs w:val="20"/>
+          <w:lang w:val="en-US"/>
+        </w:rPr>
+        <w:t>BootLoader</w:t>
+      </w:r>
+      <w:proofErr w:type="spellEnd"/>
+    </w:p>
+    <w:p>
+      <w:pPr>
+        <w:rPr>
+          <w:sz w:val="20"/>
+          <w:szCs w:val="20"/>
+          <w:lang w:val="en-US"/>
+        </w:rPr>
+      </w:pPr>
+      <w:r>
+        <w:rPr>
+          <w:sz w:val="20"/>
+          <w:szCs w:val="20"/>
+          <w:lang w:val="en-US"/>
+        </w:rPr>
+        <w:t xml:space="preserve">- Added </w:t>
+      </w:r>
+      <w:proofErr w:type="spellStart"/>
+      <w:r>
+        <w:rPr>
+          <w:sz w:val="20"/>
+          <w:szCs w:val="20"/>
+          <w:lang w:val="en-US"/>
+        </w:rPr>
+        <w:t>UnifiedHostApp</w:t>
+      </w:r>
+      <w:proofErr w:type="spellEnd"/>
+      <w:r>
+        <w:rPr>
+          <w:sz w:val="20"/>
+          <w:szCs w:val="20"/>
+          <w:lang w:val="en-US"/>
+        </w:rPr>
+        <w:t xml:space="preserve"> Microchip application associated to </w:t>
+      </w:r>
+      <w:proofErr w:type="spellStart"/>
+      <w:r>
+        <w:rPr>
+          <w:sz w:val="20"/>
+          <w:szCs w:val="20"/>
+          <w:lang w:val="en-US"/>
+        </w:rPr>
+        <w:t>BootLoader</w:t>
+      </w:r>
+      <w:proofErr w:type="spellEnd"/>
+      <w:r>
+        <w:rPr>
+          <w:sz w:val="20"/>
+          <w:szCs w:val="20"/>
+          <w:lang w:val="en-US"/>
+        </w:rPr>
+        <w:t xml:space="preserve"> to download the LMU application SW into LMU board</w:t>
+      </w:r>
+    </w:p>
+    <w:p>
+      <w:pPr>
+        <w:rPr>
+          <w:sz w:val="20"/>
+          <w:szCs w:val="20"/>
+        </w:rPr>
+      </w:pPr>
+      <w:r>
+        <w:rPr>
+          <w:sz w:val="20"/>
+          <w:szCs w:val="20"/>
+          <w:lang w:val="en-US"/>
+        </w:rPr>
+        <w:t xml:space="preserve">- Updated LMU SW </w:t>
+      </w:r>
+      <w:proofErr w:type="spellStart"/>
+      <w:r>
+        <w:rPr>
+          <w:sz w:val="20"/>
+          <w:szCs w:val="20"/>
+          <w:lang w:val="en-US"/>
+        </w:rPr>
+        <w:t>tho</w:t>
+      </w:r>
+      <w:proofErr w:type="spellEnd"/>
+      <w:r>
+        <w:rPr>
+          <w:sz w:val="20"/>
+          <w:szCs w:val="20"/>
+          <w:lang w:val="en-US"/>
+        </w:rPr>
+        <w:t xml:space="preserve"> handle </w:t>
+      </w:r>
+      <w:proofErr w:type="spellStart"/>
+      <w:r>
+        <w:rPr>
+          <w:sz w:val="20"/>
+          <w:szCs w:val="20"/>
+          <w:lang w:val="en-US"/>
+        </w:rPr>
+        <w:t>BooLoader</w:t>
+      </w:r>
+      <w:proofErr w:type="spellEnd"/>
+      <w:r>
+        <w:rPr>
+          <w:sz w:val="20"/>
+          <w:szCs w:val="20"/>
+          <w:lang w:val="en-US"/>
+        </w:rPr>
+        <w:t xml:space="preserve"> functionalities</w:t>
       </w:r>
     </w:p>
     <w:p>
@@ -1758,7 +2036,7 @@
           <w:szCs w:val="20"/>
           <w:lang w:val="en-US"/>
         </w:rPr>
-        <w:t>0286331</w:t>
+        <w:t>1256194</w:t>
       </w:r>
       <w:r>
         <w:rPr>
@@ -1800,7 +2078,7 @@
           <w:szCs w:val="20"/>
           <w:lang w:val="en-US"/>
         </w:rPr>
-        <w:t>October 01, 2024</w:t>
+        <w:t>October 07, 2024</w:t>
       </w:r>
     </w:p>
     <w:p>
@@ -1831,7 +2109,25 @@
           <w:szCs w:val="20"/>
           <w:lang w:val="it-IT"/>
         </w:rPr>
-        <w:t xml:space="preserve">: BRANCARO\p.parrino </w:t>
+        <w:t>: BRANCARO\</w:t>
+      </w:r>
+      <w:proofErr w:type="spellStart"/>
+      <w:r>
+        <w:rPr>
+          <w:sz w:val="20"/>
+          <w:szCs w:val="20"/>
+          <w:lang w:val="it-IT"/>
+        </w:rPr>
+        <w:t>p.parrino</w:t>
+      </w:r>
+      <w:proofErr w:type="spellEnd"/>
+      <w:r>
+        <w:rPr>
+          <w:sz w:val="20"/>
+          <w:szCs w:val="20"/>
+          <w:lang w:val="it-IT"/>
+        </w:rPr>
+        <w:t xml:space="preserve"> </w:t>
       </w:r>
       <w:hyperlink r:id="rId14" w:history="1">
         <w:r>
@@ -1867,23 +2163,76 @@
           <w:szCs w:val="20"/>
           <w:lang w:val="en-US"/>
         </w:rPr>
-        <w:t>Improved and tested ADCManager module</w:t>
-      </w:r>
-    </w:p>
-    <w:p>
-      <w:pPr>
-        <w:rPr>
-          <w:sz w:val="20"/>
-          <w:szCs w:val="20"/>
-        </w:rPr>
-      </w:pPr>
-      <w:r>
-        <w:rPr>
-          <w:sz w:val="20"/>
-          <w:szCs w:val="20"/>
-          <w:lang w:val="en-US"/>
-        </w:rPr>
-        <w:t>- Improved CANFeddback module</w:t>
+        <w:t>Added calculation functions for all ADCs on Override + Logic Board</w:t>
+      </w:r>
+    </w:p>
+    <w:p>
+      <w:pPr>
+        <w:rPr>
+          <w:sz w:val="20"/>
+          <w:szCs w:val="20"/>
+          <w:lang w:val="en-US"/>
+        </w:rPr>
+      </w:pPr>
+      <w:r>
+        <w:rPr>
+          <w:sz w:val="20"/>
+          <w:szCs w:val="20"/>
+          <w:lang w:val="en-US"/>
+        </w:rPr>
+        <w:t xml:space="preserve">- Added Maintenance pins for manage </w:t>
+      </w:r>
+      <w:proofErr w:type="spellStart"/>
+      <w:r>
+        <w:rPr>
+          <w:sz w:val="20"/>
+          <w:szCs w:val="20"/>
+          <w:lang w:val="en-US"/>
+        </w:rPr>
+        <w:t>hw</w:t>
+      </w:r>
+      <w:proofErr w:type="spellEnd"/>
+      <w:r>
+        <w:rPr>
+          <w:sz w:val="20"/>
+          <w:szCs w:val="20"/>
+          <w:lang w:val="en-US"/>
+        </w:rPr>
+        <w:t xml:space="preserve"> heartbeat. (temporary in </w:t>
+      </w:r>
+      <w:proofErr w:type="spellStart"/>
+      <w:r>
+        <w:rPr>
+          <w:sz w:val="20"/>
+          <w:szCs w:val="20"/>
+          <w:lang w:val="en-US"/>
+        </w:rPr>
+        <w:t>LED_OnBoard</w:t>
+      </w:r>
+      <w:proofErr w:type="spellEnd"/>
+      <w:r>
+        <w:rPr>
+          <w:sz w:val="20"/>
+          <w:szCs w:val="20"/>
+          <w:lang w:val="en-US"/>
+        </w:rPr>
+        <w:t xml:space="preserve"> module)</w:t>
+      </w:r>
+    </w:p>
+    <w:p>
+      <w:pPr>
+        <w:rPr>
+          <w:sz w:val="20"/>
+          <w:szCs w:val="20"/>
+        </w:rPr>
+      </w:pPr>
+      <w:r>
+        <w:rPr>
+          <w:sz w:val="20"/>
+          <w:szCs w:val="20"/>
+          <w:lang w:val="en-US"/>
+        </w:rPr>
+        <w:t>- Added PEAKCAN LMU project for data CAN management</w:t>
       </w:r>
     </w:p>
     <w:p>
@@ -1897,13 +2246,16 @@
         <w:t>----------------------------------------------------------------------------------------------------------</w:t>
       </w:r>
     </w:p>
-    <w:p/>
     <w:p>
       <w:pPr>
         <w:pStyle w:val="Titolo1"/>
       </w:pPr>
-      <w:r>
-        <w:lastRenderedPageBreak/>
+    </w:p>
+    <w:p>
+      <w:pPr>
+        <w:pStyle w:val="Titolo1"/>
+      </w:pPr>
+      <w:r>
         <w:t>Release 0.0.1</w:t>
       </w:r>
     </w:p>
@@ -1949,7 +2301,7 @@
           <w:szCs w:val="20"/>
           <w:lang w:val="en-US"/>
         </w:rPr>
-        <w:t>13f2e7e</w:t>
+        <w:t>0286331</w:t>
       </w:r>
       <w:r>
         <w:rPr>
@@ -1991,7 +2343,7 @@
           <w:szCs w:val="20"/>
           <w:lang w:val="en-US"/>
         </w:rPr>
-        <w:t>September 27, 2024</w:t>
+        <w:t>October 01, 2024</w:t>
       </w:r>
     </w:p>
     <w:p>
@@ -2022,7 +2374,25 @@
           <w:szCs w:val="20"/>
           <w:lang w:val="it-IT"/>
         </w:rPr>
-        <w:t xml:space="preserve">: BRANCARO\p.parrino </w:t>
+        <w:t>: BRANCARO\</w:t>
+      </w:r>
+      <w:proofErr w:type="spellStart"/>
+      <w:r>
+        <w:rPr>
+          <w:sz w:val="20"/>
+          <w:szCs w:val="20"/>
+          <w:lang w:val="it-IT"/>
+        </w:rPr>
+        <w:t>p.parrino</w:t>
+      </w:r>
+      <w:proofErr w:type="spellEnd"/>
+      <w:r>
+        <w:rPr>
+          <w:sz w:val="20"/>
+          <w:szCs w:val="20"/>
+          <w:lang w:val="it-IT"/>
+        </w:rPr>
+        <w:t xml:space="preserve"> </w:t>
       </w:r>
       <w:hyperlink r:id="rId15" w:history="1">
         <w:r>
@@ -2050,108 +2420,67 @@
           <w:szCs w:val="20"/>
           <w:lang w:val="en-US"/>
         </w:rPr>
-        <w:t>- Implemented ADCManager module</w:t>
-      </w:r>
-    </w:p>
-    <w:p>
-      <w:pPr>
-        <w:rPr>
-          <w:sz w:val="20"/>
-          <w:szCs w:val="20"/>
-          <w:lang w:val="en-US"/>
-        </w:rPr>
-      </w:pPr>
-      <w:r>
-        <w:rPr>
-          <w:sz w:val="20"/>
-          <w:szCs w:val="20"/>
-          <w:lang w:val="en-US"/>
-        </w:rPr>
-        <w:t>- Implemente ADC module</w:t>
-      </w:r>
-    </w:p>
-    <w:p>
-      <w:pPr>
-        <w:rPr>
-          <w:sz w:val="20"/>
-          <w:szCs w:val="20"/>
-          <w:lang w:val="en-US"/>
-        </w:rPr>
-      </w:pPr>
-      <w:r>
-        <w:rPr>
-          <w:sz w:val="20"/>
-          <w:szCs w:val="20"/>
-          <w:lang w:val="en-US"/>
-        </w:rPr>
-        <w:t>- Implemented I2C module</w:t>
-      </w:r>
-    </w:p>
-    <w:p>
-      <w:pPr>
-        <w:rPr>
-          <w:sz w:val="20"/>
-          <w:szCs w:val="20"/>
-          <w:lang w:val="en-US"/>
-        </w:rPr>
-      </w:pPr>
-      <w:r>
-        <w:rPr>
-          <w:sz w:val="20"/>
-          <w:szCs w:val="20"/>
-          <w:lang w:val="en-US"/>
-        </w:rPr>
-        <w:t>- Implemented basic structure for MCP23017_IO_EXP module</w:t>
-      </w:r>
-    </w:p>
-    <w:p>
-      <w:pPr>
-        <w:rPr>
-          <w:sz w:val="20"/>
-          <w:szCs w:val="20"/>
-          <w:lang w:val="en-US"/>
-        </w:rPr>
-      </w:pPr>
-      <w:r>
-        <w:rPr>
-          <w:sz w:val="20"/>
-          <w:szCs w:val="20"/>
-          <w:lang w:val="en-US"/>
-        </w:rPr>
-        <w:t>- Implemented basic structure for PCA9685_IO_PWM module</w:t>
-      </w:r>
-    </w:p>
-    <w:p>
-      <w:pPr>
-        <w:rPr>
-          <w:sz w:val="20"/>
-          <w:szCs w:val="20"/>
-          <w:lang w:val="en-US"/>
-        </w:rPr>
-      </w:pPr>
-      <w:r>
-        <w:rPr>
-          <w:sz w:val="20"/>
-          <w:szCs w:val="20"/>
-          <w:lang w:val="en-US"/>
-        </w:rPr>
-        <w:t>- Implemented basic structure for ADS7128_ADC_EXP module</w:t>
-      </w:r>
-    </w:p>
-    <w:p>
-      <w:pPr>
-        <w:rPr>
-          <w:sz w:val="20"/>
-          <w:szCs w:val="20"/>
-        </w:rPr>
-      </w:pPr>
-      <w:r>
-        <w:rPr>
-          <w:sz w:val="20"/>
-          <w:szCs w:val="20"/>
-          <w:lang w:val="en-US"/>
-        </w:rPr>
-        <w:t>- Improved CANFeedback module</w:t>
+        <w:t xml:space="preserve">- </w:t>
+      </w:r>
+      <w:r>
+        <w:rPr>
+          <w:sz w:val="20"/>
+          <w:szCs w:val="20"/>
+          <w:lang w:val="en-US"/>
+        </w:rPr>
+        <w:t xml:space="preserve">Improved and tested </w:t>
+      </w:r>
+      <w:proofErr w:type="spellStart"/>
+      <w:r>
+        <w:rPr>
+          <w:sz w:val="20"/>
+          <w:szCs w:val="20"/>
+          <w:lang w:val="en-US"/>
+        </w:rPr>
+        <w:t>ADCManager</w:t>
+      </w:r>
+      <w:proofErr w:type="spellEnd"/>
+      <w:r>
+        <w:rPr>
+          <w:sz w:val="20"/>
+          <w:szCs w:val="20"/>
+          <w:lang w:val="en-US"/>
+        </w:rPr>
+        <w:t xml:space="preserve"> module</w:t>
+      </w:r>
+    </w:p>
+    <w:p>
+      <w:pPr>
+        <w:rPr>
+          <w:sz w:val="20"/>
+          <w:szCs w:val="20"/>
+        </w:rPr>
+      </w:pPr>
+      <w:r>
+        <w:rPr>
+          <w:sz w:val="20"/>
+          <w:szCs w:val="20"/>
+          <w:lang w:val="en-US"/>
+        </w:rPr>
+        <w:t xml:space="preserve">- Improved </w:t>
+      </w:r>
+      <w:proofErr w:type="spellStart"/>
+      <w:r>
+        <w:rPr>
+          <w:sz w:val="20"/>
+          <w:szCs w:val="20"/>
+          <w:lang w:val="en-US"/>
+        </w:rPr>
+        <w:t>CANFeddback</w:t>
+      </w:r>
+      <w:proofErr w:type="spellEnd"/>
+      <w:r>
+        <w:rPr>
+          <w:sz w:val="20"/>
+          <w:szCs w:val="20"/>
+          <w:lang w:val="en-US"/>
+        </w:rPr>
+        <w:t xml:space="preserve"> module</w:t>
       </w:r>
     </w:p>
     <w:p>
@@ -2216,7 +2545,7 @@
           <w:szCs w:val="20"/>
           <w:lang w:val="en-US"/>
         </w:rPr>
-        <w:t>cbeb507</w:t>
+        <w:t>13f2e7e</w:t>
       </w:r>
       <w:r>
         <w:rPr>
@@ -2258,7 +2587,7 @@
           <w:szCs w:val="20"/>
           <w:lang w:val="en-US"/>
         </w:rPr>
-        <w:t>September 25, 2024</w:t>
+        <w:t>September 27, 2024</w:t>
       </w:r>
     </w:p>
     <w:p>
@@ -2289,7 +2618,25 @@
           <w:szCs w:val="20"/>
           <w:lang w:val="it-IT"/>
         </w:rPr>
-        <w:t xml:space="preserve">: BRANCARO\p.parrino </w:t>
+        <w:t>: BRANCARO\</w:t>
+      </w:r>
+      <w:proofErr w:type="spellStart"/>
+      <w:r>
+        <w:rPr>
+          <w:sz w:val="20"/>
+          <w:szCs w:val="20"/>
+          <w:lang w:val="it-IT"/>
+        </w:rPr>
+        <w:t>p.parrino</w:t>
+      </w:r>
+      <w:proofErr w:type="spellEnd"/>
+      <w:r>
+        <w:rPr>
+          <w:sz w:val="20"/>
+          <w:szCs w:val="20"/>
+          <w:lang w:val="it-IT"/>
+        </w:rPr>
+        <w:t xml:space="preserve"> </w:t>
       </w:r>
       <w:hyperlink r:id="rId16" w:history="1">
         <w:r>
@@ -2308,44 +2655,171 @@
         <w:rPr>
           <w:sz w:val="20"/>
           <w:szCs w:val="20"/>
-        </w:rPr>
-      </w:pPr>
-      <w:r>
-        <w:rPr>
-          <w:sz w:val="20"/>
-          <w:szCs w:val="20"/>
-        </w:rPr>
-        <w:t>- Implemented CANFeedback module</w:t>
-      </w:r>
-    </w:p>
-    <w:p>
-      <w:pPr>
-        <w:rPr>
-          <w:sz w:val="20"/>
-          <w:szCs w:val="20"/>
-        </w:rPr>
-      </w:pPr>
-      <w:r>
-        <w:rPr>
-          <w:sz w:val="20"/>
-          <w:szCs w:val="20"/>
-        </w:rPr>
-        <w:t>- Moved CAN HeartBeat function in CANFeedback module</w:t>
-      </w:r>
-    </w:p>
-    <w:p>
-      <w:pPr>
-        <w:rPr>
-          <w:sz w:val="20"/>
-          <w:szCs w:val="20"/>
-        </w:rPr>
-      </w:pPr>
-      <w:r>
-        <w:rPr>
-          <w:sz w:val="20"/>
-          <w:szCs w:val="20"/>
-        </w:rPr>
-        <w:t>- Implemented I2C driver</w:t>
+          <w:lang w:val="en-US"/>
+        </w:rPr>
+      </w:pPr>
+      <w:r>
+        <w:rPr>
+          <w:sz w:val="20"/>
+          <w:szCs w:val="20"/>
+          <w:lang w:val="en-US"/>
+        </w:rPr>
+        <w:t xml:space="preserve">- Implemented </w:t>
+      </w:r>
+      <w:proofErr w:type="spellStart"/>
+      <w:r>
+        <w:rPr>
+          <w:sz w:val="20"/>
+          <w:szCs w:val="20"/>
+          <w:lang w:val="en-US"/>
+        </w:rPr>
+        <w:t>ADCManager</w:t>
+      </w:r>
+      <w:proofErr w:type="spellEnd"/>
+      <w:r>
+        <w:rPr>
+          <w:sz w:val="20"/>
+          <w:szCs w:val="20"/>
+          <w:lang w:val="en-US"/>
+        </w:rPr>
+        <w:t xml:space="preserve"> module</w:t>
+      </w:r>
+    </w:p>
+    <w:p>
+      <w:pPr>
+        <w:rPr>
+          <w:sz w:val="20"/>
+          <w:szCs w:val="20"/>
+          <w:lang w:val="en-US"/>
+        </w:rPr>
+      </w:pPr>
+      <w:r>
+        <w:rPr>
+          <w:sz w:val="20"/>
+          <w:szCs w:val="20"/>
+          <w:lang w:val="en-US"/>
+        </w:rPr>
+        <w:t xml:space="preserve">- </w:t>
+      </w:r>
+      <w:proofErr w:type="spellStart"/>
+      <w:r>
+        <w:rPr>
+          <w:sz w:val="20"/>
+          <w:szCs w:val="20"/>
+          <w:lang w:val="en-US"/>
+        </w:rPr>
+        <w:t>Implemente</w:t>
+      </w:r>
+      <w:proofErr w:type="spellEnd"/>
+      <w:r>
+        <w:rPr>
+          <w:sz w:val="20"/>
+          <w:szCs w:val="20"/>
+          <w:lang w:val="en-US"/>
+        </w:rPr>
+        <w:t xml:space="preserve"> ADC module</w:t>
+      </w:r>
+    </w:p>
+    <w:p>
+      <w:pPr>
+        <w:rPr>
+          <w:sz w:val="20"/>
+          <w:szCs w:val="20"/>
+          <w:lang w:val="en-US"/>
+        </w:rPr>
+      </w:pPr>
+      <w:r>
+        <w:rPr>
+          <w:sz w:val="20"/>
+          <w:szCs w:val="20"/>
+          <w:lang w:val="en-US"/>
+        </w:rPr>
+        <w:t>- Implemented I2C module</w:t>
+      </w:r>
+    </w:p>
+    <w:p>
+      <w:pPr>
+        <w:rPr>
+          <w:sz w:val="20"/>
+          <w:szCs w:val="20"/>
+          <w:lang w:val="en-US"/>
+        </w:rPr>
+      </w:pPr>
+      <w:r>
+        <w:rPr>
+          <w:sz w:val="20"/>
+          <w:szCs w:val="20"/>
+          <w:lang w:val="en-US"/>
+        </w:rPr>
+        <w:t>- Implemented basic structure for MCP23017_IO_EXP module</w:t>
+      </w:r>
+    </w:p>
+    <w:p>
+      <w:pPr>
+        <w:rPr>
+          <w:sz w:val="20"/>
+          <w:szCs w:val="20"/>
+          <w:lang w:val="en-US"/>
+        </w:rPr>
+      </w:pPr>
+      <w:r>
+        <w:rPr>
+          <w:sz w:val="20"/>
+          <w:szCs w:val="20"/>
+          <w:lang w:val="en-US"/>
+        </w:rPr>
+        <w:t>- Implemented basic structure for PCA9685_IO_PWM module</w:t>
+      </w:r>
+    </w:p>
+    <w:p>
+      <w:pPr>
+        <w:rPr>
+          <w:sz w:val="20"/>
+          <w:szCs w:val="20"/>
+          <w:lang w:val="en-US"/>
+        </w:rPr>
+      </w:pPr>
+      <w:r>
+        <w:rPr>
+          <w:sz w:val="20"/>
+          <w:szCs w:val="20"/>
+          <w:lang w:val="en-US"/>
+        </w:rPr>
+        <w:t>- Implemented basic structure for ADS7128_ADC_EXP module</w:t>
+      </w:r>
+    </w:p>
+    <w:p>
+      <w:pPr>
+        <w:rPr>
+          <w:sz w:val="20"/>
+          <w:szCs w:val="20"/>
+        </w:rPr>
+      </w:pPr>
+      <w:r>
+        <w:rPr>
+          <w:sz w:val="20"/>
+          <w:szCs w:val="20"/>
+          <w:lang w:val="en-US"/>
+        </w:rPr>
+        <w:t xml:space="preserve">- Improved </w:t>
+      </w:r>
+      <w:proofErr w:type="spellStart"/>
+      <w:r>
+        <w:rPr>
+          <w:sz w:val="20"/>
+          <w:szCs w:val="20"/>
+          <w:lang w:val="en-US"/>
+        </w:rPr>
+        <w:t>CANFeedback</w:t>
+      </w:r>
+      <w:proofErr w:type="spellEnd"/>
+      <w:r>
+        <w:rPr>
+          <w:sz w:val="20"/>
+          <w:szCs w:val="20"/>
+          <w:lang w:val="en-US"/>
+        </w:rPr>
+        <w:t xml:space="preserve"> module</w:t>
       </w:r>
     </w:p>
     <w:p>
@@ -2410,7 +2884,7 @@
           <w:szCs w:val="20"/>
           <w:lang w:val="en-US"/>
         </w:rPr>
-        <w:t>7e6e94a</w:t>
+        <w:t>cbeb507</w:t>
       </w:r>
       <w:r>
         <w:rPr>
@@ -2452,7 +2926,7 @@
           <w:szCs w:val="20"/>
           <w:lang w:val="en-US"/>
         </w:rPr>
-        <w:t>September 24, 2024</w:t>
+        <w:t>September 25, 2024</w:t>
       </w:r>
     </w:p>
     <w:p>
@@ -2483,78 +2957,149 @@
           <w:szCs w:val="20"/>
           <w:lang w:val="it-IT"/>
         </w:rPr>
-        <w:t>: BRANCARO\p.parrino &lt;p.parrino@brancaro.com&gt;</w:t>
-      </w:r>
-    </w:p>
-    <w:p>
-      <w:pPr>
-        <w:rPr>
-          <w:sz w:val="20"/>
-          <w:szCs w:val="20"/>
-        </w:rPr>
-      </w:pPr>
-      <w:r>
-        <w:rPr>
-          <w:sz w:val="20"/>
-          <w:szCs w:val="20"/>
-        </w:rPr>
-        <w:t>- Implemented CAN module</w:t>
-      </w:r>
-    </w:p>
-    <w:p>
-      <w:pPr>
-        <w:rPr>
-          <w:sz w:val="20"/>
-          <w:szCs w:val="20"/>
-        </w:rPr>
-      </w:pPr>
-      <w:r>
-        <w:rPr>
-          <w:sz w:val="20"/>
-          <w:szCs w:val="20"/>
-        </w:rPr>
-        <w:t>- Implemented CAN RecvdMsgParser module (with example test for Tx and Rx CAN messages)</w:t>
-      </w:r>
-    </w:p>
-    <w:p>
-      <w:pPr>
-        <w:rPr>
-          <w:sz w:val="20"/>
-          <w:szCs w:val="20"/>
-        </w:rPr>
-      </w:pPr>
-      <w:r>
-        <w:rPr>
-          <w:sz w:val="20"/>
-          <w:szCs w:val="20"/>
-        </w:rPr>
-        <w:t>- Improvements in LED_OnBoard module and Version module</w:t>
-      </w:r>
-    </w:p>
-    <w:p>
-      <w:pPr>
+        <w:t>: BRANCARO\</w:t>
+      </w:r>
+      <w:proofErr w:type="spellStart"/>
+      <w:r>
+        <w:rPr>
+          <w:sz w:val="20"/>
+          <w:szCs w:val="20"/>
+          <w:lang w:val="it-IT"/>
+        </w:rPr>
+        <w:t>p.parrino</w:t>
+      </w:r>
+      <w:proofErr w:type="spellEnd"/>
+      <w:r>
+        <w:rPr>
+          <w:sz w:val="20"/>
+          <w:szCs w:val="20"/>
+          <w:lang w:val="it-IT"/>
+        </w:rPr>
+        <w:t xml:space="preserve"> </w:t>
+      </w:r>
+      <w:hyperlink r:id="rId17" w:history="1">
+        <w:r>
+          <w:rPr>
+            <w:rStyle w:val="Collegamentoipertestuale"/>
+            <w:sz w:val="20"/>
+            <w:szCs w:val="20"/>
+            <w:lang w:val="it-IT"/>
+          </w:rPr>
+          <w:t>p.parrino@brancaro.com</w:t>
+        </w:r>
+      </w:hyperlink>
+    </w:p>
+    <w:p>
+      <w:pPr>
+        <w:rPr>
+          <w:sz w:val="20"/>
+          <w:szCs w:val="20"/>
+        </w:rPr>
+      </w:pPr>
+      <w:r>
+        <w:rPr>
+          <w:sz w:val="20"/>
+          <w:szCs w:val="20"/>
+        </w:rPr>
+        <w:t xml:space="preserve">- Implemented </w:t>
+      </w:r>
+      <w:proofErr w:type="spellStart"/>
+      <w:r>
+        <w:rPr>
+          <w:sz w:val="20"/>
+          <w:szCs w:val="20"/>
+        </w:rPr>
+        <w:t>CANFeedback</w:t>
+      </w:r>
+      <w:proofErr w:type="spellEnd"/>
+      <w:r>
+        <w:rPr>
+          <w:sz w:val="20"/>
+          <w:szCs w:val="20"/>
+        </w:rPr>
+        <w:t xml:space="preserve"> module</w:t>
+      </w:r>
+    </w:p>
+    <w:p>
+      <w:pPr>
+        <w:rPr>
+          <w:sz w:val="20"/>
+          <w:szCs w:val="20"/>
+        </w:rPr>
+      </w:pPr>
+      <w:r>
+        <w:rPr>
+          <w:sz w:val="20"/>
+          <w:szCs w:val="20"/>
+        </w:rPr>
+        <w:t xml:space="preserve">- Moved CAN </w:t>
+      </w:r>
+      <w:proofErr w:type="spellStart"/>
+      <w:r>
+        <w:rPr>
+          <w:sz w:val="20"/>
+          <w:szCs w:val="20"/>
+        </w:rPr>
+        <w:t>HeartBeat</w:t>
+      </w:r>
+      <w:proofErr w:type="spellEnd"/>
+      <w:r>
+        <w:rPr>
+          <w:sz w:val="20"/>
+          <w:szCs w:val="20"/>
+        </w:rPr>
+        <w:t xml:space="preserve"> function in </w:t>
+      </w:r>
+      <w:proofErr w:type="spellStart"/>
+      <w:r>
+        <w:rPr>
+          <w:sz w:val="20"/>
+          <w:szCs w:val="20"/>
+        </w:rPr>
+        <w:t>CANFeedback</w:t>
+      </w:r>
+      <w:proofErr w:type="spellEnd"/>
+      <w:r>
+        <w:rPr>
+          <w:sz w:val="20"/>
+          <w:szCs w:val="20"/>
+        </w:rPr>
+        <w:t xml:space="preserve"> module</w:t>
+      </w:r>
+    </w:p>
+    <w:p>
+      <w:pPr>
+        <w:rPr>
+          <w:sz w:val="20"/>
+          <w:szCs w:val="20"/>
+        </w:rPr>
+      </w:pPr>
+      <w:r>
+        <w:rPr>
+          <w:sz w:val="20"/>
+          <w:szCs w:val="20"/>
+        </w:rPr>
+        <w:t>- Implemented I2C driver</w:t>
+      </w:r>
+    </w:p>
+    <w:p>
+      <w:r>
         <w:rPr>
           <w:rFonts w:ascii="Verdana" w:hAnsi="Verdana"/>
           <w:color w:val="4C94D8" w:themeColor="text2" w:themeTint="80"/>
           <w:sz w:val="20"/>
           <w:szCs w:val="20"/>
         </w:rPr>
-      </w:pPr>
-      <w:r>
-        <w:rPr>
-          <w:rFonts w:ascii="Verdana" w:hAnsi="Verdana"/>
-          <w:color w:val="4C94D8" w:themeColor="text2" w:themeTint="80"/>
-          <w:sz w:val="20"/>
-          <w:szCs w:val="20"/>
-        </w:rPr>
         <w:t>----------------------------------------------------------------------------------------------------------</w:t>
       </w:r>
     </w:p>
+    <w:p/>
     <w:p>
       <w:pPr>
         <w:pStyle w:val="Titolo1"/>
       </w:pPr>
       <w:r>
+        <w:lastRenderedPageBreak/>
         <w:t>Release 0.0.1</w:t>
       </w:r>
     </w:p>
@@ -2600,7 +3145,7 @@
           <w:szCs w:val="20"/>
           <w:lang w:val="en-US"/>
         </w:rPr>
-        <w:t>707e293</w:t>
+        <w:t>7e6e94a</w:t>
       </w:r>
       <w:r>
         <w:rPr>
@@ -2642,7 +3187,7 @@
           <w:szCs w:val="20"/>
           <w:lang w:val="en-US"/>
         </w:rPr>
-        <w:t>September 12, 2024</w:t>
+        <w:t>September 24, 2024</w:t>
       </w:r>
     </w:p>
     <w:p>
@@ -2665,7 +3210,6 @@
           <w:szCs w:val="20"/>
           <w:lang w:val="it-IT"/>
         </w:rPr>
-        <w:lastRenderedPageBreak/>
         <w:t>Author</w:t>
       </w:r>
       <w:r>
@@ -2674,37 +3218,102 @@
           <w:szCs w:val="20"/>
           <w:lang w:val="it-IT"/>
         </w:rPr>
-        <w:t>: BRANCARO\p.parrino &lt;p.parrino@brancaro.com&gt;</w:t>
-      </w:r>
-    </w:p>
-    <w:p>
-      <w:pPr>
-        <w:rPr>
-          <w:sz w:val="20"/>
-          <w:szCs w:val="20"/>
-        </w:rPr>
-      </w:pPr>
-      <w:r>
-        <w:rPr>
-          <w:sz w:val="20"/>
-          <w:szCs w:val="20"/>
-        </w:rPr>
-        <w:t>- Implemented Version module</w:t>
-      </w:r>
-    </w:p>
-    <w:p>
-      <w:pPr>
-        <w:rPr>
-          <w:sz w:val="20"/>
-          <w:szCs w:val="20"/>
-        </w:rPr>
-      </w:pPr>
-      <w:r>
-        <w:rPr>
-          <w:sz w:val="20"/>
-          <w:szCs w:val="20"/>
-        </w:rPr>
-        <w:t>- Updated .gitignore file: removed 'nbproject' and 'dist' folders</w:t>
+        <w:t>: BRANCARO\</w:t>
+      </w:r>
+      <w:proofErr w:type="spellStart"/>
+      <w:r>
+        <w:rPr>
+          <w:sz w:val="20"/>
+          <w:szCs w:val="20"/>
+          <w:lang w:val="it-IT"/>
+        </w:rPr>
+        <w:t>p.parrino</w:t>
+      </w:r>
+      <w:proofErr w:type="spellEnd"/>
+      <w:r>
+        <w:rPr>
+          <w:sz w:val="20"/>
+          <w:szCs w:val="20"/>
+          <w:lang w:val="it-IT"/>
+        </w:rPr>
+        <w:t xml:space="preserve"> &lt;p.parrino@brancaro.com&gt;</w:t>
+      </w:r>
+    </w:p>
+    <w:p>
+      <w:pPr>
+        <w:rPr>
+          <w:sz w:val="20"/>
+          <w:szCs w:val="20"/>
+        </w:rPr>
+      </w:pPr>
+      <w:r>
+        <w:rPr>
+          <w:sz w:val="20"/>
+          <w:szCs w:val="20"/>
+        </w:rPr>
+        <w:t>- Implemented CAN module</w:t>
+      </w:r>
+    </w:p>
+    <w:p>
+      <w:pPr>
+        <w:rPr>
+          <w:sz w:val="20"/>
+          <w:szCs w:val="20"/>
+        </w:rPr>
+      </w:pPr>
+      <w:r>
+        <w:rPr>
+          <w:sz w:val="20"/>
+          <w:szCs w:val="20"/>
+        </w:rPr>
+        <w:t xml:space="preserve">- Implemented CAN </w:t>
+      </w:r>
+      <w:proofErr w:type="spellStart"/>
+      <w:r>
+        <w:rPr>
+          <w:sz w:val="20"/>
+          <w:szCs w:val="20"/>
+        </w:rPr>
+        <w:t>RecvdMsgParser</w:t>
+      </w:r>
+      <w:proofErr w:type="spellEnd"/>
+      <w:r>
+        <w:rPr>
+          <w:sz w:val="20"/>
+          <w:szCs w:val="20"/>
+        </w:rPr>
+        <w:t xml:space="preserve"> module (with example test for Tx and Rx CAN messages)</w:t>
+      </w:r>
+    </w:p>
+    <w:p>
+      <w:pPr>
+        <w:rPr>
+          <w:sz w:val="20"/>
+          <w:szCs w:val="20"/>
+        </w:rPr>
+      </w:pPr>
+      <w:r>
+        <w:rPr>
+          <w:sz w:val="20"/>
+          <w:szCs w:val="20"/>
+        </w:rPr>
+        <w:t xml:space="preserve">- Improvements in </w:t>
+      </w:r>
+      <w:proofErr w:type="spellStart"/>
+      <w:r>
+        <w:rPr>
+          <w:sz w:val="20"/>
+          <w:szCs w:val="20"/>
+        </w:rPr>
+        <w:t>LED_OnBoard</w:t>
+      </w:r>
+      <w:proofErr w:type="spellEnd"/>
+      <w:r>
+        <w:rPr>
+          <w:sz w:val="20"/>
+          <w:szCs w:val="20"/>
+        </w:rPr>
+        <w:t xml:space="preserve"> module and Version module</w:t>
       </w:r>
     </w:p>
     <w:p>
@@ -2776,7 +3385,7 @@
           <w:szCs w:val="20"/>
           <w:lang w:val="en-US"/>
         </w:rPr>
-        <w:t>d473c92</w:t>
+        <w:t>707e293</w:t>
       </w:r>
       <w:r>
         <w:rPr>
@@ -2810,7 +3419,15 @@
           <w:szCs w:val="20"/>
           <w:lang w:val="en-US"/>
         </w:rPr>
-        <w:t>: September 11, 2024</w:t>
+        <w:t xml:space="preserve">: </w:t>
+      </w:r>
+      <w:r>
+        <w:rPr>
+          <w:sz w:val="20"/>
+          <w:szCs w:val="20"/>
+          <w:lang w:val="en-US"/>
+        </w:rPr>
+        <w:t>September 12, 2024</w:t>
       </w:r>
     </w:p>
     <w:p>
@@ -2841,7 +3458,40 @@
           <w:szCs w:val="20"/>
           <w:lang w:val="it-IT"/>
         </w:rPr>
-        <w:t>: BRANCARO\p.parrino &lt;p.parrino@brancaro.com&gt;</w:t>
+        <w:t>: BRANCARO\</w:t>
+      </w:r>
+      <w:proofErr w:type="spellStart"/>
+      <w:r>
+        <w:rPr>
+          <w:sz w:val="20"/>
+          <w:szCs w:val="20"/>
+          <w:lang w:val="it-IT"/>
+        </w:rPr>
+        <w:t>p.parrino</w:t>
+      </w:r>
+      <w:proofErr w:type="spellEnd"/>
+      <w:r>
+        <w:rPr>
+          <w:sz w:val="20"/>
+          <w:szCs w:val="20"/>
+          <w:lang w:val="it-IT"/>
+        </w:rPr>
+        <w:t xml:space="preserve"> &lt;p.parrino@brancaro.com&gt;</w:t>
+      </w:r>
+    </w:p>
+    <w:p>
+      <w:pPr>
+        <w:rPr>
+          <w:sz w:val="20"/>
+          <w:szCs w:val="20"/>
+        </w:rPr>
+      </w:pPr>
+      <w:r>
+        <w:rPr>
+          <w:sz w:val="20"/>
+          <w:szCs w:val="20"/>
+        </w:rPr>
+        <w:t>- Implemented Version module</w:t>
       </w:r>
     </w:p>
     <w:p>
@@ -2858,74 +3508,62 @@
         </w:rPr>
         <w:t xml:space="preserve">- </w:t>
       </w:r>
-      <w:r>
-        <w:rPr>
-          <w:sz w:val="20"/>
-          <w:szCs w:val="20"/>
-        </w:rPr>
-        <w:t>Implemented module App_Main to manage the project scheduler</w:t>
-      </w:r>
-    </w:p>
-    <w:p>
-      <w:pPr>
-        <w:rPr>
-          <w:sz w:val="20"/>
-          <w:szCs w:val="20"/>
-        </w:rPr>
-      </w:pPr>
-      <w:r>
-        <w:rPr>
-          <w:sz w:val="20"/>
-          <w:szCs w:val="20"/>
-        </w:rPr>
-        <w:t>- Implemented module Timers to have timers functionalities</w:t>
-      </w:r>
-    </w:p>
-    <w:p>
-      <w:pPr>
-        <w:rPr>
-          <w:sz w:val="20"/>
-          <w:szCs w:val="20"/>
-        </w:rPr>
-      </w:pPr>
-      <w:r>
-        <w:rPr>
-          <w:sz w:val="20"/>
-          <w:szCs w:val="20"/>
-        </w:rPr>
-        <w:t>- Implemented module LED On Board to manage on board leds</w:t>
-      </w:r>
-    </w:p>
-    <w:p>
-      <w:pPr>
-        <w:rPr>
-          <w:sz w:val="20"/>
-          <w:szCs w:val="20"/>
-        </w:rPr>
-      </w:pPr>
-      <w:r>
-        <w:rPr>
-          <w:sz w:val="20"/>
-          <w:szCs w:val="20"/>
-        </w:rPr>
-        <w:t>- Implemented hearbeat for On Board Green LED- Added LMU ChangeLog.docx file</w:t>
-      </w:r>
-    </w:p>
-    <w:p>
-      <w:pPr>
-        <w:rPr>
-          <w:rFonts w:ascii="Verdana" w:hAnsi="Verdana"/>
-          <w:color w:val="4C94D8" w:themeColor="text2" w:themeTint="80"/>
-          <w:sz w:val="20"/>
-          <w:szCs w:val="20"/>
-        </w:rPr>
-      </w:pPr>
-      <w:r>
-        <w:rPr>
-          <w:sz w:val="20"/>
-          <w:szCs w:val="20"/>
-        </w:rPr>
-        <w:t>- Modified .gitignore file to remove from backup .generated_files folder</w:t>
+      <w:proofErr w:type="gramStart"/>
+      <w:r>
+        <w:rPr>
+          <w:sz w:val="20"/>
+          <w:szCs w:val="20"/>
+        </w:rPr>
+        <w:t>Updated .</w:t>
+      </w:r>
+      <w:proofErr w:type="spellStart"/>
+      <w:r>
+        <w:rPr>
+          <w:sz w:val="20"/>
+          <w:szCs w:val="20"/>
+        </w:rPr>
+        <w:t>gitignore</w:t>
+      </w:r>
+      <w:proofErr w:type="spellEnd"/>
+      <w:proofErr w:type="gramEnd"/>
+      <w:r>
+        <w:rPr>
+          <w:sz w:val="20"/>
+          <w:szCs w:val="20"/>
+        </w:rPr>
+        <w:t xml:space="preserve"> file: removed '</w:t>
+      </w:r>
+      <w:proofErr w:type="spellStart"/>
+      <w:r>
+        <w:rPr>
+          <w:sz w:val="20"/>
+          <w:szCs w:val="20"/>
+        </w:rPr>
+        <w:t>nbproject</w:t>
+      </w:r>
+      <w:proofErr w:type="spellEnd"/>
+      <w:r>
+        <w:rPr>
+          <w:sz w:val="20"/>
+          <w:szCs w:val="20"/>
+        </w:rPr>
+        <w:t>' and '</w:t>
+      </w:r>
+      <w:proofErr w:type="spellStart"/>
+      <w:r>
+        <w:rPr>
+          <w:sz w:val="20"/>
+          <w:szCs w:val="20"/>
+        </w:rPr>
+        <w:t>dist</w:t>
+      </w:r>
+      <w:proofErr w:type="spellEnd"/>
+      <w:r>
+        <w:rPr>
+          <w:sz w:val="20"/>
+          <w:szCs w:val="20"/>
+        </w:rPr>
+        <w:t>' folders</w:t>
       </w:r>
     </w:p>
     <w:p>
@@ -2989,7 +3627,23 @@
           <w:szCs w:val="20"/>
           <w:lang w:val="en-US"/>
         </w:rPr>
-        <w:t>[0fd5e53]</w:t>
+        <w:t>[</w:t>
+      </w:r>
+      <w:r>
+        <w:rPr>
+          <w:sz w:val="20"/>
+          <w:szCs w:val="20"/>
+          <w:lang w:val="en-US"/>
+        </w:rPr>
+        <w:t>d473c92</w:t>
+      </w:r>
+      <w:r>
+        <w:rPr>
+          <w:sz w:val="20"/>
+          <w:szCs w:val="20"/>
+          <w:lang w:val="en-US"/>
+        </w:rPr>
+        <w:t>]</w:t>
       </w:r>
       <w:r>
         <w:rPr>
@@ -3015,7 +3669,7 @@
           <w:szCs w:val="20"/>
           <w:lang w:val="en-US"/>
         </w:rPr>
-        <w:t>: September 9, 2024</w:t>
+        <w:t>: September 11, 2024</w:t>
       </w:r>
     </w:p>
     <w:p>
@@ -3046,7 +3700,346 @@
           <w:szCs w:val="20"/>
           <w:lang w:val="it-IT"/>
         </w:rPr>
-        <w:t>: BRANCARO\p.parrino &lt;p.parrino@brancaro.com&gt;</w:t>
+        <w:t>: BRANCARO\</w:t>
+      </w:r>
+      <w:proofErr w:type="spellStart"/>
+      <w:r>
+        <w:rPr>
+          <w:sz w:val="20"/>
+          <w:szCs w:val="20"/>
+          <w:lang w:val="it-IT"/>
+        </w:rPr>
+        <w:t>p.parrino</w:t>
+      </w:r>
+      <w:proofErr w:type="spellEnd"/>
+      <w:r>
+        <w:rPr>
+          <w:sz w:val="20"/>
+          <w:szCs w:val="20"/>
+          <w:lang w:val="it-IT"/>
+        </w:rPr>
+        <w:t xml:space="preserve"> &lt;p.parrino@brancaro.com&gt;</w:t>
+      </w:r>
+    </w:p>
+    <w:p>
+      <w:pPr>
+        <w:rPr>
+          <w:sz w:val="20"/>
+          <w:szCs w:val="20"/>
+        </w:rPr>
+      </w:pPr>
+      <w:r>
+        <w:rPr>
+          <w:sz w:val="20"/>
+          <w:szCs w:val="20"/>
+        </w:rPr>
+        <w:t xml:space="preserve">- </w:t>
+      </w:r>
+      <w:r>
+        <w:rPr>
+          <w:sz w:val="20"/>
+          <w:szCs w:val="20"/>
+        </w:rPr>
+        <w:t xml:space="preserve">Implemented module </w:t>
+      </w:r>
+      <w:proofErr w:type="spellStart"/>
+      <w:r>
+        <w:rPr>
+          <w:sz w:val="20"/>
+          <w:szCs w:val="20"/>
+        </w:rPr>
+        <w:t>App_Main</w:t>
+      </w:r>
+      <w:proofErr w:type="spellEnd"/>
+      <w:r>
+        <w:rPr>
+          <w:sz w:val="20"/>
+          <w:szCs w:val="20"/>
+        </w:rPr>
+        <w:t xml:space="preserve"> to manage the project scheduler</w:t>
+      </w:r>
+    </w:p>
+    <w:p>
+      <w:pPr>
+        <w:rPr>
+          <w:sz w:val="20"/>
+          <w:szCs w:val="20"/>
+        </w:rPr>
+      </w:pPr>
+      <w:r>
+        <w:rPr>
+          <w:sz w:val="20"/>
+          <w:szCs w:val="20"/>
+        </w:rPr>
+        <w:t xml:space="preserve">- Implemented module Timers to have </w:t>
+      </w:r>
+      <w:proofErr w:type="gramStart"/>
+      <w:r>
+        <w:rPr>
+          <w:sz w:val="20"/>
+          <w:szCs w:val="20"/>
+        </w:rPr>
+        <w:t>timers</w:t>
+      </w:r>
+      <w:proofErr w:type="gramEnd"/>
+      <w:r>
+        <w:rPr>
+          <w:sz w:val="20"/>
+          <w:szCs w:val="20"/>
+        </w:rPr>
+        <w:t xml:space="preserve"> functionalities</w:t>
+      </w:r>
+    </w:p>
+    <w:p>
+      <w:pPr>
+        <w:rPr>
+          <w:sz w:val="20"/>
+          <w:szCs w:val="20"/>
+        </w:rPr>
+      </w:pPr>
+      <w:r>
+        <w:rPr>
+          <w:sz w:val="20"/>
+          <w:szCs w:val="20"/>
+        </w:rPr>
+        <w:t xml:space="preserve">- Implemented module LED On Board to manage on board </w:t>
+      </w:r>
+      <w:proofErr w:type="spellStart"/>
+      <w:r>
+        <w:rPr>
+          <w:sz w:val="20"/>
+          <w:szCs w:val="20"/>
+        </w:rPr>
+        <w:t>leds</w:t>
+      </w:r>
+      <w:proofErr w:type="spellEnd"/>
+    </w:p>
+    <w:p>
+      <w:pPr>
+        <w:rPr>
+          <w:sz w:val="20"/>
+          <w:szCs w:val="20"/>
+        </w:rPr>
+      </w:pPr>
+      <w:r>
+        <w:rPr>
+          <w:sz w:val="20"/>
+          <w:szCs w:val="20"/>
+        </w:rPr>
+        <w:t xml:space="preserve">- Implemented </w:t>
+      </w:r>
+      <w:proofErr w:type="spellStart"/>
+      <w:r>
+        <w:rPr>
+          <w:sz w:val="20"/>
+          <w:szCs w:val="20"/>
+        </w:rPr>
+        <w:t>hearbeat</w:t>
+      </w:r>
+      <w:proofErr w:type="spellEnd"/>
+      <w:r>
+        <w:rPr>
+          <w:sz w:val="20"/>
+          <w:szCs w:val="20"/>
+        </w:rPr>
+        <w:t xml:space="preserve"> for On Board Green LED- Added LMU ChangeLog.docx file</w:t>
+      </w:r>
+    </w:p>
+    <w:p>
+      <w:pPr>
+        <w:rPr>
+          <w:rFonts w:ascii="Verdana" w:hAnsi="Verdana"/>
+          <w:color w:val="4C94D8" w:themeColor="text2" w:themeTint="80"/>
+          <w:sz w:val="20"/>
+          <w:szCs w:val="20"/>
+        </w:rPr>
+      </w:pPr>
+      <w:r>
+        <w:rPr>
+          <w:sz w:val="20"/>
+          <w:szCs w:val="20"/>
+        </w:rPr>
+        <w:t xml:space="preserve">- </w:t>
+      </w:r>
+      <w:proofErr w:type="gramStart"/>
+      <w:r>
+        <w:rPr>
+          <w:sz w:val="20"/>
+          <w:szCs w:val="20"/>
+        </w:rPr>
+        <w:t>Modified .</w:t>
+      </w:r>
+      <w:proofErr w:type="spellStart"/>
+      <w:r>
+        <w:rPr>
+          <w:sz w:val="20"/>
+          <w:szCs w:val="20"/>
+        </w:rPr>
+        <w:t>gitignore</w:t>
+      </w:r>
+      <w:proofErr w:type="spellEnd"/>
+      <w:proofErr w:type="gramEnd"/>
+      <w:r>
+        <w:rPr>
+          <w:sz w:val="20"/>
+          <w:szCs w:val="20"/>
+        </w:rPr>
+        <w:t xml:space="preserve"> file to remove from backup .</w:t>
+      </w:r>
+      <w:proofErr w:type="spellStart"/>
+      <w:r>
+        <w:rPr>
+          <w:sz w:val="20"/>
+          <w:szCs w:val="20"/>
+        </w:rPr>
+        <w:t>generated_files</w:t>
+      </w:r>
+      <w:proofErr w:type="spellEnd"/>
+      <w:r>
+        <w:rPr>
+          <w:sz w:val="20"/>
+          <w:szCs w:val="20"/>
+        </w:rPr>
+        <w:t xml:space="preserve"> folder</w:t>
+      </w:r>
+    </w:p>
+    <w:p>
+      <w:pPr>
+        <w:rPr>
+          <w:rFonts w:ascii="Verdana" w:hAnsi="Verdana"/>
+          <w:color w:val="4C94D8" w:themeColor="text2" w:themeTint="80"/>
+          <w:sz w:val="20"/>
+          <w:szCs w:val="20"/>
+        </w:rPr>
+      </w:pPr>
+      <w:r>
+        <w:rPr>
+          <w:rFonts w:ascii="Verdana" w:hAnsi="Verdana"/>
+          <w:color w:val="4C94D8" w:themeColor="text2" w:themeTint="80"/>
+          <w:sz w:val="20"/>
+          <w:szCs w:val="20"/>
+        </w:rPr>
+        <w:t>----------------------------------------------------------------------------------------------------------</w:t>
+      </w:r>
+    </w:p>
+    <w:p>
+      <w:pPr>
+        <w:pStyle w:val="Titolo1"/>
+      </w:pPr>
+      <w:r>
+        <w:t>Release 0.0.1</w:t>
+      </w:r>
+    </w:p>
+    <w:p>
+      <w:pPr>
+        <w:tabs>
+          <w:tab w:val="left" w:pos="0"/>
+          <w:tab w:val="left" w:pos="3402"/>
+        </w:tabs>
+        <w:rPr>
+          <w:sz w:val="20"/>
+          <w:szCs w:val="20"/>
+          <w:lang w:val="en-US"/>
+        </w:rPr>
+      </w:pPr>
+      <w:r>
+        <w:rPr>
+          <w:b/>
+          <w:bCs/>
+          <w:sz w:val="20"/>
+          <w:szCs w:val="20"/>
+        </w:rPr>
+        <w:t>GIT Commit</w:t>
+      </w:r>
+      <w:r>
+        <w:rPr>
+          <w:sz w:val="20"/>
+          <w:szCs w:val="20"/>
+        </w:rPr>
+        <w:t xml:space="preserve">: </w:t>
+      </w:r>
+      <w:r>
+        <w:rPr>
+          <w:sz w:val="20"/>
+          <w:szCs w:val="20"/>
+          <w:lang w:val="en-US"/>
+        </w:rPr>
+        <w:t>[0fd5e53]</w:t>
+      </w:r>
+      <w:r>
+        <w:rPr>
+          <w:sz w:val="20"/>
+          <w:szCs w:val="20"/>
+          <w:lang w:val="en-US"/>
+        </w:rPr>
+        <w:tab/>
+      </w:r>
+      <w:r>
+        <w:rPr>
+          <w:b/>
+          <w:bCs/>
+          <w:sz w:val="20"/>
+          <w:szCs w:val="20"/>
+          <w:lang w:val="en-US"/>
+        </w:rPr>
+        <w:t>Date</w:t>
+      </w:r>
+      <w:r>
+        <w:rPr>
+          <w:sz w:val="20"/>
+          <w:szCs w:val="20"/>
+          <w:lang w:val="en-US"/>
+        </w:rPr>
+        <w:t>: September 9, 2024</w:t>
+      </w:r>
+    </w:p>
+    <w:p>
+      <w:pPr>
+        <w:tabs>
+          <w:tab w:val="left" w:pos="0"/>
+          <w:tab w:val="left" w:pos="3402"/>
+        </w:tabs>
+        <w:rPr>
+          <w:sz w:val="20"/>
+          <w:szCs w:val="20"/>
+          <w:lang w:val="it-IT"/>
+        </w:rPr>
+      </w:pPr>
+      <w:r>
+        <w:rPr>
+          <w:b/>
+          <w:bCs/>
+          <w:sz w:val="20"/>
+          <w:szCs w:val="20"/>
+          <w:lang w:val="it-IT"/>
+        </w:rPr>
+        <w:t>Author</w:t>
+      </w:r>
+      <w:r>
+        <w:rPr>
+          <w:sz w:val="20"/>
+          <w:szCs w:val="20"/>
+          <w:lang w:val="it-IT"/>
+        </w:rPr>
+        <w:t>: BRANCARO\</w:t>
+      </w:r>
+      <w:proofErr w:type="spellStart"/>
+      <w:r>
+        <w:rPr>
+          <w:sz w:val="20"/>
+          <w:szCs w:val="20"/>
+          <w:lang w:val="it-IT"/>
+        </w:rPr>
+        <w:t>p.parrino</w:t>
+      </w:r>
+      <w:proofErr w:type="spellEnd"/>
+      <w:r>
+        <w:rPr>
+          <w:sz w:val="20"/>
+          <w:szCs w:val="20"/>
+          <w:lang w:val="it-IT"/>
+        </w:rPr>
+        <w:t xml:space="preserve"> &lt;p.parrino@brancaro.com&gt;</w:t>
       </w:r>
     </w:p>
     <w:p>
@@ -3159,6 +4152,7 @@
           <w:szCs w:val="20"/>
           <w:lang w:val="en-US"/>
         </w:rPr>
+        <w:lastRenderedPageBreak/>
         <w:t xml:space="preserve">- </w:t>
       </w:r>
       <w:r>
@@ -3168,8 +4162,38 @@
           <w:lang w:val="en-US"/>
         </w:rPr>
         <w:tab/>
-        <w:t>Set UART1 to Baud Rate:115200, Parity:None, Data Bits:8, Stop Bits:1, Parity Error:None</w:t>
-      </w:r>
+        <w:t xml:space="preserve">Set UART1 to Baud Rate:115200, </w:t>
+      </w:r>
+      <w:proofErr w:type="spellStart"/>
+      <w:proofErr w:type="gramStart"/>
+      <w:r>
+        <w:rPr>
+          <w:sz w:val="20"/>
+          <w:szCs w:val="20"/>
+          <w:lang w:val="en-US"/>
+        </w:rPr>
+        <w:t>Parity:None</w:t>
+      </w:r>
+      <w:proofErr w:type="spellEnd"/>
+      <w:proofErr w:type="gramEnd"/>
+      <w:r>
+        <w:rPr>
+          <w:sz w:val="20"/>
+          <w:szCs w:val="20"/>
+          <w:lang w:val="en-US"/>
+        </w:rPr>
+        <w:t xml:space="preserve">, Data Bits:8, Stop Bits:1, Parity </w:t>
+      </w:r>
+      <w:proofErr w:type="spellStart"/>
+      <w:r>
+        <w:rPr>
+          <w:sz w:val="20"/>
+          <w:szCs w:val="20"/>
+          <w:lang w:val="en-US"/>
+        </w:rPr>
+        <w:t>Error:None</w:t>
+      </w:r>
+      <w:proofErr w:type="spellEnd"/>
     </w:p>
     <w:sectPr>
       <w:pgSz w:w="11906" w:h="16838"/>

</xml_diff>

<commit_message>
- Added CAN PROTOCOL handler - Implemented everything except PDG_OUT PWM, Self Test algorithm and LMU settings. - CAN PROTOCOL needs to be revised to be improved; functionality is ok
</commit_message>
<xml_diff>
--- a/LMU.X/LMU ChangeLog.docx
+++ b/LMU.X/LMU ChangeLog.docx
@@ -104,23 +104,7 @@
           <w:sz w:val="20"/>
           <w:szCs w:val="20"/>
         </w:rPr>
-        <w:t>: BRANCARO\</w:t>
-      </w:r>
-      <w:proofErr w:type="spellStart"/>
-      <w:r>
-        <w:rPr>
-          <w:sz w:val="20"/>
-          <w:szCs w:val="20"/>
-        </w:rPr>
-        <w:t>p.parrino</w:t>
-      </w:r>
-      <w:proofErr w:type="spellEnd"/>
-      <w:r>
-        <w:rPr>
-          <w:sz w:val="20"/>
-          <w:szCs w:val="20"/>
-        </w:rPr>
-        <w:t xml:space="preserve"> </w:t>
+        <w:t xml:space="preserve">: BRANCARO\p.parrino </w:t>
       </w:r>
       <w:hyperlink r:id="rId5" w:history="1">
         <w:r>
@@ -214,7 +198,7 @@
           <w:szCs w:val="20"/>
           <w:lang w:val="en-US"/>
         </w:rPr>
-        <w:t>a7eddbf</w:t>
+        <w:t>cbeb745</w:t>
       </w:r>
       <w:r>
         <w:rPr>
@@ -251,7 +235,7 @@
           <w:sz w:val="20"/>
           <w:szCs w:val="20"/>
         </w:rPr>
-        <w:t>November 26, 2024</w:t>
+        <w:t>November 27, 2024</w:t>
       </w:r>
     </w:p>
     <w:p>
@@ -282,25 +266,7 @@
           <w:szCs w:val="20"/>
           <w:lang w:val="it-IT"/>
         </w:rPr>
-        <w:t>: BRANCARO\</w:t>
-      </w:r>
-      <w:proofErr w:type="spellStart"/>
-      <w:r>
-        <w:rPr>
-          <w:sz w:val="20"/>
-          <w:szCs w:val="20"/>
-          <w:lang w:val="it-IT"/>
-        </w:rPr>
-        <w:t>p.parrino</w:t>
-      </w:r>
-      <w:proofErr w:type="spellEnd"/>
-      <w:r>
-        <w:rPr>
-          <w:sz w:val="20"/>
-          <w:szCs w:val="20"/>
-          <w:lang w:val="it-IT"/>
-        </w:rPr>
-        <w:t xml:space="preserve"> </w:t>
+        <w:t xml:space="preserve">: BRANCARO\p.parrino </w:t>
       </w:r>
       <w:hyperlink r:id="rId6" w:history="1">
         <w:r>
@@ -328,76 +294,23 @@
           <w:szCs w:val="20"/>
           <w:lang w:val="en-US"/>
         </w:rPr>
-        <w:t xml:space="preserve">- Implemented Reset </w:t>
-      </w:r>
-      <w:proofErr w:type="gramStart"/>
-      <w:r>
-        <w:rPr>
-          <w:sz w:val="20"/>
-          <w:szCs w:val="20"/>
-          <w:lang w:val="en-US"/>
-        </w:rPr>
-        <w:t xml:space="preserve">and  </w:t>
-      </w:r>
-      <w:proofErr w:type="spellStart"/>
-      <w:r>
-        <w:rPr>
-          <w:sz w:val="20"/>
-          <w:szCs w:val="20"/>
-          <w:lang w:val="en-US"/>
-        </w:rPr>
-        <w:t>SelfTest</w:t>
-      </w:r>
-      <w:proofErr w:type="spellEnd"/>
-      <w:proofErr w:type="gramEnd"/>
-      <w:r>
-        <w:rPr>
-          <w:sz w:val="20"/>
-          <w:szCs w:val="20"/>
-          <w:lang w:val="en-US"/>
-        </w:rPr>
-        <w:t xml:space="preserve"> module (WIP)</w:t>
-      </w:r>
-    </w:p>
-    <w:p>
-      <w:pPr>
-        <w:rPr>
-          <w:sz w:val="20"/>
-          <w:szCs w:val="20"/>
-          <w:lang w:val="en-US"/>
-        </w:rPr>
-      </w:pPr>
-      <w:r>
-        <w:rPr>
-          <w:sz w:val="20"/>
-          <w:szCs w:val="20"/>
-          <w:lang w:val="en-US"/>
-        </w:rPr>
-        <w:t>- Implemented all Pin declaration for I/O Expander, PWM Expander and ADC Expander</w:t>
-      </w:r>
-    </w:p>
-    <w:p>
-      <w:pPr>
-        <w:rPr>
-          <w:sz w:val="20"/>
-          <w:szCs w:val="20"/>
-        </w:rPr>
-      </w:pPr>
-      <w:r>
-        <w:rPr>
-          <w:sz w:val="20"/>
-          <w:szCs w:val="20"/>
-          <w:lang w:val="en-US"/>
-        </w:rPr>
-        <w:t>- Implemented Response to Command and Request functions in CAN Received Messages Parser module (WIP)</w:t>
-      </w:r>
-      <w:r>
-        <w:rPr>
-          <w:sz w:val="20"/>
-          <w:szCs w:val="20"/>
-          <w:lang w:val="en-US"/>
-        </w:rPr>
-        <w:t xml:space="preserve"> </w:t>
+        <w:t>- Set Interrupt priority</w:t>
+      </w:r>
+    </w:p>
+    <w:p>
+      <w:pPr>
+        <w:rPr>
+          <w:sz w:val="20"/>
+          <w:szCs w:val="20"/>
+        </w:rPr>
+      </w:pPr>
+      <w:r>
+        <w:rPr>
+          <w:sz w:val="20"/>
+          <w:szCs w:val="20"/>
+          <w:lang w:val="en-US"/>
+        </w:rPr>
+        <w:t>- Removed CAN feedback of ADCManager acquisitions</w:t>
       </w:r>
       <w:r>
         <w:rPr>
@@ -463,8 +376,9 @@
         <w:rPr>
           <w:sz w:val="20"/>
           <w:szCs w:val="20"/>
-        </w:rPr>
-        <w:t>e4e081d</w:t>
+          <w:lang w:val="en-US"/>
+        </w:rPr>
+        <w:t>a7eddbf</w:t>
       </w:r>
       <w:r>
         <w:rPr>
@@ -501,7 +415,7 @@
           <w:sz w:val="20"/>
           <w:szCs w:val="20"/>
         </w:rPr>
-        <w:t>November 22, 2024</w:t>
+        <w:t>November 26, 2024</w:t>
       </w:r>
     </w:p>
     <w:p>
@@ -532,25 +446,7 @@
           <w:szCs w:val="20"/>
           <w:lang w:val="it-IT"/>
         </w:rPr>
-        <w:t>: BRANCARO\</w:t>
-      </w:r>
-      <w:proofErr w:type="spellStart"/>
-      <w:r>
-        <w:rPr>
-          <w:sz w:val="20"/>
-          <w:szCs w:val="20"/>
-          <w:lang w:val="it-IT"/>
-        </w:rPr>
-        <w:t>p.parrino</w:t>
-      </w:r>
-      <w:proofErr w:type="spellEnd"/>
-      <w:r>
-        <w:rPr>
-          <w:sz w:val="20"/>
-          <w:szCs w:val="20"/>
-          <w:lang w:val="it-IT"/>
-        </w:rPr>
-        <w:t xml:space="preserve"> </w:t>
+        <w:t xml:space="preserve">: BRANCARO\p.parrino </w:t>
       </w:r>
       <w:hyperlink r:id="rId7" w:history="1">
         <w:r>
@@ -569,23 +465,65 @@
         <w:rPr>
           <w:sz w:val="20"/>
           <w:szCs w:val="20"/>
-        </w:rPr>
-      </w:pPr>
-      <w:r>
-        <w:rPr>
-          <w:sz w:val="20"/>
-          <w:szCs w:val="20"/>
-          <w:lang w:val="en-US"/>
-        </w:rPr>
-        <w:t xml:space="preserve">- </w:t>
-      </w:r>
-      <w:r>
-        <w:rPr>
-          <w:sz w:val="20"/>
-          <w:szCs w:val="20"/>
-          <w:lang w:val="en-US"/>
-        </w:rPr>
-        <w:t xml:space="preserve"> Implemented and tested ADS1728 ADC Expander module</w:t>
+          <w:lang w:val="en-US"/>
+        </w:rPr>
+      </w:pPr>
+      <w:r>
+        <w:rPr>
+          <w:sz w:val="20"/>
+          <w:szCs w:val="20"/>
+          <w:lang w:val="en-US"/>
+        </w:rPr>
+        <w:t>- Implemented Reset and  SelfTest module (WIP)</w:t>
+      </w:r>
+    </w:p>
+    <w:p>
+      <w:pPr>
+        <w:rPr>
+          <w:sz w:val="20"/>
+          <w:szCs w:val="20"/>
+          <w:lang w:val="en-US"/>
+        </w:rPr>
+      </w:pPr>
+      <w:r>
+        <w:rPr>
+          <w:sz w:val="20"/>
+          <w:szCs w:val="20"/>
+          <w:lang w:val="en-US"/>
+        </w:rPr>
+        <w:t>- Implemented all Pin declaration for I/O Expander, PWM Expander and ADC Expander</w:t>
+      </w:r>
+    </w:p>
+    <w:p>
+      <w:pPr>
+        <w:rPr>
+          <w:sz w:val="20"/>
+          <w:szCs w:val="20"/>
+        </w:rPr>
+      </w:pPr>
+      <w:r>
+        <w:rPr>
+          <w:sz w:val="20"/>
+          <w:szCs w:val="20"/>
+          <w:lang w:val="en-US"/>
+        </w:rPr>
+        <w:t>- Implemented Response to Command and Request functions in CAN Received Messages Parser module (WIP)</w:t>
+      </w:r>
+      <w:r>
+        <w:rPr>
+          <w:sz w:val="20"/>
+          <w:szCs w:val="20"/>
+          <w:lang w:val="en-US"/>
+        </w:rPr>
+        <w:t xml:space="preserve"> </w:t>
+      </w:r>
+      <w:r>
+        <w:rPr>
+          <w:sz w:val="20"/>
+          <w:szCs w:val="20"/>
+          <w:lang w:val="en-US"/>
+        </w:rPr>
+        <w:t xml:space="preserve"> </w:t>
       </w:r>
     </w:p>
     <w:p>
@@ -621,7 +559,6 @@
         <w:rPr>
           <w:sz w:val="20"/>
           <w:szCs w:val="20"/>
-          <w:lang w:val="en-US"/>
         </w:rPr>
       </w:pPr>
       <w:r>
@@ -638,65 +575,51 @@
           <w:sz w:val="20"/>
           <w:szCs w:val="20"/>
         </w:rPr>
+        <w:t>: [</w:t>
+      </w:r>
+      <w:r>
+        <w:rPr>
+          <w:sz w:val="20"/>
+          <w:szCs w:val="20"/>
+        </w:rPr>
+        <w:t>e4e081d</w:t>
+      </w:r>
+      <w:r>
+        <w:rPr>
+          <w:sz w:val="20"/>
+          <w:szCs w:val="20"/>
+        </w:rPr>
+        <w:t>]</w:t>
+      </w:r>
+      <w:r>
+        <w:rPr>
+          <w:sz w:val="20"/>
+          <w:szCs w:val="20"/>
+        </w:rPr>
+        <w:tab/>
+      </w:r>
+      <w:r>
+        <w:rPr>
+          <w:b/>
+          <w:bCs/>
+          <w:sz w:val="20"/>
+          <w:szCs w:val="20"/>
+        </w:rPr>
+        <w:t>Date</w:t>
+      </w:r>
+      <w:r>
+        <w:rPr>
+          <w:sz w:val="20"/>
+          <w:szCs w:val="20"/>
+        </w:rPr>
         <w:t xml:space="preserve">: </w:t>
       </w:r>
       <w:r>
         <w:rPr>
           <w:sz w:val="20"/>
           <w:szCs w:val="20"/>
-          <w:lang w:val="en-US"/>
-        </w:rPr>
-        <w:t>[</w:t>
-      </w:r>
-      <w:r>
-        <w:rPr>
-          <w:sz w:val="20"/>
-          <w:szCs w:val="20"/>
-          <w:lang w:val="en-US"/>
-        </w:rPr>
-        <w:t>9615a8d</w:t>
-      </w:r>
-      <w:r>
-        <w:rPr>
-          <w:sz w:val="20"/>
-          <w:szCs w:val="20"/>
-          <w:lang w:val="en-US"/>
-        </w:rPr>
-        <w:t>]</w:t>
-      </w:r>
-      <w:r>
-        <w:rPr>
-          <w:sz w:val="20"/>
-          <w:szCs w:val="20"/>
-          <w:lang w:val="en-US"/>
-        </w:rPr>
-        <w:tab/>
-      </w:r>
-      <w:r>
-        <w:rPr>
-          <w:b/>
-          <w:bCs/>
-          <w:sz w:val="20"/>
-          <w:szCs w:val="20"/>
-          <w:lang w:val="en-US"/>
-        </w:rPr>
-        <w:t>Date</w:t>
-      </w:r>
-      <w:r>
-        <w:rPr>
-          <w:sz w:val="20"/>
-          <w:szCs w:val="20"/>
-          <w:lang w:val="en-US"/>
-        </w:rPr>
-        <w:t xml:space="preserve">: </w:t>
-      </w:r>
-      <w:r>
-        <w:rPr>
-          <w:sz w:val="20"/>
-          <w:szCs w:val="20"/>
-          <w:lang w:val="en-US"/>
-        </w:rPr>
-        <w:t>November 12, 2024</w:t>
+        </w:rPr>
+        <w:t>November 22, 2024</w:t>
       </w:r>
     </w:p>
     <w:p>
@@ -727,25 +650,7 @@
           <w:szCs w:val="20"/>
           <w:lang w:val="it-IT"/>
         </w:rPr>
-        <w:t>: BRANCARO\</w:t>
-      </w:r>
-      <w:proofErr w:type="spellStart"/>
-      <w:r>
-        <w:rPr>
-          <w:sz w:val="20"/>
-          <w:szCs w:val="20"/>
-          <w:lang w:val="it-IT"/>
-        </w:rPr>
-        <w:t>p.parrino</w:t>
-      </w:r>
-      <w:proofErr w:type="spellEnd"/>
-      <w:r>
-        <w:rPr>
-          <w:sz w:val="20"/>
-          <w:szCs w:val="20"/>
-          <w:lang w:val="it-IT"/>
-        </w:rPr>
-        <w:t xml:space="preserve"> </w:t>
+        <w:t xml:space="preserve">: BRANCARO\p.parrino </w:t>
       </w:r>
       <w:hyperlink r:id="rId8" w:history="1">
         <w:r>
@@ -764,31 +669,6 @@
         <w:rPr>
           <w:sz w:val="20"/>
           <w:szCs w:val="20"/>
-          <w:lang w:val="en-US"/>
-        </w:rPr>
-      </w:pPr>
-      <w:r>
-        <w:rPr>
-          <w:sz w:val="20"/>
-          <w:szCs w:val="20"/>
-          <w:lang w:val="en-US"/>
-        </w:rPr>
-        <w:t>-</w:t>
-      </w:r>
-      <w:r>
-        <w:rPr>
-          <w:sz w:val="20"/>
-          <w:szCs w:val="20"/>
-          <w:lang w:val="en-US"/>
-        </w:rPr>
-        <w:t xml:space="preserve"> Implemented and tested PCA9685 I/O Expander PWM module</w:t>
-      </w:r>
-    </w:p>
-    <w:p>
-      <w:pPr>
-        <w:rPr>
-          <w:sz w:val="20"/>
-          <w:szCs w:val="20"/>
         </w:rPr>
       </w:pPr>
       <w:r>
@@ -798,7 +678,15 @@
           <w:lang w:val="en-US"/>
         </w:rPr>
         <w:lastRenderedPageBreak/>
-        <w:t>- Modified code to work with LMU board</w:t>
+        <w:t xml:space="preserve">- </w:t>
+      </w:r>
+      <w:r>
+        <w:rPr>
+          <w:sz w:val="20"/>
+          <w:szCs w:val="20"/>
+          <w:lang w:val="en-US"/>
+        </w:rPr>
+        <w:t xml:space="preserve"> Implemented and tested ADS1728 ADC Expander module</w:t>
       </w:r>
     </w:p>
     <w:p>
@@ -867,7 +755,7 @@
           <w:szCs w:val="20"/>
           <w:lang w:val="en-US"/>
         </w:rPr>
-        <w:t>f3a96b6</w:t>
+        <w:t>9615a8d</w:t>
       </w:r>
       <w:r>
         <w:rPr>
@@ -909,7 +797,7 @@
           <w:szCs w:val="20"/>
           <w:lang w:val="en-US"/>
         </w:rPr>
-        <w:t>November 06, 2024</w:t>
+        <w:t>November 12, 2024</w:t>
       </w:r>
     </w:p>
     <w:p>
@@ -940,25 +828,7 @@
           <w:szCs w:val="20"/>
           <w:lang w:val="it-IT"/>
         </w:rPr>
-        <w:t>: BRANCARO\</w:t>
-      </w:r>
-      <w:proofErr w:type="spellStart"/>
-      <w:r>
-        <w:rPr>
-          <w:sz w:val="20"/>
-          <w:szCs w:val="20"/>
-          <w:lang w:val="it-IT"/>
-        </w:rPr>
-        <w:t>p.parrino</w:t>
-      </w:r>
-      <w:proofErr w:type="spellEnd"/>
-      <w:r>
-        <w:rPr>
-          <w:sz w:val="20"/>
-          <w:szCs w:val="20"/>
-          <w:lang w:val="it-IT"/>
-        </w:rPr>
-        <w:t xml:space="preserve"> </w:t>
+        <w:t xml:space="preserve">: BRANCARO\p.parrino </w:t>
       </w:r>
       <w:hyperlink r:id="rId9" w:history="1">
         <w:r>
@@ -986,40 +856,31 @@
           <w:szCs w:val="20"/>
           <w:lang w:val="en-US"/>
         </w:rPr>
-        <w:t>- Implemented and tested MCP23017 I/O Expander module</w:t>
-      </w:r>
-    </w:p>
-    <w:p>
-      <w:pPr>
-        <w:rPr>
-          <w:sz w:val="20"/>
-          <w:szCs w:val="20"/>
-          <w:lang w:val="en-US"/>
-        </w:rPr>
-      </w:pPr>
-      <w:r>
-        <w:rPr>
-          <w:sz w:val="20"/>
-          <w:szCs w:val="20"/>
-          <w:lang w:val="en-US"/>
-        </w:rPr>
-        <w:t>- Added configuration files PCA9685_prm.h and ADS7128_prm.h</w:t>
-      </w:r>
-    </w:p>
-    <w:p>
-      <w:pPr>
-        <w:rPr>
-          <w:sz w:val="20"/>
-          <w:szCs w:val="20"/>
-        </w:rPr>
-      </w:pPr>
-      <w:r>
-        <w:rPr>
-          <w:sz w:val="20"/>
-          <w:szCs w:val="20"/>
-          <w:lang w:val="en-US"/>
-        </w:rPr>
-        <w:t>- Modified code to work with Demo Board dsPIC33 Curiosity</w:t>
+        <w:t>-</w:t>
+      </w:r>
+      <w:r>
+        <w:rPr>
+          <w:sz w:val="20"/>
+          <w:szCs w:val="20"/>
+          <w:lang w:val="en-US"/>
+        </w:rPr>
+        <w:t xml:space="preserve"> Implemented and tested PCA9685 I/O Expander PWM module</w:t>
+      </w:r>
+    </w:p>
+    <w:p>
+      <w:pPr>
+        <w:rPr>
+          <w:sz w:val="20"/>
+          <w:szCs w:val="20"/>
+        </w:rPr>
+      </w:pPr>
+      <w:r>
+        <w:rPr>
+          <w:sz w:val="20"/>
+          <w:szCs w:val="20"/>
+          <w:lang w:val="en-US"/>
+        </w:rPr>
+        <w:t>- Modified code to work with LMU board</w:t>
       </w:r>
     </w:p>
     <w:p>
@@ -1088,7 +949,7 @@
           <w:szCs w:val="20"/>
           <w:lang w:val="en-US"/>
         </w:rPr>
-        <w:t>16b8be9</w:t>
+        <w:t>f3a96b6</w:t>
       </w:r>
       <w:r>
         <w:rPr>
@@ -1130,7 +991,7 @@
           <w:szCs w:val="20"/>
           <w:lang w:val="en-US"/>
         </w:rPr>
-        <w:t>October 29, 2024</w:t>
+        <w:t>November 06, 2024</w:t>
       </w:r>
     </w:p>
     <w:p>
@@ -1161,25 +1022,7 @@
           <w:szCs w:val="20"/>
           <w:lang w:val="it-IT"/>
         </w:rPr>
-        <w:t>: BRANCARO\</w:t>
-      </w:r>
-      <w:proofErr w:type="spellStart"/>
-      <w:r>
-        <w:rPr>
-          <w:sz w:val="20"/>
-          <w:szCs w:val="20"/>
-          <w:lang w:val="it-IT"/>
-        </w:rPr>
-        <w:t>p.parrino</w:t>
-      </w:r>
-      <w:proofErr w:type="spellEnd"/>
-      <w:r>
-        <w:rPr>
-          <w:sz w:val="20"/>
-          <w:szCs w:val="20"/>
-          <w:lang w:val="it-IT"/>
-        </w:rPr>
-        <w:t xml:space="preserve"> </w:t>
+        <w:t xml:space="preserve">: BRANCARO\p.parrino </w:t>
       </w:r>
       <w:hyperlink r:id="rId10" w:history="1">
         <w:r>
@@ -1207,23 +1050,40 @@
           <w:szCs w:val="20"/>
           <w:lang w:val="en-US"/>
         </w:rPr>
-        <w:t>- Implemented EEPROM 24LC512 Driver</w:t>
-      </w:r>
-    </w:p>
-    <w:p>
-      <w:pPr>
-        <w:rPr>
-          <w:sz w:val="20"/>
-          <w:szCs w:val="20"/>
-        </w:rPr>
-      </w:pPr>
-      <w:r>
-        <w:rPr>
-          <w:sz w:val="20"/>
-          <w:szCs w:val="20"/>
-          <w:lang w:val="en-US"/>
-        </w:rPr>
-        <w:t>- Bug fix in the formulas to calculate I_PWR1 and I_PWR2</w:t>
+        <w:t>- Implemented and tested MCP23017 I/O Expander module</w:t>
+      </w:r>
+    </w:p>
+    <w:p>
+      <w:pPr>
+        <w:rPr>
+          <w:sz w:val="20"/>
+          <w:szCs w:val="20"/>
+          <w:lang w:val="en-US"/>
+        </w:rPr>
+      </w:pPr>
+      <w:r>
+        <w:rPr>
+          <w:sz w:val="20"/>
+          <w:szCs w:val="20"/>
+          <w:lang w:val="en-US"/>
+        </w:rPr>
+        <w:t>- Added configuration files PCA9685_prm.h and ADS7128_prm.h</w:t>
+      </w:r>
+    </w:p>
+    <w:p>
+      <w:pPr>
+        <w:rPr>
+          <w:sz w:val="20"/>
+          <w:szCs w:val="20"/>
+        </w:rPr>
+      </w:pPr>
+      <w:r>
+        <w:rPr>
+          <w:sz w:val="20"/>
+          <w:szCs w:val="20"/>
+          <w:lang w:val="en-US"/>
+        </w:rPr>
+        <w:t>- Modified code to work with Demo Board dsPIC33 Curiosity</w:t>
       </w:r>
     </w:p>
     <w:p>
@@ -1292,7 +1152,7 @@
           <w:szCs w:val="20"/>
           <w:lang w:val="en-US"/>
         </w:rPr>
-        <w:t>c4142b4</w:t>
+        <w:t>16b8be9</w:t>
       </w:r>
       <w:r>
         <w:rPr>
@@ -1334,7 +1194,7 @@
           <w:szCs w:val="20"/>
           <w:lang w:val="en-US"/>
         </w:rPr>
-        <w:t>October 23, 2024</w:t>
+        <w:t>October 29, 2024</w:t>
       </w:r>
     </w:p>
     <w:p>
@@ -1365,25 +1225,7 @@
           <w:szCs w:val="20"/>
           <w:lang w:val="it-IT"/>
         </w:rPr>
-        <w:t>: BRANCARO\</w:t>
-      </w:r>
-      <w:proofErr w:type="spellStart"/>
-      <w:r>
-        <w:rPr>
-          <w:sz w:val="20"/>
-          <w:szCs w:val="20"/>
-          <w:lang w:val="it-IT"/>
-        </w:rPr>
-        <w:t>p.parrino</w:t>
-      </w:r>
-      <w:proofErr w:type="spellEnd"/>
-      <w:r>
-        <w:rPr>
-          <w:sz w:val="20"/>
-          <w:szCs w:val="20"/>
-          <w:lang w:val="it-IT"/>
-        </w:rPr>
-        <w:t xml:space="preserve"> </w:t>
+        <w:t xml:space="preserve">: BRANCARO\p.parrino </w:t>
       </w:r>
       <w:hyperlink r:id="rId11" w:history="1">
         <w:r>
@@ -1402,39 +1244,32 @@
         <w:rPr>
           <w:sz w:val="20"/>
           <w:szCs w:val="20"/>
-        </w:rPr>
-      </w:pPr>
-      <w:r>
-        <w:rPr>
-          <w:sz w:val="20"/>
-          <w:szCs w:val="20"/>
-          <w:lang w:val="en-US"/>
-        </w:rPr>
-        <w:t xml:space="preserve">- </w:t>
-      </w:r>
-      <w:r>
-        <w:rPr>
-          <w:sz w:val="20"/>
-          <w:szCs w:val="20"/>
-          <w:lang w:val="en-US"/>
-        </w:rPr>
-        <w:t>- Fixed WARNING about " #pragma config OSCIOFNC = OFF    //OSC2 Pin Function bit-&gt;OSC2 is clock output" There was a conflict with Bootloader and LMU ap</w:t>
-      </w:r>
-      <w:r>
-        <w:rPr>
-          <w:sz w:val="20"/>
-          <w:szCs w:val="20"/>
-          <w:lang w:val="en-US"/>
-        </w:rPr>
-        <w:t>p</w:t>
-      </w:r>
-      <w:r>
-        <w:rPr>
-          <w:sz w:val="20"/>
-          <w:szCs w:val="20"/>
-          <w:lang w:val="en-US"/>
-        </w:rPr>
-        <w:t>lication settings</w:t>
+          <w:lang w:val="en-US"/>
+        </w:rPr>
+      </w:pPr>
+      <w:r>
+        <w:rPr>
+          <w:sz w:val="20"/>
+          <w:szCs w:val="20"/>
+          <w:lang w:val="en-US"/>
+        </w:rPr>
+        <w:t>- Implemented EEPROM 24LC512 Driver</w:t>
+      </w:r>
+    </w:p>
+    <w:p>
+      <w:pPr>
+        <w:rPr>
+          <w:sz w:val="20"/>
+          <w:szCs w:val="20"/>
+        </w:rPr>
+      </w:pPr>
+      <w:r>
+        <w:rPr>
+          <w:sz w:val="20"/>
+          <w:szCs w:val="20"/>
+          <w:lang w:val="en-US"/>
+        </w:rPr>
+        <w:t>- Bug fix in the formulas to calculate I_PWR1 and I_PWR2</w:t>
       </w:r>
     </w:p>
     <w:p>
@@ -1503,7 +1338,7 @@
           <w:szCs w:val="20"/>
           <w:lang w:val="en-US"/>
         </w:rPr>
-        <w:t>638870e</w:t>
+        <w:t>c4142b4</w:t>
       </w:r>
       <w:r>
         <w:rPr>
@@ -1545,7 +1380,7 @@
           <w:szCs w:val="20"/>
           <w:lang w:val="en-US"/>
         </w:rPr>
-        <w:t>October 22, 2024</w:t>
+        <w:t>October 23, 2024</w:t>
       </w:r>
     </w:p>
     <w:p>
@@ -1576,25 +1411,7 @@
           <w:szCs w:val="20"/>
           <w:lang w:val="it-IT"/>
         </w:rPr>
-        <w:t>: BRANCARO\</w:t>
-      </w:r>
-      <w:proofErr w:type="spellStart"/>
-      <w:r>
-        <w:rPr>
-          <w:sz w:val="20"/>
-          <w:szCs w:val="20"/>
-          <w:lang w:val="it-IT"/>
-        </w:rPr>
-        <w:t>p.parrino</w:t>
-      </w:r>
-      <w:proofErr w:type="spellEnd"/>
-      <w:r>
-        <w:rPr>
-          <w:sz w:val="20"/>
-          <w:szCs w:val="20"/>
-          <w:lang w:val="it-IT"/>
-        </w:rPr>
-        <w:t xml:space="preserve"> </w:t>
+        <w:t xml:space="preserve">: BRANCARO\p.parrino </w:t>
       </w:r>
       <w:hyperlink r:id="rId12" w:history="1">
         <w:r>
@@ -1613,7 +1430,6 @@
         <w:rPr>
           <w:sz w:val="20"/>
           <w:szCs w:val="20"/>
-          <w:lang w:val="en-US"/>
         </w:rPr>
       </w:pPr>
       <w:r>
@@ -1630,41 +1446,23 @@
           <w:szCs w:val="20"/>
           <w:lang w:val="en-US"/>
         </w:rPr>
-        <w:t xml:space="preserve">Implemented </w:t>
-      </w:r>
-      <w:proofErr w:type="spellStart"/>
-      <w:r>
-        <w:rPr>
-          <w:sz w:val="20"/>
-          <w:szCs w:val="20"/>
-          <w:lang w:val="en-US"/>
-        </w:rPr>
-        <w:t>HW_HeartBeat</w:t>
-      </w:r>
-      <w:proofErr w:type="spellEnd"/>
-      <w:r>
-        <w:rPr>
-          <w:sz w:val="20"/>
-          <w:szCs w:val="20"/>
-          <w:lang w:val="en-US"/>
-        </w:rPr>
-        <w:t xml:space="preserve"> module</w:t>
-      </w:r>
-    </w:p>
-    <w:p>
-      <w:pPr>
-        <w:rPr>
-          <w:sz w:val="20"/>
-          <w:szCs w:val="20"/>
-        </w:rPr>
-      </w:pPr>
-      <w:r>
-        <w:rPr>
-          <w:sz w:val="20"/>
-          <w:szCs w:val="20"/>
-          <w:lang w:val="en-US"/>
-        </w:rPr>
-        <w:t>- Renamed Digital Input / Output name pins with DI_ and DO_ prefix</w:t>
+        <w:t>- Fixed WARNING about " #pragma config OSCIOFNC = OFF    //OSC2 Pin Function bit-&gt;OSC2 is clock output" There was a conflict with Bootloader and LMU ap</w:t>
+      </w:r>
+      <w:r>
+        <w:rPr>
+          <w:sz w:val="20"/>
+          <w:szCs w:val="20"/>
+          <w:lang w:val="en-US"/>
+        </w:rPr>
+        <w:t>p</w:t>
+      </w:r>
+      <w:r>
+        <w:rPr>
+          <w:sz w:val="20"/>
+          <w:szCs w:val="20"/>
+          <w:lang w:val="en-US"/>
+        </w:rPr>
+        <w:t>lication settings</w:t>
       </w:r>
     </w:p>
     <w:p>
@@ -1733,7 +1531,7 @@
           <w:szCs w:val="20"/>
           <w:lang w:val="en-US"/>
         </w:rPr>
-        <w:t>7e5616a</w:t>
+        <w:t>638870e</w:t>
       </w:r>
       <w:r>
         <w:rPr>
@@ -1775,7 +1573,7 @@
           <w:szCs w:val="20"/>
           <w:lang w:val="en-US"/>
         </w:rPr>
-        <w:t>October 21, 2024</w:t>
+        <w:t>October 22, 2024</w:t>
       </w:r>
     </w:p>
     <w:p>
@@ -1806,25 +1604,7 @@
           <w:szCs w:val="20"/>
           <w:lang w:val="it-IT"/>
         </w:rPr>
-        <w:t>: BRANCARO\</w:t>
-      </w:r>
-      <w:proofErr w:type="spellStart"/>
-      <w:r>
-        <w:rPr>
-          <w:sz w:val="20"/>
-          <w:szCs w:val="20"/>
-          <w:lang w:val="it-IT"/>
-        </w:rPr>
-        <w:t>p.parrino</w:t>
-      </w:r>
-      <w:proofErr w:type="spellEnd"/>
-      <w:r>
-        <w:rPr>
-          <w:sz w:val="20"/>
-          <w:szCs w:val="20"/>
-          <w:lang w:val="it-IT"/>
-        </w:rPr>
-        <w:t xml:space="preserve"> </w:t>
+        <w:t xml:space="preserve">: BRANCARO\p.parrino </w:t>
       </w:r>
       <w:hyperlink r:id="rId13" w:history="1">
         <w:r>
@@ -1852,122 +1632,31 @@
           <w:szCs w:val="20"/>
           <w:lang w:val="en-US"/>
         </w:rPr>
-        <w:t xml:space="preserve">- Implemented LMU </w:t>
-      </w:r>
-      <w:proofErr w:type="spellStart"/>
-      <w:r>
-        <w:rPr>
-          <w:sz w:val="20"/>
-          <w:szCs w:val="20"/>
-          <w:lang w:val="en-US"/>
-        </w:rPr>
-        <w:t>BootLoader</w:t>
-      </w:r>
-      <w:proofErr w:type="spellEnd"/>
-    </w:p>
-    <w:p>
-      <w:pPr>
-        <w:rPr>
-          <w:sz w:val="20"/>
-          <w:szCs w:val="20"/>
-          <w:lang w:val="en-US"/>
-        </w:rPr>
-      </w:pPr>
-      <w:r>
-        <w:rPr>
-          <w:sz w:val="20"/>
-          <w:szCs w:val="20"/>
-          <w:lang w:val="en-US"/>
-        </w:rPr>
-        <w:t xml:space="preserve">- Added </w:t>
-      </w:r>
-      <w:proofErr w:type="spellStart"/>
-      <w:r>
-        <w:rPr>
-          <w:sz w:val="20"/>
-          <w:szCs w:val="20"/>
-          <w:lang w:val="en-US"/>
-        </w:rPr>
-        <w:t>UnifiedHostApp</w:t>
-      </w:r>
-      <w:proofErr w:type="spellEnd"/>
-      <w:r>
-        <w:rPr>
-          <w:sz w:val="20"/>
-          <w:szCs w:val="20"/>
-          <w:lang w:val="en-US"/>
-        </w:rPr>
-        <w:t xml:space="preserve"> Microchip application associated to </w:t>
-      </w:r>
-      <w:proofErr w:type="spellStart"/>
-      <w:r>
-        <w:rPr>
-          <w:sz w:val="20"/>
-          <w:szCs w:val="20"/>
-          <w:lang w:val="en-US"/>
-        </w:rPr>
-        <w:t>BootLoader</w:t>
-      </w:r>
-      <w:proofErr w:type="spellEnd"/>
-      <w:r>
-        <w:rPr>
-          <w:sz w:val="20"/>
-          <w:szCs w:val="20"/>
-          <w:lang w:val="en-US"/>
-        </w:rPr>
-        <w:t xml:space="preserve"> to download the LMU application SW into LMU board</w:t>
-      </w:r>
-    </w:p>
-    <w:p>
-      <w:pPr>
-        <w:rPr>
-          <w:sz w:val="20"/>
-          <w:szCs w:val="20"/>
-        </w:rPr>
-      </w:pPr>
-      <w:r>
-        <w:rPr>
-          <w:sz w:val="20"/>
-          <w:szCs w:val="20"/>
-          <w:lang w:val="en-US"/>
-        </w:rPr>
-        <w:t xml:space="preserve">- Updated LMU SW </w:t>
-      </w:r>
-      <w:proofErr w:type="spellStart"/>
-      <w:r>
-        <w:rPr>
-          <w:sz w:val="20"/>
-          <w:szCs w:val="20"/>
-          <w:lang w:val="en-US"/>
-        </w:rPr>
-        <w:t>tho</w:t>
-      </w:r>
-      <w:proofErr w:type="spellEnd"/>
-      <w:r>
-        <w:rPr>
-          <w:sz w:val="20"/>
-          <w:szCs w:val="20"/>
-          <w:lang w:val="en-US"/>
-        </w:rPr>
-        <w:t xml:space="preserve"> handle </w:t>
-      </w:r>
-      <w:proofErr w:type="spellStart"/>
-      <w:r>
-        <w:rPr>
-          <w:sz w:val="20"/>
-          <w:szCs w:val="20"/>
-          <w:lang w:val="en-US"/>
-        </w:rPr>
-        <w:t>BooLoader</w:t>
-      </w:r>
-      <w:proofErr w:type="spellEnd"/>
-      <w:r>
-        <w:rPr>
-          <w:sz w:val="20"/>
-          <w:szCs w:val="20"/>
-          <w:lang w:val="en-US"/>
-        </w:rPr>
-        <w:t xml:space="preserve"> functionalities</w:t>
+        <w:t xml:space="preserve">- </w:t>
+      </w:r>
+      <w:r>
+        <w:rPr>
+          <w:sz w:val="20"/>
+          <w:szCs w:val="20"/>
+          <w:lang w:val="en-US"/>
+        </w:rPr>
+        <w:t>Implemented HW_HeartBeat module</w:t>
+      </w:r>
+    </w:p>
+    <w:p>
+      <w:pPr>
+        <w:rPr>
+          <w:sz w:val="20"/>
+          <w:szCs w:val="20"/>
+        </w:rPr>
+      </w:pPr>
+      <w:r>
+        <w:rPr>
+          <w:sz w:val="20"/>
+          <w:szCs w:val="20"/>
+          <w:lang w:val="en-US"/>
+        </w:rPr>
+        <w:t>- Renamed Digital Input / Output name pins with DI_ and DO_ prefix</w:t>
       </w:r>
     </w:p>
     <w:p>
@@ -2036,7 +1725,7 @@
           <w:szCs w:val="20"/>
           <w:lang w:val="en-US"/>
         </w:rPr>
-        <w:t>1256194</w:t>
+        <w:t>7e5616a</w:t>
       </w:r>
       <w:r>
         <w:rPr>
@@ -2078,7 +1767,7 @@
           <w:szCs w:val="20"/>
           <w:lang w:val="en-US"/>
         </w:rPr>
-        <w:t>October 07, 2024</w:t>
+        <w:t>October 21, 2024</w:t>
       </w:r>
     </w:p>
     <w:p>
@@ -2109,25 +1798,7 @@
           <w:szCs w:val="20"/>
           <w:lang w:val="it-IT"/>
         </w:rPr>
-        <w:t>: BRANCARO\</w:t>
-      </w:r>
-      <w:proofErr w:type="spellStart"/>
-      <w:r>
-        <w:rPr>
-          <w:sz w:val="20"/>
-          <w:szCs w:val="20"/>
-          <w:lang w:val="it-IT"/>
-        </w:rPr>
-        <w:t>p.parrino</w:t>
-      </w:r>
-      <w:proofErr w:type="spellEnd"/>
-      <w:r>
-        <w:rPr>
-          <w:sz w:val="20"/>
-          <w:szCs w:val="20"/>
-          <w:lang w:val="it-IT"/>
-        </w:rPr>
-        <w:t xml:space="preserve"> </w:t>
+        <w:t xml:space="preserve">: BRANCARO\p.parrino </w:t>
       </w:r>
       <w:hyperlink r:id="rId14" w:history="1">
         <w:r>
@@ -2155,84 +1826,40 @@
           <w:szCs w:val="20"/>
           <w:lang w:val="en-US"/>
         </w:rPr>
-        <w:t xml:space="preserve">- </w:t>
-      </w:r>
-      <w:r>
-        <w:rPr>
-          <w:sz w:val="20"/>
-          <w:szCs w:val="20"/>
-          <w:lang w:val="en-US"/>
-        </w:rPr>
-        <w:t>Added calculation functions for all ADCs on Override + Logic Board</w:t>
-      </w:r>
-    </w:p>
-    <w:p>
-      <w:pPr>
-        <w:rPr>
-          <w:sz w:val="20"/>
-          <w:szCs w:val="20"/>
-          <w:lang w:val="en-US"/>
-        </w:rPr>
-      </w:pPr>
-      <w:r>
-        <w:rPr>
-          <w:sz w:val="20"/>
-          <w:szCs w:val="20"/>
-          <w:lang w:val="en-US"/>
-        </w:rPr>
-        <w:t xml:space="preserve">- Added Maintenance pins for manage </w:t>
-      </w:r>
-      <w:proofErr w:type="spellStart"/>
-      <w:r>
-        <w:rPr>
-          <w:sz w:val="20"/>
-          <w:szCs w:val="20"/>
-          <w:lang w:val="en-US"/>
-        </w:rPr>
-        <w:t>hw</w:t>
-      </w:r>
-      <w:proofErr w:type="spellEnd"/>
-      <w:r>
-        <w:rPr>
-          <w:sz w:val="20"/>
-          <w:szCs w:val="20"/>
-          <w:lang w:val="en-US"/>
-        </w:rPr>
-        <w:t xml:space="preserve"> heartbeat. (temporary in </w:t>
-      </w:r>
-      <w:proofErr w:type="spellStart"/>
-      <w:r>
-        <w:rPr>
-          <w:sz w:val="20"/>
-          <w:szCs w:val="20"/>
-          <w:lang w:val="en-US"/>
-        </w:rPr>
-        <w:t>LED_OnBoard</w:t>
-      </w:r>
-      <w:proofErr w:type="spellEnd"/>
-      <w:r>
-        <w:rPr>
-          <w:sz w:val="20"/>
-          <w:szCs w:val="20"/>
-          <w:lang w:val="en-US"/>
-        </w:rPr>
-        <w:t xml:space="preserve"> module)</w:t>
-      </w:r>
-    </w:p>
-    <w:p>
-      <w:pPr>
-        <w:rPr>
-          <w:sz w:val="20"/>
-          <w:szCs w:val="20"/>
-        </w:rPr>
-      </w:pPr>
-      <w:r>
-        <w:rPr>
-          <w:sz w:val="20"/>
-          <w:szCs w:val="20"/>
-          <w:lang w:val="en-US"/>
-        </w:rPr>
-        <w:t>- Added PEAKCAN LMU project for data CAN management</w:t>
+        <w:t>- Implemented LMU BootLoader</w:t>
+      </w:r>
+    </w:p>
+    <w:p>
+      <w:pPr>
+        <w:rPr>
+          <w:sz w:val="20"/>
+          <w:szCs w:val="20"/>
+          <w:lang w:val="en-US"/>
+        </w:rPr>
+      </w:pPr>
+      <w:r>
+        <w:rPr>
+          <w:sz w:val="20"/>
+          <w:szCs w:val="20"/>
+          <w:lang w:val="en-US"/>
+        </w:rPr>
+        <w:t>- Added UnifiedHostApp Microchip application associated to BootLoader to download the LMU application SW into LMU board</w:t>
+      </w:r>
+    </w:p>
+    <w:p>
+      <w:pPr>
+        <w:rPr>
+          <w:sz w:val="20"/>
+          <w:szCs w:val="20"/>
+        </w:rPr>
+      </w:pPr>
+      <w:r>
+        <w:rPr>
+          <w:sz w:val="20"/>
+          <w:szCs w:val="20"/>
+          <w:lang w:val="en-US"/>
+        </w:rPr>
+        <w:t>- Updated LMU SW tho handle BooLoader functionalities</w:t>
       </w:r>
     </w:p>
     <w:p>
@@ -2301,7 +1928,7 @@
           <w:szCs w:val="20"/>
           <w:lang w:val="en-US"/>
         </w:rPr>
-        <w:t>0286331</w:t>
+        <w:t>1256194</w:t>
       </w:r>
       <w:r>
         <w:rPr>
@@ -2343,7 +1970,7 @@
           <w:szCs w:val="20"/>
           <w:lang w:val="en-US"/>
         </w:rPr>
-        <w:t>October 01, 2024</w:t>
+        <w:t>October 07, 2024</w:t>
       </w:r>
     </w:p>
     <w:p>
@@ -2374,25 +2001,7 @@
           <w:szCs w:val="20"/>
           <w:lang w:val="it-IT"/>
         </w:rPr>
-        <w:t>: BRANCARO\</w:t>
-      </w:r>
-      <w:proofErr w:type="spellStart"/>
-      <w:r>
-        <w:rPr>
-          <w:sz w:val="20"/>
-          <w:szCs w:val="20"/>
-          <w:lang w:val="it-IT"/>
-        </w:rPr>
-        <w:t>p.parrino</w:t>
-      </w:r>
-      <w:proofErr w:type="spellEnd"/>
-      <w:r>
-        <w:rPr>
-          <w:sz w:val="20"/>
-          <w:szCs w:val="20"/>
-          <w:lang w:val="it-IT"/>
-        </w:rPr>
-        <w:t xml:space="preserve"> </w:t>
+        <w:t xml:space="preserve">: BRANCARO\p.parrino </w:t>
       </w:r>
       <w:hyperlink r:id="rId15" w:history="1">
         <w:r>
@@ -2428,59 +2037,40 @@
           <w:szCs w:val="20"/>
           <w:lang w:val="en-US"/>
         </w:rPr>
-        <w:t xml:space="preserve">Improved and tested </w:t>
-      </w:r>
-      <w:proofErr w:type="spellStart"/>
-      <w:r>
-        <w:rPr>
-          <w:sz w:val="20"/>
-          <w:szCs w:val="20"/>
-          <w:lang w:val="en-US"/>
-        </w:rPr>
-        <w:t>ADCManager</w:t>
-      </w:r>
-      <w:proofErr w:type="spellEnd"/>
-      <w:r>
-        <w:rPr>
-          <w:sz w:val="20"/>
-          <w:szCs w:val="20"/>
-          <w:lang w:val="en-US"/>
-        </w:rPr>
-        <w:t xml:space="preserve"> module</w:t>
-      </w:r>
-    </w:p>
-    <w:p>
-      <w:pPr>
-        <w:rPr>
-          <w:sz w:val="20"/>
-          <w:szCs w:val="20"/>
-        </w:rPr>
-      </w:pPr>
-      <w:r>
-        <w:rPr>
-          <w:sz w:val="20"/>
-          <w:szCs w:val="20"/>
-          <w:lang w:val="en-US"/>
-        </w:rPr>
-        <w:t xml:space="preserve">- Improved </w:t>
-      </w:r>
-      <w:proofErr w:type="spellStart"/>
-      <w:r>
-        <w:rPr>
-          <w:sz w:val="20"/>
-          <w:szCs w:val="20"/>
-          <w:lang w:val="en-US"/>
-        </w:rPr>
-        <w:t>CANFeddback</w:t>
-      </w:r>
-      <w:proofErr w:type="spellEnd"/>
-      <w:r>
-        <w:rPr>
-          <w:sz w:val="20"/>
-          <w:szCs w:val="20"/>
-          <w:lang w:val="en-US"/>
-        </w:rPr>
-        <w:t xml:space="preserve"> module</w:t>
+        <w:t>Added calculation functions for all ADCs on Override + Logic Board</w:t>
+      </w:r>
+    </w:p>
+    <w:p>
+      <w:pPr>
+        <w:rPr>
+          <w:sz w:val="20"/>
+          <w:szCs w:val="20"/>
+          <w:lang w:val="en-US"/>
+        </w:rPr>
+      </w:pPr>
+      <w:r>
+        <w:rPr>
+          <w:sz w:val="20"/>
+          <w:szCs w:val="20"/>
+          <w:lang w:val="en-US"/>
+        </w:rPr>
+        <w:t>- Added Maintenance pins for manage hw heartbeat. (temporary in LED_OnBoard module)</w:t>
+      </w:r>
+    </w:p>
+    <w:p>
+      <w:pPr>
+        <w:rPr>
+          <w:sz w:val="20"/>
+          <w:szCs w:val="20"/>
+        </w:rPr>
+      </w:pPr>
+      <w:r>
+        <w:rPr>
+          <w:sz w:val="20"/>
+          <w:szCs w:val="20"/>
+          <w:lang w:val="en-US"/>
+        </w:rPr>
+        <w:t>- Added PEAKCAN LMU project for data CAN management</w:t>
       </w:r>
     </w:p>
     <w:p>
@@ -2494,7 +2084,11 @@
         <w:t>----------------------------------------------------------------------------------------------------------</w:t>
       </w:r>
     </w:p>
-    <w:p/>
+    <w:p>
+      <w:pPr>
+        <w:pStyle w:val="Titolo1"/>
+      </w:pPr>
+    </w:p>
     <w:p>
       <w:pPr>
         <w:pStyle w:val="Titolo1"/>
@@ -2545,7 +2139,7 @@
           <w:szCs w:val="20"/>
           <w:lang w:val="en-US"/>
         </w:rPr>
-        <w:t>13f2e7e</w:t>
+        <w:t>0286331</w:t>
       </w:r>
       <w:r>
         <w:rPr>
@@ -2587,7 +2181,7 @@
           <w:szCs w:val="20"/>
           <w:lang w:val="en-US"/>
         </w:rPr>
-        <w:t>September 27, 2024</w:t>
+        <w:t>October 01, 2024</w:t>
       </w:r>
     </w:p>
     <w:p>
@@ -2618,25 +2212,7 @@
           <w:szCs w:val="20"/>
           <w:lang w:val="it-IT"/>
         </w:rPr>
-        <w:t>: BRANCARO\</w:t>
-      </w:r>
-      <w:proofErr w:type="spellStart"/>
-      <w:r>
-        <w:rPr>
-          <w:sz w:val="20"/>
-          <w:szCs w:val="20"/>
-          <w:lang w:val="it-IT"/>
-        </w:rPr>
-        <w:t>p.parrino</w:t>
-      </w:r>
-      <w:proofErr w:type="spellEnd"/>
-      <w:r>
-        <w:rPr>
-          <w:sz w:val="20"/>
-          <w:szCs w:val="20"/>
-          <w:lang w:val="it-IT"/>
-        </w:rPr>
-        <w:t xml:space="preserve"> </w:t>
+        <w:t xml:space="preserve">: BRANCARO\p.parrino </w:t>
       </w:r>
       <w:hyperlink r:id="rId16" w:history="1">
         <w:r>
@@ -2664,162 +2240,31 @@
           <w:szCs w:val="20"/>
           <w:lang w:val="en-US"/>
         </w:rPr>
-        <w:t xml:space="preserve">- Implemented </w:t>
-      </w:r>
-      <w:proofErr w:type="spellStart"/>
-      <w:r>
-        <w:rPr>
-          <w:sz w:val="20"/>
-          <w:szCs w:val="20"/>
-          <w:lang w:val="en-US"/>
-        </w:rPr>
-        <w:t>ADCManager</w:t>
-      </w:r>
-      <w:proofErr w:type="spellEnd"/>
-      <w:r>
-        <w:rPr>
-          <w:sz w:val="20"/>
-          <w:szCs w:val="20"/>
-          <w:lang w:val="en-US"/>
-        </w:rPr>
-        <w:t xml:space="preserve"> module</w:t>
-      </w:r>
-    </w:p>
-    <w:p>
-      <w:pPr>
-        <w:rPr>
-          <w:sz w:val="20"/>
-          <w:szCs w:val="20"/>
-          <w:lang w:val="en-US"/>
-        </w:rPr>
-      </w:pPr>
-      <w:r>
-        <w:rPr>
-          <w:sz w:val="20"/>
-          <w:szCs w:val="20"/>
-          <w:lang w:val="en-US"/>
-        </w:rPr>
         <w:t xml:space="preserve">- </w:t>
       </w:r>
-      <w:proofErr w:type="spellStart"/>
-      <w:r>
-        <w:rPr>
-          <w:sz w:val="20"/>
-          <w:szCs w:val="20"/>
-          <w:lang w:val="en-US"/>
-        </w:rPr>
-        <w:t>Implemente</w:t>
-      </w:r>
-      <w:proofErr w:type="spellEnd"/>
-      <w:r>
-        <w:rPr>
-          <w:sz w:val="20"/>
-          <w:szCs w:val="20"/>
-          <w:lang w:val="en-US"/>
-        </w:rPr>
-        <w:t xml:space="preserve"> ADC module</w:t>
-      </w:r>
-    </w:p>
-    <w:p>
-      <w:pPr>
-        <w:rPr>
-          <w:sz w:val="20"/>
-          <w:szCs w:val="20"/>
-          <w:lang w:val="en-US"/>
-        </w:rPr>
-      </w:pPr>
-      <w:r>
-        <w:rPr>
-          <w:sz w:val="20"/>
-          <w:szCs w:val="20"/>
-          <w:lang w:val="en-US"/>
-        </w:rPr>
-        <w:t>- Implemented I2C module</w:t>
-      </w:r>
-    </w:p>
-    <w:p>
-      <w:pPr>
-        <w:rPr>
-          <w:sz w:val="20"/>
-          <w:szCs w:val="20"/>
-          <w:lang w:val="en-US"/>
-        </w:rPr>
-      </w:pPr>
-      <w:r>
-        <w:rPr>
-          <w:sz w:val="20"/>
-          <w:szCs w:val="20"/>
-          <w:lang w:val="en-US"/>
-        </w:rPr>
-        <w:t>- Implemented basic structure for MCP23017_IO_EXP module</w:t>
-      </w:r>
-    </w:p>
-    <w:p>
-      <w:pPr>
-        <w:rPr>
-          <w:sz w:val="20"/>
-          <w:szCs w:val="20"/>
-          <w:lang w:val="en-US"/>
-        </w:rPr>
-      </w:pPr>
-      <w:r>
-        <w:rPr>
-          <w:sz w:val="20"/>
-          <w:szCs w:val="20"/>
-          <w:lang w:val="en-US"/>
-        </w:rPr>
-        <w:t>- Implemented basic structure for PCA9685_IO_PWM module</w:t>
-      </w:r>
-    </w:p>
-    <w:p>
-      <w:pPr>
-        <w:rPr>
-          <w:sz w:val="20"/>
-          <w:szCs w:val="20"/>
-          <w:lang w:val="en-US"/>
-        </w:rPr>
-      </w:pPr>
-      <w:r>
-        <w:rPr>
-          <w:sz w:val="20"/>
-          <w:szCs w:val="20"/>
-          <w:lang w:val="en-US"/>
-        </w:rPr>
-        <w:t>- Implemented basic structure for ADS7128_ADC_EXP module</w:t>
-      </w:r>
-    </w:p>
-    <w:p>
-      <w:pPr>
-        <w:rPr>
-          <w:sz w:val="20"/>
-          <w:szCs w:val="20"/>
-        </w:rPr>
-      </w:pPr>
-      <w:r>
-        <w:rPr>
-          <w:sz w:val="20"/>
-          <w:szCs w:val="20"/>
-          <w:lang w:val="en-US"/>
-        </w:rPr>
-        <w:t xml:space="preserve">- Improved </w:t>
-      </w:r>
-      <w:proofErr w:type="spellStart"/>
-      <w:r>
-        <w:rPr>
-          <w:sz w:val="20"/>
-          <w:szCs w:val="20"/>
-          <w:lang w:val="en-US"/>
-        </w:rPr>
-        <w:t>CANFeedback</w:t>
-      </w:r>
-      <w:proofErr w:type="spellEnd"/>
-      <w:r>
-        <w:rPr>
-          <w:sz w:val="20"/>
-          <w:szCs w:val="20"/>
-          <w:lang w:val="en-US"/>
-        </w:rPr>
-        <w:t xml:space="preserve"> module</w:t>
+      <w:r>
+        <w:rPr>
+          <w:sz w:val="20"/>
+          <w:szCs w:val="20"/>
+          <w:lang w:val="en-US"/>
+        </w:rPr>
+        <w:t>Improved and tested ADCManager module</w:t>
+      </w:r>
+    </w:p>
+    <w:p>
+      <w:pPr>
+        <w:rPr>
+          <w:sz w:val="20"/>
+          <w:szCs w:val="20"/>
+        </w:rPr>
+      </w:pPr>
+      <w:r>
+        <w:rPr>
+          <w:sz w:val="20"/>
+          <w:szCs w:val="20"/>
+          <w:lang w:val="en-US"/>
+        </w:rPr>
+        <w:t>- Improved CANFeddback module</w:t>
       </w:r>
     </w:p>
     <w:p>
@@ -2884,7 +2329,7 @@
           <w:szCs w:val="20"/>
           <w:lang w:val="en-US"/>
         </w:rPr>
-        <w:t>cbeb507</w:t>
+        <w:t>13f2e7e</w:t>
       </w:r>
       <w:r>
         <w:rPr>
@@ -2926,7 +2371,7 @@
           <w:szCs w:val="20"/>
           <w:lang w:val="en-US"/>
         </w:rPr>
-        <w:t>September 25, 2024</w:t>
+        <w:t>September 27, 2024</w:t>
       </w:r>
     </w:p>
     <w:p>
@@ -2957,25 +2402,7 @@
           <w:szCs w:val="20"/>
           <w:lang w:val="it-IT"/>
         </w:rPr>
-        <w:t>: BRANCARO\</w:t>
-      </w:r>
-      <w:proofErr w:type="spellStart"/>
-      <w:r>
-        <w:rPr>
-          <w:sz w:val="20"/>
-          <w:szCs w:val="20"/>
-          <w:lang w:val="it-IT"/>
-        </w:rPr>
-        <w:t>p.parrino</w:t>
-      </w:r>
-      <w:proofErr w:type="spellEnd"/>
-      <w:r>
-        <w:rPr>
-          <w:sz w:val="20"/>
-          <w:szCs w:val="20"/>
-          <w:lang w:val="it-IT"/>
-        </w:rPr>
-        <w:t xml:space="preserve"> </w:t>
+        <w:t xml:space="preserve">: BRANCARO\p.parrino </w:t>
       </w:r>
       <w:hyperlink r:id="rId17" w:history="1">
         <w:r>
@@ -2994,92 +2421,117 @@
         <w:rPr>
           <w:sz w:val="20"/>
           <w:szCs w:val="20"/>
-        </w:rPr>
-      </w:pPr>
-      <w:r>
-        <w:rPr>
-          <w:sz w:val="20"/>
-          <w:szCs w:val="20"/>
-        </w:rPr>
-        <w:t xml:space="preserve">- Implemented </w:t>
-      </w:r>
-      <w:proofErr w:type="spellStart"/>
-      <w:r>
-        <w:rPr>
-          <w:sz w:val="20"/>
-          <w:szCs w:val="20"/>
-        </w:rPr>
-        <w:t>CANFeedback</w:t>
-      </w:r>
-      <w:proofErr w:type="spellEnd"/>
-      <w:r>
-        <w:rPr>
-          <w:sz w:val="20"/>
-          <w:szCs w:val="20"/>
-        </w:rPr>
-        <w:t xml:space="preserve"> module</w:t>
-      </w:r>
-    </w:p>
-    <w:p>
-      <w:pPr>
-        <w:rPr>
-          <w:sz w:val="20"/>
-          <w:szCs w:val="20"/>
-        </w:rPr>
-      </w:pPr>
-      <w:r>
-        <w:rPr>
-          <w:sz w:val="20"/>
-          <w:szCs w:val="20"/>
-        </w:rPr>
-        <w:t xml:space="preserve">- Moved CAN </w:t>
-      </w:r>
-      <w:proofErr w:type="spellStart"/>
-      <w:r>
-        <w:rPr>
-          <w:sz w:val="20"/>
-          <w:szCs w:val="20"/>
-        </w:rPr>
-        <w:t>HeartBeat</w:t>
-      </w:r>
-      <w:proofErr w:type="spellEnd"/>
-      <w:r>
-        <w:rPr>
-          <w:sz w:val="20"/>
-          <w:szCs w:val="20"/>
-        </w:rPr>
-        <w:t xml:space="preserve"> function in </w:t>
-      </w:r>
-      <w:proofErr w:type="spellStart"/>
-      <w:r>
-        <w:rPr>
-          <w:sz w:val="20"/>
-          <w:szCs w:val="20"/>
-        </w:rPr>
-        <w:t>CANFeedback</w:t>
-      </w:r>
-      <w:proofErr w:type="spellEnd"/>
-      <w:r>
-        <w:rPr>
-          <w:sz w:val="20"/>
-          <w:szCs w:val="20"/>
-        </w:rPr>
-        <w:t xml:space="preserve"> module</w:t>
-      </w:r>
-    </w:p>
-    <w:p>
-      <w:pPr>
-        <w:rPr>
-          <w:sz w:val="20"/>
-          <w:szCs w:val="20"/>
-        </w:rPr>
-      </w:pPr>
-      <w:r>
-        <w:rPr>
-          <w:sz w:val="20"/>
-          <w:szCs w:val="20"/>
-        </w:rPr>
-        <w:t>- Implemented I2C driver</w:t>
+          <w:lang w:val="en-US"/>
+        </w:rPr>
+      </w:pPr>
+      <w:r>
+        <w:rPr>
+          <w:sz w:val="20"/>
+          <w:szCs w:val="20"/>
+          <w:lang w:val="en-US"/>
+        </w:rPr>
+        <w:t>- Implemented ADCManager module</w:t>
+      </w:r>
+    </w:p>
+    <w:p>
+      <w:pPr>
+        <w:rPr>
+          <w:sz w:val="20"/>
+          <w:szCs w:val="20"/>
+          <w:lang w:val="en-US"/>
+        </w:rPr>
+      </w:pPr>
+      <w:r>
+        <w:rPr>
+          <w:sz w:val="20"/>
+          <w:szCs w:val="20"/>
+          <w:lang w:val="en-US"/>
+        </w:rPr>
+        <w:t>- Implemente ADC module</w:t>
+      </w:r>
+    </w:p>
+    <w:p>
+      <w:pPr>
+        <w:rPr>
+          <w:sz w:val="20"/>
+          <w:szCs w:val="20"/>
+          <w:lang w:val="en-US"/>
+        </w:rPr>
+      </w:pPr>
+      <w:r>
+        <w:rPr>
+          <w:sz w:val="20"/>
+          <w:szCs w:val="20"/>
+          <w:lang w:val="en-US"/>
+        </w:rPr>
+        <w:t>- Implemented I2C module</w:t>
+      </w:r>
+    </w:p>
+    <w:p>
+      <w:pPr>
+        <w:rPr>
+          <w:sz w:val="20"/>
+          <w:szCs w:val="20"/>
+          <w:lang w:val="en-US"/>
+        </w:rPr>
+      </w:pPr>
+      <w:r>
+        <w:rPr>
+          <w:sz w:val="20"/>
+          <w:szCs w:val="20"/>
+          <w:lang w:val="en-US"/>
+        </w:rPr>
+        <w:t>- Implemented basic structure for MCP23017_IO_EXP module</w:t>
+      </w:r>
+    </w:p>
+    <w:p>
+      <w:pPr>
+        <w:rPr>
+          <w:sz w:val="20"/>
+          <w:szCs w:val="20"/>
+          <w:lang w:val="en-US"/>
+        </w:rPr>
+      </w:pPr>
+      <w:r>
+        <w:rPr>
+          <w:sz w:val="20"/>
+          <w:szCs w:val="20"/>
+          <w:lang w:val="en-US"/>
+        </w:rPr>
+        <w:t>- Implemented basic structure for PCA9685_IO_PWM module</w:t>
+      </w:r>
+    </w:p>
+    <w:p>
+      <w:pPr>
+        <w:rPr>
+          <w:sz w:val="20"/>
+          <w:szCs w:val="20"/>
+          <w:lang w:val="en-US"/>
+        </w:rPr>
+      </w:pPr>
+      <w:r>
+        <w:rPr>
+          <w:sz w:val="20"/>
+          <w:szCs w:val="20"/>
+          <w:lang w:val="en-US"/>
+        </w:rPr>
+        <w:t>- Implemented basic structure for ADS7128_ADC_EXP module</w:t>
+      </w:r>
+    </w:p>
+    <w:p>
+      <w:pPr>
+        <w:rPr>
+          <w:sz w:val="20"/>
+          <w:szCs w:val="20"/>
+        </w:rPr>
+      </w:pPr>
+      <w:r>
+        <w:rPr>
+          <w:sz w:val="20"/>
+          <w:szCs w:val="20"/>
+          <w:lang w:val="en-US"/>
+        </w:rPr>
+        <w:t>- Improved CANFeedback module</w:t>
       </w:r>
     </w:p>
     <w:p>
@@ -3145,7 +2597,7 @@
           <w:szCs w:val="20"/>
           <w:lang w:val="en-US"/>
         </w:rPr>
-        <w:t>7e6e94a</w:t>
+        <w:t>cbeb507</w:t>
       </w:r>
       <w:r>
         <w:rPr>
@@ -3187,7 +2639,7 @@
           <w:szCs w:val="20"/>
           <w:lang w:val="en-US"/>
         </w:rPr>
-        <w:t>September 24, 2024</w:t>
+        <w:t>September 25, 2024</w:t>
       </w:r>
     </w:p>
     <w:p>
@@ -3218,123 +2670,77 @@
           <w:szCs w:val="20"/>
           <w:lang w:val="it-IT"/>
         </w:rPr>
-        <w:t>: BRANCARO\</w:t>
-      </w:r>
-      <w:proofErr w:type="spellStart"/>
-      <w:r>
-        <w:rPr>
-          <w:sz w:val="20"/>
-          <w:szCs w:val="20"/>
-          <w:lang w:val="it-IT"/>
-        </w:rPr>
-        <w:t>p.parrino</w:t>
-      </w:r>
-      <w:proofErr w:type="spellEnd"/>
-      <w:r>
-        <w:rPr>
-          <w:sz w:val="20"/>
-          <w:szCs w:val="20"/>
-          <w:lang w:val="it-IT"/>
-        </w:rPr>
-        <w:t xml:space="preserve"> &lt;p.parrino@brancaro.com&gt;</w:t>
-      </w:r>
-    </w:p>
-    <w:p>
-      <w:pPr>
-        <w:rPr>
-          <w:sz w:val="20"/>
-          <w:szCs w:val="20"/>
-        </w:rPr>
-      </w:pPr>
-      <w:r>
-        <w:rPr>
-          <w:sz w:val="20"/>
-          <w:szCs w:val="20"/>
-        </w:rPr>
-        <w:t>- Implemented CAN module</w:t>
-      </w:r>
-    </w:p>
-    <w:p>
-      <w:pPr>
-        <w:rPr>
-          <w:sz w:val="20"/>
-          <w:szCs w:val="20"/>
-        </w:rPr>
-      </w:pPr>
-      <w:r>
-        <w:rPr>
-          <w:sz w:val="20"/>
-          <w:szCs w:val="20"/>
-        </w:rPr>
-        <w:t xml:space="preserve">- Implemented CAN </w:t>
-      </w:r>
-      <w:proofErr w:type="spellStart"/>
-      <w:r>
-        <w:rPr>
-          <w:sz w:val="20"/>
-          <w:szCs w:val="20"/>
-        </w:rPr>
-        <w:t>RecvdMsgParser</w:t>
-      </w:r>
-      <w:proofErr w:type="spellEnd"/>
-      <w:r>
-        <w:rPr>
-          <w:sz w:val="20"/>
-          <w:szCs w:val="20"/>
-        </w:rPr>
-        <w:t xml:space="preserve"> module (with example test for Tx and Rx CAN messages)</w:t>
-      </w:r>
-    </w:p>
-    <w:p>
-      <w:pPr>
-        <w:rPr>
-          <w:sz w:val="20"/>
-          <w:szCs w:val="20"/>
-        </w:rPr>
-      </w:pPr>
-      <w:r>
-        <w:rPr>
-          <w:sz w:val="20"/>
-          <w:szCs w:val="20"/>
-        </w:rPr>
-        <w:t xml:space="preserve">- Improvements in </w:t>
-      </w:r>
-      <w:proofErr w:type="spellStart"/>
-      <w:r>
-        <w:rPr>
-          <w:sz w:val="20"/>
-          <w:szCs w:val="20"/>
-        </w:rPr>
-        <w:t>LED_OnBoard</w:t>
-      </w:r>
-      <w:proofErr w:type="spellEnd"/>
-      <w:r>
-        <w:rPr>
-          <w:sz w:val="20"/>
-          <w:szCs w:val="20"/>
-        </w:rPr>
-        <w:t xml:space="preserve"> module and Version module</w:t>
-      </w:r>
-    </w:p>
-    <w:p>
-      <w:pPr>
+        <w:t xml:space="preserve">: BRANCARO\p.parrino </w:t>
+      </w:r>
+      <w:hyperlink r:id="rId18" w:history="1">
+        <w:r>
+          <w:rPr>
+            <w:rStyle w:val="Collegamentoipertestuale"/>
+            <w:sz w:val="20"/>
+            <w:szCs w:val="20"/>
+            <w:lang w:val="it-IT"/>
+          </w:rPr>
+          <w:t>p.parrino@brancaro.com</w:t>
+        </w:r>
+      </w:hyperlink>
+    </w:p>
+    <w:p>
+      <w:pPr>
+        <w:rPr>
+          <w:sz w:val="20"/>
+          <w:szCs w:val="20"/>
+        </w:rPr>
+      </w:pPr>
+      <w:r>
+        <w:rPr>
+          <w:sz w:val="20"/>
+          <w:szCs w:val="20"/>
+        </w:rPr>
+        <w:t>- Implemented CANFeedback module</w:t>
+      </w:r>
+    </w:p>
+    <w:p>
+      <w:pPr>
+        <w:rPr>
+          <w:sz w:val="20"/>
+          <w:szCs w:val="20"/>
+        </w:rPr>
+      </w:pPr>
+      <w:r>
+        <w:rPr>
+          <w:sz w:val="20"/>
+          <w:szCs w:val="20"/>
+        </w:rPr>
+        <w:t>- Moved CAN HeartBeat function in CANFeedback module</w:t>
+      </w:r>
+    </w:p>
+    <w:p>
+      <w:pPr>
+        <w:rPr>
+          <w:sz w:val="20"/>
+          <w:szCs w:val="20"/>
+        </w:rPr>
+      </w:pPr>
+      <w:r>
+        <w:rPr>
+          <w:sz w:val="20"/>
+          <w:szCs w:val="20"/>
+        </w:rPr>
+        <w:t>- Implemented I2C driver</w:t>
+      </w:r>
+    </w:p>
+    <w:p>
+      <w:r>
         <w:rPr>
           <w:rFonts w:ascii="Verdana" w:hAnsi="Verdana"/>
           <w:color w:val="4C94D8" w:themeColor="text2" w:themeTint="80"/>
           <w:sz w:val="20"/>
           <w:szCs w:val="20"/>
         </w:rPr>
-      </w:pPr>
-      <w:r>
-        <w:rPr>
-          <w:rFonts w:ascii="Verdana" w:hAnsi="Verdana"/>
-          <w:color w:val="4C94D8" w:themeColor="text2" w:themeTint="80"/>
-          <w:sz w:val="20"/>
-          <w:szCs w:val="20"/>
-        </w:rPr>
         <w:t>----------------------------------------------------------------------------------------------------------</w:t>
       </w:r>
     </w:p>
+    <w:p/>
     <w:p>
       <w:pPr>
         <w:pStyle w:val="Titolo1"/>
@@ -3385,7 +2791,7 @@
           <w:szCs w:val="20"/>
           <w:lang w:val="en-US"/>
         </w:rPr>
-        <w:t>707e293</w:t>
+        <w:t>7e6e94a</w:t>
       </w:r>
       <w:r>
         <w:rPr>
@@ -3427,7 +2833,7 @@
           <w:szCs w:val="20"/>
           <w:lang w:val="en-US"/>
         </w:rPr>
-        <w:t>September 12, 2024</w:t>
+        <w:t>September 24, 2024</w:t>
       </w:r>
     </w:p>
     <w:p>
@@ -3458,112 +2864,52 @@
           <w:szCs w:val="20"/>
           <w:lang w:val="it-IT"/>
         </w:rPr>
-        <w:t>: BRANCARO\</w:t>
-      </w:r>
-      <w:proofErr w:type="spellStart"/>
-      <w:r>
-        <w:rPr>
-          <w:sz w:val="20"/>
-          <w:szCs w:val="20"/>
-          <w:lang w:val="it-IT"/>
-        </w:rPr>
-        <w:t>p.parrino</w:t>
-      </w:r>
-      <w:proofErr w:type="spellEnd"/>
-      <w:r>
-        <w:rPr>
-          <w:sz w:val="20"/>
-          <w:szCs w:val="20"/>
-          <w:lang w:val="it-IT"/>
-        </w:rPr>
-        <w:t xml:space="preserve"> &lt;p.parrino@brancaro.com&gt;</w:t>
-      </w:r>
-    </w:p>
-    <w:p>
-      <w:pPr>
-        <w:rPr>
-          <w:sz w:val="20"/>
-          <w:szCs w:val="20"/>
-        </w:rPr>
-      </w:pPr>
-      <w:r>
-        <w:rPr>
-          <w:sz w:val="20"/>
-          <w:szCs w:val="20"/>
-        </w:rPr>
-        <w:t>- Implemented Version module</w:t>
-      </w:r>
-    </w:p>
-    <w:p>
-      <w:pPr>
-        <w:rPr>
-          <w:sz w:val="20"/>
-          <w:szCs w:val="20"/>
-        </w:rPr>
-      </w:pPr>
-      <w:r>
-        <w:rPr>
-          <w:sz w:val="20"/>
-          <w:szCs w:val="20"/>
-        </w:rPr>
-        <w:t xml:space="preserve">- </w:t>
-      </w:r>
-      <w:proofErr w:type="gramStart"/>
-      <w:r>
-        <w:rPr>
-          <w:sz w:val="20"/>
-          <w:szCs w:val="20"/>
-        </w:rPr>
-        <w:t>Updated .</w:t>
-      </w:r>
-      <w:proofErr w:type="spellStart"/>
-      <w:r>
-        <w:rPr>
-          <w:sz w:val="20"/>
-          <w:szCs w:val="20"/>
-        </w:rPr>
-        <w:t>gitignore</w:t>
-      </w:r>
-      <w:proofErr w:type="spellEnd"/>
-      <w:proofErr w:type="gramEnd"/>
-      <w:r>
-        <w:rPr>
-          <w:sz w:val="20"/>
-          <w:szCs w:val="20"/>
-        </w:rPr>
-        <w:t xml:space="preserve"> file: removed '</w:t>
-      </w:r>
-      <w:proofErr w:type="spellStart"/>
-      <w:r>
-        <w:rPr>
-          <w:sz w:val="20"/>
-          <w:szCs w:val="20"/>
-        </w:rPr>
-        <w:t>nbproject</w:t>
-      </w:r>
-      <w:proofErr w:type="spellEnd"/>
-      <w:r>
-        <w:rPr>
-          <w:sz w:val="20"/>
-          <w:szCs w:val="20"/>
-        </w:rPr>
-        <w:t>' and '</w:t>
-      </w:r>
-      <w:proofErr w:type="spellStart"/>
-      <w:r>
-        <w:rPr>
-          <w:sz w:val="20"/>
-          <w:szCs w:val="20"/>
-        </w:rPr>
-        <w:t>dist</w:t>
-      </w:r>
-      <w:proofErr w:type="spellEnd"/>
-      <w:r>
-        <w:rPr>
-          <w:sz w:val="20"/>
-          <w:szCs w:val="20"/>
-        </w:rPr>
-        <w:t>' folders</w:t>
+        <w:t>: BRANCARO\p.parrino &lt;p.parrino@brancaro.com&gt;</w:t>
+      </w:r>
+    </w:p>
+    <w:p>
+      <w:pPr>
+        <w:rPr>
+          <w:sz w:val="20"/>
+          <w:szCs w:val="20"/>
+        </w:rPr>
+      </w:pPr>
+      <w:r>
+        <w:rPr>
+          <w:sz w:val="20"/>
+          <w:szCs w:val="20"/>
+        </w:rPr>
+        <w:t>- Implemented CAN module</w:t>
+      </w:r>
+    </w:p>
+    <w:p>
+      <w:pPr>
+        <w:rPr>
+          <w:sz w:val="20"/>
+          <w:szCs w:val="20"/>
+        </w:rPr>
+      </w:pPr>
+      <w:r>
+        <w:rPr>
+          <w:sz w:val="20"/>
+          <w:szCs w:val="20"/>
+        </w:rPr>
+        <w:t>- Implemented CAN RecvdMsgParser module (with example test for Tx and Rx CAN messages)</w:t>
+      </w:r>
+    </w:p>
+    <w:p>
+      <w:pPr>
+        <w:rPr>
+          <w:sz w:val="20"/>
+          <w:szCs w:val="20"/>
+        </w:rPr>
+      </w:pPr>
+      <w:r>
+        <w:rPr>
+          <w:sz w:val="20"/>
+          <w:szCs w:val="20"/>
+        </w:rPr>
+        <w:t>- Improvements in LED_OnBoard module and Version module</w:t>
       </w:r>
     </w:p>
     <w:p>
@@ -3635,7 +2981,7 @@
           <w:szCs w:val="20"/>
           <w:lang w:val="en-US"/>
         </w:rPr>
-        <w:t>d473c92</w:t>
+        <w:t>707e293</w:t>
       </w:r>
       <w:r>
         <w:rPr>
@@ -3669,7 +3015,15 @@
           <w:szCs w:val="20"/>
           <w:lang w:val="en-US"/>
         </w:rPr>
-        <w:t>: September 11, 2024</w:t>
+        <w:t xml:space="preserve">: </w:t>
+      </w:r>
+      <w:r>
+        <w:rPr>
+          <w:sz w:val="20"/>
+          <w:szCs w:val="20"/>
+          <w:lang w:val="en-US"/>
+        </w:rPr>
+        <w:t>September 12, 2024</w:t>
       </w:r>
     </w:p>
     <w:p>
@@ -3700,207 +3054,37 @@
           <w:szCs w:val="20"/>
           <w:lang w:val="it-IT"/>
         </w:rPr>
-        <w:t>: BRANCARO\</w:t>
-      </w:r>
-      <w:proofErr w:type="spellStart"/>
-      <w:r>
-        <w:rPr>
-          <w:sz w:val="20"/>
-          <w:szCs w:val="20"/>
-          <w:lang w:val="it-IT"/>
-        </w:rPr>
-        <w:t>p.parrino</w:t>
-      </w:r>
-      <w:proofErr w:type="spellEnd"/>
-      <w:r>
-        <w:rPr>
-          <w:sz w:val="20"/>
-          <w:szCs w:val="20"/>
-          <w:lang w:val="it-IT"/>
-        </w:rPr>
-        <w:t xml:space="preserve"> &lt;p.parrino@brancaro.com&gt;</w:t>
-      </w:r>
-    </w:p>
-    <w:p>
-      <w:pPr>
-        <w:rPr>
-          <w:sz w:val="20"/>
-          <w:szCs w:val="20"/>
-        </w:rPr>
-      </w:pPr>
-      <w:r>
-        <w:rPr>
-          <w:sz w:val="20"/>
-          <w:szCs w:val="20"/>
-        </w:rPr>
-        <w:t xml:space="preserve">- </w:t>
-      </w:r>
-      <w:r>
-        <w:rPr>
-          <w:sz w:val="20"/>
-          <w:szCs w:val="20"/>
-        </w:rPr>
-        <w:t xml:space="preserve">Implemented module </w:t>
-      </w:r>
-      <w:proofErr w:type="spellStart"/>
-      <w:r>
-        <w:rPr>
-          <w:sz w:val="20"/>
-          <w:szCs w:val="20"/>
-        </w:rPr>
-        <w:t>App_Main</w:t>
-      </w:r>
-      <w:proofErr w:type="spellEnd"/>
-      <w:r>
-        <w:rPr>
-          <w:sz w:val="20"/>
-          <w:szCs w:val="20"/>
-        </w:rPr>
-        <w:t xml:space="preserve"> to manage the project scheduler</w:t>
-      </w:r>
-    </w:p>
-    <w:p>
-      <w:pPr>
-        <w:rPr>
-          <w:sz w:val="20"/>
-          <w:szCs w:val="20"/>
-        </w:rPr>
-      </w:pPr>
-      <w:r>
-        <w:rPr>
-          <w:sz w:val="20"/>
-          <w:szCs w:val="20"/>
-        </w:rPr>
-        <w:t xml:space="preserve">- Implemented module Timers to have </w:t>
-      </w:r>
-      <w:proofErr w:type="gramStart"/>
-      <w:r>
-        <w:rPr>
-          <w:sz w:val="20"/>
-          <w:szCs w:val="20"/>
-        </w:rPr>
-        <w:t>timers</w:t>
-      </w:r>
-      <w:proofErr w:type="gramEnd"/>
-      <w:r>
-        <w:rPr>
-          <w:sz w:val="20"/>
-          <w:szCs w:val="20"/>
-        </w:rPr>
-        <w:t xml:space="preserve"> functionalities</w:t>
-      </w:r>
-    </w:p>
-    <w:p>
-      <w:pPr>
-        <w:rPr>
-          <w:sz w:val="20"/>
-          <w:szCs w:val="20"/>
-        </w:rPr>
-      </w:pPr>
-      <w:r>
-        <w:rPr>
-          <w:sz w:val="20"/>
-          <w:szCs w:val="20"/>
-        </w:rPr>
-        <w:t xml:space="preserve">- Implemented module LED On Board to manage on board </w:t>
-      </w:r>
-      <w:proofErr w:type="spellStart"/>
-      <w:r>
-        <w:rPr>
-          <w:sz w:val="20"/>
-          <w:szCs w:val="20"/>
-        </w:rPr>
-        <w:t>leds</w:t>
-      </w:r>
-      <w:proofErr w:type="spellEnd"/>
-    </w:p>
-    <w:p>
-      <w:pPr>
-        <w:rPr>
-          <w:sz w:val="20"/>
-          <w:szCs w:val="20"/>
-        </w:rPr>
-      </w:pPr>
-      <w:r>
-        <w:rPr>
-          <w:sz w:val="20"/>
-          <w:szCs w:val="20"/>
-        </w:rPr>
-        <w:t xml:space="preserve">- Implemented </w:t>
-      </w:r>
-      <w:proofErr w:type="spellStart"/>
-      <w:r>
-        <w:rPr>
-          <w:sz w:val="20"/>
-          <w:szCs w:val="20"/>
-        </w:rPr>
-        <w:t>hearbeat</w:t>
-      </w:r>
-      <w:proofErr w:type="spellEnd"/>
-      <w:r>
-        <w:rPr>
-          <w:sz w:val="20"/>
-          <w:szCs w:val="20"/>
-        </w:rPr>
-        <w:t xml:space="preserve"> for On Board Green LED- Added LMU ChangeLog.docx file</w:t>
-      </w:r>
-    </w:p>
-    <w:p>
-      <w:pPr>
-        <w:rPr>
-          <w:rFonts w:ascii="Verdana" w:hAnsi="Verdana"/>
-          <w:color w:val="4C94D8" w:themeColor="text2" w:themeTint="80"/>
-          <w:sz w:val="20"/>
-          <w:szCs w:val="20"/>
-        </w:rPr>
-      </w:pPr>
-      <w:r>
-        <w:rPr>
-          <w:sz w:val="20"/>
-          <w:szCs w:val="20"/>
-        </w:rPr>
-        <w:t xml:space="preserve">- </w:t>
-      </w:r>
-      <w:proofErr w:type="gramStart"/>
-      <w:r>
-        <w:rPr>
-          <w:sz w:val="20"/>
-          <w:szCs w:val="20"/>
-        </w:rPr>
-        <w:t>Modified .</w:t>
-      </w:r>
-      <w:proofErr w:type="spellStart"/>
-      <w:r>
-        <w:rPr>
-          <w:sz w:val="20"/>
-          <w:szCs w:val="20"/>
-        </w:rPr>
-        <w:t>gitignore</w:t>
-      </w:r>
-      <w:proofErr w:type="spellEnd"/>
-      <w:proofErr w:type="gramEnd"/>
-      <w:r>
-        <w:rPr>
-          <w:sz w:val="20"/>
-          <w:szCs w:val="20"/>
-        </w:rPr>
-        <w:t xml:space="preserve"> file to remove from backup .</w:t>
-      </w:r>
-      <w:proofErr w:type="spellStart"/>
-      <w:r>
-        <w:rPr>
-          <w:sz w:val="20"/>
-          <w:szCs w:val="20"/>
-        </w:rPr>
-        <w:t>generated_files</w:t>
-      </w:r>
-      <w:proofErr w:type="spellEnd"/>
-      <w:r>
-        <w:rPr>
-          <w:sz w:val="20"/>
-          <w:szCs w:val="20"/>
-        </w:rPr>
-        <w:t xml:space="preserve"> folder</w:t>
+        <w:t>: BRANCARO\p.parrino &lt;p.parrino@brancaro.com&gt;</w:t>
+      </w:r>
+    </w:p>
+    <w:p>
+      <w:pPr>
+        <w:rPr>
+          <w:sz w:val="20"/>
+          <w:szCs w:val="20"/>
+        </w:rPr>
+      </w:pPr>
+      <w:r>
+        <w:rPr>
+          <w:sz w:val="20"/>
+          <w:szCs w:val="20"/>
+        </w:rPr>
+        <w:t>- Implemented Version module</w:t>
+      </w:r>
+    </w:p>
+    <w:p>
+      <w:pPr>
+        <w:rPr>
+          <w:sz w:val="20"/>
+          <w:szCs w:val="20"/>
+        </w:rPr>
+      </w:pPr>
+      <w:r>
+        <w:rPr>
+          <w:sz w:val="20"/>
+          <w:szCs w:val="20"/>
+        </w:rPr>
+        <w:t>- Updated .gitignore file: removed 'nbproject' and 'dist' folders</w:t>
       </w:r>
     </w:p>
     <w:p>
@@ -3964,7 +3148,23 @@
           <w:szCs w:val="20"/>
           <w:lang w:val="en-US"/>
         </w:rPr>
-        <w:t>[0fd5e53]</w:t>
+        <w:t>[</w:t>
+      </w:r>
+      <w:r>
+        <w:rPr>
+          <w:sz w:val="20"/>
+          <w:szCs w:val="20"/>
+          <w:lang w:val="en-US"/>
+        </w:rPr>
+        <w:t>d473c92</w:t>
+      </w:r>
+      <w:r>
+        <w:rPr>
+          <w:sz w:val="20"/>
+          <w:szCs w:val="20"/>
+          <w:lang w:val="en-US"/>
+        </w:rPr>
+        <w:t>]</w:t>
       </w:r>
       <w:r>
         <w:rPr>
@@ -3990,7 +3190,7 @@
           <w:szCs w:val="20"/>
           <w:lang w:val="en-US"/>
         </w:rPr>
-        <w:t>: September 9, 2024</w:t>
+        <w:t>: September 11, 2024</w:t>
       </w:r>
     </w:p>
     <w:p>
@@ -4021,25 +3221,213 @@
           <w:szCs w:val="20"/>
           <w:lang w:val="it-IT"/>
         </w:rPr>
-        <w:t>: BRANCARO\</w:t>
-      </w:r>
-      <w:proofErr w:type="spellStart"/>
-      <w:r>
+        <w:t>: BRANCARO\p.parrino &lt;p.parrino@brancaro.com&gt;</w:t>
+      </w:r>
+    </w:p>
+    <w:p>
+      <w:pPr>
+        <w:rPr>
+          <w:sz w:val="20"/>
+          <w:szCs w:val="20"/>
+        </w:rPr>
+      </w:pPr>
+      <w:r>
+        <w:rPr>
+          <w:sz w:val="20"/>
+          <w:szCs w:val="20"/>
+        </w:rPr>
+        <w:t xml:space="preserve">- </w:t>
+      </w:r>
+      <w:r>
+        <w:rPr>
+          <w:sz w:val="20"/>
+          <w:szCs w:val="20"/>
+        </w:rPr>
+        <w:t>Implemented module App_Main to manage the project scheduler</w:t>
+      </w:r>
+    </w:p>
+    <w:p>
+      <w:pPr>
+        <w:rPr>
+          <w:sz w:val="20"/>
+          <w:szCs w:val="20"/>
+        </w:rPr>
+      </w:pPr>
+      <w:r>
+        <w:rPr>
+          <w:sz w:val="20"/>
+          <w:szCs w:val="20"/>
+        </w:rPr>
+        <w:t>- Implemented module Timers to have timers functionalities</w:t>
+      </w:r>
+    </w:p>
+    <w:p>
+      <w:pPr>
+        <w:rPr>
+          <w:sz w:val="20"/>
+          <w:szCs w:val="20"/>
+        </w:rPr>
+      </w:pPr>
+      <w:r>
+        <w:rPr>
+          <w:sz w:val="20"/>
+          <w:szCs w:val="20"/>
+        </w:rPr>
+        <w:t>- Implemented module LED On Board to manage on board leds</w:t>
+      </w:r>
+    </w:p>
+    <w:p>
+      <w:pPr>
+        <w:rPr>
+          <w:sz w:val="20"/>
+          <w:szCs w:val="20"/>
+        </w:rPr>
+      </w:pPr>
+      <w:r>
+        <w:rPr>
+          <w:sz w:val="20"/>
+          <w:szCs w:val="20"/>
+        </w:rPr>
+        <w:t>- Implemented hearbeat for On Board Green LED- Added LMU ChangeLog.docx file</w:t>
+      </w:r>
+    </w:p>
+    <w:p>
+      <w:pPr>
+        <w:rPr>
+          <w:rFonts w:ascii="Verdana" w:hAnsi="Verdana"/>
+          <w:color w:val="4C94D8" w:themeColor="text2" w:themeTint="80"/>
+          <w:sz w:val="20"/>
+          <w:szCs w:val="20"/>
+        </w:rPr>
+      </w:pPr>
+      <w:r>
+        <w:rPr>
+          <w:sz w:val="20"/>
+          <w:szCs w:val="20"/>
+        </w:rPr>
+        <w:t>- Modified .gitignore file to remove from backup .generated_files folder</w:t>
+      </w:r>
+    </w:p>
+    <w:p>
+      <w:pPr>
+        <w:rPr>
+          <w:rFonts w:ascii="Verdana" w:hAnsi="Verdana"/>
+          <w:color w:val="4C94D8" w:themeColor="text2" w:themeTint="80"/>
+          <w:sz w:val="20"/>
+          <w:szCs w:val="20"/>
+        </w:rPr>
+      </w:pPr>
+      <w:r>
+        <w:rPr>
+          <w:rFonts w:ascii="Verdana" w:hAnsi="Verdana"/>
+          <w:color w:val="4C94D8" w:themeColor="text2" w:themeTint="80"/>
+          <w:sz w:val="20"/>
+          <w:szCs w:val="20"/>
+        </w:rPr>
+        <w:lastRenderedPageBreak/>
+        <w:t>----------------------------------------------------------------------------------------------------------</w:t>
+      </w:r>
+    </w:p>
+    <w:p>
+      <w:pPr>
+        <w:pStyle w:val="Titolo1"/>
+      </w:pPr>
+      <w:r>
+        <w:t>Release 0.0.1</w:t>
+      </w:r>
+    </w:p>
+    <w:p>
+      <w:pPr>
+        <w:tabs>
+          <w:tab w:val="left" w:pos="0"/>
+          <w:tab w:val="left" w:pos="3402"/>
+        </w:tabs>
+        <w:rPr>
+          <w:sz w:val="20"/>
+          <w:szCs w:val="20"/>
+          <w:lang w:val="en-US"/>
+        </w:rPr>
+      </w:pPr>
+      <w:r>
+        <w:rPr>
+          <w:b/>
+          <w:bCs/>
+          <w:sz w:val="20"/>
+          <w:szCs w:val="20"/>
+        </w:rPr>
+        <w:t>GIT Commit</w:t>
+      </w:r>
+      <w:r>
+        <w:rPr>
+          <w:sz w:val="20"/>
+          <w:szCs w:val="20"/>
+        </w:rPr>
+        <w:t xml:space="preserve">: </w:t>
+      </w:r>
+      <w:r>
+        <w:rPr>
+          <w:sz w:val="20"/>
+          <w:szCs w:val="20"/>
+          <w:lang w:val="en-US"/>
+        </w:rPr>
+        <w:t>[0fd5e53]</w:t>
+      </w:r>
+      <w:r>
+        <w:rPr>
+          <w:sz w:val="20"/>
+          <w:szCs w:val="20"/>
+          <w:lang w:val="en-US"/>
+        </w:rPr>
+        <w:tab/>
+      </w:r>
+      <w:r>
+        <w:rPr>
+          <w:b/>
+          <w:bCs/>
+          <w:sz w:val="20"/>
+          <w:szCs w:val="20"/>
+          <w:lang w:val="en-US"/>
+        </w:rPr>
+        <w:t>Date</w:t>
+      </w:r>
+      <w:r>
+        <w:rPr>
+          <w:sz w:val="20"/>
+          <w:szCs w:val="20"/>
+          <w:lang w:val="en-US"/>
+        </w:rPr>
+        <w:t>: September 9, 2024</w:t>
+      </w:r>
+    </w:p>
+    <w:p>
+      <w:pPr>
+        <w:tabs>
+          <w:tab w:val="left" w:pos="0"/>
+          <w:tab w:val="left" w:pos="3402"/>
+        </w:tabs>
         <w:rPr>
           <w:sz w:val="20"/>
           <w:szCs w:val="20"/>
           <w:lang w:val="it-IT"/>
         </w:rPr>
-        <w:t>p.parrino</w:t>
-      </w:r>
-      <w:proofErr w:type="spellEnd"/>
-      <w:r>
-        <w:rPr>
+      </w:pPr>
+      <w:r>
+        <w:rPr>
+          <w:b/>
+          <w:bCs/>
           <w:sz w:val="20"/>
           <w:szCs w:val="20"/>
           <w:lang w:val="it-IT"/>
         </w:rPr>
-        <w:t xml:space="preserve"> &lt;p.parrino@brancaro.com&gt;</w:t>
+        <w:t>Author</w:t>
+      </w:r>
+      <w:r>
+        <w:rPr>
+          <w:sz w:val="20"/>
+          <w:szCs w:val="20"/>
+          <w:lang w:val="it-IT"/>
+        </w:rPr>
+        <w:t>: BRANCARO\p.parrino &lt;p.parrino@brancaro.com&gt;</w:t>
       </w:r>
     </w:p>
     <w:p>
@@ -4152,7 +3540,6 @@
           <w:szCs w:val="20"/>
           <w:lang w:val="en-US"/>
         </w:rPr>
-        <w:lastRenderedPageBreak/>
         <w:t xml:space="preserve">- </w:t>
       </w:r>
       <w:r>
@@ -4162,38 +3549,8 @@
           <w:lang w:val="en-US"/>
         </w:rPr>
         <w:tab/>
-        <w:t xml:space="preserve">Set UART1 to Baud Rate:115200, </w:t>
-      </w:r>
-      <w:proofErr w:type="spellStart"/>
-      <w:proofErr w:type="gramStart"/>
-      <w:r>
-        <w:rPr>
-          <w:sz w:val="20"/>
-          <w:szCs w:val="20"/>
-          <w:lang w:val="en-US"/>
-        </w:rPr>
-        <w:t>Parity:None</w:t>
-      </w:r>
-      <w:proofErr w:type="spellEnd"/>
-      <w:proofErr w:type="gramEnd"/>
-      <w:r>
-        <w:rPr>
-          <w:sz w:val="20"/>
-          <w:szCs w:val="20"/>
-          <w:lang w:val="en-US"/>
-        </w:rPr>
-        <w:t xml:space="preserve">, Data Bits:8, Stop Bits:1, Parity </w:t>
-      </w:r>
-      <w:proofErr w:type="spellStart"/>
-      <w:r>
-        <w:rPr>
-          <w:sz w:val="20"/>
-          <w:szCs w:val="20"/>
-          <w:lang w:val="en-US"/>
-        </w:rPr>
-        <w:t>Error:None</w:t>
-      </w:r>
-      <w:proofErr w:type="spellEnd"/>
+        <w:t>Set UART1 to Baud Rate:115200, Parity:None, Data Bits:8, Stop Bits:1, Parity Error:None</w:t>
+      </w:r>
     </w:p>
     <w:sectPr>
       <w:pgSz w:w="11906" w:h="16838"/>

</xml_diff>

<commit_message>
- Improved CAN PROTOCOL - Added Software PWM module (empty here)
</commit_message>
<xml_diff>
--- a/LMU.X/LMU ChangeLog.docx
+++ b/LMU.X/LMU ChangeLog.docx
@@ -170,6 +170,7 @@
         <w:tabs>
           <w:tab w:val="left" w:pos="0"/>
           <w:tab w:val="left" w:pos="3402"/>
+          <w:tab w:val="left" w:pos="6804"/>
         </w:tabs>
         <w:rPr>
           <w:sz w:val="20"/>
@@ -198,7 +199,7 @@
           <w:szCs w:val="20"/>
           <w:lang w:val="en-US"/>
         </w:rPr>
-        <w:t>cbeb745</w:t>
+        <w:t>cc5d55c</w:t>
       </w:r>
       <w:r>
         <w:rPr>
@@ -221,6 +222,29 @@
           <w:sz w:val="20"/>
           <w:szCs w:val="20"/>
         </w:rPr>
+        <w:t>Tag:</w:t>
+      </w:r>
+      <w:r>
+        <w:rPr>
+          <w:sz w:val="20"/>
+          <w:szCs w:val="20"/>
+        </w:rPr>
+        <w:t xml:space="preserve"> FIRST_LMU_TEST</w:t>
+      </w:r>
+      <w:r>
+        <w:rPr>
+          <w:sz w:val="20"/>
+          <w:szCs w:val="20"/>
+        </w:rPr>
+        <w:tab/>
+      </w:r>
+      <w:r>
+        <w:rPr>
+          <w:b/>
+          <w:bCs/>
+          <w:sz w:val="20"/>
+          <w:szCs w:val="20"/>
+        </w:rPr>
         <w:t>Date</w:t>
       </w:r>
       <w:r>
@@ -235,7 +259,7 @@
           <w:sz w:val="20"/>
           <w:szCs w:val="20"/>
         </w:rPr>
-        <w:t>November 27, 2024</w:t>
+        <w:t>December 09, 2024</w:t>
       </w:r>
     </w:p>
     <w:p>
@@ -294,31 +318,40 @@
           <w:szCs w:val="20"/>
           <w:lang w:val="en-US"/>
         </w:rPr>
-        <w:t>- Set Interrupt priority</w:t>
-      </w:r>
-    </w:p>
-    <w:p>
-      <w:pPr>
-        <w:rPr>
-          <w:sz w:val="20"/>
-          <w:szCs w:val="20"/>
-        </w:rPr>
-      </w:pPr>
-      <w:r>
-        <w:rPr>
-          <w:sz w:val="20"/>
-          <w:szCs w:val="20"/>
-          <w:lang w:val="en-US"/>
-        </w:rPr>
-        <w:t>- Removed CAN feedback of ADCManager acquisitions</w:t>
-      </w:r>
-      <w:r>
-        <w:rPr>
-          <w:sz w:val="20"/>
-          <w:szCs w:val="20"/>
-          <w:lang w:val="en-US"/>
-        </w:rPr>
-        <w:t xml:space="preserve"> </w:t>
+        <w:t>- Added CAN PROTOCOL handler</w:t>
+      </w:r>
+    </w:p>
+    <w:p>
+      <w:pPr>
+        <w:rPr>
+          <w:sz w:val="20"/>
+          <w:szCs w:val="20"/>
+          <w:lang w:val="en-US"/>
+        </w:rPr>
+      </w:pPr>
+      <w:r>
+        <w:rPr>
+          <w:sz w:val="20"/>
+          <w:szCs w:val="20"/>
+          <w:lang w:val="en-US"/>
+        </w:rPr>
+        <w:t>- Implemented everything except PDG_OUT PWM, Self Test algorithm and LMU settings</w:t>
+      </w:r>
+    </w:p>
+    <w:p>
+      <w:pPr>
+        <w:rPr>
+          <w:sz w:val="20"/>
+          <w:szCs w:val="20"/>
+        </w:rPr>
+      </w:pPr>
+      <w:r>
+        <w:rPr>
+          <w:sz w:val="20"/>
+          <w:szCs w:val="20"/>
+          <w:lang w:val="en-US"/>
+        </w:rPr>
+        <w:t>- CAN PROTOCOL needs to be revised to be improved; functionality is ok</w:t>
       </w:r>
     </w:p>
     <w:p>
@@ -378,7 +411,7 @@
           <w:szCs w:val="20"/>
           <w:lang w:val="en-US"/>
         </w:rPr>
-        <w:t>a7eddbf</w:t>
+        <w:t>cbeb745</w:t>
       </w:r>
       <w:r>
         <w:rPr>
@@ -415,7 +448,7 @@
           <w:sz w:val="20"/>
           <w:szCs w:val="20"/>
         </w:rPr>
-        <w:t>November 26, 2024</w:t>
+        <w:t>November 27, 2024</w:t>
       </w:r>
     </w:p>
     <w:p>
@@ -474,48 +507,23 @@
           <w:szCs w:val="20"/>
           <w:lang w:val="en-US"/>
         </w:rPr>
-        <w:t>- Implemented Reset and  SelfTest module (WIP)</w:t>
-      </w:r>
-    </w:p>
-    <w:p>
-      <w:pPr>
-        <w:rPr>
-          <w:sz w:val="20"/>
-          <w:szCs w:val="20"/>
-          <w:lang w:val="en-US"/>
-        </w:rPr>
-      </w:pPr>
-      <w:r>
-        <w:rPr>
-          <w:sz w:val="20"/>
-          <w:szCs w:val="20"/>
-          <w:lang w:val="en-US"/>
-        </w:rPr>
-        <w:t>- Implemented all Pin declaration for I/O Expander, PWM Expander and ADC Expander</w:t>
-      </w:r>
-    </w:p>
-    <w:p>
-      <w:pPr>
-        <w:rPr>
-          <w:sz w:val="20"/>
-          <w:szCs w:val="20"/>
-        </w:rPr>
-      </w:pPr>
-      <w:r>
-        <w:rPr>
-          <w:sz w:val="20"/>
-          <w:szCs w:val="20"/>
-          <w:lang w:val="en-US"/>
-        </w:rPr>
-        <w:t>- Implemented Response to Command and Request functions in CAN Received Messages Parser module (WIP)</w:t>
-      </w:r>
-      <w:r>
-        <w:rPr>
-          <w:sz w:val="20"/>
-          <w:szCs w:val="20"/>
-          <w:lang w:val="en-US"/>
-        </w:rPr>
-        <w:t xml:space="preserve"> </w:t>
+        <w:t>- Set Interrupt priority</w:t>
+      </w:r>
+    </w:p>
+    <w:p>
+      <w:pPr>
+        <w:rPr>
+          <w:sz w:val="20"/>
+          <w:szCs w:val="20"/>
+        </w:rPr>
+      </w:pPr>
+      <w:r>
+        <w:rPr>
+          <w:sz w:val="20"/>
+          <w:szCs w:val="20"/>
+          <w:lang w:val="en-US"/>
+        </w:rPr>
+        <w:t>- Removed CAN feedback of ADCManager acquisitions</w:t>
       </w:r>
       <w:r>
         <w:rPr>
@@ -581,8 +589,9 @@
         <w:rPr>
           <w:sz w:val="20"/>
           <w:szCs w:val="20"/>
-        </w:rPr>
-        <w:t>e4e081d</w:t>
+          <w:lang w:val="en-US"/>
+        </w:rPr>
+        <w:t>a7eddbf</w:t>
       </w:r>
       <w:r>
         <w:rPr>
@@ -619,7 +628,7 @@
           <w:sz w:val="20"/>
           <w:szCs w:val="20"/>
         </w:rPr>
-        <w:t>November 22, 2024</w:t>
+        <w:t>November 26, 2024</w:t>
       </w:r>
     </w:p>
     <w:p>
@@ -669,6 +678,7 @@
         <w:rPr>
           <w:sz w:val="20"/>
           <w:szCs w:val="20"/>
+          <w:lang w:val="en-US"/>
         </w:rPr>
       </w:pPr>
       <w:r>
@@ -678,15 +688,56 @@
           <w:lang w:val="en-US"/>
         </w:rPr>
         <w:lastRenderedPageBreak/>
-        <w:t xml:space="preserve">- </w:t>
-      </w:r>
-      <w:r>
-        <w:rPr>
-          <w:sz w:val="20"/>
-          <w:szCs w:val="20"/>
-          <w:lang w:val="en-US"/>
-        </w:rPr>
-        <w:t xml:space="preserve"> Implemented and tested ADS1728 ADC Expander module</w:t>
+        <w:t>- Implemented Reset and  SelfTest module (WIP)</w:t>
+      </w:r>
+    </w:p>
+    <w:p>
+      <w:pPr>
+        <w:rPr>
+          <w:sz w:val="20"/>
+          <w:szCs w:val="20"/>
+          <w:lang w:val="en-US"/>
+        </w:rPr>
+      </w:pPr>
+      <w:r>
+        <w:rPr>
+          <w:sz w:val="20"/>
+          <w:szCs w:val="20"/>
+          <w:lang w:val="en-US"/>
+        </w:rPr>
+        <w:t>- Implemented all Pin declaration for I/O Expander, PWM Expander and ADC Expander</w:t>
+      </w:r>
+    </w:p>
+    <w:p>
+      <w:pPr>
+        <w:rPr>
+          <w:sz w:val="20"/>
+          <w:szCs w:val="20"/>
+        </w:rPr>
+      </w:pPr>
+      <w:r>
+        <w:rPr>
+          <w:sz w:val="20"/>
+          <w:szCs w:val="20"/>
+          <w:lang w:val="en-US"/>
+        </w:rPr>
+        <w:t>- Implemented Response to Command and Request functions in CAN Received Messages Parser module (WIP)</w:t>
+      </w:r>
+      <w:r>
+        <w:rPr>
+          <w:sz w:val="20"/>
+          <w:szCs w:val="20"/>
+          <w:lang w:val="en-US"/>
+        </w:rPr>
+        <w:t xml:space="preserve"> </w:t>
+      </w:r>
+      <w:r>
+        <w:rPr>
+          <w:sz w:val="20"/>
+          <w:szCs w:val="20"/>
+          <w:lang w:val="en-US"/>
+        </w:rPr>
+        <w:t xml:space="preserve"> </w:t>
       </w:r>
     </w:p>
     <w:p>
@@ -722,7 +773,6 @@
         <w:rPr>
           <w:sz w:val="20"/>
           <w:szCs w:val="20"/>
-          <w:lang w:val="en-US"/>
         </w:rPr>
       </w:pPr>
       <w:r>
@@ -739,65 +789,51 @@
           <w:sz w:val="20"/>
           <w:szCs w:val="20"/>
         </w:rPr>
+        <w:t>: [</w:t>
+      </w:r>
+      <w:r>
+        <w:rPr>
+          <w:sz w:val="20"/>
+          <w:szCs w:val="20"/>
+        </w:rPr>
+        <w:t>e4e081d</w:t>
+      </w:r>
+      <w:r>
+        <w:rPr>
+          <w:sz w:val="20"/>
+          <w:szCs w:val="20"/>
+        </w:rPr>
+        <w:t>]</w:t>
+      </w:r>
+      <w:r>
+        <w:rPr>
+          <w:sz w:val="20"/>
+          <w:szCs w:val="20"/>
+        </w:rPr>
+        <w:tab/>
+      </w:r>
+      <w:r>
+        <w:rPr>
+          <w:b/>
+          <w:bCs/>
+          <w:sz w:val="20"/>
+          <w:szCs w:val="20"/>
+        </w:rPr>
+        <w:t>Date</w:t>
+      </w:r>
+      <w:r>
+        <w:rPr>
+          <w:sz w:val="20"/>
+          <w:szCs w:val="20"/>
+        </w:rPr>
         <w:t xml:space="preserve">: </w:t>
       </w:r>
       <w:r>
         <w:rPr>
           <w:sz w:val="20"/>
           <w:szCs w:val="20"/>
-          <w:lang w:val="en-US"/>
-        </w:rPr>
-        <w:t>[</w:t>
-      </w:r>
-      <w:r>
-        <w:rPr>
-          <w:sz w:val="20"/>
-          <w:szCs w:val="20"/>
-          <w:lang w:val="en-US"/>
-        </w:rPr>
-        <w:t>9615a8d</w:t>
-      </w:r>
-      <w:r>
-        <w:rPr>
-          <w:sz w:val="20"/>
-          <w:szCs w:val="20"/>
-          <w:lang w:val="en-US"/>
-        </w:rPr>
-        <w:t>]</w:t>
-      </w:r>
-      <w:r>
-        <w:rPr>
-          <w:sz w:val="20"/>
-          <w:szCs w:val="20"/>
-          <w:lang w:val="en-US"/>
-        </w:rPr>
-        <w:tab/>
-      </w:r>
-      <w:r>
-        <w:rPr>
-          <w:b/>
-          <w:bCs/>
-          <w:sz w:val="20"/>
-          <w:szCs w:val="20"/>
-          <w:lang w:val="en-US"/>
-        </w:rPr>
-        <w:t>Date</w:t>
-      </w:r>
-      <w:r>
-        <w:rPr>
-          <w:sz w:val="20"/>
-          <w:szCs w:val="20"/>
-          <w:lang w:val="en-US"/>
-        </w:rPr>
-        <w:t xml:space="preserve">: </w:t>
-      </w:r>
-      <w:r>
-        <w:rPr>
-          <w:sz w:val="20"/>
-          <w:szCs w:val="20"/>
-          <w:lang w:val="en-US"/>
-        </w:rPr>
-        <w:t>November 12, 2024</w:t>
+        </w:rPr>
+        <w:t>November 22, 2024</w:t>
       </w:r>
     </w:p>
     <w:p>
@@ -847,40 +883,23 @@
         <w:rPr>
           <w:sz w:val="20"/>
           <w:szCs w:val="20"/>
-          <w:lang w:val="en-US"/>
-        </w:rPr>
-      </w:pPr>
-      <w:r>
-        <w:rPr>
-          <w:sz w:val="20"/>
-          <w:szCs w:val="20"/>
-          <w:lang w:val="en-US"/>
-        </w:rPr>
-        <w:t>-</w:t>
-      </w:r>
-      <w:r>
-        <w:rPr>
-          <w:sz w:val="20"/>
-          <w:szCs w:val="20"/>
-          <w:lang w:val="en-US"/>
-        </w:rPr>
-        <w:t xml:space="preserve"> Implemented and tested PCA9685 I/O Expander PWM module</w:t>
-      </w:r>
-    </w:p>
-    <w:p>
-      <w:pPr>
-        <w:rPr>
-          <w:sz w:val="20"/>
-          <w:szCs w:val="20"/>
-        </w:rPr>
-      </w:pPr>
-      <w:r>
-        <w:rPr>
-          <w:sz w:val="20"/>
-          <w:szCs w:val="20"/>
-          <w:lang w:val="en-US"/>
-        </w:rPr>
-        <w:t>- Modified code to work with LMU board</w:t>
+        </w:rPr>
+      </w:pPr>
+      <w:r>
+        <w:rPr>
+          <w:sz w:val="20"/>
+          <w:szCs w:val="20"/>
+          <w:lang w:val="en-US"/>
+        </w:rPr>
+        <w:t xml:space="preserve">- </w:t>
+      </w:r>
+      <w:r>
+        <w:rPr>
+          <w:sz w:val="20"/>
+          <w:szCs w:val="20"/>
+          <w:lang w:val="en-US"/>
+        </w:rPr>
+        <w:t xml:space="preserve"> Implemented and tested ADS1728 ADC Expander module</w:t>
       </w:r>
     </w:p>
     <w:p>
@@ -949,7 +968,7 @@
           <w:szCs w:val="20"/>
           <w:lang w:val="en-US"/>
         </w:rPr>
-        <w:t>f3a96b6</w:t>
+        <w:t>9615a8d</w:t>
       </w:r>
       <w:r>
         <w:rPr>
@@ -991,7 +1010,7 @@
           <w:szCs w:val="20"/>
           <w:lang w:val="en-US"/>
         </w:rPr>
-        <w:t>November 06, 2024</w:t>
+        <w:t>November 12, 2024</w:t>
       </w:r>
     </w:p>
     <w:p>
@@ -1050,40 +1069,31 @@
           <w:szCs w:val="20"/>
           <w:lang w:val="en-US"/>
         </w:rPr>
-        <w:t>- Implemented and tested MCP23017 I/O Expander module</w:t>
-      </w:r>
-    </w:p>
-    <w:p>
-      <w:pPr>
-        <w:rPr>
-          <w:sz w:val="20"/>
-          <w:szCs w:val="20"/>
-          <w:lang w:val="en-US"/>
-        </w:rPr>
-      </w:pPr>
-      <w:r>
-        <w:rPr>
-          <w:sz w:val="20"/>
-          <w:szCs w:val="20"/>
-          <w:lang w:val="en-US"/>
-        </w:rPr>
-        <w:t>- Added configuration files PCA9685_prm.h and ADS7128_prm.h</w:t>
-      </w:r>
-    </w:p>
-    <w:p>
-      <w:pPr>
-        <w:rPr>
-          <w:sz w:val="20"/>
-          <w:szCs w:val="20"/>
-        </w:rPr>
-      </w:pPr>
-      <w:r>
-        <w:rPr>
-          <w:sz w:val="20"/>
-          <w:szCs w:val="20"/>
-          <w:lang w:val="en-US"/>
-        </w:rPr>
-        <w:t>- Modified code to work with Demo Board dsPIC33 Curiosity</w:t>
+        <w:t>-</w:t>
+      </w:r>
+      <w:r>
+        <w:rPr>
+          <w:sz w:val="20"/>
+          <w:szCs w:val="20"/>
+          <w:lang w:val="en-US"/>
+        </w:rPr>
+        <w:t xml:space="preserve"> Implemented and tested PCA9685 I/O Expander PWM module</w:t>
+      </w:r>
+    </w:p>
+    <w:p>
+      <w:pPr>
+        <w:rPr>
+          <w:sz w:val="20"/>
+          <w:szCs w:val="20"/>
+        </w:rPr>
+      </w:pPr>
+      <w:r>
+        <w:rPr>
+          <w:sz w:val="20"/>
+          <w:szCs w:val="20"/>
+          <w:lang w:val="en-US"/>
+        </w:rPr>
+        <w:t>- Modified code to work with LMU board</w:t>
       </w:r>
     </w:p>
     <w:p>
@@ -1152,7 +1162,7 @@
           <w:szCs w:val="20"/>
           <w:lang w:val="en-US"/>
         </w:rPr>
-        <w:t>16b8be9</w:t>
+        <w:t>f3a96b6</w:t>
       </w:r>
       <w:r>
         <w:rPr>
@@ -1194,7 +1204,7 @@
           <w:szCs w:val="20"/>
           <w:lang w:val="en-US"/>
         </w:rPr>
-        <w:t>October 29, 2024</w:t>
+        <w:t>November 06, 2024</w:t>
       </w:r>
     </w:p>
     <w:p>
@@ -1253,23 +1263,40 @@
           <w:szCs w:val="20"/>
           <w:lang w:val="en-US"/>
         </w:rPr>
-        <w:t>- Implemented EEPROM 24LC512 Driver</w:t>
-      </w:r>
-    </w:p>
-    <w:p>
-      <w:pPr>
-        <w:rPr>
-          <w:sz w:val="20"/>
-          <w:szCs w:val="20"/>
-        </w:rPr>
-      </w:pPr>
-      <w:r>
-        <w:rPr>
-          <w:sz w:val="20"/>
-          <w:szCs w:val="20"/>
-          <w:lang w:val="en-US"/>
-        </w:rPr>
-        <w:t>- Bug fix in the formulas to calculate I_PWR1 and I_PWR2</w:t>
+        <w:t>- Implemented and tested MCP23017 I/O Expander module</w:t>
+      </w:r>
+    </w:p>
+    <w:p>
+      <w:pPr>
+        <w:rPr>
+          <w:sz w:val="20"/>
+          <w:szCs w:val="20"/>
+          <w:lang w:val="en-US"/>
+        </w:rPr>
+      </w:pPr>
+      <w:r>
+        <w:rPr>
+          <w:sz w:val="20"/>
+          <w:szCs w:val="20"/>
+          <w:lang w:val="en-US"/>
+        </w:rPr>
+        <w:t>- Added configuration files PCA9685_prm.h and ADS7128_prm.h</w:t>
+      </w:r>
+    </w:p>
+    <w:p>
+      <w:pPr>
+        <w:rPr>
+          <w:sz w:val="20"/>
+          <w:szCs w:val="20"/>
+        </w:rPr>
+      </w:pPr>
+      <w:r>
+        <w:rPr>
+          <w:sz w:val="20"/>
+          <w:szCs w:val="20"/>
+          <w:lang w:val="en-US"/>
+        </w:rPr>
+        <w:t>- Modified code to work with Demo Board dsPIC33 Curiosity</w:t>
       </w:r>
     </w:p>
     <w:p>
@@ -1338,7 +1365,7 @@
           <w:szCs w:val="20"/>
           <w:lang w:val="en-US"/>
         </w:rPr>
-        <w:t>c4142b4</w:t>
+        <w:t>16b8be9</w:t>
       </w:r>
       <w:r>
         <w:rPr>
@@ -1380,7 +1407,7 @@
           <w:szCs w:val="20"/>
           <w:lang w:val="en-US"/>
         </w:rPr>
-        <w:t>October 23, 2024</w:t>
+        <w:t>October 29, 2024</w:t>
       </w:r>
     </w:p>
     <w:p>
@@ -1430,39 +1457,32 @@
         <w:rPr>
           <w:sz w:val="20"/>
           <w:szCs w:val="20"/>
-        </w:rPr>
-      </w:pPr>
-      <w:r>
-        <w:rPr>
-          <w:sz w:val="20"/>
-          <w:szCs w:val="20"/>
-          <w:lang w:val="en-US"/>
-        </w:rPr>
-        <w:t xml:space="preserve">- </w:t>
-      </w:r>
-      <w:r>
-        <w:rPr>
-          <w:sz w:val="20"/>
-          <w:szCs w:val="20"/>
-          <w:lang w:val="en-US"/>
-        </w:rPr>
-        <w:t>- Fixed WARNING about " #pragma config OSCIOFNC = OFF    //OSC2 Pin Function bit-&gt;OSC2 is clock output" There was a conflict with Bootloader and LMU ap</w:t>
-      </w:r>
-      <w:r>
-        <w:rPr>
-          <w:sz w:val="20"/>
-          <w:szCs w:val="20"/>
-          <w:lang w:val="en-US"/>
-        </w:rPr>
-        <w:t>p</w:t>
-      </w:r>
-      <w:r>
-        <w:rPr>
-          <w:sz w:val="20"/>
-          <w:szCs w:val="20"/>
-          <w:lang w:val="en-US"/>
-        </w:rPr>
-        <w:t>lication settings</w:t>
+          <w:lang w:val="en-US"/>
+        </w:rPr>
+      </w:pPr>
+      <w:r>
+        <w:rPr>
+          <w:sz w:val="20"/>
+          <w:szCs w:val="20"/>
+          <w:lang w:val="en-US"/>
+        </w:rPr>
+        <w:t>- Implemented EEPROM 24LC512 Driver</w:t>
+      </w:r>
+    </w:p>
+    <w:p>
+      <w:pPr>
+        <w:rPr>
+          <w:sz w:val="20"/>
+          <w:szCs w:val="20"/>
+        </w:rPr>
+      </w:pPr>
+      <w:r>
+        <w:rPr>
+          <w:sz w:val="20"/>
+          <w:szCs w:val="20"/>
+          <w:lang w:val="en-US"/>
+        </w:rPr>
+        <w:t>- Bug fix in the formulas to calculate I_PWR1 and I_PWR2</w:t>
       </w:r>
     </w:p>
     <w:p>
@@ -1531,7 +1551,7 @@
           <w:szCs w:val="20"/>
           <w:lang w:val="en-US"/>
         </w:rPr>
-        <w:t>638870e</w:t>
+        <w:t>c4142b4</w:t>
       </w:r>
       <w:r>
         <w:rPr>
@@ -1573,7 +1593,7 @@
           <w:szCs w:val="20"/>
           <w:lang w:val="en-US"/>
         </w:rPr>
-        <w:t>October 22, 2024</w:t>
+        <w:t>October 23, 2024</w:t>
       </w:r>
     </w:p>
     <w:p>
@@ -1623,7 +1643,6 @@
         <w:rPr>
           <w:sz w:val="20"/>
           <w:szCs w:val="20"/>
-          <w:lang w:val="en-US"/>
         </w:rPr>
       </w:pPr>
       <w:r>
@@ -1640,23 +1659,23 @@
           <w:szCs w:val="20"/>
           <w:lang w:val="en-US"/>
         </w:rPr>
-        <w:t>Implemented HW_HeartBeat module</w:t>
-      </w:r>
-    </w:p>
-    <w:p>
-      <w:pPr>
-        <w:rPr>
-          <w:sz w:val="20"/>
-          <w:szCs w:val="20"/>
-        </w:rPr>
-      </w:pPr>
-      <w:r>
-        <w:rPr>
-          <w:sz w:val="20"/>
-          <w:szCs w:val="20"/>
-          <w:lang w:val="en-US"/>
-        </w:rPr>
-        <w:t>- Renamed Digital Input / Output name pins with DI_ and DO_ prefix</w:t>
+        <w:t>- Fixed WARNING about " #pragma config OSCIOFNC = OFF    //OSC2 Pin Function bit-&gt;OSC2 is clock output" There was a conflict with Bootloader and LMU ap</w:t>
+      </w:r>
+      <w:r>
+        <w:rPr>
+          <w:sz w:val="20"/>
+          <w:szCs w:val="20"/>
+          <w:lang w:val="en-US"/>
+        </w:rPr>
+        <w:t>p</w:t>
+      </w:r>
+      <w:r>
+        <w:rPr>
+          <w:sz w:val="20"/>
+          <w:szCs w:val="20"/>
+          <w:lang w:val="en-US"/>
+        </w:rPr>
+        <w:t>lication settings</w:t>
       </w:r>
     </w:p>
     <w:p>
@@ -1725,7 +1744,7 @@
           <w:szCs w:val="20"/>
           <w:lang w:val="en-US"/>
         </w:rPr>
-        <w:t>7e5616a</w:t>
+        <w:t>638870e</w:t>
       </w:r>
       <w:r>
         <w:rPr>
@@ -1767,7 +1786,7 @@
           <w:szCs w:val="20"/>
           <w:lang w:val="en-US"/>
         </w:rPr>
-        <w:t>October 21, 2024</w:t>
+        <w:t>October 22, 2024</w:t>
       </w:r>
     </w:p>
     <w:p>
@@ -1826,40 +1845,31 @@
           <w:szCs w:val="20"/>
           <w:lang w:val="en-US"/>
         </w:rPr>
-        <w:t>- Implemented LMU BootLoader</w:t>
-      </w:r>
-    </w:p>
-    <w:p>
-      <w:pPr>
-        <w:rPr>
-          <w:sz w:val="20"/>
-          <w:szCs w:val="20"/>
-          <w:lang w:val="en-US"/>
-        </w:rPr>
-      </w:pPr>
-      <w:r>
-        <w:rPr>
-          <w:sz w:val="20"/>
-          <w:szCs w:val="20"/>
-          <w:lang w:val="en-US"/>
-        </w:rPr>
-        <w:t>- Added UnifiedHostApp Microchip application associated to BootLoader to download the LMU application SW into LMU board</w:t>
-      </w:r>
-    </w:p>
-    <w:p>
-      <w:pPr>
-        <w:rPr>
-          <w:sz w:val="20"/>
-          <w:szCs w:val="20"/>
-        </w:rPr>
-      </w:pPr>
-      <w:r>
-        <w:rPr>
-          <w:sz w:val="20"/>
-          <w:szCs w:val="20"/>
-          <w:lang w:val="en-US"/>
-        </w:rPr>
-        <w:t>- Updated LMU SW tho handle BooLoader functionalities</w:t>
+        <w:t xml:space="preserve">- </w:t>
+      </w:r>
+      <w:r>
+        <w:rPr>
+          <w:sz w:val="20"/>
+          <w:szCs w:val="20"/>
+          <w:lang w:val="en-US"/>
+        </w:rPr>
+        <w:t>Implemented HW_HeartBeat module</w:t>
+      </w:r>
+    </w:p>
+    <w:p>
+      <w:pPr>
+        <w:rPr>
+          <w:sz w:val="20"/>
+          <w:szCs w:val="20"/>
+        </w:rPr>
+      </w:pPr>
+      <w:r>
+        <w:rPr>
+          <w:sz w:val="20"/>
+          <w:szCs w:val="20"/>
+          <w:lang w:val="en-US"/>
+        </w:rPr>
+        <w:t>- Renamed Digital Input / Output name pins with DI_ and DO_ prefix</w:t>
       </w:r>
     </w:p>
     <w:p>
@@ -1928,7 +1938,7 @@
           <w:szCs w:val="20"/>
           <w:lang w:val="en-US"/>
         </w:rPr>
-        <w:t>1256194</w:t>
+        <w:t>7e5616a</w:t>
       </w:r>
       <w:r>
         <w:rPr>
@@ -1970,7 +1980,7 @@
           <w:szCs w:val="20"/>
           <w:lang w:val="en-US"/>
         </w:rPr>
-        <w:t>October 07, 2024</w:t>
+        <w:t>October 21, 2024</w:t>
       </w:r>
     </w:p>
     <w:p>
@@ -2029,48 +2039,41 @@
           <w:szCs w:val="20"/>
           <w:lang w:val="en-US"/>
         </w:rPr>
-        <w:t xml:space="preserve">- </w:t>
-      </w:r>
-      <w:r>
-        <w:rPr>
-          <w:sz w:val="20"/>
-          <w:szCs w:val="20"/>
-          <w:lang w:val="en-US"/>
-        </w:rPr>
-        <w:t>Added calculation functions for all ADCs on Override + Logic Board</w:t>
-      </w:r>
-    </w:p>
-    <w:p>
-      <w:pPr>
-        <w:rPr>
-          <w:sz w:val="20"/>
-          <w:szCs w:val="20"/>
-          <w:lang w:val="en-US"/>
-        </w:rPr>
-      </w:pPr>
-      <w:r>
-        <w:rPr>
-          <w:sz w:val="20"/>
-          <w:szCs w:val="20"/>
-          <w:lang w:val="en-US"/>
-        </w:rPr>
-        <w:t>- Added Maintenance pins for manage hw heartbeat. (temporary in LED_OnBoard module)</w:t>
-      </w:r>
-    </w:p>
-    <w:p>
-      <w:pPr>
-        <w:rPr>
-          <w:sz w:val="20"/>
-          <w:szCs w:val="20"/>
-        </w:rPr>
-      </w:pPr>
-      <w:r>
-        <w:rPr>
-          <w:sz w:val="20"/>
-          <w:szCs w:val="20"/>
-          <w:lang w:val="en-US"/>
-        </w:rPr>
-        <w:t>- Added PEAKCAN LMU project for data CAN management</w:t>
+        <w:lastRenderedPageBreak/>
+        <w:t>- Implemented LMU BootLoader</w:t>
+      </w:r>
+    </w:p>
+    <w:p>
+      <w:pPr>
+        <w:rPr>
+          <w:sz w:val="20"/>
+          <w:szCs w:val="20"/>
+          <w:lang w:val="en-US"/>
+        </w:rPr>
+      </w:pPr>
+      <w:r>
+        <w:rPr>
+          <w:sz w:val="20"/>
+          <w:szCs w:val="20"/>
+          <w:lang w:val="en-US"/>
+        </w:rPr>
+        <w:t>- Added UnifiedHostApp Microchip application associated to BootLoader to download the LMU application SW into LMU board</w:t>
+      </w:r>
+    </w:p>
+    <w:p>
+      <w:pPr>
+        <w:rPr>
+          <w:sz w:val="20"/>
+          <w:szCs w:val="20"/>
+        </w:rPr>
+      </w:pPr>
+      <w:r>
+        <w:rPr>
+          <w:sz w:val="20"/>
+          <w:szCs w:val="20"/>
+          <w:lang w:val="en-US"/>
+        </w:rPr>
+        <w:t>- Updated LMU SW tho handle BooLoader functionalities</w:t>
       </w:r>
     </w:p>
     <w:p>
@@ -2139,7 +2142,7 @@
           <w:szCs w:val="20"/>
           <w:lang w:val="en-US"/>
         </w:rPr>
-        <w:t>0286331</w:t>
+        <w:t>1256194</w:t>
       </w:r>
       <w:r>
         <w:rPr>
@@ -2181,7 +2184,7 @@
           <w:szCs w:val="20"/>
           <w:lang w:val="en-US"/>
         </w:rPr>
-        <w:t>October 01, 2024</w:t>
+        <w:t>October 07, 2024</w:t>
       </w:r>
     </w:p>
     <w:p>
@@ -2248,23 +2251,40 @@
           <w:szCs w:val="20"/>
           <w:lang w:val="en-US"/>
         </w:rPr>
-        <w:t>Improved and tested ADCManager module</w:t>
-      </w:r>
-    </w:p>
-    <w:p>
-      <w:pPr>
-        <w:rPr>
-          <w:sz w:val="20"/>
-          <w:szCs w:val="20"/>
-        </w:rPr>
-      </w:pPr>
-      <w:r>
-        <w:rPr>
-          <w:sz w:val="20"/>
-          <w:szCs w:val="20"/>
-          <w:lang w:val="en-US"/>
-        </w:rPr>
-        <w:t>- Improved CANFeddback module</w:t>
+        <w:t>Added calculation functions for all ADCs on Override + Logic Board</w:t>
+      </w:r>
+    </w:p>
+    <w:p>
+      <w:pPr>
+        <w:rPr>
+          <w:sz w:val="20"/>
+          <w:szCs w:val="20"/>
+          <w:lang w:val="en-US"/>
+        </w:rPr>
+      </w:pPr>
+      <w:r>
+        <w:rPr>
+          <w:sz w:val="20"/>
+          <w:szCs w:val="20"/>
+          <w:lang w:val="en-US"/>
+        </w:rPr>
+        <w:t>- Added Maintenance pins for manage hw heartbeat. (temporary in LED_OnBoard module)</w:t>
+      </w:r>
+    </w:p>
+    <w:p>
+      <w:pPr>
+        <w:rPr>
+          <w:sz w:val="20"/>
+          <w:szCs w:val="20"/>
+        </w:rPr>
+      </w:pPr>
+      <w:r>
+        <w:rPr>
+          <w:sz w:val="20"/>
+          <w:szCs w:val="20"/>
+          <w:lang w:val="en-US"/>
+        </w:rPr>
+        <w:t>- Added PEAKCAN LMU project for data CAN management</w:t>
       </w:r>
     </w:p>
     <w:p>
@@ -2278,7 +2298,11 @@
         <w:t>----------------------------------------------------------------------------------------------------------</w:t>
       </w:r>
     </w:p>
-    <w:p/>
+    <w:p>
+      <w:pPr>
+        <w:pStyle w:val="Titolo1"/>
+      </w:pPr>
+    </w:p>
     <w:p>
       <w:pPr>
         <w:pStyle w:val="Titolo1"/>
@@ -2329,7 +2353,7 @@
           <w:szCs w:val="20"/>
           <w:lang w:val="en-US"/>
         </w:rPr>
-        <w:t>13f2e7e</w:t>
+        <w:t>0286331</w:t>
       </w:r>
       <w:r>
         <w:rPr>
@@ -2371,7 +2395,7 @@
           <w:szCs w:val="20"/>
           <w:lang w:val="en-US"/>
         </w:rPr>
-        <w:t>September 27, 2024</w:t>
+        <w:t>October 01, 2024</w:t>
       </w:r>
     </w:p>
     <w:p>
@@ -2430,108 +2454,31 @@
           <w:szCs w:val="20"/>
           <w:lang w:val="en-US"/>
         </w:rPr>
-        <w:t>- Implemented ADCManager module</w:t>
-      </w:r>
-    </w:p>
-    <w:p>
-      <w:pPr>
-        <w:rPr>
-          <w:sz w:val="20"/>
-          <w:szCs w:val="20"/>
-          <w:lang w:val="en-US"/>
-        </w:rPr>
-      </w:pPr>
-      <w:r>
-        <w:rPr>
-          <w:sz w:val="20"/>
-          <w:szCs w:val="20"/>
-          <w:lang w:val="en-US"/>
-        </w:rPr>
-        <w:t>- Implemente ADC module</w:t>
-      </w:r>
-    </w:p>
-    <w:p>
-      <w:pPr>
-        <w:rPr>
-          <w:sz w:val="20"/>
-          <w:szCs w:val="20"/>
-          <w:lang w:val="en-US"/>
-        </w:rPr>
-      </w:pPr>
-      <w:r>
-        <w:rPr>
-          <w:sz w:val="20"/>
-          <w:szCs w:val="20"/>
-          <w:lang w:val="en-US"/>
-        </w:rPr>
-        <w:t>- Implemented I2C module</w:t>
-      </w:r>
-    </w:p>
-    <w:p>
-      <w:pPr>
-        <w:rPr>
-          <w:sz w:val="20"/>
-          <w:szCs w:val="20"/>
-          <w:lang w:val="en-US"/>
-        </w:rPr>
-      </w:pPr>
-      <w:r>
-        <w:rPr>
-          <w:sz w:val="20"/>
-          <w:szCs w:val="20"/>
-          <w:lang w:val="en-US"/>
-        </w:rPr>
-        <w:t>- Implemented basic structure for MCP23017_IO_EXP module</w:t>
-      </w:r>
-    </w:p>
-    <w:p>
-      <w:pPr>
-        <w:rPr>
-          <w:sz w:val="20"/>
-          <w:szCs w:val="20"/>
-          <w:lang w:val="en-US"/>
-        </w:rPr>
-      </w:pPr>
-      <w:r>
-        <w:rPr>
-          <w:sz w:val="20"/>
-          <w:szCs w:val="20"/>
-          <w:lang w:val="en-US"/>
-        </w:rPr>
-        <w:t>- Implemented basic structure for PCA9685_IO_PWM module</w:t>
-      </w:r>
-    </w:p>
-    <w:p>
-      <w:pPr>
-        <w:rPr>
-          <w:sz w:val="20"/>
-          <w:szCs w:val="20"/>
-          <w:lang w:val="en-US"/>
-        </w:rPr>
-      </w:pPr>
-      <w:r>
-        <w:rPr>
-          <w:sz w:val="20"/>
-          <w:szCs w:val="20"/>
-          <w:lang w:val="en-US"/>
-        </w:rPr>
-        <w:t>- Implemented basic structure for ADS7128_ADC_EXP module</w:t>
-      </w:r>
-    </w:p>
-    <w:p>
-      <w:pPr>
-        <w:rPr>
-          <w:sz w:val="20"/>
-          <w:szCs w:val="20"/>
-        </w:rPr>
-      </w:pPr>
-      <w:r>
-        <w:rPr>
-          <w:sz w:val="20"/>
-          <w:szCs w:val="20"/>
-          <w:lang w:val="en-US"/>
-        </w:rPr>
-        <w:t>- Improved CANFeedback module</w:t>
+        <w:t xml:space="preserve">- </w:t>
+      </w:r>
+      <w:r>
+        <w:rPr>
+          <w:sz w:val="20"/>
+          <w:szCs w:val="20"/>
+          <w:lang w:val="en-US"/>
+        </w:rPr>
+        <w:t>Improved and tested ADCManager module</w:t>
+      </w:r>
+    </w:p>
+    <w:p>
+      <w:pPr>
+        <w:rPr>
+          <w:sz w:val="20"/>
+          <w:szCs w:val="20"/>
+        </w:rPr>
+      </w:pPr>
+      <w:r>
+        <w:rPr>
+          <w:sz w:val="20"/>
+          <w:szCs w:val="20"/>
+          <w:lang w:val="en-US"/>
+        </w:rPr>
+        <w:t>- Improved CANFeddback module</w:t>
       </w:r>
     </w:p>
     <w:p>
@@ -2551,7 +2498,6 @@
         <w:pStyle w:val="Titolo1"/>
       </w:pPr>
       <w:r>
-        <w:lastRenderedPageBreak/>
         <w:t>Release 0.0.1</w:t>
       </w:r>
     </w:p>
@@ -2597,7 +2543,7 @@
           <w:szCs w:val="20"/>
           <w:lang w:val="en-US"/>
         </w:rPr>
-        <w:t>cbeb507</w:t>
+        <w:t>13f2e7e</w:t>
       </w:r>
       <w:r>
         <w:rPr>
@@ -2639,7 +2585,7 @@
           <w:szCs w:val="20"/>
           <w:lang w:val="en-US"/>
         </w:rPr>
-        <w:t>September 25, 2024</w:t>
+        <w:t>September 27, 2024</w:t>
       </w:r>
     </w:p>
     <w:p>
@@ -2689,44 +2635,118 @@
         <w:rPr>
           <w:sz w:val="20"/>
           <w:szCs w:val="20"/>
-        </w:rPr>
-      </w:pPr>
-      <w:r>
-        <w:rPr>
-          <w:sz w:val="20"/>
-          <w:szCs w:val="20"/>
-        </w:rPr>
-        <w:t>- Implemented CANFeedback module</w:t>
-      </w:r>
-    </w:p>
-    <w:p>
-      <w:pPr>
-        <w:rPr>
-          <w:sz w:val="20"/>
-          <w:szCs w:val="20"/>
-        </w:rPr>
-      </w:pPr>
-      <w:r>
-        <w:rPr>
-          <w:sz w:val="20"/>
-          <w:szCs w:val="20"/>
-        </w:rPr>
-        <w:t>- Moved CAN HeartBeat function in CANFeedback module</w:t>
-      </w:r>
-    </w:p>
-    <w:p>
-      <w:pPr>
-        <w:rPr>
-          <w:sz w:val="20"/>
-          <w:szCs w:val="20"/>
-        </w:rPr>
-      </w:pPr>
-      <w:r>
-        <w:rPr>
-          <w:sz w:val="20"/>
-          <w:szCs w:val="20"/>
-        </w:rPr>
-        <w:t>- Implemented I2C driver</w:t>
+          <w:lang w:val="en-US"/>
+        </w:rPr>
+      </w:pPr>
+      <w:r>
+        <w:rPr>
+          <w:sz w:val="20"/>
+          <w:szCs w:val="20"/>
+          <w:lang w:val="en-US"/>
+        </w:rPr>
+        <w:t>- Implemented ADCManager module</w:t>
+      </w:r>
+    </w:p>
+    <w:p>
+      <w:pPr>
+        <w:rPr>
+          <w:sz w:val="20"/>
+          <w:szCs w:val="20"/>
+          <w:lang w:val="en-US"/>
+        </w:rPr>
+      </w:pPr>
+      <w:r>
+        <w:rPr>
+          <w:sz w:val="20"/>
+          <w:szCs w:val="20"/>
+          <w:lang w:val="en-US"/>
+        </w:rPr>
+        <w:t>- Implemente ADC module</w:t>
+      </w:r>
+    </w:p>
+    <w:p>
+      <w:pPr>
+        <w:rPr>
+          <w:sz w:val="20"/>
+          <w:szCs w:val="20"/>
+          <w:lang w:val="en-US"/>
+        </w:rPr>
+      </w:pPr>
+      <w:r>
+        <w:rPr>
+          <w:sz w:val="20"/>
+          <w:szCs w:val="20"/>
+          <w:lang w:val="en-US"/>
+        </w:rPr>
+        <w:t>- Implemented I2C module</w:t>
+      </w:r>
+    </w:p>
+    <w:p>
+      <w:pPr>
+        <w:rPr>
+          <w:sz w:val="20"/>
+          <w:szCs w:val="20"/>
+          <w:lang w:val="en-US"/>
+        </w:rPr>
+      </w:pPr>
+      <w:r>
+        <w:rPr>
+          <w:sz w:val="20"/>
+          <w:szCs w:val="20"/>
+          <w:lang w:val="en-US"/>
+        </w:rPr>
+        <w:t>- Implemented basic structure for MCP23017_IO_EXP module</w:t>
+      </w:r>
+    </w:p>
+    <w:p>
+      <w:pPr>
+        <w:rPr>
+          <w:sz w:val="20"/>
+          <w:szCs w:val="20"/>
+          <w:lang w:val="en-US"/>
+        </w:rPr>
+      </w:pPr>
+      <w:r>
+        <w:rPr>
+          <w:sz w:val="20"/>
+          <w:szCs w:val="20"/>
+          <w:lang w:val="en-US"/>
+        </w:rPr>
+        <w:lastRenderedPageBreak/>
+        <w:t>- Implemented basic structure for PCA9685_IO_PWM module</w:t>
+      </w:r>
+    </w:p>
+    <w:p>
+      <w:pPr>
+        <w:rPr>
+          <w:sz w:val="20"/>
+          <w:szCs w:val="20"/>
+          <w:lang w:val="en-US"/>
+        </w:rPr>
+      </w:pPr>
+      <w:r>
+        <w:rPr>
+          <w:sz w:val="20"/>
+          <w:szCs w:val="20"/>
+          <w:lang w:val="en-US"/>
+        </w:rPr>
+        <w:t>- Implemented basic structure for ADS7128_ADC_EXP module</w:t>
+      </w:r>
+    </w:p>
+    <w:p>
+      <w:pPr>
+        <w:rPr>
+          <w:sz w:val="20"/>
+          <w:szCs w:val="20"/>
+        </w:rPr>
+      </w:pPr>
+      <w:r>
+        <w:rPr>
+          <w:sz w:val="20"/>
+          <w:szCs w:val="20"/>
+          <w:lang w:val="en-US"/>
+        </w:rPr>
+        <w:t>- Improved CANFeedback module</w:t>
       </w:r>
     </w:p>
     <w:p>
@@ -2791,7 +2811,7 @@
           <w:szCs w:val="20"/>
           <w:lang w:val="en-US"/>
         </w:rPr>
-        <w:t>7e6e94a</w:t>
+        <w:t>cbeb507</w:t>
       </w:r>
       <w:r>
         <w:rPr>
@@ -2833,7 +2853,7 @@
           <w:szCs w:val="20"/>
           <w:lang w:val="en-US"/>
         </w:rPr>
-        <w:t>September 24, 2024</w:t>
+        <w:t>September 25, 2024</w:t>
       </w:r>
     </w:p>
     <w:p>
@@ -2864,73 +2884,77 @@
           <w:szCs w:val="20"/>
           <w:lang w:val="it-IT"/>
         </w:rPr>
-        <w:t>: BRANCARO\p.parrino &lt;p.parrino@brancaro.com&gt;</w:t>
-      </w:r>
-    </w:p>
-    <w:p>
-      <w:pPr>
-        <w:rPr>
-          <w:sz w:val="20"/>
-          <w:szCs w:val="20"/>
-        </w:rPr>
-      </w:pPr>
-      <w:r>
-        <w:rPr>
-          <w:sz w:val="20"/>
-          <w:szCs w:val="20"/>
-        </w:rPr>
-        <w:t>- Implemented CAN module</w:t>
-      </w:r>
-    </w:p>
-    <w:p>
-      <w:pPr>
-        <w:rPr>
-          <w:sz w:val="20"/>
-          <w:szCs w:val="20"/>
-        </w:rPr>
-      </w:pPr>
-      <w:r>
-        <w:rPr>
-          <w:sz w:val="20"/>
-          <w:szCs w:val="20"/>
-        </w:rPr>
-        <w:t>- Implemented CAN RecvdMsgParser module (with example test for Tx and Rx CAN messages)</w:t>
-      </w:r>
-    </w:p>
-    <w:p>
-      <w:pPr>
-        <w:rPr>
-          <w:sz w:val="20"/>
-          <w:szCs w:val="20"/>
-        </w:rPr>
-      </w:pPr>
-      <w:r>
-        <w:rPr>
-          <w:sz w:val="20"/>
-          <w:szCs w:val="20"/>
-        </w:rPr>
-        <w:t>- Improvements in LED_OnBoard module and Version module</w:t>
-      </w:r>
-    </w:p>
-    <w:p>
-      <w:pPr>
+        <w:t xml:space="preserve">: BRANCARO\p.parrino </w:t>
+      </w:r>
+      <w:hyperlink r:id="rId19" w:history="1">
+        <w:r>
+          <w:rPr>
+            <w:rStyle w:val="Collegamentoipertestuale"/>
+            <w:sz w:val="20"/>
+            <w:szCs w:val="20"/>
+            <w:lang w:val="it-IT"/>
+          </w:rPr>
+          <w:t>p.parrino@brancaro.com</w:t>
+        </w:r>
+      </w:hyperlink>
+    </w:p>
+    <w:p>
+      <w:pPr>
+        <w:rPr>
+          <w:sz w:val="20"/>
+          <w:szCs w:val="20"/>
+        </w:rPr>
+      </w:pPr>
+      <w:r>
+        <w:rPr>
+          <w:sz w:val="20"/>
+          <w:szCs w:val="20"/>
+        </w:rPr>
+        <w:t>- Implemented CANFeedback module</w:t>
+      </w:r>
+    </w:p>
+    <w:p>
+      <w:pPr>
+        <w:rPr>
+          <w:sz w:val="20"/>
+          <w:szCs w:val="20"/>
+        </w:rPr>
+      </w:pPr>
+      <w:r>
+        <w:rPr>
+          <w:sz w:val="20"/>
+          <w:szCs w:val="20"/>
+        </w:rPr>
+        <w:t>- Moved CAN HeartBeat function in CANFeedback module</w:t>
+      </w:r>
+    </w:p>
+    <w:p>
+      <w:pPr>
+        <w:rPr>
+          <w:sz w:val="20"/>
+          <w:szCs w:val="20"/>
+        </w:rPr>
+      </w:pPr>
+      <w:r>
+        <w:rPr>
+          <w:sz w:val="20"/>
+          <w:szCs w:val="20"/>
+        </w:rPr>
+        <w:t>- Implemented I2C driver</w:t>
+      </w:r>
+    </w:p>
+    <w:p>
+      <w:r>
         <w:rPr>
           <w:rFonts w:ascii="Verdana" w:hAnsi="Verdana"/>
           <w:color w:val="4C94D8" w:themeColor="text2" w:themeTint="80"/>
           <w:sz w:val="20"/>
           <w:szCs w:val="20"/>
         </w:rPr>
-      </w:pPr>
-      <w:r>
-        <w:rPr>
-          <w:rFonts w:ascii="Verdana" w:hAnsi="Verdana"/>
-          <w:color w:val="4C94D8" w:themeColor="text2" w:themeTint="80"/>
-          <w:sz w:val="20"/>
-          <w:szCs w:val="20"/>
-        </w:rPr>
         <w:t>----------------------------------------------------------------------------------------------------------</w:t>
       </w:r>
     </w:p>
+    <w:p/>
     <w:p>
       <w:pPr>
         <w:pStyle w:val="Titolo1"/>
@@ -2981,7 +3005,7 @@
           <w:szCs w:val="20"/>
           <w:lang w:val="en-US"/>
         </w:rPr>
-        <w:t>707e293</w:t>
+        <w:t>7e6e94a</w:t>
       </w:r>
       <w:r>
         <w:rPr>
@@ -3023,7 +3047,7 @@
           <w:szCs w:val="20"/>
           <w:lang w:val="en-US"/>
         </w:rPr>
-        <w:t>September 12, 2024</w:t>
+        <w:t>September 24, 2024</w:t>
       </w:r>
     </w:p>
     <w:p>
@@ -3069,22 +3093,37 @@
           <w:sz w:val="20"/>
           <w:szCs w:val="20"/>
         </w:rPr>
-        <w:t>- Implemented Version module</w:t>
-      </w:r>
-    </w:p>
-    <w:p>
-      <w:pPr>
-        <w:rPr>
-          <w:sz w:val="20"/>
-          <w:szCs w:val="20"/>
-        </w:rPr>
-      </w:pPr>
-      <w:r>
-        <w:rPr>
-          <w:sz w:val="20"/>
-          <w:szCs w:val="20"/>
-        </w:rPr>
-        <w:t>- Updated .gitignore file: removed 'nbproject' and 'dist' folders</w:t>
+        <w:t>- Implemented CAN module</w:t>
+      </w:r>
+    </w:p>
+    <w:p>
+      <w:pPr>
+        <w:rPr>
+          <w:sz w:val="20"/>
+          <w:szCs w:val="20"/>
+        </w:rPr>
+      </w:pPr>
+      <w:r>
+        <w:rPr>
+          <w:sz w:val="20"/>
+          <w:szCs w:val="20"/>
+        </w:rPr>
+        <w:t>- Implemented CAN RecvdMsgParser module (with example test for Tx and Rx CAN messages)</w:t>
+      </w:r>
+    </w:p>
+    <w:p>
+      <w:pPr>
+        <w:rPr>
+          <w:sz w:val="20"/>
+          <w:szCs w:val="20"/>
+        </w:rPr>
+      </w:pPr>
+      <w:r>
+        <w:rPr>
+          <w:sz w:val="20"/>
+          <w:szCs w:val="20"/>
+        </w:rPr>
+        <w:t>- Improvements in LED_OnBoard module and Version module</w:t>
       </w:r>
     </w:p>
     <w:p>
@@ -3156,7 +3195,7 @@
           <w:szCs w:val="20"/>
           <w:lang w:val="en-US"/>
         </w:rPr>
-        <w:t>d473c92</w:t>
+        <w:t>707e293</w:t>
       </w:r>
       <w:r>
         <w:rPr>
@@ -3190,7 +3229,15 @@
           <w:szCs w:val="20"/>
           <w:lang w:val="en-US"/>
         </w:rPr>
-        <w:t>: September 11, 2024</w:t>
+        <w:t xml:space="preserve">: </w:t>
+      </w:r>
+      <w:r>
+        <w:rPr>
+          <w:sz w:val="20"/>
+          <w:szCs w:val="20"/>
+          <w:lang w:val="en-US"/>
+        </w:rPr>
+        <w:t>September 12, 2024</w:t>
       </w:r>
     </w:p>
     <w:p>
@@ -3236,59 +3283,22 @@
           <w:sz w:val="20"/>
           <w:szCs w:val="20"/>
         </w:rPr>
-        <w:t xml:space="preserve">- </w:t>
-      </w:r>
-      <w:r>
-        <w:rPr>
-          <w:sz w:val="20"/>
-          <w:szCs w:val="20"/>
-        </w:rPr>
-        <w:t>Implemented module App_Main to manage the project scheduler</w:t>
-      </w:r>
-    </w:p>
-    <w:p>
-      <w:pPr>
-        <w:rPr>
-          <w:sz w:val="20"/>
-          <w:szCs w:val="20"/>
-        </w:rPr>
-      </w:pPr>
-      <w:r>
-        <w:rPr>
-          <w:sz w:val="20"/>
-          <w:szCs w:val="20"/>
-        </w:rPr>
-        <w:t>- Implemented module Timers to have timers functionalities</w:t>
-      </w:r>
-    </w:p>
-    <w:p>
-      <w:pPr>
-        <w:rPr>
-          <w:sz w:val="20"/>
-          <w:szCs w:val="20"/>
-        </w:rPr>
-      </w:pPr>
-      <w:r>
-        <w:rPr>
-          <w:sz w:val="20"/>
-          <w:szCs w:val="20"/>
-        </w:rPr>
-        <w:t>- Implemented module LED On Board to manage on board leds</w:t>
-      </w:r>
-    </w:p>
-    <w:p>
-      <w:pPr>
-        <w:rPr>
-          <w:sz w:val="20"/>
-          <w:szCs w:val="20"/>
-        </w:rPr>
-      </w:pPr>
-      <w:r>
-        <w:rPr>
-          <w:sz w:val="20"/>
-          <w:szCs w:val="20"/>
-        </w:rPr>
-        <w:t>- Implemented hearbeat for On Board Green LED- Added LMU ChangeLog.docx file</w:t>
+        <w:t>- Implemented Version module</w:t>
+      </w:r>
+    </w:p>
+    <w:p>
+      <w:pPr>
+        <w:rPr>
+          <w:sz w:val="20"/>
+          <w:szCs w:val="20"/>
+        </w:rPr>
+      </w:pPr>
+      <w:r>
+        <w:rPr>
+          <w:sz w:val="20"/>
+          <w:szCs w:val="20"/>
+        </w:rPr>
+        <w:t>- Updated .gitignore file: removed 'nbproject' and 'dist' folders</w:t>
       </w:r>
     </w:p>
     <w:p>
@@ -3302,29 +3312,233 @@
       </w:pPr>
       <w:r>
         <w:rPr>
-          <w:sz w:val="20"/>
-          <w:szCs w:val="20"/>
-        </w:rPr>
-        <w:t>- Modified .gitignore file to remove from backup .generated_files folder</w:t>
-      </w:r>
-    </w:p>
-    <w:p>
-      <w:pPr>
-        <w:rPr>
           <w:rFonts w:ascii="Verdana" w:hAnsi="Verdana"/>
           <w:color w:val="4C94D8" w:themeColor="text2" w:themeTint="80"/>
           <w:sz w:val="20"/>
           <w:szCs w:val="20"/>
         </w:rPr>
-      </w:pPr>
-      <w:r>
+        <w:t>----------------------------------------------------------------------------------------------------------</w:t>
+      </w:r>
+    </w:p>
+    <w:p>
+      <w:pPr>
+        <w:pStyle w:val="Titolo1"/>
+      </w:pPr>
+      <w:r>
+        <w:t>Release 0.0.1</w:t>
+      </w:r>
+    </w:p>
+    <w:p>
+      <w:pPr>
+        <w:tabs>
+          <w:tab w:val="left" w:pos="0"/>
+          <w:tab w:val="left" w:pos="3402"/>
+        </w:tabs>
+        <w:rPr>
+          <w:sz w:val="20"/>
+          <w:szCs w:val="20"/>
+          <w:lang w:val="en-US"/>
+        </w:rPr>
+      </w:pPr>
+      <w:r>
+        <w:rPr>
+          <w:b/>
+          <w:bCs/>
+          <w:sz w:val="20"/>
+          <w:szCs w:val="20"/>
+        </w:rPr>
+        <w:t>GIT Commit</w:t>
+      </w:r>
+      <w:r>
+        <w:rPr>
+          <w:sz w:val="20"/>
+          <w:szCs w:val="20"/>
+        </w:rPr>
+        <w:t xml:space="preserve">: </w:t>
+      </w:r>
+      <w:r>
+        <w:rPr>
+          <w:sz w:val="20"/>
+          <w:szCs w:val="20"/>
+          <w:lang w:val="en-US"/>
+        </w:rPr>
+        <w:t>[</w:t>
+      </w:r>
+      <w:r>
+        <w:rPr>
+          <w:sz w:val="20"/>
+          <w:szCs w:val="20"/>
+          <w:lang w:val="en-US"/>
+        </w:rPr>
+        <w:t>d473c92</w:t>
+      </w:r>
+      <w:r>
+        <w:rPr>
+          <w:sz w:val="20"/>
+          <w:szCs w:val="20"/>
+          <w:lang w:val="en-US"/>
+        </w:rPr>
+        <w:t>]</w:t>
+      </w:r>
+      <w:r>
+        <w:rPr>
+          <w:sz w:val="20"/>
+          <w:szCs w:val="20"/>
+          <w:lang w:val="en-US"/>
+        </w:rPr>
+        <w:tab/>
+      </w:r>
+      <w:r>
+        <w:rPr>
+          <w:b/>
+          <w:bCs/>
+          <w:sz w:val="20"/>
+          <w:szCs w:val="20"/>
+          <w:lang w:val="en-US"/>
+        </w:rPr>
+        <w:t>Date</w:t>
+      </w:r>
+      <w:r>
+        <w:rPr>
+          <w:sz w:val="20"/>
+          <w:szCs w:val="20"/>
+          <w:lang w:val="en-US"/>
+        </w:rPr>
+        <w:t>: September 11, 2024</w:t>
+      </w:r>
+    </w:p>
+    <w:p>
+      <w:pPr>
+        <w:tabs>
+          <w:tab w:val="left" w:pos="0"/>
+          <w:tab w:val="left" w:pos="3402"/>
+        </w:tabs>
+        <w:rPr>
+          <w:sz w:val="20"/>
+          <w:szCs w:val="20"/>
+          <w:lang w:val="it-IT"/>
+        </w:rPr>
+      </w:pPr>
+      <w:r>
+        <w:rPr>
+          <w:b/>
+          <w:bCs/>
+          <w:sz w:val="20"/>
+          <w:szCs w:val="20"/>
+          <w:lang w:val="it-IT"/>
+        </w:rPr>
+        <w:lastRenderedPageBreak/>
+        <w:t>Author</w:t>
+      </w:r>
+      <w:r>
+        <w:rPr>
+          <w:sz w:val="20"/>
+          <w:szCs w:val="20"/>
+          <w:lang w:val="it-IT"/>
+        </w:rPr>
+        <w:t>: BRANCARO\p.parrino &lt;p.parrino@brancaro.com&gt;</w:t>
+      </w:r>
+    </w:p>
+    <w:p>
+      <w:pPr>
+        <w:rPr>
+          <w:sz w:val="20"/>
+          <w:szCs w:val="20"/>
+        </w:rPr>
+      </w:pPr>
+      <w:r>
+        <w:rPr>
+          <w:sz w:val="20"/>
+          <w:szCs w:val="20"/>
+        </w:rPr>
+        <w:t xml:space="preserve">- </w:t>
+      </w:r>
+      <w:r>
+        <w:rPr>
+          <w:sz w:val="20"/>
+          <w:szCs w:val="20"/>
+        </w:rPr>
+        <w:t>Implemented module App_Main to manage the project scheduler</w:t>
+      </w:r>
+    </w:p>
+    <w:p>
+      <w:pPr>
+        <w:rPr>
+          <w:sz w:val="20"/>
+          <w:szCs w:val="20"/>
+        </w:rPr>
+      </w:pPr>
+      <w:r>
+        <w:rPr>
+          <w:sz w:val="20"/>
+          <w:szCs w:val="20"/>
+        </w:rPr>
+        <w:t>- Implemented module Timers to have timers functionalities</w:t>
+      </w:r>
+    </w:p>
+    <w:p>
+      <w:pPr>
+        <w:rPr>
+          <w:sz w:val="20"/>
+          <w:szCs w:val="20"/>
+        </w:rPr>
+      </w:pPr>
+      <w:r>
+        <w:rPr>
+          <w:sz w:val="20"/>
+          <w:szCs w:val="20"/>
+        </w:rPr>
+        <w:t>- Implemented module LED On Board to manage on board leds</w:t>
+      </w:r>
+    </w:p>
+    <w:p>
+      <w:pPr>
+        <w:rPr>
+          <w:sz w:val="20"/>
+          <w:szCs w:val="20"/>
+        </w:rPr>
+      </w:pPr>
+      <w:r>
+        <w:rPr>
+          <w:sz w:val="20"/>
+          <w:szCs w:val="20"/>
+        </w:rPr>
+        <w:t>- Implemented hearbeat for On Board Green LED- Added LMU ChangeLog.docx file</w:t>
+      </w:r>
+    </w:p>
+    <w:p>
+      <w:pPr>
         <w:rPr>
           <w:rFonts w:ascii="Verdana" w:hAnsi="Verdana"/>
           <w:color w:val="4C94D8" w:themeColor="text2" w:themeTint="80"/>
           <w:sz w:val="20"/>
           <w:szCs w:val="20"/>
         </w:rPr>
-        <w:lastRenderedPageBreak/>
+      </w:pPr>
+      <w:r>
+        <w:rPr>
+          <w:sz w:val="20"/>
+          <w:szCs w:val="20"/>
+        </w:rPr>
+        <w:t>- Modified .gitignore file to remove from backup .generated_files folder</w:t>
+      </w:r>
+    </w:p>
+    <w:p>
+      <w:pPr>
+        <w:rPr>
+          <w:rFonts w:ascii="Verdana" w:hAnsi="Verdana"/>
+          <w:color w:val="4C94D8" w:themeColor="text2" w:themeTint="80"/>
+          <w:sz w:val="20"/>
+          <w:szCs w:val="20"/>
+        </w:rPr>
+      </w:pPr>
+      <w:r>
+        <w:rPr>
+          <w:rFonts w:ascii="Verdana" w:hAnsi="Verdana"/>
+          <w:color w:val="4C94D8" w:themeColor="text2" w:themeTint="80"/>
+          <w:sz w:val="20"/>
+          <w:szCs w:val="20"/>
+        </w:rPr>
         <w:t>----------------------------------------------------------------------------------------------------------</w:t>
       </w:r>
     </w:p>

</xml_diff>

<commit_message>
- Added LMU CAN PROTOCOL PinOut MaiaSpace Table v1.0.xlsx file
</commit_message>
<xml_diff>
--- a/LMU.X/LMU ChangeLog.docx
+++ b/LMU.X/LMU ChangeLog.docx
@@ -104,7 +104,23 @@
           <w:sz w:val="20"/>
           <w:szCs w:val="20"/>
         </w:rPr>
-        <w:t xml:space="preserve">: BRANCARO\p.parrino </w:t>
+        <w:t>: BRANCARO\</w:t>
+      </w:r>
+      <w:proofErr w:type="spellStart"/>
+      <w:r>
+        <w:rPr>
+          <w:sz w:val="20"/>
+          <w:szCs w:val="20"/>
+        </w:rPr>
+        <w:t>p.parrino</w:t>
+      </w:r>
+      <w:proofErr w:type="spellEnd"/>
+      <w:r>
+        <w:rPr>
+          <w:sz w:val="20"/>
+          <w:szCs w:val="20"/>
+        </w:rPr>
+        <w:t xml:space="preserve"> </w:t>
       </w:r>
       <w:hyperlink r:id="rId5" w:history="1">
         <w:r>
@@ -170,7 +186,6 @@
         <w:tabs>
           <w:tab w:val="left" w:pos="0"/>
           <w:tab w:val="left" w:pos="3402"/>
-          <w:tab w:val="left" w:pos="6804"/>
         </w:tabs>
         <w:rPr>
           <w:sz w:val="20"/>
@@ -199,7 +214,7 @@
           <w:szCs w:val="20"/>
           <w:lang w:val="en-US"/>
         </w:rPr>
-        <w:t>cc5d55c</w:t>
+        <w:t>f67d5dd</w:t>
       </w:r>
       <w:r>
         <w:rPr>
@@ -222,29 +237,6 @@
           <w:sz w:val="20"/>
           <w:szCs w:val="20"/>
         </w:rPr>
-        <w:t>Tag:</w:t>
-      </w:r>
-      <w:r>
-        <w:rPr>
-          <w:sz w:val="20"/>
-          <w:szCs w:val="20"/>
-        </w:rPr>
-        <w:t xml:space="preserve"> FIRST_LMU_TEST</w:t>
-      </w:r>
-      <w:r>
-        <w:rPr>
-          <w:sz w:val="20"/>
-          <w:szCs w:val="20"/>
-        </w:rPr>
-        <w:tab/>
-      </w:r>
-      <w:r>
-        <w:rPr>
-          <w:b/>
-          <w:bCs/>
-          <w:sz w:val="20"/>
-          <w:szCs w:val="20"/>
-        </w:rPr>
         <w:t>Date</w:t>
       </w:r>
       <w:r>
@@ -259,7 +251,7 @@
           <w:sz w:val="20"/>
           <w:szCs w:val="20"/>
         </w:rPr>
-        <w:t>December 09, 2024</w:t>
+        <w:t>December 10, 2024</w:t>
       </w:r>
     </w:p>
     <w:p>
@@ -290,7 +282,25 @@
           <w:szCs w:val="20"/>
           <w:lang w:val="it-IT"/>
         </w:rPr>
-        <w:t xml:space="preserve">: BRANCARO\p.parrino </w:t>
+        <w:t>: BRANCARO\</w:t>
+      </w:r>
+      <w:proofErr w:type="spellStart"/>
+      <w:r>
+        <w:rPr>
+          <w:sz w:val="20"/>
+          <w:szCs w:val="20"/>
+          <w:lang w:val="it-IT"/>
+        </w:rPr>
+        <w:t>p.parrino</w:t>
+      </w:r>
+      <w:proofErr w:type="spellEnd"/>
+      <w:r>
+        <w:rPr>
+          <w:sz w:val="20"/>
+          <w:szCs w:val="20"/>
+          <w:lang w:val="it-IT"/>
+        </w:rPr>
+        <w:t xml:space="preserve"> </w:t>
       </w:r>
       <w:hyperlink r:id="rId6" w:history="1">
         <w:r>
@@ -318,40 +328,39 @@
           <w:szCs w:val="20"/>
           <w:lang w:val="en-US"/>
         </w:rPr>
-        <w:t>- Added CAN PROTOCOL handler</w:t>
-      </w:r>
-    </w:p>
-    <w:p>
-      <w:pPr>
-        <w:rPr>
-          <w:sz w:val="20"/>
-          <w:szCs w:val="20"/>
-          <w:lang w:val="en-US"/>
-        </w:rPr>
-      </w:pPr>
-      <w:r>
-        <w:rPr>
-          <w:sz w:val="20"/>
-          <w:szCs w:val="20"/>
-          <w:lang w:val="en-US"/>
-        </w:rPr>
-        <w:t>- Implemented everything except PDG_OUT PWM, Self Test algorithm and LMU settings</w:t>
-      </w:r>
-    </w:p>
-    <w:p>
-      <w:pPr>
-        <w:rPr>
-          <w:sz w:val="20"/>
-          <w:szCs w:val="20"/>
-        </w:rPr>
-      </w:pPr>
-      <w:r>
-        <w:rPr>
-          <w:sz w:val="20"/>
-          <w:szCs w:val="20"/>
-          <w:lang w:val="en-US"/>
-        </w:rPr>
-        <w:t>- CAN PROTOCOL needs to be revised to be improved; functionality is ok</w:t>
+        <w:t xml:space="preserve">- </w:t>
+      </w:r>
+      <w:r>
+        <w:rPr>
+          <w:sz w:val="20"/>
+          <w:szCs w:val="20"/>
+          <w:lang w:val="en-US"/>
+        </w:rPr>
+        <w:t xml:space="preserve"> </w:t>
+      </w:r>
+      <w:r>
+        <w:rPr>
+          <w:sz w:val="20"/>
+          <w:szCs w:val="20"/>
+          <w:lang w:val="en-US"/>
+        </w:rPr>
+        <w:t>Improved CAN PROTOCOL</w:t>
+      </w:r>
+    </w:p>
+    <w:p>
+      <w:pPr>
+        <w:rPr>
+          <w:sz w:val="20"/>
+          <w:szCs w:val="20"/>
+        </w:rPr>
+      </w:pPr>
+      <w:r>
+        <w:rPr>
+          <w:sz w:val="20"/>
+          <w:szCs w:val="20"/>
+          <w:lang w:val="en-US"/>
+        </w:rPr>
+        <w:t>- Added Software PWM module (empty here)</w:t>
       </w:r>
     </w:p>
     <w:p>
@@ -376,6 +385,103 @@
       </w:pPr>
       <w:r>
         <w:t>Release 0.0.1</w:t>
+      </w:r>
+    </w:p>
+    <w:p>
+      <w:pPr>
+        <w:tabs>
+          <w:tab w:val="left" w:pos="0"/>
+          <w:tab w:val="left" w:pos="3402"/>
+          <w:tab w:val="left" w:pos="6804"/>
+        </w:tabs>
+        <w:rPr>
+          <w:sz w:val="20"/>
+          <w:szCs w:val="20"/>
+        </w:rPr>
+      </w:pPr>
+      <w:r>
+        <w:rPr>
+          <w:b/>
+          <w:bCs/>
+          <w:sz w:val="20"/>
+          <w:szCs w:val="20"/>
+        </w:rPr>
+        <w:t>GIT Commit</w:t>
+      </w:r>
+      <w:r>
+        <w:rPr>
+          <w:sz w:val="20"/>
+          <w:szCs w:val="20"/>
+        </w:rPr>
+        <w:t>: [</w:t>
+      </w:r>
+      <w:r>
+        <w:rPr>
+          <w:sz w:val="20"/>
+          <w:szCs w:val="20"/>
+          <w:lang w:val="en-US"/>
+        </w:rPr>
+        <w:t>cc5d55c</w:t>
+      </w:r>
+      <w:r>
+        <w:rPr>
+          <w:sz w:val="20"/>
+          <w:szCs w:val="20"/>
+        </w:rPr>
+        <w:t>]</w:t>
+      </w:r>
+      <w:r>
+        <w:rPr>
+          <w:sz w:val="20"/>
+          <w:szCs w:val="20"/>
+        </w:rPr>
+        <w:tab/>
+      </w:r>
+      <w:r>
+        <w:rPr>
+          <w:b/>
+          <w:bCs/>
+          <w:sz w:val="20"/>
+          <w:szCs w:val="20"/>
+        </w:rPr>
+        <w:t>Tag:</w:t>
+      </w:r>
+      <w:r>
+        <w:rPr>
+          <w:sz w:val="20"/>
+          <w:szCs w:val="20"/>
+        </w:rPr>
+        <w:t xml:space="preserve"> FIRST_LMU_TEST</w:t>
+      </w:r>
+      <w:r>
+        <w:rPr>
+          <w:sz w:val="20"/>
+          <w:szCs w:val="20"/>
+        </w:rPr>
+        <w:tab/>
+      </w:r>
+      <w:r>
+        <w:rPr>
+          <w:b/>
+          <w:bCs/>
+          <w:sz w:val="20"/>
+          <w:szCs w:val="20"/>
+        </w:rPr>
+        <w:t>Date</w:t>
+      </w:r>
+      <w:r>
+        <w:rPr>
+          <w:sz w:val="20"/>
+          <w:szCs w:val="20"/>
+        </w:rPr>
+        <w:t xml:space="preserve">: </w:t>
+      </w:r>
+      <w:r>
+        <w:rPr>
+          <w:sz w:val="20"/>
+          <w:szCs w:val="20"/>
+        </w:rPr>
+        <w:t>December 09, 2024</w:t>
       </w:r>
     </w:p>
     <w:p>
@@ -387,6 +493,7 @@
         <w:rPr>
           <w:sz w:val="20"/>
           <w:szCs w:val="20"/>
+          <w:lang w:val="it-IT"/>
         </w:rPr>
       </w:pPr>
       <w:r>
@@ -395,80 +502,6 @@
           <w:bCs/>
           <w:sz w:val="20"/>
           <w:szCs w:val="20"/>
-        </w:rPr>
-        <w:t>GIT Commit</w:t>
-      </w:r>
-      <w:r>
-        <w:rPr>
-          <w:sz w:val="20"/>
-          <w:szCs w:val="20"/>
-        </w:rPr>
-        <w:t>: [</w:t>
-      </w:r>
-      <w:r>
-        <w:rPr>
-          <w:sz w:val="20"/>
-          <w:szCs w:val="20"/>
-          <w:lang w:val="en-US"/>
-        </w:rPr>
-        <w:t>cbeb745</w:t>
-      </w:r>
-      <w:r>
-        <w:rPr>
-          <w:sz w:val="20"/>
-          <w:szCs w:val="20"/>
-        </w:rPr>
-        <w:t>]</w:t>
-      </w:r>
-      <w:r>
-        <w:rPr>
-          <w:sz w:val="20"/>
-          <w:szCs w:val="20"/>
-        </w:rPr>
-        <w:tab/>
-      </w:r>
-      <w:r>
-        <w:rPr>
-          <w:b/>
-          <w:bCs/>
-          <w:sz w:val="20"/>
-          <w:szCs w:val="20"/>
-        </w:rPr>
-        <w:t>Date</w:t>
-      </w:r>
-      <w:r>
-        <w:rPr>
-          <w:sz w:val="20"/>
-          <w:szCs w:val="20"/>
-        </w:rPr>
-        <w:t xml:space="preserve">: </w:t>
-      </w:r>
-      <w:r>
-        <w:rPr>
-          <w:sz w:val="20"/>
-          <w:szCs w:val="20"/>
-        </w:rPr>
-        <w:t>November 27, 2024</w:t>
-      </w:r>
-    </w:p>
-    <w:p>
-      <w:pPr>
-        <w:tabs>
-          <w:tab w:val="left" w:pos="0"/>
-          <w:tab w:val="left" w:pos="3402"/>
-        </w:tabs>
-        <w:rPr>
-          <w:sz w:val="20"/>
-          <w:szCs w:val="20"/>
-          <w:lang w:val="it-IT"/>
-        </w:rPr>
-      </w:pPr>
-      <w:r>
-        <w:rPr>
-          <w:b/>
-          <w:bCs/>
-          <w:sz w:val="20"/>
-          <w:szCs w:val="20"/>
           <w:lang w:val="it-IT"/>
         </w:rPr>
         <w:t>Author</w:t>
@@ -479,7 +512,25 @@
           <w:szCs w:val="20"/>
           <w:lang w:val="it-IT"/>
         </w:rPr>
-        <w:t xml:space="preserve">: BRANCARO\p.parrino </w:t>
+        <w:t>: BRANCARO\</w:t>
+      </w:r>
+      <w:proofErr w:type="spellStart"/>
+      <w:r>
+        <w:rPr>
+          <w:sz w:val="20"/>
+          <w:szCs w:val="20"/>
+          <w:lang w:val="it-IT"/>
+        </w:rPr>
+        <w:t>p.parrino</w:t>
+      </w:r>
+      <w:proofErr w:type="spellEnd"/>
+      <w:r>
+        <w:rPr>
+          <w:sz w:val="20"/>
+          <w:szCs w:val="20"/>
+          <w:lang w:val="it-IT"/>
+        </w:rPr>
+        <w:t xml:space="preserve"> </w:t>
       </w:r>
       <w:hyperlink r:id="rId7" w:history="1">
         <w:r>
@@ -507,31 +558,58 @@
           <w:szCs w:val="20"/>
           <w:lang w:val="en-US"/>
         </w:rPr>
-        <w:t>- Set Interrupt priority</w:t>
-      </w:r>
-    </w:p>
-    <w:p>
-      <w:pPr>
-        <w:rPr>
-          <w:sz w:val="20"/>
-          <w:szCs w:val="20"/>
-        </w:rPr>
-      </w:pPr>
-      <w:r>
-        <w:rPr>
-          <w:sz w:val="20"/>
-          <w:szCs w:val="20"/>
-          <w:lang w:val="en-US"/>
-        </w:rPr>
-        <w:t>- Removed CAN feedback of ADCManager acquisitions</w:t>
-      </w:r>
-      <w:r>
-        <w:rPr>
-          <w:sz w:val="20"/>
-          <w:szCs w:val="20"/>
-          <w:lang w:val="en-US"/>
-        </w:rPr>
-        <w:t xml:space="preserve"> </w:t>
+        <w:t>- Added CAN PROTOCOL handler</w:t>
+      </w:r>
+    </w:p>
+    <w:p>
+      <w:pPr>
+        <w:rPr>
+          <w:sz w:val="20"/>
+          <w:szCs w:val="20"/>
+          <w:lang w:val="en-US"/>
+        </w:rPr>
+      </w:pPr>
+      <w:r>
+        <w:rPr>
+          <w:sz w:val="20"/>
+          <w:szCs w:val="20"/>
+          <w:lang w:val="en-US"/>
+        </w:rPr>
+        <w:t xml:space="preserve">- Implemented everything except PDG_OUT PWM, </w:t>
+      </w:r>
+      <w:proofErr w:type="spellStart"/>
+      <w:r>
+        <w:rPr>
+          <w:sz w:val="20"/>
+          <w:szCs w:val="20"/>
+          <w:lang w:val="en-US"/>
+        </w:rPr>
+        <w:t>Self Test</w:t>
+      </w:r>
+      <w:proofErr w:type="spellEnd"/>
+      <w:r>
+        <w:rPr>
+          <w:sz w:val="20"/>
+          <w:szCs w:val="20"/>
+          <w:lang w:val="en-US"/>
+        </w:rPr>
+        <w:t xml:space="preserve"> algorithm and LMU settings</w:t>
+      </w:r>
+    </w:p>
+    <w:p>
+      <w:pPr>
+        <w:rPr>
+          <w:sz w:val="20"/>
+          <w:szCs w:val="20"/>
+        </w:rPr>
+      </w:pPr>
+      <w:r>
+        <w:rPr>
+          <w:sz w:val="20"/>
+          <w:szCs w:val="20"/>
+          <w:lang w:val="en-US"/>
+        </w:rPr>
+        <w:t>- CAN PROTOCOL needs to be revised to be improved; functionality is ok</w:t>
       </w:r>
     </w:p>
     <w:p>
@@ -591,7 +669,7 @@
           <w:szCs w:val="20"/>
           <w:lang w:val="en-US"/>
         </w:rPr>
-        <w:t>a7eddbf</w:t>
+        <w:t>cbeb745</w:t>
       </w:r>
       <w:r>
         <w:rPr>
@@ -628,7 +706,7 @@
           <w:sz w:val="20"/>
           <w:szCs w:val="20"/>
         </w:rPr>
-        <w:t>November 26, 2024</w:t>
+        <w:t>November 27, 2024</w:t>
       </w:r>
     </w:p>
     <w:p>
@@ -659,7 +737,25 @@
           <w:szCs w:val="20"/>
           <w:lang w:val="it-IT"/>
         </w:rPr>
-        <w:t xml:space="preserve">: BRANCARO\p.parrino </w:t>
+        <w:t>: BRANCARO\</w:t>
+      </w:r>
+      <w:proofErr w:type="spellStart"/>
+      <w:r>
+        <w:rPr>
+          <w:sz w:val="20"/>
+          <w:szCs w:val="20"/>
+          <w:lang w:val="it-IT"/>
+        </w:rPr>
+        <w:t>p.parrino</w:t>
+      </w:r>
+      <w:proofErr w:type="spellEnd"/>
+      <w:r>
+        <w:rPr>
+          <w:sz w:val="20"/>
+          <w:szCs w:val="20"/>
+          <w:lang w:val="it-IT"/>
+        </w:rPr>
+        <w:t xml:space="preserve"> </w:t>
       </w:r>
       <w:hyperlink r:id="rId8" w:history="1">
         <w:r>
@@ -688,48 +784,41 @@
           <w:lang w:val="en-US"/>
         </w:rPr>
         <w:lastRenderedPageBreak/>
-        <w:t>- Implemented Reset and  SelfTest module (WIP)</w:t>
-      </w:r>
-    </w:p>
-    <w:p>
-      <w:pPr>
-        <w:rPr>
-          <w:sz w:val="20"/>
-          <w:szCs w:val="20"/>
-          <w:lang w:val="en-US"/>
-        </w:rPr>
-      </w:pPr>
-      <w:r>
-        <w:rPr>
-          <w:sz w:val="20"/>
-          <w:szCs w:val="20"/>
-          <w:lang w:val="en-US"/>
-        </w:rPr>
-        <w:t>- Implemented all Pin declaration for I/O Expander, PWM Expander and ADC Expander</w:t>
-      </w:r>
-    </w:p>
-    <w:p>
-      <w:pPr>
-        <w:rPr>
-          <w:sz w:val="20"/>
-          <w:szCs w:val="20"/>
-        </w:rPr>
-      </w:pPr>
-      <w:r>
-        <w:rPr>
-          <w:sz w:val="20"/>
-          <w:szCs w:val="20"/>
-          <w:lang w:val="en-US"/>
-        </w:rPr>
-        <w:t>- Implemented Response to Command and Request functions in CAN Received Messages Parser module (WIP)</w:t>
-      </w:r>
-      <w:r>
-        <w:rPr>
-          <w:sz w:val="20"/>
-          <w:szCs w:val="20"/>
-          <w:lang w:val="en-US"/>
-        </w:rPr>
-        <w:t xml:space="preserve"> </w:t>
+        <w:t>- Set Interrupt priority</w:t>
+      </w:r>
+    </w:p>
+    <w:p>
+      <w:pPr>
+        <w:rPr>
+          <w:sz w:val="20"/>
+          <w:szCs w:val="20"/>
+        </w:rPr>
+      </w:pPr>
+      <w:r>
+        <w:rPr>
+          <w:sz w:val="20"/>
+          <w:szCs w:val="20"/>
+          <w:lang w:val="en-US"/>
+        </w:rPr>
+        <w:t xml:space="preserve">- Removed CAN feedback of </w:t>
+      </w:r>
+      <w:proofErr w:type="spellStart"/>
+      <w:r>
+        <w:rPr>
+          <w:sz w:val="20"/>
+          <w:szCs w:val="20"/>
+          <w:lang w:val="en-US"/>
+        </w:rPr>
+        <w:t>ADCManager</w:t>
+      </w:r>
+      <w:proofErr w:type="spellEnd"/>
+      <w:r>
+        <w:rPr>
+          <w:sz w:val="20"/>
+          <w:szCs w:val="20"/>
+          <w:lang w:val="en-US"/>
+        </w:rPr>
+        <w:t xml:space="preserve"> acquisitions</w:t>
       </w:r>
       <w:r>
         <w:rPr>
@@ -795,8 +884,9 @@
         <w:rPr>
           <w:sz w:val="20"/>
           <w:szCs w:val="20"/>
-        </w:rPr>
-        <w:t>e4e081d</w:t>
+          <w:lang w:val="en-US"/>
+        </w:rPr>
+        <w:t>a7eddbf</w:t>
       </w:r>
       <w:r>
         <w:rPr>
@@ -833,7 +923,7 @@
           <w:sz w:val="20"/>
           <w:szCs w:val="20"/>
         </w:rPr>
-        <w:t>November 22, 2024</w:t>
+        <w:t>November 26, 2024</w:t>
       </w:r>
     </w:p>
     <w:p>
@@ -864,7 +954,25 @@
           <w:szCs w:val="20"/>
           <w:lang w:val="it-IT"/>
         </w:rPr>
-        <w:t xml:space="preserve">: BRANCARO\p.parrino </w:t>
+        <w:t>: BRANCARO\</w:t>
+      </w:r>
+      <w:proofErr w:type="spellStart"/>
+      <w:r>
+        <w:rPr>
+          <w:sz w:val="20"/>
+          <w:szCs w:val="20"/>
+          <w:lang w:val="it-IT"/>
+        </w:rPr>
+        <w:t>p.parrino</w:t>
+      </w:r>
+      <w:proofErr w:type="spellEnd"/>
+      <w:r>
+        <w:rPr>
+          <w:sz w:val="20"/>
+          <w:szCs w:val="20"/>
+          <w:lang w:val="it-IT"/>
+        </w:rPr>
+        <w:t xml:space="preserve"> </w:t>
       </w:r>
       <w:hyperlink r:id="rId9" w:history="1">
         <w:r>
@@ -883,23 +991,83 @@
         <w:rPr>
           <w:sz w:val="20"/>
           <w:szCs w:val="20"/>
-        </w:rPr>
-      </w:pPr>
-      <w:r>
-        <w:rPr>
-          <w:sz w:val="20"/>
-          <w:szCs w:val="20"/>
-          <w:lang w:val="en-US"/>
-        </w:rPr>
-        <w:t xml:space="preserve">- </w:t>
-      </w:r>
-      <w:r>
-        <w:rPr>
-          <w:sz w:val="20"/>
-          <w:szCs w:val="20"/>
-          <w:lang w:val="en-US"/>
-        </w:rPr>
-        <w:t xml:space="preserve"> Implemented and tested ADS1728 ADC Expander module</w:t>
+          <w:lang w:val="en-US"/>
+        </w:rPr>
+      </w:pPr>
+      <w:r>
+        <w:rPr>
+          <w:sz w:val="20"/>
+          <w:szCs w:val="20"/>
+          <w:lang w:val="en-US"/>
+        </w:rPr>
+        <w:t xml:space="preserve">- Implemented Reset and  </w:t>
+      </w:r>
+      <w:proofErr w:type="spellStart"/>
+      <w:r>
+        <w:rPr>
+          <w:sz w:val="20"/>
+          <w:szCs w:val="20"/>
+          <w:lang w:val="en-US"/>
+        </w:rPr>
+        <w:t>SelfTest</w:t>
+      </w:r>
+      <w:proofErr w:type="spellEnd"/>
+      <w:r>
+        <w:rPr>
+          <w:sz w:val="20"/>
+          <w:szCs w:val="20"/>
+          <w:lang w:val="en-US"/>
+        </w:rPr>
+        <w:t xml:space="preserve"> module (WIP)</w:t>
+      </w:r>
+    </w:p>
+    <w:p>
+      <w:pPr>
+        <w:rPr>
+          <w:sz w:val="20"/>
+          <w:szCs w:val="20"/>
+          <w:lang w:val="en-US"/>
+        </w:rPr>
+      </w:pPr>
+      <w:r>
+        <w:rPr>
+          <w:sz w:val="20"/>
+          <w:szCs w:val="20"/>
+          <w:lang w:val="en-US"/>
+        </w:rPr>
+        <w:t>- Implemented all Pin declaration for I/O Expander, PWM Expander and ADC Expander</w:t>
+      </w:r>
+    </w:p>
+    <w:p>
+      <w:pPr>
+        <w:rPr>
+          <w:sz w:val="20"/>
+          <w:szCs w:val="20"/>
+        </w:rPr>
+      </w:pPr>
+      <w:r>
+        <w:rPr>
+          <w:sz w:val="20"/>
+          <w:szCs w:val="20"/>
+          <w:lang w:val="en-US"/>
+        </w:rPr>
+        <w:t>- Implemented Response to Command and Request functions in CAN Received Messages Parser module (WIP)</w:t>
+      </w:r>
+      <w:r>
+        <w:rPr>
+          <w:sz w:val="20"/>
+          <w:szCs w:val="20"/>
+          <w:lang w:val="en-US"/>
+        </w:rPr>
+        <w:t xml:space="preserve"> </w:t>
+      </w:r>
+      <w:r>
+        <w:rPr>
+          <w:sz w:val="20"/>
+          <w:szCs w:val="20"/>
+          <w:lang w:val="en-US"/>
+        </w:rPr>
+        <w:t xml:space="preserve"> </w:t>
       </w:r>
     </w:p>
     <w:p>
@@ -935,7 +1103,6 @@
         <w:rPr>
           <w:sz w:val="20"/>
           <w:szCs w:val="20"/>
-          <w:lang w:val="en-US"/>
         </w:rPr>
       </w:pPr>
       <w:r>
@@ -952,29 +1119,19 @@
           <w:sz w:val="20"/>
           <w:szCs w:val="20"/>
         </w:rPr>
-        <w:t xml:space="preserve">: </w:t>
-      </w:r>
-      <w:r>
-        <w:rPr>
-          <w:sz w:val="20"/>
-          <w:szCs w:val="20"/>
-          <w:lang w:val="en-US"/>
-        </w:rPr>
-        <w:t>[</w:t>
-      </w:r>
-      <w:r>
-        <w:rPr>
-          <w:sz w:val="20"/>
-          <w:szCs w:val="20"/>
-          <w:lang w:val="en-US"/>
-        </w:rPr>
-        <w:t>9615a8d</w:t>
-      </w:r>
-      <w:r>
-        <w:rPr>
-          <w:sz w:val="20"/>
-          <w:szCs w:val="20"/>
-          <w:lang w:val="en-US"/>
+        <w:t>: [</w:t>
+      </w:r>
+      <w:r>
+        <w:rPr>
+          <w:sz w:val="20"/>
+          <w:szCs w:val="20"/>
+        </w:rPr>
+        <w:t>e4e081d</w:t>
+      </w:r>
+      <w:r>
+        <w:rPr>
+          <w:sz w:val="20"/>
+          <w:szCs w:val="20"/>
         </w:rPr>
         <w:t>]</w:t>
       </w:r>
@@ -982,7 +1139,6 @@
         <w:rPr>
           <w:sz w:val="20"/>
           <w:szCs w:val="20"/>
-          <w:lang w:val="en-US"/>
         </w:rPr>
         <w:tab/>
       </w:r>
@@ -992,7 +1148,6 @@
           <w:bCs/>
           <w:sz w:val="20"/>
           <w:szCs w:val="20"/>
-          <w:lang w:val="en-US"/>
         </w:rPr>
         <w:t>Date</w:t>
       </w:r>
@@ -1000,7 +1155,6 @@
         <w:rPr>
           <w:sz w:val="20"/>
           <w:szCs w:val="20"/>
-          <w:lang w:val="en-US"/>
         </w:rPr>
         <w:t xml:space="preserve">: </w:t>
       </w:r>
@@ -1008,9 +1162,8 @@
         <w:rPr>
           <w:sz w:val="20"/>
           <w:szCs w:val="20"/>
-          <w:lang w:val="en-US"/>
-        </w:rPr>
-        <w:t>November 12, 2024</w:t>
+        </w:rPr>
+        <w:t>November 22, 2024</w:t>
       </w:r>
     </w:p>
     <w:p>
@@ -1041,7 +1194,25 @@
           <w:szCs w:val="20"/>
           <w:lang w:val="it-IT"/>
         </w:rPr>
-        <w:t xml:space="preserve">: BRANCARO\p.parrino </w:t>
+        <w:t>: BRANCARO\</w:t>
+      </w:r>
+      <w:proofErr w:type="spellStart"/>
+      <w:r>
+        <w:rPr>
+          <w:sz w:val="20"/>
+          <w:szCs w:val="20"/>
+          <w:lang w:val="it-IT"/>
+        </w:rPr>
+        <w:t>p.parrino</w:t>
+      </w:r>
+      <w:proofErr w:type="spellEnd"/>
+      <w:r>
+        <w:rPr>
+          <w:sz w:val="20"/>
+          <w:szCs w:val="20"/>
+          <w:lang w:val="it-IT"/>
+        </w:rPr>
+        <w:t xml:space="preserve"> </w:t>
       </w:r>
       <w:hyperlink r:id="rId10" w:history="1">
         <w:r>
@@ -1060,40 +1231,23 @@
         <w:rPr>
           <w:sz w:val="20"/>
           <w:szCs w:val="20"/>
-          <w:lang w:val="en-US"/>
-        </w:rPr>
-      </w:pPr>
-      <w:r>
-        <w:rPr>
-          <w:sz w:val="20"/>
-          <w:szCs w:val="20"/>
-          <w:lang w:val="en-US"/>
-        </w:rPr>
-        <w:t>-</w:t>
-      </w:r>
-      <w:r>
-        <w:rPr>
-          <w:sz w:val="20"/>
-          <w:szCs w:val="20"/>
-          <w:lang w:val="en-US"/>
-        </w:rPr>
-        <w:t xml:space="preserve"> Implemented and tested PCA9685 I/O Expander PWM module</w:t>
-      </w:r>
-    </w:p>
-    <w:p>
-      <w:pPr>
-        <w:rPr>
-          <w:sz w:val="20"/>
-          <w:szCs w:val="20"/>
-        </w:rPr>
-      </w:pPr>
-      <w:r>
-        <w:rPr>
-          <w:sz w:val="20"/>
-          <w:szCs w:val="20"/>
-          <w:lang w:val="en-US"/>
-        </w:rPr>
-        <w:t>- Modified code to work with LMU board</w:t>
+        </w:rPr>
+      </w:pPr>
+      <w:r>
+        <w:rPr>
+          <w:sz w:val="20"/>
+          <w:szCs w:val="20"/>
+          <w:lang w:val="en-US"/>
+        </w:rPr>
+        <w:t xml:space="preserve">- </w:t>
+      </w:r>
+      <w:r>
+        <w:rPr>
+          <w:sz w:val="20"/>
+          <w:szCs w:val="20"/>
+          <w:lang w:val="en-US"/>
+        </w:rPr>
+        <w:t xml:space="preserve"> Implemented and tested ADS1728 ADC Expander module</w:t>
       </w:r>
     </w:p>
     <w:p>
@@ -1162,7 +1316,7 @@
           <w:szCs w:val="20"/>
           <w:lang w:val="en-US"/>
         </w:rPr>
-        <w:t>f3a96b6</w:t>
+        <w:t>9615a8d</w:t>
       </w:r>
       <w:r>
         <w:rPr>
@@ -1204,7 +1358,7 @@
           <w:szCs w:val="20"/>
           <w:lang w:val="en-US"/>
         </w:rPr>
-        <w:t>November 06, 2024</w:t>
+        <w:t>November 12, 2024</w:t>
       </w:r>
     </w:p>
     <w:p>
@@ -1235,7 +1389,25 @@
           <w:szCs w:val="20"/>
           <w:lang w:val="it-IT"/>
         </w:rPr>
-        <w:t xml:space="preserve">: BRANCARO\p.parrino </w:t>
+        <w:t>: BRANCARO\</w:t>
+      </w:r>
+      <w:proofErr w:type="spellStart"/>
+      <w:r>
+        <w:rPr>
+          <w:sz w:val="20"/>
+          <w:szCs w:val="20"/>
+          <w:lang w:val="it-IT"/>
+        </w:rPr>
+        <w:t>p.parrino</w:t>
+      </w:r>
+      <w:proofErr w:type="spellEnd"/>
+      <w:r>
+        <w:rPr>
+          <w:sz w:val="20"/>
+          <w:szCs w:val="20"/>
+          <w:lang w:val="it-IT"/>
+        </w:rPr>
+        <w:t xml:space="preserve"> </w:t>
       </w:r>
       <w:hyperlink r:id="rId11" w:history="1">
         <w:r>
@@ -1263,40 +1435,31 @@
           <w:szCs w:val="20"/>
           <w:lang w:val="en-US"/>
         </w:rPr>
-        <w:t>- Implemented and tested MCP23017 I/O Expander module</w:t>
-      </w:r>
-    </w:p>
-    <w:p>
-      <w:pPr>
-        <w:rPr>
-          <w:sz w:val="20"/>
-          <w:szCs w:val="20"/>
-          <w:lang w:val="en-US"/>
-        </w:rPr>
-      </w:pPr>
-      <w:r>
-        <w:rPr>
-          <w:sz w:val="20"/>
-          <w:szCs w:val="20"/>
-          <w:lang w:val="en-US"/>
-        </w:rPr>
-        <w:t>- Added configuration files PCA9685_prm.h and ADS7128_prm.h</w:t>
-      </w:r>
-    </w:p>
-    <w:p>
-      <w:pPr>
-        <w:rPr>
-          <w:sz w:val="20"/>
-          <w:szCs w:val="20"/>
-        </w:rPr>
-      </w:pPr>
-      <w:r>
-        <w:rPr>
-          <w:sz w:val="20"/>
-          <w:szCs w:val="20"/>
-          <w:lang w:val="en-US"/>
-        </w:rPr>
-        <w:t>- Modified code to work with Demo Board dsPIC33 Curiosity</w:t>
+        <w:t>-</w:t>
+      </w:r>
+      <w:r>
+        <w:rPr>
+          <w:sz w:val="20"/>
+          <w:szCs w:val="20"/>
+          <w:lang w:val="en-US"/>
+        </w:rPr>
+        <w:t xml:space="preserve"> Implemented and tested PCA9685 I/O Expander PWM module</w:t>
+      </w:r>
+    </w:p>
+    <w:p>
+      <w:pPr>
+        <w:rPr>
+          <w:sz w:val="20"/>
+          <w:szCs w:val="20"/>
+        </w:rPr>
+      </w:pPr>
+      <w:r>
+        <w:rPr>
+          <w:sz w:val="20"/>
+          <w:szCs w:val="20"/>
+          <w:lang w:val="en-US"/>
+        </w:rPr>
+        <w:t>- Modified code to work with LMU board</w:t>
       </w:r>
     </w:p>
     <w:p>
@@ -1365,7 +1528,7 @@
           <w:szCs w:val="20"/>
           <w:lang w:val="en-US"/>
         </w:rPr>
-        <w:t>16b8be9</w:t>
+        <w:t>f3a96b6</w:t>
       </w:r>
       <w:r>
         <w:rPr>
@@ -1407,7 +1570,7 @@
           <w:szCs w:val="20"/>
           <w:lang w:val="en-US"/>
         </w:rPr>
-        <w:t>October 29, 2024</w:t>
+        <w:t>November 06, 2024</w:t>
       </w:r>
     </w:p>
     <w:p>
@@ -1438,7 +1601,25 @@
           <w:szCs w:val="20"/>
           <w:lang w:val="it-IT"/>
         </w:rPr>
-        <w:t xml:space="preserve">: BRANCARO\p.parrino </w:t>
+        <w:t>: BRANCARO\</w:t>
+      </w:r>
+      <w:proofErr w:type="spellStart"/>
+      <w:r>
+        <w:rPr>
+          <w:sz w:val="20"/>
+          <w:szCs w:val="20"/>
+          <w:lang w:val="it-IT"/>
+        </w:rPr>
+        <w:t>p.parrino</w:t>
+      </w:r>
+      <w:proofErr w:type="spellEnd"/>
+      <w:r>
+        <w:rPr>
+          <w:sz w:val="20"/>
+          <w:szCs w:val="20"/>
+          <w:lang w:val="it-IT"/>
+        </w:rPr>
+        <w:t xml:space="preserve"> </w:t>
       </w:r>
       <w:hyperlink r:id="rId12" w:history="1">
         <w:r>
@@ -1466,23 +1647,40 @@
           <w:szCs w:val="20"/>
           <w:lang w:val="en-US"/>
         </w:rPr>
-        <w:t>- Implemented EEPROM 24LC512 Driver</w:t>
-      </w:r>
-    </w:p>
-    <w:p>
-      <w:pPr>
-        <w:rPr>
-          <w:sz w:val="20"/>
-          <w:szCs w:val="20"/>
-        </w:rPr>
-      </w:pPr>
-      <w:r>
-        <w:rPr>
-          <w:sz w:val="20"/>
-          <w:szCs w:val="20"/>
-          <w:lang w:val="en-US"/>
-        </w:rPr>
-        <w:t>- Bug fix in the formulas to calculate I_PWR1 and I_PWR2</w:t>
+        <w:t>- Implemented and tested MCP23017 I/O Expander module</w:t>
+      </w:r>
+    </w:p>
+    <w:p>
+      <w:pPr>
+        <w:rPr>
+          <w:sz w:val="20"/>
+          <w:szCs w:val="20"/>
+          <w:lang w:val="en-US"/>
+        </w:rPr>
+      </w:pPr>
+      <w:r>
+        <w:rPr>
+          <w:sz w:val="20"/>
+          <w:szCs w:val="20"/>
+          <w:lang w:val="en-US"/>
+        </w:rPr>
+        <w:t>- Added configuration files PCA9685_prm.h and ADS7128_prm.h</w:t>
+      </w:r>
+    </w:p>
+    <w:p>
+      <w:pPr>
+        <w:rPr>
+          <w:sz w:val="20"/>
+          <w:szCs w:val="20"/>
+        </w:rPr>
+      </w:pPr>
+      <w:r>
+        <w:rPr>
+          <w:sz w:val="20"/>
+          <w:szCs w:val="20"/>
+          <w:lang w:val="en-US"/>
+        </w:rPr>
+        <w:t>- Modified code to work with Demo Board dsPIC33 Curiosity</w:t>
       </w:r>
     </w:p>
     <w:p>
@@ -1551,7 +1749,7 @@
           <w:szCs w:val="20"/>
           <w:lang w:val="en-US"/>
         </w:rPr>
-        <w:t>c4142b4</w:t>
+        <w:t>16b8be9</w:t>
       </w:r>
       <w:r>
         <w:rPr>
@@ -1593,7 +1791,7 @@
           <w:szCs w:val="20"/>
           <w:lang w:val="en-US"/>
         </w:rPr>
-        <w:t>October 23, 2024</w:t>
+        <w:t>October 29, 2024</w:t>
       </w:r>
     </w:p>
     <w:p>
@@ -1624,7 +1822,25 @@
           <w:szCs w:val="20"/>
           <w:lang w:val="it-IT"/>
         </w:rPr>
-        <w:t xml:space="preserve">: BRANCARO\p.parrino </w:t>
+        <w:t>: BRANCARO\</w:t>
+      </w:r>
+      <w:proofErr w:type="spellStart"/>
+      <w:r>
+        <w:rPr>
+          <w:sz w:val="20"/>
+          <w:szCs w:val="20"/>
+          <w:lang w:val="it-IT"/>
+        </w:rPr>
+        <w:t>p.parrino</w:t>
+      </w:r>
+      <w:proofErr w:type="spellEnd"/>
+      <w:r>
+        <w:rPr>
+          <w:sz w:val="20"/>
+          <w:szCs w:val="20"/>
+          <w:lang w:val="it-IT"/>
+        </w:rPr>
+        <w:t xml:space="preserve"> </w:t>
       </w:r>
       <w:hyperlink r:id="rId13" w:history="1">
         <w:r>
@@ -1643,39 +1859,32 @@
         <w:rPr>
           <w:sz w:val="20"/>
           <w:szCs w:val="20"/>
-        </w:rPr>
-      </w:pPr>
-      <w:r>
-        <w:rPr>
-          <w:sz w:val="20"/>
-          <w:szCs w:val="20"/>
-          <w:lang w:val="en-US"/>
-        </w:rPr>
-        <w:t xml:space="preserve">- </w:t>
-      </w:r>
-      <w:r>
-        <w:rPr>
-          <w:sz w:val="20"/>
-          <w:szCs w:val="20"/>
-          <w:lang w:val="en-US"/>
-        </w:rPr>
-        <w:t>- Fixed WARNING about " #pragma config OSCIOFNC = OFF    //OSC2 Pin Function bit-&gt;OSC2 is clock output" There was a conflict with Bootloader and LMU ap</w:t>
-      </w:r>
-      <w:r>
-        <w:rPr>
-          <w:sz w:val="20"/>
-          <w:szCs w:val="20"/>
-          <w:lang w:val="en-US"/>
-        </w:rPr>
-        <w:t>p</w:t>
-      </w:r>
-      <w:r>
-        <w:rPr>
-          <w:sz w:val="20"/>
-          <w:szCs w:val="20"/>
-          <w:lang w:val="en-US"/>
-        </w:rPr>
-        <w:t>lication settings</w:t>
+          <w:lang w:val="en-US"/>
+        </w:rPr>
+      </w:pPr>
+      <w:r>
+        <w:rPr>
+          <w:sz w:val="20"/>
+          <w:szCs w:val="20"/>
+          <w:lang w:val="en-US"/>
+        </w:rPr>
+        <w:t>- Implemented EEPROM 24LC512 Driver</w:t>
+      </w:r>
+    </w:p>
+    <w:p>
+      <w:pPr>
+        <w:rPr>
+          <w:sz w:val="20"/>
+          <w:szCs w:val="20"/>
+        </w:rPr>
+      </w:pPr>
+      <w:r>
+        <w:rPr>
+          <w:sz w:val="20"/>
+          <w:szCs w:val="20"/>
+          <w:lang w:val="en-US"/>
+        </w:rPr>
+        <w:t>- Bug fix in the formulas to calculate I_PWR1 and I_PWR2</w:t>
       </w:r>
     </w:p>
     <w:p>
@@ -1744,7 +1953,7 @@
           <w:szCs w:val="20"/>
           <w:lang w:val="en-US"/>
         </w:rPr>
-        <w:t>638870e</w:t>
+        <w:t>c4142b4</w:t>
       </w:r>
       <w:r>
         <w:rPr>
@@ -1786,7 +1995,7 @@
           <w:szCs w:val="20"/>
           <w:lang w:val="en-US"/>
         </w:rPr>
-        <w:t>October 22, 2024</w:t>
+        <w:t>October 23, 2024</w:t>
       </w:r>
     </w:p>
     <w:p>
@@ -1817,7 +2026,25 @@
           <w:szCs w:val="20"/>
           <w:lang w:val="it-IT"/>
         </w:rPr>
-        <w:t xml:space="preserve">: BRANCARO\p.parrino </w:t>
+        <w:t>: BRANCARO\</w:t>
+      </w:r>
+      <w:proofErr w:type="spellStart"/>
+      <w:r>
+        <w:rPr>
+          <w:sz w:val="20"/>
+          <w:szCs w:val="20"/>
+          <w:lang w:val="it-IT"/>
+        </w:rPr>
+        <w:t>p.parrino</w:t>
+      </w:r>
+      <w:proofErr w:type="spellEnd"/>
+      <w:r>
+        <w:rPr>
+          <w:sz w:val="20"/>
+          <w:szCs w:val="20"/>
+          <w:lang w:val="it-IT"/>
+        </w:rPr>
+        <w:t xml:space="preserve"> </w:t>
       </w:r>
       <w:hyperlink r:id="rId14" w:history="1">
         <w:r>
@@ -1836,7 +2063,6 @@
         <w:rPr>
           <w:sz w:val="20"/>
           <w:szCs w:val="20"/>
-          <w:lang w:val="en-US"/>
         </w:rPr>
       </w:pPr>
       <w:r>
@@ -1853,23 +2079,23 @@
           <w:szCs w:val="20"/>
           <w:lang w:val="en-US"/>
         </w:rPr>
-        <w:t>Implemented HW_HeartBeat module</w:t>
-      </w:r>
-    </w:p>
-    <w:p>
-      <w:pPr>
-        <w:rPr>
-          <w:sz w:val="20"/>
-          <w:szCs w:val="20"/>
-        </w:rPr>
-      </w:pPr>
-      <w:r>
-        <w:rPr>
-          <w:sz w:val="20"/>
-          <w:szCs w:val="20"/>
-          <w:lang w:val="en-US"/>
-        </w:rPr>
-        <w:t>- Renamed Digital Input / Output name pins with DI_ and DO_ prefix</w:t>
+        <w:t>- Fixed WARNING about " #pragma config OSCIOFNC = OFF    //OSC2 Pin Function bit-&gt;OSC2 is clock output" There was a conflict with Bootloader and LMU ap</w:t>
+      </w:r>
+      <w:r>
+        <w:rPr>
+          <w:sz w:val="20"/>
+          <w:szCs w:val="20"/>
+          <w:lang w:val="en-US"/>
+        </w:rPr>
+        <w:t>p</w:t>
+      </w:r>
+      <w:r>
+        <w:rPr>
+          <w:sz w:val="20"/>
+          <w:szCs w:val="20"/>
+          <w:lang w:val="en-US"/>
+        </w:rPr>
+        <w:t>lication settings</w:t>
       </w:r>
     </w:p>
     <w:p>
@@ -1938,7 +2164,7 @@
           <w:szCs w:val="20"/>
           <w:lang w:val="en-US"/>
         </w:rPr>
-        <w:t>7e5616a</w:t>
+        <w:t>638870e</w:t>
       </w:r>
       <w:r>
         <w:rPr>
@@ -1980,7 +2206,7 @@
           <w:szCs w:val="20"/>
           <w:lang w:val="en-US"/>
         </w:rPr>
-        <w:t>October 21, 2024</w:t>
+        <w:t>October 22, 2024</w:t>
       </w:r>
     </w:p>
     <w:p>
@@ -2003,6 +2229,7 @@
           <w:szCs w:val="20"/>
           <w:lang w:val="it-IT"/>
         </w:rPr>
+        <w:lastRenderedPageBreak/>
         <w:t>Author</w:t>
       </w:r>
       <w:r>
@@ -2011,7 +2238,25 @@
           <w:szCs w:val="20"/>
           <w:lang w:val="it-IT"/>
         </w:rPr>
-        <w:t xml:space="preserve">: BRANCARO\p.parrino </w:t>
+        <w:t>: BRANCARO\</w:t>
+      </w:r>
+      <w:proofErr w:type="spellStart"/>
+      <w:r>
+        <w:rPr>
+          <w:sz w:val="20"/>
+          <w:szCs w:val="20"/>
+          <w:lang w:val="it-IT"/>
+        </w:rPr>
+        <w:t>p.parrino</w:t>
+      </w:r>
+      <w:proofErr w:type="spellEnd"/>
+      <w:r>
+        <w:rPr>
+          <w:sz w:val="20"/>
+          <w:szCs w:val="20"/>
+          <w:lang w:val="it-IT"/>
+        </w:rPr>
+        <w:t xml:space="preserve"> </w:t>
       </w:r>
       <w:hyperlink r:id="rId15" w:history="1">
         <w:r>
@@ -2039,41 +2284,49 @@
           <w:szCs w:val="20"/>
           <w:lang w:val="en-US"/>
         </w:rPr>
-        <w:lastRenderedPageBreak/>
-        <w:t>- Implemented LMU BootLoader</w:t>
-      </w:r>
-    </w:p>
-    <w:p>
-      <w:pPr>
-        <w:rPr>
-          <w:sz w:val="20"/>
-          <w:szCs w:val="20"/>
-          <w:lang w:val="en-US"/>
-        </w:rPr>
-      </w:pPr>
-      <w:r>
-        <w:rPr>
-          <w:sz w:val="20"/>
-          <w:szCs w:val="20"/>
-          <w:lang w:val="en-US"/>
-        </w:rPr>
-        <w:t>- Added UnifiedHostApp Microchip application associated to BootLoader to download the LMU application SW into LMU board</w:t>
-      </w:r>
-    </w:p>
-    <w:p>
-      <w:pPr>
-        <w:rPr>
-          <w:sz w:val="20"/>
-          <w:szCs w:val="20"/>
-        </w:rPr>
-      </w:pPr>
-      <w:r>
-        <w:rPr>
-          <w:sz w:val="20"/>
-          <w:szCs w:val="20"/>
-          <w:lang w:val="en-US"/>
-        </w:rPr>
-        <w:t>- Updated LMU SW tho handle BooLoader functionalities</w:t>
+        <w:t xml:space="preserve">- </w:t>
+      </w:r>
+      <w:r>
+        <w:rPr>
+          <w:sz w:val="20"/>
+          <w:szCs w:val="20"/>
+          <w:lang w:val="en-US"/>
+        </w:rPr>
+        <w:t xml:space="preserve">Implemented </w:t>
+      </w:r>
+      <w:proofErr w:type="spellStart"/>
+      <w:r>
+        <w:rPr>
+          <w:sz w:val="20"/>
+          <w:szCs w:val="20"/>
+          <w:lang w:val="en-US"/>
+        </w:rPr>
+        <w:t>HW_HeartBeat</w:t>
+      </w:r>
+      <w:proofErr w:type="spellEnd"/>
+      <w:r>
+        <w:rPr>
+          <w:sz w:val="20"/>
+          <w:szCs w:val="20"/>
+          <w:lang w:val="en-US"/>
+        </w:rPr>
+        <w:t xml:space="preserve"> module</w:t>
+      </w:r>
+    </w:p>
+    <w:p>
+      <w:pPr>
+        <w:rPr>
+          <w:sz w:val="20"/>
+          <w:szCs w:val="20"/>
+        </w:rPr>
+      </w:pPr>
+      <w:r>
+        <w:rPr>
+          <w:sz w:val="20"/>
+          <w:szCs w:val="20"/>
+          <w:lang w:val="en-US"/>
+        </w:rPr>
+        <w:t>- Renamed Digital Input / Output name pins with DI_ and DO_ prefix</w:t>
       </w:r>
     </w:p>
     <w:p>
@@ -2142,7 +2395,7 @@
           <w:szCs w:val="20"/>
           <w:lang w:val="en-US"/>
         </w:rPr>
-        <w:t>1256194</w:t>
+        <w:t>7e5616a</w:t>
       </w:r>
       <w:r>
         <w:rPr>
@@ -2184,7 +2437,7 @@
           <w:szCs w:val="20"/>
           <w:lang w:val="en-US"/>
         </w:rPr>
-        <w:t>October 07, 2024</w:t>
+        <w:t>October 21, 2024</w:t>
       </w:r>
     </w:p>
     <w:p>
@@ -2215,7 +2468,25 @@
           <w:szCs w:val="20"/>
           <w:lang w:val="it-IT"/>
         </w:rPr>
-        <w:t xml:space="preserve">: BRANCARO\p.parrino </w:t>
+        <w:t>: BRANCARO\</w:t>
+      </w:r>
+      <w:proofErr w:type="spellStart"/>
+      <w:r>
+        <w:rPr>
+          <w:sz w:val="20"/>
+          <w:szCs w:val="20"/>
+          <w:lang w:val="it-IT"/>
+        </w:rPr>
+        <w:t>p.parrino</w:t>
+      </w:r>
+      <w:proofErr w:type="spellEnd"/>
+      <w:r>
+        <w:rPr>
+          <w:sz w:val="20"/>
+          <w:szCs w:val="20"/>
+          <w:lang w:val="it-IT"/>
+        </w:rPr>
+        <w:t xml:space="preserve"> </w:t>
       </w:r>
       <w:hyperlink r:id="rId16" w:history="1">
         <w:r>
@@ -2243,48 +2514,122 @@
           <w:szCs w:val="20"/>
           <w:lang w:val="en-US"/>
         </w:rPr>
-        <w:t xml:space="preserve">- </w:t>
-      </w:r>
-      <w:r>
-        <w:rPr>
-          <w:sz w:val="20"/>
-          <w:szCs w:val="20"/>
-          <w:lang w:val="en-US"/>
-        </w:rPr>
-        <w:t>Added calculation functions for all ADCs on Override + Logic Board</w:t>
-      </w:r>
-    </w:p>
-    <w:p>
-      <w:pPr>
-        <w:rPr>
-          <w:sz w:val="20"/>
-          <w:szCs w:val="20"/>
-          <w:lang w:val="en-US"/>
-        </w:rPr>
-      </w:pPr>
-      <w:r>
-        <w:rPr>
-          <w:sz w:val="20"/>
-          <w:szCs w:val="20"/>
-          <w:lang w:val="en-US"/>
-        </w:rPr>
-        <w:t>- Added Maintenance pins for manage hw heartbeat. (temporary in LED_OnBoard module)</w:t>
-      </w:r>
-    </w:p>
-    <w:p>
-      <w:pPr>
-        <w:rPr>
-          <w:sz w:val="20"/>
-          <w:szCs w:val="20"/>
-        </w:rPr>
-      </w:pPr>
-      <w:r>
-        <w:rPr>
-          <w:sz w:val="20"/>
-          <w:szCs w:val="20"/>
-          <w:lang w:val="en-US"/>
-        </w:rPr>
-        <w:t>- Added PEAKCAN LMU project for data CAN management</w:t>
+        <w:t xml:space="preserve">- Implemented LMU </w:t>
+      </w:r>
+      <w:proofErr w:type="spellStart"/>
+      <w:r>
+        <w:rPr>
+          <w:sz w:val="20"/>
+          <w:szCs w:val="20"/>
+          <w:lang w:val="en-US"/>
+        </w:rPr>
+        <w:t>BootLoader</w:t>
+      </w:r>
+      <w:proofErr w:type="spellEnd"/>
+    </w:p>
+    <w:p>
+      <w:pPr>
+        <w:rPr>
+          <w:sz w:val="20"/>
+          <w:szCs w:val="20"/>
+          <w:lang w:val="en-US"/>
+        </w:rPr>
+      </w:pPr>
+      <w:r>
+        <w:rPr>
+          <w:sz w:val="20"/>
+          <w:szCs w:val="20"/>
+          <w:lang w:val="en-US"/>
+        </w:rPr>
+        <w:t xml:space="preserve">- Added </w:t>
+      </w:r>
+      <w:proofErr w:type="spellStart"/>
+      <w:r>
+        <w:rPr>
+          <w:sz w:val="20"/>
+          <w:szCs w:val="20"/>
+          <w:lang w:val="en-US"/>
+        </w:rPr>
+        <w:t>UnifiedHostApp</w:t>
+      </w:r>
+      <w:proofErr w:type="spellEnd"/>
+      <w:r>
+        <w:rPr>
+          <w:sz w:val="20"/>
+          <w:szCs w:val="20"/>
+          <w:lang w:val="en-US"/>
+        </w:rPr>
+        <w:t xml:space="preserve"> Microchip application associated to </w:t>
+      </w:r>
+      <w:proofErr w:type="spellStart"/>
+      <w:r>
+        <w:rPr>
+          <w:sz w:val="20"/>
+          <w:szCs w:val="20"/>
+          <w:lang w:val="en-US"/>
+        </w:rPr>
+        <w:t>BootLoader</w:t>
+      </w:r>
+      <w:proofErr w:type="spellEnd"/>
+      <w:r>
+        <w:rPr>
+          <w:sz w:val="20"/>
+          <w:szCs w:val="20"/>
+          <w:lang w:val="en-US"/>
+        </w:rPr>
+        <w:t xml:space="preserve"> to download the LMU application SW into LMU board</w:t>
+      </w:r>
+    </w:p>
+    <w:p>
+      <w:pPr>
+        <w:rPr>
+          <w:sz w:val="20"/>
+          <w:szCs w:val="20"/>
+        </w:rPr>
+      </w:pPr>
+      <w:r>
+        <w:rPr>
+          <w:sz w:val="20"/>
+          <w:szCs w:val="20"/>
+          <w:lang w:val="en-US"/>
+        </w:rPr>
+        <w:t xml:space="preserve">- Updated LMU SW </w:t>
+      </w:r>
+      <w:proofErr w:type="spellStart"/>
+      <w:r>
+        <w:rPr>
+          <w:sz w:val="20"/>
+          <w:szCs w:val="20"/>
+          <w:lang w:val="en-US"/>
+        </w:rPr>
+        <w:t>tho</w:t>
+      </w:r>
+      <w:proofErr w:type="spellEnd"/>
+      <w:r>
+        <w:rPr>
+          <w:sz w:val="20"/>
+          <w:szCs w:val="20"/>
+          <w:lang w:val="en-US"/>
+        </w:rPr>
+        <w:t xml:space="preserve"> handle </w:t>
+      </w:r>
+      <w:proofErr w:type="spellStart"/>
+      <w:r>
+        <w:rPr>
+          <w:sz w:val="20"/>
+          <w:szCs w:val="20"/>
+          <w:lang w:val="en-US"/>
+        </w:rPr>
+        <w:t>BooLoader</w:t>
+      </w:r>
+      <w:proofErr w:type="spellEnd"/>
+      <w:r>
+        <w:rPr>
+          <w:sz w:val="20"/>
+          <w:szCs w:val="20"/>
+          <w:lang w:val="en-US"/>
+        </w:rPr>
+        <w:t xml:space="preserve"> functionalities</w:t>
       </w:r>
     </w:p>
     <w:p>
@@ -2353,7 +2698,7 @@
           <w:szCs w:val="20"/>
           <w:lang w:val="en-US"/>
         </w:rPr>
-        <w:t>0286331</w:t>
+        <w:t>1256194</w:t>
       </w:r>
       <w:r>
         <w:rPr>
@@ -2395,7 +2740,7 @@
           <w:szCs w:val="20"/>
           <w:lang w:val="en-US"/>
         </w:rPr>
-        <w:t>October 01, 2024</w:t>
+        <w:t>October 07, 2024</w:t>
       </w:r>
     </w:p>
     <w:p>
@@ -2426,7 +2771,25 @@
           <w:szCs w:val="20"/>
           <w:lang w:val="it-IT"/>
         </w:rPr>
-        <w:t xml:space="preserve">: BRANCARO\p.parrino </w:t>
+        <w:t>: BRANCARO\</w:t>
+      </w:r>
+      <w:proofErr w:type="spellStart"/>
+      <w:r>
+        <w:rPr>
+          <w:sz w:val="20"/>
+          <w:szCs w:val="20"/>
+          <w:lang w:val="it-IT"/>
+        </w:rPr>
+        <w:t>p.parrino</w:t>
+      </w:r>
+      <w:proofErr w:type="spellEnd"/>
+      <w:r>
+        <w:rPr>
+          <w:sz w:val="20"/>
+          <w:szCs w:val="20"/>
+          <w:lang w:val="it-IT"/>
+        </w:rPr>
+        <w:t xml:space="preserve"> </w:t>
       </w:r>
       <w:hyperlink r:id="rId17" w:history="1">
         <w:r>
@@ -2462,23 +2825,76 @@
           <w:szCs w:val="20"/>
           <w:lang w:val="en-US"/>
         </w:rPr>
-        <w:t>Improved and tested ADCManager module</w:t>
-      </w:r>
-    </w:p>
-    <w:p>
-      <w:pPr>
-        <w:rPr>
-          <w:sz w:val="20"/>
-          <w:szCs w:val="20"/>
-        </w:rPr>
-      </w:pPr>
-      <w:r>
-        <w:rPr>
-          <w:sz w:val="20"/>
-          <w:szCs w:val="20"/>
-          <w:lang w:val="en-US"/>
-        </w:rPr>
-        <w:t>- Improved CANFeddback module</w:t>
+        <w:t>Added calculation functions for all ADCs on Override + Logic Board</w:t>
+      </w:r>
+    </w:p>
+    <w:p>
+      <w:pPr>
+        <w:rPr>
+          <w:sz w:val="20"/>
+          <w:szCs w:val="20"/>
+          <w:lang w:val="en-US"/>
+        </w:rPr>
+      </w:pPr>
+      <w:r>
+        <w:rPr>
+          <w:sz w:val="20"/>
+          <w:szCs w:val="20"/>
+          <w:lang w:val="en-US"/>
+        </w:rPr>
+        <w:t xml:space="preserve">- Added Maintenance pins for manage </w:t>
+      </w:r>
+      <w:proofErr w:type="spellStart"/>
+      <w:r>
+        <w:rPr>
+          <w:sz w:val="20"/>
+          <w:szCs w:val="20"/>
+          <w:lang w:val="en-US"/>
+        </w:rPr>
+        <w:t>hw</w:t>
+      </w:r>
+      <w:proofErr w:type="spellEnd"/>
+      <w:r>
+        <w:rPr>
+          <w:sz w:val="20"/>
+          <w:szCs w:val="20"/>
+          <w:lang w:val="en-US"/>
+        </w:rPr>
+        <w:t xml:space="preserve"> heartbeat. (temporary in </w:t>
+      </w:r>
+      <w:proofErr w:type="spellStart"/>
+      <w:r>
+        <w:rPr>
+          <w:sz w:val="20"/>
+          <w:szCs w:val="20"/>
+          <w:lang w:val="en-US"/>
+        </w:rPr>
+        <w:t>LED_OnBoard</w:t>
+      </w:r>
+      <w:proofErr w:type="spellEnd"/>
+      <w:r>
+        <w:rPr>
+          <w:sz w:val="20"/>
+          <w:szCs w:val="20"/>
+          <w:lang w:val="en-US"/>
+        </w:rPr>
+        <w:t xml:space="preserve"> module)</w:t>
+      </w:r>
+    </w:p>
+    <w:p>
+      <w:pPr>
+        <w:rPr>
+          <w:sz w:val="20"/>
+          <w:szCs w:val="20"/>
+        </w:rPr>
+      </w:pPr>
+      <w:r>
+        <w:rPr>
+          <w:sz w:val="20"/>
+          <w:szCs w:val="20"/>
+          <w:lang w:val="en-US"/>
+        </w:rPr>
+        <w:t>- Added PEAKCAN LMU project for data CAN management</w:t>
       </w:r>
     </w:p>
     <w:p>
@@ -2492,7 +2908,11 @@
         <w:t>----------------------------------------------------------------------------------------------------------</w:t>
       </w:r>
     </w:p>
-    <w:p/>
+    <w:p>
+      <w:pPr>
+        <w:pStyle w:val="Titolo1"/>
+      </w:pPr>
+    </w:p>
     <w:p>
       <w:pPr>
         <w:pStyle w:val="Titolo1"/>
@@ -2543,7 +2963,7 @@
           <w:szCs w:val="20"/>
           <w:lang w:val="en-US"/>
         </w:rPr>
-        <w:t>13f2e7e</w:t>
+        <w:t>0286331</w:t>
       </w:r>
       <w:r>
         <w:rPr>
@@ -2585,7 +3005,7 @@
           <w:szCs w:val="20"/>
           <w:lang w:val="en-US"/>
         </w:rPr>
-        <w:t>September 27, 2024</w:t>
+        <w:t>October 01, 2024</w:t>
       </w:r>
     </w:p>
     <w:p>
@@ -2616,7 +3036,25 @@
           <w:szCs w:val="20"/>
           <w:lang w:val="it-IT"/>
         </w:rPr>
-        <w:t xml:space="preserve">: BRANCARO\p.parrino </w:t>
+        <w:t>: BRANCARO\</w:t>
+      </w:r>
+      <w:proofErr w:type="spellStart"/>
+      <w:r>
+        <w:rPr>
+          <w:sz w:val="20"/>
+          <w:szCs w:val="20"/>
+          <w:lang w:val="it-IT"/>
+        </w:rPr>
+        <w:t>p.parrino</w:t>
+      </w:r>
+      <w:proofErr w:type="spellEnd"/>
+      <w:r>
+        <w:rPr>
+          <w:sz w:val="20"/>
+          <w:szCs w:val="20"/>
+          <w:lang w:val="it-IT"/>
+        </w:rPr>
+        <w:t xml:space="preserve"> </w:t>
       </w:r>
       <w:hyperlink r:id="rId18" w:history="1">
         <w:r>
@@ -2644,109 +3082,67 @@
           <w:szCs w:val="20"/>
           <w:lang w:val="en-US"/>
         </w:rPr>
-        <w:t>- Implemented ADCManager module</w:t>
-      </w:r>
-    </w:p>
-    <w:p>
-      <w:pPr>
-        <w:rPr>
-          <w:sz w:val="20"/>
-          <w:szCs w:val="20"/>
-          <w:lang w:val="en-US"/>
-        </w:rPr>
-      </w:pPr>
-      <w:r>
-        <w:rPr>
-          <w:sz w:val="20"/>
-          <w:szCs w:val="20"/>
-          <w:lang w:val="en-US"/>
-        </w:rPr>
-        <w:t>- Implemente ADC module</w:t>
-      </w:r>
-    </w:p>
-    <w:p>
-      <w:pPr>
-        <w:rPr>
-          <w:sz w:val="20"/>
-          <w:szCs w:val="20"/>
-          <w:lang w:val="en-US"/>
-        </w:rPr>
-      </w:pPr>
-      <w:r>
-        <w:rPr>
-          <w:sz w:val="20"/>
-          <w:szCs w:val="20"/>
-          <w:lang w:val="en-US"/>
-        </w:rPr>
-        <w:t>- Implemented I2C module</w:t>
-      </w:r>
-    </w:p>
-    <w:p>
-      <w:pPr>
-        <w:rPr>
-          <w:sz w:val="20"/>
-          <w:szCs w:val="20"/>
-          <w:lang w:val="en-US"/>
-        </w:rPr>
-      </w:pPr>
-      <w:r>
-        <w:rPr>
-          <w:sz w:val="20"/>
-          <w:szCs w:val="20"/>
-          <w:lang w:val="en-US"/>
-        </w:rPr>
-        <w:t>- Implemented basic structure for MCP23017_IO_EXP module</w:t>
-      </w:r>
-    </w:p>
-    <w:p>
-      <w:pPr>
-        <w:rPr>
-          <w:sz w:val="20"/>
-          <w:szCs w:val="20"/>
-          <w:lang w:val="en-US"/>
-        </w:rPr>
-      </w:pPr>
-      <w:r>
-        <w:rPr>
-          <w:sz w:val="20"/>
-          <w:szCs w:val="20"/>
-          <w:lang w:val="en-US"/>
-        </w:rPr>
-        <w:lastRenderedPageBreak/>
-        <w:t>- Implemented basic structure for PCA9685_IO_PWM module</w:t>
-      </w:r>
-    </w:p>
-    <w:p>
-      <w:pPr>
-        <w:rPr>
-          <w:sz w:val="20"/>
-          <w:szCs w:val="20"/>
-          <w:lang w:val="en-US"/>
-        </w:rPr>
-      </w:pPr>
-      <w:r>
-        <w:rPr>
-          <w:sz w:val="20"/>
-          <w:szCs w:val="20"/>
-          <w:lang w:val="en-US"/>
-        </w:rPr>
-        <w:t>- Implemented basic structure for ADS7128_ADC_EXP module</w:t>
-      </w:r>
-    </w:p>
-    <w:p>
-      <w:pPr>
-        <w:rPr>
-          <w:sz w:val="20"/>
-          <w:szCs w:val="20"/>
-        </w:rPr>
-      </w:pPr>
-      <w:r>
-        <w:rPr>
-          <w:sz w:val="20"/>
-          <w:szCs w:val="20"/>
-          <w:lang w:val="en-US"/>
-        </w:rPr>
-        <w:t>- Improved CANFeedback module</w:t>
+        <w:t xml:space="preserve">- </w:t>
+      </w:r>
+      <w:r>
+        <w:rPr>
+          <w:sz w:val="20"/>
+          <w:szCs w:val="20"/>
+          <w:lang w:val="en-US"/>
+        </w:rPr>
+        <w:t xml:space="preserve">Improved and tested </w:t>
+      </w:r>
+      <w:proofErr w:type="spellStart"/>
+      <w:r>
+        <w:rPr>
+          <w:sz w:val="20"/>
+          <w:szCs w:val="20"/>
+          <w:lang w:val="en-US"/>
+        </w:rPr>
+        <w:t>ADCManager</w:t>
+      </w:r>
+      <w:proofErr w:type="spellEnd"/>
+      <w:r>
+        <w:rPr>
+          <w:sz w:val="20"/>
+          <w:szCs w:val="20"/>
+          <w:lang w:val="en-US"/>
+        </w:rPr>
+        <w:t xml:space="preserve"> module</w:t>
+      </w:r>
+    </w:p>
+    <w:p>
+      <w:pPr>
+        <w:rPr>
+          <w:sz w:val="20"/>
+          <w:szCs w:val="20"/>
+        </w:rPr>
+      </w:pPr>
+      <w:r>
+        <w:rPr>
+          <w:sz w:val="20"/>
+          <w:szCs w:val="20"/>
+          <w:lang w:val="en-US"/>
+        </w:rPr>
+        <w:t xml:space="preserve">- Improved </w:t>
+      </w:r>
+      <w:proofErr w:type="spellStart"/>
+      <w:r>
+        <w:rPr>
+          <w:sz w:val="20"/>
+          <w:szCs w:val="20"/>
+          <w:lang w:val="en-US"/>
+        </w:rPr>
+        <w:t>CANFeddback</w:t>
+      </w:r>
+      <w:proofErr w:type="spellEnd"/>
+      <w:r>
+        <w:rPr>
+          <w:sz w:val="20"/>
+          <w:szCs w:val="20"/>
+          <w:lang w:val="en-US"/>
+        </w:rPr>
+        <w:t xml:space="preserve"> module</w:t>
       </w:r>
     </w:p>
     <w:p>
@@ -2757,6 +3153,7 @@
           <w:sz w:val="20"/>
           <w:szCs w:val="20"/>
         </w:rPr>
+        <w:lastRenderedPageBreak/>
         <w:t>----------------------------------------------------------------------------------------------------------</w:t>
       </w:r>
     </w:p>
@@ -2811,7 +3208,7 @@
           <w:szCs w:val="20"/>
           <w:lang w:val="en-US"/>
         </w:rPr>
-        <w:t>cbeb507</w:t>
+        <w:t>13f2e7e</w:t>
       </w:r>
       <w:r>
         <w:rPr>
@@ -2853,7 +3250,7 @@
           <w:szCs w:val="20"/>
           <w:lang w:val="en-US"/>
         </w:rPr>
-        <w:t>September 25, 2024</w:t>
+        <w:t>September 27, 2024</w:t>
       </w:r>
     </w:p>
     <w:p>
@@ -2884,7 +3281,25 @@
           <w:szCs w:val="20"/>
           <w:lang w:val="it-IT"/>
         </w:rPr>
-        <w:t xml:space="preserve">: BRANCARO\p.parrino </w:t>
+        <w:t>: BRANCARO\</w:t>
+      </w:r>
+      <w:proofErr w:type="spellStart"/>
+      <w:r>
+        <w:rPr>
+          <w:sz w:val="20"/>
+          <w:szCs w:val="20"/>
+          <w:lang w:val="it-IT"/>
+        </w:rPr>
+        <w:t>p.parrino</w:t>
+      </w:r>
+      <w:proofErr w:type="spellEnd"/>
+      <w:r>
+        <w:rPr>
+          <w:sz w:val="20"/>
+          <w:szCs w:val="20"/>
+          <w:lang w:val="it-IT"/>
+        </w:rPr>
+        <w:t xml:space="preserve"> </w:t>
       </w:r>
       <w:hyperlink r:id="rId19" w:history="1">
         <w:r>
@@ -2903,44 +3318,171 @@
         <w:rPr>
           <w:sz w:val="20"/>
           <w:szCs w:val="20"/>
-        </w:rPr>
-      </w:pPr>
-      <w:r>
-        <w:rPr>
-          <w:sz w:val="20"/>
-          <w:szCs w:val="20"/>
-        </w:rPr>
-        <w:t>- Implemented CANFeedback module</w:t>
-      </w:r>
-    </w:p>
-    <w:p>
-      <w:pPr>
-        <w:rPr>
-          <w:sz w:val="20"/>
-          <w:szCs w:val="20"/>
-        </w:rPr>
-      </w:pPr>
-      <w:r>
-        <w:rPr>
-          <w:sz w:val="20"/>
-          <w:szCs w:val="20"/>
-        </w:rPr>
-        <w:t>- Moved CAN HeartBeat function in CANFeedback module</w:t>
-      </w:r>
-    </w:p>
-    <w:p>
-      <w:pPr>
-        <w:rPr>
-          <w:sz w:val="20"/>
-          <w:szCs w:val="20"/>
-        </w:rPr>
-      </w:pPr>
-      <w:r>
-        <w:rPr>
-          <w:sz w:val="20"/>
-          <w:szCs w:val="20"/>
-        </w:rPr>
-        <w:t>- Implemented I2C driver</w:t>
+          <w:lang w:val="en-US"/>
+        </w:rPr>
+      </w:pPr>
+      <w:r>
+        <w:rPr>
+          <w:sz w:val="20"/>
+          <w:szCs w:val="20"/>
+          <w:lang w:val="en-US"/>
+        </w:rPr>
+        <w:t xml:space="preserve">- Implemented </w:t>
+      </w:r>
+      <w:proofErr w:type="spellStart"/>
+      <w:r>
+        <w:rPr>
+          <w:sz w:val="20"/>
+          <w:szCs w:val="20"/>
+          <w:lang w:val="en-US"/>
+        </w:rPr>
+        <w:t>ADCManager</w:t>
+      </w:r>
+      <w:proofErr w:type="spellEnd"/>
+      <w:r>
+        <w:rPr>
+          <w:sz w:val="20"/>
+          <w:szCs w:val="20"/>
+          <w:lang w:val="en-US"/>
+        </w:rPr>
+        <w:t xml:space="preserve"> module</w:t>
+      </w:r>
+    </w:p>
+    <w:p>
+      <w:pPr>
+        <w:rPr>
+          <w:sz w:val="20"/>
+          <w:szCs w:val="20"/>
+          <w:lang w:val="en-US"/>
+        </w:rPr>
+      </w:pPr>
+      <w:r>
+        <w:rPr>
+          <w:sz w:val="20"/>
+          <w:szCs w:val="20"/>
+          <w:lang w:val="en-US"/>
+        </w:rPr>
+        <w:t xml:space="preserve">- </w:t>
+      </w:r>
+      <w:proofErr w:type="spellStart"/>
+      <w:r>
+        <w:rPr>
+          <w:sz w:val="20"/>
+          <w:szCs w:val="20"/>
+          <w:lang w:val="en-US"/>
+        </w:rPr>
+        <w:t>Implemente</w:t>
+      </w:r>
+      <w:proofErr w:type="spellEnd"/>
+      <w:r>
+        <w:rPr>
+          <w:sz w:val="20"/>
+          <w:szCs w:val="20"/>
+          <w:lang w:val="en-US"/>
+        </w:rPr>
+        <w:t xml:space="preserve"> ADC module</w:t>
+      </w:r>
+    </w:p>
+    <w:p>
+      <w:pPr>
+        <w:rPr>
+          <w:sz w:val="20"/>
+          <w:szCs w:val="20"/>
+          <w:lang w:val="en-US"/>
+        </w:rPr>
+      </w:pPr>
+      <w:r>
+        <w:rPr>
+          <w:sz w:val="20"/>
+          <w:szCs w:val="20"/>
+          <w:lang w:val="en-US"/>
+        </w:rPr>
+        <w:t>- Implemented I2C module</w:t>
+      </w:r>
+    </w:p>
+    <w:p>
+      <w:pPr>
+        <w:rPr>
+          <w:sz w:val="20"/>
+          <w:szCs w:val="20"/>
+          <w:lang w:val="en-US"/>
+        </w:rPr>
+      </w:pPr>
+      <w:r>
+        <w:rPr>
+          <w:sz w:val="20"/>
+          <w:szCs w:val="20"/>
+          <w:lang w:val="en-US"/>
+        </w:rPr>
+        <w:t>- Implemented basic structure for MCP23017_IO_EXP module</w:t>
+      </w:r>
+    </w:p>
+    <w:p>
+      <w:pPr>
+        <w:rPr>
+          <w:sz w:val="20"/>
+          <w:szCs w:val="20"/>
+          <w:lang w:val="en-US"/>
+        </w:rPr>
+      </w:pPr>
+      <w:r>
+        <w:rPr>
+          <w:sz w:val="20"/>
+          <w:szCs w:val="20"/>
+          <w:lang w:val="en-US"/>
+        </w:rPr>
+        <w:t>- Implemented basic structure for PCA9685_IO_PWM module</w:t>
+      </w:r>
+    </w:p>
+    <w:p>
+      <w:pPr>
+        <w:rPr>
+          <w:sz w:val="20"/>
+          <w:szCs w:val="20"/>
+          <w:lang w:val="en-US"/>
+        </w:rPr>
+      </w:pPr>
+      <w:r>
+        <w:rPr>
+          <w:sz w:val="20"/>
+          <w:szCs w:val="20"/>
+          <w:lang w:val="en-US"/>
+        </w:rPr>
+        <w:t>- Implemented basic structure for ADS7128_ADC_EXP module</w:t>
+      </w:r>
+    </w:p>
+    <w:p>
+      <w:pPr>
+        <w:rPr>
+          <w:sz w:val="20"/>
+          <w:szCs w:val="20"/>
+        </w:rPr>
+      </w:pPr>
+      <w:r>
+        <w:rPr>
+          <w:sz w:val="20"/>
+          <w:szCs w:val="20"/>
+          <w:lang w:val="en-US"/>
+        </w:rPr>
+        <w:t xml:space="preserve">- Improved </w:t>
+      </w:r>
+      <w:proofErr w:type="spellStart"/>
+      <w:r>
+        <w:rPr>
+          <w:sz w:val="20"/>
+          <w:szCs w:val="20"/>
+          <w:lang w:val="en-US"/>
+        </w:rPr>
+        <w:t>CANFeedback</w:t>
+      </w:r>
+      <w:proofErr w:type="spellEnd"/>
+      <w:r>
+        <w:rPr>
+          <w:sz w:val="20"/>
+          <w:szCs w:val="20"/>
+          <w:lang w:val="en-US"/>
+        </w:rPr>
+        <w:t xml:space="preserve"> module</w:t>
       </w:r>
     </w:p>
     <w:p>
@@ -3005,7 +3547,7 @@
           <w:szCs w:val="20"/>
           <w:lang w:val="en-US"/>
         </w:rPr>
-        <w:t>7e6e94a</w:t>
+        <w:t>cbeb507</w:t>
       </w:r>
       <w:r>
         <w:rPr>
@@ -3047,7 +3589,7 @@
           <w:szCs w:val="20"/>
           <w:lang w:val="en-US"/>
         </w:rPr>
-        <w:t>September 24, 2024</w:t>
+        <w:t>September 25, 2024</w:t>
       </w:r>
     </w:p>
     <w:p>
@@ -3078,73 +3620,143 @@
           <w:szCs w:val="20"/>
           <w:lang w:val="it-IT"/>
         </w:rPr>
-        <w:t>: BRANCARO\p.parrino &lt;p.parrino@brancaro.com&gt;</w:t>
-      </w:r>
-    </w:p>
-    <w:p>
-      <w:pPr>
-        <w:rPr>
-          <w:sz w:val="20"/>
-          <w:szCs w:val="20"/>
-        </w:rPr>
-      </w:pPr>
-      <w:r>
-        <w:rPr>
-          <w:sz w:val="20"/>
-          <w:szCs w:val="20"/>
-        </w:rPr>
-        <w:t>- Implemented CAN module</w:t>
-      </w:r>
-    </w:p>
-    <w:p>
-      <w:pPr>
-        <w:rPr>
-          <w:sz w:val="20"/>
-          <w:szCs w:val="20"/>
-        </w:rPr>
-      </w:pPr>
-      <w:r>
-        <w:rPr>
-          <w:sz w:val="20"/>
-          <w:szCs w:val="20"/>
-        </w:rPr>
-        <w:t>- Implemented CAN RecvdMsgParser module (with example test for Tx and Rx CAN messages)</w:t>
-      </w:r>
-    </w:p>
-    <w:p>
-      <w:pPr>
-        <w:rPr>
-          <w:sz w:val="20"/>
-          <w:szCs w:val="20"/>
-        </w:rPr>
-      </w:pPr>
-      <w:r>
-        <w:rPr>
-          <w:sz w:val="20"/>
-          <w:szCs w:val="20"/>
-        </w:rPr>
-        <w:t>- Improvements in LED_OnBoard module and Version module</w:t>
-      </w:r>
-    </w:p>
-    <w:p>
-      <w:pPr>
+        <w:t>: BRANCARO\</w:t>
+      </w:r>
+      <w:proofErr w:type="spellStart"/>
+      <w:r>
+        <w:rPr>
+          <w:sz w:val="20"/>
+          <w:szCs w:val="20"/>
+          <w:lang w:val="it-IT"/>
+        </w:rPr>
+        <w:t>p.parrino</w:t>
+      </w:r>
+      <w:proofErr w:type="spellEnd"/>
+      <w:r>
+        <w:rPr>
+          <w:sz w:val="20"/>
+          <w:szCs w:val="20"/>
+          <w:lang w:val="it-IT"/>
+        </w:rPr>
+        <w:t xml:space="preserve"> </w:t>
+      </w:r>
+      <w:hyperlink r:id="rId20" w:history="1">
+        <w:r>
+          <w:rPr>
+            <w:rStyle w:val="Collegamentoipertestuale"/>
+            <w:sz w:val="20"/>
+            <w:szCs w:val="20"/>
+            <w:lang w:val="it-IT"/>
+          </w:rPr>
+          <w:t>p.parrino@brancaro.com</w:t>
+        </w:r>
+      </w:hyperlink>
+    </w:p>
+    <w:p>
+      <w:pPr>
+        <w:rPr>
+          <w:sz w:val="20"/>
+          <w:szCs w:val="20"/>
+        </w:rPr>
+      </w:pPr>
+      <w:r>
+        <w:rPr>
+          <w:sz w:val="20"/>
+          <w:szCs w:val="20"/>
+        </w:rPr>
+        <w:t xml:space="preserve">- Implemented </w:t>
+      </w:r>
+      <w:proofErr w:type="spellStart"/>
+      <w:r>
+        <w:rPr>
+          <w:sz w:val="20"/>
+          <w:szCs w:val="20"/>
+        </w:rPr>
+        <w:t>CANFeedback</w:t>
+      </w:r>
+      <w:proofErr w:type="spellEnd"/>
+      <w:r>
+        <w:rPr>
+          <w:sz w:val="20"/>
+          <w:szCs w:val="20"/>
+        </w:rPr>
+        <w:t xml:space="preserve"> module</w:t>
+      </w:r>
+    </w:p>
+    <w:p>
+      <w:pPr>
+        <w:rPr>
+          <w:sz w:val="20"/>
+          <w:szCs w:val="20"/>
+        </w:rPr>
+      </w:pPr>
+      <w:r>
+        <w:rPr>
+          <w:sz w:val="20"/>
+          <w:szCs w:val="20"/>
+        </w:rPr>
+        <w:t xml:space="preserve">- Moved CAN </w:t>
+      </w:r>
+      <w:proofErr w:type="spellStart"/>
+      <w:r>
+        <w:rPr>
+          <w:sz w:val="20"/>
+          <w:szCs w:val="20"/>
+        </w:rPr>
+        <w:t>HeartBeat</w:t>
+      </w:r>
+      <w:proofErr w:type="spellEnd"/>
+      <w:r>
+        <w:rPr>
+          <w:sz w:val="20"/>
+          <w:szCs w:val="20"/>
+        </w:rPr>
+        <w:t xml:space="preserve"> function in </w:t>
+      </w:r>
+      <w:proofErr w:type="spellStart"/>
+      <w:r>
+        <w:rPr>
+          <w:sz w:val="20"/>
+          <w:szCs w:val="20"/>
+        </w:rPr>
+        <w:t>CANFeedback</w:t>
+      </w:r>
+      <w:proofErr w:type="spellEnd"/>
+      <w:r>
+        <w:rPr>
+          <w:sz w:val="20"/>
+          <w:szCs w:val="20"/>
+        </w:rPr>
+        <w:t xml:space="preserve"> module</w:t>
+      </w:r>
+    </w:p>
+    <w:p>
+      <w:pPr>
+        <w:rPr>
+          <w:sz w:val="20"/>
+          <w:szCs w:val="20"/>
+        </w:rPr>
+      </w:pPr>
+      <w:r>
+        <w:rPr>
+          <w:sz w:val="20"/>
+          <w:szCs w:val="20"/>
+        </w:rPr>
+        <w:t>- Implemented I2C driver</w:t>
+      </w:r>
+    </w:p>
+    <w:p>
+      <w:r>
         <w:rPr>
           <w:rFonts w:ascii="Verdana" w:hAnsi="Verdana"/>
           <w:color w:val="4C94D8" w:themeColor="text2" w:themeTint="80"/>
           <w:sz w:val="20"/>
           <w:szCs w:val="20"/>
         </w:rPr>
-      </w:pPr>
-      <w:r>
-        <w:rPr>
-          <w:rFonts w:ascii="Verdana" w:hAnsi="Verdana"/>
-          <w:color w:val="4C94D8" w:themeColor="text2" w:themeTint="80"/>
-          <w:sz w:val="20"/>
-          <w:szCs w:val="20"/>
-        </w:rPr>
         <w:t>----------------------------------------------------------------------------------------------------------</w:t>
       </w:r>
     </w:p>
+    <w:p/>
     <w:p>
       <w:pPr>
         <w:pStyle w:val="Titolo1"/>
@@ -3195,7 +3807,7 @@
           <w:szCs w:val="20"/>
           <w:lang w:val="en-US"/>
         </w:rPr>
-        <w:t>707e293</w:t>
+        <w:t>7e6e94a</w:t>
       </w:r>
       <w:r>
         <w:rPr>
@@ -3237,7 +3849,7 @@
           <w:szCs w:val="20"/>
           <w:lang w:val="en-US"/>
         </w:rPr>
-        <w:t>September 12, 2024</w:t>
+        <w:t>September 24, 2024</w:t>
       </w:r>
     </w:p>
     <w:p>
@@ -3268,37 +3880,102 @@
           <w:szCs w:val="20"/>
           <w:lang w:val="it-IT"/>
         </w:rPr>
-        <w:t>: BRANCARO\p.parrino &lt;p.parrino@brancaro.com&gt;</w:t>
-      </w:r>
-    </w:p>
-    <w:p>
-      <w:pPr>
-        <w:rPr>
-          <w:sz w:val="20"/>
-          <w:szCs w:val="20"/>
-        </w:rPr>
-      </w:pPr>
-      <w:r>
-        <w:rPr>
-          <w:sz w:val="20"/>
-          <w:szCs w:val="20"/>
-        </w:rPr>
-        <w:t>- Implemented Version module</w:t>
-      </w:r>
-    </w:p>
-    <w:p>
-      <w:pPr>
-        <w:rPr>
-          <w:sz w:val="20"/>
-          <w:szCs w:val="20"/>
-        </w:rPr>
-      </w:pPr>
-      <w:r>
-        <w:rPr>
-          <w:sz w:val="20"/>
-          <w:szCs w:val="20"/>
-        </w:rPr>
-        <w:t>- Updated .gitignore file: removed 'nbproject' and 'dist' folders</w:t>
+        <w:t>: BRANCARO\</w:t>
+      </w:r>
+      <w:proofErr w:type="spellStart"/>
+      <w:r>
+        <w:rPr>
+          <w:sz w:val="20"/>
+          <w:szCs w:val="20"/>
+          <w:lang w:val="it-IT"/>
+        </w:rPr>
+        <w:t>p.parrino</w:t>
+      </w:r>
+      <w:proofErr w:type="spellEnd"/>
+      <w:r>
+        <w:rPr>
+          <w:sz w:val="20"/>
+          <w:szCs w:val="20"/>
+          <w:lang w:val="it-IT"/>
+        </w:rPr>
+        <w:t xml:space="preserve"> &lt;p.parrino@brancaro.com&gt;</w:t>
+      </w:r>
+    </w:p>
+    <w:p>
+      <w:pPr>
+        <w:rPr>
+          <w:sz w:val="20"/>
+          <w:szCs w:val="20"/>
+        </w:rPr>
+      </w:pPr>
+      <w:r>
+        <w:rPr>
+          <w:sz w:val="20"/>
+          <w:szCs w:val="20"/>
+        </w:rPr>
+        <w:t>- Implemented CAN module</w:t>
+      </w:r>
+    </w:p>
+    <w:p>
+      <w:pPr>
+        <w:rPr>
+          <w:sz w:val="20"/>
+          <w:szCs w:val="20"/>
+        </w:rPr>
+      </w:pPr>
+      <w:r>
+        <w:rPr>
+          <w:sz w:val="20"/>
+          <w:szCs w:val="20"/>
+        </w:rPr>
+        <w:t xml:space="preserve">- Implemented CAN </w:t>
+      </w:r>
+      <w:proofErr w:type="spellStart"/>
+      <w:r>
+        <w:rPr>
+          <w:sz w:val="20"/>
+          <w:szCs w:val="20"/>
+        </w:rPr>
+        <w:t>RecvdMsgParser</w:t>
+      </w:r>
+      <w:proofErr w:type="spellEnd"/>
+      <w:r>
+        <w:rPr>
+          <w:sz w:val="20"/>
+          <w:szCs w:val="20"/>
+        </w:rPr>
+        <w:t xml:space="preserve"> module (with example test for Tx and Rx CAN messages)</w:t>
+      </w:r>
+    </w:p>
+    <w:p>
+      <w:pPr>
+        <w:rPr>
+          <w:sz w:val="20"/>
+          <w:szCs w:val="20"/>
+        </w:rPr>
+      </w:pPr>
+      <w:r>
+        <w:rPr>
+          <w:sz w:val="20"/>
+          <w:szCs w:val="20"/>
+        </w:rPr>
+        <w:t xml:space="preserve">- Improvements in </w:t>
+      </w:r>
+      <w:proofErr w:type="spellStart"/>
+      <w:r>
+        <w:rPr>
+          <w:sz w:val="20"/>
+          <w:szCs w:val="20"/>
+        </w:rPr>
+        <w:t>LED_OnBoard</w:t>
+      </w:r>
+      <w:proofErr w:type="spellEnd"/>
+      <w:r>
+        <w:rPr>
+          <w:sz w:val="20"/>
+          <w:szCs w:val="20"/>
+        </w:rPr>
+        <w:t xml:space="preserve"> module and Version module</w:t>
       </w:r>
     </w:p>
     <w:p>
@@ -3325,6 +4002,7 @@
         <w:pStyle w:val="Titolo1"/>
       </w:pPr>
       <w:r>
+        <w:lastRenderedPageBreak/>
         <w:t>Release 0.0.1</w:t>
       </w:r>
     </w:p>
@@ -3370,7 +4048,7 @@
           <w:szCs w:val="20"/>
           <w:lang w:val="en-US"/>
         </w:rPr>
-        <w:t>d473c92</w:t>
+        <w:t>707e293</w:t>
       </w:r>
       <w:r>
         <w:rPr>
@@ -3404,7 +4082,15 @@
           <w:szCs w:val="20"/>
           <w:lang w:val="en-US"/>
         </w:rPr>
-        <w:t>: September 11, 2024</w:t>
+        <w:t xml:space="preserve">: </w:t>
+      </w:r>
+      <w:r>
+        <w:rPr>
+          <w:sz w:val="20"/>
+          <w:szCs w:val="20"/>
+          <w:lang w:val="en-US"/>
+        </w:rPr>
+        <w:t>September 12, 2024</w:t>
       </w:r>
     </w:p>
     <w:p>
@@ -3427,7 +4113,6 @@
           <w:szCs w:val="20"/>
           <w:lang w:val="it-IT"/>
         </w:rPr>
-        <w:lastRenderedPageBreak/>
         <w:t>Author</w:t>
       </w:r>
       <w:r>
@@ -3436,91 +4121,103 @@
           <w:szCs w:val="20"/>
           <w:lang w:val="it-IT"/>
         </w:rPr>
-        <w:t>: BRANCARO\p.parrino &lt;p.parrino@brancaro.com&gt;</w:t>
-      </w:r>
-    </w:p>
-    <w:p>
-      <w:pPr>
-        <w:rPr>
-          <w:sz w:val="20"/>
-          <w:szCs w:val="20"/>
-        </w:rPr>
-      </w:pPr>
-      <w:r>
-        <w:rPr>
-          <w:sz w:val="20"/>
-          <w:szCs w:val="20"/>
-        </w:rPr>
-        <w:t xml:space="preserve">- </w:t>
-      </w:r>
-      <w:r>
-        <w:rPr>
-          <w:sz w:val="20"/>
-          <w:szCs w:val="20"/>
-        </w:rPr>
-        <w:t>Implemented module App_Main to manage the project scheduler</w:t>
-      </w:r>
-    </w:p>
-    <w:p>
-      <w:pPr>
-        <w:rPr>
-          <w:sz w:val="20"/>
-          <w:szCs w:val="20"/>
-        </w:rPr>
-      </w:pPr>
-      <w:r>
-        <w:rPr>
-          <w:sz w:val="20"/>
-          <w:szCs w:val="20"/>
-        </w:rPr>
-        <w:t>- Implemented module Timers to have timers functionalities</w:t>
-      </w:r>
-    </w:p>
-    <w:p>
-      <w:pPr>
-        <w:rPr>
-          <w:sz w:val="20"/>
-          <w:szCs w:val="20"/>
-        </w:rPr>
-      </w:pPr>
-      <w:r>
-        <w:rPr>
-          <w:sz w:val="20"/>
-          <w:szCs w:val="20"/>
-        </w:rPr>
-        <w:t>- Implemented module LED On Board to manage on board leds</w:t>
-      </w:r>
-    </w:p>
-    <w:p>
-      <w:pPr>
-        <w:rPr>
-          <w:sz w:val="20"/>
-          <w:szCs w:val="20"/>
-        </w:rPr>
-      </w:pPr>
-      <w:r>
-        <w:rPr>
-          <w:sz w:val="20"/>
-          <w:szCs w:val="20"/>
-        </w:rPr>
-        <w:t>- Implemented hearbeat for On Board Green LED- Added LMU ChangeLog.docx file</w:t>
-      </w:r>
-    </w:p>
-    <w:p>
-      <w:pPr>
-        <w:rPr>
-          <w:rFonts w:ascii="Verdana" w:hAnsi="Verdana"/>
-          <w:color w:val="4C94D8" w:themeColor="text2" w:themeTint="80"/>
-          <w:sz w:val="20"/>
-          <w:szCs w:val="20"/>
-        </w:rPr>
-      </w:pPr>
-      <w:r>
-        <w:rPr>
-          <w:sz w:val="20"/>
-          <w:szCs w:val="20"/>
-        </w:rPr>
-        <w:t>- Modified .gitignore file to remove from backup .generated_files folder</w:t>
+        <w:t>: BRANCARO\</w:t>
+      </w:r>
+      <w:proofErr w:type="spellStart"/>
+      <w:r>
+        <w:rPr>
+          <w:sz w:val="20"/>
+          <w:szCs w:val="20"/>
+          <w:lang w:val="it-IT"/>
+        </w:rPr>
+        <w:t>p.parrino</w:t>
+      </w:r>
+      <w:proofErr w:type="spellEnd"/>
+      <w:r>
+        <w:rPr>
+          <w:sz w:val="20"/>
+          <w:szCs w:val="20"/>
+          <w:lang w:val="it-IT"/>
+        </w:rPr>
+        <w:t xml:space="preserve"> &lt;p.parrino@brancaro.com&gt;</w:t>
+      </w:r>
+    </w:p>
+    <w:p>
+      <w:pPr>
+        <w:rPr>
+          <w:sz w:val="20"/>
+          <w:szCs w:val="20"/>
+        </w:rPr>
+      </w:pPr>
+      <w:r>
+        <w:rPr>
+          <w:sz w:val="20"/>
+          <w:szCs w:val="20"/>
+        </w:rPr>
+        <w:t>- Implemented Version module</w:t>
+      </w:r>
+    </w:p>
+    <w:p>
+      <w:pPr>
+        <w:rPr>
+          <w:sz w:val="20"/>
+          <w:szCs w:val="20"/>
+        </w:rPr>
+      </w:pPr>
+      <w:r>
+        <w:rPr>
+          <w:sz w:val="20"/>
+          <w:szCs w:val="20"/>
+        </w:rPr>
+        <w:t>- Updated .</w:t>
+      </w:r>
+      <w:proofErr w:type="spellStart"/>
+      <w:r>
+        <w:rPr>
+          <w:sz w:val="20"/>
+          <w:szCs w:val="20"/>
+        </w:rPr>
+        <w:t>gitignore</w:t>
+      </w:r>
+      <w:proofErr w:type="spellEnd"/>
+      <w:r>
+        <w:rPr>
+          <w:sz w:val="20"/>
+          <w:szCs w:val="20"/>
+        </w:rPr>
+        <w:t xml:space="preserve"> file: removed '</w:t>
+      </w:r>
+      <w:proofErr w:type="spellStart"/>
+      <w:r>
+        <w:rPr>
+          <w:sz w:val="20"/>
+          <w:szCs w:val="20"/>
+        </w:rPr>
+        <w:t>nbproject</w:t>
+      </w:r>
+      <w:proofErr w:type="spellEnd"/>
+      <w:r>
+        <w:rPr>
+          <w:sz w:val="20"/>
+          <w:szCs w:val="20"/>
+        </w:rPr>
+        <w:t>' and '</w:t>
+      </w:r>
+      <w:proofErr w:type="spellStart"/>
+      <w:r>
+        <w:rPr>
+          <w:sz w:val="20"/>
+          <w:szCs w:val="20"/>
+        </w:rPr>
+        <w:t>dist</w:t>
+      </w:r>
+      <w:proofErr w:type="spellEnd"/>
+      <w:r>
+        <w:rPr>
+          <w:sz w:val="20"/>
+          <w:szCs w:val="20"/>
+        </w:rPr>
+        <w:t>' folders</w:t>
       </w:r>
     </w:p>
     <w:p>
@@ -3584,7 +4281,23 @@
           <w:szCs w:val="20"/>
           <w:lang w:val="en-US"/>
         </w:rPr>
-        <w:t>[0fd5e53]</w:t>
+        <w:t>[</w:t>
+      </w:r>
+      <w:r>
+        <w:rPr>
+          <w:sz w:val="20"/>
+          <w:szCs w:val="20"/>
+          <w:lang w:val="en-US"/>
+        </w:rPr>
+        <w:t>d473c92</w:t>
+      </w:r>
+      <w:r>
+        <w:rPr>
+          <w:sz w:val="20"/>
+          <w:szCs w:val="20"/>
+          <w:lang w:val="en-US"/>
+        </w:rPr>
+        <w:t>]</w:t>
       </w:r>
       <w:r>
         <w:rPr>
@@ -3610,7 +4323,7 @@
           <w:szCs w:val="20"/>
           <w:lang w:val="en-US"/>
         </w:rPr>
-        <w:t>: September 9, 2024</w:t>
+        <w:t>: September 11, 2024</w:t>
       </w:r>
     </w:p>
     <w:p>
@@ -3641,7 +4354,321 @@
           <w:szCs w:val="20"/>
           <w:lang w:val="it-IT"/>
         </w:rPr>
-        <w:t>: BRANCARO\p.parrino &lt;p.parrino@brancaro.com&gt;</w:t>
+        <w:t>: BRANCARO\</w:t>
+      </w:r>
+      <w:proofErr w:type="spellStart"/>
+      <w:r>
+        <w:rPr>
+          <w:sz w:val="20"/>
+          <w:szCs w:val="20"/>
+          <w:lang w:val="it-IT"/>
+        </w:rPr>
+        <w:t>p.parrino</w:t>
+      </w:r>
+      <w:proofErr w:type="spellEnd"/>
+      <w:r>
+        <w:rPr>
+          <w:sz w:val="20"/>
+          <w:szCs w:val="20"/>
+          <w:lang w:val="it-IT"/>
+        </w:rPr>
+        <w:t xml:space="preserve"> &lt;p.parrino@brancaro.com&gt;</w:t>
+      </w:r>
+    </w:p>
+    <w:p>
+      <w:pPr>
+        <w:rPr>
+          <w:sz w:val="20"/>
+          <w:szCs w:val="20"/>
+        </w:rPr>
+      </w:pPr>
+      <w:r>
+        <w:rPr>
+          <w:sz w:val="20"/>
+          <w:szCs w:val="20"/>
+        </w:rPr>
+        <w:t xml:space="preserve">- </w:t>
+      </w:r>
+      <w:r>
+        <w:rPr>
+          <w:sz w:val="20"/>
+          <w:szCs w:val="20"/>
+        </w:rPr>
+        <w:t xml:space="preserve">Implemented module </w:t>
+      </w:r>
+      <w:proofErr w:type="spellStart"/>
+      <w:r>
+        <w:rPr>
+          <w:sz w:val="20"/>
+          <w:szCs w:val="20"/>
+        </w:rPr>
+        <w:t>App_Main</w:t>
+      </w:r>
+      <w:proofErr w:type="spellEnd"/>
+      <w:r>
+        <w:rPr>
+          <w:sz w:val="20"/>
+          <w:szCs w:val="20"/>
+        </w:rPr>
+        <w:t xml:space="preserve"> to manage the project scheduler</w:t>
+      </w:r>
+    </w:p>
+    <w:p>
+      <w:pPr>
+        <w:rPr>
+          <w:sz w:val="20"/>
+          <w:szCs w:val="20"/>
+        </w:rPr>
+      </w:pPr>
+      <w:r>
+        <w:rPr>
+          <w:sz w:val="20"/>
+          <w:szCs w:val="20"/>
+        </w:rPr>
+        <w:t>- Implemented module Timers to have timers functionalities</w:t>
+      </w:r>
+    </w:p>
+    <w:p>
+      <w:pPr>
+        <w:rPr>
+          <w:sz w:val="20"/>
+          <w:szCs w:val="20"/>
+        </w:rPr>
+      </w:pPr>
+      <w:r>
+        <w:rPr>
+          <w:sz w:val="20"/>
+          <w:szCs w:val="20"/>
+        </w:rPr>
+        <w:t xml:space="preserve">- Implemented module LED On Board to manage on board </w:t>
+      </w:r>
+      <w:proofErr w:type="spellStart"/>
+      <w:r>
+        <w:rPr>
+          <w:sz w:val="20"/>
+          <w:szCs w:val="20"/>
+        </w:rPr>
+        <w:t>leds</w:t>
+      </w:r>
+      <w:proofErr w:type="spellEnd"/>
+    </w:p>
+    <w:p>
+      <w:pPr>
+        <w:rPr>
+          <w:sz w:val="20"/>
+          <w:szCs w:val="20"/>
+        </w:rPr>
+      </w:pPr>
+      <w:r>
+        <w:rPr>
+          <w:sz w:val="20"/>
+          <w:szCs w:val="20"/>
+        </w:rPr>
+        <w:t xml:space="preserve">- Implemented </w:t>
+      </w:r>
+      <w:proofErr w:type="spellStart"/>
+      <w:r>
+        <w:rPr>
+          <w:sz w:val="20"/>
+          <w:szCs w:val="20"/>
+        </w:rPr>
+        <w:t>hearbeat</w:t>
+      </w:r>
+      <w:proofErr w:type="spellEnd"/>
+      <w:r>
+        <w:rPr>
+          <w:sz w:val="20"/>
+          <w:szCs w:val="20"/>
+        </w:rPr>
+        <w:t xml:space="preserve"> for On Board Green LED- Added LMU ChangeLog.docx file</w:t>
+      </w:r>
+    </w:p>
+    <w:p>
+      <w:pPr>
+        <w:rPr>
+          <w:rFonts w:ascii="Verdana" w:hAnsi="Verdana"/>
+          <w:color w:val="4C94D8" w:themeColor="text2" w:themeTint="80"/>
+          <w:sz w:val="20"/>
+          <w:szCs w:val="20"/>
+        </w:rPr>
+      </w:pPr>
+      <w:r>
+        <w:rPr>
+          <w:sz w:val="20"/>
+          <w:szCs w:val="20"/>
+        </w:rPr>
+        <w:t>- Modified .</w:t>
+      </w:r>
+      <w:proofErr w:type="spellStart"/>
+      <w:r>
+        <w:rPr>
+          <w:sz w:val="20"/>
+          <w:szCs w:val="20"/>
+        </w:rPr>
+        <w:t>gitignore</w:t>
+      </w:r>
+      <w:proofErr w:type="spellEnd"/>
+      <w:r>
+        <w:rPr>
+          <w:sz w:val="20"/>
+          <w:szCs w:val="20"/>
+        </w:rPr>
+        <w:t xml:space="preserve"> file to remove from backup .</w:t>
+      </w:r>
+      <w:proofErr w:type="spellStart"/>
+      <w:r>
+        <w:rPr>
+          <w:sz w:val="20"/>
+          <w:szCs w:val="20"/>
+        </w:rPr>
+        <w:t>generated_files</w:t>
+      </w:r>
+      <w:proofErr w:type="spellEnd"/>
+      <w:r>
+        <w:rPr>
+          <w:sz w:val="20"/>
+          <w:szCs w:val="20"/>
+        </w:rPr>
+        <w:t xml:space="preserve"> folder</w:t>
+      </w:r>
+    </w:p>
+    <w:p>
+      <w:pPr>
+        <w:rPr>
+          <w:rFonts w:ascii="Verdana" w:hAnsi="Verdana"/>
+          <w:color w:val="4C94D8" w:themeColor="text2" w:themeTint="80"/>
+          <w:sz w:val="20"/>
+          <w:szCs w:val="20"/>
+        </w:rPr>
+      </w:pPr>
+      <w:r>
+        <w:rPr>
+          <w:rFonts w:ascii="Verdana" w:hAnsi="Verdana"/>
+          <w:color w:val="4C94D8" w:themeColor="text2" w:themeTint="80"/>
+          <w:sz w:val="20"/>
+          <w:szCs w:val="20"/>
+        </w:rPr>
+        <w:t>----------------------------------------------------------------------------------------------------------</w:t>
+      </w:r>
+    </w:p>
+    <w:p>
+      <w:pPr>
+        <w:pStyle w:val="Titolo1"/>
+      </w:pPr>
+      <w:r>
+        <w:t>Release 0.0.1</w:t>
+      </w:r>
+    </w:p>
+    <w:p>
+      <w:pPr>
+        <w:tabs>
+          <w:tab w:val="left" w:pos="0"/>
+          <w:tab w:val="left" w:pos="3402"/>
+        </w:tabs>
+        <w:rPr>
+          <w:sz w:val="20"/>
+          <w:szCs w:val="20"/>
+          <w:lang w:val="en-US"/>
+        </w:rPr>
+      </w:pPr>
+      <w:r>
+        <w:rPr>
+          <w:b/>
+          <w:bCs/>
+          <w:sz w:val="20"/>
+          <w:szCs w:val="20"/>
+        </w:rPr>
+        <w:t>GIT Commit</w:t>
+      </w:r>
+      <w:r>
+        <w:rPr>
+          <w:sz w:val="20"/>
+          <w:szCs w:val="20"/>
+        </w:rPr>
+        <w:t xml:space="preserve">: </w:t>
+      </w:r>
+      <w:r>
+        <w:rPr>
+          <w:sz w:val="20"/>
+          <w:szCs w:val="20"/>
+          <w:lang w:val="en-US"/>
+        </w:rPr>
+        <w:t>[0fd5e53]</w:t>
+      </w:r>
+      <w:r>
+        <w:rPr>
+          <w:sz w:val="20"/>
+          <w:szCs w:val="20"/>
+          <w:lang w:val="en-US"/>
+        </w:rPr>
+        <w:tab/>
+      </w:r>
+      <w:r>
+        <w:rPr>
+          <w:b/>
+          <w:bCs/>
+          <w:sz w:val="20"/>
+          <w:szCs w:val="20"/>
+          <w:lang w:val="en-US"/>
+        </w:rPr>
+        <w:t>Date</w:t>
+      </w:r>
+      <w:r>
+        <w:rPr>
+          <w:sz w:val="20"/>
+          <w:szCs w:val="20"/>
+          <w:lang w:val="en-US"/>
+        </w:rPr>
+        <w:t>: September 9, 2024</w:t>
+      </w:r>
+    </w:p>
+    <w:p>
+      <w:pPr>
+        <w:tabs>
+          <w:tab w:val="left" w:pos="0"/>
+          <w:tab w:val="left" w:pos="3402"/>
+        </w:tabs>
+        <w:rPr>
+          <w:sz w:val="20"/>
+          <w:szCs w:val="20"/>
+          <w:lang w:val="it-IT"/>
+        </w:rPr>
+      </w:pPr>
+      <w:r>
+        <w:rPr>
+          <w:b/>
+          <w:bCs/>
+          <w:sz w:val="20"/>
+          <w:szCs w:val="20"/>
+          <w:lang w:val="it-IT"/>
+        </w:rPr>
+        <w:t>Author</w:t>
+      </w:r>
+      <w:r>
+        <w:rPr>
+          <w:sz w:val="20"/>
+          <w:szCs w:val="20"/>
+          <w:lang w:val="it-IT"/>
+        </w:rPr>
+        <w:t>: BRANCARO\</w:t>
+      </w:r>
+      <w:proofErr w:type="spellStart"/>
+      <w:r>
+        <w:rPr>
+          <w:sz w:val="20"/>
+          <w:szCs w:val="20"/>
+          <w:lang w:val="it-IT"/>
+        </w:rPr>
+        <w:t>p.parrino</w:t>
+      </w:r>
+      <w:proofErr w:type="spellEnd"/>
+      <w:r>
+        <w:rPr>
+          <w:sz w:val="20"/>
+          <w:szCs w:val="20"/>
+          <w:lang w:val="it-IT"/>
+        </w:rPr>
+        <w:t xml:space="preserve"> &lt;p.parrino@brancaro.com&gt;</w:t>
       </w:r>
     </w:p>
     <w:p>
@@ -3763,8 +4790,36 @@
           <w:lang w:val="en-US"/>
         </w:rPr>
         <w:tab/>
-        <w:t>Set UART1 to Baud Rate:115200, Parity:None, Data Bits:8, Stop Bits:1, Parity Error:None</w:t>
-      </w:r>
+        <w:t xml:space="preserve">Set UART1 to Baud Rate:115200, </w:t>
+      </w:r>
+      <w:proofErr w:type="spellStart"/>
+      <w:r>
+        <w:rPr>
+          <w:sz w:val="20"/>
+          <w:szCs w:val="20"/>
+          <w:lang w:val="en-US"/>
+        </w:rPr>
+        <w:t>Parity:None</w:t>
+      </w:r>
+      <w:proofErr w:type="spellEnd"/>
+      <w:r>
+        <w:rPr>
+          <w:sz w:val="20"/>
+          <w:szCs w:val="20"/>
+          <w:lang w:val="en-US"/>
+        </w:rPr>
+        <w:t xml:space="preserve">, Data Bits:8, Stop Bits:1, Parity </w:t>
+      </w:r>
+      <w:proofErr w:type="spellStart"/>
+      <w:r>
+        <w:rPr>
+          <w:sz w:val="20"/>
+          <w:szCs w:val="20"/>
+          <w:lang w:val="en-US"/>
+        </w:rPr>
+        <w:t>Error:None</w:t>
+      </w:r>
+      <w:proofErr w:type="spellEnd"/>
     </w:p>
     <w:sectPr>
       <w:pgSz w:w="11906" w:h="16838"/>

</xml_diff>

<commit_message>
- Sw Version 0.2.0 - Added SwPWM module - Implemented CAN commands for PGD_OUT1 PWM and PGD_OUT2 PWM outputs
</commit_message>
<xml_diff>
--- a/LMU.X/LMU ChangeLog.docx
+++ b/LMU.X/LMU ChangeLog.docx
@@ -104,23 +104,7 @@
           <w:sz w:val="20"/>
           <w:szCs w:val="20"/>
         </w:rPr>
-        <w:t>: BRANCARO\</w:t>
-      </w:r>
-      <w:proofErr w:type="spellStart"/>
-      <w:r>
-        <w:rPr>
-          <w:sz w:val="20"/>
-          <w:szCs w:val="20"/>
-        </w:rPr>
-        <w:t>p.parrino</w:t>
-      </w:r>
-      <w:proofErr w:type="spellEnd"/>
-      <w:r>
-        <w:rPr>
-          <w:sz w:val="20"/>
-          <w:szCs w:val="20"/>
-        </w:rPr>
-        <w:t xml:space="preserve"> </w:t>
+        <w:t xml:space="preserve">: BRANCARO\p.parrino </w:t>
       </w:r>
       <w:hyperlink r:id="rId5" w:history="1">
         <w:r>
@@ -214,7 +198,7 @@
           <w:szCs w:val="20"/>
           <w:lang w:val="en-US"/>
         </w:rPr>
-        <w:t>f67d5dd</w:t>
+        <w:t>da78c45</w:t>
       </w:r>
       <w:r>
         <w:rPr>
@@ -263,16 +247,14 @@
         <w:rPr>
           <w:sz w:val="20"/>
           <w:szCs w:val="20"/>
-          <w:lang w:val="it-IT"/>
-        </w:rPr>
-      </w:pPr>
-      <w:r>
-        <w:rPr>
-          <w:b/>
-          <w:bCs/>
-          <w:sz w:val="20"/>
-          <w:szCs w:val="20"/>
-          <w:lang w:val="it-IT"/>
+        </w:rPr>
+      </w:pPr>
+      <w:r>
+        <w:rPr>
+          <w:b/>
+          <w:bCs/>
+          <w:sz w:val="20"/>
+          <w:szCs w:val="20"/>
         </w:rPr>
         <w:t>Author</w:t>
       </w:r>
@@ -280,27 +262,8 @@
         <w:rPr>
           <w:sz w:val="20"/>
           <w:szCs w:val="20"/>
-          <w:lang w:val="it-IT"/>
-        </w:rPr>
-        <w:t>: BRANCARO\</w:t>
-      </w:r>
-      <w:proofErr w:type="spellStart"/>
-      <w:r>
-        <w:rPr>
-          <w:sz w:val="20"/>
-          <w:szCs w:val="20"/>
-          <w:lang w:val="it-IT"/>
-        </w:rPr>
-        <w:t>p.parrino</w:t>
-      </w:r>
-      <w:proofErr w:type="spellEnd"/>
-      <w:r>
-        <w:rPr>
-          <w:sz w:val="20"/>
-          <w:szCs w:val="20"/>
-          <w:lang w:val="it-IT"/>
-        </w:rPr>
-        <w:t xml:space="preserve"> </w:t>
+        </w:rPr>
+        <w:t xml:space="preserve">: BRANCARO\p.parrino </w:t>
       </w:r>
       <w:hyperlink r:id="rId6" w:history="1">
         <w:r>
@@ -308,7 +271,6 @@
             <w:rStyle w:val="Collegamentoipertestuale"/>
             <w:sz w:val="20"/>
             <w:szCs w:val="20"/>
-            <w:lang w:val="it-IT"/>
           </w:rPr>
           <w:t>p.parrino@brancaro.com</w:t>
         </w:r>
@@ -319,7 +281,6 @@
         <w:rPr>
           <w:sz w:val="20"/>
           <w:szCs w:val="20"/>
-          <w:lang w:val="en-US"/>
         </w:rPr>
       </w:pPr>
       <w:r>
@@ -344,23 +305,7 @@
           <w:szCs w:val="20"/>
           <w:lang w:val="en-US"/>
         </w:rPr>
-        <w:t>Improved CAN PROTOCOL</w:t>
-      </w:r>
-    </w:p>
-    <w:p>
-      <w:pPr>
-        <w:rPr>
-          <w:sz w:val="20"/>
-          <w:szCs w:val="20"/>
-        </w:rPr>
-      </w:pPr>
-      <w:r>
-        <w:rPr>
-          <w:sz w:val="20"/>
-          <w:szCs w:val="20"/>
-          <w:lang w:val="en-US"/>
-        </w:rPr>
-        <w:t>- Added Software PWM module (empty here)</w:t>
+        <w:t>Added LMU CAN PROTOCOL PinOut MaiaSpace Table v1.0.xlsx file</w:t>
       </w:r>
     </w:p>
     <w:p>
@@ -385,103 +330,6 @@
       </w:pPr>
       <w:r>
         <w:t>Release 0.0.1</w:t>
-      </w:r>
-    </w:p>
-    <w:p>
-      <w:pPr>
-        <w:tabs>
-          <w:tab w:val="left" w:pos="0"/>
-          <w:tab w:val="left" w:pos="3402"/>
-          <w:tab w:val="left" w:pos="6804"/>
-        </w:tabs>
-        <w:rPr>
-          <w:sz w:val="20"/>
-          <w:szCs w:val="20"/>
-        </w:rPr>
-      </w:pPr>
-      <w:r>
-        <w:rPr>
-          <w:b/>
-          <w:bCs/>
-          <w:sz w:val="20"/>
-          <w:szCs w:val="20"/>
-        </w:rPr>
-        <w:t>GIT Commit</w:t>
-      </w:r>
-      <w:r>
-        <w:rPr>
-          <w:sz w:val="20"/>
-          <w:szCs w:val="20"/>
-        </w:rPr>
-        <w:t>: [</w:t>
-      </w:r>
-      <w:r>
-        <w:rPr>
-          <w:sz w:val="20"/>
-          <w:szCs w:val="20"/>
-          <w:lang w:val="en-US"/>
-        </w:rPr>
-        <w:t>cc5d55c</w:t>
-      </w:r>
-      <w:r>
-        <w:rPr>
-          <w:sz w:val="20"/>
-          <w:szCs w:val="20"/>
-        </w:rPr>
-        <w:t>]</w:t>
-      </w:r>
-      <w:r>
-        <w:rPr>
-          <w:sz w:val="20"/>
-          <w:szCs w:val="20"/>
-        </w:rPr>
-        <w:tab/>
-      </w:r>
-      <w:r>
-        <w:rPr>
-          <w:b/>
-          <w:bCs/>
-          <w:sz w:val="20"/>
-          <w:szCs w:val="20"/>
-        </w:rPr>
-        <w:t>Tag:</w:t>
-      </w:r>
-      <w:r>
-        <w:rPr>
-          <w:sz w:val="20"/>
-          <w:szCs w:val="20"/>
-        </w:rPr>
-        <w:t xml:space="preserve"> FIRST_LMU_TEST</w:t>
-      </w:r>
-      <w:r>
-        <w:rPr>
-          <w:sz w:val="20"/>
-          <w:szCs w:val="20"/>
-        </w:rPr>
-        <w:tab/>
-      </w:r>
-      <w:r>
-        <w:rPr>
-          <w:b/>
-          <w:bCs/>
-          <w:sz w:val="20"/>
-          <w:szCs w:val="20"/>
-        </w:rPr>
-        <w:t>Date</w:t>
-      </w:r>
-      <w:r>
-        <w:rPr>
-          <w:sz w:val="20"/>
-          <w:szCs w:val="20"/>
-        </w:rPr>
-        <w:t xml:space="preserve">: </w:t>
-      </w:r>
-      <w:r>
-        <w:rPr>
-          <w:sz w:val="20"/>
-          <w:szCs w:val="20"/>
-        </w:rPr>
-        <w:t>December 09, 2024</w:t>
       </w:r>
     </w:p>
     <w:p>
@@ -493,6 +341,79 @@
         <w:rPr>
           <w:sz w:val="20"/>
           <w:szCs w:val="20"/>
+        </w:rPr>
+      </w:pPr>
+      <w:r>
+        <w:rPr>
+          <w:b/>
+          <w:bCs/>
+          <w:sz w:val="20"/>
+          <w:szCs w:val="20"/>
+        </w:rPr>
+        <w:t>GIT Commit</w:t>
+      </w:r>
+      <w:r>
+        <w:rPr>
+          <w:sz w:val="20"/>
+          <w:szCs w:val="20"/>
+        </w:rPr>
+        <w:t>: [</w:t>
+      </w:r>
+      <w:r>
+        <w:rPr>
+          <w:sz w:val="20"/>
+          <w:szCs w:val="20"/>
+          <w:lang w:val="en-US"/>
+        </w:rPr>
+        <w:t>f67d5dd</w:t>
+      </w:r>
+      <w:r>
+        <w:rPr>
+          <w:sz w:val="20"/>
+          <w:szCs w:val="20"/>
+        </w:rPr>
+        <w:t>]</w:t>
+      </w:r>
+      <w:r>
+        <w:rPr>
+          <w:sz w:val="20"/>
+          <w:szCs w:val="20"/>
+        </w:rPr>
+        <w:tab/>
+      </w:r>
+      <w:r>
+        <w:rPr>
+          <w:b/>
+          <w:bCs/>
+          <w:sz w:val="20"/>
+          <w:szCs w:val="20"/>
+        </w:rPr>
+        <w:t>Date</w:t>
+      </w:r>
+      <w:r>
+        <w:rPr>
+          <w:sz w:val="20"/>
+          <w:szCs w:val="20"/>
+        </w:rPr>
+        <w:t xml:space="preserve">: </w:t>
+      </w:r>
+      <w:r>
+        <w:rPr>
+          <w:sz w:val="20"/>
+          <w:szCs w:val="20"/>
+        </w:rPr>
+        <w:t>December 10, 2024</w:t>
+      </w:r>
+    </w:p>
+    <w:p>
+      <w:pPr>
+        <w:tabs>
+          <w:tab w:val="left" w:pos="0"/>
+          <w:tab w:val="left" w:pos="3402"/>
+        </w:tabs>
+        <w:rPr>
+          <w:sz w:val="20"/>
+          <w:szCs w:val="20"/>
           <w:lang w:val="it-IT"/>
         </w:rPr>
       </w:pPr>
@@ -512,25 +433,7 @@
           <w:szCs w:val="20"/>
           <w:lang w:val="it-IT"/>
         </w:rPr>
-        <w:t>: BRANCARO\</w:t>
-      </w:r>
-      <w:proofErr w:type="spellStart"/>
-      <w:r>
-        <w:rPr>
-          <w:sz w:val="20"/>
-          <w:szCs w:val="20"/>
-          <w:lang w:val="it-IT"/>
-        </w:rPr>
-        <w:t>p.parrino</w:t>
-      </w:r>
-      <w:proofErr w:type="spellEnd"/>
-      <w:r>
-        <w:rPr>
-          <w:sz w:val="20"/>
-          <w:szCs w:val="20"/>
-          <w:lang w:val="it-IT"/>
-        </w:rPr>
-        <w:t xml:space="preserve"> </w:t>
+        <w:t xml:space="preserve">: BRANCARO\p.parrino </w:t>
       </w:r>
       <w:hyperlink r:id="rId7" w:history="1">
         <w:r>
@@ -558,58 +461,39 @@
           <w:szCs w:val="20"/>
           <w:lang w:val="en-US"/>
         </w:rPr>
-        <w:t>- Added CAN PROTOCOL handler</w:t>
-      </w:r>
-    </w:p>
-    <w:p>
-      <w:pPr>
-        <w:rPr>
-          <w:sz w:val="20"/>
-          <w:szCs w:val="20"/>
-          <w:lang w:val="en-US"/>
-        </w:rPr>
-      </w:pPr>
-      <w:r>
-        <w:rPr>
-          <w:sz w:val="20"/>
-          <w:szCs w:val="20"/>
-          <w:lang w:val="en-US"/>
-        </w:rPr>
-        <w:t xml:space="preserve">- Implemented everything except PDG_OUT PWM, </w:t>
-      </w:r>
-      <w:proofErr w:type="spellStart"/>
-      <w:r>
-        <w:rPr>
-          <w:sz w:val="20"/>
-          <w:szCs w:val="20"/>
-          <w:lang w:val="en-US"/>
-        </w:rPr>
-        <w:t>Self Test</w:t>
-      </w:r>
-      <w:proofErr w:type="spellEnd"/>
-      <w:r>
-        <w:rPr>
-          <w:sz w:val="20"/>
-          <w:szCs w:val="20"/>
-          <w:lang w:val="en-US"/>
-        </w:rPr>
-        <w:t xml:space="preserve"> algorithm and LMU settings</w:t>
-      </w:r>
-    </w:p>
-    <w:p>
-      <w:pPr>
-        <w:rPr>
-          <w:sz w:val="20"/>
-          <w:szCs w:val="20"/>
-        </w:rPr>
-      </w:pPr>
-      <w:r>
-        <w:rPr>
-          <w:sz w:val="20"/>
-          <w:szCs w:val="20"/>
-          <w:lang w:val="en-US"/>
-        </w:rPr>
-        <w:t>- CAN PROTOCOL needs to be revised to be improved; functionality is ok</w:t>
+        <w:t xml:space="preserve">- </w:t>
+      </w:r>
+      <w:r>
+        <w:rPr>
+          <w:sz w:val="20"/>
+          <w:szCs w:val="20"/>
+          <w:lang w:val="en-US"/>
+        </w:rPr>
+        <w:t xml:space="preserve"> </w:t>
+      </w:r>
+      <w:r>
+        <w:rPr>
+          <w:sz w:val="20"/>
+          <w:szCs w:val="20"/>
+          <w:lang w:val="en-US"/>
+        </w:rPr>
+        <w:t>Improved CAN PROTOCOL</w:t>
+      </w:r>
+    </w:p>
+    <w:p>
+      <w:pPr>
+        <w:rPr>
+          <w:sz w:val="20"/>
+          <w:szCs w:val="20"/>
+        </w:rPr>
+      </w:pPr>
+      <w:r>
+        <w:rPr>
+          <w:sz w:val="20"/>
+          <w:szCs w:val="20"/>
+          <w:lang w:val="en-US"/>
+        </w:rPr>
+        <w:t>- Added Software PWM module (empty here)</w:t>
       </w:r>
     </w:p>
     <w:p>
@@ -634,6 +518,103 @@
       </w:pPr>
       <w:r>
         <w:t>Release 0.0.1</w:t>
+      </w:r>
+    </w:p>
+    <w:p>
+      <w:pPr>
+        <w:tabs>
+          <w:tab w:val="left" w:pos="0"/>
+          <w:tab w:val="left" w:pos="3402"/>
+          <w:tab w:val="left" w:pos="6804"/>
+        </w:tabs>
+        <w:rPr>
+          <w:sz w:val="20"/>
+          <w:szCs w:val="20"/>
+        </w:rPr>
+      </w:pPr>
+      <w:r>
+        <w:rPr>
+          <w:b/>
+          <w:bCs/>
+          <w:sz w:val="20"/>
+          <w:szCs w:val="20"/>
+        </w:rPr>
+        <w:t>GIT Commit</w:t>
+      </w:r>
+      <w:r>
+        <w:rPr>
+          <w:sz w:val="20"/>
+          <w:szCs w:val="20"/>
+        </w:rPr>
+        <w:t>: [</w:t>
+      </w:r>
+      <w:r>
+        <w:rPr>
+          <w:sz w:val="20"/>
+          <w:szCs w:val="20"/>
+          <w:lang w:val="en-US"/>
+        </w:rPr>
+        <w:t>cc5d55c</w:t>
+      </w:r>
+      <w:r>
+        <w:rPr>
+          <w:sz w:val="20"/>
+          <w:szCs w:val="20"/>
+        </w:rPr>
+        <w:t>]</w:t>
+      </w:r>
+      <w:r>
+        <w:rPr>
+          <w:sz w:val="20"/>
+          <w:szCs w:val="20"/>
+        </w:rPr>
+        <w:tab/>
+      </w:r>
+      <w:r>
+        <w:rPr>
+          <w:b/>
+          <w:bCs/>
+          <w:sz w:val="20"/>
+          <w:szCs w:val="20"/>
+        </w:rPr>
+        <w:t>Tag:</w:t>
+      </w:r>
+      <w:r>
+        <w:rPr>
+          <w:sz w:val="20"/>
+          <w:szCs w:val="20"/>
+        </w:rPr>
+        <w:t xml:space="preserve"> FIRST_LMU_TEST</w:t>
+      </w:r>
+      <w:r>
+        <w:rPr>
+          <w:sz w:val="20"/>
+          <w:szCs w:val="20"/>
+        </w:rPr>
+        <w:tab/>
+      </w:r>
+      <w:r>
+        <w:rPr>
+          <w:b/>
+          <w:bCs/>
+          <w:sz w:val="20"/>
+          <w:szCs w:val="20"/>
+        </w:rPr>
+        <w:t>Date</w:t>
+      </w:r>
+      <w:r>
+        <w:rPr>
+          <w:sz w:val="20"/>
+          <w:szCs w:val="20"/>
+        </w:rPr>
+        <w:t xml:space="preserve">: </w:t>
+      </w:r>
+      <w:r>
+        <w:rPr>
+          <w:sz w:val="20"/>
+          <w:szCs w:val="20"/>
+        </w:rPr>
+        <w:t>December 09, 2024</w:t>
       </w:r>
     </w:p>
     <w:p>
@@ -645,79 +626,6 @@
         <w:rPr>
           <w:sz w:val="20"/>
           <w:szCs w:val="20"/>
-        </w:rPr>
-      </w:pPr>
-      <w:r>
-        <w:rPr>
-          <w:b/>
-          <w:bCs/>
-          <w:sz w:val="20"/>
-          <w:szCs w:val="20"/>
-        </w:rPr>
-        <w:t>GIT Commit</w:t>
-      </w:r>
-      <w:r>
-        <w:rPr>
-          <w:sz w:val="20"/>
-          <w:szCs w:val="20"/>
-        </w:rPr>
-        <w:t>: [</w:t>
-      </w:r>
-      <w:r>
-        <w:rPr>
-          <w:sz w:val="20"/>
-          <w:szCs w:val="20"/>
-          <w:lang w:val="en-US"/>
-        </w:rPr>
-        <w:t>cbeb745</w:t>
-      </w:r>
-      <w:r>
-        <w:rPr>
-          <w:sz w:val="20"/>
-          <w:szCs w:val="20"/>
-        </w:rPr>
-        <w:t>]</w:t>
-      </w:r>
-      <w:r>
-        <w:rPr>
-          <w:sz w:val="20"/>
-          <w:szCs w:val="20"/>
-        </w:rPr>
-        <w:tab/>
-      </w:r>
-      <w:r>
-        <w:rPr>
-          <w:b/>
-          <w:bCs/>
-          <w:sz w:val="20"/>
-          <w:szCs w:val="20"/>
-        </w:rPr>
-        <w:t>Date</w:t>
-      </w:r>
-      <w:r>
-        <w:rPr>
-          <w:sz w:val="20"/>
-          <w:szCs w:val="20"/>
-        </w:rPr>
-        <w:t xml:space="preserve">: </w:t>
-      </w:r>
-      <w:r>
-        <w:rPr>
-          <w:sz w:val="20"/>
-          <w:szCs w:val="20"/>
-        </w:rPr>
-        <w:t>November 27, 2024</w:t>
-      </w:r>
-    </w:p>
-    <w:p>
-      <w:pPr>
-        <w:tabs>
-          <w:tab w:val="left" w:pos="0"/>
-          <w:tab w:val="left" w:pos="3402"/>
-        </w:tabs>
-        <w:rPr>
-          <w:sz w:val="20"/>
-          <w:szCs w:val="20"/>
           <w:lang w:val="it-IT"/>
         </w:rPr>
       </w:pPr>
@@ -737,25 +645,7 @@
           <w:szCs w:val="20"/>
           <w:lang w:val="it-IT"/>
         </w:rPr>
-        <w:t>: BRANCARO\</w:t>
-      </w:r>
-      <w:proofErr w:type="spellStart"/>
-      <w:r>
-        <w:rPr>
-          <w:sz w:val="20"/>
-          <w:szCs w:val="20"/>
-          <w:lang w:val="it-IT"/>
-        </w:rPr>
-        <w:t>p.parrino</w:t>
-      </w:r>
-      <w:proofErr w:type="spellEnd"/>
-      <w:r>
-        <w:rPr>
-          <w:sz w:val="20"/>
-          <w:szCs w:val="20"/>
-          <w:lang w:val="it-IT"/>
-        </w:rPr>
-        <w:t xml:space="preserve"> </w:t>
+        <w:t xml:space="preserve">: BRANCARO\p.parrino </w:t>
       </w:r>
       <w:hyperlink r:id="rId8" w:history="1">
         <w:r>
@@ -783,50 +673,41 @@
           <w:szCs w:val="20"/>
           <w:lang w:val="en-US"/>
         </w:rPr>
+        <w:t>- Added CAN PROTOCOL handler</w:t>
+      </w:r>
+    </w:p>
+    <w:p>
+      <w:pPr>
+        <w:rPr>
+          <w:sz w:val="20"/>
+          <w:szCs w:val="20"/>
+          <w:lang w:val="en-US"/>
+        </w:rPr>
+      </w:pPr>
+      <w:r>
+        <w:rPr>
+          <w:sz w:val="20"/>
+          <w:szCs w:val="20"/>
+          <w:lang w:val="en-US"/>
+        </w:rPr>
+        <w:t>- Implemented everything except PDG_OUT PWM, Self Test algorithm and LMU settings</w:t>
+      </w:r>
+    </w:p>
+    <w:p>
+      <w:pPr>
+        <w:rPr>
+          <w:sz w:val="20"/>
+          <w:szCs w:val="20"/>
+        </w:rPr>
+      </w:pPr>
+      <w:r>
+        <w:rPr>
+          <w:sz w:val="20"/>
+          <w:szCs w:val="20"/>
+          <w:lang w:val="en-US"/>
+        </w:rPr>
         <w:lastRenderedPageBreak/>
-        <w:t>- Set Interrupt priority</w:t>
-      </w:r>
-    </w:p>
-    <w:p>
-      <w:pPr>
-        <w:rPr>
-          <w:sz w:val="20"/>
-          <w:szCs w:val="20"/>
-        </w:rPr>
-      </w:pPr>
-      <w:r>
-        <w:rPr>
-          <w:sz w:val="20"/>
-          <w:szCs w:val="20"/>
-          <w:lang w:val="en-US"/>
-        </w:rPr>
-        <w:t xml:space="preserve">- Removed CAN feedback of </w:t>
-      </w:r>
-      <w:proofErr w:type="spellStart"/>
-      <w:r>
-        <w:rPr>
-          <w:sz w:val="20"/>
-          <w:szCs w:val="20"/>
-          <w:lang w:val="en-US"/>
-        </w:rPr>
-        <w:t>ADCManager</w:t>
-      </w:r>
-      <w:proofErr w:type="spellEnd"/>
-      <w:r>
-        <w:rPr>
-          <w:sz w:val="20"/>
-          <w:szCs w:val="20"/>
-          <w:lang w:val="en-US"/>
-        </w:rPr>
-        <w:t xml:space="preserve"> acquisitions</w:t>
-      </w:r>
-      <w:r>
-        <w:rPr>
-          <w:sz w:val="20"/>
-          <w:szCs w:val="20"/>
-          <w:lang w:val="en-US"/>
-        </w:rPr>
-        <w:t xml:space="preserve"> </w:t>
+        <w:t>- CAN PROTOCOL needs to be revised to be improved; functionality is ok</w:t>
       </w:r>
     </w:p>
     <w:p>
@@ -886,7 +767,7 @@
           <w:szCs w:val="20"/>
           <w:lang w:val="en-US"/>
         </w:rPr>
-        <w:t>a7eddbf</w:t>
+        <w:t>cbeb745</w:t>
       </w:r>
       <w:r>
         <w:rPr>
@@ -923,7 +804,7 @@
           <w:sz w:val="20"/>
           <w:szCs w:val="20"/>
         </w:rPr>
-        <w:t>November 26, 2024</w:t>
+        <w:t>November 27, 2024</w:t>
       </w:r>
     </w:p>
     <w:p>
@@ -954,25 +835,7 @@
           <w:szCs w:val="20"/>
           <w:lang w:val="it-IT"/>
         </w:rPr>
-        <w:t>: BRANCARO\</w:t>
-      </w:r>
-      <w:proofErr w:type="spellStart"/>
-      <w:r>
-        <w:rPr>
-          <w:sz w:val="20"/>
-          <w:szCs w:val="20"/>
-          <w:lang w:val="it-IT"/>
-        </w:rPr>
-        <w:t>p.parrino</w:t>
-      </w:r>
-      <w:proofErr w:type="spellEnd"/>
-      <w:r>
-        <w:rPr>
-          <w:sz w:val="20"/>
-          <w:szCs w:val="20"/>
-          <w:lang w:val="it-IT"/>
-        </w:rPr>
-        <w:t xml:space="preserve"> </w:t>
+        <w:t xml:space="preserve">: BRANCARO\p.parrino </w:t>
       </w:r>
       <w:hyperlink r:id="rId9" w:history="1">
         <w:r>
@@ -1000,66 +863,23 @@
           <w:szCs w:val="20"/>
           <w:lang w:val="en-US"/>
         </w:rPr>
-        <w:t xml:space="preserve">- Implemented Reset and  </w:t>
-      </w:r>
-      <w:proofErr w:type="spellStart"/>
-      <w:r>
-        <w:rPr>
-          <w:sz w:val="20"/>
-          <w:szCs w:val="20"/>
-          <w:lang w:val="en-US"/>
-        </w:rPr>
-        <w:t>SelfTest</w:t>
-      </w:r>
-      <w:proofErr w:type="spellEnd"/>
-      <w:r>
-        <w:rPr>
-          <w:sz w:val="20"/>
-          <w:szCs w:val="20"/>
-          <w:lang w:val="en-US"/>
-        </w:rPr>
-        <w:t xml:space="preserve"> module (WIP)</w:t>
-      </w:r>
-    </w:p>
-    <w:p>
-      <w:pPr>
-        <w:rPr>
-          <w:sz w:val="20"/>
-          <w:szCs w:val="20"/>
-          <w:lang w:val="en-US"/>
-        </w:rPr>
-      </w:pPr>
-      <w:r>
-        <w:rPr>
-          <w:sz w:val="20"/>
-          <w:szCs w:val="20"/>
-          <w:lang w:val="en-US"/>
-        </w:rPr>
-        <w:t>- Implemented all Pin declaration for I/O Expander, PWM Expander and ADC Expander</w:t>
-      </w:r>
-    </w:p>
-    <w:p>
-      <w:pPr>
-        <w:rPr>
-          <w:sz w:val="20"/>
-          <w:szCs w:val="20"/>
-        </w:rPr>
-      </w:pPr>
-      <w:r>
-        <w:rPr>
-          <w:sz w:val="20"/>
-          <w:szCs w:val="20"/>
-          <w:lang w:val="en-US"/>
-        </w:rPr>
-        <w:t>- Implemented Response to Command and Request functions in CAN Received Messages Parser module (WIP)</w:t>
-      </w:r>
-      <w:r>
-        <w:rPr>
-          <w:sz w:val="20"/>
-          <w:szCs w:val="20"/>
-          <w:lang w:val="en-US"/>
-        </w:rPr>
-        <w:t xml:space="preserve"> </w:t>
+        <w:t>- Set Interrupt priority</w:t>
+      </w:r>
+    </w:p>
+    <w:p>
+      <w:pPr>
+        <w:rPr>
+          <w:sz w:val="20"/>
+          <w:szCs w:val="20"/>
+        </w:rPr>
+      </w:pPr>
+      <w:r>
+        <w:rPr>
+          <w:sz w:val="20"/>
+          <w:szCs w:val="20"/>
+          <w:lang w:val="en-US"/>
+        </w:rPr>
+        <w:t>- Removed CAN feedback of ADCManager acquisitions</w:t>
       </w:r>
       <w:r>
         <w:rPr>
@@ -1125,8 +945,9 @@
         <w:rPr>
           <w:sz w:val="20"/>
           <w:szCs w:val="20"/>
-        </w:rPr>
-        <w:t>e4e081d</w:t>
+          <w:lang w:val="en-US"/>
+        </w:rPr>
+        <w:t>a7eddbf</w:t>
       </w:r>
       <w:r>
         <w:rPr>
@@ -1163,7 +984,7 @@
           <w:sz w:val="20"/>
           <w:szCs w:val="20"/>
         </w:rPr>
-        <w:t>November 22, 2024</w:t>
+        <w:t>November 26, 2024</w:t>
       </w:r>
     </w:p>
     <w:p>
@@ -1194,25 +1015,7 @@
           <w:szCs w:val="20"/>
           <w:lang w:val="it-IT"/>
         </w:rPr>
-        <w:t>: BRANCARO\</w:t>
-      </w:r>
-      <w:proofErr w:type="spellStart"/>
-      <w:r>
-        <w:rPr>
-          <w:sz w:val="20"/>
-          <w:szCs w:val="20"/>
-          <w:lang w:val="it-IT"/>
-        </w:rPr>
-        <w:t>p.parrino</w:t>
-      </w:r>
-      <w:proofErr w:type="spellEnd"/>
-      <w:r>
-        <w:rPr>
-          <w:sz w:val="20"/>
-          <w:szCs w:val="20"/>
-          <w:lang w:val="it-IT"/>
-        </w:rPr>
-        <w:t xml:space="preserve"> </w:t>
+        <w:t xml:space="preserve">: BRANCARO\p.parrino </w:t>
       </w:r>
       <w:hyperlink r:id="rId10" w:history="1">
         <w:r>
@@ -1231,23 +1034,65 @@
         <w:rPr>
           <w:sz w:val="20"/>
           <w:szCs w:val="20"/>
-        </w:rPr>
-      </w:pPr>
-      <w:r>
-        <w:rPr>
-          <w:sz w:val="20"/>
-          <w:szCs w:val="20"/>
-          <w:lang w:val="en-US"/>
-        </w:rPr>
-        <w:t xml:space="preserve">- </w:t>
-      </w:r>
-      <w:r>
-        <w:rPr>
-          <w:sz w:val="20"/>
-          <w:szCs w:val="20"/>
-          <w:lang w:val="en-US"/>
-        </w:rPr>
-        <w:t xml:space="preserve"> Implemented and tested ADS1728 ADC Expander module</w:t>
+          <w:lang w:val="en-US"/>
+        </w:rPr>
+      </w:pPr>
+      <w:r>
+        <w:rPr>
+          <w:sz w:val="20"/>
+          <w:szCs w:val="20"/>
+          <w:lang w:val="en-US"/>
+        </w:rPr>
+        <w:t>- Implemented Reset and  SelfTest module (WIP)</w:t>
+      </w:r>
+    </w:p>
+    <w:p>
+      <w:pPr>
+        <w:rPr>
+          <w:sz w:val="20"/>
+          <w:szCs w:val="20"/>
+          <w:lang w:val="en-US"/>
+        </w:rPr>
+      </w:pPr>
+      <w:r>
+        <w:rPr>
+          <w:sz w:val="20"/>
+          <w:szCs w:val="20"/>
+          <w:lang w:val="en-US"/>
+        </w:rPr>
+        <w:t>- Implemented all Pin declaration for I/O Expander, PWM Expander and ADC Expander</w:t>
+      </w:r>
+    </w:p>
+    <w:p>
+      <w:pPr>
+        <w:rPr>
+          <w:sz w:val="20"/>
+          <w:szCs w:val="20"/>
+        </w:rPr>
+      </w:pPr>
+      <w:r>
+        <w:rPr>
+          <w:sz w:val="20"/>
+          <w:szCs w:val="20"/>
+          <w:lang w:val="en-US"/>
+        </w:rPr>
+        <w:t>- Implemented Response to Command and Request functions in CAN Received Messages Parser module (WIP)</w:t>
+      </w:r>
+      <w:r>
+        <w:rPr>
+          <w:sz w:val="20"/>
+          <w:szCs w:val="20"/>
+          <w:lang w:val="en-US"/>
+        </w:rPr>
+        <w:t xml:space="preserve"> </w:t>
+      </w:r>
+      <w:r>
+        <w:rPr>
+          <w:sz w:val="20"/>
+          <w:szCs w:val="20"/>
+          <w:lang w:val="en-US"/>
+        </w:rPr>
+        <w:t xml:space="preserve"> </w:t>
       </w:r>
     </w:p>
     <w:p>
@@ -1283,7 +1128,6 @@
         <w:rPr>
           <w:sz w:val="20"/>
           <w:szCs w:val="20"/>
-          <w:lang w:val="en-US"/>
         </w:rPr>
       </w:pPr>
       <w:r>
@@ -1300,65 +1144,51 @@
           <w:sz w:val="20"/>
           <w:szCs w:val="20"/>
         </w:rPr>
+        <w:t>: [</w:t>
+      </w:r>
+      <w:r>
+        <w:rPr>
+          <w:sz w:val="20"/>
+          <w:szCs w:val="20"/>
+        </w:rPr>
+        <w:t>e4e081d</w:t>
+      </w:r>
+      <w:r>
+        <w:rPr>
+          <w:sz w:val="20"/>
+          <w:szCs w:val="20"/>
+        </w:rPr>
+        <w:t>]</w:t>
+      </w:r>
+      <w:r>
+        <w:rPr>
+          <w:sz w:val="20"/>
+          <w:szCs w:val="20"/>
+        </w:rPr>
+        <w:tab/>
+      </w:r>
+      <w:r>
+        <w:rPr>
+          <w:b/>
+          <w:bCs/>
+          <w:sz w:val="20"/>
+          <w:szCs w:val="20"/>
+        </w:rPr>
+        <w:t>Date</w:t>
+      </w:r>
+      <w:r>
+        <w:rPr>
+          <w:sz w:val="20"/>
+          <w:szCs w:val="20"/>
+        </w:rPr>
         <w:t xml:space="preserve">: </w:t>
       </w:r>
       <w:r>
         <w:rPr>
           <w:sz w:val="20"/>
           <w:szCs w:val="20"/>
-          <w:lang w:val="en-US"/>
-        </w:rPr>
-        <w:t>[</w:t>
-      </w:r>
-      <w:r>
-        <w:rPr>
-          <w:sz w:val="20"/>
-          <w:szCs w:val="20"/>
-          <w:lang w:val="en-US"/>
-        </w:rPr>
-        <w:t>9615a8d</w:t>
-      </w:r>
-      <w:r>
-        <w:rPr>
-          <w:sz w:val="20"/>
-          <w:szCs w:val="20"/>
-          <w:lang w:val="en-US"/>
-        </w:rPr>
-        <w:t>]</w:t>
-      </w:r>
-      <w:r>
-        <w:rPr>
-          <w:sz w:val="20"/>
-          <w:szCs w:val="20"/>
-          <w:lang w:val="en-US"/>
-        </w:rPr>
-        <w:tab/>
-      </w:r>
-      <w:r>
-        <w:rPr>
-          <w:b/>
-          <w:bCs/>
-          <w:sz w:val="20"/>
-          <w:szCs w:val="20"/>
-          <w:lang w:val="en-US"/>
-        </w:rPr>
-        <w:t>Date</w:t>
-      </w:r>
-      <w:r>
-        <w:rPr>
-          <w:sz w:val="20"/>
-          <w:szCs w:val="20"/>
-          <w:lang w:val="en-US"/>
-        </w:rPr>
-        <w:t xml:space="preserve">: </w:t>
-      </w:r>
-      <w:r>
-        <w:rPr>
-          <w:sz w:val="20"/>
-          <w:szCs w:val="20"/>
-          <w:lang w:val="en-US"/>
-        </w:rPr>
-        <w:t>November 12, 2024</w:t>
+        </w:rPr>
+        <w:t>November 22, 2024</w:t>
       </w:r>
     </w:p>
     <w:p>
@@ -1389,25 +1219,7 @@
           <w:szCs w:val="20"/>
           <w:lang w:val="it-IT"/>
         </w:rPr>
-        <w:t>: BRANCARO\</w:t>
-      </w:r>
-      <w:proofErr w:type="spellStart"/>
-      <w:r>
-        <w:rPr>
-          <w:sz w:val="20"/>
-          <w:szCs w:val="20"/>
-          <w:lang w:val="it-IT"/>
-        </w:rPr>
-        <w:t>p.parrino</w:t>
-      </w:r>
-      <w:proofErr w:type="spellEnd"/>
-      <w:r>
-        <w:rPr>
-          <w:sz w:val="20"/>
-          <w:szCs w:val="20"/>
-          <w:lang w:val="it-IT"/>
-        </w:rPr>
-        <w:t xml:space="preserve"> </w:t>
+        <w:t xml:space="preserve">: BRANCARO\p.parrino </w:t>
       </w:r>
       <w:hyperlink r:id="rId11" w:history="1">
         <w:r>
@@ -1426,40 +1238,23 @@
         <w:rPr>
           <w:sz w:val="20"/>
           <w:szCs w:val="20"/>
-          <w:lang w:val="en-US"/>
-        </w:rPr>
-      </w:pPr>
-      <w:r>
-        <w:rPr>
-          <w:sz w:val="20"/>
-          <w:szCs w:val="20"/>
-          <w:lang w:val="en-US"/>
-        </w:rPr>
-        <w:t>-</w:t>
-      </w:r>
-      <w:r>
-        <w:rPr>
-          <w:sz w:val="20"/>
-          <w:szCs w:val="20"/>
-          <w:lang w:val="en-US"/>
-        </w:rPr>
-        <w:t xml:space="preserve"> Implemented and tested PCA9685 I/O Expander PWM module</w:t>
-      </w:r>
-    </w:p>
-    <w:p>
-      <w:pPr>
-        <w:rPr>
-          <w:sz w:val="20"/>
-          <w:szCs w:val="20"/>
-        </w:rPr>
-      </w:pPr>
-      <w:r>
-        <w:rPr>
-          <w:sz w:val="20"/>
-          <w:szCs w:val="20"/>
-          <w:lang w:val="en-US"/>
-        </w:rPr>
-        <w:t>- Modified code to work with LMU board</w:t>
+        </w:rPr>
+      </w:pPr>
+      <w:r>
+        <w:rPr>
+          <w:sz w:val="20"/>
+          <w:szCs w:val="20"/>
+          <w:lang w:val="en-US"/>
+        </w:rPr>
+        <w:t xml:space="preserve">- </w:t>
+      </w:r>
+      <w:r>
+        <w:rPr>
+          <w:sz w:val="20"/>
+          <w:szCs w:val="20"/>
+          <w:lang w:val="en-US"/>
+        </w:rPr>
+        <w:t xml:space="preserve"> Implemented and tested ADS1728 ADC Expander module</w:t>
       </w:r>
     </w:p>
     <w:p>
@@ -1528,7 +1323,7 @@
           <w:szCs w:val="20"/>
           <w:lang w:val="en-US"/>
         </w:rPr>
-        <w:t>f3a96b6</w:t>
+        <w:t>9615a8d</w:t>
       </w:r>
       <w:r>
         <w:rPr>
@@ -1570,7 +1365,7 @@
           <w:szCs w:val="20"/>
           <w:lang w:val="en-US"/>
         </w:rPr>
-        <w:t>November 06, 2024</w:t>
+        <w:t>November 12, 2024</w:t>
       </w:r>
     </w:p>
     <w:p>
@@ -1601,25 +1396,7 @@
           <w:szCs w:val="20"/>
           <w:lang w:val="it-IT"/>
         </w:rPr>
-        <w:t>: BRANCARO\</w:t>
-      </w:r>
-      <w:proofErr w:type="spellStart"/>
-      <w:r>
-        <w:rPr>
-          <w:sz w:val="20"/>
-          <w:szCs w:val="20"/>
-          <w:lang w:val="it-IT"/>
-        </w:rPr>
-        <w:t>p.parrino</w:t>
-      </w:r>
-      <w:proofErr w:type="spellEnd"/>
-      <w:r>
-        <w:rPr>
-          <w:sz w:val="20"/>
-          <w:szCs w:val="20"/>
-          <w:lang w:val="it-IT"/>
-        </w:rPr>
-        <w:t xml:space="preserve"> </w:t>
+        <w:t xml:space="preserve">: BRANCARO\p.parrino </w:t>
       </w:r>
       <w:hyperlink r:id="rId12" w:history="1">
         <w:r>
@@ -1647,40 +1424,31 @@
           <w:szCs w:val="20"/>
           <w:lang w:val="en-US"/>
         </w:rPr>
-        <w:t>- Implemented and tested MCP23017 I/O Expander module</w:t>
-      </w:r>
-    </w:p>
-    <w:p>
-      <w:pPr>
-        <w:rPr>
-          <w:sz w:val="20"/>
-          <w:szCs w:val="20"/>
-          <w:lang w:val="en-US"/>
-        </w:rPr>
-      </w:pPr>
-      <w:r>
-        <w:rPr>
-          <w:sz w:val="20"/>
-          <w:szCs w:val="20"/>
-          <w:lang w:val="en-US"/>
-        </w:rPr>
-        <w:t>- Added configuration files PCA9685_prm.h and ADS7128_prm.h</w:t>
-      </w:r>
-    </w:p>
-    <w:p>
-      <w:pPr>
-        <w:rPr>
-          <w:sz w:val="20"/>
-          <w:szCs w:val="20"/>
-        </w:rPr>
-      </w:pPr>
-      <w:r>
-        <w:rPr>
-          <w:sz w:val="20"/>
-          <w:szCs w:val="20"/>
-          <w:lang w:val="en-US"/>
-        </w:rPr>
-        <w:t>- Modified code to work with Demo Board dsPIC33 Curiosity</w:t>
+        <w:t>-</w:t>
+      </w:r>
+      <w:r>
+        <w:rPr>
+          <w:sz w:val="20"/>
+          <w:szCs w:val="20"/>
+          <w:lang w:val="en-US"/>
+        </w:rPr>
+        <w:t xml:space="preserve"> Implemented and tested PCA9685 I/O Expander PWM module</w:t>
+      </w:r>
+    </w:p>
+    <w:p>
+      <w:pPr>
+        <w:rPr>
+          <w:sz w:val="20"/>
+          <w:szCs w:val="20"/>
+        </w:rPr>
+      </w:pPr>
+      <w:r>
+        <w:rPr>
+          <w:sz w:val="20"/>
+          <w:szCs w:val="20"/>
+          <w:lang w:val="en-US"/>
+        </w:rPr>
+        <w:t>- Modified code to work with LMU board</w:t>
       </w:r>
     </w:p>
     <w:p>
@@ -1749,7 +1517,7 @@
           <w:szCs w:val="20"/>
           <w:lang w:val="en-US"/>
         </w:rPr>
-        <w:t>16b8be9</w:t>
+        <w:t>f3a96b6</w:t>
       </w:r>
       <w:r>
         <w:rPr>
@@ -1791,7 +1559,7 @@
           <w:szCs w:val="20"/>
           <w:lang w:val="en-US"/>
         </w:rPr>
-        <w:t>October 29, 2024</w:t>
+        <w:t>November 06, 2024</w:t>
       </w:r>
     </w:p>
     <w:p>
@@ -1822,25 +1590,7 @@
           <w:szCs w:val="20"/>
           <w:lang w:val="it-IT"/>
         </w:rPr>
-        <w:t>: BRANCARO\</w:t>
-      </w:r>
-      <w:proofErr w:type="spellStart"/>
-      <w:r>
-        <w:rPr>
-          <w:sz w:val="20"/>
-          <w:szCs w:val="20"/>
-          <w:lang w:val="it-IT"/>
-        </w:rPr>
-        <w:t>p.parrino</w:t>
-      </w:r>
-      <w:proofErr w:type="spellEnd"/>
-      <w:r>
-        <w:rPr>
-          <w:sz w:val="20"/>
-          <w:szCs w:val="20"/>
-          <w:lang w:val="it-IT"/>
-        </w:rPr>
-        <w:t xml:space="preserve"> </w:t>
+        <w:t xml:space="preserve">: BRANCARO\p.parrino </w:t>
       </w:r>
       <w:hyperlink r:id="rId13" w:history="1">
         <w:r>
@@ -1868,23 +1618,40 @@
           <w:szCs w:val="20"/>
           <w:lang w:val="en-US"/>
         </w:rPr>
-        <w:t>- Implemented EEPROM 24LC512 Driver</w:t>
-      </w:r>
-    </w:p>
-    <w:p>
-      <w:pPr>
-        <w:rPr>
-          <w:sz w:val="20"/>
-          <w:szCs w:val="20"/>
-        </w:rPr>
-      </w:pPr>
-      <w:r>
-        <w:rPr>
-          <w:sz w:val="20"/>
-          <w:szCs w:val="20"/>
-          <w:lang w:val="en-US"/>
-        </w:rPr>
-        <w:t>- Bug fix in the formulas to calculate I_PWR1 and I_PWR2</w:t>
+        <w:t>- Implemented and tested MCP23017 I/O Expander module</w:t>
+      </w:r>
+    </w:p>
+    <w:p>
+      <w:pPr>
+        <w:rPr>
+          <w:sz w:val="20"/>
+          <w:szCs w:val="20"/>
+          <w:lang w:val="en-US"/>
+        </w:rPr>
+      </w:pPr>
+      <w:r>
+        <w:rPr>
+          <w:sz w:val="20"/>
+          <w:szCs w:val="20"/>
+          <w:lang w:val="en-US"/>
+        </w:rPr>
+        <w:t>- Added configuration files PCA9685_prm.h and ADS7128_prm.h</w:t>
+      </w:r>
+    </w:p>
+    <w:p>
+      <w:pPr>
+        <w:rPr>
+          <w:sz w:val="20"/>
+          <w:szCs w:val="20"/>
+        </w:rPr>
+      </w:pPr>
+      <w:r>
+        <w:rPr>
+          <w:sz w:val="20"/>
+          <w:szCs w:val="20"/>
+          <w:lang w:val="en-US"/>
+        </w:rPr>
+        <w:t>- Modified code to work with Demo Board dsPIC33 Curiosity</w:t>
       </w:r>
     </w:p>
     <w:p>
@@ -1953,7 +1720,7 @@
           <w:szCs w:val="20"/>
           <w:lang w:val="en-US"/>
         </w:rPr>
-        <w:t>c4142b4</w:t>
+        <w:t>16b8be9</w:t>
       </w:r>
       <w:r>
         <w:rPr>
@@ -1995,7 +1762,7 @@
           <w:szCs w:val="20"/>
           <w:lang w:val="en-US"/>
         </w:rPr>
-        <w:t>October 23, 2024</w:t>
+        <w:t>October 29, 2024</w:t>
       </w:r>
     </w:p>
     <w:p>
@@ -2026,25 +1793,7 @@
           <w:szCs w:val="20"/>
           <w:lang w:val="it-IT"/>
         </w:rPr>
-        <w:t>: BRANCARO\</w:t>
-      </w:r>
-      <w:proofErr w:type="spellStart"/>
-      <w:r>
-        <w:rPr>
-          <w:sz w:val="20"/>
-          <w:szCs w:val="20"/>
-          <w:lang w:val="it-IT"/>
-        </w:rPr>
-        <w:t>p.parrino</w:t>
-      </w:r>
-      <w:proofErr w:type="spellEnd"/>
-      <w:r>
-        <w:rPr>
-          <w:sz w:val="20"/>
-          <w:szCs w:val="20"/>
-          <w:lang w:val="it-IT"/>
-        </w:rPr>
-        <w:t xml:space="preserve"> </w:t>
+        <w:t xml:space="preserve">: BRANCARO\p.parrino </w:t>
       </w:r>
       <w:hyperlink r:id="rId14" w:history="1">
         <w:r>
@@ -2063,39 +1812,32 @@
         <w:rPr>
           <w:sz w:val="20"/>
           <w:szCs w:val="20"/>
-        </w:rPr>
-      </w:pPr>
-      <w:r>
-        <w:rPr>
-          <w:sz w:val="20"/>
-          <w:szCs w:val="20"/>
-          <w:lang w:val="en-US"/>
-        </w:rPr>
-        <w:t xml:space="preserve">- </w:t>
-      </w:r>
-      <w:r>
-        <w:rPr>
-          <w:sz w:val="20"/>
-          <w:szCs w:val="20"/>
-          <w:lang w:val="en-US"/>
-        </w:rPr>
-        <w:t>- Fixed WARNING about " #pragma config OSCIOFNC = OFF    //OSC2 Pin Function bit-&gt;OSC2 is clock output" There was a conflict with Bootloader and LMU ap</w:t>
-      </w:r>
-      <w:r>
-        <w:rPr>
-          <w:sz w:val="20"/>
-          <w:szCs w:val="20"/>
-          <w:lang w:val="en-US"/>
-        </w:rPr>
-        <w:t>p</w:t>
-      </w:r>
-      <w:r>
-        <w:rPr>
-          <w:sz w:val="20"/>
-          <w:szCs w:val="20"/>
-          <w:lang w:val="en-US"/>
-        </w:rPr>
-        <w:t>lication settings</w:t>
+          <w:lang w:val="en-US"/>
+        </w:rPr>
+      </w:pPr>
+      <w:r>
+        <w:rPr>
+          <w:sz w:val="20"/>
+          <w:szCs w:val="20"/>
+          <w:lang w:val="en-US"/>
+        </w:rPr>
+        <w:t>- Implemented EEPROM 24LC512 Driver</w:t>
+      </w:r>
+    </w:p>
+    <w:p>
+      <w:pPr>
+        <w:rPr>
+          <w:sz w:val="20"/>
+          <w:szCs w:val="20"/>
+        </w:rPr>
+      </w:pPr>
+      <w:r>
+        <w:rPr>
+          <w:sz w:val="20"/>
+          <w:szCs w:val="20"/>
+          <w:lang w:val="en-US"/>
+        </w:rPr>
+        <w:t>- Bug fix in the formulas to calculate I_PWR1 and I_PWR2</w:t>
       </w:r>
     </w:p>
     <w:p>
@@ -2164,7 +1906,7 @@
           <w:szCs w:val="20"/>
           <w:lang w:val="en-US"/>
         </w:rPr>
-        <w:t>638870e</w:t>
+        <w:t>c4142b4</w:t>
       </w:r>
       <w:r>
         <w:rPr>
@@ -2206,7 +1948,7 @@
           <w:szCs w:val="20"/>
           <w:lang w:val="en-US"/>
         </w:rPr>
-        <w:t>October 22, 2024</w:t>
+        <w:t>October 23, 2024</w:t>
       </w:r>
     </w:p>
     <w:p>
@@ -2238,25 +1980,7 @@
           <w:szCs w:val="20"/>
           <w:lang w:val="it-IT"/>
         </w:rPr>
-        <w:t>: BRANCARO\</w:t>
-      </w:r>
-      <w:proofErr w:type="spellStart"/>
-      <w:r>
-        <w:rPr>
-          <w:sz w:val="20"/>
-          <w:szCs w:val="20"/>
-          <w:lang w:val="it-IT"/>
-        </w:rPr>
-        <w:t>p.parrino</w:t>
-      </w:r>
-      <w:proofErr w:type="spellEnd"/>
-      <w:r>
-        <w:rPr>
-          <w:sz w:val="20"/>
-          <w:szCs w:val="20"/>
-          <w:lang w:val="it-IT"/>
-        </w:rPr>
-        <w:t xml:space="preserve"> </w:t>
+        <w:t xml:space="preserve">: BRANCARO\p.parrino </w:t>
       </w:r>
       <w:hyperlink r:id="rId15" w:history="1">
         <w:r>
@@ -2275,7 +1999,6 @@
         <w:rPr>
           <w:sz w:val="20"/>
           <w:szCs w:val="20"/>
-          <w:lang w:val="en-US"/>
         </w:rPr>
       </w:pPr>
       <w:r>
@@ -2292,41 +2015,23 @@
           <w:szCs w:val="20"/>
           <w:lang w:val="en-US"/>
         </w:rPr>
-        <w:t xml:space="preserve">Implemented </w:t>
-      </w:r>
-      <w:proofErr w:type="spellStart"/>
-      <w:r>
-        <w:rPr>
-          <w:sz w:val="20"/>
-          <w:szCs w:val="20"/>
-          <w:lang w:val="en-US"/>
-        </w:rPr>
-        <w:t>HW_HeartBeat</w:t>
-      </w:r>
-      <w:proofErr w:type="spellEnd"/>
-      <w:r>
-        <w:rPr>
-          <w:sz w:val="20"/>
-          <w:szCs w:val="20"/>
-          <w:lang w:val="en-US"/>
-        </w:rPr>
-        <w:t xml:space="preserve"> module</w:t>
-      </w:r>
-    </w:p>
-    <w:p>
-      <w:pPr>
-        <w:rPr>
-          <w:sz w:val="20"/>
-          <w:szCs w:val="20"/>
-        </w:rPr>
-      </w:pPr>
-      <w:r>
-        <w:rPr>
-          <w:sz w:val="20"/>
-          <w:szCs w:val="20"/>
-          <w:lang w:val="en-US"/>
-        </w:rPr>
-        <w:t>- Renamed Digital Input / Output name pins with DI_ and DO_ prefix</w:t>
+        <w:t>- Fixed WARNING about " #pragma config OSCIOFNC = OFF    //OSC2 Pin Function bit-&gt;OSC2 is clock output" There was a conflict with Bootloader and LMU ap</w:t>
+      </w:r>
+      <w:r>
+        <w:rPr>
+          <w:sz w:val="20"/>
+          <w:szCs w:val="20"/>
+          <w:lang w:val="en-US"/>
+        </w:rPr>
+        <w:t>p</w:t>
+      </w:r>
+      <w:r>
+        <w:rPr>
+          <w:sz w:val="20"/>
+          <w:szCs w:val="20"/>
+          <w:lang w:val="en-US"/>
+        </w:rPr>
+        <w:t>lication settings</w:t>
       </w:r>
     </w:p>
     <w:p>
@@ -2395,7 +2100,7 @@
           <w:szCs w:val="20"/>
           <w:lang w:val="en-US"/>
         </w:rPr>
-        <w:t>7e5616a</w:t>
+        <w:t>638870e</w:t>
       </w:r>
       <w:r>
         <w:rPr>
@@ -2437,7 +2142,7 @@
           <w:szCs w:val="20"/>
           <w:lang w:val="en-US"/>
         </w:rPr>
-        <w:t>October 21, 2024</w:t>
+        <w:t>October 22, 2024</w:t>
       </w:r>
     </w:p>
     <w:p>
@@ -2468,25 +2173,7 @@
           <w:szCs w:val="20"/>
           <w:lang w:val="it-IT"/>
         </w:rPr>
-        <w:t>: BRANCARO\</w:t>
-      </w:r>
-      <w:proofErr w:type="spellStart"/>
-      <w:r>
-        <w:rPr>
-          <w:sz w:val="20"/>
-          <w:szCs w:val="20"/>
-          <w:lang w:val="it-IT"/>
-        </w:rPr>
-        <w:t>p.parrino</w:t>
-      </w:r>
-      <w:proofErr w:type="spellEnd"/>
-      <w:r>
-        <w:rPr>
-          <w:sz w:val="20"/>
-          <w:szCs w:val="20"/>
-          <w:lang w:val="it-IT"/>
-        </w:rPr>
-        <w:t xml:space="preserve"> </w:t>
+        <w:t xml:space="preserve">: BRANCARO\p.parrino </w:t>
       </w:r>
       <w:hyperlink r:id="rId16" w:history="1">
         <w:r>
@@ -2514,122 +2201,31 @@
           <w:szCs w:val="20"/>
           <w:lang w:val="en-US"/>
         </w:rPr>
-        <w:t xml:space="preserve">- Implemented LMU </w:t>
-      </w:r>
-      <w:proofErr w:type="spellStart"/>
-      <w:r>
-        <w:rPr>
-          <w:sz w:val="20"/>
-          <w:szCs w:val="20"/>
-          <w:lang w:val="en-US"/>
-        </w:rPr>
-        <w:t>BootLoader</w:t>
-      </w:r>
-      <w:proofErr w:type="spellEnd"/>
-    </w:p>
-    <w:p>
-      <w:pPr>
-        <w:rPr>
-          <w:sz w:val="20"/>
-          <w:szCs w:val="20"/>
-          <w:lang w:val="en-US"/>
-        </w:rPr>
-      </w:pPr>
-      <w:r>
-        <w:rPr>
-          <w:sz w:val="20"/>
-          <w:szCs w:val="20"/>
-          <w:lang w:val="en-US"/>
-        </w:rPr>
-        <w:t xml:space="preserve">- Added </w:t>
-      </w:r>
-      <w:proofErr w:type="spellStart"/>
-      <w:r>
-        <w:rPr>
-          <w:sz w:val="20"/>
-          <w:szCs w:val="20"/>
-          <w:lang w:val="en-US"/>
-        </w:rPr>
-        <w:t>UnifiedHostApp</w:t>
-      </w:r>
-      <w:proofErr w:type="spellEnd"/>
-      <w:r>
-        <w:rPr>
-          <w:sz w:val="20"/>
-          <w:szCs w:val="20"/>
-          <w:lang w:val="en-US"/>
-        </w:rPr>
-        <w:t xml:space="preserve"> Microchip application associated to </w:t>
-      </w:r>
-      <w:proofErr w:type="spellStart"/>
-      <w:r>
-        <w:rPr>
-          <w:sz w:val="20"/>
-          <w:szCs w:val="20"/>
-          <w:lang w:val="en-US"/>
-        </w:rPr>
-        <w:t>BootLoader</w:t>
-      </w:r>
-      <w:proofErr w:type="spellEnd"/>
-      <w:r>
-        <w:rPr>
-          <w:sz w:val="20"/>
-          <w:szCs w:val="20"/>
-          <w:lang w:val="en-US"/>
-        </w:rPr>
-        <w:t xml:space="preserve"> to download the LMU application SW into LMU board</w:t>
-      </w:r>
-    </w:p>
-    <w:p>
-      <w:pPr>
-        <w:rPr>
-          <w:sz w:val="20"/>
-          <w:szCs w:val="20"/>
-        </w:rPr>
-      </w:pPr>
-      <w:r>
-        <w:rPr>
-          <w:sz w:val="20"/>
-          <w:szCs w:val="20"/>
-          <w:lang w:val="en-US"/>
-        </w:rPr>
-        <w:t xml:space="preserve">- Updated LMU SW </w:t>
-      </w:r>
-      <w:proofErr w:type="spellStart"/>
-      <w:r>
-        <w:rPr>
-          <w:sz w:val="20"/>
-          <w:szCs w:val="20"/>
-          <w:lang w:val="en-US"/>
-        </w:rPr>
-        <w:t>tho</w:t>
-      </w:r>
-      <w:proofErr w:type="spellEnd"/>
-      <w:r>
-        <w:rPr>
-          <w:sz w:val="20"/>
-          <w:szCs w:val="20"/>
-          <w:lang w:val="en-US"/>
-        </w:rPr>
-        <w:t xml:space="preserve"> handle </w:t>
-      </w:r>
-      <w:proofErr w:type="spellStart"/>
-      <w:r>
-        <w:rPr>
-          <w:sz w:val="20"/>
-          <w:szCs w:val="20"/>
-          <w:lang w:val="en-US"/>
-        </w:rPr>
-        <w:t>BooLoader</w:t>
-      </w:r>
-      <w:proofErr w:type="spellEnd"/>
-      <w:r>
-        <w:rPr>
-          <w:sz w:val="20"/>
-          <w:szCs w:val="20"/>
-          <w:lang w:val="en-US"/>
-        </w:rPr>
-        <w:t xml:space="preserve"> functionalities</w:t>
+        <w:t xml:space="preserve">- </w:t>
+      </w:r>
+      <w:r>
+        <w:rPr>
+          <w:sz w:val="20"/>
+          <w:szCs w:val="20"/>
+          <w:lang w:val="en-US"/>
+        </w:rPr>
+        <w:t>Implemented HW_HeartBeat module</w:t>
+      </w:r>
+    </w:p>
+    <w:p>
+      <w:pPr>
+        <w:rPr>
+          <w:sz w:val="20"/>
+          <w:szCs w:val="20"/>
+        </w:rPr>
+      </w:pPr>
+      <w:r>
+        <w:rPr>
+          <w:sz w:val="20"/>
+          <w:szCs w:val="20"/>
+          <w:lang w:val="en-US"/>
+        </w:rPr>
+        <w:t>- Renamed Digital Input / Output name pins with DI_ and DO_ prefix</w:t>
       </w:r>
     </w:p>
     <w:p>
@@ -2698,7 +2294,7 @@
           <w:szCs w:val="20"/>
           <w:lang w:val="en-US"/>
         </w:rPr>
-        <w:t>1256194</w:t>
+        <w:t>7e5616a</w:t>
       </w:r>
       <w:r>
         <w:rPr>
@@ -2740,7 +2336,7 @@
           <w:szCs w:val="20"/>
           <w:lang w:val="en-US"/>
         </w:rPr>
-        <w:t>October 07, 2024</w:t>
+        <w:t>October 21, 2024</w:t>
       </w:r>
     </w:p>
     <w:p>
@@ -2771,25 +2367,7 @@
           <w:szCs w:val="20"/>
           <w:lang w:val="it-IT"/>
         </w:rPr>
-        <w:t>: BRANCARO\</w:t>
-      </w:r>
-      <w:proofErr w:type="spellStart"/>
-      <w:r>
-        <w:rPr>
-          <w:sz w:val="20"/>
-          <w:szCs w:val="20"/>
-          <w:lang w:val="it-IT"/>
-        </w:rPr>
-        <w:t>p.parrino</w:t>
-      </w:r>
-      <w:proofErr w:type="spellEnd"/>
-      <w:r>
-        <w:rPr>
-          <w:sz w:val="20"/>
-          <w:szCs w:val="20"/>
-          <w:lang w:val="it-IT"/>
-        </w:rPr>
-        <w:t xml:space="preserve"> </w:t>
+        <w:t xml:space="preserve">: BRANCARO\p.parrino </w:t>
       </w:r>
       <w:hyperlink r:id="rId17" w:history="1">
         <w:r>
@@ -2817,84 +2395,40 @@
           <w:szCs w:val="20"/>
           <w:lang w:val="en-US"/>
         </w:rPr>
-        <w:t xml:space="preserve">- </w:t>
-      </w:r>
-      <w:r>
-        <w:rPr>
-          <w:sz w:val="20"/>
-          <w:szCs w:val="20"/>
-          <w:lang w:val="en-US"/>
-        </w:rPr>
-        <w:t>Added calculation functions for all ADCs on Override + Logic Board</w:t>
-      </w:r>
-    </w:p>
-    <w:p>
-      <w:pPr>
-        <w:rPr>
-          <w:sz w:val="20"/>
-          <w:szCs w:val="20"/>
-          <w:lang w:val="en-US"/>
-        </w:rPr>
-      </w:pPr>
-      <w:r>
-        <w:rPr>
-          <w:sz w:val="20"/>
-          <w:szCs w:val="20"/>
-          <w:lang w:val="en-US"/>
-        </w:rPr>
-        <w:t xml:space="preserve">- Added Maintenance pins for manage </w:t>
-      </w:r>
-      <w:proofErr w:type="spellStart"/>
-      <w:r>
-        <w:rPr>
-          <w:sz w:val="20"/>
-          <w:szCs w:val="20"/>
-          <w:lang w:val="en-US"/>
-        </w:rPr>
-        <w:t>hw</w:t>
-      </w:r>
-      <w:proofErr w:type="spellEnd"/>
-      <w:r>
-        <w:rPr>
-          <w:sz w:val="20"/>
-          <w:szCs w:val="20"/>
-          <w:lang w:val="en-US"/>
-        </w:rPr>
-        <w:t xml:space="preserve"> heartbeat. (temporary in </w:t>
-      </w:r>
-      <w:proofErr w:type="spellStart"/>
-      <w:r>
-        <w:rPr>
-          <w:sz w:val="20"/>
-          <w:szCs w:val="20"/>
-          <w:lang w:val="en-US"/>
-        </w:rPr>
-        <w:t>LED_OnBoard</w:t>
-      </w:r>
-      <w:proofErr w:type="spellEnd"/>
-      <w:r>
-        <w:rPr>
-          <w:sz w:val="20"/>
-          <w:szCs w:val="20"/>
-          <w:lang w:val="en-US"/>
-        </w:rPr>
-        <w:t xml:space="preserve"> module)</w:t>
-      </w:r>
-    </w:p>
-    <w:p>
-      <w:pPr>
-        <w:rPr>
-          <w:sz w:val="20"/>
-          <w:szCs w:val="20"/>
-        </w:rPr>
-      </w:pPr>
-      <w:r>
-        <w:rPr>
-          <w:sz w:val="20"/>
-          <w:szCs w:val="20"/>
-          <w:lang w:val="en-US"/>
-        </w:rPr>
-        <w:t>- Added PEAKCAN LMU project for data CAN management</w:t>
+        <w:t>- Implemented LMU BootLoader</w:t>
+      </w:r>
+    </w:p>
+    <w:p>
+      <w:pPr>
+        <w:rPr>
+          <w:sz w:val="20"/>
+          <w:szCs w:val="20"/>
+          <w:lang w:val="en-US"/>
+        </w:rPr>
+      </w:pPr>
+      <w:r>
+        <w:rPr>
+          <w:sz w:val="20"/>
+          <w:szCs w:val="20"/>
+          <w:lang w:val="en-US"/>
+        </w:rPr>
+        <w:t>- Added UnifiedHostApp Microchip application associated to BootLoader to download the LMU application SW into LMU board</w:t>
+      </w:r>
+    </w:p>
+    <w:p>
+      <w:pPr>
+        <w:rPr>
+          <w:sz w:val="20"/>
+          <w:szCs w:val="20"/>
+        </w:rPr>
+      </w:pPr>
+      <w:r>
+        <w:rPr>
+          <w:sz w:val="20"/>
+          <w:szCs w:val="20"/>
+          <w:lang w:val="en-US"/>
+        </w:rPr>
+        <w:t>- Updated LMU SW tho handle BooLoader functionalities</w:t>
       </w:r>
     </w:p>
     <w:p>
@@ -2963,7 +2497,7 @@
           <w:szCs w:val="20"/>
           <w:lang w:val="en-US"/>
         </w:rPr>
-        <w:t>0286331</w:t>
+        <w:t>1256194</w:t>
       </w:r>
       <w:r>
         <w:rPr>
@@ -3005,7 +2539,7 @@
           <w:szCs w:val="20"/>
           <w:lang w:val="en-US"/>
         </w:rPr>
-        <w:t>October 01, 2024</w:t>
+        <w:t>October 07, 2024</w:t>
       </w:r>
     </w:p>
     <w:p>
@@ -3036,25 +2570,7 @@
           <w:szCs w:val="20"/>
           <w:lang w:val="it-IT"/>
         </w:rPr>
-        <w:t>: BRANCARO\</w:t>
-      </w:r>
-      <w:proofErr w:type="spellStart"/>
-      <w:r>
-        <w:rPr>
-          <w:sz w:val="20"/>
-          <w:szCs w:val="20"/>
-          <w:lang w:val="it-IT"/>
-        </w:rPr>
-        <w:t>p.parrino</w:t>
-      </w:r>
-      <w:proofErr w:type="spellEnd"/>
-      <w:r>
-        <w:rPr>
-          <w:sz w:val="20"/>
-          <w:szCs w:val="20"/>
-          <w:lang w:val="it-IT"/>
-        </w:rPr>
-        <w:t xml:space="preserve"> </w:t>
+        <w:t xml:space="preserve">: BRANCARO\p.parrino </w:t>
       </w:r>
       <w:hyperlink r:id="rId18" w:history="1">
         <w:r>
@@ -3090,59 +2606,40 @@
           <w:szCs w:val="20"/>
           <w:lang w:val="en-US"/>
         </w:rPr>
-        <w:t xml:space="preserve">Improved and tested </w:t>
-      </w:r>
-      <w:proofErr w:type="spellStart"/>
-      <w:r>
-        <w:rPr>
-          <w:sz w:val="20"/>
-          <w:szCs w:val="20"/>
-          <w:lang w:val="en-US"/>
-        </w:rPr>
-        <w:t>ADCManager</w:t>
-      </w:r>
-      <w:proofErr w:type="spellEnd"/>
-      <w:r>
-        <w:rPr>
-          <w:sz w:val="20"/>
-          <w:szCs w:val="20"/>
-          <w:lang w:val="en-US"/>
-        </w:rPr>
-        <w:t xml:space="preserve"> module</w:t>
-      </w:r>
-    </w:p>
-    <w:p>
-      <w:pPr>
-        <w:rPr>
-          <w:sz w:val="20"/>
-          <w:szCs w:val="20"/>
-        </w:rPr>
-      </w:pPr>
-      <w:r>
-        <w:rPr>
-          <w:sz w:val="20"/>
-          <w:szCs w:val="20"/>
-          <w:lang w:val="en-US"/>
-        </w:rPr>
-        <w:t xml:space="preserve">- Improved </w:t>
-      </w:r>
-      <w:proofErr w:type="spellStart"/>
-      <w:r>
-        <w:rPr>
-          <w:sz w:val="20"/>
-          <w:szCs w:val="20"/>
-          <w:lang w:val="en-US"/>
-        </w:rPr>
-        <w:t>CANFeddback</w:t>
-      </w:r>
-      <w:proofErr w:type="spellEnd"/>
-      <w:r>
-        <w:rPr>
-          <w:sz w:val="20"/>
-          <w:szCs w:val="20"/>
-          <w:lang w:val="en-US"/>
-        </w:rPr>
-        <w:t xml:space="preserve"> module</w:t>
+        <w:t>Added calculation functions for all ADCs on Override + Logic Board</w:t>
+      </w:r>
+    </w:p>
+    <w:p>
+      <w:pPr>
+        <w:rPr>
+          <w:sz w:val="20"/>
+          <w:szCs w:val="20"/>
+          <w:lang w:val="en-US"/>
+        </w:rPr>
+      </w:pPr>
+      <w:r>
+        <w:rPr>
+          <w:sz w:val="20"/>
+          <w:szCs w:val="20"/>
+          <w:lang w:val="en-US"/>
+        </w:rPr>
+        <w:t>- Added Maintenance pins for manage hw heartbeat. (temporary in LED_OnBoard module)</w:t>
+      </w:r>
+    </w:p>
+    <w:p>
+      <w:pPr>
+        <w:rPr>
+          <w:sz w:val="20"/>
+          <w:szCs w:val="20"/>
+        </w:rPr>
+      </w:pPr>
+      <w:r>
+        <w:rPr>
+          <w:sz w:val="20"/>
+          <w:szCs w:val="20"/>
+          <w:lang w:val="en-US"/>
+        </w:rPr>
+        <w:t>- Added PEAKCAN LMU project for data CAN management</w:t>
       </w:r>
     </w:p>
     <w:p>
@@ -3157,7 +2654,11 @@
         <w:t>----------------------------------------------------------------------------------------------------------</w:t>
       </w:r>
     </w:p>
-    <w:p/>
+    <w:p>
+      <w:pPr>
+        <w:pStyle w:val="Titolo1"/>
+      </w:pPr>
+    </w:p>
     <w:p>
       <w:pPr>
         <w:pStyle w:val="Titolo1"/>
@@ -3208,7 +2709,7 @@
           <w:szCs w:val="20"/>
           <w:lang w:val="en-US"/>
         </w:rPr>
-        <w:t>13f2e7e</w:t>
+        <w:t>0286331</w:t>
       </w:r>
       <w:r>
         <w:rPr>
@@ -3250,7 +2751,7 @@
           <w:szCs w:val="20"/>
           <w:lang w:val="en-US"/>
         </w:rPr>
-        <w:t>September 27, 2024</w:t>
+        <w:t>October 01, 2024</w:t>
       </w:r>
     </w:p>
     <w:p>
@@ -3281,25 +2782,7 @@
           <w:szCs w:val="20"/>
           <w:lang w:val="it-IT"/>
         </w:rPr>
-        <w:t>: BRANCARO\</w:t>
-      </w:r>
-      <w:proofErr w:type="spellStart"/>
-      <w:r>
-        <w:rPr>
-          <w:sz w:val="20"/>
-          <w:szCs w:val="20"/>
-          <w:lang w:val="it-IT"/>
-        </w:rPr>
-        <w:t>p.parrino</w:t>
-      </w:r>
-      <w:proofErr w:type="spellEnd"/>
-      <w:r>
-        <w:rPr>
-          <w:sz w:val="20"/>
-          <w:szCs w:val="20"/>
-          <w:lang w:val="it-IT"/>
-        </w:rPr>
-        <w:t xml:space="preserve"> </w:t>
+        <w:t xml:space="preserve">: BRANCARO\p.parrino </w:t>
       </w:r>
       <w:hyperlink r:id="rId19" w:history="1">
         <w:r>
@@ -3327,162 +2810,31 @@
           <w:szCs w:val="20"/>
           <w:lang w:val="en-US"/>
         </w:rPr>
-        <w:t xml:space="preserve">- Implemented </w:t>
-      </w:r>
-      <w:proofErr w:type="spellStart"/>
-      <w:r>
-        <w:rPr>
-          <w:sz w:val="20"/>
-          <w:szCs w:val="20"/>
-          <w:lang w:val="en-US"/>
-        </w:rPr>
-        <w:t>ADCManager</w:t>
-      </w:r>
-      <w:proofErr w:type="spellEnd"/>
-      <w:r>
-        <w:rPr>
-          <w:sz w:val="20"/>
-          <w:szCs w:val="20"/>
-          <w:lang w:val="en-US"/>
-        </w:rPr>
-        <w:t xml:space="preserve"> module</w:t>
-      </w:r>
-    </w:p>
-    <w:p>
-      <w:pPr>
-        <w:rPr>
-          <w:sz w:val="20"/>
-          <w:szCs w:val="20"/>
-          <w:lang w:val="en-US"/>
-        </w:rPr>
-      </w:pPr>
-      <w:r>
-        <w:rPr>
-          <w:sz w:val="20"/>
-          <w:szCs w:val="20"/>
-          <w:lang w:val="en-US"/>
-        </w:rPr>
         <w:t xml:space="preserve">- </w:t>
       </w:r>
-      <w:proofErr w:type="spellStart"/>
-      <w:r>
-        <w:rPr>
-          <w:sz w:val="20"/>
-          <w:szCs w:val="20"/>
-          <w:lang w:val="en-US"/>
-        </w:rPr>
-        <w:t>Implemente</w:t>
-      </w:r>
-      <w:proofErr w:type="spellEnd"/>
-      <w:r>
-        <w:rPr>
-          <w:sz w:val="20"/>
-          <w:szCs w:val="20"/>
-          <w:lang w:val="en-US"/>
-        </w:rPr>
-        <w:t xml:space="preserve"> ADC module</w:t>
-      </w:r>
-    </w:p>
-    <w:p>
-      <w:pPr>
-        <w:rPr>
-          <w:sz w:val="20"/>
-          <w:szCs w:val="20"/>
-          <w:lang w:val="en-US"/>
-        </w:rPr>
-      </w:pPr>
-      <w:r>
-        <w:rPr>
-          <w:sz w:val="20"/>
-          <w:szCs w:val="20"/>
-          <w:lang w:val="en-US"/>
-        </w:rPr>
-        <w:t>- Implemented I2C module</w:t>
-      </w:r>
-    </w:p>
-    <w:p>
-      <w:pPr>
-        <w:rPr>
-          <w:sz w:val="20"/>
-          <w:szCs w:val="20"/>
-          <w:lang w:val="en-US"/>
-        </w:rPr>
-      </w:pPr>
-      <w:r>
-        <w:rPr>
-          <w:sz w:val="20"/>
-          <w:szCs w:val="20"/>
-          <w:lang w:val="en-US"/>
-        </w:rPr>
-        <w:t>- Implemented basic structure for MCP23017_IO_EXP module</w:t>
-      </w:r>
-    </w:p>
-    <w:p>
-      <w:pPr>
-        <w:rPr>
-          <w:sz w:val="20"/>
-          <w:szCs w:val="20"/>
-          <w:lang w:val="en-US"/>
-        </w:rPr>
-      </w:pPr>
-      <w:r>
-        <w:rPr>
-          <w:sz w:val="20"/>
-          <w:szCs w:val="20"/>
-          <w:lang w:val="en-US"/>
-        </w:rPr>
-        <w:t>- Implemented basic structure for PCA9685_IO_PWM module</w:t>
-      </w:r>
-    </w:p>
-    <w:p>
-      <w:pPr>
-        <w:rPr>
-          <w:sz w:val="20"/>
-          <w:szCs w:val="20"/>
-          <w:lang w:val="en-US"/>
-        </w:rPr>
-      </w:pPr>
-      <w:r>
-        <w:rPr>
-          <w:sz w:val="20"/>
-          <w:szCs w:val="20"/>
-          <w:lang w:val="en-US"/>
-        </w:rPr>
-        <w:t>- Implemented basic structure for ADS7128_ADC_EXP module</w:t>
-      </w:r>
-    </w:p>
-    <w:p>
-      <w:pPr>
-        <w:rPr>
-          <w:sz w:val="20"/>
-          <w:szCs w:val="20"/>
-        </w:rPr>
-      </w:pPr>
-      <w:r>
-        <w:rPr>
-          <w:sz w:val="20"/>
-          <w:szCs w:val="20"/>
-          <w:lang w:val="en-US"/>
-        </w:rPr>
-        <w:t xml:space="preserve">- Improved </w:t>
-      </w:r>
-      <w:proofErr w:type="spellStart"/>
-      <w:r>
-        <w:rPr>
-          <w:sz w:val="20"/>
-          <w:szCs w:val="20"/>
-          <w:lang w:val="en-US"/>
-        </w:rPr>
-        <w:t>CANFeedback</w:t>
-      </w:r>
-      <w:proofErr w:type="spellEnd"/>
-      <w:r>
-        <w:rPr>
-          <w:sz w:val="20"/>
-          <w:szCs w:val="20"/>
-          <w:lang w:val="en-US"/>
-        </w:rPr>
-        <w:t xml:space="preserve"> module</w:t>
+      <w:r>
+        <w:rPr>
+          <w:sz w:val="20"/>
+          <w:szCs w:val="20"/>
+          <w:lang w:val="en-US"/>
+        </w:rPr>
+        <w:t>Improved and tested ADCManager module</w:t>
+      </w:r>
+    </w:p>
+    <w:p>
+      <w:pPr>
+        <w:rPr>
+          <w:sz w:val="20"/>
+          <w:szCs w:val="20"/>
+        </w:rPr>
+      </w:pPr>
+      <w:r>
+        <w:rPr>
+          <w:sz w:val="20"/>
+          <w:szCs w:val="20"/>
+          <w:lang w:val="en-US"/>
+        </w:rPr>
+        <w:t>- Improved CANFeddback module</w:t>
       </w:r>
     </w:p>
     <w:p>
@@ -3547,7 +2899,7 @@
           <w:szCs w:val="20"/>
           <w:lang w:val="en-US"/>
         </w:rPr>
-        <w:t>cbeb507</w:t>
+        <w:t>13f2e7e</w:t>
       </w:r>
       <w:r>
         <w:rPr>
@@ -3589,7 +2941,7 @@
           <w:szCs w:val="20"/>
           <w:lang w:val="en-US"/>
         </w:rPr>
-        <w:t>September 25, 2024</w:t>
+        <w:t>September 27, 2024</w:t>
       </w:r>
     </w:p>
     <w:p>
@@ -3620,25 +2972,7 @@
           <w:szCs w:val="20"/>
           <w:lang w:val="it-IT"/>
         </w:rPr>
-        <w:t>: BRANCARO\</w:t>
-      </w:r>
-      <w:proofErr w:type="spellStart"/>
-      <w:r>
-        <w:rPr>
-          <w:sz w:val="20"/>
-          <w:szCs w:val="20"/>
-          <w:lang w:val="it-IT"/>
-        </w:rPr>
-        <w:t>p.parrino</w:t>
-      </w:r>
-      <w:proofErr w:type="spellEnd"/>
-      <w:r>
-        <w:rPr>
-          <w:sz w:val="20"/>
-          <w:szCs w:val="20"/>
-          <w:lang w:val="it-IT"/>
-        </w:rPr>
-        <w:t xml:space="preserve"> </w:t>
+        <w:t xml:space="preserve">: BRANCARO\p.parrino </w:t>
       </w:r>
       <w:hyperlink r:id="rId20" w:history="1">
         <w:r>
@@ -3657,92 +2991,117 @@
         <w:rPr>
           <w:sz w:val="20"/>
           <w:szCs w:val="20"/>
-        </w:rPr>
-      </w:pPr>
-      <w:r>
-        <w:rPr>
-          <w:sz w:val="20"/>
-          <w:szCs w:val="20"/>
-        </w:rPr>
-        <w:t xml:space="preserve">- Implemented </w:t>
-      </w:r>
-      <w:proofErr w:type="spellStart"/>
-      <w:r>
-        <w:rPr>
-          <w:sz w:val="20"/>
-          <w:szCs w:val="20"/>
-        </w:rPr>
-        <w:t>CANFeedback</w:t>
-      </w:r>
-      <w:proofErr w:type="spellEnd"/>
-      <w:r>
-        <w:rPr>
-          <w:sz w:val="20"/>
-          <w:szCs w:val="20"/>
-        </w:rPr>
-        <w:t xml:space="preserve"> module</w:t>
-      </w:r>
-    </w:p>
-    <w:p>
-      <w:pPr>
-        <w:rPr>
-          <w:sz w:val="20"/>
-          <w:szCs w:val="20"/>
-        </w:rPr>
-      </w:pPr>
-      <w:r>
-        <w:rPr>
-          <w:sz w:val="20"/>
-          <w:szCs w:val="20"/>
-        </w:rPr>
-        <w:t xml:space="preserve">- Moved CAN </w:t>
-      </w:r>
-      <w:proofErr w:type="spellStart"/>
-      <w:r>
-        <w:rPr>
-          <w:sz w:val="20"/>
-          <w:szCs w:val="20"/>
-        </w:rPr>
-        <w:t>HeartBeat</w:t>
-      </w:r>
-      <w:proofErr w:type="spellEnd"/>
-      <w:r>
-        <w:rPr>
-          <w:sz w:val="20"/>
-          <w:szCs w:val="20"/>
-        </w:rPr>
-        <w:t xml:space="preserve"> function in </w:t>
-      </w:r>
-      <w:proofErr w:type="spellStart"/>
-      <w:r>
-        <w:rPr>
-          <w:sz w:val="20"/>
-          <w:szCs w:val="20"/>
-        </w:rPr>
-        <w:t>CANFeedback</w:t>
-      </w:r>
-      <w:proofErr w:type="spellEnd"/>
-      <w:r>
-        <w:rPr>
-          <w:sz w:val="20"/>
-          <w:szCs w:val="20"/>
-        </w:rPr>
-        <w:t xml:space="preserve"> module</w:t>
-      </w:r>
-    </w:p>
-    <w:p>
-      <w:pPr>
-        <w:rPr>
-          <w:sz w:val="20"/>
-          <w:szCs w:val="20"/>
-        </w:rPr>
-      </w:pPr>
-      <w:r>
-        <w:rPr>
-          <w:sz w:val="20"/>
-          <w:szCs w:val="20"/>
-        </w:rPr>
-        <w:t>- Implemented I2C driver</w:t>
+          <w:lang w:val="en-US"/>
+        </w:rPr>
+      </w:pPr>
+      <w:r>
+        <w:rPr>
+          <w:sz w:val="20"/>
+          <w:szCs w:val="20"/>
+          <w:lang w:val="en-US"/>
+        </w:rPr>
+        <w:t>- Implemented ADCManager module</w:t>
+      </w:r>
+    </w:p>
+    <w:p>
+      <w:pPr>
+        <w:rPr>
+          <w:sz w:val="20"/>
+          <w:szCs w:val="20"/>
+          <w:lang w:val="en-US"/>
+        </w:rPr>
+      </w:pPr>
+      <w:r>
+        <w:rPr>
+          <w:sz w:val="20"/>
+          <w:szCs w:val="20"/>
+          <w:lang w:val="en-US"/>
+        </w:rPr>
+        <w:t>- Implemente ADC module</w:t>
+      </w:r>
+    </w:p>
+    <w:p>
+      <w:pPr>
+        <w:rPr>
+          <w:sz w:val="20"/>
+          <w:szCs w:val="20"/>
+          <w:lang w:val="en-US"/>
+        </w:rPr>
+      </w:pPr>
+      <w:r>
+        <w:rPr>
+          <w:sz w:val="20"/>
+          <w:szCs w:val="20"/>
+          <w:lang w:val="en-US"/>
+        </w:rPr>
+        <w:t>- Implemented I2C module</w:t>
+      </w:r>
+    </w:p>
+    <w:p>
+      <w:pPr>
+        <w:rPr>
+          <w:sz w:val="20"/>
+          <w:szCs w:val="20"/>
+          <w:lang w:val="en-US"/>
+        </w:rPr>
+      </w:pPr>
+      <w:r>
+        <w:rPr>
+          <w:sz w:val="20"/>
+          <w:szCs w:val="20"/>
+          <w:lang w:val="en-US"/>
+        </w:rPr>
+        <w:t>- Implemented basic structure for MCP23017_IO_EXP module</w:t>
+      </w:r>
+    </w:p>
+    <w:p>
+      <w:pPr>
+        <w:rPr>
+          <w:sz w:val="20"/>
+          <w:szCs w:val="20"/>
+          <w:lang w:val="en-US"/>
+        </w:rPr>
+      </w:pPr>
+      <w:r>
+        <w:rPr>
+          <w:sz w:val="20"/>
+          <w:szCs w:val="20"/>
+          <w:lang w:val="en-US"/>
+        </w:rPr>
+        <w:t>- Implemented basic structure for PCA9685_IO_PWM module</w:t>
+      </w:r>
+    </w:p>
+    <w:p>
+      <w:pPr>
+        <w:rPr>
+          <w:sz w:val="20"/>
+          <w:szCs w:val="20"/>
+          <w:lang w:val="en-US"/>
+        </w:rPr>
+      </w:pPr>
+      <w:r>
+        <w:rPr>
+          <w:sz w:val="20"/>
+          <w:szCs w:val="20"/>
+          <w:lang w:val="en-US"/>
+        </w:rPr>
+        <w:t>- Implemented basic structure for ADS7128_ADC_EXP module</w:t>
+      </w:r>
+    </w:p>
+    <w:p>
+      <w:pPr>
+        <w:rPr>
+          <w:sz w:val="20"/>
+          <w:szCs w:val="20"/>
+        </w:rPr>
+      </w:pPr>
+      <w:r>
+        <w:rPr>
+          <w:sz w:val="20"/>
+          <w:szCs w:val="20"/>
+          <w:lang w:val="en-US"/>
+        </w:rPr>
+        <w:t>- Improved CANFeedback module</w:t>
       </w:r>
     </w:p>
     <w:p>
@@ -3807,7 +3166,7 @@
           <w:szCs w:val="20"/>
           <w:lang w:val="en-US"/>
         </w:rPr>
-        <w:t>7e6e94a</w:t>
+        <w:t>cbeb507</w:t>
       </w:r>
       <w:r>
         <w:rPr>
@@ -3849,7 +3208,7 @@
           <w:szCs w:val="20"/>
           <w:lang w:val="en-US"/>
         </w:rPr>
-        <w:t>September 24, 2024</w:t>
+        <w:t>September 25, 2024</w:t>
       </w:r>
     </w:p>
     <w:p>
@@ -3880,129 +3239,82 @@
           <w:szCs w:val="20"/>
           <w:lang w:val="it-IT"/>
         </w:rPr>
-        <w:t>: BRANCARO\</w:t>
-      </w:r>
-      <w:proofErr w:type="spellStart"/>
-      <w:r>
-        <w:rPr>
-          <w:sz w:val="20"/>
-          <w:szCs w:val="20"/>
-          <w:lang w:val="it-IT"/>
-        </w:rPr>
-        <w:t>p.parrino</w:t>
-      </w:r>
-      <w:proofErr w:type="spellEnd"/>
-      <w:r>
-        <w:rPr>
-          <w:sz w:val="20"/>
-          <w:szCs w:val="20"/>
-          <w:lang w:val="it-IT"/>
-        </w:rPr>
-        <w:t xml:space="preserve"> &lt;p.parrino@brancaro.com&gt;</w:t>
-      </w:r>
-    </w:p>
-    <w:p>
-      <w:pPr>
-        <w:rPr>
-          <w:sz w:val="20"/>
-          <w:szCs w:val="20"/>
-        </w:rPr>
-      </w:pPr>
-      <w:r>
-        <w:rPr>
-          <w:sz w:val="20"/>
-          <w:szCs w:val="20"/>
-        </w:rPr>
-        <w:t>- Implemented CAN module</w:t>
-      </w:r>
-    </w:p>
-    <w:p>
-      <w:pPr>
-        <w:rPr>
-          <w:sz w:val="20"/>
-          <w:szCs w:val="20"/>
-        </w:rPr>
-      </w:pPr>
-      <w:r>
-        <w:rPr>
-          <w:sz w:val="20"/>
-          <w:szCs w:val="20"/>
-        </w:rPr>
-        <w:t xml:space="preserve">- Implemented CAN </w:t>
-      </w:r>
-      <w:proofErr w:type="spellStart"/>
-      <w:r>
-        <w:rPr>
-          <w:sz w:val="20"/>
-          <w:szCs w:val="20"/>
-        </w:rPr>
-        <w:t>RecvdMsgParser</w:t>
-      </w:r>
-      <w:proofErr w:type="spellEnd"/>
-      <w:r>
-        <w:rPr>
-          <w:sz w:val="20"/>
-          <w:szCs w:val="20"/>
-        </w:rPr>
-        <w:t xml:space="preserve"> module (with example test for Tx and Rx CAN messages)</w:t>
-      </w:r>
-    </w:p>
-    <w:p>
-      <w:pPr>
-        <w:rPr>
-          <w:sz w:val="20"/>
-          <w:szCs w:val="20"/>
-        </w:rPr>
-      </w:pPr>
-      <w:r>
-        <w:rPr>
-          <w:sz w:val="20"/>
-          <w:szCs w:val="20"/>
-        </w:rPr>
-        <w:t xml:space="preserve">- Improvements in </w:t>
-      </w:r>
-      <w:proofErr w:type="spellStart"/>
-      <w:r>
-        <w:rPr>
-          <w:sz w:val="20"/>
-          <w:szCs w:val="20"/>
-        </w:rPr>
-        <w:t>LED_OnBoard</w:t>
-      </w:r>
-      <w:proofErr w:type="spellEnd"/>
-      <w:r>
-        <w:rPr>
-          <w:sz w:val="20"/>
-          <w:szCs w:val="20"/>
-        </w:rPr>
-        <w:t xml:space="preserve"> module and Version module</w:t>
-      </w:r>
-    </w:p>
-    <w:p>
-      <w:pPr>
+        <w:t xml:space="preserve">: BRANCARO\p.parrino </w:t>
+      </w:r>
+      <w:hyperlink r:id="rId21" w:history="1">
+        <w:r>
+          <w:rPr>
+            <w:rStyle w:val="Collegamentoipertestuale"/>
+            <w:sz w:val="20"/>
+            <w:szCs w:val="20"/>
+            <w:lang w:val="it-IT"/>
+          </w:rPr>
+          <w:t>p.parrino@brancaro.com</w:t>
+        </w:r>
+      </w:hyperlink>
+    </w:p>
+    <w:p>
+      <w:pPr>
+        <w:rPr>
+          <w:sz w:val="20"/>
+          <w:szCs w:val="20"/>
+        </w:rPr>
+      </w:pPr>
+      <w:r>
+        <w:rPr>
+          <w:sz w:val="20"/>
+          <w:szCs w:val="20"/>
+        </w:rPr>
+        <w:t>- Implemented CANFeedback module</w:t>
+      </w:r>
+    </w:p>
+    <w:p>
+      <w:pPr>
+        <w:rPr>
+          <w:sz w:val="20"/>
+          <w:szCs w:val="20"/>
+        </w:rPr>
+      </w:pPr>
+      <w:r>
+        <w:rPr>
+          <w:sz w:val="20"/>
+          <w:szCs w:val="20"/>
+        </w:rPr>
+        <w:t>- Moved CAN HeartBeat function in CANFeedback module</w:t>
+      </w:r>
+    </w:p>
+    <w:p>
+      <w:pPr>
+        <w:rPr>
+          <w:sz w:val="20"/>
+          <w:szCs w:val="20"/>
+        </w:rPr>
+      </w:pPr>
+      <w:r>
+        <w:rPr>
+          <w:sz w:val="20"/>
+          <w:szCs w:val="20"/>
+        </w:rPr>
+        <w:t>- Implemented I2C driver</w:t>
+      </w:r>
+    </w:p>
+    <w:p>
+      <w:r>
         <w:rPr>
           <w:rFonts w:ascii="Verdana" w:hAnsi="Verdana"/>
           <w:color w:val="4C94D8" w:themeColor="text2" w:themeTint="80"/>
           <w:sz w:val="20"/>
           <w:szCs w:val="20"/>
         </w:rPr>
-      </w:pPr>
-      <w:r>
-        <w:rPr>
-          <w:rFonts w:ascii="Verdana" w:hAnsi="Verdana"/>
-          <w:color w:val="4C94D8" w:themeColor="text2" w:themeTint="80"/>
-          <w:sz w:val="20"/>
-          <w:szCs w:val="20"/>
-        </w:rPr>
         <w:t>----------------------------------------------------------------------------------------------------------</w:t>
       </w:r>
     </w:p>
+    <w:p/>
     <w:p>
       <w:pPr>
         <w:pStyle w:val="Titolo1"/>
       </w:pPr>
       <w:r>
-        <w:lastRenderedPageBreak/>
         <w:t>Release 0.0.1</w:t>
       </w:r>
     </w:p>
@@ -4048,7 +3360,7 @@
           <w:szCs w:val="20"/>
           <w:lang w:val="en-US"/>
         </w:rPr>
-        <w:t>707e293</w:t>
+        <w:t>7e6e94a</w:t>
       </w:r>
       <w:r>
         <w:rPr>
@@ -4090,7 +3402,7 @@
           <w:szCs w:val="20"/>
           <w:lang w:val="en-US"/>
         </w:rPr>
-        <w:t>September 12, 2024</w:t>
+        <w:t>September 24, 2024</w:t>
       </w:r>
     </w:p>
     <w:p>
@@ -4121,103 +3433,52 @@
           <w:szCs w:val="20"/>
           <w:lang w:val="it-IT"/>
         </w:rPr>
-        <w:t>: BRANCARO\</w:t>
-      </w:r>
-      <w:proofErr w:type="spellStart"/>
-      <w:r>
-        <w:rPr>
-          <w:sz w:val="20"/>
-          <w:szCs w:val="20"/>
-          <w:lang w:val="it-IT"/>
-        </w:rPr>
-        <w:t>p.parrino</w:t>
-      </w:r>
-      <w:proofErr w:type="spellEnd"/>
-      <w:r>
-        <w:rPr>
-          <w:sz w:val="20"/>
-          <w:szCs w:val="20"/>
-          <w:lang w:val="it-IT"/>
-        </w:rPr>
-        <w:t xml:space="preserve"> &lt;p.parrino@brancaro.com&gt;</w:t>
-      </w:r>
-    </w:p>
-    <w:p>
-      <w:pPr>
-        <w:rPr>
-          <w:sz w:val="20"/>
-          <w:szCs w:val="20"/>
-        </w:rPr>
-      </w:pPr>
-      <w:r>
-        <w:rPr>
-          <w:sz w:val="20"/>
-          <w:szCs w:val="20"/>
-        </w:rPr>
-        <w:t>- Implemented Version module</w:t>
-      </w:r>
-    </w:p>
-    <w:p>
-      <w:pPr>
-        <w:rPr>
-          <w:sz w:val="20"/>
-          <w:szCs w:val="20"/>
-        </w:rPr>
-      </w:pPr>
-      <w:r>
-        <w:rPr>
-          <w:sz w:val="20"/>
-          <w:szCs w:val="20"/>
-        </w:rPr>
-        <w:t>- Updated .</w:t>
-      </w:r>
-      <w:proofErr w:type="spellStart"/>
-      <w:r>
-        <w:rPr>
-          <w:sz w:val="20"/>
-          <w:szCs w:val="20"/>
-        </w:rPr>
-        <w:t>gitignore</w:t>
-      </w:r>
-      <w:proofErr w:type="spellEnd"/>
-      <w:r>
-        <w:rPr>
-          <w:sz w:val="20"/>
-          <w:szCs w:val="20"/>
-        </w:rPr>
-        <w:t xml:space="preserve"> file: removed '</w:t>
-      </w:r>
-      <w:proofErr w:type="spellStart"/>
-      <w:r>
-        <w:rPr>
-          <w:sz w:val="20"/>
-          <w:szCs w:val="20"/>
-        </w:rPr>
-        <w:t>nbproject</w:t>
-      </w:r>
-      <w:proofErr w:type="spellEnd"/>
-      <w:r>
-        <w:rPr>
-          <w:sz w:val="20"/>
-          <w:szCs w:val="20"/>
-        </w:rPr>
-        <w:t>' and '</w:t>
-      </w:r>
-      <w:proofErr w:type="spellStart"/>
-      <w:r>
-        <w:rPr>
-          <w:sz w:val="20"/>
-          <w:szCs w:val="20"/>
-        </w:rPr>
-        <w:t>dist</w:t>
-      </w:r>
-      <w:proofErr w:type="spellEnd"/>
-      <w:r>
-        <w:rPr>
-          <w:sz w:val="20"/>
-          <w:szCs w:val="20"/>
-        </w:rPr>
-        <w:t>' folders</w:t>
+        <w:t>: BRANCARO\p.parrino &lt;p.parrino@brancaro.com&gt;</w:t>
+      </w:r>
+    </w:p>
+    <w:p>
+      <w:pPr>
+        <w:rPr>
+          <w:sz w:val="20"/>
+          <w:szCs w:val="20"/>
+        </w:rPr>
+      </w:pPr>
+      <w:r>
+        <w:rPr>
+          <w:sz w:val="20"/>
+          <w:szCs w:val="20"/>
+        </w:rPr>
+        <w:t>- Implemented CAN module</w:t>
+      </w:r>
+    </w:p>
+    <w:p>
+      <w:pPr>
+        <w:rPr>
+          <w:sz w:val="20"/>
+          <w:szCs w:val="20"/>
+        </w:rPr>
+      </w:pPr>
+      <w:r>
+        <w:rPr>
+          <w:sz w:val="20"/>
+          <w:szCs w:val="20"/>
+        </w:rPr>
+        <w:t>- Implemented CAN RecvdMsgParser module (with example test for Tx and Rx CAN messages)</w:t>
+      </w:r>
+    </w:p>
+    <w:p>
+      <w:pPr>
+        <w:rPr>
+          <w:sz w:val="20"/>
+          <w:szCs w:val="20"/>
+        </w:rPr>
+      </w:pPr>
+      <w:r>
+        <w:rPr>
+          <w:sz w:val="20"/>
+          <w:szCs w:val="20"/>
+        </w:rPr>
+        <w:t>- Improvements in LED_OnBoard module and Version module</w:t>
       </w:r>
     </w:p>
     <w:p>
@@ -4289,7 +3550,7 @@
           <w:szCs w:val="20"/>
           <w:lang w:val="en-US"/>
         </w:rPr>
-        <w:t>d473c92</w:t>
+        <w:t>707e293</w:t>
       </w:r>
       <w:r>
         <w:rPr>
@@ -4323,7 +3584,15 @@
           <w:szCs w:val="20"/>
           <w:lang w:val="en-US"/>
         </w:rPr>
-        <w:t>: September 11, 2024</w:t>
+        <w:t xml:space="preserve">: </w:t>
+      </w:r>
+      <w:r>
+        <w:rPr>
+          <w:sz w:val="20"/>
+          <w:szCs w:val="20"/>
+          <w:lang w:val="en-US"/>
+        </w:rPr>
+        <w:t>September 12, 2024</w:t>
       </w:r>
     </w:p>
     <w:p>
@@ -4354,182 +3623,37 @@
           <w:szCs w:val="20"/>
           <w:lang w:val="it-IT"/>
         </w:rPr>
-        <w:t>: BRANCARO\</w:t>
-      </w:r>
-      <w:proofErr w:type="spellStart"/>
-      <w:r>
-        <w:rPr>
-          <w:sz w:val="20"/>
-          <w:szCs w:val="20"/>
-          <w:lang w:val="it-IT"/>
-        </w:rPr>
-        <w:t>p.parrino</w:t>
-      </w:r>
-      <w:proofErr w:type="spellEnd"/>
-      <w:r>
-        <w:rPr>
-          <w:sz w:val="20"/>
-          <w:szCs w:val="20"/>
-          <w:lang w:val="it-IT"/>
-        </w:rPr>
-        <w:t xml:space="preserve"> &lt;p.parrino@brancaro.com&gt;</w:t>
-      </w:r>
-    </w:p>
-    <w:p>
-      <w:pPr>
-        <w:rPr>
-          <w:sz w:val="20"/>
-          <w:szCs w:val="20"/>
-        </w:rPr>
-      </w:pPr>
-      <w:r>
-        <w:rPr>
-          <w:sz w:val="20"/>
-          <w:szCs w:val="20"/>
-        </w:rPr>
-        <w:t xml:space="preserve">- </w:t>
-      </w:r>
-      <w:r>
-        <w:rPr>
-          <w:sz w:val="20"/>
-          <w:szCs w:val="20"/>
-        </w:rPr>
-        <w:t xml:space="preserve">Implemented module </w:t>
-      </w:r>
-      <w:proofErr w:type="spellStart"/>
-      <w:r>
-        <w:rPr>
-          <w:sz w:val="20"/>
-          <w:szCs w:val="20"/>
-        </w:rPr>
-        <w:t>App_Main</w:t>
-      </w:r>
-      <w:proofErr w:type="spellEnd"/>
-      <w:r>
-        <w:rPr>
-          <w:sz w:val="20"/>
-          <w:szCs w:val="20"/>
-        </w:rPr>
-        <w:t xml:space="preserve"> to manage the project scheduler</w:t>
-      </w:r>
-    </w:p>
-    <w:p>
-      <w:pPr>
-        <w:rPr>
-          <w:sz w:val="20"/>
-          <w:szCs w:val="20"/>
-        </w:rPr>
-      </w:pPr>
-      <w:r>
-        <w:rPr>
-          <w:sz w:val="20"/>
-          <w:szCs w:val="20"/>
-        </w:rPr>
-        <w:t>- Implemented module Timers to have timers functionalities</w:t>
-      </w:r>
-    </w:p>
-    <w:p>
-      <w:pPr>
-        <w:rPr>
-          <w:sz w:val="20"/>
-          <w:szCs w:val="20"/>
-        </w:rPr>
-      </w:pPr>
-      <w:r>
-        <w:rPr>
-          <w:sz w:val="20"/>
-          <w:szCs w:val="20"/>
-        </w:rPr>
-        <w:t xml:space="preserve">- Implemented module LED On Board to manage on board </w:t>
-      </w:r>
-      <w:proofErr w:type="spellStart"/>
-      <w:r>
-        <w:rPr>
-          <w:sz w:val="20"/>
-          <w:szCs w:val="20"/>
-        </w:rPr>
-        <w:t>leds</w:t>
-      </w:r>
-      <w:proofErr w:type="spellEnd"/>
-    </w:p>
-    <w:p>
-      <w:pPr>
-        <w:rPr>
-          <w:sz w:val="20"/>
-          <w:szCs w:val="20"/>
-        </w:rPr>
-      </w:pPr>
-      <w:r>
-        <w:rPr>
-          <w:sz w:val="20"/>
-          <w:szCs w:val="20"/>
-        </w:rPr>
-        <w:t xml:space="preserve">- Implemented </w:t>
-      </w:r>
-      <w:proofErr w:type="spellStart"/>
-      <w:r>
-        <w:rPr>
-          <w:sz w:val="20"/>
-          <w:szCs w:val="20"/>
-        </w:rPr>
-        <w:t>hearbeat</w:t>
-      </w:r>
-      <w:proofErr w:type="spellEnd"/>
-      <w:r>
-        <w:rPr>
-          <w:sz w:val="20"/>
-          <w:szCs w:val="20"/>
-        </w:rPr>
-        <w:t xml:space="preserve"> for On Board Green LED- Added LMU ChangeLog.docx file</w:t>
-      </w:r>
-    </w:p>
-    <w:p>
-      <w:pPr>
-        <w:rPr>
-          <w:rFonts w:ascii="Verdana" w:hAnsi="Verdana"/>
-          <w:color w:val="4C94D8" w:themeColor="text2" w:themeTint="80"/>
-          <w:sz w:val="20"/>
-          <w:szCs w:val="20"/>
-        </w:rPr>
-      </w:pPr>
-      <w:r>
-        <w:rPr>
-          <w:sz w:val="20"/>
-          <w:szCs w:val="20"/>
-        </w:rPr>
-        <w:t>- Modified .</w:t>
-      </w:r>
-      <w:proofErr w:type="spellStart"/>
-      <w:r>
-        <w:rPr>
-          <w:sz w:val="20"/>
-          <w:szCs w:val="20"/>
-        </w:rPr>
-        <w:t>gitignore</w:t>
-      </w:r>
-      <w:proofErr w:type="spellEnd"/>
-      <w:r>
-        <w:rPr>
-          <w:sz w:val="20"/>
-          <w:szCs w:val="20"/>
-        </w:rPr>
-        <w:t xml:space="preserve"> file to remove from backup .</w:t>
-      </w:r>
-      <w:proofErr w:type="spellStart"/>
-      <w:r>
-        <w:rPr>
-          <w:sz w:val="20"/>
-          <w:szCs w:val="20"/>
-        </w:rPr>
-        <w:t>generated_files</w:t>
-      </w:r>
-      <w:proofErr w:type="spellEnd"/>
-      <w:r>
-        <w:rPr>
-          <w:sz w:val="20"/>
-          <w:szCs w:val="20"/>
-        </w:rPr>
-        <w:t xml:space="preserve"> folder</w:t>
+        <w:t>: BRANCARO\p.parrino &lt;p.parrino@brancaro.com&gt;</w:t>
+      </w:r>
+    </w:p>
+    <w:p>
+      <w:pPr>
+        <w:rPr>
+          <w:sz w:val="20"/>
+          <w:szCs w:val="20"/>
+        </w:rPr>
+      </w:pPr>
+      <w:r>
+        <w:rPr>
+          <w:sz w:val="20"/>
+          <w:szCs w:val="20"/>
+        </w:rPr>
+        <w:t>- Implemented Version module</w:t>
+      </w:r>
+    </w:p>
+    <w:p>
+      <w:pPr>
+        <w:rPr>
+          <w:sz w:val="20"/>
+          <w:szCs w:val="20"/>
+        </w:rPr>
+      </w:pPr>
+      <w:r>
+        <w:rPr>
+          <w:sz w:val="20"/>
+          <w:szCs w:val="20"/>
+        </w:rPr>
+        <w:t>- Updated .gitignore file: removed 'nbproject' and 'dist' folders</w:t>
       </w:r>
     </w:p>
     <w:p>
@@ -4593,7 +3717,23 @@
           <w:szCs w:val="20"/>
           <w:lang w:val="en-US"/>
         </w:rPr>
-        <w:t>[0fd5e53]</w:t>
+        <w:t>[</w:t>
+      </w:r>
+      <w:r>
+        <w:rPr>
+          <w:sz w:val="20"/>
+          <w:szCs w:val="20"/>
+          <w:lang w:val="en-US"/>
+        </w:rPr>
+        <w:t>d473c92</w:t>
+      </w:r>
+      <w:r>
+        <w:rPr>
+          <w:sz w:val="20"/>
+          <w:szCs w:val="20"/>
+          <w:lang w:val="en-US"/>
+        </w:rPr>
+        <w:t>]</w:t>
       </w:r>
       <w:r>
         <w:rPr>
@@ -4619,7 +3759,7 @@
           <w:szCs w:val="20"/>
           <w:lang w:val="en-US"/>
         </w:rPr>
-        <w:t>: September 9, 2024</w:t>
+        <w:t>: September 11, 2024</w:t>
       </w:r>
     </w:p>
     <w:p>
@@ -4650,25 +3790,212 @@
           <w:szCs w:val="20"/>
           <w:lang w:val="it-IT"/>
         </w:rPr>
-        <w:t>: BRANCARO\</w:t>
-      </w:r>
-      <w:proofErr w:type="spellStart"/>
-      <w:r>
+        <w:t>: BRANCARO\p.parrino &lt;p.parrino@brancaro.com&gt;</w:t>
+      </w:r>
+    </w:p>
+    <w:p>
+      <w:pPr>
+        <w:rPr>
+          <w:sz w:val="20"/>
+          <w:szCs w:val="20"/>
+        </w:rPr>
+      </w:pPr>
+      <w:r>
+        <w:rPr>
+          <w:sz w:val="20"/>
+          <w:szCs w:val="20"/>
+        </w:rPr>
+        <w:t xml:space="preserve">- </w:t>
+      </w:r>
+      <w:r>
+        <w:rPr>
+          <w:sz w:val="20"/>
+          <w:szCs w:val="20"/>
+        </w:rPr>
+        <w:t>Implemented module App_Main to manage the project scheduler</w:t>
+      </w:r>
+    </w:p>
+    <w:p>
+      <w:pPr>
+        <w:rPr>
+          <w:sz w:val="20"/>
+          <w:szCs w:val="20"/>
+        </w:rPr>
+      </w:pPr>
+      <w:r>
+        <w:rPr>
+          <w:sz w:val="20"/>
+          <w:szCs w:val="20"/>
+        </w:rPr>
+        <w:t>- Implemented module Timers to have timers functionalities</w:t>
+      </w:r>
+    </w:p>
+    <w:p>
+      <w:pPr>
+        <w:rPr>
+          <w:sz w:val="20"/>
+          <w:szCs w:val="20"/>
+        </w:rPr>
+      </w:pPr>
+      <w:r>
+        <w:rPr>
+          <w:sz w:val="20"/>
+          <w:szCs w:val="20"/>
+        </w:rPr>
+        <w:t>- Implemented module LED On Board to manage on board leds</w:t>
+      </w:r>
+    </w:p>
+    <w:p>
+      <w:pPr>
+        <w:rPr>
+          <w:sz w:val="20"/>
+          <w:szCs w:val="20"/>
+        </w:rPr>
+      </w:pPr>
+      <w:r>
+        <w:rPr>
+          <w:sz w:val="20"/>
+          <w:szCs w:val="20"/>
+        </w:rPr>
+        <w:t>- Implemented hearbeat for On Board Green LED- Added LMU ChangeLog.docx file</w:t>
+      </w:r>
+    </w:p>
+    <w:p>
+      <w:pPr>
+        <w:rPr>
+          <w:rFonts w:ascii="Verdana" w:hAnsi="Verdana"/>
+          <w:color w:val="4C94D8" w:themeColor="text2" w:themeTint="80"/>
+          <w:sz w:val="20"/>
+          <w:szCs w:val="20"/>
+        </w:rPr>
+      </w:pPr>
+      <w:r>
+        <w:rPr>
+          <w:sz w:val="20"/>
+          <w:szCs w:val="20"/>
+        </w:rPr>
+        <w:t>- Modified .gitignore file to remove from backup .generated_files folder</w:t>
+      </w:r>
+    </w:p>
+    <w:p>
+      <w:pPr>
+        <w:rPr>
+          <w:rFonts w:ascii="Verdana" w:hAnsi="Verdana"/>
+          <w:color w:val="4C94D8" w:themeColor="text2" w:themeTint="80"/>
+          <w:sz w:val="20"/>
+          <w:szCs w:val="20"/>
+        </w:rPr>
+      </w:pPr>
+      <w:r>
+        <w:rPr>
+          <w:rFonts w:ascii="Verdana" w:hAnsi="Verdana"/>
+          <w:color w:val="4C94D8" w:themeColor="text2" w:themeTint="80"/>
+          <w:sz w:val="20"/>
+          <w:szCs w:val="20"/>
+        </w:rPr>
+        <w:t>----------------------------------------------------------------------------------------------------------</w:t>
+      </w:r>
+    </w:p>
+    <w:p>
+      <w:pPr>
+        <w:pStyle w:val="Titolo1"/>
+      </w:pPr>
+      <w:r>
+        <w:t>Release 0.0.1</w:t>
+      </w:r>
+    </w:p>
+    <w:p>
+      <w:pPr>
+        <w:tabs>
+          <w:tab w:val="left" w:pos="0"/>
+          <w:tab w:val="left" w:pos="3402"/>
+        </w:tabs>
+        <w:rPr>
+          <w:sz w:val="20"/>
+          <w:szCs w:val="20"/>
+          <w:lang w:val="en-US"/>
+        </w:rPr>
+      </w:pPr>
+      <w:r>
+        <w:rPr>
+          <w:b/>
+          <w:bCs/>
+          <w:sz w:val="20"/>
+          <w:szCs w:val="20"/>
+        </w:rPr>
+        <w:t>GIT Commit</w:t>
+      </w:r>
+      <w:r>
+        <w:rPr>
+          <w:sz w:val="20"/>
+          <w:szCs w:val="20"/>
+        </w:rPr>
+        <w:t xml:space="preserve">: </w:t>
+      </w:r>
+      <w:r>
+        <w:rPr>
+          <w:sz w:val="20"/>
+          <w:szCs w:val="20"/>
+          <w:lang w:val="en-US"/>
+        </w:rPr>
+        <w:t>[0fd5e53]</w:t>
+      </w:r>
+      <w:r>
+        <w:rPr>
+          <w:sz w:val="20"/>
+          <w:szCs w:val="20"/>
+          <w:lang w:val="en-US"/>
+        </w:rPr>
+        <w:tab/>
+      </w:r>
+      <w:r>
+        <w:rPr>
+          <w:b/>
+          <w:bCs/>
+          <w:sz w:val="20"/>
+          <w:szCs w:val="20"/>
+          <w:lang w:val="en-US"/>
+        </w:rPr>
+        <w:t>Date</w:t>
+      </w:r>
+      <w:r>
+        <w:rPr>
+          <w:sz w:val="20"/>
+          <w:szCs w:val="20"/>
+          <w:lang w:val="en-US"/>
+        </w:rPr>
+        <w:t>: September 9, 2024</w:t>
+      </w:r>
+    </w:p>
+    <w:p>
+      <w:pPr>
+        <w:tabs>
+          <w:tab w:val="left" w:pos="0"/>
+          <w:tab w:val="left" w:pos="3402"/>
+        </w:tabs>
         <w:rPr>
           <w:sz w:val="20"/>
           <w:szCs w:val="20"/>
           <w:lang w:val="it-IT"/>
         </w:rPr>
-        <w:t>p.parrino</w:t>
-      </w:r>
-      <w:proofErr w:type="spellEnd"/>
-      <w:r>
-        <w:rPr>
+      </w:pPr>
+      <w:r>
+        <w:rPr>
+          <w:b/>
+          <w:bCs/>
           <w:sz w:val="20"/>
           <w:szCs w:val="20"/>
           <w:lang w:val="it-IT"/>
         </w:rPr>
-        <w:t xml:space="preserve"> &lt;p.parrino@brancaro.com&gt;</w:t>
+        <w:t>Author</w:t>
+      </w:r>
+      <w:r>
+        <w:rPr>
+          <w:sz w:val="20"/>
+          <w:szCs w:val="20"/>
+          <w:lang w:val="it-IT"/>
+        </w:rPr>
+        <w:t>: BRANCARO\p.parrino &lt;p.parrino@brancaro.com&gt;</w:t>
       </w:r>
     </w:p>
     <w:p>
@@ -4728,6 +4055,7 @@
           <w:szCs w:val="20"/>
           <w:lang w:val="en-US"/>
         </w:rPr>
+        <w:lastRenderedPageBreak/>
         <w:t>-</w:t>
       </w:r>
       <w:r>
@@ -4790,36 +4118,8 @@
           <w:lang w:val="en-US"/>
         </w:rPr>
         <w:tab/>
-        <w:t xml:space="preserve">Set UART1 to Baud Rate:115200, </w:t>
-      </w:r>
-      <w:proofErr w:type="spellStart"/>
-      <w:r>
-        <w:rPr>
-          <w:sz w:val="20"/>
-          <w:szCs w:val="20"/>
-          <w:lang w:val="en-US"/>
-        </w:rPr>
-        <w:t>Parity:None</w:t>
-      </w:r>
-      <w:proofErr w:type="spellEnd"/>
-      <w:r>
-        <w:rPr>
-          <w:sz w:val="20"/>
-          <w:szCs w:val="20"/>
-          <w:lang w:val="en-US"/>
-        </w:rPr>
-        <w:t xml:space="preserve">, Data Bits:8, Stop Bits:1, Parity </w:t>
-      </w:r>
-      <w:proofErr w:type="spellStart"/>
-      <w:r>
-        <w:rPr>
-          <w:sz w:val="20"/>
-          <w:szCs w:val="20"/>
-          <w:lang w:val="en-US"/>
-        </w:rPr>
-        <w:t>Error:None</w:t>
-      </w:r>
-      <w:proofErr w:type="spellEnd"/>
+        <w:t>Set UART1 to Baud Rate:115200, Parity:None, Data Bits:8, Stop Bits:1, Parity Error:None</w:t>
+      </w:r>
     </w:p>
     <w:sectPr>
       <w:pgSz w:w="11906" w:h="16838"/>

</xml_diff>